<commit_message>
finished bullets at start of lit tech survey
</commit_message>
<xml_diff>
--- a/doc/LitTechSurvey/LitTechSurvey.docx
+++ b/doc/LitTechSurvey/LitTechSurvey.docx
@@ -226,7 +226,165 @@
           <w:rFonts w:ascii="Times New Roman" w:hAnsi="Times New Roman" w:cs="Times New Roman"/>
           <w:lang w:val="en-GB"/>
         </w:rPr>
-        <w:t>What tools are there that attempt to partially or completely fulfil the need f</w:t>
+        <w:t>Has code reuse evolved over time?</w:t>
+      </w:r>
+    </w:p>
+    <w:p>
+      <w:pPr>
+        <w:pStyle w:val="ListParagraph"/>
+        <w:numPr>
+          <w:ilvl w:val="0"/>
+          <w:numId w:val="1"/>
+        </w:numPr>
+        <w:rPr>
+          <w:rFonts w:ascii="Times New Roman" w:hAnsi="Times New Roman" w:cs="Times New Roman"/>
+          <w:lang w:val="en-GB"/>
+        </w:rPr>
+      </w:pPr>
+      <w:r>
+        <w:rPr>
+          <w:rFonts w:ascii="Times New Roman" w:hAnsi="Times New Roman" w:cs="Times New Roman"/>
+          <w:lang w:val="en-GB"/>
+        </w:rPr>
+        <w:t xml:space="preserve">What tools are there </w:t>
+      </w:r>
+      <w:r>
+        <w:rPr>
+          <w:rFonts w:ascii="Times New Roman" w:hAnsi="Times New Roman" w:cs="Times New Roman"/>
+          <w:lang w:val="en-GB"/>
+        </w:rPr>
+        <w:t xml:space="preserve">currently </w:t>
+      </w:r>
+      <w:r>
+        <w:rPr>
+          <w:rFonts w:ascii="Times New Roman" w:hAnsi="Times New Roman" w:cs="Times New Roman"/>
+          <w:lang w:val="en-GB"/>
+        </w:rPr>
+        <w:t>that attempt to partially</w:t>
+      </w:r>
+      <w:r>
+        <w:rPr>
+          <w:rFonts w:ascii="Times New Roman" w:hAnsi="Times New Roman" w:cs="Times New Roman"/>
+          <w:lang w:val="en-GB"/>
+        </w:rPr>
+        <w:t xml:space="preserve"> or completely fulfil the </w:t>
+      </w:r>
+      <w:r>
+        <w:rPr>
+          <w:rFonts w:ascii="Times New Roman" w:hAnsi="Times New Roman" w:cs="Times New Roman"/>
+          <w:lang w:val="en-GB"/>
+        </w:rPr>
+        <w:t>goal of cross project, multi user code reuse?</w:t>
+      </w:r>
+    </w:p>
+    <w:p>
+      <w:pPr>
+        <w:pStyle w:val="ListParagraph"/>
+        <w:numPr>
+          <w:ilvl w:val="0"/>
+          <w:numId w:val="1"/>
+        </w:numPr>
+        <w:rPr>
+          <w:rFonts w:ascii="Times New Roman" w:hAnsi="Times New Roman" w:cs="Times New Roman"/>
+          <w:lang w:val="en-GB"/>
+        </w:rPr>
+      </w:pPr>
+      <w:r>
+        <w:rPr>
+          <w:rFonts w:ascii="Times New Roman" w:hAnsi="Times New Roman" w:cs="Times New Roman"/>
+          <w:lang w:val="en-GB"/>
+        </w:rPr>
+        <w:t>How have these tools evolved, and what were their original intentions?</w:t>
+      </w:r>
+    </w:p>
+    <w:p>
+      <w:pPr>
+        <w:pStyle w:val="ListParagraph"/>
+        <w:numPr>
+          <w:ilvl w:val="0"/>
+          <w:numId w:val="1"/>
+        </w:numPr>
+        <w:rPr>
+          <w:rFonts w:ascii="Times New Roman" w:hAnsi="Times New Roman" w:cs="Times New Roman"/>
+          <w:lang w:val="en-GB"/>
+        </w:rPr>
+      </w:pPr>
+      <w:r>
+        <w:rPr>
+          <w:rFonts w:ascii="Times New Roman" w:hAnsi="Times New Roman" w:cs="Times New Roman"/>
+          <w:lang w:val="en-GB"/>
+        </w:rPr>
+        <w:t>Is there literature to support the idea that code reuse remains sub-optimal</w:t>
+      </w:r>
+      <w:r>
+        <w:rPr>
+          <w:rFonts w:ascii="Times New Roman" w:hAnsi="Times New Roman" w:cs="Times New Roman"/>
+          <w:lang w:val="en-GB"/>
+        </w:rPr>
+        <w:t>?</w:t>
+      </w:r>
+    </w:p>
+    <w:p>
+      <w:pPr>
+        <w:pStyle w:val="ListParagraph"/>
+        <w:numPr>
+          <w:ilvl w:val="0"/>
+          <w:numId w:val="1"/>
+        </w:numPr>
+        <w:rPr>
+          <w:rFonts w:ascii="Times New Roman" w:hAnsi="Times New Roman" w:cs="Times New Roman"/>
+          <w:lang w:val="en-GB"/>
+        </w:rPr>
+      </w:pPr>
+      <w:r>
+        <w:rPr>
+          <w:rFonts w:ascii="Times New Roman" w:hAnsi="Times New Roman" w:cs="Times New Roman"/>
+          <w:lang w:val="en-GB"/>
+        </w:rPr>
+        <w:t>Is there ongoing research in to new methods of code reuse or code sharing, specifically cross project?</w:t>
+      </w:r>
+    </w:p>
+    <w:p>
+      <w:pPr>
+        <w:pStyle w:val="ListParagraph"/>
+        <w:numPr>
+          <w:ilvl w:val="0"/>
+          <w:numId w:val="1"/>
+        </w:numPr>
+        <w:rPr>
+          <w:rFonts w:ascii="Times New Roman" w:hAnsi="Times New Roman" w:cs="Times New Roman"/>
+          <w:lang w:val="en-GB"/>
+        </w:rPr>
+      </w:pPr>
+      <w:r>
+        <w:rPr>
+          <w:rFonts w:ascii="Times New Roman" w:hAnsi="Times New Roman" w:cs="Times New Roman"/>
+          <w:lang w:val="en-GB"/>
+        </w:rPr>
+        <w:t>How do current developers feel about their existing environment in relation to code reuse, and what do they feel works well or poorly?</w:t>
+      </w:r>
+    </w:p>
+    <w:p>
+      <w:pPr>
+        <w:rPr>
+          <w:rFonts w:ascii="Times New Roman" w:hAnsi="Times New Roman" w:cs="Times New Roman"/>
+          <w:lang w:val="en-GB"/>
+        </w:rPr>
+      </w:pPr>
+    </w:p>
+    <w:p>
+      <w:pPr>
+        <w:rPr>
+          <w:rFonts w:ascii="Times New Roman" w:hAnsi="Times New Roman" w:cs="Times New Roman"/>
+          <w:lang w:val="en-GB"/>
+        </w:rPr>
+      </w:pPr>
+      <w:r>
+        <w:rPr>
+          <w:rFonts w:ascii="Times New Roman" w:hAnsi="Times New Roman" w:cs="Times New Roman"/>
+          <w:lang w:val="en-GB"/>
+        </w:rPr>
+        <w:t xml:space="preserve">The majority of this chapter will explore each of these points in detail, with a focus on small scale code reuse, which will be what is primarily referred to by the term ‘code reuse’. </w:t>
       </w:r>
       <w:bookmarkStart w:id="0" w:name="_GoBack"/>
       <w:bookmarkEnd w:id="0"/>

</xml_diff>

<commit_message>
added headings to lit tech survey
</commit_message>
<xml_diff>
--- a/doc/LitTechSurvey/LitTechSurvey.docx
+++ b/doc/LitTechSurvey/LitTechSurvey.docx
@@ -385,6 +385,360 @@
           <w:lang w:val="en-GB"/>
         </w:rPr>
         <w:t xml:space="preserve">The majority of this chapter will explore each of these points in detail, with a focus on small scale code reuse, which will be what is primarily referred to by the term ‘code reuse’. </w:t>
+      </w:r>
+    </w:p>
+    <w:p>
+      <w:pPr>
+        <w:rPr>
+          <w:rFonts w:ascii="Times New Roman" w:hAnsi="Times New Roman" w:cs="Times New Roman"/>
+          <w:lang w:val="en-GB"/>
+        </w:rPr>
+      </w:pPr>
+    </w:p>
+    <w:p>
+      <w:pPr>
+        <w:ind w:left="426" w:hanging="426"/>
+        <w:rPr>
+          <w:rFonts w:ascii="Times New Roman" w:hAnsi="Times New Roman" w:cs="Times New Roman"/>
+          <w:sz w:val="32"/>
+          <w:szCs w:val="32"/>
+          <w:lang w:val="en-GB"/>
+        </w:rPr>
+      </w:pPr>
+      <w:r>
+        <w:rPr>
+          <w:rFonts w:ascii="Times New Roman" w:hAnsi="Times New Roman" w:cs="Times New Roman"/>
+          <w:sz w:val="32"/>
+          <w:szCs w:val="32"/>
+          <w:lang w:val="en-GB"/>
+        </w:rPr>
+        <w:t>3.3 Has code reuse evolved over time?</w:t>
+      </w:r>
+    </w:p>
+    <w:p>
+      <w:pPr>
+        <w:rPr>
+          <w:rFonts w:ascii="Times New Roman" w:hAnsi="Times New Roman" w:cs="Times New Roman"/>
+          <w:lang w:val="en-GB"/>
+        </w:rPr>
+      </w:pPr>
+    </w:p>
+    <w:p>
+      <w:pPr>
+        <w:rPr>
+          <w:rFonts w:ascii="Times New Roman" w:hAnsi="Times New Roman" w:cs="Times New Roman"/>
+          <w:lang w:val="en-GB"/>
+        </w:rPr>
+      </w:pPr>
+      <w:r>
+        <w:rPr>
+          <w:rFonts w:ascii="Times New Roman" w:hAnsi="Times New Roman" w:cs="Times New Roman"/>
+          <w:lang w:val="en-GB"/>
+        </w:rPr>
+        <w:t>Text</w:t>
+      </w:r>
+    </w:p>
+    <w:p>
+      <w:pPr>
+        <w:rPr>
+          <w:rFonts w:ascii="Times New Roman" w:hAnsi="Times New Roman" w:cs="Times New Roman"/>
+          <w:lang w:val="en-GB"/>
+        </w:rPr>
+      </w:pPr>
+    </w:p>
+    <w:p>
+      <w:pPr>
+        <w:ind w:left="426" w:hanging="426"/>
+        <w:rPr>
+          <w:rFonts w:ascii="Times New Roman" w:hAnsi="Times New Roman" w:cs="Times New Roman"/>
+          <w:sz w:val="32"/>
+          <w:szCs w:val="32"/>
+          <w:lang w:val="en-GB"/>
+        </w:rPr>
+      </w:pPr>
+      <w:r>
+        <w:rPr>
+          <w:rFonts w:ascii="Times New Roman" w:hAnsi="Times New Roman" w:cs="Times New Roman"/>
+          <w:sz w:val="32"/>
+          <w:szCs w:val="32"/>
+          <w:lang w:val="en-GB"/>
+        </w:rPr>
+        <w:t>3.4 What tools are there currently that attempt to partially or completely fulfil the goal of cross project, multi user code reuse?</w:t>
+      </w:r>
+    </w:p>
+    <w:p>
+      <w:pPr>
+        <w:rPr>
+          <w:rFonts w:ascii="Times New Roman" w:hAnsi="Times New Roman" w:cs="Times New Roman"/>
+          <w:lang w:val="en-GB"/>
+        </w:rPr>
+      </w:pPr>
+    </w:p>
+    <w:p>
+      <w:pPr>
+        <w:rPr>
+          <w:rFonts w:ascii="Times New Roman" w:hAnsi="Times New Roman" w:cs="Times New Roman"/>
+          <w:lang w:val="en-GB"/>
+        </w:rPr>
+      </w:pPr>
+      <w:r>
+        <w:rPr>
+          <w:rFonts w:ascii="Times New Roman" w:hAnsi="Times New Roman" w:cs="Times New Roman"/>
+          <w:lang w:val="en-GB"/>
+        </w:rPr>
+        <w:t>Text</w:t>
+      </w:r>
+    </w:p>
+    <w:p>
+      <w:pPr>
+        <w:rPr>
+          <w:rFonts w:ascii="Times New Roman" w:hAnsi="Times New Roman" w:cs="Times New Roman"/>
+          <w:lang w:val="en-GB"/>
+        </w:rPr>
+      </w:pPr>
+    </w:p>
+    <w:p>
+      <w:pPr>
+        <w:ind w:left="426" w:hanging="426"/>
+        <w:rPr>
+          <w:rFonts w:ascii="Times New Roman" w:hAnsi="Times New Roman" w:cs="Times New Roman"/>
+          <w:sz w:val="32"/>
+          <w:szCs w:val="32"/>
+          <w:lang w:val="en-GB"/>
+        </w:rPr>
+      </w:pPr>
+      <w:r>
+        <w:rPr>
+          <w:rFonts w:ascii="Times New Roman" w:hAnsi="Times New Roman" w:cs="Times New Roman"/>
+          <w:sz w:val="32"/>
+          <w:szCs w:val="32"/>
+          <w:lang w:val="en-GB"/>
+        </w:rPr>
+        <w:t>3.5</w:t>
+      </w:r>
+      <w:r>
+        <w:rPr>
+          <w:rFonts w:ascii="Times New Roman" w:hAnsi="Times New Roman" w:cs="Times New Roman"/>
+          <w:sz w:val="32"/>
+          <w:szCs w:val="32"/>
+          <w:lang w:val="en-GB"/>
+        </w:rPr>
+        <w:t xml:space="preserve"> How have these tools evolved, and what were their original intentions?</w:t>
+      </w:r>
+    </w:p>
+    <w:p>
+      <w:pPr>
+        <w:rPr>
+          <w:rFonts w:ascii="Times New Roman" w:hAnsi="Times New Roman" w:cs="Times New Roman"/>
+          <w:lang w:val="en-GB"/>
+        </w:rPr>
+      </w:pPr>
+    </w:p>
+    <w:p>
+      <w:pPr>
+        <w:rPr>
+          <w:rFonts w:ascii="Times New Roman" w:hAnsi="Times New Roman" w:cs="Times New Roman"/>
+          <w:lang w:val="en-GB"/>
+        </w:rPr>
+      </w:pPr>
+      <w:r>
+        <w:rPr>
+          <w:rFonts w:ascii="Times New Roman" w:hAnsi="Times New Roman" w:cs="Times New Roman"/>
+          <w:lang w:val="en-GB"/>
+        </w:rPr>
+        <w:t>Text</w:t>
+      </w:r>
+    </w:p>
+    <w:p>
+      <w:pPr>
+        <w:ind w:left="426" w:hanging="426"/>
+        <w:rPr>
+          <w:rFonts w:ascii="Times New Roman" w:hAnsi="Times New Roman" w:cs="Times New Roman"/>
+          <w:sz w:val="32"/>
+          <w:szCs w:val="32"/>
+          <w:lang w:val="en-GB"/>
+        </w:rPr>
+      </w:pPr>
+      <w:r>
+        <w:rPr>
+          <w:rFonts w:ascii="Times New Roman" w:hAnsi="Times New Roman" w:cs="Times New Roman"/>
+          <w:sz w:val="32"/>
+          <w:szCs w:val="32"/>
+          <w:lang w:val="en-GB"/>
+        </w:rPr>
+        <w:lastRenderedPageBreak/>
+        <w:t>3.6</w:t>
+      </w:r>
+      <w:r>
+        <w:rPr>
+          <w:rFonts w:ascii="Times New Roman" w:hAnsi="Times New Roman" w:cs="Times New Roman"/>
+          <w:sz w:val="32"/>
+          <w:szCs w:val="32"/>
+          <w:lang w:val="en-GB"/>
+        </w:rPr>
+        <w:t xml:space="preserve"> Is there literature to support the idea that code reuse remains sub-optimal? </w:t>
+      </w:r>
+    </w:p>
+    <w:p>
+      <w:pPr>
+        <w:rPr>
+          <w:rFonts w:ascii="Times New Roman" w:hAnsi="Times New Roman" w:cs="Times New Roman"/>
+          <w:lang w:val="en-GB"/>
+        </w:rPr>
+      </w:pPr>
+    </w:p>
+    <w:p>
+      <w:pPr>
+        <w:rPr>
+          <w:rFonts w:ascii="Times New Roman" w:hAnsi="Times New Roman" w:cs="Times New Roman"/>
+          <w:lang w:val="en-GB"/>
+        </w:rPr>
+      </w:pPr>
+      <w:r>
+        <w:rPr>
+          <w:rFonts w:ascii="Times New Roman" w:hAnsi="Times New Roman" w:cs="Times New Roman"/>
+          <w:lang w:val="en-GB"/>
+        </w:rPr>
+        <w:t>Text</w:t>
+      </w:r>
+    </w:p>
+    <w:p>
+      <w:pPr>
+        <w:rPr>
+          <w:rFonts w:ascii="Times New Roman" w:hAnsi="Times New Roman" w:cs="Times New Roman"/>
+          <w:lang w:val="en-GB"/>
+        </w:rPr>
+      </w:pPr>
+    </w:p>
+    <w:p>
+      <w:pPr>
+        <w:ind w:left="426" w:hanging="426"/>
+        <w:rPr>
+          <w:rFonts w:ascii="Times New Roman" w:hAnsi="Times New Roman" w:cs="Times New Roman"/>
+          <w:sz w:val="32"/>
+          <w:szCs w:val="32"/>
+          <w:lang w:val="en-GB"/>
+        </w:rPr>
+      </w:pPr>
+      <w:r>
+        <w:rPr>
+          <w:rFonts w:ascii="Times New Roman" w:hAnsi="Times New Roman" w:cs="Times New Roman"/>
+          <w:sz w:val="32"/>
+          <w:szCs w:val="32"/>
+          <w:lang w:val="en-GB"/>
+        </w:rPr>
+        <w:t>3.7</w:t>
+      </w:r>
+      <w:r>
+        <w:rPr>
+          <w:rFonts w:ascii="Times New Roman" w:hAnsi="Times New Roman" w:cs="Times New Roman"/>
+          <w:sz w:val="32"/>
+          <w:szCs w:val="32"/>
+          <w:lang w:val="en-GB"/>
+        </w:rPr>
+        <w:t xml:space="preserve"> I</w:t>
+      </w:r>
+      <w:r>
+        <w:rPr>
+          <w:rFonts w:ascii="Times New Roman" w:hAnsi="Times New Roman" w:cs="Times New Roman"/>
+          <w:sz w:val="32"/>
+          <w:szCs w:val="32"/>
+          <w:lang w:val="en-GB"/>
+        </w:rPr>
+        <w:t>s there ongoing research in to new methods of code reuse or code sharing, specifically cross project?</w:t>
+      </w:r>
+    </w:p>
+    <w:p>
+      <w:pPr>
+        <w:rPr>
+          <w:rFonts w:ascii="Times New Roman" w:hAnsi="Times New Roman" w:cs="Times New Roman"/>
+          <w:lang w:val="en-GB"/>
+        </w:rPr>
+      </w:pPr>
+    </w:p>
+    <w:p>
+      <w:pPr>
+        <w:rPr>
+          <w:rFonts w:ascii="Times New Roman" w:hAnsi="Times New Roman" w:cs="Times New Roman"/>
+          <w:lang w:val="en-GB"/>
+        </w:rPr>
+      </w:pPr>
+      <w:r>
+        <w:rPr>
+          <w:rFonts w:ascii="Times New Roman" w:hAnsi="Times New Roman" w:cs="Times New Roman"/>
+          <w:lang w:val="en-GB"/>
+        </w:rPr>
+        <w:t>Text</w:t>
+      </w:r>
+    </w:p>
+    <w:p>
+      <w:pPr>
+        <w:rPr>
+          <w:rFonts w:ascii="Times New Roman" w:hAnsi="Times New Roman" w:cs="Times New Roman"/>
+          <w:lang w:val="en-GB"/>
+        </w:rPr>
+      </w:pPr>
+    </w:p>
+    <w:p>
+      <w:pPr>
+        <w:ind w:left="426" w:hanging="426"/>
+        <w:rPr>
+          <w:rFonts w:ascii="Times New Roman" w:hAnsi="Times New Roman" w:cs="Times New Roman"/>
+          <w:lang w:val="en-GB"/>
+        </w:rPr>
+      </w:pPr>
+      <w:r>
+        <w:rPr>
+          <w:rFonts w:ascii="Times New Roman" w:hAnsi="Times New Roman" w:cs="Times New Roman"/>
+          <w:sz w:val="32"/>
+          <w:szCs w:val="32"/>
+          <w:lang w:val="en-GB"/>
+        </w:rPr>
+        <w:t>3.8</w:t>
+      </w:r>
+      <w:r>
+        <w:rPr>
+          <w:rFonts w:ascii="Times New Roman" w:hAnsi="Times New Roman" w:cs="Times New Roman"/>
+          <w:sz w:val="32"/>
+          <w:szCs w:val="32"/>
+          <w:lang w:val="en-GB"/>
+        </w:rPr>
+        <w:t xml:space="preserve"> How</w:t>
+      </w:r>
+      <w:r>
+        <w:t xml:space="preserve"> </w:t>
+      </w:r>
+      <w:r>
+        <w:rPr>
+          <w:rFonts w:ascii="Times New Roman" w:hAnsi="Times New Roman" w:cs="Times New Roman"/>
+          <w:sz w:val="32"/>
+          <w:szCs w:val="32"/>
+          <w:lang w:val="en-GB"/>
+        </w:rPr>
+        <w:t>do current developers feel about their existing environment in relation to code reuse, and what do they feel works well or poorly?</w:t>
+      </w:r>
+    </w:p>
+    <w:p>
+      <w:pPr>
+        <w:rPr>
+          <w:rFonts w:ascii="Times New Roman" w:hAnsi="Times New Roman" w:cs="Times New Roman"/>
+          <w:lang w:val="en-GB"/>
+        </w:rPr>
+      </w:pPr>
+    </w:p>
+    <w:p>
+      <w:pPr>
+        <w:rPr>
+          <w:rFonts w:ascii="Times New Roman" w:hAnsi="Times New Roman" w:cs="Times New Roman"/>
+          <w:lang w:val="en-GB"/>
+        </w:rPr>
+      </w:pPr>
+      <w:r>
+        <w:rPr>
+          <w:rFonts w:ascii="Times New Roman" w:hAnsi="Times New Roman" w:cs="Times New Roman"/>
+          <w:lang w:val="en-GB"/>
+        </w:rPr>
+        <w:t>Text</w:t>
       </w:r>
       <w:bookmarkStart w:id="0" w:name="_GoBack"/>
       <w:bookmarkEnd w:id="0"/>

</xml_diff>

<commit_message>
populated bullets of lit tech survey with plan
</commit_message>
<xml_diff>
--- a/doc/LitTechSurvey/LitTechSurvey.docx
+++ b/doc/LitTechSurvey/LitTechSurvey.docx
@@ -67,6 +67,11 @@
     </w:p>
     <w:p>
       <w:pPr>
+        <w:pStyle w:val="ListParagraph"/>
+        <w:numPr>
+          <w:ilvl w:val="0"/>
+          <w:numId w:val="13"/>
+        </w:numPr>
         <w:rPr>
           <w:rFonts w:ascii="Times New Roman" w:hAnsi="Times New Roman" w:cs="Times New Roman"/>
           <w:sz w:val="32"/>
@@ -81,7 +86,7 @@
           <w:szCs w:val="32"/>
           <w:lang w:val="en-GB"/>
         </w:rPr>
-        <w:t>3.1 Introduction</w:t>
+        <w:t>Introduction</w:t>
       </w:r>
     </w:p>
     <w:p>
@@ -124,6 +129,11 @@
     </w:p>
     <w:p>
       <w:pPr>
+        <w:pStyle w:val="ListParagraph"/>
+        <w:numPr>
+          <w:ilvl w:val="0"/>
+          <w:numId w:val="13"/>
+        </w:numPr>
         <w:rPr>
           <w:rFonts w:ascii="Times New Roman" w:hAnsi="Times New Roman" w:cs="Times New Roman"/>
           <w:sz w:val="32"/>
@@ -138,7 +148,7 @@
           <w:szCs w:val="32"/>
           <w:lang w:val="en-GB"/>
         </w:rPr>
-        <w:t>3.2 Overview</w:t>
+        <w:t>Overview</w:t>
       </w:r>
     </w:p>
     <w:p>
@@ -314,14 +324,7 @@
           <w:rFonts w:ascii="Times New Roman" w:hAnsi="Times New Roman" w:cs="Times New Roman"/>
           <w:lang w:val="en-GB"/>
         </w:rPr>
-        <w:t>Is there literature to support the idea that code reuse remains sub-optimal</w:t>
-      </w:r>
-      <w:r>
-        <w:rPr>
-          <w:rFonts w:ascii="Times New Roman" w:hAnsi="Times New Roman" w:cs="Times New Roman"/>
-          <w:lang w:val="en-GB"/>
-        </w:rPr>
-        <w:t>?</w:t>
+        <w:t>What usability features do these tools implement and utilise?</w:t>
       </w:r>
     </w:p>
     <w:p>
@@ -341,7 +344,14 @@
           <w:rFonts w:ascii="Times New Roman" w:hAnsi="Times New Roman" w:cs="Times New Roman"/>
           <w:lang w:val="en-GB"/>
         </w:rPr>
-        <w:t>Is there ongoing research in to new methods of code reuse or code sharing, specifically cross project?</w:t>
+        <w:t>Is there literature to support the idea that code reuse remains sub-optimal</w:t>
+      </w:r>
+      <w:r>
+        <w:rPr>
+          <w:rFonts w:ascii="Times New Roman" w:hAnsi="Times New Roman" w:cs="Times New Roman"/>
+          <w:lang w:val="en-GB"/>
+        </w:rPr>
+        <w:t>?</w:t>
       </w:r>
     </w:p>
     <w:p>
@@ -361,6 +371,26 @@
           <w:rFonts w:ascii="Times New Roman" w:hAnsi="Times New Roman" w:cs="Times New Roman"/>
           <w:lang w:val="en-GB"/>
         </w:rPr>
+        <w:t>Is there ongoing research in to new methods of code reuse or code sharing, specifically cross project?</w:t>
+      </w:r>
+    </w:p>
+    <w:p>
+      <w:pPr>
+        <w:pStyle w:val="ListParagraph"/>
+        <w:numPr>
+          <w:ilvl w:val="0"/>
+          <w:numId w:val="1"/>
+        </w:numPr>
+        <w:rPr>
+          <w:rFonts w:ascii="Times New Roman" w:hAnsi="Times New Roman" w:cs="Times New Roman"/>
+          <w:lang w:val="en-GB"/>
+        </w:rPr>
+      </w:pPr>
+      <w:r>
+        <w:rPr>
+          <w:rFonts w:ascii="Times New Roman" w:hAnsi="Times New Roman" w:cs="Times New Roman"/>
+          <w:lang w:val="en-GB"/>
+        </w:rPr>
         <w:t>How do current developers feel about their existing environment in relation to code reuse, and what do they feel works well or poorly?</w:t>
       </w:r>
     </w:p>
@@ -397,7 +427,11 @@
     </w:p>
     <w:p>
       <w:pPr>
-        <w:ind w:left="426" w:hanging="426"/>
+        <w:pStyle w:val="ListParagraph"/>
+        <w:numPr>
+          <w:ilvl w:val="0"/>
+          <w:numId w:val="13"/>
+        </w:numPr>
         <w:rPr>
           <w:rFonts w:ascii="Times New Roman" w:hAnsi="Times New Roman" w:cs="Times New Roman"/>
           <w:sz w:val="32"/>
@@ -412,43 +446,39 @@
           <w:szCs w:val="32"/>
           <w:lang w:val="en-GB"/>
         </w:rPr>
-        <w:t>3.3 Has code reuse evolved over time?</w:t>
-      </w:r>
-    </w:p>
-    <w:p>
-      <w:pPr>
-        <w:rPr>
-          <w:rFonts w:ascii="Times New Roman" w:hAnsi="Times New Roman" w:cs="Times New Roman"/>
-          <w:lang w:val="en-GB"/>
-        </w:rPr>
-      </w:pPr>
-    </w:p>
-    <w:p>
-      <w:pPr>
-        <w:rPr>
-          <w:rFonts w:ascii="Times New Roman" w:hAnsi="Times New Roman" w:cs="Times New Roman"/>
-          <w:lang w:val="en-GB"/>
-        </w:rPr>
-      </w:pPr>
-      <w:r>
-        <w:rPr>
-          <w:rFonts w:ascii="Times New Roman" w:hAnsi="Times New Roman" w:cs="Times New Roman"/>
-          <w:lang w:val="en-GB"/>
-        </w:rPr>
-        <w:t>Text</w:t>
-      </w:r>
-    </w:p>
-    <w:p>
-      <w:pPr>
-        <w:rPr>
-          <w:rFonts w:ascii="Times New Roman" w:hAnsi="Times New Roman" w:cs="Times New Roman"/>
-          <w:lang w:val="en-GB"/>
-        </w:rPr>
-      </w:pPr>
-    </w:p>
-    <w:p>
-      <w:pPr>
-        <w:ind w:left="426" w:hanging="426"/>
+        <w:t>Has code reuse evolved over time?</w:t>
+      </w:r>
+    </w:p>
+    <w:p>
+      <w:pPr>
+        <w:rPr>
+          <w:rFonts w:ascii="Times New Roman" w:hAnsi="Times New Roman" w:cs="Times New Roman"/>
+          <w:lang w:val="en-GB"/>
+        </w:rPr>
+      </w:pPr>
+    </w:p>
+    <w:p>
+      <w:pPr>
+        <w:pStyle w:val="ListParagraph"/>
+        <w:numPr>
+          <w:ilvl w:val="0"/>
+          <w:numId w:val="10"/>
+        </w:numPr>
+        <w:rPr>
+          <w:rFonts w:ascii="Times New Roman" w:hAnsi="Times New Roman" w:cs="Times New Roman"/>
+          <w:lang w:val="en-GB"/>
+        </w:rPr>
+      </w:pPr>
+      <w:r>
+        <w:rPr>
+          <w:rFonts w:ascii="Times New Roman" w:hAnsi="Times New Roman" w:cs="Times New Roman"/>
+          <w:lang w:val="en-GB"/>
+        </w:rPr>
+        <w:t>Find papers that discuss early code reuse, and relate to papers over time that discuss code reuse further on</w:t>
+      </w:r>
+    </w:p>
+    <w:p>
+      <w:pPr>
         <w:rPr>
           <w:rFonts w:ascii="Times New Roman" w:hAnsi="Times New Roman" w:cs="Times New Roman"/>
           <w:sz w:val="32"/>
@@ -456,119 +486,665 @@
           <w:lang w:val="en-GB"/>
         </w:rPr>
       </w:pPr>
-      <w:r>
+    </w:p>
+    <w:p>
+      <w:pPr>
+        <w:pStyle w:val="ListParagraph"/>
+        <w:numPr>
+          <w:ilvl w:val="0"/>
+          <w:numId w:val="13"/>
+        </w:numPr>
         <w:rPr>
           <w:rFonts w:ascii="Times New Roman" w:hAnsi="Times New Roman" w:cs="Times New Roman"/>
           <w:sz w:val="32"/>
           <w:szCs w:val="32"/>
           <w:lang w:val="en-GB"/>
         </w:rPr>
-        <w:t>3.4 What tools are there currently that attempt to partially or completely fulfil the goal of cross project, multi user code reuse?</w:t>
-      </w:r>
-    </w:p>
-    <w:p>
-      <w:pPr>
-        <w:rPr>
-          <w:rFonts w:ascii="Times New Roman" w:hAnsi="Times New Roman" w:cs="Times New Roman"/>
-          <w:lang w:val="en-GB"/>
-        </w:rPr>
-      </w:pPr>
-    </w:p>
-    <w:p>
-      <w:pPr>
-        <w:rPr>
-          <w:rFonts w:ascii="Times New Roman" w:hAnsi="Times New Roman" w:cs="Times New Roman"/>
-          <w:lang w:val="en-GB"/>
-        </w:rPr>
-      </w:pPr>
-      <w:r>
-        <w:rPr>
-          <w:rFonts w:ascii="Times New Roman" w:hAnsi="Times New Roman" w:cs="Times New Roman"/>
-          <w:lang w:val="en-GB"/>
-        </w:rPr>
-        <w:t>Text</w:t>
-      </w:r>
-    </w:p>
-    <w:p>
-      <w:pPr>
-        <w:rPr>
-          <w:rFonts w:ascii="Times New Roman" w:hAnsi="Times New Roman" w:cs="Times New Roman"/>
-          <w:lang w:val="en-GB"/>
-        </w:rPr>
-      </w:pPr>
-    </w:p>
-    <w:p>
-      <w:pPr>
-        <w:ind w:left="426" w:hanging="426"/>
+      </w:pPr>
+      <w:r>
         <w:rPr>
           <w:rFonts w:ascii="Times New Roman" w:hAnsi="Times New Roman" w:cs="Times New Roman"/>
           <w:sz w:val="32"/>
           <w:szCs w:val="32"/>
           <w:lang w:val="en-GB"/>
         </w:rPr>
-      </w:pPr>
-      <w:r>
+        <w:t>What tools are there currently that attempt to partially or completely fulfil the goal of cross project, multi user code reuse?</w:t>
+      </w:r>
+    </w:p>
+    <w:p>
+      <w:pPr>
+        <w:rPr>
+          <w:rFonts w:ascii="Times New Roman" w:hAnsi="Times New Roman" w:cs="Times New Roman"/>
+          <w:lang w:val="en-GB"/>
+        </w:rPr>
+      </w:pPr>
+    </w:p>
+    <w:p>
+      <w:pPr>
+        <w:pStyle w:val="ListParagraph"/>
+        <w:numPr>
+          <w:ilvl w:val="0"/>
+          <w:numId w:val="5"/>
+        </w:numPr>
+        <w:rPr>
+          <w:rFonts w:ascii="Times New Roman" w:hAnsi="Times New Roman" w:cs="Times New Roman"/>
+          <w:i/>
+          <w:lang w:val="en-GB"/>
+        </w:rPr>
+      </w:pPr>
+      <w:r>
+        <w:rPr>
+          <w:rFonts w:ascii="Times New Roman" w:hAnsi="Times New Roman" w:cs="Times New Roman"/>
+          <w:i/>
+          <w:lang w:val="en-GB"/>
+        </w:rPr>
+        <w:t>Research existing tools</w:t>
+      </w:r>
+      <w:r>
+        <w:rPr>
+          <w:rFonts w:ascii="Times New Roman" w:hAnsi="Times New Roman" w:cs="Times New Roman"/>
+          <w:i/>
+          <w:lang w:val="en-GB"/>
+        </w:rPr>
+        <w:t xml:space="preserve"> that have some form of storage, reuse or share</w:t>
+      </w:r>
+    </w:p>
+    <w:p>
+      <w:pPr>
+        <w:pStyle w:val="ListParagraph"/>
+        <w:numPr>
+          <w:ilvl w:val="1"/>
+          <w:numId w:val="5"/>
+        </w:numPr>
+        <w:rPr>
+          <w:rFonts w:ascii="Times New Roman" w:hAnsi="Times New Roman" w:cs="Times New Roman"/>
+          <w:i/>
+          <w:lang w:val="en-GB"/>
+        </w:rPr>
+      </w:pPr>
+      <w:r>
+        <w:rPr>
+          <w:rFonts w:ascii="Times New Roman" w:hAnsi="Times New Roman" w:cs="Times New Roman"/>
+          <w:i/>
+          <w:lang w:val="en-GB"/>
+        </w:rPr>
+        <w:t>Codebase</w:t>
+      </w:r>
+    </w:p>
+    <w:p>
+      <w:pPr>
+        <w:pStyle w:val="ListParagraph"/>
+        <w:numPr>
+          <w:ilvl w:val="1"/>
+          <w:numId w:val="5"/>
+        </w:numPr>
+        <w:rPr>
+          <w:rFonts w:ascii="Times New Roman" w:hAnsi="Times New Roman" w:cs="Times New Roman"/>
+          <w:i/>
+          <w:lang w:val="en-GB"/>
+        </w:rPr>
+      </w:pPr>
+      <w:r>
+        <w:rPr>
+          <w:rFonts w:ascii="Times New Roman" w:hAnsi="Times New Roman" w:cs="Times New Roman"/>
+          <w:i/>
+          <w:lang w:val="en-GB"/>
+        </w:rPr>
+        <w:t>g</w:t>
+      </w:r>
+      <w:r>
+        <w:rPr>
+          <w:rFonts w:ascii="Times New Roman" w:hAnsi="Times New Roman" w:cs="Times New Roman"/>
+          <w:i/>
+          <w:lang w:val="en-GB"/>
+        </w:rPr>
+        <w:t>it/</w:t>
+      </w:r>
+      <w:r>
+        <w:rPr>
+          <w:rFonts w:ascii="Times New Roman" w:hAnsi="Times New Roman" w:cs="Times New Roman"/>
+          <w:i/>
+          <w:lang w:val="en-GB"/>
+        </w:rPr>
+        <w:t>GitHub</w:t>
+      </w:r>
+    </w:p>
+    <w:p>
+      <w:pPr>
+        <w:pStyle w:val="ListParagraph"/>
+        <w:numPr>
+          <w:ilvl w:val="1"/>
+          <w:numId w:val="5"/>
+        </w:numPr>
+        <w:rPr>
+          <w:rFonts w:ascii="Times New Roman" w:hAnsi="Times New Roman" w:cs="Times New Roman"/>
+          <w:i/>
+          <w:lang w:val="en-GB"/>
+        </w:rPr>
+      </w:pPr>
+      <w:r>
+        <w:rPr>
+          <w:rFonts w:ascii="Times New Roman" w:hAnsi="Times New Roman" w:cs="Times New Roman"/>
+          <w:i/>
+          <w:lang w:val="en-GB"/>
+        </w:rPr>
+        <w:t>SVG</w:t>
+      </w:r>
+    </w:p>
+    <w:p>
+      <w:pPr>
+        <w:pStyle w:val="ListParagraph"/>
+        <w:numPr>
+          <w:ilvl w:val="1"/>
+          <w:numId w:val="5"/>
+        </w:numPr>
+        <w:rPr>
+          <w:rFonts w:ascii="Times New Roman" w:hAnsi="Times New Roman" w:cs="Times New Roman"/>
+          <w:i/>
+          <w:lang w:val="en-GB"/>
+        </w:rPr>
+      </w:pPr>
+      <w:r>
+        <w:rPr>
+          <w:rFonts w:ascii="Times New Roman" w:hAnsi="Times New Roman" w:cs="Times New Roman"/>
+          <w:i/>
+          <w:lang w:val="en-GB"/>
+        </w:rPr>
+        <w:t>GitHub Gists</w:t>
+      </w:r>
+    </w:p>
+    <w:p>
+      <w:pPr>
+        <w:pStyle w:val="ListParagraph"/>
+        <w:numPr>
+          <w:ilvl w:val="1"/>
+          <w:numId w:val="5"/>
+        </w:numPr>
+        <w:rPr>
+          <w:rFonts w:ascii="Times New Roman" w:hAnsi="Times New Roman" w:cs="Times New Roman"/>
+          <w:i/>
+          <w:lang w:val="en-GB"/>
+        </w:rPr>
+      </w:pPr>
+      <w:r>
+        <w:rPr>
+          <w:rFonts w:ascii="Times New Roman" w:hAnsi="Times New Roman" w:cs="Times New Roman"/>
+          <w:i/>
+          <w:lang w:val="en-GB"/>
+        </w:rPr>
+        <w:lastRenderedPageBreak/>
+        <w:t>Google Docs</w:t>
+      </w:r>
+    </w:p>
+    <w:p>
+      <w:pPr>
+        <w:pStyle w:val="ListParagraph"/>
+        <w:numPr>
+          <w:ilvl w:val="1"/>
+          <w:numId w:val="5"/>
+        </w:numPr>
+        <w:rPr>
+          <w:rFonts w:ascii="Times New Roman" w:hAnsi="Times New Roman" w:cs="Times New Roman"/>
+          <w:i/>
+          <w:lang w:val="en-GB"/>
+        </w:rPr>
+      </w:pPr>
+      <w:r>
+        <w:rPr>
+          <w:rFonts w:ascii="Times New Roman" w:hAnsi="Times New Roman" w:cs="Times New Roman"/>
+          <w:i/>
+          <w:lang w:val="en-GB"/>
+        </w:rPr>
+        <w:t>IDE Plugins (e.g. Yasnippet, Resharper)</w:t>
+      </w:r>
+    </w:p>
+    <w:p>
+      <w:pPr>
+        <w:pStyle w:val="ListParagraph"/>
+        <w:numPr>
+          <w:ilvl w:val="1"/>
+          <w:numId w:val="5"/>
+        </w:numPr>
+        <w:rPr>
+          <w:rFonts w:ascii="Times New Roman" w:hAnsi="Times New Roman" w:cs="Times New Roman"/>
+          <w:i/>
+          <w:lang w:val="en-GB"/>
+        </w:rPr>
+      </w:pPr>
+      <w:r>
+        <w:rPr>
+          <w:rFonts w:ascii="Times New Roman" w:hAnsi="Times New Roman" w:cs="Times New Roman"/>
+          <w:i/>
+          <w:lang w:val="en-GB"/>
+        </w:rPr>
+        <w:t>Pastebin</w:t>
+      </w:r>
+    </w:p>
+    <w:p>
+      <w:pPr>
+        <w:pStyle w:val="ListParagraph"/>
+        <w:numPr>
+          <w:ilvl w:val="1"/>
+          <w:numId w:val="5"/>
+        </w:numPr>
+        <w:rPr>
+          <w:rFonts w:ascii="Times New Roman" w:hAnsi="Times New Roman" w:cs="Times New Roman"/>
+          <w:i/>
+          <w:lang w:val="en-GB"/>
+        </w:rPr>
+      </w:pPr>
+      <w:r>
+        <w:rPr>
+          <w:rFonts w:ascii="Times New Roman" w:hAnsi="Times New Roman" w:cs="Times New Roman"/>
+          <w:i/>
+          <w:lang w:val="en-GB"/>
+        </w:rPr>
+        <w:t>Snipplr</w:t>
+      </w:r>
+    </w:p>
+    <w:p>
+      <w:pPr>
+        <w:pStyle w:val="ListParagraph"/>
+        <w:numPr>
+          <w:ilvl w:val="1"/>
+          <w:numId w:val="5"/>
+        </w:numPr>
+        <w:rPr>
+          <w:rFonts w:ascii="Times New Roman" w:hAnsi="Times New Roman" w:cs="Times New Roman"/>
+          <w:i/>
+          <w:lang w:val="en-GB"/>
+        </w:rPr>
+      </w:pPr>
+      <w:r>
+        <w:rPr>
+          <w:rFonts w:ascii="Times New Roman" w:hAnsi="Times New Roman" w:cs="Times New Roman"/>
+          <w:i/>
+          <w:lang w:val="en-GB"/>
+        </w:rPr>
+        <w:t>Subversion</w:t>
+      </w:r>
+    </w:p>
+    <w:p>
+      <w:pPr>
         <w:rPr>
           <w:rFonts w:ascii="Times New Roman" w:hAnsi="Times New Roman" w:cs="Times New Roman"/>
           <w:sz w:val="32"/>
           <w:szCs w:val="32"/>
           <w:lang w:val="en-GB"/>
         </w:rPr>
-        <w:t>3.5</w:t>
-      </w:r>
-      <w:r>
+      </w:pPr>
+    </w:p>
+    <w:p>
+      <w:pPr>
+        <w:pStyle w:val="ListParagraph"/>
+        <w:numPr>
+          <w:ilvl w:val="0"/>
+          <w:numId w:val="13"/>
+        </w:numPr>
         <w:rPr>
           <w:rFonts w:ascii="Times New Roman" w:hAnsi="Times New Roman" w:cs="Times New Roman"/>
           <w:sz w:val="32"/>
           <w:szCs w:val="32"/>
           <w:lang w:val="en-GB"/>
         </w:rPr>
-        <w:t xml:space="preserve"> How have these tools evolved, and what were their original intentions?</w:t>
-      </w:r>
-    </w:p>
-    <w:p>
-      <w:pPr>
-        <w:rPr>
-          <w:rFonts w:ascii="Times New Roman" w:hAnsi="Times New Roman" w:cs="Times New Roman"/>
-          <w:lang w:val="en-GB"/>
-        </w:rPr>
-      </w:pPr>
-    </w:p>
-    <w:p>
-      <w:pPr>
-        <w:rPr>
-          <w:rFonts w:ascii="Times New Roman" w:hAnsi="Times New Roman" w:cs="Times New Roman"/>
-          <w:lang w:val="en-GB"/>
-        </w:rPr>
-      </w:pPr>
-      <w:r>
-        <w:rPr>
-          <w:rFonts w:ascii="Times New Roman" w:hAnsi="Times New Roman" w:cs="Times New Roman"/>
-          <w:lang w:val="en-GB"/>
-        </w:rPr>
-        <w:t>Text</w:t>
-      </w:r>
-    </w:p>
-    <w:p>
-      <w:pPr>
-        <w:ind w:left="426" w:hanging="426"/>
+      </w:pPr>
+      <w:r>
         <w:rPr>
           <w:rFonts w:ascii="Times New Roman" w:hAnsi="Times New Roman" w:cs="Times New Roman"/>
           <w:sz w:val="32"/>
           <w:szCs w:val="32"/>
           <w:lang w:val="en-GB"/>
         </w:rPr>
-      </w:pPr>
-      <w:r>
+        <w:t>How have these tools evolved, and what were their original intentions?</w:t>
+      </w:r>
+    </w:p>
+    <w:p>
+      <w:pPr>
+        <w:rPr>
+          <w:rFonts w:ascii="Times New Roman" w:hAnsi="Times New Roman" w:cs="Times New Roman"/>
+          <w:lang w:val="en-GB"/>
+        </w:rPr>
+      </w:pPr>
+    </w:p>
+    <w:p>
+      <w:pPr>
+        <w:pStyle w:val="ListParagraph"/>
+        <w:numPr>
+          <w:ilvl w:val="0"/>
+          <w:numId w:val="5"/>
+        </w:numPr>
+        <w:rPr>
+          <w:rFonts w:ascii="Times New Roman" w:hAnsi="Times New Roman" w:cs="Times New Roman"/>
+          <w:lang w:val="en-GB"/>
+        </w:rPr>
+      </w:pPr>
+      <w:r>
+        <w:rPr>
+          <w:rFonts w:ascii="Times New Roman" w:hAnsi="Times New Roman" w:cs="Times New Roman"/>
+          <w:i/>
+          <w:lang w:val="en-GB"/>
+        </w:rPr>
+        <w:t>Find git repos or other version controls for the above projects</w:t>
+      </w:r>
+      <w:r>
+        <w:rPr>
+          <w:rFonts w:ascii="Times New Roman" w:hAnsi="Times New Roman" w:cs="Times New Roman"/>
+          <w:i/>
+          <w:lang w:val="en-GB"/>
+        </w:rPr>
+        <w:t>. Perhaps they were documented through development, or have blog posts relating to why and how they went about creating them. Possibly an about section on their website.</w:t>
+      </w:r>
+      <w:bookmarkStart w:id="0" w:name="_GoBack"/>
+      <w:bookmarkEnd w:id="0"/>
+    </w:p>
+    <w:p>
+      <w:pPr>
+        <w:rPr>
+          <w:rFonts w:ascii="Times New Roman" w:hAnsi="Times New Roman" w:cs="Times New Roman"/>
+          <w:lang w:val="en-GB"/>
+        </w:rPr>
+      </w:pPr>
+    </w:p>
+    <w:p>
+      <w:pPr>
+        <w:pStyle w:val="ListParagraph"/>
+        <w:numPr>
+          <w:ilvl w:val="0"/>
+          <w:numId w:val="13"/>
+        </w:numPr>
+        <w:rPr>
+          <w:rFonts w:ascii="Times New Roman" w:hAnsi="Times New Roman" w:cs="Times New Roman"/>
+          <w:sz w:val="32"/>
+          <w:lang w:val="en-GB"/>
+        </w:rPr>
+      </w:pPr>
+      <w:r>
+        <w:rPr>
+          <w:rFonts w:ascii="Times New Roman" w:hAnsi="Times New Roman" w:cs="Times New Roman"/>
+          <w:sz w:val="32"/>
+          <w:lang w:val="en-GB"/>
+        </w:rPr>
+        <w:t>What usability features do these tools implement and utilise?</w:t>
+      </w:r>
+    </w:p>
+    <w:p>
+      <w:pPr>
+        <w:rPr>
+          <w:rFonts w:ascii="Times New Roman" w:hAnsi="Times New Roman" w:cs="Times New Roman"/>
+          <w:lang w:val="en-GB"/>
+        </w:rPr>
+      </w:pPr>
+    </w:p>
+    <w:p>
+      <w:pPr>
+        <w:pStyle w:val="ListParagraph"/>
+        <w:numPr>
+          <w:ilvl w:val="0"/>
+          <w:numId w:val="5"/>
+        </w:numPr>
+        <w:rPr>
+          <w:rFonts w:ascii="Times New Roman" w:hAnsi="Times New Roman" w:cs="Times New Roman"/>
+          <w:lang w:val="en-GB"/>
+        </w:rPr>
+      </w:pPr>
+      <w:r>
+        <w:rPr>
+          <w:rFonts w:ascii="Times New Roman" w:hAnsi="Times New Roman" w:cs="Times New Roman"/>
+          <w:lang w:val="en-GB"/>
+        </w:rPr>
+        <w:t>IDE Intergration</w:t>
+      </w:r>
+      <w:r>
+        <w:rPr>
+          <w:rFonts w:ascii="Times New Roman" w:hAnsi="Times New Roman" w:cs="Times New Roman"/>
+          <w:lang w:val="en-GB"/>
+        </w:rPr>
+        <w:t xml:space="preserve"> via API</w:t>
+      </w:r>
+    </w:p>
+    <w:p>
+      <w:pPr>
+        <w:pStyle w:val="ListParagraph"/>
+        <w:numPr>
+          <w:ilvl w:val="0"/>
+          <w:numId w:val="5"/>
+        </w:numPr>
+        <w:rPr>
+          <w:rFonts w:ascii="Times New Roman" w:hAnsi="Times New Roman" w:cs="Times New Roman"/>
+          <w:lang w:val="en-GB"/>
+        </w:rPr>
+      </w:pPr>
+      <w:r>
+        <w:rPr>
+          <w:rFonts w:ascii="Times New Roman" w:hAnsi="Times New Roman" w:cs="Times New Roman"/>
+          <w:lang w:val="en-GB"/>
+        </w:rPr>
+        <w:t>WYSIWYG Editor</w:t>
+      </w:r>
+    </w:p>
+    <w:p>
+      <w:pPr>
+        <w:pStyle w:val="ListParagraph"/>
+        <w:numPr>
+          <w:ilvl w:val="0"/>
+          <w:numId w:val="5"/>
+        </w:numPr>
+        <w:rPr>
+          <w:rFonts w:ascii="Times New Roman" w:hAnsi="Times New Roman" w:cs="Times New Roman"/>
+          <w:lang w:val="en-GB"/>
+        </w:rPr>
+      </w:pPr>
+      <w:r>
+        <w:rPr>
+          <w:rFonts w:ascii="Times New Roman" w:hAnsi="Times New Roman" w:cs="Times New Roman"/>
+          <w:lang w:val="en-GB"/>
+        </w:rPr>
+        <w:t>Syntax Highlighting</w:t>
+      </w:r>
+      <w:r>
+        <w:rPr>
+          <w:rFonts w:ascii="Times New Roman" w:hAnsi="Times New Roman" w:cs="Times New Roman"/>
+          <w:lang w:val="en-GB"/>
+        </w:rPr>
+        <w:t>;</w:t>
+      </w:r>
+      <w:r>
+        <w:rPr>
+          <w:rFonts w:ascii="Times New Roman" w:hAnsi="Times New Roman" w:cs="Times New Roman"/>
+          <w:lang w:val="en-GB"/>
+        </w:rPr>
+        <w:t xml:space="preserve"> Line Numbering</w:t>
+      </w:r>
+    </w:p>
+    <w:p>
+      <w:pPr>
+        <w:pStyle w:val="ListParagraph"/>
+        <w:numPr>
+          <w:ilvl w:val="0"/>
+          <w:numId w:val="5"/>
+        </w:numPr>
+        <w:rPr>
+          <w:rFonts w:ascii="Times New Roman" w:hAnsi="Times New Roman" w:cs="Times New Roman"/>
+          <w:lang w:val="en-GB"/>
+        </w:rPr>
+      </w:pPr>
+      <w:r>
+        <w:rPr>
+          <w:rFonts w:ascii="Times New Roman" w:hAnsi="Times New Roman" w:cs="Times New Roman"/>
+          <w:lang w:val="en-GB"/>
+        </w:rPr>
+        <w:t>Rate, Pin/Favourite, Comment</w:t>
+      </w:r>
+      <w:r>
+        <w:rPr>
+          <w:rFonts w:ascii="Times New Roman" w:hAnsi="Times New Roman" w:cs="Times New Roman"/>
+          <w:lang w:val="en-GB"/>
+        </w:rPr>
+        <w:t>, Share</w:t>
+      </w:r>
+    </w:p>
+    <w:p>
+      <w:pPr>
+        <w:pStyle w:val="ListParagraph"/>
+        <w:numPr>
+          <w:ilvl w:val="0"/>
+          <w:numId w:val="5"/>
+        </w:numPr>
+        <w:rPr>
+          <w:rFonts w:ascii="Times New Roman" w:hAnsi="Times New Roman" w:cs="Times New Roman"/>
+          <w:lang w:val="en-GB"/>
+        </w:rPr>
+      </w:pPr>
+      <w:r>
+        <w:rPr>
+          <w:rFonts w:ascii="Times New Roman" w:hAnsi="Times New Roman" w:cs="Times New Roman"/>
+          <w:lang w:val="en-GB"/>
+        </w:rPr>
+        <w:t>Achievements (First submission, Top Rated, etc)</w:t>
+      </w:r>
+    </w:p>
+    <w:p>
+      <w:pPr>
+        <w:pStyle w:val="ListParagraph"/>
+        <w:numPr>
+          <w:ilvl w:val="0"/>
+          <w:numId w:val="5"/>
+        </w:numPr>
+        <w:rPr>
+          <w:rFonts w:ascii="Times New Roman" w:hAnsi="Times New Roman" w:cs="Times New Roman"/>
+          <w:lang w:val="en-GB"/>
+        </w:rPr>
+      </w:pPr>
+      <w:r>
+        <w:rPr>
+          <w:rFonts w:ascii="Times New Roman" w:hAnsi="Times New Roman" w:cs="Times New Roman"/>
+          <w:lang w:val="en-GB"/>
+        </w:rPr>
+        <w:t>Searching/Sorting, Tagging, Indexing</w:t>
+      </w:r>
+    </w:p>
+    <w:p>
+      <w:pPr>
+        <w:pStyle w:val="ListParagraph"/>
+        <w:numPr>
+          <w:ilvl w:val="0"/>
+          <w:numId w:val="5"/>
+        </w:numPr>
+        <w:rPr>
+          <w:rFonts w:ascii="Times New Roman" w:hAnsi="Times New Roman" w:cs="Times New Roman"/>
+          <w:lang w:val="en-GB"/>
+        </w:rPr>
+      </w:pPr>
+      <w:r>
+        <w:rPr>
+          <w:rFonts w:ascii="Times New Roman" w:hAnsi="Times New Roman" w:cs="Times New Roman"/>
+          <w:lang w:val="en-GB"/>
+        </w:rPr>
+        <w:t>Public/Private snippets/groups</w:t>
+      </w:r>
+    </w:p>
+    <w:p>
+      <w:pPr>
+        <w:pStyle w:val="ListParagraph"/>
+        <w:numPr>
+          <w:ilvl w:val="0"/>
+          <w:numId w:val="5"/>
+        </w:numPr>
+        <w:rPr>
+          <w:rFonts w:ascii="Times New Roman" w:hAnsi="Times New Roman" w:cs="Times New Roman"/>
+          <w:lang w:val="en-GB"/>
+        </w:rPr>
+      </w:pPr>
+      <w:r>
+        <w:rPr>
+          <w:rFonts w:ascii="Times New Roman" w:hAnsi="Times New Roman" w:cs="Times New Roman"/>
+          <w:lang w:val="en-GB"/>
+        </w:rPr>
+        <w:t>User groups/companies/institutions</w:t>
+      </w:r>
+    </w:p>
+    <w:p>
+      <w:pPr>
+        <w:pStyle w:val="ListParagraph"/>
+        <w:numPr>
+          <w:ilvl w:val="0"/>
+          <w:numId w:val="5"/>
+        </w:numPr>
+        <w:rPr>
+          <w:rFonts w:ascii="Times New Roman" w:hAnsi="Times New Roman" w:cs="Times New Roman"/>
+          <w:lang w:val="en-GB"/>
+        </w:rPr>
+      </w:pPr>
+      <w:r>
+        <w:rPr>
+          <w:rFonts w:ascii="Times New Roman" w:hAnsi="Times New Roman" w:cs="Times New Roman"/>
+          <w:lang w:val="en-GB"/>
+        </w:rPr>
+        <w:t>Forks/Change Requests/Branches</w:t>
+      </w:r>
+    </w:p>
+    <w:p>
+      <w:pPr>
+        <w:pStyle w:val="ListParagraph"/>
+        <w:numPr>
+          <w:ilvl w:val="0"/>
+          <w:numId w:val="5"/>
+        </w:numPr>
+        <w:rPr>
+          <w:rFonts w:ascii="Times New Roman" w:hAnsi="Times New Roman" w:cs="Times New Roman"/>
+          <w:lang w:val="en-GB"/>
+        </w:rPr>
+      </w:pPr>
+      <w:r>
+        <w:rPr>
+          <w:rFonts w:ascii="Times New Roman" w:hAnsi="Times New Roman" w:cs="Times New Roman"/>
+          <w:lang w:val="en-GB"/>
+        </w:rPr>
+        <w:t>Quick code dump sharing (like pastebin)</w:t>
+      </w:r>
+    </w:p>
+    <w:p>
+      <w:pPr>
+        <w:pStyle w:val="ListParagraph"/>
+        <w:numPr>
+          <w:ilvl w:val="0"/>
+          <w:numId w:val="5"/>
+        </w:numPr>
+        <w:rPr>
+          <w:rFonts w:ascii="Times New Roman" w:hAnsi="Times New Roman" w:cs="Times New Roman"/>
+          <w:lang w:val="en-GB"/>
+        </w:rPr>
+      </w:pPr>
+      <w:r>
+        <w:rPr>
+          <w:rFonts w:ascii="Times New Roman" w:hAnsi="Times New Roman" w:cs="Times New Roman"/>
+          <w:lang w:val="en-GB"/>
+        </w:rPr>
+        <w:t>Cloud storage/online editing (like google docs)</w:t>
+      </w:r>
+    </w:p>
+    <w:p>
+      <w:pPr>
+        <w:rPr>
+          <w:rFonts w:ascii="Times New Roman" w:hAnsi="Times New Roman" w:cs="Times New Roman"/>
+          <w:lang w:val="en-GB"/>
+        </w:rPr>
+      </w:pPr>
+    </w:p>
+    <w:p>
+      <w:pPr>
+        <w:pStyle w:val="ListParagraph"/>
+        <w:numPr>
+          <w:ilvl w:val="0"/>
+          <w:numId w:val="13"/>
+        </w:numPr>
         <w:rPr>
           <w:rFonts w:ascii="Times New Roman" w:hAnsi="Times New Roman" w:cs="Times New Roman"/>
           <w:sz w:val="32"/>
           <w:szCs w:val="32"/>
           <w:lang w:val="en-GB"/>
         </w:rPr>
-        <w:lastRenderedPageBreak/>
-        <w:t>3.6</w:t>
-      </w:r>
+      </w:pPr>
       <w:r>
         <w:rPr>
           <w:rFonts w:ascii="Times New Roman" w:hAnsi="Times New Roman" w:cs="Times New Roman"/>
@@ -576,43 +1152,62 @@
           <w:szCs w:val="32"/>
           <w:lang w:val="en-GB"/>
         </w:rPr>
-        <w:t xml:space="preserve"> Is there literature to support the idea that code reuse remains sub-optimal? </w:t>
-      </w:r>
-    </w:p>
-    <w:p>
-      <w:pPr>
-        <w:rPr>
-          <w:rFonts w:ascii="Times New Roman" w:hAnsi="Times New Roman" w:cs="Times New Roman"/>
-          <w:lang w:val="en-GB"/>
-        </w:rPr>
-      </w:pPr>
-    </w:p>
-    <w:p>
-      <w:pPr>
-        <w:rPr>
-          <w:rFonts w:ascii="Times New Roman" w:hAnsi="Times New Roman" w:cs="Times New Roman"/>
-          <w:lang w:val="en-GB"/>
-        </w:rPr>
-      </w:pPr>
-      <w:r>
-        <w:rPr>
-          <w:rFonts w:ascii="Times New Roman" w:hAnsi="Times New Roman" w:cs="Times New Roman"/>
-          <w:lang w:val="en-GB"/>
-        </w:rPr>
-        <w:t>Text</w:t>
-      </w:r>
-    </w:p>
-    <w:p>
-      <w:pPr>
-        <w:rPr>
-          <w:rFonts w:ascii="Times New Roman" w:hAnsi="Times New Roman" w:cs="Times New Roman"/>
-          <w:lang w:val="en-GB"/>
-        </w:rPr>
-      </w:pPr>
-    </w:p>
-    <w:p>
-      <w:pPr>
-        <w:ind w:left="426" w:hanging="426"/>
+        <w:t xml:space="preserve">Is there literature to support the idea that code reuse remains sub-optimal? </w:t>
+      </w:r>
+    </w:p>
+    <w:p>
+      <w:pPr>
+        <w:rPr>
+          <w:rFonts w:ascii="Times New Roman" w:hAnsi="Times New Roman" w:cs="Times New Roman"/>
+          <w:lang w:val="en-GB"/>
+        </w:rPr>
+      </w:pPr>
+    </w:p>
+    <w:p>
+      <w:pPr>
+        <w:pStyle w:val="ListParagraph"/>
+        <w:numPr>
+          <w:ilvl w:val="0"/>
+          <w:numId w:val="4"/>
+        </w:numPr>
+        <w:rPr>
+          <w:rFonts w:ascii="Times New Roman" w:hAnsi="Times New Roman" w:cs="Times New Roman"/>
+          <w:i/>
+          <w:lang w:val="en-GB"/>
+        </w:rPr>
+      </w:pPr>
+      <w:r>
+        <w:rPr>
+          <w:rFonts w:ascii="Times New Roman" w:hAnsi="Times New Roman" w:cs="Times New Roman"/>
+          <w:i/>
+          <w:lang w:val="en-GB"/>
+        </w:rPr>
+        <w:t xml:space="preserve">Research and review existing literature with key terms ‘code reuse’ amongst others, to identify </w:t>
+      </w:r>
+      <w:r>
+        <w:rPr>
+          <w:rFonts w:ascii="Times New Roman" w:hAnsi="Times New Roman" w:cs="Times New Roman"/>
+          <w:i/>
+          <w:lang w:val="en-GB"/>
+        </w:rPr>
+        <w:t>content for this section</w:t>
+      </w:r>
+    </w:p>
+    <w:p>
+      <w:pPr>
+        <w:rPr>
+          <w:rFonts w:ascii="Times New Roman" w:hAnsi="Times New Roman" w:cs="Times New Roman"/>
+          <w:lang w:val="en-GB"/>
+        </w:rPr>
+      </w:pPr>
+    </w:p>
+    <w:p>
+      <w:pPr>
+        <w:pStyle w:val="ListParagraph"/>
+        <w:numPr>
+          <w:ilvl w:val="0"/>
+          <w:numId w:val="13"/>
+        </w:numPr>
         <w:rPr>
           <w:rFonts w:ascii="Times New Roman" w:hAnsi="Times New Roman" w:cs="Times New Roman"/>
           <w:sz w:val="32"/>
@@ -627,8 +1222,59 @@
           <w:szCs w:val="32"/>
           <w:lang w:val="en-GB"/>
         </w:rPr>
-        <w:t>3.7</w:t>
-      </w:r>
+        <w:t>Is there ongoing research in to new methods of code reuse or code sharing, specifically cross project?</w:t>
+      </w:r>
+    </w:p>
+    <w:p>
+      <w:pPr>
+        <w:rPr>
+          <w:rFonts w:ascii="Times New Roman" w:hAnsi="Times New Roman" w:cs="Times New Roman"/>
+          <w:lang w:val="en-GB"/>
+        </w:rPr>
+      </w:pPr>
+    </w:p>
+    <w:p>
+      <w:pPr>
+        <w:pStyle w:val="ListParagraph"/>
+        <w:numPr>
+          <w:ilvl w:val="0"/>
+          <w:numId w:val="3"/>
+        </w:numPr>
+        <w:rPr>
+          <w:rFonts w:ascii="Times New Roman" w:hAnsi="Times New Roman" w:cs="Times New Roman"/>
+          <w:i/>
+          <w:lang w:val="en-GB"/>
+        </w:rPr>
+      </w:pPr>
+      <w:r>
+        <w:rPr>
+          <w:rFonts w:ascii="Times New Roman" w:hAnsi="Times New Roman" w:cs="Times New Roman"/>
+          <w:i/>
+          <w:lang w:val="en-GB"/>
+        </w:rPr>
+        <w:t>Potential recent literature can cover this section. Maybe online research that has yet to be properly published can be found.</w:t>
+      </w:r>
+    </w:p>
+    <w:p>
+      <w:pPr>
+        <w:rPr>
+          <w:rFonts w:ascii="Times New Roman" w:hAnsi="Times New Roman" w:cs="Times New Roman"/>
+          <w:lang w:val="en-GB"/>
+        </w:rPr>
+      </w:pPr>
+    </w:p>
+    <w:p>
+      <w:pPr>
+        <w:pStyle w:val="ListParagraph"/>
+        <w:numPr>
+          <w:ilvl w:val="0"/>
+          <w:numId w:val="13"/>
+        </w:numPr>
+        <w:rPr>
+          <w:rFonts w:ascii="Times New Roman" w:hAnsi="Times New Roman" w:cs="Times New Roman"/>
+          <w:lang w:val="en-GB"/>
+        </w:rPr>
+      </w:pPr>
       <w:r>
         <w:rPr>
           <w:rFonts w:ascii="Times New Roman" w:hAnsi="Times New Roman" w:cs="Times New Roman"/>
@@ -636,7 +1282,10 @@
           <w:szCs w:val="32"/>
           <w:lang w:val="en-GB"/>
         </w:rPr>
-        <w:t xml:space="preserve"> I</w:t>
+        <w:t>How</w:t>
+      </w:r>
+      <w:r>
+        <w:t xml:space="preserve"> </w:t>
       </w:r>
       <w:r>
         <w:rPr>
@@ -645,76 +1294,6 @@
           <w:szCs w:val="32"/>
           <w:lang w:val="en-GB"/>
         </w:rPr>
-        <w:t>s there ongoing research in to new methods of code reuse or code sharing, specifically cross project?</w:t>
-      </w:r>
-    </w:p>
-    <w:p>
-      <w:pPr>
-        <w:rPr>
-          <w:rFonts w:ascii="Times New Roman" w:hAnsi="Times New Roman" w:cs="Times New Roman"/>
-          <w:lang w:val="en-GB"/>
-        </w:rPr>
-      </w:pPr>
-    </w:p>
-    <w:p>
-      <w:pPr>
-        <w:rPr>
-          <w:rFonts w:ascii="Times New Roman" w:hAnsi="Times New Roman" w:cs="Times New Roman"/>
-          <w:lang w:val="en-GB"/>
-        </w:rPr>
-      </w:pPr>
-      <w:r>
-        <w:rPr>
-          <w:rFonts w:ascii="Times New Roman" w:hAnsi="Times New Roman" w:cs="Times New Roman"/>
-          <w:lang w:val="en-GB"/>
-        </w:rPr>
-        <w:t>Text</w:t>
-      </w:r>
-    </w:p>
-    <w:p>
-      <w:pPr>
-        <w:rPr>
-          <w:rFonts w:ascii="Times New Roman" w:hAnsi="Times New Roman" w:cs="Times New Roman"/>
-          <w:lang w:val="en-GB"/>
-        </w:rPr>
-      </w:pPr>
-    </w:p>
-    <w:p>
-      <w:pPr>
-        <w:ind w:left="426" w:hanging="426"/>
-        <w:rPr>
-          <w:rFonts w:ascii="Times New Roman" w:hAnsi="Times New Roman" w:cs="Times New Roman"/>
-          <w:lang w:val="en-GB"/>
-        </w:rPr>
-      </w:pPr>
-      <w:r>
-        <w:rPr>
-          <w:rFonts w:ascii="Times New Roman" w:hAnsi="Times New Roman" w:cs="Times New Roman"/>
-          <w:sz w:val="32"/>
-          <w:szCs w:val="32"/>
-          <w:lang w:val="en-GB"/>
-        </w:rPr>
-        <w:t>3.8</w:t>
-      </w:r>
-      <w:r>
-        <w:rPr>
-          <w:rFonts w:ascii="Times New Roman" w:hAnsi="Times New Roman" w:cs="Times New Roman"/>
-          <w:sz w:val="32"/>
-          <w:szCs w:val="32"/>
-          <w:lang w:val="en-GB"/>
-        </w:rPr>
-        <w:t xml:space="preserve"> How</w:t>
-      </w:r>
-      <w:r>
-        <w:t xml:space="preserve"> </w:t>
-      </w:r>
-      <w:r>
-        <w:rPr>
-          <w:rFonts w:ascii="Times New Roman" w:hAnsi="Times New Roman" w:cs="Times New Roman"/>
-          <w:sz w:val="32"/>
-          <w:szCs w:val="32"/>
-          <w:lang w:val="en-GB"/>
-        </w:rPr>
         <w:t>do current developers feel about their existing environment in relation to code reuse, and what do they feel works well or poorly?</w:t>
       </w:r>
     </w:p>
@@ -728,20 +1307,25 @@
     </w:p>
     <w:p>
       <w:pPr>
-        <w:rPr>
-          <w:rFonts w:ascii="Times New Roman" w:hAnsi="Times New Roman" w:cs="Times New Roman"/>
-          <w:lang w:val="en-GB"/>
-        </w:rPr>
-      </w:pPr>
-      <w:r>
-        <w:rPr>
-          <w:rFonts w:ascii="Times New Roman" w:hAnsi="Times New Roman" w:cs="Times New Roman"/>
-          <w:lang w:val="en-GB"/>
-        </w:rPr>
-        <w:t>Text</w:t>
-      </w:r>
-      <w:bookmarkStart w:id="0" w:name="_GoBack"/>
-      <w:bookmarkEnd w:id="0"/>
+        <w:pStyle w:val="ListParagraph"/>
+        <w:numPr>
+          <w:ilvl w:val="0"/>
+          <w:numId w:val="2"/>
+        </w:numPr>
+        <w:rPr>
+          <w:rFonts w:ascii="Times New Roman" w:hAnsi="Times New Roman" w:cs="Times New Roman"/>
+          <w:i/>
+          <w:lang w:val="en-GB"/>
+        </w:rPr>
+      </w:pPr>
+      <w:r>
+        <w:rPr>
+          <w:rFonts w:ascii="Times New Roman" w:hAnsi="Times New Roman" w:cs="Times New Roman"/>
+          <w:i/>
+          <w:lang w:val="en-GB"/>
+        </w:rPr>
+        <w:t>Developing survey to send to a number of companies and contacts that have agreed to be surveyed (Hex Digital, PayPal, Students of University of Bath, Freelancers).</w:t>
+      </w:r>
     </w:p>
     <w:sectPr>
       <w:pgSz w:w="11900" w:h="16840"/>
@@ -756,6 +1340,301 @@
 <file path=word/numbering.xml><?xml version="1.0" encoding="utf-8"?>
 <w:numbering xmlns:wpc="http://schemas.microsoft.com/office/word/2010/wordprocessingCanvas" xmlns:mo="http://schemas.microsoft.com/office/mac/office/2008/main" xmlns:mc="http://schemas.openxmlformats.org/markup-compatibility/2006" xmlns:mv="urn:schemas-microsoft-com:mac:vml" xmlns:o="urn:schemas-microsoft-com:office:office" xmlns:r="http://schemas.openxmlformats.org/officeDocument/2006/relationships" xmlns:m="http://schemas.openxmlformats.org/officeDocument/2006/math" xmlns:v="urn:schemas-microsoft-com:vml" xmlns:wp14="http://schemas.microsoft.com/office/word/2010/wordprocessingDrawing" xmlns:wp="http://schemas.openxmlformats.org/drawingml/2006/wordprocessingDrawing" xmlns:w10="urn:schemas-microsoft-com:office:word" xmlns:w="http://schemas.openxmlformats.org/wordprocessingml/2006/main" xmlns:w14="http://schemas.microsoft.com/office/word/2010/wordml" xmlns:w15="http://schemas.microsoft.com/office/word/2012/wordml" xmlns:wpg="http://schemas.microsoft.com/office/word/2010/wordprocessingGroup" xmlns:wpi="http://schemas.microsoft.com/office/word/2010/wordprocessingInk" xmlns:wne="http://schemas.microsoft.com/office/word/2006/wordml" xmlns:wps="http://schemas.microsoft.com/office/word/2010/wordprocessingShape" mc:Ignorable="w14 w15 wp14">
   <w:abstractNum w:abstractNumId="0">
+    <w:nsid w:val="07E229EF"/>
+    <w:multiLevelType w:val="hybridMultilevel"/>
+    <w:tmpl w:val="D3B0963C"/>
+    <w:lvl w:ilvl="0" w:tplc="69A2FD36">
+      <w:start w:val="3"/>
+      <w:numFmt w:val="decimal"/>
+      <w:lvlText w:val="3.%1."/>
+      <w:lvlJc w:val="left"/>
+      <w:pPr>
+        <w:ind w:left="360" w:hanging="360"/>
+      </w:pPr>
+      <w:rPr>
+        <w:rFonts w:hint="default"/>
+        <w:sz w:val="32"/>
+        <w:szCs w:val="32"/>
+      </w:rPr>
+    </w:lvl>
+    <w:lvl w:ilvl="1" w:tplc="04090019" w:tentative="1">
+      <w:start w:val="1"/>
+      <w:numFmt w:val="lowerLetter"/>
+      <w:lvlText w:val="%2."/>
+      <w:lvlJc w:val="left"/>
+      <w:pPr>
+        <w:ind w:left="1440" w:hanging="360"/>
+      </w:pPr>
+    </w:lvl>
+    <w:lvl w:ilvl="2" w:tplc="0409001B" w:tentative="1">
+      <w:start w:val="1"/>
+      <w:numFmt w:val="lowerRoman"/>
+      <w:lvlText w:val="%3."/>
+      <w:lvlJc w:val="right"/>
+      <w:pPr>
+        <w:ind w:left="2160" w:hanging="180"/>
+      </w:pPr>
+    </w:lvl>
+    <w:lvl w:ilvl="3" w:tplc="0409000F" w:tentative="1">
+      <w:start w:val="1"/>
+      <w:numFmt w:val="decimal"/>
+      <w:lvlText w:val="%4."/>
+      <w:lvlJc w:val="left"/>
+      <w:pPr>
+        <w:ind w:left="2880" w:hanging="360"/>
+      </w:pPr>
+    </w:lvl>
+    <w:lvl w:ilvl="4" w:tplc="04090019" w:tentative="1">
+      <w:start w:val="1"/>
+      <w:numFmt w:val="lowerLetter"/>
+      <w:lvlText w:val="%5."/>
+      <w:lvlJc w:val="left"/>
+      <w:pPr>
+        <w:ind w:left="3600" w:hanging="360"/>
+      </w:pPr>
+    </w:lvl>
+    <w:lvl w:ilvl="5" w:tplc="0409001B" w:tentative="1">
+      <w:start w:val="1"/>
+      <w:numFmt w:val="lowerRoman"/>
+      <w:lvlText w:val="%6."/>
+      <w:lvlJc w:val="right"/>
+      <w:pPr>
+        <w:ind w:left="4320" w:hanging="180"/>
+      </w:pPr>
+    </w:lvl>
+    <w:lvl w:ilvl="6" w:tplc="0409000F" w:tentative="1">
+      <w:start w:val="1"/>
+      <w:numFmt w:val="decimal"/>
+      <w:lvlText w:val="%7."/>
+      <w:lvlJc w:val="left"/>
+      <w:pPr>
+        <w:ind w:left="5040" w:hanging="360"/>
+      </w:pPr>
+    </w:lvl>
+    <w:lvl w:ilvl="7" w:tplc="04090019" w:tentative="1">
+      <w:start w:val="1"/>
+      <w:numFmt w:val="lowerLetter"/>
+      <w:lvlText w:val="%8."/>
+      <w:lvlJc w:val="left"/>
+      <w:pPr>
+        <w:ind w:left="5760" w:hanging="360"/>
+      </w:pPr>
+    </w:lvl>
+    <w:lvl w:ilvl="8" w:tplc="0409001B" w:tentative="1">
+      <w:start w:val="1"/>
+      <w:numFmt w:val="lowerRoman"/>
+      <w:lvlText w:val="%9."/>
+      <w:lvlJc w:val="right"/>
+      <w:pPr>
+        <w:ind w:left="6480" w:hanging="180"/>
+      </w:pPr>
+    </w:lvl>
+  </w:abstractNum>
+  <w:abstractNum w:abstractNumId="1">
+    <w:nsid w:val="10D44B0C"/>
+    <w:multiLevelType w:val="hybridMultilevel"/>
+    <w:tmpl w:val="56B28428"/>
+    <w:lvl w:ilvl="0" w:tplc="04090001">
+      <w:start w:val="1"/>
+      <w:numFmt w:val="bullet"/>
+      <w:lvlText w:val=""/>
+      <w:lvlJc w:val="left"/>
+      <w:pPr>
+        <w:ind w:left="720" w:hanging="360"/>
+      </w:pPr>
+      <w:rPr>
+        <w:rFonts w:ascii="Symbol" w:hAnsi="Symbol" w:hint="default"/>
+      </w:rPr>
+    </w:lvl>
+    <w:lvl w:ilvl="1" w:tplc="04090003">
+      <w:start w:val="1"/>
+      <w:numFmt w:val="bullet"/>
+      <w:lvlText w:val="o"/>
+      <w:lvlJc w:val="left"/>
+      <w:pPr>
+        <w:ind w:left="1440" w:hanging="360"/>
+      </w:pPr>
+      <w:rPr>
+        <w:rFonts w:ascii="Courier New" w:hAnsi="Courier New" w:cs="Courier New" w:hint="default"/>
+      </w:rPr>
+    </w:lvl>
+    <w:lvl w:ilvl="2" w:tplc="04090005">
+      <w:start w:val="1"/>
+      <w:numFmt w:val="bullet"/>
+      <w:lvlText w:val=""/>
+      <w:lvlJc w:val="left"/>
+      <w:pPr>
+        <w:ind w:left="2160" w:hanging="360"/>
+      </w:pPr>
+      <w:rPr>
+        <w:rFonts w:ascii="Wingdings" w:hAnsi="Wingdings" w:hint="default"/>
+      </w:rPr>
+    </w:lvl>
+    <w:lvl w:ilvl="3" w:tplc="04090001" w:tentative="1">
+      <w:start w:val="1"/>
+      <w:numFmt w:val="bullet"/>
+      <w:lvlText w:val=""/>
+      <w:lvlJc w:val="left"/>
+      <w:pPr>
+        <w:ind w:left="2880" w:hanging="360"/>
+      </w:pPr>
+      <w:rPr>
+        <w:rFonts w:ascii="Symbol" w:hAnsi="Symbol" w:hint="default"/>
+      </w:rPr>
+    </w:lvl>
+    <w:lvl w:ilvl="4" w:tplc="04090003" w:tentative="1">
+      <w:start w:val="1"/>
+      <w:numFmt w:val="bullet"/>
+      <w:lvlText w:val="o"/>
+      <w:lvlJc w:val="left"/>
+      <w:pPr>
+        <w:ind w:left="3600" w:hanging="360"/>
+      </w:pPr>
+      <w:rPr>
+        <w:rFonts w:ascii="Courier New" w:hAnsi="Courier New" w:cs="Courier New" w:hint="default"/>
+      </w:rPr>
+    </w:lvl>
+    <w:lvl w:ilvl="5" w:tplc="04090005" w:tentative="1">
+      <w:start w:val="1"/>
+      <w:numFmt w:val="bullet"/>
+      <w:lvlText w:val=""/>
+      <w:lvlJc w:val="left"/>
+      <w:pPr>
+        <w:ind w:left="4320" w:hanging="360"/>
+      </w:pPr>
+      <w:rPr>
+        <w:rFonts w:ascii="Wingdings" w:hAnsi="Wingdings" w:hint="default"/>
+      </w:rPr>
+    </w:lvl>
+    <w:lvl w:ilvl="6" w:tplc="04090001" w:tentative="1">
+      <w:start w:val="1"/>
+      <w:numFmt w:val="bullet"/>
+      <w:lvlText w:val=""/>
+      <w:lvlJc w:val="left"/>
+      <w:pPr>
+        <w:ind w:left="5040" w:hanging="360"/>
+      </w:pPr>
+      <w:rPr>
+        <w:rFonts w:ascii="Symbol" w:hAnsi="Symbol" w:hint="default"/>
+      </w:rPr>
+    </w:lvl>
+    <w:lvl w:ilvl="7" w:tplc="04090003" w:tentative="1">
+      <w:start w:val="1"/>
+      <w:numFmt w:val="bullet"/>
+      <w:lvlText w:val="o"/>
+      <w:lvlJc w:val="left"/>
+      <w:pPr>
+        <w:ind w:left="5760" w:hanging="360"/>
+      </w:pPr>
+      <w:rPr>
+        <w:rFonts w:ascii="Courier New" w:hAnsi="Courier New" w:cs="Courier New" w:hint="default"/>
+      </w:rPr>
+    </w:lvl>
+    <w:lvl w:ilvl="8" w:tplc="04090005" w:tentative="1">
+      <w:start w:val="1"/>
+      <w:numFmt w:val="bullet"/>
+      <w:lvlText w:val=""/>
+      <w:lvlJc w:val="left"/>
+      <w:pPr>
+        <w:ind w:left="6480" w:hanging="360"/>
+      </w:pPr>
+      <w:rPr>
+        <w:rFonts w:ascii="Wingdings" w:hAnsi="Wingdings" w:hint="default"/>
+      </w:rPr>
+    </w:lvl>
+  </w:abstractNum>
+  <w:abstractNum w:abstractNumId="2">
+    <w:nsid w:val="122266BF"/>
+    <w:multiLevelType w:val="hybridMultilevel"/>
+    <w:tmpl w:val="0C72B16E"/>
+    <w:lvl w:ilvl="0" w:tplc="4DF63022">
+      <w:start w:val="1"/>
+      <w:numFmt w:val="decimal"/>
+      <w:lvlText w:val="3.%1."/>
+      <w:lvlJc w:val="left"/>
+      <w:pPr>
+        <w:ind w:left="360" w:hanging="360"/>
+      </w:pPr>
+      <w:rPr>
+        <w:rFonts w:hint="default"/>
+        <w:sz w:val="32"/>
+        <w:szCs w:val="32"/>
+      </w:rPr>
+    </w:lvl>
+    <w:lvl w:ilvl="1" w:tplc="04090019" w:tentative="1">
+      <w:start w:val="1"/>
+      <w:numFmt w:val="lowerLetter"/>
+      <w:lvlText w:val="%2."/>
+      <w:lvlJc w:val="left"/>
+      <w:pPr>
+        <w:ind w:left="1440" w:hanging="360"/>
+      </w:pPr>
+    </w:lvl>
+    <w:lvl w:ilvl="2" w:tplc="0409001B" w:tentative="1">
+      <w:start w:val="1"/>
+      <w:numFmt w:val="lowerRoman"/>
+      <w:lvlText w:val="%3."/>
+      <w:lvlJc w:val="right"/>
+      <w:pPr>
+        <w:ind w:left="2160" w:hanging="180"/>
+      </w:pPr>
+    </w:lvl>
+    <w:lvl w:ilvl="3" w:tplc="0409000F" w:tentative="1">
+      <w:start w:val="1"/>
+      <w:numFmt w:val="decimal"/>
+      <w:lvlText w:val="%4."/>
+      <w:lvlJc w:val="left"/>
+      <w:pPr>
+        <w:ind w:left="2880" w:hanging="360"/>
+      </w:pPr>
+    </w:lvl>
+    <w:lvl w:ilvl="4" w:tplc="04090019" w:tentative="1">
+      <w:start w:val="1"/>
+      <w:numFmt w:val="lowerLetter"/>
+      <w:lvlText w:val="%5."/>
+      <w:lvlJc w:val="left"/>
+      <w:pPr>
+        <w:ind w:left="3600" w:hanging="360"/>
+      </w:pPr>
+    </w:lvl>
+    <w:lvl w:ilvl="5" w:tplc="0409001B" w:tentative="1">
+      <w:start w:val="1"/>
+      <w:numFmt w:val="lowerRoman"/>
+      <w:lvlText w:val="%6."/>
+      <w:lvlJc w:val="right"/>
+      <w:pPr>
+        <w:ind w:left="4320" w:hanging="180"/>
+      </w:pPr>
+    </w:lvl>
+    <w:lvl w:ilvl="6" w:tplc="0409000F" w:tentative="1">
+      <w:start w:val="1"/>
+      <w:numFmt w:val="decimal"/>
+      <w:lvlText w:val="%7."/>
+      <w:lvlJc w:val="left"/>
+      <w:pPr>
+        <w:ind w:left="5040" w:hanging="360"/>
+      </w:pPr>
+    </w:lvl>
+    <w:lvl w:ilvl="7" w:tplc="04090019" w:tentative="1">
+      <w:start w:val="1"/>
+      <w:numFmt w:val="lowerLetter"/>
+      <w:lvlText w:val="%8."/>
+      <w:lvlJc w:val="left"/>
+      <w:pPr>
+        <w:ind w:left="5760" w:hanging="360"/>
+      </w:pPr>
+    </w:lvl>
+    <w:lvl w:ilvl="8" w:tplc="0409001B" w:tentative="1">
+      <w:start w:val="1"/>
+      <w:numFmt w:val="lowerRoman"/>
+      <w:lvlText w:val="%9."/>
+      <w:lvlJc w:val="right"/>
+      <w:pPr>
+        <w:ind w:left="6480" w:hanging="180"/>
+      </w:pPr>
+    </w:lvl>
+  </w:abstractNum>
+  <w:abstractNum w:abstractNumId="3">
     <w:nsid w:val="1E3636C3"/>
     <w:multiLevelType w:val="hybridMultilevel"/>
     <w:tmpl w:val="3BAA4A6E"/>
@@ -868,8 +1747,1036 @@
       </w:rPr>
     </w:lvl>
   </w:abstractNum>
+  <w:abstractNum w:abstractNumId="4">
+    <w:nsid w:val="380D1039"/>
+    <w:multiLevelType w:val="hybridMultilevel"/>
+    <w:tmpl w:val="01E2B766"/>
+    <w:lvl w:ilvl="0" w:tplc="A2AC49B2">
+      <w:start w:val="3"/>
+      <w:numFmt w:val="decimal"/>
+      <w:lvlText w:val="3.%1."/>
+      <w:lvlJc w:val="left"/>
+      <w:pPr>
+        <w:ind w:left="360" w:hanging="360"/>
+      </w:pPr>
+      <w:rPr>
+        <w:rFonts w:hint="default"/>
+      </w:rPr>
+    </w:lvl>
+    <w:lvl w:ilvl="1" w:tplc="04090019" w:tentative="1">
+      <w:start w:val="1"/>
+      <w:numFmt w:val="lowerLetter"/>
+      <w:lvlText w:val="%2."/>
+      <w:lvlJc w:val="left"/>
+      <w:pPr>
+        <w:ind w:left="1440" w:hanging="360"/>
+      </w:pPr>
+    </w:lvl>
+    <w:lvl w:ilvl="2" w:tplc="0409001B" w:tentative="1">
+      <w:start w:val="1"/>
+      <w:numFmt w:val="lowerRoman"/>
+      <w:lvlText w:val="%3."/>
+      <w:lvlJc w:val="right"/>
+      <w:pPr>
+        <w:ind w:left="2160" w:hanging="180"/>
+      </w:pPr>
+    </w:lvl>
+    <w:lvl w:ilvl="3" w:tplc="0409000F" w:tentative="1">
+      <w:start w:val="1"/>
+      <w:numFmt w:val="decimal"/>
+      <w:lvlText w:val="%4."/>
+      <w:lvlJc w:val="left"/>
+      <w:pPr>
+        <w:ind w:left="2880" w:hanging="360"/>
+      </w:pPr>
+    </w:lvl>
+    <w:lvl w:ilvl="4" w:tplc="04090019" w:tentative="1">
+      <w:start w:val="1"/>
+      <w:numFmt w:val="lowerLetter"/>
+      <w:lvlText w:val="%5."/>
+      <w:lvlJc w:val="left"/>
+      <w:pPr>
+        <w:ind w:left="3600" w:hanging="360"/>
+      </w:pPr>
+    </w:lvl>
+    <w:lvl w:ilvl="5" w:tplc="0409001B" w:tentative="1">
+      <w:start w:val="1"/>
+      <w:numFmt w:val="lowerRoman"/>
+      <w:lvlText w:val="%6."/>
+      <w:lvlJc w:val="right"/>
+      <w:pPr>
+        <w:ind w:left="4320" w:hanging="180"/>
+      </w:pPr>
+    </w:lvl>
+    <w:lvl w:ilvl="6" w:tplc="0409000F" w:tentative="1">
+      <w:start w:val="1"/>
+      <w:numFmt w:val="decimal"/>
+      <w:lvlText w:val="%7."/>
+      <w:lvlJc w:val="left"/>
+      <w:pPr>
+        <w:ind w:left="5040" w:hanging="360"/>
+      </w:pPr>
+    </w:lvl>
+    <w:lvl w:ilvl="7" w:tplc="04090019" w:tentative="1">
+      <w:start w:val="1"/>
+      <w:numFmt w:val="lowerLetter"/>
+      <w:lvlText w:val="%8."/>
+      <w:lvlJc w:val="left"/>
+      <w:pPr>
+        <w:ind w:left="5760" w:hanging="360"/>
+      </w:pPr>
+    </w:lvl>
+    <w:lvl w:ilvl="8" w:tplc="0409001B" w:tentative="1">
+      <w:start w:val="1"/>
+      <w:numFmt w:val="lowerRoman"/>
+      <w:lvlText w:val="%9."/>
+      <w:lvlJc w:val="right"/>
+      <w:pPr>
+        <w:ind w:left="6480" w:hanging="180"/>
+      </w:pPr>
+    </w:lvl>
+  </w:abstractNum>
+  <w:abstractNum w:abstractNumId="5">
+    <w:nsid w:val="3F1125CD"/>
+    <w:multiLevelType w:val="hybridMultilevel"/>
+    <w:tmpl w:val="EBB6256E"/>
+    <w:lvl w:ilvl="0" w:tplc="04090001">
+      <w:start w:val="1"/>
+      <w:numFmt w:val="bullet"/>
+      <w:lvlText w:val=""/>
+      <w:lvlJc w:val="left"/>
+      <w:pPr>
+        <w:ind w:left="720" w:hanging="360"/>
+      </w:pPr>
+      <w:rPr>
+        <w:rFonts w:ascii="Symbol" w:hAnsi="Symbol" w:hint="default"/>
+      </w:rPr>
+    </w:lvl>
+    <w:lvl w:ilvl="1" w:tplc="04090003" w:tentative="1">
+      <w:start w:val="1"/>
+      <w:numFmt w:val="bullet"/>
+      <w:lvlText w:val="o"/>
+      <w:lvlJc w:val="left"/>
+      <w:pPr>
+        <w:ind w:left="1440" w:hanging="360"/>
+      </w:pPr>
+      <w:rPr>
+        <w:rFonts w:ascii="Courier New" w:hAnsi="Courier New" w:cs="Courier New" w:hint="default"/>
+      </w:rPr>
+    </w:lvl>
+    <w:lvl w:ilvl="2" w:tplc="04090005" w:tentative="1">
+      <w:start w:val="1"/>
+      <w:numFmt w:val="bullet"/>
+      <w:lvlText w:val=""/>
+      <w:lvlJc w:val="left"/>
+      <w:pPr>
+        <w:ind w:left="2160" w:hanging="360"/>
+      </w:pPr>
+      <w:rPr>
+        <w:rFonts w:ascii="Wingdings" w:hAnsi="Wingdings" w:hint="default"/>
+      </w:rPr>
+    </w:lvl>
+    <w:lvl w:ilvl="3" w:tplc="04090001" w:tentative="1">
+      <w:start w:val="1"/>
+      <w:numFmt w:val="bullet"/>
+      <w:lvlText w:val=""/>
+      <w:lvlJc w:val="left"/>
+      <w:pPr>
+        <w:ind w:left="2880" w:hanging="360"/>
+      </w:pPr>
+      <w:rPr>
+        <w:rFonts w:ascii="Symbol" w:hAnsi="Symbol" w:hint="default"/>
+      </w:rPr>
+    </w:lvl>
+    <w:lvl w:ilvl="4" w:tplc="04090003" w:tentative="1">
+      <w:start w:val="1"/>
+      <w:numFmt w:val="bullet"/>
+      <w:lvlText w:val="o"/>
+      <w:lvlJc w:val="left"/>
+      <w:pPr>
+        <w:ind w:left="3600" w:hanging="360"/>
+      </w:pPr>
+      <w:rPr>
+        <w:rFonts w:ascii="Courier New" w:hAnsi="Courier New" w:cs="Courier New" w:hint="default"/>
+      </w:rPr>
+    </w:lvl>
+    <w:lvl w:ilvl="5" w:tplc="04090005" w:tentative="1">
+      <w:start w:val="1"/>
+      <w:numFmt w:val="bullet"/>
+      <w:lvlText w:val=""/>
+      <w:lvlJc w:val="left"/>
+      <w:pPr>
+        <w:ind w:left="4320" w:hanging="360"/>
+      </w:pPr>
+      <w:rPr>
+        <w:rFonts w:ascii="Wingdings" w:hAnsi="Wingdings" w:hint="default"/>
+      </w:rPr>
+    </w:lvl>
+    <w:lvl w:ilvl="6" w:tplc="04090001" w:tentative="1">
+      <w:start w:val="1"/>
+      <w:numFmt w:val="bullet"/>
+      <w:lvlText w:val=""/>
+      <w:lvlJc w:val="left"/>
+      <w:pPr>
+        <w:ind w:left="5040" w:hanging="360"/>
+      </w:pPr>
+      <w:rPr>
+        <w:rFonts w:ascii="Symbol" w:hAnsi="Symbol" w:hint="default"/>
+      </w:rPr>
+    </w:lvl>
+    <w:lvl w:ilvl="7" w:tplc="04090003" w:tentative="1">
+      <w:start w:val="1"/>
+      <w:numFmt w:val="bullet"/>
+      <w:lvlText w:val="o"/>
+      <w:lvlJc w:val="left"/>
+      <w:pPr>
+        <w:ind w:left="5760" w:hanging="360"/>
+      </w:pPr>
+      <w:rPr>
+        <w:rFonts w:ascii="Courier New" w:hAnsi="Courier New" w:cs="Courier New" w:hint="default"/>
+      </w:rPr>
+    </w:lvl>
+    <w:lvl w:ilvl="8" w:tplc="04090005" w:tentative="1">
+      <w:start w:val="1"/>
+      <w:numFmt w:val="bullet"/>
+      <w:lvlText w:val=""/>
+      <w:lvlJc w:val="left"/>
+      <w:pPr>
+        <w:ind w:left="6480" w:hanging="360"/>
+      </w:pPr>
+      <w:rPr>
+        <w:rFonts w:ascii="Wingdings" w:hAnsi="Wingdings" w:hint="default"/>
+      </w:rPr>
+    </w:lvl>
+  </w:abstractNum>
+  <w:abstractNum w:abstractNumId="6">
+    <w:nsid w:val="4092532E"/>
+    <w:multiLevelType w:val="multilevel"/>
+    <w:tmpl w:val="87CE69C4"/>
+    <w:lvl w:ilvl="0">
+      <w:start w:val="1"/>
+      <w:numFmt w:val="decimal"/>
+      <w:lvlText w:val="%1."/>
+      <w:lvlJc w:val="left"/>
+      <w:pPr>
+        <w:ind w:left="360" w:hanging="360"/>
+      </w:pPr>
+    </w:lvl>
+    <w:lvl w:ilvl="1">
+      <w:start w:val="1"/>
+      <w:numFmt w:val="lowerLetter"/>
+      <w:lvlText w:val="%2."/>
+      <w:lvlJc w:val="left"/>
+      <w:pPr>
+        <w:ind w:left="1080" w:hanging="360"/>
+      </w:pPr>
+    </w:lvl>
+    <w:lvl w:ilvl="2">
+      <w:start w:val="1"/>
+      <w:numFmt w:val="lowerRoman"/>
+      <w:lvlText w:val="%3."/>
+      <w:lvlJc w:val="right"/>
+      <w:pPr>
+        <w:ind w:left="1800" w:hanging="180"/>
+      </w:pPr>
+    </w:lvl>
+    <w:lvl w:ilvl="3">
+      <w:start w:val="1"/>
+      <w:numFmt w:val="decimal"/>
+      <w:lvlText w:val="%4."/>
+      <w:lvlJc w:val="left"/>
+      <w:pPr>
+        <w:ind w:left="2520" w:hanging="360"/>
+      </w:pPr>
+    </w:lvl>
+    <w:lvl w:ilvl="4">
+      <w:start w:val="1"/>
+      <w:numFmt w:val="lowerLetter"/>
+      <w:lvlText w:val="%5."/>
+      <w:lvlJc w:val="left"/>
+      <w:pPr>
+        <w:ind w:left="3240" w:hanging="360"/>
+      </w:pPr>
+    </w:lvl>
+    <w:lvl w:ilvl="5">
+      <w:start w:val="1"/>
+      <w:numFmt w:val="lowerRoman"/>
+      <w:lvlText w:val="%6."/>
+      <w:lvlJc w:val="right"/>
+      <w:pPr>
+        <w:ind w:left="3960" w:hanging="180"/>
+      </w:pPr>
+    </w:lvl>
+    <w:lvl w:ilvl="6">
+      <w:start w:val="1"/>
+      <w:numFmt w:val="decimal"/>
+      <w:lvlText w:val="%7."/>
+      <w:lvlJc w:val="left"/>
+      <w:pPr>
+        <w:ind w:left="4680" w:hanging="360"/>
+      </w:pPr>
+    </w:lvl>
+    <w:lvl w:ilvl="7">
+      <w:start w:val="1"/>
+      <w:numFmt w:val="lowerLetter"/>
+      <w:lvlText w:val="%8."/>
+      <w:lvlJc w:val="left"/>
+      <w:pPr>
+        <w:ind w:left="5400" w:hanging="360"/>
+      </w:pPr>
+    </w:lvl>
+    <w:lvl w:ilvl="8">
+      <w:start w:val="1"/>
+      <w:numFmt w:val="lowerRoman"/>
+      <w:lvlText w:val="%9."/>
+      <w:lvlJc w:val="right"/>
+      <w:pPr>
+        <w:ind w:left="6120" w:hanging="180"/>
+      </w:pPr>
+    </w:lvl>
+  </w:abstractNum>
+  <w:abstractNum w:abstractNumId="7">
+    <w:nsid w:val="49D118CA"/>
+    <w:multiLevelType w:val="hybridMultilevel"/>
+    <w:tmpl w:val="2E4A2B7A"/>
+    <w:lvl w:ilvl="0" w:tplc="69A2FD36">
+      <w:start w:val="3"/>
+      <w:numFmt w:val="decimal"/>
+      <w:lvlText w:val="3.%1."/>
+      <w:lvlJc w:val="left"/>
+      <w:pPr>
+        <w:ind w:left="360" w:hanging="360"/>
+      </w:pPr>
+      <w:rPr>
+        <w:rFonts w:hint="default"/>
+        <w:sz w:val="32"/>
+        <w:szCs w:val="32"/>
+      </w:rPr>
+    </w:lvl>
+    <w:lvl w:ilvl="1" w:tplc="04090019" w:tentative="1">
+      <w:start w:val="1"/>
+      <w:numFmt w:val="lowerLetter"/>
+      <w:lvlText w:val="%2."/>
+      <w:lvlJc w:val="left"/>
+      <w:pPr>
+        <w:ind w:left="1080" w:hanging="360"/>
+      </w:pPr>
+    </w:lvl>
+    <w:lvl w:ilvl="2" w:tplc="0409001B" w:tentative="1">
+      <w:start w:val="1"/>
+      <w:numFmt w:val="lowerRoman"/>
+      <w:lvlText w:val="%3."/>
+      <w:lvlJc w:val="right"/>
+      <w:pPr>
+        <w:ind w:left="1800" w:hanging="180"/>
+      </w:pPr>
+    </w:lvl>
+    <w:lvl w:ilvl="3" w:tplc="0409000F" w:tentative="1">
+      <w:start w:val="1"/>
+      <w:numFmt w:val="decimal"/>
+      <w:lvlText w:val="%4."/>
+      <w:lvlJc w:val="left"/>
+      <w:pPr>
+        <w:ind w:left="2520" w:hanging="360"/>
+      </w:pPr>
+    </w:lvl>
+    <w:lvl w:ilvl="4" w:tplc="04090019" w:tentative="1">
+      <w:start w:val="1"/>
+      <w:numFmt w:val="lowerLetter"/>
+      <w:lvlText w:val="%5."/>
+      <w:lvlJc w:val="left"/>
+      <w:pPr>
+        <w:ind w:left="3240" w:hanging="360"/>
+      </w:pPr>
+    </w:lvl>
+    <w:lvl w:ilvl="5" w:tplc="0409001B" w:tentative="1">
+      <w:start w:val="1"/>
+      <w:numFmt w:val="lowerRoman"/>
+      <w:lvlText w:val="%6."/>
+      <w:lvlJc w:val="right"/>
+      <w:pPr>
+        <w:ind w:left="3960" w:hanging="180"/>
+      </w:pPr>
+    </w:lvl>
+    <w:lvl w:ilvl="6" w:tplc="0409000F" w:tentative="1">
+      <w:start w:val="1"/>
+      <w:numFmt w:val="decimal"/>
+      <w:lvlText w:val="%7."/>
+      <w:lvlJc w:val="left"/>
+      <w:pPr>
+        <w:ind w:left="4680" w:hanging="360"/>
+      </w:pPr>
+    </w:lvl>
+    <w:lvl w:ilvl="7" w:tplc="04090019" w:tentative="1">
+      <w:start w:val="1"/>
+      <w:numFmt w:val="lowerLetter"/>
+      <w:lvlText w:val="%8."/>
+      <w:lvlJc w:val="left"/>
+      <w:pPr>
+        <w:ind w:left="5400" w:hanging="360"/>
+      </w:pPr>
+    </w:lvl>
+    <w:lvl w:ilvl="8" w:tplc="0409001B" w:tentative="1">
+      <w:start w:val="1"/>
+      <w:numFmt w:val="lowerRoman"/>
+      <w:lvlText w:val="%9."/>
+      <w:lvlJc w:val="right"/>
+      <w:pPr>
+        <w:ind w:left="6120" w:hanging="180"/>
+      </w:pPr>
+    </w:lvl>
+  </w:abstractNum>
+  <w:abstractNum w:abstractNumId="8">
+    <w:nsid w:val="4D980A04"/>
+    <w:multiLevelType w:val="multilevel"/>
+    <w:tmpl w:val="01E2B766"/>
+    <w:lvl w:ilvl="0">
+      <w:start w:val="3"/>
+      <w:numFmt w:val="decimal"/>
+      <w:lvlText w:val="3.%1."/>
+      <w:lvlJc w:val="left"/>
+      <w:pPr>
+        <w:ind w:left="360" w:hanging="360"/>
+      </w:pPr>
+      <w:rPr>
+        <w:rFonts w:hint="default"/>
+      </w:rPr>
+    </w:lvl>
+    <w:lvl w:ilvl="1">
+      <w:start w:val="1"/>
+      <w:numFmt w:val="lowerLetter"/>
+      <w:lvlText w:val="%2."/>
+      <w:lvlJc w:val="left"/>
+      <w:pPr>
+        <w:ind w:left="1440" w:hanging="360"/>
+      </w:pPr>
+    </w:lvl>
+    <w:lvl w:ilvl="2">
+      <w:start w:val="1"/>
+      <w:numFmt w:val="lowerRoman"/>
+      <w:lvlText w:val="%3."/>
+      <w:lvlJc w:val="right"/>
+      <w:pPr>
+        <w:ind w:left="2160" w:hanging="180"/>
+      </w:pPr>
+    </w:lvl>
+    <w:lvl w:ilvl="3">
+      <w:start w:val="1"/>
+      <w:numFmt w:val="decimal"/>
+      <w:lvlText w:val="%4."/>
+      <w:lvlJc w:val="left"/>
+      <w:pPr>
+        <w:ind w:left="2880" w:hanging="360"/>
+      </w:pPr>
+    </w:lvl>
+    <w:lvl w:ilvl="4">
+      <w:start w:val="1"/>
+      <w:numFmt w:val="lowerLetter"/>
+      <w:lvlText w:val="%5."/>
+      <w:lvlJc w:val="left"/>
+      <w:pPr>
+        <w:ind w:left="3600" w:hanging="360"/>
+      </w:pPr>
+    </w:lvl>
+    <w:lvl w:ilvl="5">
+      <w:start w:val="1"/>
+      <w:numFmt w:val="lowerRoman"/>
+      <w:lvlText w:val="%6."/>
+      <w:lvlJc w:val="right"/>
+      <w:pPr>
+        <w:ind w:left="4320" w:hanging="180"/>
+      </w:pPr>
+    </w:lvl>
+    <w:lvl w:ilvl="6">
+      <w:start w:val="1"/>
+      <w:numFmt w:val="decimal"/>
+      <w:lvlText w:val="%7."/>
+      <w:lvlJc w:val="left"/>
+      <w:pPr>
+        <w:ind w:left="5040" w:hanging="360"/>
+      </w:pPr>
+    </w:lvl>
+    <w:lvl w:ilvl="7">
+      <w:start w:val="1"/>
+      <w:numFmt w:val="lowerLetter"/>
+      <w:lvlText w:val="%8."/>
+      <w:lvlJc w:val="left"/>
+      <w:pPr>
+        <w:ind w:left="5760" w:hanging="360"/>
+      </w:pPr>
+    </w:lvl>
+    <w:lvl w:ilvl="8">
+      <w:start w:val="1"/>
+      <w:numFmt w:val="lowerRoman"/>
+      <w:lvlText w:val="%9."/>
+      <w:lvlJc w:val="right"/>
+      <w:pPr>
+        <w:ind w:left="6480" w:hanging="180"/>
+      </w:pPr>
+    </w:lvl>
+  </w:abstractNum>
+  <w:abstractNum w:abstractNumId="9">
+    <w:nsid w:val="5D3B5A4B"/>
+    <w:multiLevelType w:val="hybridMultilevel"/>
+    <w:tmpl w:val="7C66D626"/>
+    <w:lvl w:ilvl="0" w:tplc="69A2FD36">
+      <w:start w:val="3"/>
+      <w:numFmt w:val="decimal"/>
+      <w:lvlText w:val="3.%1."/>
+      <w:lvlJc w:val="left"/>
+      <w:pPr>
+        <w:ind w:left="360" w:hanging="360"/>
+      </w:pPr>
+      <w:rPr>
+        <w:rFonts w:hint="default"/>
+        <w:sz w:val="32"/>
+        <w:szCs w:val="32"/>
+      </w:rPr>
+    </w:lvl>
+    <w:lvl w:ilvl="1" w:tplc="04090019" w:tentative="1">
+      <w:start w:val="1"/>
+      <w:numFmt w:val="lowerLetter"/>
+      <w:lvlText w:val="%2."/>
+      <w:lvlJc w:val="left"/>
+      <w:pPr>
+        <w:ind w:left="1440" w:hanging="360"/>
+      </w:pPr>
+    </w:lvl>
+    <w:lvl w:ilvl="2" w:tplc="0409001B" w:tentative="1">
+      <w:start w:val="1"/>
+      <w:numFmt w:val="lowerRoman"/>
+      <w:lvlText w:val="%3."/>
+      <w:lvlJc w:val="right"/>
+      <w:pPr>
+        <w:ind w:left="2160" w:hanging="180"/>
+      </w:pPr>
+    </w:lvl>
+    <w:lvl w:ilvl="3" w:tplc="0409000F" w:tentative="1">
+      <w:start w:val="1"/>
+      <w:numFmt w:val="decimal"/>
+      <w:lvlText w:val="%4."/>
+      <w:lvlJc w:val="left"/>
+      <w:pPr>
+        <w:ind w:left="2880" w:hanging="360"/>
+      </w:pPr>
+    </w:lvl>
+    <w:lvl w:ilvl="4" w:tplc="04090019" w:tentative="1">
+      <w:start w:val="1"/>
+      <w:numFmt w:val="lowerLetter"/>
+      <w:lvlText w:val="%5."/>
+      <w:lvlJc w:val="left"/>
+      <w:pPr>
+        <w:ind w:left="3600" w:hanging="360"/>
+      </w:pPr>
+    </w:lvl>
+    <w:lvl w:ilvl="5" w:tplc="0409001B" w:tentative="1">
+      <w:start w:val="1"/>
+      <w:numFmt w:val="lowerRoman"/>
+      <w:lvlText w:val="%6."/>
+      <w:lvlJc w:val="right"/>
+      <w:pPr>
+        <w:ind w:left="4320" w:hanging="180"/>
+      </w:pPr>
+    </w:lvl>
+    <w:lvl w:ilvl="6" w:tplc="0409000F" w:tentative="1">
+      <w:start w:val="1"/>
+      <w:numFmt w:val="decimal"/>
+      <w:lvlText w:val="%7."/>
+      <w:lvlJc w:val="left"/>
+      <w:pPr>
+        <w:ind w:left="5040" w:hanging="360"/>
+      </w:pPr>
+    </w:lvl>
+    <w:lvl w:ilvl="7" w:tplc="04090019" w:tentative="1">
+      <w:start w:val="1"/>
+      <w:numFmt w:val="lowerLetter"/>
+      <w:lvlText w:val="%8."/>
+      <w:lvlJc w:val="left"/>
+      <w:pPr>
+        <w:ind w:left="5760" w:hanging="360"/>
+      </w:pPr>
+    </w:lvl>
+    <w:lvl w:ilvl="8" w:tplc="0409001B" w:tentative="1">
+      <w:start w:val="1"/>
+      <w:numFmt w:val="lowerRoman"/>
+      <w:lvlText w:val="%9."/>
+      <w:lvlJc w:val="right"/>
+      <w:pPr>
+        <w:ind w:left="6480" w:hanging="180"/>
+      </w:pPr>
+    </w:lvl>
+  </w:abstractNum>
+  <w:abstractNum w:abstractNumId="10">
+    <w:nsid w:val="5D8574C8"/>
+    <w:multiLevelType w:val="hybridMultilevel"/>
+    <w:tmpl w:val="E08291D2"/>
+    <w:lvl w:ilvl="0" w:tplc="04090001">
+      <w:start w:val="1"/>
+      <w:numFmt w:val="bullet"/>
+      <w:lvlText w:val=""/>
+      <w:lvlJc w:val="left"/>
+      <w:pPr>
+        <w:ind w:left="720" w:hanging="360"/>
+      </w:pPr>
+      <w:rPr>
+        <w:rFonts w:ascii="Symbol" w:hAnsi="Symbol" w:hint="default"/>
+      </w:rPr>
+    </w:lvl>
+    <w:lvl w:ilvl="1" w:tplc="04090003" w:tentative="1">
+      <w:start w:val="1"/>
+      <w:numFmt w:val="bullet"/>
+      <w:lvlText w:val="o"/>
+      <w:lvlJc w:val="left"/>
+      <w:pPr>
+        <w:ind w:left="1440" w:hanging="360"/>
+      </w:pPr>
+      <w:rPr>
+        <w:rFonts w:ascii="Courier New" w:hAnsi="Courier New" w:cs="Courier New" w:hint="default"/>
+      </w:rPr>
+    </w:lvl>
+    <w:lvl w:ilvl="2" w:tplc="04090005" w:tentative="1">
+      <w:start w:val="1"/>
+      <w:numFmt w:val="bullet"/>
+      <w:lvlText w:val=""/>
+      <w:lvlJc w:val="left"/>
+      <w:pPr>
+        <w:ind w:left="2160" w:hanging="360"/>
+      </w:pPr>
+      <w:rPr>
+        <w:rFonts w:ascii="Wingdings" w:hAnsi="Wingdings" w:hint="default"/>
+      </w:rPr>
+    </w:lvl>
+    <w:lvl w:ilvl="3" w:tplc="04090001" w:tentative="1">
+      <w:start w:val="1"/>
+      <w:numFmt w:val="bullet"/>
+      <w:lvlText w:val=""/>
+      <w:lvlJc w:val="left"/>
+      <w:pPr>
+        <w:ind w:left="2880" w:hanging="360"/>
+      </w:pPr>
+      <w:rPr>
+        <w:rFonts w:ascii="Symbol" w:hAnsi="Symbol" w:hint="default"/>
+      </w:rPr>
+    </w:lvl>
+    <w:lvl w:ilvl="4" w:tplc="04090003" w:tentative="1">
+      <w:start w:val="1"/>
+      <w:numFmt w:val="bullet"/>
+      <w:lvlText w:val="o"/>
+      <w:lvlJc w:val="left"/>
+      <w:pPr>
+        <w:ind w:left="3600" w:hanging="360"/>
+      </w:pPr>
+      <w:rPr>
+        <w:rFonts w:ascii="Courier New" w:hAnsi="Courier New" w:cs="Courier New" w:hint="default"/>
+      </w:rPr>
+    </w:lvl>
+    <w:lvl w:ilvl="5" w:tplc="04090005" w:tentative="1">
+      <w:start w:val="1"/>
+      <w:numFmt w:val="bullet"/>
+      <w:lvlText w:val=""/>
+      <w:lvlJc w:val="left"/>
+      <w:pPr>
+        <w:ind w:left="4320" w:hanging="360"/>
+      </w:pPr>
+      <w:rPr>
+        <w:rFonts w:ascii="Wingdings" w:hAnsi="Wingdings" w:hint="default"/>
+      </w:rPr>
+    </w:lvl>
+    <w:lvl w:ilvl="6" w:tplc="04090001" w:tentative="1">
+      <w:start w:val="1"/>
+      <w:numFmt w:val="bullet"/>
+      <w:lvlText w:val=""/>
+      <w:lvlJc w:val="left"/>
+      <w:pPr>
+        <w:ind w:left="5040" w:hanging="360"/>
+      </w:pPr>
+      <w:rPr>
+        <w:rFonts w:ascii="Symbol" w:hAnsi="Symbol" w:hint="default"/>
+      </w:rPr>
+    </w:lvl>
+    <w:lvl w:ilvl="7" w:tplc="04090003" w:tentative="1">
+      <w:start w:val="1"/>
+      <w:numFmt w:val="bullet"/>
+      <w:lvlText w:val="o"/>
+      <w:lvlJc w:val="left"/>
+      <w:pPr>
+        <w:ind w:left="5760" w:hanging="360"/>
+      </w:pPr>
+      <w:rPr>
+        <w:rFonts w:ascii="Courier New" w:hAnsi="Courier New" w:cs="Courier New" w:hint="default"/>
+      </w:rPr>
+    </w:lvl>
+    <w:lvl w:ilvl="8" w:tplc="04090005" w:tentative="1">
+      <w:start w:val="1"/>
+      <w:numFmt w:val="bullet"/>
+      <w:lvlText w:val=""/>
+      <w:lvlJc w:val="left"/>
+      <w:pPr>
+        <w:ind w:left="6480" w:hanging="360"/>
+      </w:pPr>
+      <w:rPr>
+        <w:rFonts w:ascii="Wingdings" w:hAnsi="Wingdings" w:hint="default"/>
+      </w:rPr>
+    </w:lvl>
+  </w:abstractNum>
+  <w:abstractNum w:abstractNumId="11">
+    <w:nsid w:val="69012AAE"/>
+    <w:multiLevelType w:val="hybridMultilevel"/>
+    <w:tmpl w:val="10AAC5B8"/>
+    <w:lvl w:ilvl="0" w:tplc="04090001">
+      <w:start w:val="1"/>
+      <w:numFmt w:val="bullet"/>
+      <w:lvlText w:val=""/>
+      <w:lvlJc w:val="left"/>
+      <w:pPr>
+        <w:ind w:left="720" w:hanging="360"/>
+      </w:pPr>
+      <w:rPr>
+        <w:rFonts w:ascii="Symbol" w:hAnsi="Symbol" w:hint="default"/>
+      </w:rPr>
+    </w:lvl>
+    <w:lvl w:ilvl="1" w:tplc="04090003" w:tentative="1">
+      <w:start w:val="1"/>
+      <w:numFmt w:val="bullet"/>
+      <w:lvlText w:val="o"/>
+      <w:lvlJc w:val="left"/>
+      <w:pPr>
+        <w:ind w:left="1440" w:hanging="360"/>
+      </w:pPr>
+      <w:rPr>
+        <w:rFonts w:ascii="Courier New" w:hAnsi="Courier New" w:cs="Courier New" w:hint="default"/>
+      </w:rPr>
+    </w:lvl>
+    <w:lvl w:ilvl="2" w:tplc="04090005" w:tentative="1">
+      <w:start w:val="1"/>
+      <w:numFmt w:val="bullet"/>
+      <w:lvlText w:val=""/>
+      <w:lvlJc w:val="left"/>
+      <w:pPr>
+        <w:ind w:left="2160" w:hanging="360"/>
+      </w:pPr>
+      <w:rPr>
+        <w:rFonts w:ascii="Wingdings" w:hAnsi="Wingdings" w:hint="default"/>
+      </w:rPr>
+    </w:lvl>
+    <w:lvl w:ilvl="3" w:tplc="04090001" w:tentative="1">
+      <w:start w:val="1"/>
+      <w:numFmt w:val="bullet"/>
+      <w:lvlText w:val=""/>
+      <w:lvlJc w:val="left"/>
+      <w:pPr>
+        <w:ind w:left="2880" w:hanging="360"/>
+      </w:pPr>
+      <w:rPr>
+        <w:rFonts w:ascii="Symbol" w:hAnsi="Symbol" w:hint="default"/>
+      </w:rPr>
+    </w:lvl>
+    <w:lvl w:ilvl="4" w:tplc="04090003" w:tentative="1">
+      <w:start w:val="1"/>
+      <w:numFmt w:val="bullet"/>
+      <w:lvlText w:val="o"/>
+      <w:lvlJc w:val="left"/>
+      <w:pPr>
+        <w:ind w:left="3600" w:hanging="360"/>
+      </w:pPr>
+      <w:rPr>
+        <w:rFonts w:ascii="Courier New" w:hAnsi="Courier New" w:cs="Courier New" w:hint="default"/>
+      </w:rPr>
+    </w:lvl>
+    <w:lvl w:ilvl="5" w:tplc="04090005" w:tentative="1">
+      <w:start w:val="1"/>
+      <w:numFmt w:val="bullet"/>
+      <w:lvlText w:val=""/>
+      <w:lvlJc w:val="left"/>
+      <w:pPr>
+        <w:ind w:left="4320" w:hanging="360"/>
+      </w:pPr>
+      <w:rPr>
+        <w:rFonts w:ascii="Wingdings" w:hAnsi="Wingdings" w:hint="default"/>
+      </w:rPr>
+    </w:lvl>
+    <w:lvl w:ilvl="6" w:tplc="04090001" w:tentative="1">
+      <w:start w:val="1"/>
+      <w:numFmt w:val="bullet"/>
+      <w:lvlText w:val=""/>
+      <w:lvlJc w:val="left"/>
+      <w:pPr>
+        <w:ind w:left="5040" w:hanging="360"/>
+      </w:pPr>
+      <w:rPr>
+        <w:rFonts w:ascii="Symbol" w:hAnsi="Symbol" w:hint="default"/>
+      </w:rPr>
+    </w:lvl>
+    <w:lvl w:ilvl="7" w:tplc="04090003" w:tentative="1">
+      <w:start w:val="1"/>
+      <w:numFmt w:val="bullet"/>
+      <w:lvlText w:val="o"/>
+      <w:lvlJc w:val="left"/>
+      <w:pPr>
+        <w:ind w:left="5760" w:hanging="360"/>
+      </w:pPr>
+      <w:rPr>
+        <w:rFonts w:ascii="Courier New" w:hAnsi="Courier New" w:cs="Courier New" w:hint="default"/>
+      </w:rPr>
+    </w:lvl>
+    <w:lvl w:ilvl="8" w:tplc="04090005" w:tentative="1">
+      <w:start w:val="1"/>
+      <w:numFmt w:val="bullet"/>
+      <w:lvlText w:val=""/>
+      <w:lvlJc w:val="left"/>
+      <w:pPr>
+        <w:ind w:left="6480" w:hanging="360"/>
+      </w:pPr>
+      <w:rPr>
+        <w:rFonts w:ascii="Wingdings" w:hAnsi="Wingdings" w:hint="default"/>
+      </w:rPr>
+    </w:lvl>
+  </w:abstractNum>
+  <w:abstractNum w:abstractNumId="12">
+    <w:nsid w:val="6E144137"/>
+    <w:multiLevelType w:val="hybridMultilevel"/>
+    <w:tmpl w:val="349A8238"/>
+    <w:lvl w:ilvl="0" w:tplc="04090001">
+      <w:start w:val="1"/>
+      <w:numFmt w:val="bullet"/>
+      <w:lvlText w:val=""/>
+      <w:lvlJc w:val="left"/>
+      <w:pPr>
+        <w:ind w:left="720" w:hanging="360"/>
+      </w:pPr>
+      <w:rPr>
+        <w:rFonts w:ascii="Symbol" w:hAnsi="Symbol" w:hint="default"/>
+      </w:rPr>
+    </w:lvl>
+    <w:lvl w:ilvl="1" w:tplc="04090003" w:tentative="1">
+      <w:start w:val="1"/>
+      <w:numFmt w:val="bullet"/>
+      <w:lvlText w:val="o"/>
+      <w:lvlJc w:val="left"/>
+      <w:pPr>
+        <w:ind w:left="1440" w:hanging="360"/>
+      </w:pPr>
+      <w:rPr>
+        <w:rFonts w:ascii="Courier New" w:hAnsi="Courier New" w:cs="Courier New" w:hint="default"/>
+      </w:rPr>
+    </w:lvl>
+    <w:lvl w:ilvl="2" w:tplc="04090005" w:tentative="1">
+      <w:start w:val="1"/>
+      <w:numFmt w:val="bullet"/>
+      <w:lvlText w:val=""/>
+      <w:lvlJc w:val="left"/>
+      <w:pPr>
+        <w:ind w:left="2160" w:hanging="360"/>
+      </w:pPr>
+      <w:rPr>
+        <w:rFonts w:ascii="Wingdings" w:hAnsi="Wingdings" w:hint="default"/>
+      </w:rPr>
+    </w:lvl>
+    <w:lvl w:ilvl="3" w:tplc="04090001" w:tentative="1">
+      <w:start w:val="1"/>
+      <w:numFmt w:val="bullet"/>
+      <w:lvlText w:val=""/>
+      <w:lvlJc w:val="left"/>
+      <w:pPr>
+        <w:ind w:left="2880" w:hanging="360"/>
+      </w:pPr>
+      <w:rPr>
+        <w:rFonts w:ascii="Symbol" w:hAnsi="Symbol" w:hint="default"/>
+      </w:rPr>
+    </w:lvl>
+    <w:lvl w:ilvl="4" w:tplc="04090003" w:tentative="1">
+      <w:start w:val="1"/>
+      <w:numFmt w:val="bullet"/>
+      <w:lvlText w:val="o"/>
+      <w:lvlJc w:val="left"/>
+      <w:pPr>
+        <w:ind w:left="3600" w:hanging="360"/>
+      </w:pPr>
+      <w:rPr>
+        <w:rFonts w:ascii="Courier New" w:hAnsi="Courier New" w:cs="Courier New" w:hint="default"/>
+      </w:rPr>
+    </w:lvl>
+    <w:lvl w:ilvl="5" w:tplc="04090005" w:tentative="1">
+      <w:start w:val="1"/>
+      <w:numFmt w:val="bullet"/>
+      <w:lvlText w:val=""/>
+      <w:lvlJc w:val="left"/>
+      <w:pPr>
+        <w:ind w:left="4320" w:hanging="360"/>
+      </w:pPr>
+      <w:rPr>
+        <w:rFonts w:ascii="Wingdings" w:hAnsi="Wingdings" w:hint="default"/>
+      </w:rPr>
+    </w:lvl>
+    <w:lvl w:ilvl="6" w:tplc="04090001" w:tentative="1">
+      <w:start w:val="1"/>
+      <w:numFmt w:val="bullet"/>
+      <w:lvlText w:val=""/>
+      <w:lvlJc w:val="left"/>
+      <w:pPr>
+        <w:ind w:left="5040" w:hanging="360"/>
+      </w:pPr>
+      <w:rPr>
+        <w:rFonts w:ascii="Symbol" w:hAnsi="Symbol" w:hint="default"/>
+      </w:rPr>
+    </w:lvl>
+    <w:lvl w:ilvl="7" w:tplc="04090003" w:tentative="1">
+      <w:start w:val="1"/>
+      <w:numFmt w:val="bullet"/>
+      <w:lvlText w:val="o"/>
+      <w:lvlJc w:val="left"/>
+      <w:pPr>
+        <w:ind w:left="5760" w:hanging="360"/>
+      </w:pPr>
+      <w:rPr>
+        <w:rFonts w:ascii="Courier New" w:hAnsi="Courier New" w:cs="Courier New" w:hint="default"/>
+      </w:rPr>
+    </w:lvl>
+    <w:lvl w:ilvl="8" w:tplc="04090005" w:tentative="1">
+      <w:start w:val="1"/>
+      <w:numFmt w:val="bullet"/>
+      <w:lvlText w:val=""/>
+      <w:lvlJc w:val="left"/>
+      <w:pPr>
+        <w:ind w:left="6480" w:hanging="360"/>
+      </w:pPr>
+      <w:rPr>
+        <w:rFonts w:ascii="Wingdings" w:hAnsi="Wingdings" w:hint="default"/>
+      </w:rPr>
+    </w:lvl>
+  </w:abstractNum>
+  <w:abstractNum w:abstractNumId="13">
+    <w:nsid w:val="7DCF3BD0"/>
+    <w:multiLevelType w:val="multilevel"/>
+    <w:tmpl w:val="D3B0963C"/>
+    <w:lvl w:ilvl="0">
+      <w:start w:val="3"/>
+      <w:numFmt w:val="decimal"/>
+      <w:lvlText w:val="3.%1."/>
+      <w:lvlJc w:val="left"/>
+      <w:pPr>
+        <w:ind w:left="360" w:hanging="360"/>
+      </w:pPr>
+      <w:rPr>
+        <w:rFonts w:hint="default"/>
+        <w:sz w:val="32"/>
+        <w:szCs w:val="32"/>
+      </w:rPr>
+    </w:lvl>
+    <w:lvl w:ilvl="1">
+      <w:start w:val="1"/>
+      <w:numFmt w:val="lowerLetter"/>
+      <w:lvlText w:val="%2."/>
+      <w:lvlJc w:val="left"/>
+      <w:pPr>
+        <w:ind w:left="1440" w:hanging="360"/>
+      </w:pPr>
+    </w:lvl>
+    <w:lvl w:ilvl="2">
+      <w:start w:val="1"/>
+      <w:numFmt w:val="lowerRoman"/>
+      <w:lvlText w:val="%3."/>
+      <w:lvlJc w:val="right"/>
+      <w:pPr>
+        <w:ind w:left="2160" w:hanging="180"/>
+      </w:pPr>
+    </w:lvl>
+    <w:lvl w:ilvl="3">
+      <w:start w:val="1"/>
+      <w:numFmt w:val="decimal"/>
+      <w:lvlText w:val="%4."/>
+      <w:lvlJc w:val="left"/>
+      <w:pPr>
+        <w:ind w:left="2880" w:hanging="360"/>
+      </w:pPr>
+    </w:lvl>
+    <w:lvl w:ilvl="4">
+      <w:start w:val="1"/>
+      <w:numFmt w:val="lowerLetter"/>
+      <w:lvlText w:val="%5."/>
+      <w:lvlJc w:val="left"/>
+      <w:pPr>
+        <w:ind w:left="3600" w:hanging="360"/>
+      </w:pPr>
+    </w:lvl>
+    <w:lvl w:ilvl="5">
+      <w:start w:val="1"/>
+      <w:numFmt w:val="lowerRoman"/>
+      <w:lvlText w:val="%6."/>
+      <w:lvlJc w:val="right"/>
+      <w:pPr>
+        <w:ind w:left="4320" w:hanging="180"/>
+      </w:pPr>
+    </w:lvl>
+    <w:lvl w:ilvl="6">
+      <w:start w:val="1"/>
+      <w:numFmt w:val="decimal"/>
+      <w:lvlText w:val="%7."/>
+      <w:lvlJc w:val="left"/>
+      <w:pPr>
+        <w:ind w:left="5040" w:hanging="360"/>
+      </w:pPr>
+    </w:lvl>
+    <w:lvl w:ilvl="7">
+      <w:start w:val="1"/>
+      <w:numFmt w:val="lowerLetter"/>
+      <w:lvlText w:val="%8."/>
+      <w:lvlJc w:val="left"/>
+      <w:pPr>
+        <w:ind w:left="5760" w:hanging="360"/>
+      </w:pPr>
+    </w:lvl>
+    <w:lvl w:ilvl="8">
+      <w:start w:val="1"/>
+      <w:numFmt w:val="lowerRoman"/>
+      <w:lvlText w:val="%9."/>
+      <w:lvlJc w:val="right"/>
+      <w:pPr>
+        <w:ind w:left="6480" w:hanging="180"/>
+      </w:pPr>
+    </w:lvl>
+  </w:abstractNum>
   <w:num w:numId="1">
+    <w:abstractNumId w:val="3"/>
+  </w:num>
+  <w:num w:numId="2">
+    <w:abstractNumId w:val="5"/>
+  </w:num>
+  <w:num w:numId="3">
+    <w:abstractNumId w:val="12"/>
+  </w:num>
+  <w:num w:numId="4">
+    <w:abstractNumId w:val="11"/>
+  </w:num>
+  <w:num w:numId="5">
+    <w:abstractNumId w:val="1"/>
+  </w:num>
+  <w:num w:numId="6">
+    <w:abstractNumId w:val="7"/>
+  </w:num>
+  <w:num w:numId="7">
+    <w:abstractNumId w:val="6"/>
+  </w:num>
+  <w:num w:numId="8">
+    <w:abstractNumId w:val="4"/>
+  </w:num>
+  <w:num w:numId="9">
+    <w:abstractNumId w:val="8"/>
+  </w:num>
+  <w:num w:numId="10">
+    <w:abstractNumId w:val="10"/>
+  </w:num>
+  <w:num w:numId="11">
+    <w:abstractNumId w:val="9"/>
+  </w:num>
+  <w:num w:numId="12">
     <w:abstractNumId w:val="0"/>
+  </w:num>
+  <w:num w:numId="13">
+    <w:abstractNumId w:val="2"/>
+  </w:num>
+  <w:num w:numId="14">
+    <w:abstractNumId w:val="13"/>
   </w:num>
 </w:numbering>
 </file>

</xml_diff>

<commit_message>
final plan for tech survey
</commit_message>
<xml_diff>
--- a/doc/LitTechSurvey/LitTechSurvey.docx
+++ b/doc/LitTechSurvey/LitTechSurvey.docx
@@ -466,12 +466,14 @@
         </w:numPr>
         <w:rPr>
           <w:rFonts w:ascii="Times New Roman" w:hAnsi="Times New Roman" w:cs="Times New Roman"/>
-          <w:lang w:val="en-GB"/>
-        </w:rPr>
-      </w:pPr>
-      <w:r>
-        <w:rPr>
-          <w:rFonts w:ascii="Times New Roman" w:hAnsi="Times New Roman" w:cs="Times New Roman"/>
+          <w:i/>
+          <w:lang w:val="en-GB"/>
+        </w:rPr>
+      </w:pPr>
+      <w:r>
+        <w:rPr>
+          <w:rFonts w:ascii="Times New Roman" w:hAnsi="Times New Roman" w:cs="Times New Roman"/>
+          <w:i/>
           <w:lang w:val="en-GB"/>
         </w:rPr>
         <w:t>Find papers that discuss early code reuse, and relate to papers over time that discuss code reuse further on</w:t>
@@ -608,6 +610,14 @@
         </w:rPr>
         <w:t>GitHub</w:t>
       </w:r>
+      <w:r>
+        <w:rPr>
+          <w:rFonts w:ascii="Times New Roman" w:hAnsi="Times New Roman" w:cs="Times New Roman"/>
+          <w:i/>
+          <w:lang w:val="en-GB"/>
+        </w:rPr>
+        <w:t xml:space="preserve"> </w:t>
+      </w:r>
     </w:p>
     <w:p>
       <w:pPr>
@@ -628,7 +638,7 @@
           <w:i/>
           <w:lang w:val="en-GB"/>
         </w:rPr>
-        <w:t>SVG</w:t>
+        <w:t>GitHub’s Gists</w:t>
       </w:r>
     </w:p>
     <w:p>
@@ -650,7 +660,7 @@
           <w:i/>
           <w:lang w:val="en-GB"/>
         </w:rPr>
-        <w:t>GitHub Gists</w:t>
+        <w:t>SVG</w:t>
       </w:r>
     </w:p>
     <w:p>
@@ -719,6 +729,14 @@
         </w:rPr>
         <w:t>Pastebin</w:t>
       </w:r>
+      <w:r>
+        <w:rPr>
+          <w:rFonts w:ascii="Times New Roman" w:hAnsi="Times New Roman" w:cs="Times New Roman"/>
+          <w:i/>
+          <w:lang w:val="en-GB"/>
+        </w:rPr>
+        <w:t>/Codepad</w:t>
+      </w:r>
     </w:p>
     <w:p>
       <w:pPr>
@@ -834,6 +852,528 @@
         </w:rPr>
         <w:t>. Perhaps they were documented through development, or have blog posts relating to why and how they went about creating them. Possibly an about section on their website.</w:t>
       </w:r>
+    </w:p>
+    <w:p>
+      <w:pPr>
+        <w:rPr>
+          <w:rFonts w:ascii="Times New Roman" w:hAnsi="Times New Roman" w:cs="Times New Roman"/>
+          <w:lang w:val="en-GB"/>
+        </w:rPr>
+      </w:pPr>
+    </w:p>
+    <w:p>
+      <w:pPr>
+        <w:pStyle w:val="ListParagraph"/>
+        <w:numPr>
+          <w:ilvl w:val="0"/>
+          <w:numId w:val="13"/>
+        </w:numPr>
+        <w:rPr>
+          <w:rFonts w:ascii="Times New Roman" w:hAnsi="Times New Roman" w:cs="Times New Roman"/>
+          <w:sz w:val="32"/>
+          <w:lang w:val="en-GB"/>
+        </w:rPr>
+      </w:pPr>
+      <w:r>
+        <w:rPr>
+          <w:rFonts w:ascii="Times New Roman" w:hAnsi="Times New Roman" w:cs="Times New Roman"/>
+          <w:sz w:val="32"/>
+          <w:lang w:val="en-GB"/>
+        </w:rPr>
+        <w:t>What usability features do these tools implement and utilise?</w:t>
+      </w:r>
+    </w:p>
+    <w:p>
+      <w:pPr>
+        <w:rPr>
+          <w:rFonts w:ascii="Times New Roman" w:hAnsi="Times New Roman" w:cs="Times New Roman"/>
+          <w:lang w:val="en-GB"/>
+        </w:rPr>
+      </w:pPr>
+    </w:p>
+    <w:p>
+      <w:pPr>
+        <w:pStyle w:val="ListParagraph"/>
+        <w:numPr>
+          <w:ilvl w:val="0"/>
+          <w:numId w:val="5"/>
+        </w:numPr>
+        <w:rPr>
+          <w:rFonts w:ascii="Times New Roman" w:hAnsi="Times New Roman" w:cs="Times New Roman"/>
+          <w:i/>
+          <w:lang w:val="en-GB"/>
+        </w:rPr>
+      </w:pPr>
+      <w:r>
+        <w:rPr>
+          <w:rFonts w:ascii="Times New Roman" w:hAnsi="Times New Roman" w:cs="Times New Roman"/>
+          <w:i/>
+          <w:lang w:val="en-GB"/>
+        </w:rPr>
+        <w:t>Identified</w:t>
+      </w:r>
+      <w:r>
+        <w:rPr>
+          <w:rFonts w:ascii="Times New Roman" w:hAnsi="Times New Roman" w:cs="Times New Roman"/>
+          <w:i/>
+          <w:lang w:val="en-GB"/>
+        </w:rPr>
+        <w:t xml:space="preserve"> the following</w:t>
+      </w:r>
+      <w:r>
+        <w:rPr>
+          <w:rFonts w:ascii="Times New Roman" w:hAnsi="Times New Roman" w:cs="Times New Roman"/>
+          <w:i/>
+          <w:lang w:val="en-GB"/>
+        </w:rPr>
+        <w:t>, talk about each briefly</w:t>
+      </w:r>
+      <w:r>
+        <w:rPr>
+          <w:rFonts w:ascii="Times New Roman" w:hAnsi="Times New Roman" w:cs="Times New Roman"/>
+          <w:i/>
+          <w:lang w:val="en-GB"/>
+        </w:rPr>
+        <w:t>:</w:t>
+      </w:r>
+    </w:p>
+    <w:p>
+      <w:pPr>
+        <w:pStyle w:val="ListParagraph"/>
+        <w:numPr>
+          <w:ilvl w:val="1"/>
+          <w:numId w:val="5"/>
+        </w:numPr>
+        <w:rPr>
+          <w:rFonts w:ascii="Times New Roman" w:hAnsi="Times New Roman" w:cs="Times New Roman"/>
+          <w:i/>
+          <w:lang w:val="en-GB"/>
+        </w:rPr>
+      </w:pPr>
+      <w:r>
+        <w:rPr>
+          <w:rFonts w:ascii="Times New Roman" w:hAnsi="Times New Roman" w:cs="Times New Roman"/>
+          <w:i/>
+          <w:lang w:val="en-GB"/>
+        </w:rPr>
+        <w:t>IDE Intergration</w:t>
+      </w:r>
+      <w:r>
+        <w:rPr>
+          <w:rFonts w:ascii="Times New Roman" w:hAnsi="Times New Roman" w:cs="Times New Roman"/>
+          <w:i/>
+          <w:lang w:val="en-GB"/>
+        </w:rPr>
+        <w:t xml:space="preserve"> via API</w:t>
+      </w:r>
+    </w:p>
+    <w:p>
+      <w:pPr>
+        <w:pStyle w:val="ListParagraph"/>
+        <w:numPr>
+          <w:ilvl w:val="1"/>
+          <w:numId w:val="5"/>
+        </w:numPr>
+        <w:rPr>
+          <w:rFonts w:ascii="Times New Roman" w:hAnsi="Times New Roman" w:cs="Times New Roman"/>
+          <w:i/>
+          <w:lang w:val="en-GB"/>
+        </w:rPr>
+      </w:pPr>
+      <w:r>
+        <w:rPr>
+          <w:rFonts w:ascii="Times New Roman" w:hAnsi="Times New Roman" w:cs="Times New Roman"/>
+          <w:i/>
+          <w:lang w:val="en-GB"/>
+        </w:rPr>
+        <w:t>WYSIWYG Editor</w:t>
+      </w:r>
+    </w:p>
+    <w:p>
+      <w:pPr>
+        <w:pStyle w:val="ListParagraph"/>
+        <w:numPr>
+          <w:ilvl w:val="1"/>
+          <w:numId w:val="5"/>
+        </w:numPr>
+        <w:rPr>
+          <w:rFonts w:ascii="Times New Roman" w:hAnsi="Times New Roman" w:cs="Times New Roman"/>
+          <w:i/>
+          <w:lang w:val="en-GB"/>
+        </w:rPr>
+      </w:pPr>
+      <w:r>
+        <w:rPr>
+          <w:rFonts w:ascii="Times New Roman" w:hAnsi="Times New Roman" w:cs="Times New Roman"/>
+          <w:i/>
+          <w:lang w:val="en-GB"/>
+        </w:rPr>
+        <w:t>Syntax Highlighting</w:t>
+      </w:r>
+      <w:r>
+        <w:rPr>
+          <w:rFonts w:ascii="Times New Roman" w:hAnsi="Times New Roman" w:cs="Times New Roman"/>
+          <w:i/>
+          <w:lang w:val="en-GB"/>
+        </w:rPr>
+        <w:t>;</w:t>
+      </w:r>
+      <w:r>
+        <w:rPr>
+          <w:rFonts w:ascii="Times New Roman" w:hAnsi="Times New Roman" w:cs="Times New Roman"/>
+          <w:i/>
+          <w:lang w:val="en-GB"/>
+        </w:rPr>
+        <w:t xml:space="preserve"> Line Numbering</w:t>
+      </w:r>
+      <w:r>
+        <w:rPr>
+          <w:rFonts w:ascii="Times New Roman" w:hAnsi="Times New Roman" w:cs="Times New Roman"/>
+          <w:i/>
+          <w:lang w:val="en-GB"/>
+        </w:rPr>
+        <w:t xml:space="preserve"> (Possibly GeSHi?)</w:t>
+      </w:r>
+    </w:p>
+    <w:p>
+      <w:pPr>
+        <w:pStyle w:val="ListParagraph"/>
+        <w:numPr>
+          <w:ilvl w:val="1"/>
+          <w:numId w:val="5"/>
+        </w:numPr>
+        <w:rPr>
+          <w:rFonts w:ascii="Times New Roman" w:hAnsi="Times New Roman" w:cs="Times New Roman"/>
+          <w:i/>
+          <w:lang w:val="en-GB"/>
+        </w:rPr>
+      </w:pPr>
+      <w:r>
+        <w:rPr>
+          <w:rFonts w:ascii="Times New Roman" w:hAnsi="Times New Roman" w:cs="Times New Roman"/>
+          <w:i/>
+          <w:lang w:val="en-GB"/>
+        </w:rPr>
+        <w:t>Rate, Pin/Favourite, Comment</w:t>
+      </w:r>
+      <w:r>
+        <w:rPr>
+          <w:rFonts w:ascii="Times New Roman" w:hAnsi="Times New Roman" w:cs="Times New Roman"/>
+          <w:i/>
+          <w:lang w:val="en-GB"/>
+        </w:rPr>
+        <w:t>, Share</w:t>
+      </w:r>
+    </w:p>
+    <w:p>
+      <w:pPr>
+        <w:pStyle w:val="ListParagraph"/>
+        <w:numPr>
+          <w:ilvl w:val="1"/>
+          <w:numId w:val="5"/>
+        </w:numPr>
+        <w:rPr>
+          <w:rFonts w:ascii="Times New Roman" w:hAnsi="Times New Roman" w:cs="Times New Roman"/>
+          <w:i/>
+          <w:lang w:val="en-GB"/>
+        </w:rPr>
+      </w:pPr>
+      <w:r>
+        <w:rPr>
+          <w:rFonts w:ascii="Times New Roman" w:hAnsi="Times New Roman" w:cs="Times New Roman"/>
+          <w:i/>
+          <w:lang w:val="en-GB"/>
+        </w:rPr>
+        <w:t>Searching/Sorting, Tagging, Indexing</w:t>
+      </w:r>
+    </w:p>
+    <w:p>
+      <w:pPr>
+        <w:pStyle w:val="ListParagraph"/>
+        <w:numPr>
+          <w:ilvl w:val="1"/>
+          <w:numId w:val="5"/>
+        </w:numPr>
+        <w:rPr>
+          <w:rFonts w:ascii="Times New Roman" w:hAnsi="Times New Roman" w:cs="Times New Roman"/>
+          <w:i/>
+          <w:lang w:val="en-GB"/>
+        </w:rPr>
+      </w:pPr>
+      <w:r>
+        <w:rPr>
+          <w:rFonts w:ascii="Times New Roman" w:hAnsi="Times New Roman" w:cs="Times New Roman"/>
+          <w:i/>
+          <w:lang w:val="en-GB"/>
+        </w:rPr>
+        <w:t>Public/Private snippets/groups</w:t>
+      </w:r>
+    </w:p>
+    <w:p>
+      <w:pPr>
+        <w:pStyle w:val="ListParagraph"/>
+        <w:numPr>
+          <w:ilvl w:val="1"/>
+          <w:numId w:val="5"/>
+        </w:numPr>
+        <w:rPr>
+          <w:rFonts w:ascii="Times New Roman" w:hAnsi="Times New Roman" w:cs="Times New Roman"/>
+          <w:i/>
+          <w:lang w:val="en-GB"/>
+        </w:rPr>
+      </w:pPr>
+      <w:r>
+        <w:rPr>
+          <w:rFonts w:ascii="Times New Roman" w:hAnsi="Times New Roman" w:cs="Times New Roman"/>
+          <w:i/>
+          <w:lang w:val="en-GB"/>
+        </w:rPr>
+        <w:t>User groups/companies/institutions</w:t>
+      </w:r>
+    </w:p>
+    <w:p>
+      <w:pPr>
+        <w:pStyle w:val="ListParagraph"/>
+        <w:numPr>
+          <w:ilvl w:val="1"/>
+          <w:numId w:val="5"/>
+        </w:numPr>
+        <w:rPr>
+          <w:rFonts w:ascii="Times New Roman" w:hAnsi="Times New Roman" w:cs="Times New Roman"/>
+          <w:i/>
+          <w:lang w:val="en-GB"/>
+        </w:rPr>
+      </w:pPr>
+      <w:r>
+        <w:rPr>
+          <w:rFonts w:ascii="Times New Roman" w:hAnsi="Times New Roman" w:cs="Times New Roman"/>
+          <w:i/>
+          <w:lang w:val="en-GB"/>
+        </w:rPr>
+        <w:t>Forks/Change Requests/Branches</w:t>
+      </w:r>
+    </w:p>
+    <w:p>
+      <w:pPr>
+        <w:pStyle w:val="ListParagraph"/>
+        <w:numPr>
+          <w:ilvl w:val="1"/>
+          <w:numId w:val="5"/>
+        </w:numPr>
+        <w:rPr>
+          <w:rFonts w:ascii="Times New Roman" w:hAnsi="Times New Roman" w:cs="Times New Roman"/>
+          <w:i/>
+          <w:lang w:val="en-GB"/>
+        </w:rPr>
+      </w:pPr>
+      <w:r>
+        <w:rPr>
+          <w:rFonts w:ascii="Times New Roman" w:hAnsi="Times New Roman" w:cs="Times New Roman"/>
+          <w:i/>
+          <w:lang w:val="en-GB"/>
+        </w:rPr>
+        <w:t>Quick code dump sharing (like pastebin)</w:t>
+      </w:r>
+    </w:p>
+    <w:p>
+      <w:pPr>
+        <w:pStyle w:val="ListParagraph"/>
+        <w:numPr>
+          <w:ilvl w:val="1"/>
+          <w:numId w:val="5"/>
+        </w:numPr>
+        <w:rPr>
+          <w:rFonts w:ascii="Times New Roman" w:hAnsi="Times New Roman" w:cs="Times New Roman"/>
+          <w:i/>
+          <w:lang w:val="en-GB"/>
+        </w:rPr>
+      </w:pPr>
+      <w:r>
+        <w:rPr>
+          <w:rFonts w:ascii="Times New Roman" w:hAnsi="Times New Roman" w:cs="Times New Roman"/>
+          <w:i/>
+          <w:lang w:val="en-GB"/>
+        </w:rPr>
+        <w:t>Cloud storage/online editing (like google docs)</w:t>
+      </w:r>
+    </w:p>
+    <w:p>
+      <w:pPr>
+        <w:pStyle w:val="ListParagraph"/>
+        <w:numPr>
+          <w:ilvl w:val="1"/>
+          <w:numId w:val="5"/>
+        </w:numPr>
+        <w:rPr>
+          <w:rFonts w:ascii="Times New Roman" w:hAnsi="Times New Roman" w:cs="Times New Roman"/>
+          <w:i/>
+          <w:lang w:val="en-GB"/>
+        </w:rPr>
+      </w:pPr>
+      <w:r>
+        <w:rPr>
+          <w:rFonts w:ascii="Times New Roman" w:hAnsi="Times New Roman" w:cs="Times New Roman"/>
+          <w:i/>
+          <w:lang w:val="en-GB"/>
+        </w:rPr>
+        <w:t>Related code</w:t>
+      </w:r>
+    </w:p>
+    <w:p>
+      <w:pPr>
+        <w:pStyle w:val="ListParagraph"/>
+        <w:numPr>
+          <w:ilvl w:val="1"/>
+          <w:numId w:val="5"/>
+        </w:numPr>
+        <w:rPr>
+          <w:rFonts w:ascii="Times New Roman" w:hAnsi="Times New Roman" w:cs="Times New Roman"/>
+          <w:i/>
+          <w:lang w:val="en-GB"/>
+        </w:rPr>
+      </w:pPr>
+      <w:r>
+        <w:rPr>
+          <w:rFonts w:ascii="Times New Roman" w:hAnsi="Times New Roman" w:cs="Times New Roman"/>
+          <w:i/>
+          <w:lang w:val="en-GB"/>
+        </w:rPr>
+        <w:t>Collecting</w:t>
+      </w:r>
+      <w:r>
+        <w:rPr>
+          <w:rFonts w:ascii="Times New Roman" w:hAnsi="Times New Roman" w:cs="Times New Roman"/>
+          <w:i/>
+          <w:lang w:val="en-GB"/>
+        </w:rPr>
+        <w:t xml:space="preserve"> </w:t>
+      </w:r>
+      <w:r>
+        <w:rPr>
+          <w:rFonts w:ascii="Times New Roman" w:hAnsi="Times New Roman" w:cs="Times New Roman"/>
+          <w:i/>
+          <w:lang w:val="en-GB"/>
+        </w:rPr>
+        <w:t>multiple snippets together</w:t>
+      </w:r>
+    </w:p>
+    <w:p>
+      <w:pPr>
+        <w:pStyle w:val="ListParagraph"/>
+        <w:numPr>
+          <w:ilvl w:val="1"/>
+          <w:numId w:val="5"/>
+        </w:numPr>
+        <w:rPr>
+          <w:rFonts w:ascii="Times New Roman" w:hAnsi="Times New Roman" w:cs="Times New Roman"/>
+          <w:i/>
+          <w:lang w:val="en-GB"/>
+        </w:rPr>
+      </w:pPr>
+      <w:r>
+        <w:rPr>
+          <w:rFonts w:ascii="Times New Roman" w:hAnsi="Times New Roman" w:cs="Times New Roman"/>
+          <w:i/>
+          <w:lang w:val="en-GB"/>
+        </w:rPr>
+        <w:t>Facebookt Login for easy account creation/future login</w:t>
+      </w:r>
+    </w:p>
+    <w:p>
+      <w:pPr>
+        <w:pStyle w:val="ListParagraph"/>
+        <w:numPr>
+          <w:ilvl w:val="1"/>
+          <w:numId w:val="5"/>
+        </w:numPr>
+        <w:rPr>
+          <w:rFonts w:ascii="Times New Roman" w:hAnsi="Times New Roman" w:cs="Times New Roman"/>
+          <w:i/>
+          <w:lang w:val="en-GB"/>
+        </w:rPr>
+      </w:pPr>
+      <w:r>
+        <w:rPr>
+          <w:rFonts w:ascii="Times New Roman" w:hAnsi="Times New Roman" w:cs="Times New Roman"/>
+          <w:i/>
+          <w:lang w:val="en-GB"/>
+        </w:rPr>
+        <w:t>Profile – information about the user, their submitted code etc</w:t>
+      </w:r>
+      <w:r>
+        <w:rPr>
+          <w:rFonts w:ascii="Times New Roman" w:hAnsi="Times New Roman" w:cs="Times New Roman"/>
+          <w:i/>
+          <w:lang w:val="en-GB"/>
+        </w:rPr>
+        <w:t xml:space="preserve"> </w:t>
+      </w:r>
+    </w:p>
+    <w:p>
+      <w:pPr>
+        <w:pStyle w:val="ListParagraph"/>
+        <w:numPr>
+          <w:ilvl w:val="1"/>
+          <w:numId w:val="5"/>
+        </w:numPr>
+        <w:rPr>
+          <w:rFonts w:ascii="Times New Roman" w:hAnsi="Times New Roman" w:cs="Times New Roman"/>
+          <w:i/>
+          <w:lang w:val="en-GB"/>
+        </w:rPr>
+      </w:pPr>
+      <w:r>
+        <w:rPr>
+          <w:rFonts w:ascii="Times New Roman" w:hAnsi="Times New Roman" w:cs="Times New Roman"/>
+          <w:i/>
+          <w:lang w:val="en-GB"/>
+        </w:rPr>
+        <w:t>Achievements (First submission, Top Rated, etc)</w:t>
+      </w:r>
+    </w:p>
+    <w:p>
+      <w:pPr>
+        <w:pStyle w:val="ListParagraph"/>
+        <w:numPr>
+          <w:ilvl w:val="1"/>
+          <w:numId w:val="5"/>
+        </w:numPr>
+        <w:rPr>
+          <w:rFonts w:ascii="Times New Roman" w:hAnsi="Times New Roman" w:cs="Times New Roman"/>
+          <w:i/>
+          <w:lang w:val="en-GB"/>
+        </w:rPr>
+      </w:pPr>
+      <w:r>
+        <w:rPr>
+          <w:rFonts w:ascii="Times New Roman" w:hAnsi="Times New Roman" w:cs="Times New Roman"/>
+          <w:i/>
+          <w:lang w:val="en-GB"/>
+        </w:rPr>
+        <w:t>Social Media integration for sharing code</w:t>
+      </w:r>
+    </w:p>
+    <w:p>
+      <w:pPr>
+        <w:pStyle w:val="ListParagraph"/>
+        <w:numPr>
+          <w:ilvl w:val="1"/>
+          <w:numId w:val="5"/>
+        </w:numPr>
+        <w:rPr>
+          <w:rFonts w:ascii="Times New Roman" w:hAnsi="Times New Roman" w:cs="Times New Roman"/>
+          <w:i/>
+          <w:lang w:val="en-GB"/>
+        </w:rPr>
+      </w:pPr>
+      <w:r>
+        <w:rPr>
+          <w:rFonts w:ascii="Times New Roman" w:hAnsi="Times New Roman" w:cs="Times New Roman"/>
+          <w:i/>
+          <w:lang w:val="en-GB"/>
+        </w:rPr>
+        <w:t>Wordpress Plugin</w:t>
+      </w:r>
       <w:bookmarkStart w:id="0" w:name="_GoBack"/>
       <w:bookmarkEnd w:id="0"/>
     </w:p>
@@ -841,6 +1381,7 @@
       <w:pPr>
         <w:rPr>
           <w:rFonts w:ascii="Times New Roman" w:hAnsi="Times New Roman" w:cs="Times New Roman"/>
+          <w:i/>
           <w:lang w:val="en-GB"/>
         </w:rPr>
       </w:pPr>
@@ -855,6 +1396,7 @@
         <w:rPr>
           <w:rFonts w:ascii="Times New Roman" w:hAnsi="Times New Roman" w:cs="Times New Roman"/>
           <w:sz w:val="32"/>
+          <w:szCs w:val="32"/>
           <w:lang w:val="en-GB"/>
         </w:rPr>
       </w:pPr>
@@ -862,9 +1404,10 @@
         <w:rPr>
           <w:rFonts w:ascii="Times New Roman" w:hAnsi="Times New Roman" w:cs="Times New Roman"/>
           <w:sz w:val="32"/>
-          <w:lang w:val="en-GB"/>
-        </w:rPr>
-        <w:t>What usability features do these tools implement and utilise?</w:t>
+          <w:szCs w:val="32"/>
+          <w:lang w:val="en-GB"/>
+        </w:rPr>
+        <w:t xml:space="preserve">Is there literature to support the idea that code reuse remains sub-optimal? </w:t>
       </w:r>
     </w:p>
     <w:p>
@@ -880,247 +1423,29 @@
         <w:pStyle w:val="ListParagraph"/>
         <w:numPr>
           <w:ilvl w:val="0"/>
-          <w:numId w:val="5"/>
-        </w:numPr>
-        <w:rPr>
-          <w:rFonts w:ascii="Times New Roman" w:hAnsi="Times New Roman" w:cs="Times New Roman"/>
-          <w:lang w:val="en-GB"/>
-        </w:rPr>
-      </w:pPr>
-      <w:r>
-        <w:rPr>
-          <w:rFonts w:ascii="Times New Roman" w:hAnsi="Times New Roman" w:cs="Times New Roman"/>
-          <w:lang w:val="en-GB"/>
-        </w:rPr>
-        <w:t>IDE Intergration</w:t>
-      </w:r>
-      <w:r>
-        <w:rPr>
-          <w:rFonts w:ascii="Times New Roman" w:hAnsi="Times New Roman" w:cs="Times New Roman"/>
-          <w:lang w:val="en-GB"/>
-        </w:rPr>
-        <w:t xml:space="preserve"> via API</w:t>
-      </w:r>
-    </w:p>
-    <w:p>
-      <w:pPr>
-        <w:pStyle w:val="ListParagraph"/>
-        <w:numPr>
-          <w:ilvl w:val="0"/>
-          <w:numId w:val="5"/>
-        </w:numPr>
-        <w:rPr>
-          <w:rFonts w:ascii="Times New Roman" w:hAnsi="Times New Roman" w:cs="Times New Roman"/>
-          <w:lang w:val="en-GB"/>
-        </w:rPr>
-      </w:pPr>
-      <w:r>
-        <w:rPr>
-          <w:rFonts w:ascii="Times New Roman" w:hAnsi="Times New Roman" w:cs="Times New Roman"/>
-          <w:lang w:val="en-GB"/>
-        </w:rPr>
-        <w:t>WYSIWYG Editor</w:t>
-      </w:r>
-    </w:p>
-    <w:p>
-      <w:pPr>
-        <w:pStyle w:val="ListParagraph"/>
-        <w:numPr>
-          <w:ilvl w:val="0"/>
-          <w:numId w:val="5"/>
-        </w:numPr>
-        <w:rPr>
-          <w:rFonts w:ascii="Times New Roman" w:hAnsi="Times New Roman" w:cs="Times New Roman"/>
-          <w:lang w:val="en-GB"/>
-        </w:rPr>
-      </w:pPr>
-      <w:r>
-        <w:rPr>
-          <w:rFonts w:ascii="Times New Roman" w:hAnsi="Times New Roman" w:cs="Times New Roman"/>
-          <w:lang w:val="en-GB"/>
-        </w:rPr>
-        <w:t>Syntax Highlighting</w:t>
-      </w:r>
-      <w:r>
-        <w:rPr>
-          <w:rFonts w:ascii="Times New Roman" w:hAnsi="Times New Roman" w:cs="Times New Roman"/>
-          <w:lang w:val="en-GB"/>
-        </w:rPr>
-        <w:t>;</w:t>
-      </w:r>
-      <w:r>
-        <w:rPr>
-          <w:rFonts w:ascii="Times New Roman" w:hAnsi="Times New Roman" w:cs="Times New Roman"/>
-          <w:lang w:val="en-GB"/>
-        </w:rPr>
-        <w:t xml:space="preserve"> Line Numbering</w:t>
-      </w:r>
-    </w:p>
-    <w:p>
-      <w:pPr>
-        <w:pStyle w:val="ListParagraph"/>
-        <w:numPr>
-          <w:ilvl w:val="0"/>
-          <w:numId w:val="5"/>
-        </w:numPr>
-        <w:rPr>
-          <w:rFonts w:ascii="Times New Roman" w:hAnsi="Times New Roman" w:cs="Times New Roman"/>
-          <w:lang w:val="en-GB"/>
-        </w:rPr>
-      </w:pPr>
-      <w:r>
-        <w:rPr>
-          <w:rFonts w:ascii="Times New Roman" w:hAnsi="Times New Roman" w:cs="Times New Roman"/>
-          <w:lang w:val="en-GB"/>
-        </w:rPr>
-        <w:t>Rate, Pin/Favourite, Comment</w:t>
-      </w:r>
-      <w:r>
-        <w:rPr>
-          <w:rFonts w:ascii="Times New Roman" w:hAnsi="Times New Roman" w:cs="Times New Roman"/>
-          <w:lang w:val="en-GB"/>
-        </w:rPr>
-        <w:t>, Share</w:t>
-      </w:r>
-    </w:p>
-    <w:p>
-      <w:pPr>
-        <w:pStyle w:val="ListParagraph"/>
-        <w:numPr>
-          <w:ilvl w:val="0"/>
-          <w:numId w:val="5"/>
-        </w:numPr>
-        <w:rPr>
-          <w:rFonts w:ascii="Times New Roman" w:hAnsi="Times New Roman" w:cs="Times New Roman"/>
-          <w:lang w:val="en-GB"/>
-        </w:rPr>
-      </w:pPr>
-      <w:r>
-        <w:rPr>
-          <w:rFonts w:ascii="Times New Roman" w:hAnsi="Times New Roman" w:cs="Times New Roman"/>
-          <w:lang w:val="en-GB"/>
-        </w:rPr>
-        <w:t>Achievements (First submission, Top Rated, etc)</w:t>
-      </w:r>
-    </w:p>
-    <w:p>
-      <w:pPr>
-        <w:pStyle w:val="ListParagraph"/>
-        <w:numPr>
-          <w:ilvl w:val="0"/>
-          <w:numId w:val="5"/>
-        </w:numPr>
-        <w:rPr>
-          <w:rFonts w:ascii="Times New Roman" w:hAnsi="Times New Roman" w:cs="Times New Roman"/>
-          <w:lang w:val="en-GB"/>
-        </w:rPr>
-      </w:pPr>
-      <w:r>
-        <w:rPr>
-          <w:rFonts w:ascii="Times New Roman" w:hAnsi="Times New Roman" w:cs="Times New Roman"/>
-          <w:lang w:val="en-GB"/>
-        </w:rPr>
-        <w:t>Searching/Sorting, Tagging, Indexing</w:t>
-      </w:r>
-    </w:p>
-    <w:p>
-      <w:pPr>
-        <w:pStyle w:val="ListParagraph"/>
-        <w:numPr>
-          <w:ilvl w:val="0"/>
-          <w:numId w:val="5"/>
-        </w:numPr>
-        <w:rPr>
-          <w:rFonts w:ascii="Times New Roman" w:hAnsi="Times New Roman" w:cs="Times New Roman"/>
-          <w:lang w:val="en-GB"/>
-        </w:rPr>
-      </w:pPr>
-      <w:r>
-        <w:rPr>
-          <w:rFonts w:ascii="Times New Roman" w:hAnsi="Times New Roman" w:cs="Times New Roman"/>
-          <w:lang w:val="en-GB"/>
-        </w:rPr>
-        <w:t>Public/Private snippets/groups</w:t>
-      </w:r>
-    </w:p>
-    <w:p>
-      <w:pPr>
-        <w:pStyle w:val="ListParagraph"/>
-        <w:numPr>
-          <w:ilvl w:val="0"/>
-          <w:numId w:val="5"/>
-        </w:numPr>
-        <w:rPr>
-          <w:rFonts w:ascii="Times New Roman" w:hAnsi="Times New Roman" w:cs="Times New Roman"/>
-          <w:lang w:val="en-GB"/>
-        </w:rPr>
-      </w:pPr>
-      <w:r>
-        <w:rPr>
-          <w:rFonts w:ascii="Times New Roman" w:hAnsi="Times New Roman" w:cs="Times New Roman"/>
-          <w:lang w:val="en-GB"/>
-        </w:rPr>
-        <w:t>User groups/companies/institutions</w:t>
-      </w:r>
-    </w:p>
-    <w:p>
-      <w:pPr>
-        <w:pStyle w:val="ListParagraph"/>
-        <w:numPr>
-          <w:ilvl w:val="0"/>
-          <w:numId w:val="5"/>
-        </w:numPr>
-        <w:rPr>
-          <w:rFonts w:ascii="Times New Roman" w:hAnsi="Times New Roman" w:cs="Times New Roman"/>
-          <w:lang w:val="en-GB"/>
-        </w:rPr>
-      </w:pPr>
-      <w:r>
-        <w:rPr>
-          <w:rFonts w:ascii="Times New Roman" w:hAnsi="Times New Roman" w:cs="Times New Roman"/>
-          <w:lang w:val="en-GB"/>
-        </w:rPr>
-        <w:t>Forks/Change Requests/Branches</w:t>
-      </w:r>
-    </w:p>
-    <w:p>
-      <w:pPr>
-        <w:pStyle w:val="ListParagraph"/>
-        <w:numPr>
-          <w:ilvl w:val="0"/>
-          <w:numId w:val="5"/>
-        </w:numPr>
-        <w:rPr>
-          <w:rFonts w:ascii="Times New Roman" w:hAnsi="Times New Roman" w:cs="Times New Roman"/>
-          <w:lang w:val="en-GB"/>
-        </w:rPr>
-      </w:pPr>
-      <w:r>
-        <w:rPr>
-          <w:rFonts w:ascii="Times New Roman" w:hAnsi="Times New Roman" w:cs="Times New Roman"/>
-          <w:lang w:val="en-GB"/>
-        </w:rPr>
-        <w:t>Quick code dump sharing (like pastebin)</w:t>
-      </w:r>
-    </w:p>
-    <w:p>
-      <w:pPr>
-        <w:pStyle w:val="ListParagraph"/>
-        <w:numPr>
-          <w:ilvl w:val="0"/>
-          <w:numId w:val="5"/>
-        </w:numPr>
-        <w:rPr>
-          <w:rFonts w:ascii="Times New Roman" w:hAnsi="Times New Roman" w:cs="Times New Roman"/>
-          <w:lang w:val="en-GB"/>
-        </w:rPr>
-      </w:pPr>
-      <w:r>
-        <w:rPr>
-          <w:rFonts w:ascii="Times New Roman" w:hAnsi="Times New Roman" w:cs="Times New Roman"/>
-          <w:lang w:val="en-GB"/>
-        </w:rPr>
-        <w:t>Cloud storage/online editing (like google docs)</w:t>
+          <w:numId w:val="4"/>
+        </w:numPr>
+        <w:rPr>
+          <w:rFonts w:ascii="Times New Roman" w:hAnsi="Times New Roman" w:cs="Times New Roman"/>
+          <w:i/>
+          <w:lang w:val="en-GB"/>
+        </w:rPr>
+      </w:pPr>
+      <w:r>
+        <w:rPr>
+          <w:rFonts w:ascii="Times New Roman" w:hAnsi="Times New Roman" w:cs="Times New Roman"/>
+          <w:i/>
+          <w:lang w:val="en-GB"/>
+        </w:rPr>
+        <w:t xml:space="preserve">Research and review existing literature with key terms ‘code reuse’ amongst others, to identify </w:t>
+      </w:r>
+      <w:r>
+        <w:rPr>
+          <w:rFonts w:ascii="Times New Roman" w:hAnsi="Times New Roman" w:cs="Times New Roman"/>
+          <w:i/>
+          <w:lang w:val="en-GB"/>
+        </w:rPr>
+        <w:t>content for this section</w:t>
       </w:r>
     </w:p>
     <w:p>
@@ -1152,7 +1477,7 @@
           <w:szCs w:val="32"/>
           <w:lang w:val="en-GB"/>
         </w:rPr>
-        <w:t xml:space="preserve">Is there literature to support the idea that code reuse remains sub-optimal? </w:t>
+        <w:t>Is there ongoing research in to new methods of code reuse or code sharing, specifically cross project?</w:t>
       </w:r>
     </w:p>
     <w:p>
@@ -1168,29 +1493,21 @@
         <w:pStyle w:val="ListParagraph"/>
         <w:numPr>
           <w:ilvl w:val="0"/>
-          <w:numId w:val="4"/>
-        </w:numPr>
-        <w:rPr>
-          <w:rFonts w:ascii="Times New Roman" w:hAnsi="Times New Roman" w:cs="Times New Roman"/>
-          <w:i/>
-          <w:lang w:val="en-GB"/>
-        </w:rPr>
-      </w:pPr>
-      <w:r>
-        <w:rPr>
-          <w:rFonts w:ascii="Times New Roman" w:hAnsi="Times New Roman" w:cs="Times New Roman"/>
-          <w:i/>
-          <w:lang w:val="en-GB"/>
-        </w:rPr>
-        <w:t xml:space="preserve">Research and review existing literature with key terms ‘code reuse’ amongst others, to identify </w:t>
-      </w:r>
-      <w:r>
-        <w:rPr>
-          <w:rFonts w:ascii="Times New Roman" w:hAnsi="Times New Roman" w:cs="Times New Roman"/>
-          <w:i/>
-          <w:lang w:val="en-GB"/>
-        </w:rPr>
-        <w:t>content for this section</w:t>
+          <w:numId w:val="3"/>
+        </w:numPr>
+        <w:rPr>
+          <w:rFonts w:ascii="Times New Roman" w:hAnsi="Times New Roman" w:cs="Times New Roman"/>
+          <w:i/>
+          <w:lang w:val="en-GB"/>
+        </w:rPr>
+      </w:pPr>
+      <w:r>
+        <w:rPr>
+          <w:rFonts w:ascii="Times New Roman" w:hAnsi="Times New Roman" w:cs="Times New Roman"/>
+          <w:i/>
+          <w:lang w:val="en-GB"/>
+        </w:rPr>
+        <w:t>Potential recent literature can cover this section. Maybe online research that has yet to be properly published can be found.</w:t>
       </w:r>
     </w:p>
     <w:p>
@@ -1210,11 +1527,21 @@
         </w:numPr>
         <w:rPr>
           <w:rFonts w:ascii="Times New Roman" w:hAnsi="Times New Roman" w:cs="Times New Roman"/>
+          <w:lang w:val="en-GB"/>
+        </w:rPr>
+      </w:pPr>
+      <w:r>
+        <w:rPr>
+          <w:rFonts w:ascii="Times New Roman" w:hAnsi="Times New Roman" w:cs="Times New Roman"/>
           <w:sz w:val="32"/>
           <w:szCs w:val="32"/>
           <w:lang w:val="en-GB"/>
         </w:rPr>
-      </w:pPr>
+        <w:t>How</w:t>
+      </w:r>
+      <w:r>
+        <w:t xml:space="preserve"> </w:t>
+      </w:r>
       <w:r>
         <w:rPr>
           <w:rFonts w:ascii="Times New Roman" w:hAnsi="Times New Roman" w:cs="Times New Roman"/>
@@ -1222,7 +1549,7 @@
           <w:szCs w:val="32"/>
           <w:lang w:val="en-GB"/>
         </w:rPr>
-        <w:t>Is there ongoing research in to new methods of code reuse or code sharing, specifically cross project?</w:t>
+        <w:t>do current developers feel about their existing environment in relation to code reuse, and what do they feel works well or poorly?</w:t>
       </w:r>
     </w:p>
     <w:p>
@@ -1238,27 +1565,59 @@
         <w:pStyle w:val="ListParagraph"/>
         <w:numPr>
           <w:ilvl w:val="0"/>
-          <w:numId w:val="3"/>
-        </w:numPr>
-        <w:rPr>
-          <w:rFonts w:ascii="Times New Roman" w:hAnsi="Times New Roman" w:cs="Times New Roman"/>
-          <w:i/>
-          <w:lang w:val="en-GB"/>
-        </w:rPr>
-      </w:pPr>
-      <w:r>
-        <w:rPr>
-          <w:rFonts w:ascii="Times New Roman" w:hAnsi="Times New Roman" w:cs="Times New Roman"/>
-          <w:i/>
-          <w:lang w:val="en-GB"/>
-        </w:rPr>
-        <w:t>Potential recent literature can cover this section. Maybe online research that has yet to be properly published can be found.</w:t>
-      </w:r>
-    </w:p>
-    <w:p>
-      <w:pPr>
-        <w:rPr>
-          <w:rFonts w:ascii="Times New Roman" w:hAnsi="Times New Roman" w:cs="Times New Roman"/>
+          <w:numId w:val="2"/>
+        </w:numPr>
+        <w:rPr>
+          <w:rFonts w:ascii="Times New Roman" w:hAnsi="Times New Roman" w:cs="Times New Roman"/>
+          <w:i/>
+          <w:lang w:val="en-GB"/>
+        </w:rPr>
+      </w:pPr>
+      <w:r>
+        <w:rPr>
+          <w:rFonts w:ascii="Times New Roman" w:hAnsi="Times New Roman" w:cs="Times New Roman"/>
+          <w:i/>
+          <w:lang w:val="en-GB"/>
+        </w:rPr>
+        <w:t>Developing survey to send to a number of companies and contacts that have agreed to be surveyed (Hex Digital, PayPal, Students of University of Bath, Freelancers).</w:t>
+      </w:r>
+    </w:p>
+    <w:p>
+      <w:pPr>
+        <w:pStyle w:val="ListParagraph"/>
+        <w:numPr>
+          <w:ilvl w:val="0"/>
+          <w:numId w:val="2"/>
+        </w:numPr>
+        <w:rPr>
+          <w:rFonts w:ascii="Times New Roman" w:hAnsi="Times New Roman" w:cs="Times New Roman"/>
+          <w:i/>
+          <w:lang w:val="en-GB"/>
+        </w:rPr>
+      </w:pPr>
+      <w:r>
+        <w:rPr>
+          <w:rFonts w:ascii="Times New Roman" w:hAnsi="Times New Roman" w:cs="Times New Roman"/>
+          <w:i/>
+          <w:lang w:val="en-GB"/>
+        </w:rPr>
+        <w:t>Survey development has started</w:t>
+      </w:r>
+    </w:p>
+    <w:p>
+      <w:pPr>
+        <w:rPr>
+          <w:rFonts w:ascii="Times New Roman" w:hAnsi="Times New Roman" w:cs="Times New Roman"/>
+          <w:i/>
+          <w:lang w:val="en-GB"/>
+        </w:rPr>
+      </w:pPr>
+    </w:p>
+    <w:p>
+      <w:pPr>
+        <w:rPr>
+          <w:rFonts w:ascii="Times New Roman" w:hAnsi="Times New Roman" w:cs="Times New Roman"/>
+          <w:i/>
           <w:lang w:val="en-GB"/>
         </w:rPr>
       </w:pPr>
@@ -1282,25 +1641,14 @@
           <w:szCs w:val="32"/>
           <w:lang w:val="en-GB"/>
         </w:rPr>
-        <w:t>How</w:t>
-      </w:r>
-      <w:r>
-        <w:t xml:space="preserve"> </w:t>
-      </w:r>
-      <w:r>
-        <w:rPr>
-          <w:rFonts w:ascii="Times New Roman" w:hAnsi="Times New Roman" w:cs="Times New Roman"/>
-          <w:sz w:val="32"/>
-          <w:szCs w:val="32"/>
-          <w:lang w:val="en-GB"/>
-        </w:rPr>
-        <w:t>do current developers feel about their existing environment in relation to code reuse, and what do they feel works well or poorly?</w:t>
-      </w:r>
-    </w:p>
-    <w:p>
-      <w:pPr>
-        <w:rPr>
-          <w:rFonts w:ascii="Times New Roman" w:hAnsi="Times New Roman" w:cs="Times New Roman"/>
+        <w:t>Conclusions</w:t>
+      </w:r>
+    </w:p>
+    <w:p>
+      <w:pPr>
+        <w:rPr>
+          <w:rFonts w:ascii="Times New Roman" w:hAnsi="Times New Roman" w:cs="Times New Roman"/>
+          <w:i/>
           <w:lang w:val="en-GB"/>
         </w:rPr>
       </w:pPr>
@@ -1310,21 +1658,29 @@
         <w:pStyle w:val="ListParagraph"/>
         <w:numPr>
           <w:ilvl w:val="0"/>
-          <w:numId w:val="2"/>
-        </w:numPr>
-        <w:rPr>
-          <w:rFonts w:ascii="Times New Roman" w:hAnsi="Times New Roman" w:cs="Times New Roman"/>
-          <w:i/>
-          <w:lang w:val="en-GB"/>
-        </w:rPr>
-      </w:pPr>
-      <w:r>
-        <w:rPr>
-          <w:rFonts w:ascii="Times New Roman" w:hAnsi="Times New Roman" w:cs="Times New Roman"/>
-          <w:i/>
-          <w:lang w:val="en-GB"/>
-        </w:rPr>
-        <w:t>Developing survey to send to a number of companies and contacts that have agreed to be surveyed (Hex Digital, PayPal, Students of University of Bath, Freelancers).</w:t>
+          <w:numId w:val="15"/>
+        </w:numPr>
+        <w:rPr>
+          <w:rFonts w:ascii="Times New Roman" w:hAnsi="Times New Roman" w:cs="Times New Roman"/>
+          <w:i/>
+          <w:lang w:val="en-GB"/>
+        </w:rPr>
+      </w:pPr>
+      <w:r>
+        <w:rPr>
+          <w:rFonts w:ascii="Times New Roman" w:hAnsi="Times New Roman" w:cs="Times New Roman"/>
+          <w:i/>
+          <w:lang w:val="en-GB"/>
+        </w:rPr>
+        <w:t xml:space="preserve">Here we will summarise what we’ve learnt from the </w:t>
+      </w:r>
+      <w:r>
+        <w:rPr>
+          <w:rFonts w:ascii="Times New Roman" w:hAnsi="Times New Roman" w:cs="Times New Roman"/>
+          <w:i/>
+          <w:lang w:val="en-GB"/>
+        </w:rPr>
+        <w:t>above headings and apply it to the initial problem to decide how to continue. The idea is that this section proves the need for the deliverable.</w:t>
       </w:r>
     </w:p>
     <w:sectPr>
@@ -1748,6 +2104,119 @@
     </w:lvl>
   </w:abstractNum>
   <w:abstractNum w:abstractNumId="4">
+    <w:nsid w:val="22AA0E63"/>
+    <w:multiLevelType w:val="hybridMultilevel"/>
+    <w:tmpl w:val="2F9CDC80"/>
+    <w:lvl w:ilvl="0" w:tplc="04090001">
+      <w:start w:val="1"/>
+      <w:numFmt w:val="bullet"/>
+      <w:lvlText w:val=""/>
+      <w:lvlJc w:val="left"/>
+      <w:pPr>
+        <w:ind w:left="720" w:hanging="360"/>
+      </w:pPr>
+      <w:rPr>
+        <w:rFonts w:ascii="Symbol" w:hAnsi="Symbol" w:hint="default"/>
+      </w:rPr>
+    </w:lvl>
+    <w:lvl w:ilvl="1" w:tplc="04090003" w:tentative="1">
+      <w:start w:val="1"/>
+      <w:numFmt w:val="bullet"/>
+      <w:lvlText w:val="o"/>
+      <w:lvlJc w:val="left"/>
+      <w:pPr>
+        <w:ind w:left="1440" w:hanging="360"/>
+      </w:pPr>
+      <w:rPr>
+        <w:rFonts w:ascii="Courier New" w:hAnsi="Courier New" w:cs="Courier New" w:hint="default"/>
+      </w:rPr>
+    </w:lvl>
+    <w:lvl w:ilvl="2" w:tplc="04090005" w:tentative="1">
+      <w:start w:val="1"/>
+      <w:numFmt w:val="bullet"/>
+      <w:lvlText w:val=""/>
+      <w:lvlJc w:val="left"/>
+      <w:pPr>
+        <w:ind w:left="2160" w:hanging="360"/>
+      </w:pPr>
+      <w:rPr>
+        <w:rFonts w:ascii="Wingdings" w:hAnsi="Wingdings" w:hint="default"/>
+      </w:rPr>
+    </w:lvl>
+    <w:lvl w:ilvl="3" w:tplc="04090001" w:tentative="1">
+      <w:start w:val="1"/>
+      <w:numFmt w:val="bullet"/>
+      <w:lvlText w:val=""/>
+      <w:lvlJc w:val="left"/>
+      <w:pPr>
+        <w:ind w:left="2880" w:hanging="360"/>
+      </w:pPr>
+      <w:rPr>
+        <w:rFonts w:ascii="Symbol" w:hAnsi="Symbol" w:hint="default"/>
+      </w:rPr>
+    </w:lvl>
+    <w:lvl w:ilvl="4" w:tplc="04090003" w:tentative="1">
+      <w:start w:val="1"/>
+      <w:numFmt w:val="bullet"/>
+      <w:lvlText w:val="o"/>
+      <w:lvlJc w:val="left"/>
+      <w:pPr>
+        <w:ind w:left="3600" w:hanging="360"/>
+      </w:pPr>
+      <w:rPr>
+        <w:rFonts w:ascii="Courier New" w:hAnsi="Courier New" w:cs="Courier New" w:hint="default"/>
+      </w:rPr>
+    </w:lvl>
+    <w:lvl w:ilvl="5" w:tplc="04090005" w:tentative="1">
+      <w:start w:val="1"/>
+      <w:numFmt w:val="bullet"/>
+      <w:lvlText w:val=""/>
+      <w:lvlJc w:val="left"/>
+      <w:pPr>
+        <w:ind w:left="4320" w:hanging="360"/>
+      </w:pPr>
+      <w:rPr>
+        <w:rFonts w:ascii="Wingdings" w:hAnsi="Wingdings" w:hint="default"/>
+      </w:rPr>
+    </w:lvl>
+    <w:lvl w:ilvl="6" w:tplc="04090001" w:tentative="1">
+      <w:start w:val="1"/>
+      <w:numFmt w:val="bullet"/>
+      <w:lvlText w:val=""/>
+      <w:lvlJc w:val="left"/>
+      <w:pPr>
+        <w:ind w:left="5040" w:hanging="360"/>
+      </w:pPr>
+      <w:rPr>
+        <w:rFonts w:ascii="Symbol" w:hAnsi="Symbol" w:hint="default"/>
+      </w:rPr>
+    </w:lvl>
+    <w:lvl w:ilvl="7" w:tplc="04090003" w:tentative="1">
+      <w:start w:val="1"/>
+      <w:numFmt w:val="bullet"/>
+      <w:lvlText w:val="o"/>
+      <w:lvlJc w:val="left"/>
+      <w:pPr>
+        <w:ind w:left="5760" w:hanging="360"/>
+      </w:pPr>
+      <w:rPr>
+        <w:rFonts w:ascii="Courier New" w:hAnsi="Courier New" w:cs="Courier New" w:hint="default"/>
+      </w:rPr>
+    </w:lvl>
+    <w:lvl w:ilvl="8" w:tplc="04090005" w:tentative="1">
+      <w:start w:val="1"/>
+      <w:numFmt w:val="bullet"/>
+      <w:lvlText w:val=""/>
+      <w:lvlJc w:val="left"/>
+      <w:pPr>
+        <w:ind w:left="6480" w:hanging="360"/>
+      </w:pPr>
+      <w:rPr>
+        <w:rFonts w:ascii="Wingdings" w:hAnsi="Wingdings" w:hint="default"/>
+      </w:rPr>
+    </w:lvl>
+  </w:abstractNum>
+  <w:abstractNum w:abstractNumId="5">
     <w:nsid w:val="380D1039"/>
     <w:multiLevelType w:val="hybridMultilevel"/>
     <w:tmpl w:val="01E2B766"/>
@@ -1836,7 +2305,7 @@
       </w:pPr>
     </w:lvl>
   </w:abstractNum>
-  <w:abstractNum w:abstractNumId="5">
+  <w:abstractNum w:abstractNumId="6">
     <w:nsid w:val="3F1125CD"/>
     <w:multiLevelType w:val="hybridMultilevel"/>
     <w:tmpl w:val="EBB6256E"/>
@@ -1949,7 +2418,7 @@
       </w:rPr>
     </w:lvl>
   </w:abstractNum>
-  <w:abstractNum w:abstractNumId="6">
+  <w:abstractNum w:abstractNumId="7">
     <w:nsid w:val="4092532E"/>
     <w:multiLevelType w:val="multilevel"/>
     <w:tmpl w:val="87CE69C4"/>
@@ -2035,7 +2504,7 @@
       </w:pPr>
     </w:lvl>
   </w:abstractNum>
-  <w:abstractNum w:abstractNumId="7">
+  <w:abstractNum w:abstractNumId="8">
     <w:nsid w:val="49D118CA"/>
     <w:multiLevelType w:val="hybridMultilevel"/>
     <w:tmpl w:val="2E4A2B7A"/>
@@ -2126,7 +2595,7 @@
       </w:pPr>
     </w:lvl>
   </w:abstractNum>
-  <w:abstractNum w:abstractNumId="8">
+  <w:abstractNum w:abstractNumId="9">
     <w:nsid w:val="4D980A04"/>
     <w:multiLevelType w:val="multilevel"/>
     <w:tmpl w:val="01E2B766"/>
@@ -2215,7 +2684,7 @@
       </w:pPr>
     </w:lvl>
   </w:abstractNum>
-  <w:abstractNum w:abstractNumId="9">
+  <w:abstractNum w:abstractNumId="10">
     <w:nsid w:val="5D3B5A4B"/>
     <w:multiLevelType w:val="hybridMultilevel"/>
     <w:tmpl w:val="7C66D626"/>
@@ -2306,7 +2775,7 @@
       </w:pPr>
     </w:lvl>
   </w:abstractNum>
-  <w:abstractNum w:abstractNumId="10">
+  <w:abstractNum w:abstractNumId="11">
     <w:nsid w:val="5D8574C8"/>
     <w:multiLevelType w:val="hybridMultilevel"/>
     <w:tmpl w:val="E08291D2"/>
@@ -2419,7 +2888,7 @@
       </w:rPr>
     </w:lvl>
   </w:abstractNum>
-  <w:abstractNum w:abstractNumId="11">
+  <w:abstractNum w:abstractNumId="12">
     <w:nsid w:val="69012AAE"/>
     <w:multiLevelType w:val="hybridMultilevel"/>
     <w:tmpl w:val="10AAC5B8"/>
@@ -2532,7 +3001,7 @@
       </w:rPr>
     </w:lvl>
   </w:abstractNum>
-  <w:abstractNum w:abstractNumId="12">
+  <w:abstractNum w:abstractNumId="13">
     <w:nsid w:val="6E144137"/>
     <w:multiLevelType w:val="hybridMultilevel"/>
     <w:tmpl w:val="349A8238"/>
@@ -2645,7 +3114,7 @@
       </w:rPr>
     </w:lvl>
   </w:abstractNum>
-  <w:abstractNum w:abstractNumId="13">
+  <w:abstractNum w:abstractNumId="14">
     <w:nsid w:val="7DCF3BD0"/>
     <w:multiLevelType w:val="multilevel"/>
     <w:tmpl w:val="D3B0963C"/>
@@ -2740,34 +3209,34 @@
     <w:abstractNumId w:val="3"/>
   </w:num>
   <w:num w:numId="2">
-    <w:abstractNumId w:val="5"/>
+    <w:abstractNumId w:val="6"/>
   </w:num>
   <w:num w:numId="3">
-    <w:abstractNumId w:val="12"/>
+    <w:abstractNumId w:val="13"/>
   </w:num>
   <w:num w:numId="4">
-    <w:abstractNumId w:val="11"/>
+    <w:abstractNumId w:val="12"/>
   </w:num>
   <w:num w:numId="5">
     <w:abstractNumId w:val="1"/>
   </w:num>
   <w:num w:numId="6">
+    <w:abstractNumId w:val="8"/>
+  </w:num>
+  <w:num w:numId="7">
     <w:abstractNumId w:val="7"/>
   </w:num>
-  <w:num w:numId="7">
-    <w:abstractNumId w:val="6"/>
-  </w:num>
   <w:num w:numId="8">
-    <w:abstractNumId w:val="4"/>
+    <w:abstractNumId w:val="5"/>
   </w:num>
   <w:num w:numId="9">
-    <w:abstractNumId w:val="8"/>
+    <w:abstractNumId w:val="9"/>
   </w:num>
   <w:num w:numId="10">
-    <w:abstractNumId w:val="10"/>
+    <w:abstractNumId w:val="11"/>
   </w:num>
   <w:num w:numId="11">
-    <w:abstractNumId w:val="9"/>
+    <w:abstractNumId w:val="10"/>
   </w:num>
   <w:num w:numId="12">
     <w:abstractNumId w:val="0"/>
@@ -2776,7 +3245,10 @@
     <w:abstractNumId w:val="2"/>
   </w:num>
   <w:num w:numId="14">
-    <w:abstractNumId w:val="13"/>
+    <w:abstractNumId w:val="14"/>
+  </w:num>
+  <w:num w:numId="15">
+    <w:abstractNumId w:val="4"/>
   </w:num>
 </w:numbering>
 </file>

</xml_diff>

<commit_message>
added papers to read
</commit_message>
<xml_diff>
--- a/doc/LitTechSurvey/LitTechSurvey.docx
+++ b/doc/LitTechSurvey/LitTechSurvey.docx
@@ -393,6 +393,8 @@
         </w:rPr>
         <w:t>How do current developers feel about their existing environment in relation to code reuse, and what do they feel works well or poorly?</w:t>
       </w:r>
+      <w:bookmarkStart w:id="0" w:name="_GoBack"/>
+      <w:bookmarkEnd w:id="0"/>
     </w:p>
     <w:p>
       <w:pPr>
@@ -1374,8 +1376,6 @@
         </w:rPr>
         <w:t>Wordpress Plugin</w:t>
       </w:r>
-      <w:bookmarkStart w:id="0" w:name="_GoBack"/>
-      <w:bookmarkEnd w:id="0"/>
     </w:p>
     <w:p>
       <w:pPr>

</xml_diff>

<commit_message>
finished first section of LitTechSurvey
</commit_message>
<xml_diff>
--- a/doc/LitTechSurvey/LitTechSurvey.docx
+++ b/doc/LitTechSurvey/LitTechSurvey.docx
@@ -99,6 +99,7 @@
     </w:p>
     <w:p>
       <w:pPr>
+        <w:jc w:val="both"/>
         <w:rPr>
           <w:rFonts w:ascii="Times New Roman" w:hAnsi="Times New Roman" w:cs="Times New Roman"/>
           <w:lang w:val="en-GB"/>
@@ -116,7 +117,21 @@
           <w:rFonts w:ascii="Times New Roman" w:hAnsi="Times New Roman" w:cs="Times New Roman"/>
           <w:lang w:val="en-GB"/>
         </w:rPr>
-        <w:t>hout this chapter, we explore existing technologies, reviewing what areas of the problem they solve and which requirements they are lacking. We also seek to confirm the need for such a technology to fully solve the issues we’ve identified.</w:t>
+        <w:t>hout this chapter, we explore existing technologies, reviewing what areas of the problem they solve and which requirements they are lacking. We also seek to confirm the need for such a technology to fully so</w:t>
+      </w:r>
+      <w:r>
+        <w:rPr>
+          <w:rFonts w:ascii="Times New Roman" w:hAnsi="Times New Roman" w:cs="Times New Roman"/>
+          <w:lang w:val="en-GB"/>
+        </w:rPr>
+        <w:t>lve the issues we ha</w:t>
+      </w:r>
+      <w:r>
+        <w:rPr>
+          <w:rFonts w:ascii="Times New Roman" w:hAnsi="Times New Roman" w:cs="Times New Roman"/>
+          <w:lang w:val="en-GB"/>
+        </w:rPr>
+        <w:t>ve identified, through researching the problem domain via published literature.</w:t>
       </w:r>
     </w:p>
     <w:p>
@@ -161,6 +176,7 @@
     </w:p>
     <w:p>
       <w:pPr>
+        <w:jc w:val="both"/>
         <w:rPr>
           <w:rFonts w:ascii="Times New Roman" w:hAnsi="Times New Roman" w:cs="Times New Roman"/>
           <w:lang w:val="en-GB"/>
@@ -190,14 +206,16 @@
     </w:p>
     <w:p>
       <w:pPr>
-        <w:rPr>
-          <w:rFonts w:ascii="Times New Roman" w:hAnsi="Times New Roman" w:cs="Times New Roman"/>
-          <w:lang w:val="en-GB"/>
-        </w:rPr>
-      </w:pPr>
-    </w:p>
-    <w:p>
-      <w:pPr>
+        <w:jc w:val="both"/>
+        <w:rPr>
+          <w:rFonts w:ascii="Times New Roman" w:hAnsi="Times New Roman" w:cs="Times New Roman"/>
+          <w:lang w:val="en-GB"/>
+        </w:rPr>
+      </w:pPr>
+    </w:p>
+    <w:p>
+      <w:pPr>
+        <w:jc w:val="both"/>
         <w:rPr>
           <w:rFonts w:ascii="Times New Roman" w:hAnsi="Times New Roman" w:cs="Times New Roman"/>
           <w:lang w:val="en-GB"/>
@@ -213,6 +231,7 @@
     </w:p>
     <w:p>
       <w:pPr>
+        <w:jc w:val="both"/>
         <w:rPr>
           <w:rFonts w:ascii="Times New Roman" w:hAnsi="Times New Roman" w:cs="Times New Roman"/>
           <w:lang w:val="en-GB"/>
@@ -226,17 +245,46 @@
           <w:ilvl w:val="0"/>
           <w:numId w:val="1"/>
         </w:numPr>
-        <w:rPr>
-          <w:rFonts w:ascii="Times New Roman" w:hAnsi="Times New Roman" w:cs="Times New Roman"/>
-          <w:lang w:val="en-GB"/>
-        </w:rPr>
-      </w:pPr>
-      <w:r>
-        <w:rPr>
-          <w:rFonts w:ascii="Times New Roman" w:hAnsi="Times New Roman" w:cs="Times New Roman"/>
-          <w:lang w:val="en-GB"/>
-        </w:rPr>
-        <w:t>Has code reuse evolved over time?</w:t>
+        <w:jc w:val="both"/>
+        <w:rPr>
+          <w:rFonts w:ascii="Times New Roman" w:hAnsi="Times New Roman" w:cs="Times New Roman"/>
+          <w:lang w:val="en-GB"/>
+        </w:rPr>
+      </w:pPr>
+      <w:r>
+        <w:rPr>
+          <w:rFonts w:ascii="Times New Roman" w:hAnsi="Times New Roman" w:cs="Times New Roman"/>
+          <w:lang w:val="en-GB"/>
+        </w:rPr>
+        <w:t>H</w:t>
+      </w:r>
+      <w:r>
+        <w:rPr>
+          <w:rFonts w:ascii="Times New Roman" w:hAnsi="Times New Roman" w:cs="Times New Roman"/>
+          <w:lang w:val="en-GB"/>
+        </w:rPr>
+        <w:t xml:space="preserve">as </w:t>
+      </w:r>
+      <w:r>
+        <w:rPr>
+          <w:rFonts w:ascii="Times New Roman" w:hAnsi="Times New Roman" w:cs="Times New Roman"/>
+          <w:lang w:val="en-GB"/>
+        </w:rPr>
+        <w:t>code reuse evolved over time</w:t>
+      </w:r>
+      <w:r>
+        <w:rPr>
+          <w:rFonts w:ascii="Times New Roman" w:hAnsi="Times New Roman" w:cs="Times New Roman"/>
+          <w:lang w:val="en-GB"/>
+        </w:rPr>
+        <w:t>, and how</w:t>
+      </w:r>
+      <w:r>
+        <w:rPr>
+          <w:rFonts w:ascii="Times New Roman" w:hAnsi="Times New Roman" w:cs="Times New Roman"/>
+          <w:lang w:val="en-GB"/>
+        </w:rPr>
+        <w:t>?</w:t>
       </w:r>
     </w:p>
     <w:p>
@@ -246,6 +294,7 @@
           <w:ilvl w:val="0"/>
           <w:numId w:val="1"/>
         </w:numPr>
+        <w:jc w:val="both"/>
         <w:rPr>
           <w:rFonts w:ascii="Times New Roman" w:hAnsi="Times New Roman" w:cs="Times New Roman"/>
           <w:lang w:val="en-GB"/>
@@ -294,6 +343,7 @@
           <w:ilvl w:val="0"/>
           <w:numId w:val="1"/>
         </w:numPr>
+        <w:jc w:val="both"/>
         <w:rPr>
           <w:rFonts w:ascii="Times New Roman" w:hAnsi="Times New Roman" w:cs="Times New Roman"/>
           <w:lang w:val="en-GB"/>
@@ -314,6 +364,7 @@
           <w:ilvl w:val="0"/>
           <w:numId w:val="1"/>
         </w:numPr>
+        <w:jc w:val="both"/>
         <w:rPr>
           <w:rFonts w:ascii="Times New Roman" w:hAnsi="Times New Roman" w:cs="Times New Roman"/>
           <w:lang w:val="en-GB"/>
@@ -334,6 +385,7 @@
           <w:ilvl w:val="0"/>
           <w:numId w:val="1"/>
         </w:numPr>
+        <w:jc w:val="both"/>
         <w:rPr>
           <w:rFonts w:ascii="Times New Roman" w:hAnsi="Times New Roman" w:cs="Times New Roman"/>
           <w:lang w:val="en-GB"/>
@@ -361,6 +413,7 @@
           <w:ilvl w:val="0"/>
           <w:numId w:val="1"/>
         </w:numPr>
+        <w:jc w:val="both"/>
         <w:rPr>
           <w:rFonts w:ascii="Times New Roman" w:hAnsi="Times New Roman" w:cs="Times New Roman"/>
           <w:lang w:val="en-GB"/>
@@ -381,6 +434,7 @@
           <w:ilvl w:val="0"/>
           <w:numId w:val="1"/>
         </w:numPr>
+        <w:jc w:val="both"/>
         <w:rPr>
           <w:rFonts w:ascii="Times New Roman" w:hAnsi="Times New Roman" w:cs="Times New Roman"/>
           <w:lang w:val="en-GB"/>
@@ -393,36 +447,850 @@
         </w:rPr>
         <w:t>How do current developers feel about their existing environment in relation to code reuse, and what do they feel works well or poorly?</w:t>
       </w:r>
+    </w:p>
+    <w:p>
+      <w:pPr>
+        <w:jc w:val="both"/>
+        <w:rPr>
+          <w:rFonts w:ascii="Times New Roman" w:hAnsi="Times New Roman" w:cs="Times New Roman"/>
+          <w:lang w:val="en-GB"/>
+        </w:rPr>
+      </w:pPr>
+    </w:p>
+    <w:p>
+      <w:pPr>
+        <w:jc w:val="both"/>
+        <w:rPr>
+          <w:rFonts w:ascii="Times New Roman" w:hAnsi="Times New Roman" w:cs="Times New Roman"/>
+          <w:lang w:val="en-GB"/>
+        </w:rPr>
+      </w:pPr>
+      <w:r>
+        <w:rPr>
+          <w:rFonts w:ascii="Times New Roman" w:hAnsi="Times New Roman" w:cs="Times New Roman"/>
+          <w:lang w:val="en-GB"/>
+        </w:rPr>
+        <w:t xml:space="preserve">The majority of this chapter will explore each of these points in detail, with a focus on </w:t>
+      </w:r>
+      <w:r>
+        <w:rPr>
+          <w:rFonts w:ascii="Times New Roman" w:hAnsi="Times New Roman" w:cs="Times New Roman"/>
+          <w:lang w:val="en-GB"/>
+        </w:rPr>
+        <w:t xml:space="preserve">personal, smaller </w:t>
+      </w:r>
+      <w:r>
+        <w:rPr>
+          <w:rFonts w:ascii="Times New Roman" w:hAnsi="Times New Roman" w:cs="Times New Roman"/>
+          <w:lang w:val="en-GB"/>
+        </w:rPr>
+        <w:t>scale code reuse, which will be what is primarily referr</w:t>
+      </w:r>
+      <w:r>
+        <w:rPr>
+          <w:rFonts w:ascii="Times New Roman" w:hAnsi="Times New Roman" w:cs="Times New Roman"/>
+          <w:lang w:val="en-GB"/>
+        </w:rPr>
+        <w:t>ed to by the term ‘code reuse’.</w:t>
+      </w:r>
+    </w:p>
+    <w:p>
+      <w:pPr>
+        <w:rPr>
+          <w:rFonts w:ascii="Times New Roman" w:hAnsi="Times New Roman" w:cs="Times New Roman"/>
+          <w:lang w:val="en-GB"/>
+        </w:rPr>
+      </w:pPr>
+    </w:p>
+    <w:p>
+      <w:pPr>
+        <w:pStyle w:val="ListParagraph"/>
+        <w:numPr>
+          <w:ilvl w:val="0"/>
+          <w:numId w:val="13"/>
+        </w:numPr>
+        <w:rPr>
+          <w:rFonts w:ascii="Times New Roman" w:hAnsi="Times New Roman" w:cs="Times New Roman"/>
+          <w:sz w:val="32"/>
+          <w:szCs w:val="32"/>
+          <w:lang w:val="en-GB"/>
+        </w:rPr>
+      </w:pPr>
+      <w:r>
+        <w:rPr>
+          <w:rFonts w:ascii="Times New Roman" w:hAnsi="Times New Roman" w:cs="Times New Roman"/>
+          <w:sz w:val="32"/>
+          <w:szCs w:val="32"/>
+          <w:lang w:val="en-GB"/>
+        </w:rPr>
+        <w:t>Has code reuse evolved over time</w:t>
+      </w:r>
+      <w:r>
+        <w:rPr>
+          <w:rFonts w:ascii="Times New Roman" w:hAnsi="Times New Roman" w:cs="Times New Roman"/>
+          <w:sz w:val="32"/>
+          <w:szCs w:val="32"/>
+          <w:lang w:val="en-GB"/>
+        </w:rPr>
+        <w:t>, and how</w:t>
+      </w:r>
+      <w:r>
+        <w:rPr>
+          <w:rFonts w:ascii="Times New Roman" w:hAnsi="Times New Roman" w:cs="Times New Roman"/>
+          <w:sz w:val="32"/>
+          <w:szCs w:val="32"/>
+          <w:lang w:val="en-GB"/>
+        </w:rPr>
+        <w:t>?</w:t>
+      </w:r>
+    </w:p>
+    <w:p>
+      <w:pPr>
+        <w:rPr>
+          <w:rFonts w:ascii="Times New Roman" w:hAnsi="Times New Roman" w:cs="Times New Roman"/>
+          <w:lang w:val="en-GB"/>
+        </w:rPr>
+      </w:pPr>
+    </w:p>
+    <w:p>
+      <w:pPr>
+        <w:jc w:val="both"/>
+        <w:rPr>
+          <w:rFonts w:ascii="Times New Roman" w:hAnsi="Times New Roman" w:cs="Times New Roman"/>
+          <w:lang w:val="en-GB"/>
+        </w:rPr>
+      </w:pPr>
+      <w:r>
+        <w:rPr>
+          <w:rFonts w:ascii="Times New Roman" w:hAnsi="Times New Roman" w:cs="Times New Roman"/>
+          <w:lang w:val="en-GB"/>
+        </w:rPr>
+        <w:t>As previously established</w:t>
+      </w:r>
+      <w:r>
+        <w:rPr>
+          <w:rFonts w:ascii="Times New Roman" w:hAnsi="Times New Roman" w:cs="Times New Roman"/>
+          <w:lang w:val="en-GB"/>
+        </w:rPr>
+        <w:t xml:space="preserve"> in Chapter 2</w:t>
+      </w:r>
+      <w:r>
+        <w:rPr>
+          <w:rFonts w:ascii="Times New Roman" w:hAnsi="Times New Roman" w:cs="Times New Roman"/>
+          <w:lang w:val="en-GB"/>
+        </w:rPr>
+        <w:t xml:space="preserve">, code reuse in some primitive form has existed since the advent of coding itself, with programmers simply sharing pieces of code between them. </w:t>
+      </w:r>
+      <w:r>
+        <w:rPr>
+          <w:rFonts w:ascii="Times New Roman" w:hAnsi="Times New Roman" w:cs="Times New Roman"/>
+          <w:lang w:val="en-GB"/>
+        </w:rPr>
+        <w:t xml:space="preserve">Also established is that </w:t>
+      </w:r>
+      <w:r>
+        <w:rPr>
+          <w:rFonts w:ascii="Times New Roman" w:hAnsi="Times New Roman" w:cs="Times New Roman"/>
+          <w:lang w:val="en-GB"/>
+        </w:rPr>
+        <w:t xml:space="preserve">the research into code reuse can be traced back to </w:t>
+      </w:r>
+      <w:r>
+        <w:rPr>
+          <w:rFonts w:ascii="Times New Roman" w:hAnsi="Times New Roman" w:cs="Times New Roman"/>
+          <w:lang w:val="en-GB"/>
+        </w:rPr>
+        <w:t>Douglas McIlroy</w:t>
+      </w:r>
+      <w:r>
+        <w:rPr>
+          <w:rFonts w:ascii="Times New Roman" w:hAnsi="Times New Roman" w:cs="Times New Roman"/>
+          <w:lang w:val="en-GB"/>
+        </w:rPr>
+        <w:t xml:space="preserve"> in 1968, and and his proposal </w:t>
+      </w:r>
+      <w:r>
+        <w:rPr>
+          <w:rFonts w:ascii="Times New Roman" w:hAnsi="Times New Roman" w:cs="Times New Roman"/>
+          <w:lang w:val="en-GB"/>
+        </w:rPr>
+        <w:t>for the software industry to be based on reusable components [5, 6]</w:t>
+      </w:r>
+      <w:r>
+        <w:rPr>
+          <w:rFonts w:ascii="Times New Roman" w:hAnsi="Times New Roman" w:cs="Times New Roman"/>
+          <w:lang w:val="en-GB"/>
+        </w:rPr>
+        <w:t xml:space="preserve">. Douglas saw the software industry in the same light as he saw a manufacturing industry – parts </w:t>
+      </w:r>
+      <w:r>
+        <w:rPr>
+          <w:rFonts w:ascii="Times New Roman" w:hAnsi="Times New Roman" w:cs="Times New Roman"/>
+          <w:lang w:val="en-GB"/>
+        </w:rPr>
+        <w:t>should be purchasable</w:t>
+      </w:r>
+      <w:r>
+        <w:rPr>
+          <w:rFonts w:ascii="Times New Roman" w:hAnsi="Times New Roman" w:cs="Times New Roman"/>
+          <w:lang w:val="en-GB"/>
+        </w:rPr>
+        <w:t xml:space="preserve"> </w:t>
+      </w:r>
+      <w:r>
+        <w:rPr>
+          <w:rFonts w:ascii="Times New Roman" w:hAnsi="Times New Roman" w:cs="Times New Roman"/>
+          <w:lang w:val="en-GB"/>
+        </w:rPr>
+        <w:t>from suppliers to be used in building a more complex system, such as purchasing the individual parts required to build a car.</w:t>
+      </w:r>
+      <w:r>
+        <w:rPr>
+          <w:rFonts w:ascii="Times New Roman" w:hAnsi="Times New Roman" w:cs="Times New Roman"/>
+          <w:lang w:val="en-GB"/>
+        </w:rPr>
+        <w:t xml:space="preserve"> He envisioned catalogues of interchangeable routines built to particular specifications that could be purchased and used, such as tyres for a </w:t>
+      </w:r>
+      <w:r>
+        <w:rPr>
+          <w:rFonts w:ascii="Times New Roman" w:hAnsi="Times New Roman" w:cs="Times New Roman"/>
+          <w:lang w:val="en-GB"/>
+        </w:rPr>
+        <w:t>vehicle</w:t>
+      </w:r>
+      <w:r>
+        <w:rPr>
+          <w:rFonts w:ascii="Times New Roman" w:hAnsi="Times New Roman" w:cs="Times New Roman"/>
+          <w:lang w:val="en-GB"/>
+        </w:rPr>
+        <w:t>, and their many technical specifications.</w:t>
+      </w:r>
+    </w:p>
+    <w:p>
+      <w:pPr>
+        <w:jc w:val="both"/>
+        <w:rPr>
+          <w:rFonts w:ascii="Times New Roman" w:hAnsi="Times New Roman" w:cs="Times New Roman"/>
+          <w:lang w:val="en-GB"/>
+        </w:rPr>
+      </w:pPr>
+    </w:p>
+    <w:p>
+      <w:pPr>
+        <w:jc w:val="both"/>
+        <w:rPr>
+          <w:rFonts w:ascii="Times New Roman" w:hAnsi="Times New Roman" w:cs="Times New Roman"/>
+          <w:lang w:val="en-GB"/>
+        </w:rPr>
+      </w:pPr>
+      <w:r>
+        <w:rPr>
+          <w:rFonts w:ascii="Times New Roman" w:hAnsi="Times New Roman" w:cs="Times New Roman"/>
+          <w:lang w:val="en-GB"/>
+        </w:rPr>
+        <w:t>We can see, from modern day application, that these catalogues do</w:t>
+      </w:r>
+      <w:r>
+        <w:rPr>
+          <w:rFonts w:ascii="Times New Roman" w:hAnsi="Times New Roman" w:cs="Times New Roman"/>
+          <w:lang w:val="en-GB"/>
+        </w:rPr>
+        <w:t xml:space="preserve"> </w:t>
+      </w:r>
+      <w:r>
+        <w:rPr>
+          <w:rFonts w:ascii="Times New Roman" w:hAnsi="Times New Roman" w:cs="Times New Roman"/>
+          <w:lang w:val="en-GB"/>
+        </w:rPr>
+        <w:t>n</w:t>
+      </w:r>
+      <w:r>
+        <w:rPr>
+          <w:rFonts w:ascii="Times New Roman" w:hAnsi="Times New Roman" w:cs="Times New Roman"/>
+          <w:lang w:val="en-GB"/>
+        </w:rPr>
+        <w:t>o</w:t>
+      </w:r>
+      <w:r>
+        <w:rPr>
+          <w:rFonts w:ascii="Times New Roman" w:hAnsi="Times New Roman" w:cs="Times New Roman"/>
+          <w:lang w:val="en-GB"/>
+        </w:rPr>
+        <w:t xml:space="preserve">t exist quite as Douglas’ had initially described, </w:t>
+      </w:r>
+      <w:r>
+        <w:rPr>
+          <w:rFonts w:ascii="Times New Roman" w:hAnsi="Times New Roman" w:cs="Times New Roman"/>
+          <w:lang w:val="en-GB"/>
+        </w:rPr>
+        <w:t>though</w:t>
+      </w:r>
+      <w:r>
+        <w:rPr>
+          <w:rFonts w:ascii="Times New Roman" w:hAnsi="Times New Roman" w:cs="Times New Roman"/>
+          <w:lang w:val="en-GB"/>
+        </w:rPr>
+        <w:t xml:space="preserve"> they do exist in some form</w:t>
+      </w:r>
+      <w:r>
+        <w:rPr>
+          <w:rFonts w:ascii="Times New Roman" w:hAnsi="Times New Roman" w:cs="Times New Roman"/>
+          <w:lang w:val="en-GB"/>
+        </w:rPr>
+        <w:t xml:space="preserve"> or another. </w:t>
+      </w:r>
+      <w:r>
+        <w:rPr>
+          <w:rFonts w:ascii="Times New Roman" w:hAnsi="Times New Roman" w:cs="Times New Roman"/>
+          <w:lang w:val="en-GB"/>
+        </w:rPr>
+        <w:t xml:space="preserve">First, </w:t>
+      </w:r>
+      <w:r>
+        <w:rPr>
+          <w:rFonts w:ascii="Times New Roman" w:hAnsi="Times New Roman" w:cs="Times New Roman"/>
+          <w:lang w:val="en-GB"/>
+        </w:rPr>
+        <w:t xml:space="preserve">consider </w:t>
+      </w:r>
+      <w:r>
+        <w:rPr>
+          <w:rFonts w:ascii="Times New Roman" w:hAnsi="Times New Roman" w:cs="Times New Roman"/>
+          <w:lang w:val="en-GB"/>
+        </w:rPr>
+        <w:lastRenderedPageBreak/>
+        <w:t>c</w:t>
+      </w:r>
+      <w:r>
+        <w:rPr>
+          <w:rFonts w:ascii="Times New Roman" w:hAnsi="Times New Roman" w:cs="Times New Roman"/>
+          <w:lang w:val="en-GB"/>
+        </w:rPr>
+        <w:t>ompo</w:t>
+      </w:r>
+      <w:r>
+        <w:rPr>
+          <w:rFonts w:ascii="Times New Roman" w:hAnsi="Times New Roman" w:cs="Times New Roman"/>
+          <w:lang w:val="en-GB"/>
+        </w:rPr>
+        <w:t>nent-based software engineering:</w:t>
+      </w:r>
+      <w:r>
+        <w:rPr>
+          <w:rFonts w:ascii="Times New Roman" w:hAnsi="Times New Roman" w:cs="Times New Roman"/>
+          <w:lang w:val="en-GB"/>
+        </w:rPr>
+        <w:t xml:space="preserve"> </w:t>
+      </w:r>
+      <w:r>
+        <w:rPr>
+          <w:rFonts w:ascii="Times New Roman" w:hAnsi="Times New Roman" w:cs="Times New Roman"/>
+          <w:lang w:val="en-GB"/>
+        </w:rPr>
+        <w:t xml:space="preserve">the idea that software components can be made interchangeable and reliable, </w:t>
+      </w:r>
+      <w:r>
+        <w:rPr>
+          <w:rFonts w:ascii="Times New Roman" w:hAnsi="Times New Roman" w:cs="Times New Roman"/>
+          <w:lang w:val="en-GB"/>
+        </w:rPr>
+        <w:t>similar to</w:t>
+      </w:r>
+      <w:r>
+        <w:rPr>
+          <w:rFonts w:ascii="Times New Roman" w:hAnsi="Times New Roman" w:cs="Times New Roman"/>
+          <w:lang w:val="en-GB"/>
+        </w:rPr>
+        <w:t xml:space="preserve"> hardware components [9]. </w:t>
+      </w:r>
+      <w:r>
+        <w:rPr>
+          <w:rFonts w:ascii="Times New Roman" w:hAnsi="Times New Roman" w:cs="Times New Roman"/>
+          <w:lang w:val="en-GB"/>
+        </w:rPr>
+        <w:t>Then, t</w:t>
+      </w:r>
+      <w:r>
+        <w:rPr>
+          <w:rFonts w:ascii="Times New Roman" w:hAnsi="Times New Roman" w:cs="Times New Roman"/>
+          <w:lang w:val="en-GB"/>
+        </w:rPr>
+        <w:t>his clearly flows from Douglas’ idea of catalogues, but maintains a much more abstract view on how it should be implemented. This principle is what countless software companies utilise, enabling a product to be developed to perform a specific task, with exposed hooks or APIs</w:t>
+      </w:r>
+      <w:r>
+        <w:rPr>
+          <w:rFonts w:ascii="Times New Roman" w:hAnsi="Times New Roman" w:cs="Times New Roman"/>
+          <w:lang w:val="en-GB"/>
+        </w:rPr>
+        <w:t>, allowing</w:t>
+      </w:r>
+      <w:r>
+        <w:rPr>
+          <w:rFonts w:ascii="Times New Roman" w:hAnsi="Times New Roman" w:cs="Times New Roman"/>
+          <w:lang w:val="en-GB"/>
+        </w:rPr>
+        <w:t xml:space="preserve"> it to be dropped in to a more complex system</w:t>
+      </w:r>
+      <w:r>
+        <w:rPr>
+          <w:rFonts w:ascii="Times New Roman" w:hAnsi="Times New Roman" w:cs="Times New Roman"/>
+          <w:lang w:val="en-GB"/>
+        </w:rPr>
+        <w:t xml:space="preserve"> with relative ease</w:t>
+      </w:r>
+      <w:r>
+        <w:rPr>
+          <w:rFonts w:ascii="Times New Roman" w:hAnsi="Times New Roman" w:cs="Times New Roman"/>
+          <w:lang w:val="en-GB"/>
+        </w:rPr>
+        <w:t>.</w:t>
+      </w:r>
+    </w:p>
+    <w:p>
+      <w:pPr>
+        <w:jc w:val="both"/>
+        <w:rPr>
+          <w:rFonts w:ascii="Times New Roman" w:hAnsi="Times New Roman" w:cs="Times New Roman"/>
+          <w:lang w:val="en-GB"/>
+        </w:rPr>
+      </w:pPr>
+    </w:p>
+    <w:p>
+      <w:pPr>
+        <w:jc w:val="both"/>
+        <w:rPr>
+          <w:rFonts w:ascii="Times New Roman" w:hAnsi="Times New Roman" w:cs="Times New Roman"/>
+          <w:lang w:val="en-GB"/>
+        </w:rPr>
+      </w:pPr>
+      <w:r>
+        <w:rPr>
+          <w:rFonts w:ascii="Times New Roman" w:hAnsi="Times New Roman" w:cs="Times New Roman"/>
+          <w:lang w:val="en-GB"/>
+        </w:rPr>
+        <w:t>A practical</w:t>
+      </w:r>
+      <w:r>
+        <w:rPr>
+          <w:rFonts w:ascii="Times New Roman" w:hAnsi="Times New Roman" w:cs="Times New Roman"/>
+          <w:lang w:val="en-GB"/>
+        </w:rPr>
+        <w:t xml:space="preserve"> example</w:t>
+      </w:r>
+      <w:r>
+        <w:rPr>
+          <w:rFonts w:ascii="Times New Roman" w:hAnsi="Times New Roman" w:cs="Times New Roman"/>
+          <w:lang w:val="en-GB"/>
+        </w:rPr>
+        <w:t>,</w:t>
+      </w:r>
+      <w:r>
+        <w:rPr>
+          <w:rFonts w:ascii="Times New Roman" w:hAnsi="Times New Roman" w:cs="Times New Roman"/>
+          <w:lang w:val="en-GB"/>
+        </w:rPr>
+        <w:t xml:space="preserve"> </w:t>
+      </w:r>
+      <w:r>
+        <w:rPr>
+          <w:rFonts w:ascii="Times New Roman" w:hAnsi="Times New Roman" w:cs="Times New Roman"/>
+          <w:lang w:val="en-GB"/>
+        </w:rPr>
+        <w:t xml:space="preserve">to aid understanding, </w:t>
+      </w:r>
+      <w:r>
+        <w:rPr>
+          <w:rFonts w:ascii="Times New Roman" w:hAnsi="Times New Roman" w:cs="Times New Roman"/>
+          <w:lang w:val="en-GB"/>
+        </w:rPr>
+        <w:t xml:space="preserve">would be </w:t>
+      </w:r>
+      <w:r>
+        <w:rPr>
+          <w:rFonts w:ascii="Times New Roman" w:hAnsi="Times New Roman" w:cs="Times New Roman"/>
+          <w:lang w:val="en-GB"/>
+        </w:rPr>
+        <w:t xml:space="preserve">a software called Card.io [10]. The software itself enables the user to take a picture of their debit or credit card, and then reads the card number and expiry date from the picture, filling out card payment fields automatically with no typing. The software exposes a number of APIs to allow for embedding in applications, and as such is used in a plethora of applications that take payments from a customer, for example the PayPal payment </w:t>
+      </w:r>
+      <w:r>
+        <w:rPr>
+          <w:rFonts w:ascii="Times New Roman" w:hAnsi="Times New Roman" w:cs="Times New Roman"/>
+          <w:lang w:val="en-GB"/>
+        </w:rPr>
+        <w:t xml:space="preserve">library v.zero </w:t>
+      </w:r>
+      <w:r>
+        <w:rPr>
+          <w:rFonts w:ascii="Times New Roman" w:hAnsi="Times New Roman" w:cs="Times New Roman"/>
+          <w:lang w:val="en-GB"/>
+        </w:rPr>
+        <w:t>[11]</w:t>
+      </w:r>
+      <w:r>
+        <w:rPr>
+          <w:rFonts w:ascii="Times New Roman" w:hAnsi="Times New Roman" w:cs="Times New Roman"/>
+          <w:lang w:val="en-GB"/>
+        </w:rPr>
+        <w:t>, which itself is a modular component and can be embedded in further systems</w:t>
+      </w:r>
+      <w:r>
+        <w:rPr>
+          <w:rFonts w:ascii="Times New Roman" w:hAnsi="Times New Roman" w:cs="Times New Roman"/>
+          <w:lang w:val="en-GB"/>
+        </w:rPr>
+        <w:t>.</w:t>
+      </w:r>
+    </w:p>
+    <w:p>
+      <w:pPr>
+        <w:jc w:val="both"/>
+        <w:rPr>
+          <w:rFonts w:ascii="Times New Roman" w:hAnsi="Times New Roman" w:cs="Times New Roman"/>
+          <w:lang w:val="en-GB"/>
+        </w:rPr>
+      </w:pPr>
+    </w:p>
+    <w:p>
+      <w:pPr>
+        <w:rPr>
+          <w:rFonts w:ascii="Times New Roman" w:eastAsia="Times New Roman" w:hAnsi="Times New Roman" w:cs="Times New Roman"/>
+        </w:rPr>
+      </w:pPr>
+      <w:r>
+        <w:rPr>
+          <w:rFonts w:ascii="Times New Roman" w:hAnsi="Times New Roman" w:cs="Times New Roman"/>
+          <w:lang w:val="en-GB"/>
+        </w:rPr>
+        <w:t>This demonstrates the commercialisation of Douglas’</w:t>
+      </w:r>
+      <w:r>
+        <w:rPr>
+          <w:rFonts w:ascii="Times New Roman" w:hAnsi="Times New Roman" w:cs="Times New Roman"/>
+          <w:lang w:val="en-GB"/>
+        </w:rPr>
+        <w:t xml:space="preserve"> ideas, but this is</w:t>
+      </w:r>
+      <w:r>
+        <w:rPr>
+          <w:rFonts w:ascii="Times New Roman" w:hAnsi="Times New Roman" w:cs="Times New Roman"/>
+          <w:lang w:val="en-GB"/>
+        </w:rPr>
+        <w:t xml:space="preserve"> </w:t>
+      </w:r>
+      <w:r>
+        <w:rPr>
+          <w:rFonts w:ascii="Times New Roman" w:hAnsi="Times New Roman" w:cs="Times New Roman"/>
+          <w:lang w:val="en-GB"/>
+        </w:rPr>
+        <w:t>n</w:t>
+      </w:r>
+      <w:r>
+        <w:rPr>
+          <w:rFonts w:ascii="Times New Roman" w:hAnsi="Times New Roman" w:cs="Times New Roman"/>
+          <w:lang w:val="en-GB"/>
+        </w:rPr>
+        <w:t>o</w:t>
+      </w:r>
+      <w:r>
+        <w:rPr>
+          <w:rFonts w:ascii="Times New Roman" w:hAnsi="Times New Roman" w:cs="Times New Roman"/>
+          <w:lang w:val="en-GB"/>
+        </w:rPr>
+        <w:t>t th</w:t>
+      </w:r>
+      <w:r>
+        <w:rPr>
+          <w:rFonts w:ascii="Times New Roman" w:hAnsi="Times New Roman" w:cs="Times New Roman"/>
+          <w:lang w:val="en-GB"/>
+        </w:rPr>
+        <w:t>e only evolu</w:t>
+      </w:r>
+      <w:r>
+        <w:rPr>
+          <w:rFonts w:ascii="Times New Roman" w:hAnsi="Times New Roman" w:cs="Times New Roman"/>
+          <w:lang w:val="en-GB"/>
+        </w:rPr>
+        <w:t xml:space="preserve">tion of </w:t>
+      </w:r>
+      <w:r>
+        <w:rPr>
+          <w:rFonts w:ascii="Times New Roman" w:hAnsi="Times New Roman" w:cs="Times New Roman"/>
+          <w:lang w:val="en-GB"/>
+        </w:rPr>
+        <w:t xml:space="preserve">reuse, </w:t>
+      </w:r>
+      <w:r>
+        <w:rPr>
+          <w:rFonts w:ascii="Times New Roman" w:hAnsi="Times New Roman" w:cs="Times New Roman"/>
+          <w:lang w:val="en-GB"/>
+        </w:rPr>
+        <w:t>specifically for the personal code reuse of the small-scale developer demographic</w:t>
+      </w:r>
+      <w:r>
+        <w:rPr>
+          <w:rFonts w:ascii="Times New Roman" w:hAnsi="Times New Roman" w:cs="Times New Roman"/>
+          <w:lang w:val="en-GB"/>
+        </w:rPr>
+        <w:t xml:space="preserve">. </w:t>
+      </w:r>
+      <w:r>
+        <w:rPr>
+          <w:rFonts w:ascii="Times New Roman" w:hAnsi="Times New Roman" w:cs="Times New Roman"/>
+          <w:lang w:val="en-GB"/>
+        </w:rPr>
+        <w:t>However, comparatively less literature</w:t>
+      </w:r>
+      <w:r>
+        <w:rPr>
+          <w:rFonts w:ascii="Times New Roman" w:hAnsi="Times New Roman" w:cs="Times New Roman"/>
+          <w:lang w:val="en-GB"/>
+        </w:rPr>
+        <w:t xml:space="preserve"> </w:t>
+      </w:r>
+      <w:r>
+        <w:rPr>
+          <w:rFonts w:ascii="Times New Roman" w:hAnsi="Times New Roman" w:cs="Times New Roman"/>
+          <w:lang w:val="en-GB"/>
+        </w:rPr>
+        <w:t xml:space="preserve">has been published </w:t>
+      </w:r>
+      <w:r>
+        <w:rPr>
+          <w:rFonts w:ascii="Times New Roman" w:hAnsi="Times New Roman" w:cs="Times New Roman"/>
+          <w:lang w:val="en-GB"/>
+        </w:rPr>
+        <w:t xml:space="preserve">and </w:t>
+      </w:r>
+      <w:r>
+        <w:rPr>
+          <w:rFonts w:ascii="Times New Roman" w:hAnsi="Times New Roman" w:cs="Times New Roman"/>
+          <w:lang w:val="en-GB"/>
+        </w:rPr>
+        <w:t xml:space="preserve">few research efforts </w:t>
+      </w:r>
+      <w:r>
+        <w:rPr>
+          <w:rFonts w:ascii="Times New Roman" w:hAnsi="Times New Roman" w:cs="Times New Roman"/>
+          <w:lang w:val="en-GB"/>
+        </w:rPr>
+        <w:t>made</w:t>
+      </w:r>
+      <w:r>
+        <w:rPr>
+          <w:rFonts w:ascii="Times New Roman" w:hAnsi="Times New Roman" w:cs="Times New Roman"/>
+          <w:lang w:val="en-GB"/>
+        </w:rPr>
+        <w:t xml:space="preserve"> </w:t>
+      </w:r>
+      <w:r>
+        <w:rPr>
+          <w:rFonts w:ascii="Times New Roman" w:hAnsi="Times New Roman" w:cs="Times New Roman"/>
+          <w:lang w:val="en-GB"/>
+        </w:rPr>
+        <w:t xml:space="preserve">regarding such </w:t>
+      </w:r>
+      <w:r>
+        <w:rPr>
+          <w:rFonts w:ascii="Times New Roman" w:hAnsi="Times New Roman" w:cs="Times New Roman"/>
+          <w:lang w:val="en-GB"/>
+        </w:rPr>
+        <w:t xml:space="preserve">a </w:t>
+      </w:r>
+      <w:r>
+        <w:rPr>
+          <w:rFonts w:ascii="Times New Roman" w:hAnsi="Times New Roman" w:cs="Times New Roman"/>
+          <w:lang w:val="en-GB"/>
+        </w:rPr>
+        <w:t xml:space="preserve">demographic, as noted by Norton [12] and </w:t>
+      </w:r>
+      <w:r>
+        <w:rPr>
+          <w:rFonts w:ascii="Times New Roman" w:eastAsia="Times New Roman" w:hAnsi="Times New Roman" w:cs="Times New Roman"/>
+        </w:rPr>
+        <w:t>Min-Sheng</w:t>
+      </w:r>
+      <w:r>
+        <w:rPr>
+          <w:rFonts w:ascii="Times New Roman" w:eastAsia="Times New Roman" w:hAnsi="Times New Roman" w:cs="Times New Roman"/>
+        </w:rPr>
+        <w:t xml:space="preserve"> [13]</w:t>
+      </w:r>
+      <w:r>
+        <w:rPr>
+          <w:rFonts w:ascii="Times New Roman" w:eastAsia="Times New Roman" w:hAnsi="Times New Roman" w:cs="Times New Roman"/>
+        </w:rPr>
+        <w:t>. The majority of literature refers to large software organisations, but there is considerable need for personal code</w:t>
+      </w:r>
+      <w:r>
+        <w:rPr>
+          <w:rFonts w:ascii="Times New Roman" w:eastAsia="Times New Roman" w:hAnsi="Times New Roman" w:cs="Times New Roman"/>
+        </w:rPr>
+        <w:t xml:space="preserve"> reuse as well.</w:t>
+      </w:r>
+      <w:r>
+        <w:rPr>
+          <w:rFonts w:ascii="Times New Roman" w:eastAsia="Times New Roman" w:hAnsi="Times New Roman" w:cs="Times New Roman"/>
+        </w:rPr>
+        <w:t xml:space="preserve"> </w:t>
+      </w:r>
+      <w:r>
+        <w:rPr>
+          <w:rFonts w:ascii="Times New Roman" w:eastAsia="Times New Roman" w:hAnsi="Times New Roman" w:cs="Times New Roman"/>
+        </w:rPr>
+        <w:t>Norton notes that the majority of small-scale reuse is ad hoc and unstructured, whereas structuring such reuse would enable the developer to become much more efficient with their reuse, and so improve the benefits of engaging with it.</w:t>
+      </w:r>
+      <w:r>
+        <w:rPr>
+          <w:rFonts w:ascii="Times New Roman" w:eastAsia="Times New Roman" w:hAnsi="Times New Roman" w:cs="Times New Roman"/>
+        </w:rPr>
+        <w:t xml:space="preserve"> The history of such personal reuse</w:t>
+      </w:r>
+      <w:r>
+        <w:rPr>
+          <w:rFonts w:ascii="Times New Roman" w:eastAsia="Times New Roman" w:hAnsi="Times New Roman" w:cs="Times New Roman"/>
+        </w:rPr>
+        <w:t>,</w:t>
+      </w:r>
+      <w:r>
+        <w:rPr>
+          <w:rFonts w:ascii="Times New Roman" w:eastAsia="Times New Roman" w:hAnsi="Times New Roman" w:cs="Times New Roman"/>
+        </w:rPr>
+        <w:t xml:space="preserve"> therefore, is difficult to research, but Norton and Min-Sheng both note that there is no obvious practice or standard in place, unlike component-based software engineering.</w:t>
+      </w:r>
+    </w:p>
+    <w:p>
+      <w:pPr>
+        <w:jc w:val="both"/>
+        <w:rPr>
+          <w:rFonts w:ascii="Times New Roman" w:hAnsi="Times New Roman" w:cs="Times New Roman"/>
+          <w:lang w:val="en-GB"/>
+        </w:rPr>
+      </w:pPr>
       <w:bookmarkStart w:id="0" w:name="_GoBack"/>
       <w:bookmarkEnd w:id="0"/>
     </w:p>
     <w:p>
       <w:pPr>
         <w:rPr>
-          <w:rFonts w:ascii="Times New Roman" w:hAnsi="Times New Roman" w:cs="Times New Roman"/>
-          <w:lang w:val="en-GB"/>
-        </w:rPr>
-      </w:pPr>
-    </w:p>
-    <w:p>
-      <w:pPr>
-        <w:rPr>
-          <w:rFonts w:ascii="Times New Roman" w:hAnsi="Times New Roman" w:cs="Times New Roman"/>
-          <w:lang w:val="en-GB"/>
-        </w:rPr>
-      </w:pPr>
-      <w:r>
-        <w:rPr>
-          <w:rFonts w:ascii="Times New Roman" w:hAnsi="Times New Roman" w:cs="Times New Roman"/>
-          <w:lang w:val="en-GB"/>
-        </w:rPr>
-        <w:t xml:space="preserve">The majority of this chapter will explore each of these points in detail, with a focus on small scale code reuse, which will be what is primarily referred to by the term ‘code reuse’. </w:t>
-      </w:r>
-    </w:p>
-    <w:p>
-      <w:pPr>
-        <w:rPr>
-          <w:rFonts w:ascii="Times New Roman" w:hAnsi="Times New Roman" w:cs="Times New Roman"/>
+          <w:rFonts w:ascii="Times New Roman" w:eastAsia="Times New Roman" w:hAnsi="Times New Roman" w:cs="Times New Roman"/>
+        </w:rPr>
+      </w:pPr>
+      <w:r>
+        <w:rPr>
+          <w:rFonts w:ascii="Times New Roman" w:hAnsi="Times New Roman" w:cs="Times New Roman"/>
+          <w:lang w:val="en-GB"/>
+        </w:rPr>
+        <w:t>Therefore,</w:t>
+      </w:r>
+      <w:r>
+        <w:rPr>
+          <w:rFonts w:ascii="Times New Roman" w:hAnsi="Times New Roman" w:cs="Times New Roman"/>
+          <w:lang w:val="en-GB"/>
+        </w:rPr>
+        <w:t xml:space="preserve"> it is clear that code reuse remains </w:t>
+      </w:r>
+      <w:r>
+        <w:rPr>
+          <w:rFonts w:ascii="Times New Roman" w:hAnsi="Times New Roman" w:cs="Times New Roman"/>
+          <w:lang w:val="en-GB"/>
+        </w:rPr>
+        <w:t xml:space="preserve">a popular </w:t>
+      </w:r>
+      <w:r>
+        <w:rPr>
+          <w:rFonts w:ascii="Times New Roman" w:hAnsi="Times New Roman" w:cs="Times New Roman"/>
+          <w:lang w:val="en-GB"/>
+        </w:rPr>
+        <w:t xml:space="preserve">concept, </w:t>
+      </w:r>
+      <w:r>
+        <w:rPr>
+          <w:rFonts w:ascii="Times New Roman" w:hAnsi="Times New Roman" w:cs="Times New Roman"/>
+          <w:lang w:val="en-GB"/>
+        </w:rPr>
+        <w:t xml:space="preserve">and </w:t>
+      </w:r>
+      <w:r>
+        <w:rPr>
+          <w:rFonts w:ascii="Times New Roman" w:hAnsi="Times New Roman" w:cs="Times New Roman"/>
+          <w:lang w:val="en-GB"/>
+        </w:rPr>
+        <w:t xml:space="preserve">one which can be, and is, employed in multiple ways, dependent on individual </w:t>
+      </w:r>
+      <w:r>
+        <w:rPr>
+          <w:rFonts w:ascii="Times New Roman" w:hAnsi="Times New Roman" w:cs="Times New Roman"/>
+          <w:lang w:val="en-GB"/>
+        </w:rPr>
+        <w:t xml:space="preserve">ideals; </w:t>
+      </w:r>
+      <w:r>
+        <w:rPr>
+          <w:rFonts w:ascii="Times New Roman" w:hAnsi="Times New Roman" w:cs="Times New Roman"/>
+          <w:lang w:val="en-GB"/>
+        </w:rPr>
+        <w:t>from Douglas’ ideas on industrialisation of software development to the current day company repository</w:t>
+      </w:r>
+      <w:r>
+        <w:rPr>
+          <w:rFonts w:ascii="Times New Roman" w:hAnsi="Times New Roman" w:cs="Times New Roman"/>
+          <w:lang w:val="en-GB"/>
+        </w:rPr>
+        <w:t xml:space="preserve"> and work methods</w:t>
+      </w:r>
+      <w:r>
+        <w:rPr>
+          <w:rFonts w:ascii="Times New Roman" w:hAnsi="Times New Roman" w:cs="Times New Roman"/>
+          <w:lang w:val="en-GB"/>
+        </w:rPr>
+        <w:t xml:space="preserve">, </w:t>
+      </w:r>
+      <w:r>
+        <w:rPr>
+          <w:rFonts w:ascii="Times New Roman" w:hAnsi="Times New Roman" w:cs="Times New Roman"/>
+          <w:lang w:val="en-GB"/>
+        </w:rPr>
+        <w:t xml:space="preserve">code reuse is ever popular. Despite this, small-scale code reuse has been given far less attention, despite it being applicable for individuals throughout their careers, and specifically those that work in relative isolation, such as </w:t>
+      </w:r>
+      <w:r>
+        <w:rPr>
+          <w:rFonts w:ascii="Times New Roman" w:eastAsia="Times New Roman" w:hAnsi="Times New Roman" w:cs="Times New Roman"/>
+        </w:rPr>
+        <w:t>students, hobbyists,</w:t>
+      </w:r>
+      <w:r>
+        <w:rPr>
+          <w:rFonts w:ascii="Times New Roman" w:eastAsia="Times New Roman" w:hAnsi="Times New Roman" w:cs="Times New Roman"/>
+        </w:rPr>
+        <w:t xml:space="preserve"> consultants</w:t>
+      </w:r>
+      <w:r>
+        <w:rPr>
+          <w:rFonts w:ascii="Times New Roman" w:eastAsia="Times New Roman" w:hAnsi="Times New Roman" w:cs="Times New Roman"/>
+        </w:rPr>
+        <w:t xml:space="preserve"> or freelancers [12].</w:t>
+      </w:r>
+      <w:r>
+        <w:rPr>
+          <w:rFonts w:ascii="Times New Roman" w:hAnsi="Times New Roman" w:cs="Times New Roman"/>
+          <w:lang w:val="en-GB"/>
+        </w:rPr>
+        <w:t xml:space="preserve"> </w:t>
+      </w:r>
+      <w:r>
+        <w:rPr>
+          <w:rFonts w:ascii="Times New Roman" w:hAnsi="Times New Roman" w:cs="Times New Roman"/>
+          <w:lang w:val="en-GB"/>
+        </w:rPr>
+        <w:t>In the next section, we look at potential tools these developers could use, as well as those available for larger organisations and the industry as a whole.</w:t>
+      </w:r>
+    </w:p>
+    <w:p>
+      <w:pPr>
+        <w:rPr>
+          <w:rFonts w:ascii="Times New Roman" w:hAnsi="Times New Roman" w:cs="Times New Roman"/>
+          <w:sz w:val="32"/>
+          <w:szCs w:val="32"/>
           <w:lang w:val="en-GB"/>
         </w:rPr>
       </w:pPr>
@@ -448,7 +1316,7 @@
           <w:szCs w:val="32"/>
           <w:lang w:val="en-GB"/>
         </w:rPr>
-        <w:t>Has code reuse evolved over time?</w:t>
+        <w:t>What tools are there currently that attempt to partially or completely fulfil the goal of cross project, multi user code reuse?</w:t>
       </w:r>
     </w:p>
     <w:p>
@@ -464,22 +1332,298 @@
         <w:pStyle w:val="ListParagraph"/>
         <w:numPr>
           <w:ilvl w:val="0"/>
-          <w:numId w:val="10"/>
-        </w:numPr>
-        <w:rPr>
-          <w:rFonts w:ascii="Times New Roman" w:hAnsi="Times New Roman" w:cs="Times New Roman"/>
-          <w:i/>
-          <w:lang w:val="en-GB"/>
-        </w:rPr>
-      </w:pPr>
-      <w:r>
-        <w:rPr>
-          <w:rFonts w:ascii="Times New Roman" w:hAnsi="Times New Roman" w:cs="Times New Roman"/>
-          <w:i/>
-          <w:lang w:val="en-GB"/>
-        </w:rPr>
-        <w:t>Find papers that discuss early code reuse, and relate to papers over time that discuss code reuse further on</w:t>
-      </w:r>
+          <w:numId w:val="5"/>
+        </w:numPr>
+        <w:rPr>
+          <w:rFonts w:ascii="Times New Roman" w:hAnsi="Times New Roman" w:cs="Times New Roman"/>
+          <w:i/>
+          <w:lang w:val="en-GB"/>
+        </w:rPr>
+      </w:pPr>
+      <w:r>
+        <w:rPr>
+          <w:rFonts w:ascii="Times New Roman" w:hAnsi="Times New Roman" w:cs="Times New Roman"/>
+          <w:i/>
+          <w:lang w:val="en-GB"/>
+        </w:rPr>
+        <w:t>Research existing tools</w:t>
+      </w:r>
+      <w:r>
+        <w:rPr>
+          <w:rFonts w:ascii="Times New Roman" w:hAnsi="Times New Roman" w:cs="Times New Roman"/>
+          <w:i/>
+          <w:lang w:val="en-GB"/>
+        </w:rPr>
+        <w:t xml:space="preserve"> that have some form of storage, reuse or share</w:t>
+      </w:r>
+    </w:p>
+    <w:p>
+      <w:pPr>
+        <w:pStyle w:val="ListParagraph"/>
+        <w:numPr>
+          <w:ilvl w:val="1"/>
+          <w:numId w:val="5"/>
+        </w:numPr>
+        <w:rPr>
+          <w:rFonts w:ascii="Times New Roman" w:hAnsi="Times New Roman" w:cs="Times New Roman"/>
+          <w:i/>
+          <w:lang w:val="en-GB"/>
+        </w:rPr>
+      </w:pPr>
+      <w:r>
+        <w:rPr>
+          <w:rFonts w:ascii="Times New Roman" w:hAnsi="Times New Roman" w:cs="Times New Roman"/>
+          <w:i/>
+          <w:lang w:val="en-GB"/>
+        </w:rPr>
+        <w:t>Codebase</w:t>
+      </w:r>
+    </w:p>
+    <w:p>
+      <w:pPr>
+        <w:pStyle w:val="ListParagraph"/>
+        <w:numPr>
+          <w:ilvl w:val="1"/>
+          <w:numId w:val="5"/>
+        </w:numPr>
+        <w:rPr>
+          <w:rFonts w:ascii="Times New Roman" w:hAnsi="Times New Roman" w:cs="Times New Roman"/>
+          <w:i/>
+          <w:lang w:val="en-GB"/>
+        </w:rPr>
+      </w:pPr>
+      <w:r>
+        <w:rPr>
+          <w:rFonts w:ascii="Times New Roman" w:hAnsi="Times New Roman" w:cs="Times New Roman"/>
+          <w:i/>
+          <w:lang w:val="en-GB"/>
+        </w:rPr>
+        <w:t>g</w:t>
+      </w:r>
+      <w:r>
+        <w:rPr>
+          <w:rFonts w:ascii="Times New Roman" w:hAnsi="Times New Roman" w:cs="Times New Roman"/>
+          <w:i/>
+          <w:lang w:val="en-GB"/>
+        </w:rPr>
+        <w:t>it/</w:t>
+      </w:r>
+      <w:r>
+        <w:rPr>
+          <w:rFonts w:ascii="Times New Roman" w:hAnsi="Times New Roman" w:cs="Times New Roman"/>
+          <w:i/>
+          <w:lang w:val="en-GB"/>
+        </w:rPr>
+        <w:t>GitHub</w:t>
+      </w:r>
+      <w:r>
+        <w:rPr>
+          <w:rFonts w:ascii="Times New Roman" w:hAnsi="Times New Roman" w:cs="Times New Roman"/>
+          <w:i/>
+          <w:lang w:val="en-GB"/>
+        </w:rPr>
+        <w:t xml:space="preserve"> </w:t>
+      </w:r>
+    </w:p>
+    <w:p>
+      <w:pPr>
+        <w:pStyle w:val="ListParagraph"/>
+        <w:numPr>
+          <w:ilvl w:val="1"/>
+          <w:numId w:val="5"/>
+        </w:numPr>
+        <w:rPr>
+          <w:rFonts w:ascii="Times New Roman" w:hAnsi="Times New Roman" w:cs="Times New Roman"/>
+          <w:i/>
+          <w:lang w:val="en-GB"/>
+        </w:rPr>
+      </w:pPr>
+      <w:r>
+        <w:rPr>
+          <w:rFonts w:ascii="Times New Roman" w:hAnsi="Times New Roman" w:cs="Times New Roman"/>
+          <w:i/>
+          <w:lang w:val="en-GB"/>
+        </w:rPr>
+        <w:t>GitHub’s Gists</w:t>
+      </w:r>
+    </w:p>
+    <w:p>
+      <w:pPr>
+        <w:pStyle w:val="ListParagraph"/>
+        <w:numPr>
+          <w:ilvl w:val="1"/>
+          <w:numId w:val="5"/>
+        </w:numPr>
+        <w:rPr>
+          <w:rFonts w:ascii="Times New Roman" w:hAnsi="Times New Roman" w:cs="Times New Roman"/>
+          <w:i/>
+          <w:lang w:val="en-GB"/>
+        </w:rPr>
+      </w:pPr>
+      <w:r>
+        <w:rPr>
+          <w:rFonts w:ascii="Times New Roman" w:hAnsi="Times New Roman" w:cs="Times New Roman"/>
+          <w:i/>
+          <w:lang w:val="en-GB"/>
+        </w:rPr>
+        <w:t>StackOverflow (code sharing)</w:t>
+      </w:r>
+    </w:p>
+    <w:p>
+      <w:pPr>
+        <w:pStyle w:val="ListParagraph"/>
+        <w:numPr>
+          <w:ilvl w:val="1"/>
+          <w:numId w:val="5"/>
+        </w:numPr>
+        <w:rPr>
+          <w:rFonts w:ascii="Times New Roman" w:hAnsi="Times New Roman" w:cs="Times New Roman"/>
+          <w:i/>
+          <w:lang w:val="en-GB"/>
+        </w:rPr>
+      </w:pPr>
+      <w:r>
+        <w:rPr>
+          <w:rFonts w:ascii="Times New Roman" w:hAnsi="Times New Roman" w:cs="Times New Roman"/>
+          <w:i/>
+          <w:lang w:val="en-GB"/>
+        </w:rPr>
+        <w:t>SVG</w:t>
+      </w:r>
+    </w:p>
+    <w:p>
+      <w:pPr>
+        <w:pStyle w:val="ListParagraph"/>
+        <w:numPr>
+          <w:ilvl w:val="1"/>
+          <w:numId w:val="5"/>
+        </w:numPr>
+        <w:rPr>
+          <w:rFonts w:ascii="Times New Roman" w:hAnsi="Times New Roman" w:cs="Times New Roman"/>
+          <w:i/>
+          <w:lang w:val="en-GB"/>
+        </w:rPr>
+      </w:pPr>
+      <w:r>
+        <w:rPr>
+          <w:rFonts w:ascii="Times New Roman" w:hAnsi="Times New Roman" w:cs="Times New Roman"/>
+          <w:i/>
+          <w:lang w:val="en-GB"/>
+        </w:rPr>
+        <w:t>Google Docs</w:t>
+      </w:r>
+    </w:p>
+    <w:p>
+      <w:pPr>
+        <w:pStyle w:val="ListParagraph"/>
+        <w:numPr>
+          <w:ilvl w:val="1"/>
+          <w:numId w:val="5"/>
+        </w:numPr>
+        <w:rPr>
+          <w:rFonts w:ascii="Times New Roman" w:hAnsi="Times New Roman" w:cs="Times New Roman"/>
+          <w:i/>
+          <w:lang w:val="en-GB"/>
+        </w:rPr>
+      </w:pPr>
+      <w:r>
+        <w:rPr>
+          <w:rFonts w:ascii="Times New Roman" w:hAnsi="Times New Roman" w:cs="Times New Roman"/>
+          <w:i/>
+          <w:lang w:val="en-GB"/>
+        </w:rPr>
+        <w:t>IDE Plugins (e.g. Yasnippet, Resharper)</w:t>
+      </w:r>
+    </w:p>
+    <w:p>
+      <w:pPr>
+        <w:pStyle w:val="ListParagraph"/>
+        <w:numPr>
+          <w:ilvl w:val="1"/>
+          <w:numId w:val="5"/>
+        </w:numPr>
+        <w:rPr>
+          <w:rFonts w:ascii="Times New Roman" w:hAnsi="Times New Roman" w:cs="Times New Roman"/>
+          <w:i/>
+          <w:lang w:val="en-GB"/>
+        </w:rPr>
+      </w:pPr>
+      <w:r>
+        <w:rPr>
+          <w:rFonts w:ascii="Times New Roman" w:hAnsi="Times New Roman" w:cs="Times New Roman"/>
+          <w:i/>
+          <w:lang w:val="en-GB"/>
+        </w:rPr>
+        <w:t>Pastebin</w:t>
+      </w:r>
+      <w:r>
+        <w:rPr>
+          <w:rFonts w:ascii="Times New Roman" w:hAnsi="Times New Roman" w:cs="Times New Roman"/>
+          <w:i/>
+          <w:lang w:val="en-GB"/>
+        </w:rPr>
+        <w:t>/Codepad</w:t>
+      </w:r>
+    </w:p>
+    <w:p>
+      <w:pPr>
+        <w:pStyle w:val="ListParagraph"/>
+        <w:numPr>
+          <w:ilvl w:val="1"/>
+          <w:numId w:val="5"/>
+        </w:numPr>
+        <w:rPr>
+          <w:rFonts w:ascii="Times New Roman" w:hAnsi="Times New Roman" w:cs="Times New Roman"/>
+          <w:i/>
+          <w:lang w:val="en-GB"/>
+        </w:rPr>
+      </w:pPr>
+      <w:r>
+        <w:rPr>
+          <w:rFonts w:ascii="Times New Roman" w:hAnsi="Times New Roman" w:cs="Times New Roman"/>
+          <w:i/>
+          <w:lang w:val="en-GB"/>
+        </w:rPr>
+        <w:t>Snipplr</w:t>
+      </w:r>
+    </w:p>
+    <w:p>
+      <w:pPr>
+        <w:pStyle w:val="ListParagraph"/>
+        <w:numPr>
+          <w:ilvl w:val="1"/>
+          <w:numId w:val="5"/>
+        </w:numPr>
+        <w:rPr>
+          <w:rFonts w:ascii="Times New Roman" w:hAnsi="Times New Roman" w:cs="Times New Roman"/>
+          <w:i/>
+          <w:lang w:val="en-GB"/>
+        </w:rPr>
+      </w:pPr>
+      <w:r>
+        <w:rPr>
+          <w:rFonts w:ascii="Times New Roman" w:hAnsi="Times New Roman" w:cs="Times New Roman"/>
+          <w:i/>
+          <w:lang w:val="en-GB"/>
+        </w:rPr>
+        <w:t>Subversion</w:t>
+      </w:r>
+    </w:p>
+    <w:p>
+      <w:pPr>
+        <w:rPr>
+          <w:rFonts w:ascii="Times New Roman" w:hAnsi="Times New Roman" w:cs="Times New Roman"/>
+          <w:lang w:val="en-GB"/>
+        </w:rPr>
+      </w:pPr>
+    </w:p>
+    <w:p>
+      <w:pPr>
+        <w:rPr>
+          <w:rFonts w:ascii="Times New Roman" w:hAnsi="Times New Roman" w:cs="Times New Roman"/>
+          <w:lang w:val="en-GB"/>
+        </w:rPr>
+      </w:pPr>
     </w:p>
     <w:p>
       <w:pPr>
@@ -512,7 +1656,7 @@
           <w:szCs w:val="32"/>
           <w:lang w:val="en-GB"/>
         </w:rPr>
-        <w:t>What tools are there currently that attempt to partially or completely fulfil the goal of cross project, multi user code reuse?</w:t>
+        <w:t>How have these tools evolved, and what were their original intentions?</w:t>
       </w:r>
     </w:p>
     <w:p>
@@ -532,25 +1676,108 @@
         </w:numPr>
         <w:rPr>
           <w:rFonts w:ascii="Times New Roman" w:hAnsi="Times New Roman" w:cs="Times New Roman"/>
-          <w:i/>
-          <w:lang w:val="en-GB"/>
-        </w:rPr>
-      </w:pPr>
-      <w:r>
-        <w:rPr>
-          <w:rFonts w:ascii="Times New Roman" w:hAnsi="Times New Roman" w:cs="Times New Roman"/>
-          <w:i/>
-          <w:lang w:val="en-GB"/>
-        </w:rPr>
-        <w:t>Research existing tools</w:t>
-      </w:r>
-      <w:r>
-        <w:rPr>
-          <w:rFonts w:ascii="Times New Roman" w:hAnsi="Times New Roman" w:cs="Times New Roman"/>
-          <w:i/>
-          <w:lang w:val="en-GB"/>
-        </w:rPr>
-        <w:t xml:space="preserve"> that have some form of storage, reuse or share</w:t>
+          <w:lang w:val="en-GB"/>
+        </w:rPr>
+      </w:pPr>
+      <w:r>
+        <w:rPr>
+          <w:rFonts w:ascii="Times New Roman" w:hAnsi="Times New Roman" w:cs="Times New Roman"/>
+          <w:i/>
+          <w:lang w:val="en-GB"/>
+        </w:rPr>
+        <w:t>Find git repos or other version controls for the above projects</w:t>
+      </w:r>
+      <w:r>
+        <w:rPr>
+          <w:rFonts w:ascii="Times New Roman" w:hAnsi="Times New Roman" w:cs="Times New Roman"/>
+          <w:i/>
+          <w:lang w:val="en-GB"/>
+        </w:rPr>
+        <w:t>. Perhaps they were documented through development, or have blog posts relating to why and how they went about creating them. Possibly an about section on their website.</w:t>
+      </w:r>
+    </w:p>
+    <w:p>
+      <w:pPr>
+        <w:rPr>
+          <w:rFonts w:ascii="Times New Roman" w:hAnsi="Times New Roman" w:cs="Times New Roman"/>
+          <w:lang w:val="en-GB"/>
+        </w:rPr>
+      </w:pPr>
+    </w:p>
+    <w:p>
+      <w:pPr>
+        <w:pStyle w:val="ListParagraph"/>
+        <w:numPr>
+          <w:ilvl w:val="0"/>
+          <w:numId w:val="13"/>
+        </w:numPr>
+        <w:rPr>
+          <w:rFonts w:ascii="Times New Roman" w:hAnsi="Times New Roman" w:cs="Times New Roman"/>
+          <w:sz w:val="32"/>
+          <w:lang w:val="en-GB"/>
+        </w:rPr>
+      </w:pPr>
+      <w:r>
+        <w:rPr>
+          <w:rFonts w:ascii="Times New Roman" w:hAnsi="Times New Roman" w:cs="Times New Roman"/>
+          <w:sz w:val="32"/>
+          <w:lang w:val="en-GB"/>
+        </w:rPr>
+        <w:t>What usability features do these tools implement and utilise?</w:t>
+      </w:r>
+    </w:p>
+    <w:p>
+      <w:pPr>
+        <w:rPr>
+          <w:rFonts w:ascii="Times New Roman" w:hAnsi="Times New Roman" w:cs="Times New Roman"/>
+          <w:lang w:val="en-GB"/>
+        </w:rPr>
+      </w:pPr>
+    </w:p>
+    <w:p>
+      <w:pPr>
+        <w:pStyle w:val="ListParagraph"/>
+        <w:numPr>
+          <w:ilvl w:val="0"/>
+          <w:numId w:val="5"/>
+        </w:numPr>
+        <w:rPr>
+          <w:rFonts w:ascii="Times New Roman" w:hAnsi="Times New Roman" w:cs="Times New Roman"/>
+          <w:i/>
+          <w:lang w:val="en-GB"/>
+        </w:rPr>
+      </w:pPr>
+      <w:r>
+        <w:rPr>
+          <w:rFonts w:ascii="Times New Roman" w:hAnsi="Times New Roman" w:cs="Times New Roman"/>
+          <w:i/>
+          <w:lang w:val="en-GB"/>
+        </w:rPr>
+        <w:t>Identified</w:t>
+      </w:r>
+      <w:r>
+        <w:rPr>
+          <w:rFonts w:ascii="Times New Roman" w:hAnsi="Times New Roman" w:cs="Times New Roman"/>
+          <w:i/>
+          <w:lang w:val="en-GB"/>
+        </w:rPr>
+        <w:t xml:space="preserve"> the following</w:t>
+      </w:r>
+      <w:r>
+        <w:rPr>
+          <w:rFonts w:ascii="Times New Roman" w:hAnsi="Times New Roman" w:cs="Times New Roman"/>
+          <w:i/>
+          <w:lang w:val="en-GB"/>
+        </w:rPr>
+        <w:t>, talk about each briefly</w:t>
+      </w:r>
+      <w:r>
+        <w:rPr>
+          <w:rFonts w:ascii="Times New Roman" w:hAnsi="Times New Roman" w:cs="Times New Roman"/>
+          <w:i/>
+          <w:lang w:val="en-GB"/>
+        </w:rPr>
+        <w:t>:</w:t>
       </w:r>
     </w:p>
     <w:p>
@@ -572,7 +1799,15 @@
           <w:i/>
           <w:lang w:val="en-GB"/>
         </w:rPr>
-        <w:t>Codebase</w:t>
+        <w:t>IDE Intergration</w:t>
+      </w:r>
+      <w:r>
+        <w:rPr>
+          <w:rFonts w:ascii="Times New Roman" w:hAnsi="Times New Roman" w:cs="Times New Roman"/>
+          <w:i/>
+          <w:lang w:val="en-GB"/>
+        </w:rPr>
+        <w:t xml:space="preserve"> via API</w:t>
       </w:r>
     </w:p>
     <w:p>
@@ -594,31 +1829,7 @@
           <w:i/>
           <w:lang w:val="en-GB"/>
         </w:rPr>
-        <w:t>g</w:t>
-      </w:r>
-      <w:r>
-        <w:rPr>
-          <w:rFonts w:ascii="Times New Roman" w:hAnsi="Times New Roman" w:cs="Times New Roman"/>
-          <w:i/>
-          <w:lang w:val="en-GB"/>
-        </w:rPr>
-        <w:t>it/</w:t>
-      </w:r>
-      <w:r>
-        <w:rPr>
-          <w:rFonts w:ascii="Times New Roman" w:hAnsi="Times New Roman" w:cs="Times New Roman"/>
-          <w:i/>
-          <w:lang w:val="en-GB"/>
-        </w:rPr>
-        <w:t>GitHub</w:t>
-      </w:r>
-      <w:r>
-        <w:rPr>
-          <w:rFonts w:ascii="Times New Roman" w:hAnsi="Times New Roman" w:cs="Times New Roman"/>
-          <w:i/>
-          <w:lang w:val="en-GB"/>
-        </w:rPr>
-        <w:t xml:space="preserve"> </w:t>
+        <w:t>WYSIWYG Editor</w:t>
       </w:r>
     </w:p>
     <w:p>
@@ -640,7 +1851,31 @@
           <w:i/>
           <w:lang w:val="en-GB"/>
         </w:rPr>
-        <w:t>GitHub’s Gists</w:t>
+        <w:t>Syntax Highlighting</w:t>
+      </w:r>
+      <w:r>
+        <w:rPr>
+          <w:rFonts w:ascii="Times New Roman" w:hAnsi="Times New Roman" w:cs="Times New Roman"/>
+          <w:i/>
+          <w:lang w:val="en-GB"/>
+        </w:rPr>
+        <w:t>;</w:t>
+      </w:r>
+      <w:r>
+        <w:rPr>
+          <w:rFonts w:ascii="Times New Roman" w:hAnsi="Times New Roman" w:cs="Times New Roman"/>
+          <w:i/>
+          <w:lang w:val="en-GB"/>
+        </w:rPr>
+        <w:t xml:space="preserve"> Line Numbering</w:t>
+      </w:r>
+      <w:r>
+        <w:rPr>
+          <w:rFonts w:ascii="Times New Roman" w:hAnsi="Times New Roman" w:cs="Times New Roman"/>
+          <w:i/>
+          <w:lang w:val="en-GB"/>
+        </w:rPr>
+        <w:t xml:space="preserve"> (Possibly GeSHi?)</w:t>
       </w:r>
     </w:p>
     <w:p>
@@ -662,7 +1897,15 @@
           <w:i/>
           <w:lang w:val="en-GB"/>
         </w:rPr>
-        <w:t>SVG</w:t>
+        <w:t>Rate, Pin/Favourite, Comment</w:t>
+      </w:r>
+      <w:r>
+        <w:rPr>
+          <w:rFonts w:ascii="Times New Roman" w:hAnsi="Times New Roman" w:cs="Times New Roman"/>
+          <w:i/>
+          <w:lang w:val="en-GB"/>
+        </w:rPr>
+        <w:t>, Share</w:t>
       </w:r>
     </w:p>
     <w:p>
@@ -684,8 +1927,7 @@
           <w:i/>
           <w:lang w:val="en-GB"/>
         </w:rPr>
-        <w:lastRenderedPageBreak/>
-        <w:t>Google Docs</w:t>
+        <w:t>Searching/Sorting, Tagging, Indexing</w:t>
       </w:r>
     </w:p>
     <w:p>
@@ -707,7 +1949,7 @@
           <w:i/>
           <w:lang w:val="en-GB"/>
         </w:rPr>
-        <w:t>IDE Plugins (e.g. Yasnippet, Resharper)</w:t>
+        <w:t>Public/Private snippets/groups</w:t>
       </w:r>
     </w:p>
     <w:p>
@@ -729,15 +1971,7 @@
           <w:i/>
           <w:lang w:val="en-GB"/>
         </w:rPr>
-        <w:t>Pastebin</w:t>
-      </w:r>
-      <w:r>
-        <w:rPr>
-          <w:rFonts w:ascii="Times New Roman" w:hAnsi="Times New Roman" w:cs="Times New Roman"/>
-          <w:i/>
-          <w:lang w:val="en-GB"/>
-        </w:rPr>
-        <w:t>/Codepad</w:t>
+        <w:t>User groups/companies/institutions</w:t>
       </w:r>
     </w:p>
     <w:p>
@@ -759,7 +1993,7 @@
           <w:i/>
           <w:lang w:val="en-GB"/>
         </w:rPr>
-        <w:t>Snipplr</w:t>
+        <w:t>Forks/Change Requests/Branches</w:t>
       </w:r>
     </w:p>
     <w:p>
@@ -781,11 +2015,225 @@
           <w:i/>
           <w:lang w:val="en-GB"/>
         </w:rPr>
-        <w:t>Subversion</w:t>
-      </w:r>
-    </w:p>
-    <w:p>
-      <w:pPr>
+        <w:t>Quick code dump sharing (like pastebin)</w:t>
+      </w:r>
+    </w:p>
+    <w:p>
+      <w:pPr>
+        <w:pStyle w:val="ListParagraph"/>
+        <w:numPr>
+          <w:ilvl w:val="1"/>
+          <w:numId w:val="5"/>
+        </w:numPr>
+        <w:rPr>
+          <w:rFonts w:ascii="Times New Roman" w:hAnsi="Times New Roman" w:cs="Times New Roman"/>
+          <w:i/>
+          <w:lang w:val="en-GB"/>
+        </w:rPr>
+      </w:pPr>
+      <w:r>
+        <w:rPr>
+          <w:rFonts w:ascii="Times New Roman" w:hAnsi="Times New Roman" w:cs="Times New Roman"/>
+          <w:i/>
+          <w:lang w:val="en-GB"/>
+        </w:rPr>
+        <w:t>Cloud storage/online editing (like google docs)</w:t>
+      </w:r>
+    </w:p>
+    <w:p>
+      <w:pPr>
+        <w:pStyle w:val="ListParagraph"/>
+        <w:numPr>
+          <w:ilvl w:val="1"/>
+          <w:numId w:val="5"/>
+        </w:numPr>
+        <w:rPr>
+          <w:rFonts w:ascii="Times New Roman" w:hAnsi="Times New Roman" w:cs="Times New Roman"/>
+          <w:i/>
+          <w:lang w:val="en-GB"/>
+        </w:rPr>
+      </w:pPr>
+      <w:r>
+        <w:rPr>
+          <w:rFonts w:ascii="Times New Roman" w:hAnsi="Times New Roman" w:cs="Times New Roman"/>
+          <w:i/>
+          <w:lang w:val="en-GB"/>
+        </w:rPr>
+        <w:t>Related code</w:t>
+      </w:r>
+    </w:p>
+    <w:p>
+      <w:pPr>
+        <w:pStyle w:val="ListParagraph"/>
+        <w:numPr>
+          <w:ilvl w:val="1"/>
+          <w:numId w:val="5"/>
+        </w:numPr>
+        <w:rPr>
+          <w:rFonts w:ascii="Times New Roman" w:hAnsi="Times New Roman" w:cs="Times New Roman"/>
+          <w:i/>
+          <w:lang w:val="en-GB"/>
+        </w:rPr>
+      </w:pPr>
+      <w:r>
+        <w:rPr>
+          <w:rFonts w:ascii="Times New Roman" w:hAnsi="Times New Roman" w:cs="Times New Roman"/>
+          <w:i/>
+          <w:lang w:val="en-GB"/>
+        </w:rPr>
+        <w:t>Collecting</w:t>
+      </w:r>
+      <w:r>
+        <w:rPr>
+          <w:rFonts w:ascii="Times New Roman" w:hAnsi="Times New Roman" w:cs="Times New Roman"/>
+          <w:i/>
+          <w:lang w:val="en-GB"/>
+        </w:rPr>
+        <w:t xml:space="preserve"> </w:t>
+      </w:r>
+      <w:r>
+        <w:rPr>
+          <w:rFonts w:ascii="Times New Roman" w:hAnsi="Times New Roman" w:cs="Times New Roman"/>
+          <w:i/>
+          <w:lang w:val="en-GB"/>
+        </w:rPr>
+        <w:t>multiple snippets together</w:t>
+      </w:r>
+    </w:p>
+    <w:p>
+      <w:pPr>
+        <w:pStyle w:val="ListParagraph"/>
+        <w:numPr>
+          <w:ilvl w:val="1"/>
+          <w:numId w:val="5"/>
+        </w:numPr>
+        <w:rPr>
+          <w:rFonts w:ascii="Times New Roman" w:hAnsi="Times New Roman" w:cs="Times New Roman"/>
+          <w:i/>
+          <w:lang w:val="en-GB"/>
+        </w:rPr>
+      </w:pPr>
+      <w:r>
+        <w:rPr>
+          <w:rFonts w:ascii="Times New Roman" w:hAnsi="Times New Roman" w:cs="Times New Roman"/>
+          <w:i/>
+          <w:lang w:val="en-GB"/>
+        </w:rPr>
+        <w:t>Facebookt Login for easy account creation/future login</w:t>
+      </w:r>
+    </w:p>
+    <w:p>
+      <w:pPr>
+        <w:pStyle w:val="ListParagraph"/>
+        <w:numPr>
+          <w:ilvl w:val="1"/>
+          <w:numId w:val="5"/>
+        </w:numPr>
+        <w:rPr>
+          <w:rFonts w:ascii="Times New Roman" w:hAnsi="Times New Roman" w:cs="Times New Roman"/>
+          <w:i/>
+          <w:lang w:val="en-GB"/>
+        </w:rPr>
+      </w:pPr>
+      <w:r>
+        <w:rPr>
+          <w:rFonts w:ascii="Times New Roman" w:hAnsi="Times New Roman" w:cs="Times New Roman"/>
+          <w:i/>
+          <w:lang w:val="en-GB"/>
+        </w:rPr>
+        <w:t>Profile – information about the user, their submitted code etc</w:t>
+      </w:r>
+      <w:r>
+        <w:rPr>
+          <w:rFonts w:ascii="Times New Roman" w:hAnsi="Times New Roman" w:cs="Times New Roman"/>
+          <w:i/>
+          <w:lang w:val="en-GB"/>
+        </w:rPr>
+        <w:t xml:space="preserve"> </w:t>
+      </w:r>
+    </w:p>
+    <w:p>
+      <w:pPr>
+        <w:pStyle w:val="ListParagraph"/>
+        <w:numPr>
+          <w:ilvl w:val="1"/>
+          <w:numId w:val="5"/>
+        </w:numPr>
+        <w:rPr>
+          <w:rFonts w:ascii="Times New Roman" w:hAnsi="Times New Roman" w:cs="Times New Roman"/>
+          <w:i/>
+          <w:lang w:val="en-GB"/>
+        </w:rPr>
+      </w:pPr>
+      <w:r>
+        <w:rPr>
+          <w:rFonts w:ascii="Times New Roman" w:hAnsi="Times New Roman" w:cs="Times New Roman"/>
+          <w:i/>
+          <w:lang w:val="en-GB"/>
+        </w:rPr>
+        <w:t>Achievements (First submission, Top Rated, etc)</w:t>
+      </w:r>
+    </w:p>
+    <w:p>
+      <w:pPr>
+        <w:pStyle w:val="ListParagraph"/>
+        <w:numPr>
+          <w:ilvl w:val="1"/>
+          <w:numId w:val="5"/>
+        </w:numPr>
+        <w:rPr>
+          <w:rFonts w:ascii="Times New Roman" w:hAnsi="Times New Roman" w:cs="Times New Roman"/>
+          <w:i/>
+          <w:lang w:val="en-GB"/>
+        </w:rPr>
+      </w:pPr>
+      <w:r>
+        <w:rPr>
+          <w:rFonts w:ascii="Times New Roman" w:hAnsi="Times New Roman" w:cs="Times New Roman"/>
+          <w:i/>
+          <w:lang w:val="en-GB"/>
+        </w:rPr>
+        <w:t>Social Media integration for sharing code</w:t>
+      </w:r>
+    </w:p>
+    <w:p>
+      <w:pPr>
+        <w:pStyle w:val="ListParagraph"/>
+        <w:numPr>
+          <w:ilvl w:val="1"/>
+          <w:numId w:val="5"/>
+        </w:numPr>
+        <w:rPr>
+          <w:rFonts w:ascii="Times New Roman" w:hAnsi="Times New Roman" w:cs="Times New Roman"/>
+          <w:i/>
+          <w:lang w:val="en-GB"/>
+        </w:rPr>
+      </w:pPr>
+      <w:r>
+        <w:rPr>
+          <w:rFonts w:ascii="Times New Roman" w:hAnsi="Times New Roman" w:cs="Times New Roman"/>
+          <w:i/>
+          <w:lang w:val="en-GB"/>
+        </w:rPr>
+        <w:t>Wordpress Plugin</w:t>
+      </w:r>
+    </w:p>
+    <w:p>
+      <w:pPr>
+        <w:rPr>
+          <w:rFonts w:ascii="Times New Roman" w:hAnsi="Times New Roman" w:cs="Times New Roman"/>
+          <w:i/>
+          <w:lang w:val="en-GB"/>
+        </w:rPr>
+      </w:pPr>
+    </w:p>
+    <w:p>
+      <w:pPr>
+        <w:pStyle w:val="ListParagraph"/>
+        <w:numPr>
+          <w:ilvl w:val="0"/>
+          <w:numId w:val="13"/>
+        </w:numPr>
         <w:rPr>
           <w:rFonts w:ascii="Times New Roman" w:hAnsi="Times New Roman" w:cs="Times New Roman"/>
           <w:sz w:val="32"/>
@@ -793,6 +2241,61 @@
           <w:lang w:val="en-GB"/>
         </w:rPr>
       </w:pPr>
+      <w:r>
+        <w:rPr>
+          <w:rFonts w:ascii="Times New Roman" w:hAnsi="Times New Roman" w:cs="Times New Roman"/>
+          <w:sz w:val="32"/>
+          <w:szCs w:val="32"/>
+          <w:lang w:val="en-GB"/>
+        </w:rPr>
+        <w:t xml:space="preserve">Is there literature to support the idea that code reuse remains sub-optimal? </w:t>
+      </w:r>
+    </w:p>
+    <w:p>
+      <w:pPr>
+        <w:rPr>
+          <w:rFonts w:ascii="Times New Roman" w:hAnsi="Times New Roman" w:cs="Times New Roman"/>
+          <w:lang w:val="en-GB"/>
+        </w:rPr>
+      </w:pPr>
+    </w:p>
+    <w:p>
+      <w:pPr>
+        <w:pStyle w:val="ListParagraph"/>
+        <w:numPr>
+          <w:ilvl w:val="0"/>
+          <w:numId w:val="4"/>
+        </w:numPr>
+        <w:rPr>
+          <w:rFonts w:ascii="Times New Roman" w:hAnsi="Times New Roman" w:cs="Times New Roman"/>
+          <w:i/>
+          <w:lang w:val="en-GB"/>
+        </w:rPr>
+      </w:pPr>
+      <w:r>
+        <w:rPr>
+          <w:rFonts w:ascii="Times New Roman" w:hAnsi="Times New Roman" w:cs="Times New Roman"/>
+          <w:i/>
+          <w:lang w:val="en-GB"/>
+        </w:rPr>
+        <w:t xml:space="preserve">Research and review existing literature with key terms ‘code reuse’ amongst others, to identify </w:t>
+      </w:r>
+      <w:r>
+        <w:rPr>
+          <w:rFonts w:ascii="Times New Roman" w:hAnsi="Times New Roman" w:cs="Times New Roman"/>
+          <w:i/>
+          <w:lang w:val="en-GB"/>
+        </w:rPr>
+        <w:t>content for this section</w:t>
+      </w:r>
+    </w:p>
+    <w:p>
+      <w:pPr>
+        <w:rPr>
+          <w:rFonts w:ascii="Times New Roman" w:hAnsi="Times New Roman" w:cs="Times New Roman"/>
+          <w:lang w:val="en-GB"/>
+        </w:rPr>
+      </w:pPr>
     </w:p>
     <w:p>
       <w:pPr>
@@ -815,7 +2318,7 @@
           <w:szCs w:val="32"/>
           <w:lang w:val="en-GB"/>
         </w:rPr>
-        <w:t>How have these tools evolved, and what were their original intentions?</w:t>
+        <w:t>Is there ongoing research in to new methods of code reuse or code sharing, specifically cross project?</w:t>
       </w:r>
     </w:p>
     <w:p>
@@ -831,28 +2334,75 @@
         <w:pStyle w:val="ListParagraph"/>
         <w:numPr>
           <w:ilvl w:val="0"/>
-          <w:numId w:val="5"/>
-        </w:numPr>
-        <w:rPr>
-          <w:rFonts w:ascii="Times New Roman" w:hAnsi="Times New Roman" w:cs="Times New Roman"/>
-          <w:lang w:val="en-GB"/>
-        </w:rPr>
-      </w:pPr>
-      <w:r>
-        <w:rPr>
-          <w:rFonts w:ascii="Times New Roman" w:hAnsi="Times New Roman" w:cs="Times New Roman"/>
-          <w:i/>
-          <w:lang w:val="en-GB"/>
-        </w:rPr>
-        <w:t>Find git repos or other version controls for the above projects</w:t>
-      </w:r>
-      <w:r>
-        <w:rPr>
-          <w:rFonts w:ascii="Times New Roman" w:hAnsi="Times New Roman" w:cs="Times New Roman"/>
-          <w:i/>
-          <w:lang w:val="en-GB"/>
-        </w:rPr>
-        <w:t>. Perhaps they were documented through development, or have blog posts relating to why and how they went about creating them. Possibly an about section on their website.</w:t>
+          <w:numId w:val="3"/>
+        </w:numPr>
+        <w:rPr>
+          <w:rFonts w:ascii="Times New Roman" w:hAnsi="Times New Roman" w:cs="Times New Roman"/>
+          <w:i/>
+          <w:lang w:val="en-GB"/>
+        </w:rPr>
+      </w:pPr>
+      <w:r>
+        <w:rPr>
+          <w:rFonts w:ascii="Times New Roman" w:hAnsi="Times New Roman" w:cs="Times New Roman"/>
+          <w:i/>
+          <w:lang w:val="en-GB"/>
+        </w:rPr>
+        <w:t>Potential recent literature can cover this section. Maybe online research that has yet to be properly published can be found.</w:t>
+      </w:r>
+    </w:p>
+    <w:p>
+      <w:pPr>
+        <w:pStyle w:val="ListParagraph"/>
+        <w:numPr>
+          <w:ilvl w:val="0"/>
+          <w:numId w:val="3"/>
+        </w:numPr>
+        <w:rPr>
+          <w:rFonts w:ascii="Times New Roman" w:hAnsi="Times New Roman" w:cs="Times New Roman"/>
+          <w:i/>
+          <w:lang w:val="en-GB"/>
+        </w:rPr>
+      </w:pPr>
+      <w:r>
+        <w:rPr>
+          <w:rFonts w:ascii="Times New Roman" w:hAnsi="Times New Roman" w:cs="Times New Roman"/>
+          <w:i/>
+          <w:lang w:val="en-GB"/>
+        </w:rPr>
+        <w:t>[</w:t>
+      </w:r>
+      <w:r>
+        <w:rPr>
+          <w:rFonts w:ascii="Times New Roman" w:hAnsi="Times New Roman" w:cs="Times New Roman"/>
+          <w:i/>
+          <w:lang w:val="en-GB"/>
+        </w:rPr>
+        <w:t>12</w:t>
+      </w:r>
+      <w:r>
+        <w:rPr>
+          <w:rFonts w:ascii="Times New Roman" w:hAnsi="Times New Roman" w:cs="Times New Roman"/>
+          <w:i/>
+          <w:lang w:val="en-GB"/>
+        </w:rPr>
+        <w:t>, 13</w:t>
+      </w:r>
+      <w:r>
+        <w:rPr>
+          <w:rFonts w:ascii="Times New Roman" w:hAnsi="Times New Roman" w:cs="Times New Roman"/>
+          <w:i/>
+          <w:lang w:val="en-GB"/>
+        </w:rPr>
+        <w:t>] – see this reference for information about personal code reuse</w:t>
+      </w:r>
+      <w:r>
+        <w:rPr>
+          <w:rFonts w:ascii="Times New Roman" w:hAnsi="Times New Roman" w:cs="Times New Roman"/>
+          <w:i/>
+          <w:lang w:val="en-GB"/>
+        </w:rPr>
+        <w:t>, namely that not much research has been done on it, except this Norton bloke</w:t>
       </w:r>
     </w:p>
     <w:p>
@@ -872,17 +2422,29 @@
         </w:numPr>
         <w:rPr>
           <w:rFonts w:ascii="Times New Roman" w:hAnsi="Times New Roman" w:cs="Times New Roman"/>
+          <w:lang w:val="en-GB"/>
+        </w:rPr>
+      </w:pPr>
+      <w:r>
+        <w:rPr>
+          <w:rFonts w:ascii="Times New Roman" w:hAnsi="Times New Roman" w:cs="Times New Roman"/>
           <w:sz w:val="32"/>
-          <w:lang w:val="en-GB"/>
-        </w:rPr>
-      </w:pPr>
+          <w:szCs w:val="32"/>
+          <w:lang w:val="en-GB"/>
+        </w:rPr>
+        <w:t>How</w:t>
+      </w:r>
+      <w:r>
+        <w:t xml:space="preserve"> </w:t>
+      </w:r>
       <w:r>
         <w:rPr>
           <w:rFonts w:ascii="Times New Roman" w:hAnsi="Times New Roman" w:cs="Times New Roman"/>
           <w:sz w:val="32"/>
-          <w:lang w:val="en-GB"/>
-        </w:rPr>
-        <w:t>What usability features do these tools implement and utilise?</w:t>
+          <w:szCs w:val="32"/>
+          <w:lang w:val="en-GB"/>
+        </w:rPr>
+        <w:t>do current developers feel about their existing environment in relation to code reuse, and what do they feel works well or poorly?</w:t>
       </w:r>
     </w:p>
     <w:p>
@@ -898,484 +2460,53 @@
         <w:pStyle w:val="ListParagraph"/>
         <w:numPr>
           <w:ilvl w:val="0"/>
-          <w:numId w:val="5"/>
-        </w:numPr>
-        <w:rPr>
-          <w:rFonts w:ascii="Times New Roman" w:hAnsi="Times New Roman" w:cs="Times New Roman"/>
-          <w:i/>
-          <w:lang w:val="en-GB"/>
-        </w:rPr>
-      </w:pPr>
-      <w:r>
-        <w:rPr>
-          <w:rFonts w:ascii="Times New Roman" w:hAnsi="Times New Roman" w:cs="Times New Roman"/>
-          <w:i/>
-          <w:lang w:val="en-GB"/>
-        </w:rPr>
-        <w:t>Identified</w:t>
-      </w:r>
-      <w:r>
-        <w:rPr>
-          <w:rFonts w:ascii="Times New Roman" w:hAnsi="Times New Roman" w:cs="Times New Roman"/>
-          <w:i/>
-          <w:lang w:val="en-GB"/>
-        </w:rPr>
-        <w:t xml:space="preserve"> the following</w:t>
-      </w:r>
-      <w:r>
-        <w:rPr>
-          <w:rFonts w:ascii="Times New Roman" w:hAnsi="Times New Roman" w:cs="Times New Roman"/>
-          <w:i/>
-          <w:lang w:val="en-GB"/>
-        </w:rPr>
-        <w:t>, talk about each briefly</w:t>
-      </w:r>
-      <w:r>
-        <w:rPr>
-          <w:rFonts w:ascii="Times New Roman" w:hAnsi="Times New Roman" w:cs="Times New Roman"/>
-          <w:i/>
-          <w:lang w:val="en-GB"/>
-        </w:rPr>
-        <w:t>:</w:t>
-      </w:r>
-    </w:p>
-    <w:p>
-      <w:pPr>
-        <w:pStyle w:val="ListParagraph"/>
-        <w:numPr>
-          <w:ilvl w:val="1"/>
-          <w:numId w:val="5"/>
-        </w:numPr>
-        <w:rPr>
-          <w:rFonts w:ascii="Times New Roman" w:hAnsi="Times New Roman" w:cs="Times New Roman"/>
-          <w:i/>
-          <w:lang w:val="en-GB"/>
-        </w:rPr>
-      </w:pPr>
-      <w:r>
-        <w:rPr>
-          <w:rFonts w:ascii="Times New Roman" w:hAnsi="Times New Roman" w:cs="Times New Roman"/>
-          <w:i/>
-          <w:lang w:val="en-GB"/>
-        </w:rPr>
-        <w:t>IDE Intergration</w:t>
-      </w:r>
-      <w:r>
-        <w:rPr>
-          <w:rFonts w:ascii="Times New Roman" w:hAnsi="Times New Roman" w:cs="Times New Roman"/>
-          <w:i/>
-          <w:lang w:val="en-GB"/>
-        </w:rPr>
-        <w:t xml:space="preserve"> via API</w:t>
-      </w:r>
-    </w:p>
-    <w:p>
-      <w:pPr>
-        <w:pStyle w:val="ListParagraph"/>
-        <w:numPr>
-          <w:ilvl w:val="1"/>
-          <w:numId w:val="5"/>
-        </w:numPr>
-        <w:rPr>
-          <w:rFonts w:ascii="Times New Roman" w:hAnsi="Times New Roman" w:cs="Times New Roman"/>
-          <w:i/>
-          <w:lang w:val="en-GB"/>
-        </w:rPr>
-      </w:pPr>
-      <w:r>
-        <w:rPr>
-          <w:rFonts w:ascii="Times New Roman" w:hAnsi="Times New Roman" w:cs="Times New Roman"/>
-          <w:i/>
-          <w:lang w:val="en-GB"/>
-        </w:rPr>
-        <w:t>WYSIWYG Editor</w:t>
-      </w:r>
-    </w:p>
-    <w:p>
-      <w:pPr>
-        <w:pStyle w:val="ListParagraph"/>
-        <w:numPr>
-          <w:ilvl w:val="1"/>
-          <w:numId w:val="5"/>
-        </w:numPr>
-        <w:rPr>
-          <w:rFonts w:ascii="Times New Roman" w:hAnsi="Times New Roman" w:cs="Times New Roman"/>
-          <w:i/>
-          <w:lang w:val="en-GB"/>
-        </w:rPr>
-      </w:pPr>
-      <w:r>
-        <w:rPr>
-          <w:rFonts w:ascii="Times New Roman" w:hAnsi="Times New Roman" w:cs="Times New Roman"/>
-          <w:i/>
-          <w:lang w:val="en-GB"/>
-        </w:rPr>
-        <w:t>Syntax Highlighting</w:t>
-      </w:r>
-      <w:r>
-        <w:rPr>
-          <w:rFonts w:ascii="Times New Roman" w:hAnsi="Times New Roman" w:cs="Times New Roman"/>
-          <w:i/>
-          <w:lang w:val="en-GB"/>
-        </w:rPr>
-        <w:t>;</w:t>
-      </w:r>
-      <w:r>
-        <w:rPr>
-          <w:rFonts w:ascii="Times New Roman" w:hAnsi="Times New Roman" w:cs="Times New Roman"/>
-          <w:i/>
-          <w:lang w:val="en-GB"/>
-        </w:rPr>
-        <w:t xml:space="preserve"> Line Numbering</w:t>
-      </w:r>
-      <w:r>
-        <w:rPr>
-          <w:rFonts w:ascii="Times New Roman" w:hAnsi="Times New Roman" w:cs="Times New Roman"/>
-          <w:i/>
-          <w:lang w:val="en-GB"/>
-        </w:rPr>
-        <w:t xml:space="preserve"> (Possibly GeSHi?)</w:t>
-      </w:r>
-    </w:p>
-    <w:p>
-      <w:pPr>
-        <w:pStyle w:val="ListParagraph"/>
-        <w:numPr>
-          <w:ilvl w:val="1"/>
-          <w:numId w:val="5"/>
-        </w:numPr>
-        <w:rPr>
-          <w:rFonts w:ascii="Times New Roman" w:hAnsi="Times New Roman" w:cs="Times New Roman"/>
-          <w:i/>
-          <w:lang w:val="en-GB"/>
-        </w:rPr>
-      </w:pPr>
-      <w:r>
-        <w:rPr>
-          <w:rFonts w:ascii="Times New Roman" w:hAnsi="Times New Roman" w:cs="Times New Roman"/>
-          <w:i/>
-          <w:lang w:val="en-GB"/>
-        </w:rPr>
-        <w:t>Rate, Pin/Favourite, Comment</w:t>
-      </w:r>
-      <w:r>
-        <w:rPr>
-          <w:rFonts w:ascii="Times New Roman" w:hAnsi="Times New Roman" w:cs="Times New Roman"/>
-          <w:i/>
-          <w:lang w:val="en-GB"/>
-        </w:rPr>
-        <w:t>, Share</w:t>
-      </w:r>
-    </w:p>
-    <w:p>
-      <w:pPr>
-        <w:pStyle w:val="ListParagraph"/>
-        <w:numPr>
-          <w:ilvl w:val="1"/>
-          <w:numId w:val="5"/>
-        </w:numPr>
-        <w:rPr>
-          <w:rFonts w:ascii="Times New Roman" w:hAnsi="Times New Roman" w:cs="Times New Roman"/>
-          <w:i/>
-          <w:lang w:val="en-GB"/>
-        </w:rPr>
-      </w:pPr>
-      <w:r>
-        <w:rPr>
-          <w:rFonts w:ascii="Times New Roman" w:hAnsi="Times New Roman" w:cs="Times New Roman"/>
-          <w:i/>
-          <w:lang w:val="en-GB"/>
-        </w:rPr>
-        <w:t>Searching/Sorting, Tagging, Indexing</w:t>
-      </w:r>
-    </w:p>
-    <w:p>
-      <w:pPr>
-        <w:pStyle w:val="ListParagraph"/>
-        <w:numPr>
-          <w:ilvl w:val="1"/>
-          <w:numId w:val="5"/>
-        </w:numPr>
-        <w:rPr>
-          <w:rFonts w:ascii="Times New Roman" w:hAnsi="Times New Roman" w:cs="Times New Roman"/>
-          <w:i/>
-          <w:lang w:val="en-GB"/>
-        </w:rPr>
-      </w:pPr>
-      <w:r>
-        <w:rPr>
-          <w:rFonts w:ascii="Times New Roman" w:hAnsi="Times New Roman" w:cs="Times New Roman"/>
-          <w:i/>
-          <w:lang w:val="en-GB"/>
-        </w:rPr>
-        <w:t>Public/Private snippets/groups</w:t>
-      </w:r>
-    </w:p>
-    <w:p>
-      <w:pPr>
-        <w:pStyle w:val="ListParagraph"/>
-        <w:numPr>
-          <w:ilvl w:val="1"/>
-          <w:numId w:val="5"/>
-        </w:numPr>
-        <w:rPr>
-          <w:rFonts w:ascii="Times New Roman" w:hAnsi="Times New Roman" w:cs="Times New Roman"/>
-          <w:i/>
-          <w:lang w:val="en-GB"/>
-        </w:rPr>
-      </w:pPr>
-      <w:r>
-        <w:rPr>
-          <w:rFonts w:ascii="Times New Roman" w:hAnsi="Times New Roman" w:cs="Times New Roman"/>
-          <w:i/>
-          <w:lang w:val="en-GB"/>
-        </w:rPr>
-        <w:t>User groups/companies/institutions</w:t>
-      </w:r>
-    </w:p>
-    <w:p>
-      <w:pPr>
-        <w:pStyle w:val="ListParagraph"/>
-        <w:numPr>
-          <w:ilvl w:val="1"/>
-          <w:numId w:val="5"/>
-        </w:numPr>
-        <w:rPr>
-          <w:rFonts w:ascii="Times New Roman" w:hAnsi="Times New Roman" w:cs="Times New Roman"/>
-          <w:i/>
-          <w:lang w:val="en-GB"/>
-        </w:rPr>
-      </w:pPr>
-      <w:r>
-        <w:rPr>
-          <w:rFonts w:ascii="Times New Roman" w:hAnsi="Times New Roman" w:cs="Times New Roman"/>
-          <w:i/>
-          <w:lang w:val="en-GB"/>
-        </w:rPr>
-        <w:t>Forks/Change Requests/Branches</w:t>
-      </w:r>
-    </w:p>
-    <w:p>
-      <w:pPr>
-        <w:pStyle w:val="ListParagraph"/>
-        <w:numPr>
-          <w:ilvl w:val="1"/>
-          <w:numId w:val="5"/>
-        </w:numPr>
-        <w:rPr>
-          <w:rFonts w:ascii="Times New Roman" w:hAnsi="Times New Roman" w:cs="Times New Roman"/>
-          <w:i/>
-          <w:lang w:val="en-GB"/>
-        </w:rPr>
-      </w:pPr>
-      <w:r>
-        <w:rPr>
-          <w:rFonts w:ascii="Times New Roman" w:hAnsi="Times New Roman" w:cs="Times New Roman"/>
-          <w:i/>
-          <w:lang w:val="en-GB"/>
-        </w:rPr>
-        <w:t>Quick code dump sharing (like pastebin)</w:t>
-      </w:r>
-    </w:p>
-    <w:p>
-      <w:pPr>
-        <w:pStyle w:val="ListParagraph"/>
-        <w:numPr>
-          <w:ilvl w:val="1"/>
-          <w:numId w:val="5"/>
-        </w:numPr>
-        <w:rPr>
-          <w:rFonts w:ascii="Times New Roman" w:hAnsi="Times New Roman" w:cs="Times New Roman"/>
-          <w:i/>
-          <w:lang w:val="en-GB"/>
-        </w:rPr>
-      </w:pPr>
-      <w:r>
-        <w:rPr>
-          <w:rFonts w:ascii="Times New Roman" w:hAnsi="Times New Roman" w:cs="Times New Roman"/>
-          <w:i/>
-          <w:lang w:val="en-GB"/>
-        </w:rPr>
-        <w:t>Cloud storage/online editing (like google docs)</w:t>
-      </w:r>
-    </w:p>
-    <w:p>
-      <w:pPr>
-        <w:pStyle w:val="ListParagraph"/>
-        <w:numPr>
-          <w:ilvl w:val="1"/>
-          <w:numId w:val="5"/>
-        </w:numPr>
-        <w:rPr>
-          <w:rFonts w:ascii="Times New Roman" w:hAnsi="Times New Roman" w:cs="Times New Roman"/>
-          <w:i/>
-          <w:lang w:val="en-GB"/>
-        </w:rPr>
-      </w:pPr>
-      <w:r>
-        <w:rPr>
-          <w:rFonts w:ascii="Times New Roman" w:hAnsi="Times New Roman" w:cs="Times New Roman"/>
-          <w:i/>
-          <w:lang w:val="en-GB"/>
-        </w:rPr>
-        <w:t>Related code</w:t>
-      </w:r>
-    </w:p>
-    <w:p>
-      <w:pPr>
-        <w:pStyle w:val="ListParagraph"/>
-        <w:numPr>
-          <w:ilvl w:val="1"/>
-          <w:numId w:val="5"/>
-        </w:numPr>
-        <w:rPr>
-          <w:rFonts w:ascii="Times New Roman" w:hAnsi="Times New Roman" w:cs="Times New Roman"/>
-          <w:i/>
-          <w:lang w:val="en-GB"/>
-        </w:rPr>
-      </w:pPr>
-      <w:r>
-        <w:rPr>
-          <w:rFonts w:ascii="Times New Roman" w:hAnsi="Times New Roman" w:cs="Times New Roman"/>
-          <w:i/>
-          <w:lang w:val="en-GB"/>
-        </w:rPr>
-        <w:t>Collecting</w:t>
-      </w:r>
-      <w:r>
-        <w:rPr>
-          <w:rFonts w:ascii="Times New Roman" w:hAnsi="Times New Roman" w:cs="Times New Roman"/>
-          <w:i/>
-          <w:lang w:val="en-GB"/>
-        </w:rPr>
-        <w:t xml:space="preserve"> </w:t>
-      </w:r>
-      <w:r>
-        <w:rPr>
-          <w:rFonts w:ascii="Times New Roman" w:hAnsi="Times New Roman" w:cs="Times New Roman"/>
-          <w:i/>
-          <w:lang w:val="en-GB"/>
-        </w:rPr>
-        <w:t>multiple snippets together</w:t>
-      </w:r>
-    </w:p>
-    <w:p>
-      <w:pPr>
-        <w:pStyle w:val="ListParagraph"/>
-        <w:numPr>
-          <w:ilvl w:val="1"/>
-          <w:numId w:val="5"/>
-        </w:numPr>
-        <w:rPr>
-          <w:rFonts w:ascii="Times New Roman" w:hAnsi="Times New Roman" w:cs="Times New Roman"/>
-          <w:i/>
-          <w:lang w:val="en-GB"/>
-        </w:rPr>
-      </w:pPr>
-      <w:r>
-        <w:rPr>
-          <w:rFonts w:ascii="Times New Roman" w:hAnsi="Times New Roman" w:cs="Times New Roman"/>
-          <w:i/>
-          <w:lang w:val="en-GB"/>
-        </w:rPr>
-        <w:t>Facebookt Login for easy account creation/future login</w:t>
-      </w:r>
-    </w:p>
-    <w:p>
-      <w:pPr>
-        <w:pStyle w:val="ListParagraph"/>
-        <w:numPr>
-          <w:ilvl w:val="1"/>
-          <w:numId w:val="5"/>
-        </w:numPr>
-        <w:rPr>
-          <w:rFonts w:ascii="Times New Roman" w:hAnsi="Times New Roman" w:cs="Times New Roman"/>
-          <w:i/>
-          <w:lang w:val="en-GB"/>
-        </w:rPr>
-      </w:pPr>
-      <w:r>
-        <w:rPr>
-          <w:rFonts w:ascii="Times New Roman" w:hAnsi="Times New Roman" w:cs="Times New Roman"/>
-          <w:i/>
-          <w:lang w:val="en-GB"/>
-        </w:rPr>
-        <w:t>Profile – information about the user, their submitted code etc</w:t>
-      </w:r>
-      <w:r>
-        <w:rPr>
-          <w:rFonts w:ascii="Times New Roman" w:hAnsi="Times New Roman" w:cs="Times New Roman"/>
-          <w:i/>
-          <w:lang w:val="en-GB"/>
-        </w:rPr>
-        <w:t xml:space="preserve"> </w:t>
-      </w:r>
-    </w:p>
-    <w:p>
-      <w:pPr>
-        <w:pStyle w:val="ListParagraph"/>
-        <w:numPr>
-          <w:ilvl w:val="1"/>
-          <w:numId w:val="5"/>
-        </w:numPr>
-        <w:rPr>
-          <w:rFonts w:ascii="Times New Roman" w:hAnsi="Times New Roman" w:cs="Times New Roman"/>
-          <w:i/>
-          <w:lang w:val="en-GB"/>
-        </w:rPr>
-      </w:pPr>
-      <w:r>
-        <w:rPr>
-          <w:rFonts w:ascii="Times New Roman" w:hAnsi="Times New Roman" w:cs="Times New Roman"/>
-          <w:i/>
-          <w:lang w:val="en-GB"/>
-        </w:rPr>
-        <w:t>Achievements (First submission, Top Rated, etc)</w:t>
-      </w:r>
-    </w:p>
-    <w:p>
-      <w:pPr>
-        <w:pStyle w:val="ListParagraph"/>
-        <w:numPr>
-          <w:ilvl w:val="1"/>
-          <w:numId w:val="5"/>
-        </w:numPr>
-        <w:rPr>
-          <w:rFonts w:ascii="Times New Roman" w:hAnsi="Times New Roman" w:cs="Times New Roman"/>
-          <w:i/>
-          <w:lang w:val="en-GB"/>
-        </w:rPr>
-      </w:pPr>
-      <w:r>
-        <w:rPr>
-          <w:rFonts w:ascii="Times New Roman" w:hAnsi="Times New Roman" w:cs="Times New Roman"/>
-          <w:i/>
-          <w:lang w:val="en-GB"/>
-        </w:rPr>
-        <w:t>Social Media integration for sharing code</w:t>
-      </w:r>
-    </w:p>
-    <w:p>
-      <w:pPr>
-        <w:pStyle w:val="ListParagraph"/>
-        <w:numPr>
-          <w:ilvl w:val="1"/>
-          <w:numId w:val="5"/>
-        </w:numPr>
-        <w:rPr>
-          <w:rFonts w:ascii="Times New Roman" w:hAnsi="Times New Roman" w:cs="Times New Roman"/>
-          <w:i/>
-          <w:lang w:val="en-GB"/>
-        </w:rPr>
-      </w:pPr>
-      <w:r>
-        <w:rPr>
-          <w:rFonts w:ascii="Times New Roman" w:hAnsi="Times New Roman" w:cs="Times New Roman"/>
-          <w:i/>
-          <w:lang w:val="en-GB"/>
-        </w:rPr>
-        <w:t>Wordpress Plugin</w:t>
-      </w:r>
+          <w:numId w:val="2"/>
+        </w:numPr>
+        <w:rPr>
+          <w:rFonts w:ascii="Times New Roman" w:hAnsi="Times New Roman" w:cs="Times New Roman"/>
+          <w:i/>
+          <w:lang w:val="en-GB"/>
+        </w:rPr>
+      </w:pPr>
+      <w:r>
+        <w:rPr>
+          <w:rFonts w:ascii="Times New Roman" w:hAnsi="Times New Roman" w:cs="Times New Roman"/>
+          <w:i/>
+          <w:lang w:val="en-GB"/>
+        </w:rPr>
+        <w:t>Developing survey to send to a number of companies and contacts that have agreed to be surveyed (Hex Digital, PayPal, Students of University of Bath, Freelancers).</w:t>
+      </w:r>
+    </w:p>
+    <w:p>
+      <w:pPr>
+        <w:pStyle w:val="ListParagraph"/>
+        <w:numPr>
+          <w:ilvl w:val="0"/>
+          <w:numId w:val="2"/>
+        </w:numPr>
+        <w:rPr>
+          <w:rFonts w:ascii="Times New Roman" w:hAnsi="Times New Roman" w:cs="Times New Roman"/>
+          <w:i/>
+          <w:lang w:val="en-GB"/>
+        </w:rPr>
+      </w:pPr>
+      <w:r>
+        <w:rPr>
+          <w:rFonts w:ascii="Times New Roman" w:hAnsi="Times New Roman" w:cs="Times New Roman"/>
+          <w:i/>
+          <w:lang w:val="en-GB"/>
+        </w:rPr>
+        <w:t>Survey development has started</w:t>
+      </w:r>
+    </w:p>
+    <w:p>
+      <w:pPr>
+        <w:rPr>
+          <w:rFonts w:ascii="Times New Roman" w:hAnsi="Times New Roman" w:cs="Times New Roman"/>
+          <w:i/>
+          <w:lang w:val="en-GB"/>
+        </w:rPr>
+      </w:pPr>
     </w:p>
     <w:p>
       <w:pPr>
@@ -1395,252 +2526,16 @@
         </w:numPr>
         <w:rPr>
           <w:rFonts w:ascii="Times New Roman" w:hAnsi="Times New Roman" w:cs="Times New Roman"/>
+          <w:lang w:val="en-GB"/>
+        </w:rPr>
+      </w:pPr>
+      <w:r>
+        <w:rPr>
+          <w:rFonts w:ascii="Times New Roman" w:hAnsi="Times New Roman" w:cs="Times New Roman"/>
           <w:sz w:val="32"/>
           <w:szCs w:val="32"/>
           <w:lang w:val="en-GB"/>
         </w:rPr>
-      </w:pPr>
-      <w:r>
-        <w:rPr>
-          <w:rFonts w:ascii="Times New Roman" w:hAnsi="Times New Roman" w:cs="Times New Roman"/>
-          <w:sz w:val="32"/>
-          <w:szCs w:val="32"/>
-          <w:lang w:val="en-GB"/>
-        </w:rPr>
-        <w:t xml:space="preserve">Is there literature to support the idea that code reuse remains sub-optimal? </w:t>
-      </w:r>
-    </w:p>
-    <w:p>
-      <w:pPr>
-        <w:rPr>
-          <w:rFonts w:ascii="Times New Roman" w:hAnsi="Times New Roman" w:cs="Times New Roman"/>
-          <w:lang w:val="en-GB"/>
-        </w:rPr>
-      </w:pPr>
-    </w:p>
-    <w:p>
-      <w:pPr>
-        <w:pStyle w:val="ListParagraph"/>
-        <w:numPr>
-          <w:ilvl w:val="0"/>
-          <w:numId w:val="4"/>
-        </w:numPr>
-        <w:rPr>
-          <w:rFonts w:ascii="Times New Roman" w:hAnsi="Times New Roman" w:cs="Times New Roman"/>
-          <w:i/>
-          <w:lang w:val="en-GB"/>
-        </w:rPr>
-      </w:pPr>
-      <w:r>
-        <w:rPr>
-          <w:rFonts w:ascii="Times New Roman" w:hAnsi="Times New Roman" w:cs="Times New Roman"/>
-          <w:i/>
-          <w:lang w:val="en-GB"/>
-        </w:rPr>
-        <w:t xml:space="preserve">Research and review existing literature with key terms ‘code reuse’ amongst others, to identify </w:t>
-      </w:r>
-      <w:r>
-        <w:rPr>
-          <w:rFonts w:ascii="Times New Roman" w:hAnsi="Times New Roman" w:cs="Times New Roman"/>
-          <w:i/>
-          <w:lang w:val="en-GB"/>
-        </w:rPr>
-        <w:t>content for this section</w:t>
-      </w:r>
-    </w:p>
-    <w:p>
-      <w:pPr>
-        <w:rPr>
-          <w:rFonts w:ascii="Times New Roman" w:hAnsi="Times New Roman" w:cs="Times New Roman"/>
-          <w:lang w:val="en-GB"/>
-        </w:rPr>
-      </w:pPr>
-    </w:p>
-    <w:p>
-      <w:pPr>
-        <w:pStyle w:val="ListParagraph"/>
-        <w:numPr>
-          <w:ilvl w:val="0"/>
-          <w:numId w:val="13"/>
-        </w:numPr>
-        <w:rPr>
-          <w:rFonts w:ascii="Times New Roman" w:hAnsi="Times New Roman" w:cs="Times New Roman"/>
-          <w:sz w:val="32"/>
-          <w:szCs w:val="32"/>
-          <w:lang w:val="en-GB"/>
-        </w:rPr>
-      </w:pPr>
-      <w:r>
-        <w:rPr>
-          <w:rFonts w:ascii="Times New Roman" w:hAnsi="Times New Roman" w:cs="Times New Roman"/>
-          <w:sz w:val="32"/>
-          <w:szCs w:val="32"/>
-          <w:lang w:val="en-GB"/>
-        </w:rPr>
-        <w:t>Is there ongoing research in to new methods of code reuse or code sharing, specifically cross project?</w:t>
-      </w:r>
-    </w:p>
-    <w:p>
-      <w:pPr>
-        <w:rPr>
-          <w:rFonts w:ascii="Times New Roman" w:hAnsi="Times New Roman" w:cs="Times New Roman"/>
-          <w:lang w:val="en-GB"/>
-        </w:rPr>
-      </w:pPr>
-    </w:p>
-    <w:p>
-      <w:pPr>
-        <w:pStyle w:val="ListParagraph"/>
-        <w:numPr>
-          <w:ilvl w:val="0"/>
-          <w:numId w:val="3"/>
-        </w:numPr>
-        <w:rPr>
-          <w:rFonts w:ascii="Times New Roman" w:hAnsi="Times New Roman" w:cs="Times New Roman"/>
-          <w:i/>
-          <w:lang w:val="en-GB"/>
-        </w:rPr>
-      </w:pPr>
-      <w:r>
-        <w:rPr>
-          <w:rFonts w:ascii="Times New Roman" w:hAnsi="Times New Roman" w:cs="Times New Roman"/>
-          <w:i/>
-          <w:lang w:val="en-GB"/>
-        </w:rPr>
-        <w:t>Potential recent literature can cover this section. Maybe online research that has yet to be properly published can be found.</w:t>
-      </w:r>
-    </w:p>
-    <w:p>
-      <w:pPr>
-        <w:rPr>
-          <w:rFonts w:ascii="Times New Roman" w:hAnsi="Times New Roman" w:cs="Times New Roman"/>
-          <w:lang w:val="en-GB"/>
-        </w:rPr>
-      </w:pPr>
-    </w:p>
-    <w:p>
-      <w:pPr>
-        <w:pStyle w:val="ListParagraph"/>
-        <w:numPr>
-          <w:ilvl w:val="0"/>
-          <w:numId w:val="13"/>
-        </w:numPr>
-        <w:rPr>
-          <w:rFonts w:ascii="Times New Roman" w:hAnsi="Times New Roman" w:cs="Times New Roman"/>
-          <w:lang w:val="en-GB"/>
-        </w:rPr>
-      </w:pPr>
-      <w:r>
-        <w:rPr>
-          <w:rFonts w:ascii="Times New Roman" w:hAnsi="Times New Roman" w:cs="Times New Roman"/>
-          <w:sz w:val="32"/>
-          <w:szCs w:val="32"/>
-          <w:lang w:val="en-GB"/>
-        </w:rPr>
-        <w:t>How</w:t>
-      </w:r>
-      <w:r>
-        <w:t xml:space="preserve"> </w:t>
-      </w:r>
-      <w:r>
-        <w:rPr>
-          <w:rFonts w:ascii="Times New Roman" w:hAnsi="Times New Roman" w:cs="Times New Roman"/>
-          <w:sz w:val="32"/>
-          <w:szCs w:val="32"/>
-          <w:lang w:val="en-GB"/>
-        </w:rPr>
-        <w:t>do current developers feel about their existing environment in relation to code reuse, and what do they feel works well or poorly?</w:t>
-      </w:r>
-    </w:p>
-    <w:p>
-      <w:pPr>
-        <w:rPr>
-          <w:rFonts w:ascii="Times New Roman" w:hAnsi="Times New Roman" w:cs="Times New Roman"/>
-          <w:lang w:val="en-GB"/>
-        </w:rPr>
-      </w:pPr>
-    </w:p>
-    <w:p>
-      <w:pPr>
-        <w:pStyle w:val="ListParagraph"/>
-        <w:numPr>
-          <w:ilvl w:val="0"/>
-          <w:numId w:val="2"/>
-        </w:numPr>
-        <w:rPr>
-          <w:rFonts w:ascii="Times New Roman" w:hAnsi="Times New Roman" w:cs="Times New Roman"/>
-          <w:i/>
-          <w:lang w:val="en-GB"/>
-        </w:rPr>
-      </w:pPr>
-      <w:r>
-        <w:rPr>
-          <w:rFonts w:ascii="Times New Roman" w:hAnsi="Times New Roman" w:cs="Times New Roman"/>
-          <w:i/>
-          <w:lang w:val="en-GB"/>
-        </w:rPr>
-        <w:t>Developing survey to send to a number of companies and contacts that have agreed to be surveyed (Hex Digital, PayPal, Students of University of Bath, Freelancers).</w:t>
-      </w:r>
-    </w:p>
-    <w:p>
-      <w:pPr>
-        <w:pStyle w:val="ListParagraph"/>
-        <w:numPr>
-          <w:ilvl w:val="0"/>
-          <w:numId w:val="2"/>
-        </w:numPr>
-        <w:rPr>
-          <w:rFonts w:ascii="Times New Roman" w:hAnsi="Times New Roman" w:cs="Times New Roman"/>
-          <w:i/>
-          <w:lang w:val="en-GB"/>
-        </w:rPr>
-      </w:pPr>
-      <w:r>
-        <w:rPr>
-          <w:rFonts w:ascii="Times New Roman" w:hAnsi="Times New Roman" w:cs="Times New Roman"/>
-          <w:i/>
-          <w:lang w:val="en-GB"/>
-        </w:rPr>
-        <w:t>Survey development has started</w:t>
-      </w:r>
-    </w:p>
-    <w:p>
-      <w:pPr>
-        <w:rPr>
-          <w:rFonts w:ascii="Times New Roman" w:hAnsi="Times New Roman" w:cs="Times New Roman"/>
-          <w:i/>
-          <w:lang w:val="en-GB"/>
-        </w:rPr>
-      </w:pPr>
-    </w:p>
-    <w:p>
-      <w:pPr>
-        <w:rPr>
-          <w:rFonts w:ascii="Times New Roman" w:hAnsi="Times New Roman" w:cs="Times New Roman"/>
-          <w:i/>
-          <w:lang w:val="en-GB"/>
-        </w:rPr>
-      </w:pPr>
-    </w:p>
-    <w:p>
-      <w:pPr>
-        <w:pStyle w:val="ListParagraph"/>
-        <w:numPr>
-          <w:ilvl w:val="0"/>
-          <w:numId w:val="13"/>
-        </w:numPr>
-        <w:rPr>
-          <w:rFonts w:ascii="Times New Roman" w:hAnsi="Times New Roman" w:cs="Times New Roman"/>
-          <w:lang w:val="en-GB"/>
-        </w:rPr>
-      </w:pPr>
-      <w:r>
-        <w:rPr>
-          <w:rFonts w:ascii="Times New Roman" w:hAnsi="Times New Roman" w:cs="Times New Roman"/>
-          <w:sz w:val="32"/>
-          <w:szCs w:val="32"/>
-          <w:lang w:val="en-GB"/>
-        </w:rPr>
         <w:t>Conclusions</w:t>
       </w:r>
     </w:p>
@@ -1672,7 +2567,15 @@
           <w:i/>
           <w:lang w:val="en-GB"/>
         </w:rPr>
-        <w:t xml:space="preserve">Here we will summarise what we’ve learnt from the </w:t>
+        <w:t>Here we will summarise what we ha</w:t>
+      </w:r>
+      <w:r>
+        <w:rPr>
+          <w:rFonts w:ascii="Times New Roman" w:hAnsi="Times New Roman" w:cs="Times New Roman"/>
+          <w:i/>
+          <w:lang w:val="en-GB"/>
+        </w:rPr>
+        <w:t xml:space="preserve">ve learnt from the </w:t>
       </w:r>
       <w:r>
         <w:rPr>

</xml_diff>

<commit_message>
halfway through technology research
</commit_message>
<xml_diff>
--- a/doc/LitTechSurvey/LitTechSurvey.docx
+++ b/doc/LitTechSurvey/LitTechSurvey.docx
@@ -600,8 +600,17 @@
           <w:rFonts w:ascii="Times New Roman" w:hAnsi="Times New Roman" w:cs="Times New Roman"/>
           <w:lang w:val="en-GB"/>
         </w:rPr>
-        <w:t>Douglas McIlroy</w:t>
-      </w:r>
+        <w:t xml:space="preserve">Douglas </w:t>
+      </w:r>
+      <w:proofErr w:type="spellStart"/>
+      <w:r>
+        <w:rPr>
+          <w:rFonts w:ascii="Times New Roman" w:hAnsi="Times New Roman" w:cs="Times New Roman"/>
+          <w:lang w:val="en-GB"/>
+        </w:rPr>
+        <w:t>McIlroy</w:t>
+      </w:r>
+      <w:proofErr w:type="spellEnd"/>
       <w:r>
         <w:rPr>
           <w:rFonts w:ascii="Times New Roman" w:hAnsi="Times New Roman" w:cs="Times New Roman"/>
@@ -917,21 +926,23 @@
           <w:rFonts w:ascii="Times New Roman" w:hAnsi="Times New Roman" w:cs="Times New Roman"/>
           <w:lang w:val="en-GB"/>
         </w:rPr>
-        <w:t xml:space="preserve">library v.zero </w:t>
-      </w:r>
-      <w:r>
-        <w:rPr>
-          <w:rFonts w:ascii="Times New Roman" w:hAnsi="Times New Roman" w:cs="Times New Roman"/>
-          <w:lang w:val="en-GB"/>
-        </w:rPr>
-        <w:t>[11]</w:t>
-      </w:r>
-      <w:r>
-        <w:rPr>
-          <w:rFonts w:ascii="Times New Roman" w:hAnsi="Times New Roman" w:cs="Times New Roman"/>
-          <w:lang w:val="en-GB"/>
-        </w:rPr>
-        <w:t>, which itself is a modular component and can be embedded in further systems</w:t>
+        <w:t xml:space="preserve">library </w:t>
+      </w:r>
+      <w:proofErr w:type="gramStart"/>
+      <w:r>
+        <w:rPr>
+          <w:rFonts w:ascii="Times New Roman" w:hAnsi="Times New Roman" w:cs="Times New Roman"/>
+          <w:lang w:val="en-GB"/>
+        </w:rPr>
+        <w:t>v.zero</w:t>
+      </w:r>
+      <w:proofErr w:type="gramEnd"/>
+      <w:r>
+        <w:rPr>
+          <w:rFonts w:ascii="Times New Roman" w:hAnsi="Times New Roman" w:cs="Times New Roman"/>
+          <w:lang w:val="en-GB"/>
+        </w:rPr>
+        <w:t xml:space="preserve"> [11], which itself is a modular component and can be embedded in further systems</w:t>
       </w:r>
       <w:r>
         <w:rPr>
@@ -1059,102 +1070,81 @@
           <w:rFonts w:ascii="Times New Roman" w:hAnsi="Times New Roman" w:cs="Times New Roman"/>
           <w:lang w:val="en-GB"/>
         </w:rPr>
-        <w:t xml:space="preserve">and </w:t>
-      </w:r>
-      <w:r>
-        <w:rPr>
-          <w:rFonts w:ascii="Times New Roman" w:hAnsi="Times New Roman" w:cs="Times New Roman"/>
-          <w:lang w:val="en-GB"/>
-        </w:rPr>
-        <w:t xml:space="preserve">few research efforts </w:t>
-      </w:r>
-      <w:r>
-        <w:rPr>
-          <w:rFonts w:ascii="Times New Roman" w:hAnsi="Times New Roman" w:cs="Times New Roman"/>
-          <w:lang w:val="en-GB"/>
-        </w:rPr>
-        <w:t>made</w:t>
-      </w:r>
-      <w:r>
-        <w:rPr>
-          <w:rFonts w:ascii="Times New Roman" w:hAnsi="Times New Roman" w:cs="Times New Roman"/>
-          <w:lang w:val="en-GB"/>
+        <w:t xml:space="preserve">and few research efforts made </w:t>
+      </w:r>
+      <w:r>
+        <w:rPr>
+          <w:rFonts w:ascii="Times New Roman" w:hAnsi="Times New Roman" w:cs="Times New Roman"/>
+          <w:lang w:val="en-GB"/>
+        </w:rPr>
+        <w:t xml:space="preserve">regarding such </w:t>
+      </w:r>
+      <w:r>
+        <w:rPr>
+          <w:rFonts w:ascii="Times New Roman" w:hAnsi="Times New Roman" w:cs="Times New Roman"/>
+          <w:lang w:val="en-GB"/>
+        </w:rPr>
+        <w:t xml:space="preserve">a </w:t>
+      </w:r>
+      <w:r>
+        <w:rPr>
+          <w:rFonts w:ascii="Times New Roman" w:hAnsi="Times New Roman" w:cs="Times New Roman"/>
+          <w:lang w:val="en-GB"/>
+        </w:rPr>
+        <w:t xml:space="preserve">demographic, as noted by Norton [12] and </w:t>
+      </w:r>
+      <w:r>
+        <w:rPr>
+          <w:rFonts w:ascii="Times New Roman" w:eastAsia="Times New Roman" w:hAnsi="Times New Roman" w:cs="Times New Roman"/>
+        </w:rPr>
+        <w:t>Min-Sheng</w:t>
+      </w:r>
+      <w:r>
+        <w:rPr>
+          <w:rFonts w:ascii="Times New Roman" w:eastAsia="Times New Roman" w:hAnsi="Times New Roman" w:cs="Times New Roman"/>
+        </w:rPr>
+        <w:t xml:space="preserve"> [13]</w:t>
+      </w:r>
+      <w:r>
+        <w:rPr>
+          <w:rFonts w:ascii="Times New Roman" w:eastAsia="Times New Roman" w:hAnsi="Times New Roman" w:cs="Times New Roman"/>
+        </w:rPr>
+        <w:t>. The majority of literature refers to large software organisations, but there is considerable need for personal code</w:t>
+      </w:r>
+      <w:r>
+        <w:rPr>
+          <w:rFonts w:ascii="Times New Roman" w:eastAsia="Times New Roman" w:hAnsi="Times New Roman" w:cs="Times New Roman"/>
+        </w:rPr>
+        <w:t xml:space="preserve"> reuse as well.</w:t>
+      </w:r>
+      <w:r>
+        <w:rPr>
+          <w:rFonts w:ascii="Times New Roman" w:eastAsia="Times New Roman" w:hAnsi="Times New Roman" w:cs="Times New Roman"/>
         </w:rPr>
         <w:t xml:space="preserve"> </w:t>
       </w:r>
       <w:r>
         <w:rPr>
-          <w:rFonts w:ascii="Times New Roman" w:hAnsi="Times New Roman" w:cs="Times New Roman"/>
-          <w:lang w:val="en-GB"/>
-        </w:rPr>
-        <w:t xml:space="preserve">regarding such </w:t>
-      </w:r>
-      <w:r>
-        <w:rPr>
-          <w:rFonts w:ascii="Times New Roman" w:hAnsi="Times New Roman" w:cs="Times New Roman"/>
-          <w:lang w:val="en-GB"/>
-        </w:rPr>
-        <w:t xml:space="preserve">a </w:t>
-      </w:r>
-      <w:r>
-        <w:rPr>
-          <w:rFonts w:ascii="Times New Roman" w:hAnsi="Times New Roman" w:cs="Times New Roman"/>
-          <w:lang w:val="en-GB"/>
-        </w:rPr>
-        <w:t xml:space="preserve">demographic, as noted by Norton [12] and </w:t>
-      </w:r>
-      <w:r>
-        <w:rPr>
           <w:rFonts w:ascii="Times New Roman" w:eastAsia="Times New Roman" w:hAnsi="Times New Roman" w:cs="Times New Roman"/>
         </w:rPr>
-        <w:t>Min-Sheng</w:t>
+        <w:t>Norton notes that the majority of small-scale reuse is ad hoc and unstructured, whereas structuring such reuse would enable the developer to become much more efficient with their reuse, and so improve the benefits of engaging with it.</w:t>
       </w:r>
       <w:r>
         <w:rPr>
           <w:rFonts w:ascii="Times New Roman" w:eastAsia="Times New Roman" w:hAnsi="Times New Roman" w:cs="Times New Roman"/>
         </w:rPr>
-        <w:t xml:space="preserve"> [13]</w:t>
+        <w:t xml:space="preserve"> The history of such personal reuse</w:t>
       </w:r>
       <w:r>
         <w:rPr>
           <w:rFonts w:ascii="Times New Roman" w:eastAsia="Times New Roman" w:hAnsi="Times New Roman" w:cs="Times New Roman"/>
         </w:rPr>
-        <w:t>. The majority of literature refers to large software organisations, but there is considerable need for personal code</w:t>
+        <w:t>,</w:t>
       </w:r>
       <w:r>
         <w:rPr>
           <w:rFonts w:ascii="Times New Roman" w:eastAsia="Times New Roman" w:hAnsi="Times New Roman" w:cs="Times New Roman"/>
         </w:rPr>
-        <w:t xml:space="preserve"> reuse as well.</w:t>
-      </w:r>
-      <w:r>
-        <w:rPr>
-          <w:rFonts w:ascii="Times New Roman" w:eastAsia="Times New Roman" w:hAnsi="Times New Roman" w:cs="Times New Roman"/>
-        </w:rPr>
-        <w:t xml:space="preserve"> </w:t>
-      </w:r>
-      <w:r>
-        <w:rPr>
-          <w:rFonts w:ascii="Times New Roman" w:eastAsia="Times New Roman" w:hAnsi="Times New Roman" w:cs="Times New Roman"/>
-        </w:rPr>
-        <w:t>Norton notes that the majority of small-scale reuse is ad hoc and unstructured, whereas structuring such reuse would enable the developer to become much more efficient with their reuse, and so improve the benefits of engaging with it.</w:t>
-      </w:r>
-      <w:r>
-        <w:rPr>
-          <w:rFonts w:ascii="Times New Roman" w:eastAsia="Times New Roman" w:hAnsi="Times New Roman" w:cs="Times New Roman"/>
-        </w:rPr>
-        <w:t xml:space="preserve"> The history of such personal reuse</w:t>
-      </w:r>
-      <w:r>
-        <w:rPr>
-          <w:rFonts w:ascii="Times New Roman" w:eastAsia="Times New Roman" w:hAnsi="Times New Roman" w:cs="Times New Roman"/>
-        </w:rPr>
-        <w:t>,</w:t>
-      </w:r>
-      <w:r>
-        <w:rPr>
-          <w:rFonts w:ascii="Times New Roman" w:eastAsia="Times New Roman" w:hAnsi="Times New Roman" w:cs="Times New Roman"/>
-        </w:rPr>
         <w:t xml:space="preserve"> therefore, is difficult to research, but Norton and Min-Sheng both note that there is no obvious practice or standard in place, unlike component-based software engineering.</w:t>
       </w:r>
     </w:p>
@@ -1166,8 +1156,6 @@
           <w:lang w:val="en-GB"/>
         </w:rPr>
       </w:pPr>
-      <w:bookmarkStart w:id="0" w:name="_GoBack"/>
-      <w:bookmarkEnd w:id="0"/>
     </w:p>
     <w:p>
       <w:pPr>
@@ -1367,13 +1355,15 @@
         <w:rPr>
           <w:rFonts w:ascii="Times New Roman" w:hAnsi="Times New Roman" w:cs="Times New Roman"/>
           <w:i/>
-          <w:lang w:val="en-GB"/>
-        </w:rPr>
-      </w:pPr>
-      <w:r>
-        <w:rPr>
-          <w:rFonts w:ascii="Times New Roman" w:hAnsi="Times New Roman" w:cs="Times New Roman"/>
-          <w:i/>
+          <w:strike/>
+          <w:lang w:val="en-GB"/>
+        </w:rPr>
+      </w:pPr>
+      <w:r>
+        <w:rPr>
+          <w:rFonts w:ascii="Times New Roman" w:hAnsi="Times New Roman" w:cs="Times New Roman"/>
+          <w:i/>
+          <w:strike/>
           <w:lang w:val="en-GB"/>
         </w:rPr>
         <w:t>Codebase</w:t>
@@ -1389,13 +1379,15 @@
         <w:rPr>
           <w:rFonts w:ascii="Times New Roman" w:hAnsi="Times New Roman" w:cs="Times New Roman"/>
           <w:i/>
-          <w:lang w:val="en-GB"/>
-        </w:rPr>
-      </w:pPr>
-      <w:r>
-        <w:rPr>
-          <w:rFonts w:ascii="Times New Roman" w:hAnsi="Times New Roman" w:cs="Times New Roman"/>
-          <w:i/>
+          <w:strike/>
+          <w:lang w:val="en-GB"/>
+        </w:rPr>
+      </w:pPr>
+      <w:r>
+        <w:rPr>
+          <w:rFonts w:ascii="Times New Roman" w:hAnsi="Times New Roman" w:cs="Times New Roman"/>
+          <w:i/>
+          <w:strike/>
           <w:lang w:val="en-GB"/>
         </w:rPr>
         <w:t>g</w:t>
@@ -1404,22 +1396,27 @@
         <w:rPr>
           <w:rFonts w:ascii="Times New Roman" w:hAnsi="Times New Roman" w:cs="Times New Roman"/>
           <w:i/>
+          <w:strike/>
           <w:lang w:val="en-GB"/>
         </w:rPr>
         <w:t>it/</w:t>
       </w:r>
-      <w:r>
-        <w:rPr>
-          <w:rFonts w:ascii="Times New Roman" w:hAnsi="Times New Roman" w:cs="Times New Roman"/>
-          <w:i/>
+      <w:proofErr w:type="spellStart"/>
+      <w:r>
+        <w:rPr>
+          <w:rFonts w:ascii="Times New Roman" w:hAnsi="Times New Roman" w:cs="Times New Roman"/>
+          <w:i/>
+          <w:strike/>
           <w:lang w:val="en-GB"/>
         </w:rPr>
         <w:t>GitHub</w:t>
       </w:r>
-      <w:r>
-        <w:rPr>
-          <w:rFonts w:ascii="Times New Roman" w:hAnsi="Times New Roman" w:cs="Times New Roman"/>
-          <w:i/>
+      <w:proofErr w:type="spellEnd"/>
+      <w:r>
+        <w:rPr>
+          <w:rFonts w:ascii="Times New Roman" w:hAnsi="Times New Roman" w:cs="Times New Roman"/>
+          <w:i/>
+          <w:strike/>
           <w:lang w:val="en-GB"/>
         </w:rPr>
         <w:t xml:space="preserve"> </w:t>
@@ -1435,17 +1432,41 @@
         <w:rPr>
           <w:rFonts w:ascii="Times New Roman" w:hAnsi="Times New Roman" w:cs="Times New Roman"/>
           <w:i/>
-          <w:lang w:val="en-GB"/>
-        </w:rPr>
-      </w:pPr>
-      <w:r>
-        <w:rPr>
-          <w:rFonts w:ascii="Times New Roman" w:hAnsi="Times New Roman" w:cs="Times New Roman"/>
-          <w:i/>
-          <w:lang w:val="en-GB"/>
-        </w:rPr>
-        <w:t>GitHub’s Gists</w:t>
-      </w:r>
+          <w:strike/>
+          <w:lang w:val="en-GB"/>
+        </w:rPr>
+      </w:pPr>
+      <w:proofErr w:type="spellStart"/>
+      <w:r>
+        <w:rPr>
+          <w:rFonts w:ascii="Times New Roman" w:hAnsi="Times New Roman" w:cs="Times New Roman"/>
+          <w:i/>
+          <w:strike/>
+          <w:lang w:val="en-GB"/>
+        </w:rPr>
+        <w:t>GitHub’s</w:t>
+      </w:r>
+      <w:proofErr w:type="spellEnd"/>
+      <w:r>
+        <w:rPr>
+          <w:rFonts w:ascii="Times New Roman" w:hAnsi="Times New Roman" w:cs="Times New Roman"/>
+          <w:i/>
+          <w:strike/>
+          <w:lang w:val="en-GB"/>
+        </w:rPr>
+        <w:t xml:space="preserve"> </w:t>
+      </w:r>
+      <w:proofErr w:type="spellStart"/>
+      <w:r>
+        <w:rPr>
+          <w:rFonts w:ascii="Times New Roman" w:hAnsi="Times New Roman" w:cs="Times New Roman"/>
+          <w:i/>
+          <w:strike/>
+          <w:lang w:val="en-GB"/>
+        </w:rPr>
+        <w:t>Gists</w:t>
+      </w:r>
+      <w:proofErr w:type="spellEnd"/>
     </w:p>
     <w:p>
       <w:pPr>
@@ -1457,16 +1478,29 @@
         <w:rPr>
           <w:rFonts w:ascii="Times New Roman" w:hAnsi="Times New Roman" w:cs="Times New Roman"/>
           <w:i/>
-          <w:lang w:val="en-GB"/>
-        </w:rPr>
-      </w:pPr>
-      <w:r>
-        <w:rPr>
-          <w:rFonts w:ascii="Times New Roman" w:hAnsi="Times New Roman" w:cs="Times New Roman"/>
-          <w:i/>
-          <w:lang w:val="en-GB"/>
-        </w:rPr>
-        <w:t>StackOverflow (code sharing)</w:t>
+          <w:strike/>
+          <w:lang w:val="en-GB"/>
+        </w:rPr>
+      </w:pPr>
+      <w:proofErr w:type="spellStart"/>
+      <w:r>
+        <w:rPr>
+          <w:rFonts w:ascii="Times New Roman" w:hAnsi="Times New Roman" w:cs="Times New Roman"/>
+          <w:i/>
+          <w:strike/>
+          <w:lang w:val="en-GB"/>
+        </w:rPr>
+        <w:t>StackOverflow</w:t>
+      </w:r>
+      <w:proofErr w:type="spellEnd"/>
+      <w:r>
+        <w:rPr>
+          <w:rFonts w:ascii="Times New Roman" w:hAnsi="Times New Roman" w:cs="Times New Roman"/>
+          <w:i/>
+          <w:strike/>
+          <w:lang w:val="en-GB"/>
+        </w:rPr>
+        <w:t xml:space="preserve"> (code sharing)</w:t>
       </w:r>
     </w:p>
     <w:p>
@@ -1479,16 +1513,18 @@
         <w:rPr>
           <w:rFonts w:ascii="Times New Roman" w:hAnsi="Times New Roman" w:cs="Times New Roman"/>
           <w:i/>
-          <w:lang w:val="en-GB"/>
-        </w:rPr>
-      </w:pPr>
-      <w:r>
-        <w:rPr>
-          <w:rFonts w:ascii="Times New Roman" w:hAnsi="Times New Roman" w:cs="Times New Roman"/>
-          <w:i/>
-          <w:lang w:val="en-GB"/>
-        </w:rPr>
-        <w:t>SVG</w:t>
+          <w:strike/>
+          <w:lang w:val="en-GB"/>
+        </w:rPr>
+      </w:pPr>
+      <w:r>
+        <w:rPr>
+          <w:rFonts w:ascii="Times New Roman" w:hAnsi="Times New Roman" w:cs="Times New Roman"/>
+          <w:i/>
+          <w:strike/>
+          <w:lang w:val="en-GB"/>
+        </w:rPr>
+        <w:t>Google Docs</w:t>
       </w:r>
     </w:p>
     <w:p>
@@ -1501,16 +1537,58 @@
         <w:rPr>
           <w:rFonts w:ascii="Times New Roman" w:hAnsi="Times New Roman" w:cs="Times New Roman"/>
           <w:i/>
-          <w:lang w:val="en-GB"/>
-        </w:rPr>
-      </w:pPr>
-      <w:r>
-        <w:rPr>
-          <w:rFonts w:ascii="Times New Roman" w:hAnsi="Times New Roman" w:cs="Times New Roman"/>
-          <w:i/>
-          <w:lang w:val="en-GB"/>
-        </w:rPr>
-        <w:t>Google Docs</w:t>
+          <w:strike/>
+          <w:lang w:val="en-GB"/>
+        </w:rPr>
+      </w:pPr>
+      <w:r>
+        <w:rPr>
+          <w:rFonts w:ascii="Times New Roman" w:hAnsi="Times New Roman" w:cs="Times New Roman"/>
+          <w:i/>
+          <w:strike/>
+          <w:lang w:val="en-GB"/>
+        </w:rPr>
+        <w:t xml:space="preserve">IDE Plugins (e.g. </w:t>
+      </w:r>
+      <w:proofErr w:type="spellStart"/>
+      <w:r>
+        <w:rPr>
+          <w:rFonts w:ascii="Times New Roman" w:hAnsi="Times New Roman" w:cs="Times New Roman"/>
+          <w:i/>
+          <w:strike/>
+          <w:lang w:val="en-GB"/>
+        </w:rPr>
+        <w:t>Yasnippet</w:t>
+      </w:r>
+      <w:proofErr w:type="spellEnd"/>
+      <w:r>
+        <w:rPr>
+          <w:rFonts w:ascii="Times New Roman" w:hAnsi="Times New Roman" w:cs="Times New Roman"/>
+          <w:i/>
+          <w:strike/>
+          <w:lang w:val="en-GB"/>
+        </w:rPr>
+        <w:t xml:space="preserve">, </w:t>
+      </w:r>
+      <w:proofErr w:type="spellStart"/>
+      <w:r>
+        <w:rPr>
+          <w:rFonts w:ascii="Times New Roman" w:hAnsi="Times New Roman" w:cs="Times New Roman"/>
+          <w:i/>
+          <w:strike/>
+          <w:lang w:val="en-GB"/>
+        </w:rPr>
+        <w:t>Resharper</w:t>
+      </w:r>
+      <w:proofErr w:type="spellEnd"/>
+      <w:r>
+        <w:rPr>
+          <w:rFonts w:ascii="Times New Roman" w:hAnsi="Times New Roman" w:cs="Times New Roman"/>
+          <w:i/>
+          <w:strike/>
+          <w:lang w:val="en-GB"/>
+        </w:rPr>
+        <w:t>)</w:t>
       </w:r>
     </w:p>
     <w:p>
@@ -1523,17 +1601,41 @@
         <w:rPr>
           <w:rFonts w:ascii="Times New Roman" w:hAnsi="Times New Roman" w:cs="Times New Roman"/>
           <w:i/>
-          <w:lang w:val="en-GB"/>
-        </w:rPr>
-      </w:pPr>
-      <w:r>
-        <w:rPr>
-          <w:rFonts w:ascii="Times New Roman" w:hAnsi="Times New Roman" w:cs="Times New Roman"/>
-          <w:i/>
-          <w:lang w:val="en-GB"/>
-        </w:rPr>
-        <w:t>IDE Plugins (e.g. Yasnippet, Resharper)</w:t>
-      </w:r>
+          <w:strike/>
+          <w:lang w:val="en-GB"/>
+        </w:rPr>
+      </w:pPr>
+      <w:proofErr w:type="spellStart"/>
+      <w:r>
+        <w:rPr>
+          <w:rFonts w:ascii="Times New Roman" w:hAnsi="Times New Roman" w:cs="Times New Roman"/>
+          <w:i/>
+          <w:strike/>
+          <w:lang w:val="en-GB"/>
+        </w:rPr>
+        <w:t>Pastebin</w:t>
+      </w:r>
+      <w:proofErr w:type="spellEnd"/>
+      <w:r>
+        <w:rPr>
+          <w:rFonts w:ascii="Times New Roman" w:hAnsi="Times New Roman" w:cs="Times New Roman"/>
+          <w:i/>
+          <w:strike/>
+          <w:lang w:val="en-GB"/>
+        </w:rPr>
+        <w:t>/</w:t>
+      </w:r>
+      <w:proofErr w:type="spellStart"/>
+      <w:r>
+        <w:rPr>
+          <w:rFonts w:ascii="Times New Roman" w:hAnsi="Times New Roman" w:cs="Times New Roman"/>
+          <w:i/>
+          <w:strike/>
+          <w:lang w:val="en-GB"/>
+        </w:rPr>
+        <w:t>Codepad</w:t>
+      </w:r>
+      <w:proofErr w:type="spellEnd"/>
     </w:p>
     <w:p>
       <w:pPr>
@@ -1545,25 +1647,21 @@
         <w:rPr>
           <w:rFonts w:ascii="Times New Roman" w:hAnsi="Times New Roman" w:cs="Times New Roman"/>
           <w:i/>
-          <w:lang w:val="en-GB"/>
-        </w:rPr>
-      </w:pPr>
-      <w:r>
-        <w:rPr>
-          <w:rFonts w:ascii="Times New Roman" w:hAnsi="Times New Roman" w:cs="Times New Roman"/>
-          <w:i/>
-          <w:lang w:val="en-GB"/>
-        </w:rPr>
-        <w:t>Pastebin</w:t>
-      </w:r>
-      <w:r>
-        <w:rPr>
-          <w:rFonts w:ascii="Times New Roman" w:hAnsi="Times New Roman" w:cs="Times New Roman"/>
-          <w:i/>
-          <w:lang w:val="en-GB"/>
-        </w:rPr>
-        <w:t>/Codepad</w:t>
-      </w:r>
+          <w:strike/>
+          <w:lang w:val="en-GB"/>
+        </w:rPr>
+      </w:pPr>
+      <w:proofErr w:type="spellStart"/>
+      <w:r>
+        <w:rPr>
+          <w:rFonts w:ascii="Times New Roman" w:hAnsi="Times New Roman" w:cs="Times New Roman"/>
+          <w:i/>
+          <w:strike/>
+          <w:lang w:val="en-GB"/>
+        </w:rPr>
+        <w:t>Snipplr</w:t>
+      </w:r>
+      <w:proofErr w:type="spellEnd"/>
     </w:p>
     <w:p>
       <w:pPr>
@@ -1584,7 +1682,853 @@
           <w:i/>
           <w:lang w:val="en-GB"/>
         </w:rPr>
+        <w:t>Subversion</w:t>
+      </w:r>
+    </w:p>
+    <w:p>
+      <w:pPr>
+        <w:rPr>
+          <w:rFonts w:ascii="Times New Roman" w:hAnsi="Times New Roman" w:cs="Times New Roman"/>
+          <w:lang w:val="en-GB"/>
+        </w:rPr>
+      </w:pPr>
+    </w:p>
+    <w:p>
+      <w:pPr>
+        <w:jc w:val="both"/>
+        <w:rPr>
+          <w:rFonts w:ascii="Times New Roman" w:hAnsi="Times New Roman" w:cs="Times New Roman"/>
+          <w:lang w:val="en-GB"/>
+        </w:rPr>
+      </w:pPr>
+      <w:r>
+        <w:rPr>
+          <w:rFonts w:ascii="Times New Roman" w:hAnsi="Times New Roman" w:cs="Times New Roman"/>
+          <w:lang w:val="en-GB"/>
+        </w:rPr>
+        <w:t>In this section we will take a look at existing technologie</w:t>
+      </w:r>
+      <w:r>
+        <w:rPr>
+          <w:rFonts w:ascii="Times New Roman" w:hAnsi="Times New Roman" w:cs="Times New Roman"/>
+          <w:lang w:val="en-GB"/>
+        </w:rPr>
+        <w:t>s related to the problem domain and analyse their functionality. At the end of the section, we list a set of features</w:t>
+      </w:r>
+      <w:r>
+        <w:rPr>
+          <w:rFonts w:ascii="Times New Roman" w:hAnsi="Times New Roman" w:cs="Times New Roman"/>
+          <w:lang w:val="en-GB"/>
+        </w:rPr>
+        <w:t xml:space="preserve"> these tools may possess,</w:t>
+      </w:r>
+      <w:r>
+        <w:rPr>
+          <w:rFonts w:ascii="Times New Roman" w:hAnsi="Times New Roman" w:cs="Times New Roman"/>
+          <w:lang w:val="en-GB"/>
+        </w:rPr>
+        <w:t xml:space="preserve"> related to fulfilling the original problem description set out in chapter 2,</w:t>
+      </w:r>
+      <w:r>
+        <w:rPr>
+          <w:rFonts w:ascii="Times New Roman" w:hAnsi="Times New Roman" w:cs="Times New Roman"/>
+          <w:lang w:val="en-GB"/>
+        </w:rPr>
+        <w:t xml:space="preserve"> and</w:t>
+      </w:r>
+      <w:r>
+        <w:rPr>
+          <w:rFonts w:ascii="Times New Roman" w:hAnsi="Times New Roman" w:cs="Times New Roman"/>
+          <w:lang w:val="en-GB"/>
+        </w:rPr>
+        <w:t xml:space="preserve"> examine how completely the tools fulfil these requirements.</w:t>
+      </w:r>
+    </w:p>
+    <w:p>
+      <w:pPr>
+        <w:jc w:val="both"/>
+        <w:rPr>
+          <w:rFonts w:ascii="Times New Roman" w:hAnsi="Times New Roman" w:cs="Times New Roman"/>
+          <w:lang w:val="en-GB"/>
+        </w:rPr>
+      </w:pPr>
+    </w:p>
+    <w:p>
+      <w:pPr>
+        <w:jc w:val="both"/>
+        <w:rPr>
+          <w:rFonts w:ascii="Times New Roman" w:hAnsi="Times New Roman" w:cs="Times New Roman"/>
+          <w:lang w:val="en-GB"/>
+        </w:rPr>
+      </w:pPr>
+      <w:r>
+        <w:rPr>
+          <w:rFonts w:ascii="Times New Roman" w:hAnsi="Times New Roman" w:cs="Times New Roman"/>
+          <w:i/>
+          <w:lang w:val="en-GB"/>
+        </w:rPr>
+        <w:t>Codepad</w:t>
+      </w:r>
+      <w:r>
+        <w:rPr>
+          <w:rFonts w:ascii="Times New Roman" w:hAnsi="Times New Roman" w:cs="Times New Roman"/>
+          <w:i/>
+          <w:lang w:val="en-GB"/>
+        </w:rPr>
+        <w:t>.org</w:t>
+      </w:r>
+      <w:r>
+        <w:rPr>
+          <w:rFonts w:ascii="Times New Roman" w:hAnsi="Times New Roman" w:cs="Times New Roman"/>
+          <w:lang w:val="en-GB"/>
+        </w:rPr>
+        <w:t xml:space="preserve"> is “an online compiler/interpreter, and a simple collaboration tool” [14] that allows users to type or paste code from one of 12 languages in to a multiline text box</w:t>
+      </w:r>
+      <w:r>
+        <w:rPr>
+          <w:rFonts w:ascii="Times New Roman" w:hAnsi="Times New Roman" w:cs="Times New Roman"/>
+          <w:lang w:val="en-GB"/>
+        </w:rPr>
+        <w:t>, and then it runs that code and outputs a short</w:t>
+      </w:r>
+      <w:r>
+        <w:rPr>
+          <w:rFonts w:ascii="Times New Roman" w:hAnsi="Times New Roman" w:cs="Times New Roman"/>
+          <w:lang w:val="en-GB"/>
+        </w:rPr>
+        <w:t xml:space="preserve"> URL</w:t>
+      </w:r>
+      <w:r>
+        <w:rPr>
+          <w:rFonts w:ascii="Times New Roman" w:hAnsi="Times New Roman" w:cs="Times New Roman"/>
+          <w:lang w:val="en-GB"/>
+        </w:rPr>
+        <w:t xml:space="preserve"> containing both the source code and any runtime output, which can then be shared by the end user. It is an exceptionally primitive code share tool, where source can be saved as ‘pastes’, and shared via URL. There </w:t>
+      </w:r>
+      <w:r>
+        <w:rPr>
+          <w:rFonts w:ascii="Times New Roman" w:hAnsi="Times New Roman" w:cs="Times New Roman"/>
+          <w:lang w:val="en-GB"/>
+        </w:rPr>
+        <w:t>is little other functionality</w:t>
+      </w:r>
+      <w:r>
+        <w:rPr>
+          <w:rFonts w:ascii="Times New Roman" w:hAnsi="Times New Roman" w:cs="Times New Roman"/>
+          <w:lang w:val="en-GB"/>
+        </w:rPr>
+        <w:t>, other than the ability to make a paste private or save a paste to your account.</w:t>
+      </w:r>
+    </w:p>
+    <w:p>
+      <w:pPr>
+        <w:jc w:val="both"/>
+        <w:rPr>
+          <w:rFonts w:ascii="Times New Roman" w:hAnsi="Times New Roman" w:cs="Times New Roman"/>
+          <w:lang w:val="en-GB"/>
+        </w:rPr>
+      </w:pPr>
+    </w:p>
+    <w:p>
+      <w:pPr>
+        <w:jc w:val="both"/>
+        <w:rPr>
+          <w:rFonts w:ascii="Times New Roman" w:hAnsi="Times New Roman" w:cs="Times New Roman"/>
+          <w:lang w:val="en-GB"/>
+        </w:rPr>
+      </w:pPr>
+      <w:r>
+        <w:rPr>
+          <w:rFonts w:ascii="Times New Roman" w:hAnsi="Times New Roman" w:cs="Times New Roman"/>
+          <w:i/>
+          <w:lang w:val="en-GB"/>
+        </w:rPr>
+        <w:t>Pastebin.com</w:t>
+      </w:r>
+      <w:r>
+        <w:rPr>
+          <w:rFonts w:ascii="Times New Roman" w:hAnsi="Times New Roman" w:cs="Times New Roman"/>
+          <w:lang w:val="en-GB"/>
+        </w:rPr>
+        <w:t xml:space="preserve"> is similar to </w:t>
+      </w:r>
+      <w:proofErr w:type="spellStart"/>
+      <w:r>
+        <w:rPr>
+          <w:rFonts w:ascii="Times New Roman" w:hAnsi="Times New Roman" w:cs="Times New Roman"/>
+          <w:lang w:val="en-GB"/>
+        </w:rPr>
+        <w:t>Codepad</w:t>
+      </w:r>
+      <w:proofErr w:type="spellEnd"/>
+      <w:r>
+        <w:rPr>
+          <w:rFonts w:ascii="Times New Roman" w:hAnsi="Times New Roman" w:cs="Times New Roman"/>
+          <w:lang w:val="en-GB"/>
+        </w:rPr>
+        <w:t xml:space="preserve">, in that it facilitates ‘copy paste’ code sharing via a short URL, but does not run the code. It contains more options such as language specific syntax highlighting, paste expiration settings, public or private pastes as well as giving it a title, but again does not expand further than simply ‘code paste’ sharing. </w:t>
+      </w:r>
+      <w:proofErr w:type="spellStart"/>
+      <w:r>
+        <w:rPr>
+          <w:rFonts w:ascii="Times New Roman" w:hAnsi="Times New Roman" w:cs="Times New Roman"/>
+          <w:lang w:val="en-GB"/>
+        </w:rPr>
+        <w:t>Pastebin</w:t>
+      </w:r>
+      <w:proofErr w:type="spellEnd"/>
+      <w:r>
+        <w:rPr>
+          <w:rFonts w:ascii="Times New Roman" w:hAnsi="Times New Roman" w:cs="Times New Roman"/>
+          <w:lang w:val="en-GB"/>
+        </w:rPr>
+        <w:t xml:space="preserve"> also exposes an API to allow other tools to utilise its method of sharing, </w:t>
+      </w:r>
+      <w:r>
+        <w:rPr>
+          <w:rFonts w:ascii="Times New Roman" w:hAnsi="Times New Roman" w:cs="Times New Roman"/>
+          <w:lang w:val="en-GB"/>
+        </w:rPr>
+        <w:t>though most seem to be browser plugins [15].</w:t>
+      </w:r>
+    </w:p>
+    <w:p>
+      <w:pPr>
+        <w:jc w:val="both"/>
+        <w:rPr>
+          <w:rFonts w:ascii="Times New Roman" w:hAnsi="Times New Roman" w:cs="Times New Roman"/>
+          <w:lang w:val="en-GB"/>
+        </w:rPr>
+      </w:pPr>
+    </w:p>
+    <w:p>
+      <w:pPr>
+        <w:jc w:val="both"/>
+        <w:rPr>
+          <w:rFonts w:ascii="Times New Roman" w:hAnsi="Times New Roman" w:cs="Times New Roman"/>
+          <w:lang w:val="en-GB"/>
+        </w:rPr>
+      </w:pPr>
+      <w:r>
+        <w:rPr>
+          <w:rFonts w:ascii="Times New Roman" w:hAnsi="Times New Roman" w:cs="Times New Roman"/>
+          <w:i/>
+          <w:lang w:val="en-GB"/>
+        </w:rPr>
+        <w:t>Google Docs</w:t>
+      </w:r>
+      <w:r>
+        <w:rPr>
+          <w:rFonts w:ascii="Times New Roman" w:hAnsi="Times New Roman" w:cs="Times New Roman"/>
+          <w:lang w:val="en-GB"/>
+        </w:rPr>
+        <w:t xml:space="preserve"> </w:t>
+      </w:r>
+      <w:r>
+        <w:rPr>
+          <w:rFonts w:ascii="Times New Roman" w:hAnsi="Times New Roman" w:cs="Times New Roman"/>
+          <w:lang w:val="en-GB"/>
+        </w:rPr>
+        <w:t xml:space="preserve">allows users to create and edit documents online, including text documents, spreadsheets, slideshows and forms. While not specific to code, it boasts good online, collaborative features for editing documents, as well as cloud storage, and the ability to make documents private, public shareable or public editable. </w:t>
+      </w:r>
+      <w:r>
+        <w:rPr>
+          <w:rFonts w:ascii="Times New Roman" w:hAnsi="Times New Roman" w:cs="Times New Roman"/>
+          <w:lang w:val="en-GB"/>
+        </w:rPr>
+        <w:t>It also includes version history and roll backs for version control. Despite these features, it is not designed for code storage or retrieval. Retrieving code from the storage would quickly become cumbersome as no efficient categorisation or search tools are present, and performance is on par with NTFS. Therefore</w:t>
+      </w:r>
+      <w:r>
+        <w:rPr>
+          <w:rFonts w:ascii="Times New Roman" w:hAnsi="Times New Roman" w:cs="Times New Roman"/>
+          <w:lang w:val="en-GB"/>
+        </w:rPr>
+        <w:t>,</w:t>
+      </w:r>
+      <w:r>
+        <w:rPr>
+          <w:rFonts w:ascii="Times New Roman" w:hAnsi="Times New Roman" w:cs="Times New Roman"/>
+          <w:lang w:val="en-GB"/>
+        </w:rPr>
+        <w:t xml:space="preserve"> Google Docs’ main appeal is real time collaboration and version control of documents.</w:t>
+      </w:r>
+    </w:p>
+    <w:p>
+      <w:pPr>
+        <w:jc w:val="both"/>
+        <w:rPr>
+          <w:rFonts w:ascii="Times New Roman" w:hAnsi="Times New Roman" w:cs="Times New Roman"/>
+          <w:lang w:val="en-GB"/>
+        </w:rPr>
+      </w:pPr>
+    </w:p>
+    <w:p>
+      <w:pPr>
+        <w:jc w:val="both"/>
+        <w:rPr>
+          <w:rFonts w:ascii="Times New Roman" w:hAnsi="Times New Roman" w:cs="Times New Roman"/>
+          <w:lang w:val="en-GB"/>
+        </w:rPr>
+      </w:pPr>
+      <w:r>
+        <w:rPr>
+          <w:rFonts w:ascii="Times New Roman" w:hAnsi="Times New Roman" w:cs="Times New Roman"/>
+          <w:i/>
+          <w:lang w:val="en-GB"/>
+        </w:rPr>
+        <w:t>Stack Overflow</w:t>
+      </w:r>
+      <w:r>
+        <w:rPr>
+          <w:rFonts w:ascii="Times New Roman" w:hAnsi="Times New Roman" w:cs="Times New Roman"/>
+          <w:lang w:val="en-GB"/>
+        </w:rPr>
+        <w:t xml:space="preserve"> is </w:t>
+      </w:r>
+      <w:r>
+        <w:rPr>
+          <w:rFonts w:ascii="Times New Roman" w:hAnsi="Times New Roman" w:cs="Times New Roman"/>
+          <w:lang w:val="en-GB"/>
+        </w:rPr>
+        <w:t>a</w:t>
+      </w:r>
+      <w:r>
+        <w:rPr>
+          <w:rFonts w:ascii="Times New Roman" w:hAnsi="Times New Roman" w:cs="Times New Roman"/>
+          <w:lang w:val="en-GB"/>
+        </w:rPr>
+        <w:t xml:space="preserve"> language-independent</w:t>
+      </w:r>
+      <w:r>
+        <w:rPr>
+          <w:rFonts w:ascii="Times New Roman" w:hAnsi="Times New Roman" w:cs="Times New Roman"/>
+          <w:lang w:val="en-GB"/>
+        </w:rPr>
+        <w:t>,</w:t>
+      </w:r>
+      <w:r>
+        <w:rPr>
+          <w:rFonts w:ascii="Times New Roman" w:hAnsi="Times New Roman" w:cs="Times New Roman"/>
+          <w:lang w:val="en-GB"/>
+        </w:rPr>
+        <w:t xml:space="preserve"> collaboratively edited question and answer </w:t>
+      </w:r>
+      <w:r>
+        <w:rPr>
+          <w:rFonts w:ascii="Times New Roman" w:hAnsi="Times New Roman" w:cs="Times New Roman"/>
+          <w:lang w:val="en-GB"/>
+        </w:rPr>
+        <w:t xml:space="preserve">website, and contains a vast wealth of knowledge, and often examples too. </w:t>
+      </w:r>
+      <w:r>
+        <w:rPr>
+          <w:rFonts w:ascii="Times New Roman" w:hAnsi="Times New Roman" w:cs="Times New Roman"/>
+          <w:lang w:val="en-GB"/>
+        </w:rPr>
+        <w:t xml:space="preserve">Questions and answers are voted up and down, and edited in the same fashion as a wiki. Reputation is gained or lost from these votes, resulting in self-policing and consistent high quality content. </w:t>
+      </w:r>
+      <w:r>
+        <w:rPr>
+          <w:rFonts w:ascii="Times New Roman" w:hAnsi="Times New Roman" w:cs="Times New Roman"/>
+          <w:lang w:val="en-GB"/>
+        </w:rPr>
+        <w:t>These features relate to the problem domain as they help reduce stale code, and provide peer review for code snippets. They also allow editing of answers as programming languages evolve and standards change, which is something a static repository often fails to achieve. However, a</w:t>
+      </w:r>
+      <w:r>
+        <w:rPr>
+          <w:rFonts w:ascii="Times New Roman" w:hAnsi="Times New Roman" w:cs="Times New Roman"/>
+          <w:lang w:val="en-GB"/>
+        </w:rPr>
+        <w:t xml:space="preserve">s it is a question and answer website, code sharing is reactive, and usually occurs as an example </w:t>
+      </w:r>
+      <w:r>
+        <w:rPr>
+          <w:rFonts w:ascii="Times New Roman" w:hAnsi="Times New Roman" w:cs="Times New Roman"/>
+          <w:lang w:val="en-GB"/>
+        </w:rPr>
+        <w:t>within an answer. It most certainly does not act as a</w:t>
+      </w:r>
+      <w:r>
+        <w:rPr>
+          <w:rFonts w:ascii="Times New Roman" w:hAnsi="Times New Roman" w:cs="Times New Roman"/>
+          <w:lang w:val="en-GB"/>
+        </w:rPr>
+        <w:t>n adequate</w:t>
+      </w:r>
+      <w:r>
+        <w:rPr>
+          <w:rFonts w:ascii="Times New Roman" w:hAnsi="Times New Roman" w:cs="Times New Roman"/>
+          <w:lang w:val="en-GB"/>
+        </w:rPr>
+        <w:t xml:space="preserve"> repository, </w:t>
+      </w:r>
+      <w:r>
+        <w:rPr>
+          <w:rFonts w:ascii="Times New Roman" w:hAnsi="Times New Roman" w:cs="Times New Roman"/>
+          <w:lang w:val="en-GB"/>
+        </w:rPr>
+        <w:t>despite its many usability and collaborative features.</w:t>
+      </w:r>
+      <w:r>
+        <w:rPr>
+          <w:rFonts w:ascii="Times New Roman" w:hAnsi="Times New Roman" w:cs="Times New Roman"/>
+          <w:lang w:val="en-GB"/>
+        </w:rPr>
+        <w:t xml:space="preserve"> Despite this, it is worth noting for its usability features, as discussed.</w:t>
+      </w:r>
+    </w:p>
+    <w:p>
+      <w:pPr>
+        <w:jc w:val="both"/>
+        <w:rPr>
+          <w:rFonts w:ascii="Times New Roman" w:hAnsi="Times New Roman" w:cs="Times New Roman"/>
+          <w:i/>
+          <w:lang w:val="en-GB"/>
+        </w:rPr>
+      </w:pPr>
+    </w:p>
+    <w:p>
+      <w:pPr>
+        <w:jc w:val="both"/>
+        <w:rPr>
+          <w:rFonts w:ascii="Times New Roman" w:hAnsi="Times New Roman" w:cs="Times New Roman"/>
+          <w:lang w:val="en-GB"/>
+        </w:rPr>
+      </w:pPr>
+      <w:r>
+        <w:rPr>
+          <w:rFonts w:ascii="Times New Roman" w:hAnsi="Times New Roman" w:cs="Times New Roman"/>
+          <w:i/>
+          <w:lang w:val="en-GB"/>
+        </w:rPr>
+        <w:t xml:space="preserve">Integrated Development Environments (IDE) </w:t>
+      </w:r>
+      <w:r>
+        <w:rPr>
+          <w:rFonts w:ascii="Times New Roman" w:hAnsi="Times New Roman" w:cs="Times New Roman"/>
+          <w:lang w:val="en-GB"/>
+        </w:rPr>
+        <w:t xml:space="preserve">may come with snippet tools. Sublime and Atom are both text editors for code and </w:t>
+      </w:r>
+      <w:proofErr w:type="spellStart"/>
+      <w:r>
+        <w:rPr>
+          <w:rFonts w:ascii="Times New Roman" w:hAnsi="Times New Roman" w:cs="Times New Roman"/>
+          <w:lang w:val="en-GB"/>
+        </w:rPr>
+        <w:t>markup</w:t>
+      </w:r>
+      <w:proofErr w:type="spellEnd"/>
+      <w:r>
+        <w:rPr>
+          <w:rFonts w:ascii="Times New Roman" w:hAnsi="Times New Roman" w:cs="Times New Roman"/>
+          <w:lang w:val="en-GB"/>
+        </w:rPr>
+        <w:t xml:space="preserve"> that include some form of snippet repository within them. </w:t>
+      </w:r>
+      <w:r>
+        <w:rPr>
+          <w:rFonts w:ascii="Times New Roman" w:hAnsi="Times New Roman" w:cs="Times New Roman"/>
+          <w:lang w:val="en-GB"/>
+        </w:rPr>
+        <w:t xml:space="preserve">These are offline, personal repositories, but the specific files can be zipped and sent to others, albeit with effort from both parties. The snippets are written and stored as files with some form of </w:t>
+      </w:r>
+      <w:proofErr w:type="spellStart"/>
+      <w:r>
+        <w:rPr>
+          <w:rFonts w:ascii="Times New Roman" w:hAnsi="Times New Roman" w:cs="Times New Roman"/>
+          <w:lang w:val="en-GB"/>
+        </w:rPr>
+        <w:t>markup</w:t>
+      </w:r>
+      <w:proofErr w:type="spellEnd"/>
+      <w:r>
+        <w:rPr>
+          <w:rFonts w:ascii="Times New Roman" w:hAnsi="Times New Roman" w:cs="Times New Roman"/>
+          <w:lang w:val="en-GB"/>
+        </w:rPr>
+        <w:t>, for example XML. This then allows them to be named, and recalled simply by writing the name of the snippet. For code that is used often, this is a fast and efficient way to reuse code, but requires the developer remember both what snippets are available, and what name they all go by. Search</w:t>
+      </w:r>
+      <w:r>
+        <w:rPr>
+          <w:rFonts w:ascii="Times New Roman" w:hAnsi="Times New Roman" w:cs="Times New Roman"/>
+          <w:lang w:val="en-GB"/>
+        </w:rPr>
+        <w:t>ing the repository is often cumbersome, and redundancy is quite possible, as snippets may go forgotten. As it’s an offline, personal repository, the problems relating to stale code and lack of peer review remain.</w:t>
+      </w:r>
+    </w:p>
+    <w:p>
+      <w:pPr>
+        <w:jc w:val="both"/>
+        <w:rPr>
+          <w:rFonts w:ascii="Times New Roman" w:hAnsi="Times New Roman" w:cs="Times New Roman"/>
+          <w:i/>
+          <w:lang w:val="en-GB"/>
+        </w:rPr>
+      </w:pPr>
+    </w:p>
+    <w:p>
+      <w:pPr>
+        <w:jc w:val="both"/>
+        <w:rPr>
+          <w:rFonts w:ascii="Times New Roman" w:hAnsi="Times New Roman" w:cs="Times New Roman"/>
+          <w:lang w:val="en-GB"/>
+        </w:rPr>
+      </w:pPr>
+      <w:r>
+        <w:rPr>
+          <w:rFonts w:ascii="Times New Roman" w:hAnsi="Times New Roman" w:cs="Times New Roman"/>
+          <w:i/>
+          <w:lang w:val="en-GB"/>
+        </w:rPr>
+        <w:t xml:space="preserve">IDE </w:t>
+      </w:r>
+      <w:r>
+        <w:rPr>
+          <w:rFonts w:ascii="Times New Roman" w:hAnsi="Times New Roman" w:cs="Times New Roman"/>
+          <w:i/>
+          <w:lang w:val="en-GB"/>
+        </w:rPr>
+        <w:t>Plugins</w:t>
+      </w:r>
+      <w:r>
+        <w:rPr>
+          <w:rFonts w:ascii="Times New Roman" w:hAnsi="Times New Roman" w:cs="Times New Roman"/>
+          <w:lang w:val="en-GB"/>
+        </w:rPr>
+        <w:t xml:space="preserve"> </w:t>
+      </w:r>
+      <w:r>
+        <w:rPr>
+          <w:rFonts w:ascii="Times New Roman" w:hAnsi="Times New Roman" w:cs="Times New Roman"/>
+          <w:lang w:val="en-GB"/>
+        </w:rPr>
+        <w:t xml:space="preserve">are also an option, as some IDEs don’t provide tools for code reuse by default. </w:t>
+      </w:r>
+      <w:proofErr w:type="spellStart"/>
+      <w:r>
+        <w:rPr>
+          <w:rFonts w:ascii="Times New Roman" w:hAnsi="Times New Roman" w:cs="Times New Roman"/>
+          <w:lang w:val="en-GB"/>
+        </w:rPr>
+        <w:t>Resharper</w:t>
+      </w:r>
+      <w:proofErr w:type="spellEnd"/>
+      <w:r>
+        <w:rPr>
+          <w:rFonts w:ascii="Times New Roman" w:hAnsi="Times New Roman" w:cs="Times New Roman"/>
+          <w:lang w:val="en-GB"/>
+        </w:rPr>
+        <w:t xml:space="preserve"> for Visual Studio is one such plugin  </w:t>
+      </w:r>
+      <w:bookmarkStart w:id="0" w:name="_GoBack"/>
+      <w:bookmarkEnd w:id="0"/>
+    </w:p>
+    <w:p>
+      <w:pPr>
+        <w:jc w:val="both"/>
+        <w:rPr>
+          <w:rFonts w:ascii="Times New Roman" w:hAnsi="Times New Roman" w:cs="Times New Roman"/>
+          <w:lang w:val="en-GB"/>
+        </w:rPr>
+      </w:pPr>
+    </w:p>
+    <w:p>
+      <w:pPr>
+        <w:jc w:val="both"/>
+        <w:rPr>
+          <w:rFonts w:ascii="Times New Roman" w:hAnsi="Times New Roman" w:cs="Times New Roman"/>
+          <w:lang w:val="en-GB"/>
+        </w:rPr>
+      </w:pPr>
+      <w:r>
+        <w:rPr>
+          <w:rFonts w:ascii="Times New Roman" w:hAnsi="Times New Roman" w:cs="Times New Roman"/>
+          <w:i/>
+          <w:lang w:val="en-GB"/>
+        </w:rPr>
+        <w:t>git/</w:t>
+      </w:r>
+      <w:proofErr w:type="spellStart"/>
+      <w:r>
+        <w:rPr>
+          <w:rFonts w:ascii="Times New Roman" w:hAnsi="Times New Roman" w:cs="Times New Roman"/>
+          <w:i/>
+          <w:lang w:val="en-GB"/>
+        </w:rPr>
+        <w:t>GitHub</w:t>
+      </w:r>
+      <w:proofErr w:type="spellEnd"/>
+      <w:r>
+        <w:rPr>
+          <w:rFonts w:ascii="Times New Roman" w:hAnsi="Times New Roman" w:cs="Times New Roman"/>
+          <w:lang w:val="en-GB"/>
+        </w:rPr>
+        <w:t xml:space="preserve"> </w:t>
+      </w:r>
+    </w:p>
+    <w:p>
+      <w:pPr>
+        <w:jc w:val="both"/>
+        <w:rPr>
+          <w:rFonts w:ascii="Times New Roman" w:hAnsi="Times New Roman" w:cs="Times New Roman"/>
+          <w:lang w:val="en-GB"/>
+        </w:rPr>
+      </w:pPr>
+    </w:p>
+    <w:p>
+      <w:pPr>
+        <w:jc w:val="both"/>
+        <w:rPr>
+          <w:rFonts w:ascii="Times New Roman" w:hAnsi="Times New Roman" w:cs="Times New Roman"/>
+          <w:lang w:val="en-GB"/>
+        </w:rPr>
+      </w:pPr>
+      <w:proofErr w:type="spellStart"/>
+      <w:r>
+        <w:rPr>
+          <w:rFonts w:ascii="Times New Roman" w:hAnsi="Times New Roman" w:cs="Times New Roman"/>
+          <w:i/>
+          <w:lang w:val="en-GB"/>
+        </w:rPr>
+        <w:t>GitHub’s</w:t>
+      </w:r>
+      <w:proofErr w:type="spellEnd"/>
+      <w:r>
+        <w:rPr>
+          <w:rFonts w:ascii="Times New Roman" w:hAnsi="Times New Roman" w:cs="Times New Roman"/>
+          <w:i/>
+          <w:lang w:val="en-GB"/>
+        </w:rPr>
+        <w:t xml:space="preserve"> </w:t>
+      </w:r>
+      <w:proofErr w:type="spellStart"/>
+      <w:r>
+        <w:rPr>
+          <w:rFonts w:ascii="Times New Roman" w:hAnsi="Times New Roman" w:cs="Times New Roman"/>
+          <w:i/>
+          <w:lang w:val="en-GB"/>
+        </w:rPr>
+        <w:t>Gists</w:t>
+      </w:r>
+      <w:proofErr w:type="spellEnd"/>
+      <w:r>
+        <w:rPr>
+          <w:rFonts w:ascii="Times New Roman" w:hAnsi="Times New Roman" w:cs="Times New Roman"/>
+          <w:lang w:val="en-GB"/>
+        </w:rPr>
+        <w:t xml:space="preserve"> </w:t>
+      </w:r>
+    </w:p>
+    <w:p>
+      <w:pPr>
+        <w:jc w:val="both"/>
+        <w:rPr>
+          <w:rFonts w:ascii="Times New Roman" w:hAnsi="Times New Roman" w:cs="Times New Roman"/>
+          <w:lang w:val="en-GB"/>
+        </w:rPr>
+      </w:pPr>
+    </w:p>
+    <w:p>
+      <w:pPr>
+        <w:jc w:val="both"/>
+        <w:rPr>
+          <w:rFonts w:ascii="Times New Roman" w:hAnsi="Times New Roman" w:cs="Times New Roman"/>
+          <w:lang w:val="en-GB"/>
+        </w:rPr>
+      </w:pPr>
+      <w:proofErr w:type="spellStart"/>
+      <w:r>
+        <w:rPr>
+          <w:rFonts w:ascii="Times New Roman" w:hAnsi="Times New Roman" w:cs="Times New Roman"/>
+          <w:i/>
+          <w:lang w:val="en-GB"/>
+        </w:rPr>
+        <w:t>CodeBase</w:t>
+      </w:r>
+      <w:proofErr w:type="spellEnd"/>
+    </w:p>
+    <w:p>
+      <w:pPr>
+        <w:jc w:val="both"/>
+        <w:rPr>
+          <w:rFonts w:ascii="Times New Roman" w:hAnsi="Times New Roman" w:cs="Times New Roman"/>
+          <w:lang w:val="en-GB"/>
+        </w:rPr>
+      </w:pPr>
+    </w:p>
+    <w:p>
+      <w:pPr>
+        <w:jc w:val="both"/>
+        <w:rPr>
+          <w:rFonts w:ascii="Times New Roman" w:hAnsi="Times New Roman" w:cs="Times New Roman"/>
+          <w:lang w:val="en-GB"/>
+        </w:rPr>
+      </w:pPr>
+      <w:proofErr w:type="spellStart"/>
+      <w:r>
+        <w:rPr>
+          <w:rFonts w:ascii="Times New Roman" w:hAnsi="Times New Roman" w:cs="Times New Roman"/>
+          <w:i/>
+          <w:lang w:val="en-GB"/>
+        </w:rPr>
         <w:t>Snipplr</w:t>
+      </w:r>
+      <w:proofErr w:type="spellEnd"/>
+    </w:p>
+    <w:p>
+      <w:pPr>
+        <w:rPr>
+          <w:rFonts w:ascii="Times New Roman" w:hAnsi="Times New Roman" w:cs="Times New Roman"/>
+          <w:sz w:val="32"/>
+          <w:szCs w:val="32"/>
+          <w:lang w:val="en-GB"/>
+        </w:rPr>
+      </w:pPr>
+    </w:p>
+    <w:p>
+      <w:pPr>
+        <w:pStyle w:val="ListParagraph"/>
+        <w:numPr>
+          <w:ilvl w:val="0"/>
+          <w:numId w:val="13"/>
+        </w:numPr>
+        <w:rPr>
+          <w:rFonts w:ascii="Times New Roman" w:hAnsi="Times New Roman" w:cs="Times New Roman"/>
+          <w:sz w:val="32"/>
+          <w:szCs w:val="32"/>
+          <w:lang w:val="en-GB"/>
+        </w:rPr>
+      </w:pPr>
+      <w:r>
+        <w:rPr>
+          <w:rFonts w:ascii="Times New Roman" w:hAnsi="Times New Roman" w:cs="Times New Roman"/>
+          <w:sz w:val="32"/>
+          <w:szCs w:val="32"/>
+          <w:lang w:val="en-GB"/>
+        </w:rPr>
+        <w:t>How have these tools evolved, and what were their original intentions?</w:t>
+      </w:r>
+    </w:p>
+    <w:p>
+      <w:pPr>
+        <w:rPr>
+          <w:rFonts w:ascii="Times New Roman" w:hAnsi="Times New Roman" w:cs="Times New Roman"/>
+          <w:lang w:val="en-GB"/>
+        </w:rPr>
+      </w:pPr>
+    </w:p>
+    <w:p>
+      <w:pPr>
+        <w:pStyle w:val="ListParagraph"/>
+        <w:numPr>
+          <w:ilvl w:val="0"/>
+          <w:numId w:val="5"/>
+        </w:numPr>
+        <w:rPr>
+          <w:rFonts w:ascii="Times New Roman" w:hAnsi="Times New Roman" w:cs="Times New Roman"/>
+          <w:lang w:val="en-GB"/>
+        </w:rPr>
+      </w:pPr>
+      <w:r>
+        <w:rPr>
+          <w:rFonts w:ascii="Times New Roman" w:hAnsi="Times New Roman" w:cs="Times New Roman"/>
+          <w:i/>
+          <w:lang w:val="en-GB"/>
+        </w:rPr>
+        <w:t>Find git repos or other version controls for the above projects</w:t>
+      </w:r>
+      <w:r>
+        <w:rPr>
+          <w:rFonts w:ascii="Times New Roman" w:hAnsi="Times New Roman" w:cs="Times New Roman"/>
+          <w:i/>
+          <w:lang w:val="en-GB"/>
+        </w:rPr>
+        <w:t>. Perhaps they were documented through development, or have blog posts relating to why and how they went about creating them. Possibly an about section on their website.</w:t>
+      </w:r>
+    </w:p>
+    <w:p>
+      <w:pPr>
+        <w:rPr>
+          <w:rFonts w:ascii="Times New Roman" w:hAnsi="Times New Roman" w:cs="Times New Roman"/>
+          <w:lang w:val="en-GB"/>
+        </w:rPr>
+      </w:pPr>
+    </w:p>
+    <w:p>
+      <w:pPr>
+        <w:pStyle w:val="ListParagraph"/>
+        <w:numPr>
+          <w:ilvl w:val="0"/>
+          <w:numId w:val="13"/>
+        </w:numPr>
+        <w:rPr>
+          <w:rFonts w:ascii="Times New Roman" w:hAnsi="Times New Roman" w:cs="Times New Roman"/>
+          <w:sz w:val="32"/>
+          <w:lang w:val="en-GB"/>
+        </w:rPr>
+      </w:pPr>
+      <w:r>
+        <w:rPr>
+          <w:rFonts w:ascii="Times New Roman" w:hAnsi="Times New Roman" w:cs="Times New Roman"/>
+          <w:sz w:val="32"/>
+          <w:lang w:val="en-GB"/>
+        </w:rPr>
+        <w:t>What usability features do these tools implement and utilise?</w:t>
+      </w:r>
+    </w:p>
+    <w:p>
+      <w:pPr>
+        <w:rPr>
+          <w:rFonts w:ascii="Times New Roman" w:hAnsi="Times New Roman" w:cs="Times New Roman"/>
+          <w:lang w:val="en-GB"/>
+        </w:rPr>
+      </w:pPr>
+    </w:p>
+    <w:p>
+      <w:pPr>
+        <w:pStyle w:val="ListParagraph"/>
+        <w:numPr>
+          <w:ilvl w:val="0"/>
+          <w:numId w:val="5"/>
+        </w:numPr>
+        <w:rPr>
+          <w:rFonts w:ascii="Times New Roman" w:hAnsi="Times New Roman" w:cs="Times New Roman"/>
+          <w:i/>
+          <w:lang w:val="en-GB"/>
+        </w:rPr>
+      </w:pPr>
+      <w:r>
+        <w:rPr>
+          <w:rFonts w:ascii="Times New Roman" w:hAnsi="Times New Roman" w:cs="Times New Roman"/>
+          <w:i/>
+          <w:lang w:val="en-GB"/>
+        </w:rPr>
+        <w:t>Identified</w:t>
+      </w:r>
+      <w:r>
+        <w:rPr>
+          <w:rFonts w:ascii="Times New Roman" w:hAnsi="Times New Roman" w:cs="Times New Roman"/>
+          <w:i/>
+          <w:lang w:val="en-GB"/>
+        </w:rPr>
+        <w:t xml:space="preserve"> the following</w:t>
+      </w:r>
+      <w:r>
+        <w:rPr>
+          <w:rFonts w:ascii="Times New Roman" w:hAnsi="Times New Roman" w:cs="Times New Roman"/>
+          <w:i/>
+          <w:lang w:val="en-GB"/>
+        </w:rPr>
+        <w:t>, talk about each briefly</w:t>
+      </w:r>
+      <w:r>
+        <w:rPr>
+          <w:rFonts w:ascii="Times New Roman" w:hAnsi="Times New Roman" w:cs="Times New Roman"/>
+          <w:i/>
+          <w:lang w:val="en-GB"/>
+        </w:rPr>
+        <w:t>:</w:t>
       </w:r>
     </w:p>
     <w:p>
@@ -1606,178 +2550,25 @@
           <w:i/>
           <w:lang w:val="en-GB"/>
         </w:rPr>
-        <w:t>Subversion</w:t>
-      </w:r>
-    </w:p>
-    <w:p>
-      <w:pPr>
-        <w:rPr>
-          <w:rFonts w:ascii="Times New Roman" w:hAnsi="Times New Roman" w:cs="Times New Roman"/>
-          <w:lang w:val="en-GB"/>
-        </w:rPr>
-      </w:pPr>
-    </w:p>
-    <w:p>
-      <w:pPr>
-        <w:rPr>
-          <w:rFonts w:ascii="Times New Roman" w:hAnsi="Times New Roman" w:cs="Times New Roman"/>
-          <w:lang w:val="en-GB"/>
-        </w:rPr>
-      </w:pPr>
-    </w:p>
-    <w:p>
-      <w:pPr>
-        <w:rPr>
-          <w:rFonts w:ascii="Times New Roman" w:hAnsi="Times New Roman" w:cs="Times New Roman"/>
-          <w:sz w:val="32"/>
-          <w:szCs w:val="32"/>
-          <w:lang w:val="en-GB"/>
-        </w:rPr>
-      </w:pPr>
-    </w:p>
-    <w:p>
-      <w:pPr>
-        <w:pStyle w:val="ListParagraph"/>
-        <w:numPr>
-          <w:ilvl w:val="0"/>
-          <w:numId w:val="13"/>
-        </w:numPr>
-        <w:rPr>
-          <w:rFonts w:ascii="Times New Roman" w:hAnsi="Times New Roman" w:cs="Times New Roman"/>
-          <w:sz w:val="32"/>
-          <w:szCs w:val="32"/>
-          <w:lang w:val="en-GB"/>
-        </w:rPr>
-      </w:pPr>
-      <w:r>
-        <w:rPr>
-          <w:rFonts w:ascii="Times New Roman" w:hAnsi="Times New Roman" w:cs="Times New Roman"/>
-          <w:sz w:val="32"/>
-          <w:szCs w:val="32"/>
-          <w:lang w:val="en-GB"/>
-        </w:rPr>
-        <w:t>How have these tools evolved, and what were their original intentions?</w:t>
-      </w:r>
-    </w:p>
-    <w:p>
-      <w:pPr>
-        <w:rPr>
-          <w:rFonts w:ascii="Times New Roman" w:hAnsi="Times New Roman" w:cs="Times New Roman"/>
-          <w:lang w:val="en-GB"/>
-        </w:rPr>
-      </w:pPr>
-    </w:p>
-    <w:p>
-      <w:pPr>
-        <w:pStyle w:val="ListParagraph"/>
-        <w:numPr>
-          <w:ilvl w:val="0"/>
-          <w:numId w:val="5"/>
-        </w:numPr>
-        <w:rPr>
-          <w:rFonts w:ascii="Times New Roman" w:hAnsi="Times New Roman" w:cs="Times New Roman"/>
-          <w:lang w:val="en-GB"/>
-        </w:rPr>
-      </w:pPr>
-      <w:r>
-        <w:rPr>
-          <w:rFonts w:ascii="Times New Roman" w:hAnsi="Times New Roman" w:cs="Times New Roman"/>
-          <w:i/>
-          <w:lang w:val="en-GB"/>
-        </w:rPr>
-        <w:t>Find git repos or other version controls for the above projects</w:t>
-      </w:r>
-      <w:r>
-        <w:rPr>
-          <w:rFonts w:ascii="Times New Roman" w:hAnsi="Times New Roman" w:cs="Times New Roman"/>
-          <w:i/>
-          <w:lang w:val="en-GB"/>
-        </w:rPr>
-        <w:t>. Perhaps they were documented through development, or have blog posts relating to why and how they went about creating them. Possibly an about section on their website.</w:t>
-      </w:r>
-    </w:p>
-    <w:p>
-      <w:pPr>
-        <w:rPr>
-          <w:rFonts w:ascii="Times New Roman" w:hAnsi="Times New Roman" w:cs="Times New Roman"/>
-          <w:lang w:val="en-GB"/>
-        </w:rPr>
-      </w:pPr>
-    </w:p>
-    <w:p>
-      <w:pPr>
-        <w:pStyle w:val="ListParagraph"/>
-        <w:numPr>
-          <w:ilvl w:val="0"/>
-          <w:numId w:val="13"/>
-        </w:numPr>
-        <w:rPr>
-          <w:rFonts w:ascii="Times New Roman" w:hAnsi="Times New Roman" w:cs="Times New Roman"/>
-          <w:sz w:val="32"/>
-          <w:lang w:val="en-GB"/>
-        </w:rPr>
-      </w:pPr>
-      <w:r>
-        <w:rPr>
-          <w:rFonts w:ascii="Times New Roman" w:hAnsi="Times New Roman" w:cs="Times New Roman"/>
-          <w:sz w:val="32"/>
-          <w:lang w:val="en-GB"/>
-        </w:rPr>
-        <w:t>What usability features do these tools implement and utilise?</w:t>
-      </w:r>
-    </w:p>
-    <w:p>
-      <w:pPr>
-        <w:rPr>
-          <w:rFonts w:ascii="Times New Roman" w:hAnsi="Times New Roman" w:cs="Times New Roman"/>
-          <w:lang w:val="en-GB"/>
-        </w:rPr>
-      </w:pPr>
-    </w:p>
-    <w:p>
-      <w:pPr>
-        <w:pStyle w:val="ListParagraph"/>
-        <w:numPr>
-          <w:ilvl w:val="0"/>
-          <w:numId w:val="5"/>
-        </w:numPr>
-        <w:rPr>
-          <w:rFonts w:ascii="Times New Roman" w:hAnsi="Times New Roman" w:cs="Times New Roman"/>
-          <w:i/>
-          <w:lang w:val="en-GB"/>
-        </w:rPr>
-      </w:pPr>
-      <w:r>
-        <w:rPr>
-          <w:rFonts w:ascii="Times New Roman" w:hAnsi="Times New Roman" w:cs="Times New Roman"/>
-          <w:i/>
-          <w:lang w:val="en-GB"/>
-        </w:rPr>
-        <w:t>Identified</w:t>
-      </w:r>
-      <w:r>
-        <w:rPr>
-          <w:rFonts w:ascii="Times New Roman" w:hAnsi="Times New Roman" w:cs="Times New Roman"/>
-          <w:i/>
-          <w:lang w:val="en-GB"/>
-        </w:rPr>
-        <w:t xml:space="preserve"> the following</w:t>
-      </w:r>
-      <w:r>
-        <w:rPr>
-          <w:rFonts w:ascii="Times New Roman" w:hAnsi="Times New Roman" w:cs="Times New Roman"/>
-          <w:i/>
-          <w:lang w:val="en-GB"/>
-        </w:rPr>
-        <w:t>, talk about each briefly</w:t>
-      </w:r>
-      <w:r>
-        <w:rPr>
-          <w:rFonts w:ascii="Times New Roman" w:hAnsi="Times New Roman" w:cs="Times New Roman"/>
-          <w:i/>
-          <w:lang w:val="en-GB"/>
-        </w:rPr>
-        <w:t>:</w:t>
+        <w:t xml:space="preserve">IDE </w:t>
+      </w:r>
+      <w:proofErr w:type="spellStart"/>
+      <w:r>
+        <w:rPr>
+          <w:rFonts w:ascii="Times New Roman" w:hAnsi="Times New Roman" w:cs="Times New Roman"/>
+          <w:i/>
+          <w:lang w:val="en-GB"/>
+        </w:rPr>
+        <w:t>Intergration</w:t>
+      </w:r>
+      <w:proofErr w:type="spellEnd"/>
+      <w:r>
+        <w:rPr>
+          <w:rFonts w:ascii="Times New Roman" w:hAnsi="Times New Roman" w:cs="Times New Roman"/>
+          <w:i/>
+          <w:lang w:val="en-GB"/>
+        </w:rPr>
+        <w:t xml:space="preserve"> via API</w:t>
       </w:r>
     </w:p>
     <w:p>
@@ -1799,15 +2590,7 @@
           <w:i/>
           <w:lang w:val="en-GB"/>
         </w:rPr>
-        <w:t>IDE Intergration</w:t>
-      </w:r>
-      <w:r>
-        <w:rPr>
-          <w:rFonts w:ascii="Times New Roman" w:hAnsi="Times New Roman" w:cs="Times New Roman"/>
-          <w:i/>
-          <w:lang w:val="en-GB"/>
-        </w:rPr>
-        <w:t xml:space="preserve"> via API</w:t>
+        <w:t>WYSIWYG Editor</w:t>
       </w:r>
     </w:p>
     <w:p>
@@ -1829,7 +2612,49 @@
           <w:i/>
           <w:lang w:val="en-GB"/>
         </w:rPr>
-        <w:t>WYSIWYG Editor</w:t>
+        <w:t>Syntax Highlighting</w:t>
+      </w:r>
+      <w:r>
+        <w:rPr>
+          <w:rFonts w:ascii="Times New Roman" w:hAnsi="Times New Roman" w:cs="Times New Roman"/>
+          <w:i/>
+          <w:lang w:val="en-GB"/>
+        </w:rPr>
+        <w:t>;</w:t>
+      </w:r>
+      <w:r>
+        <w:rPr>
+          <w:rFonts w:ascii="Times New Roman" w:hAnsi="Times New Roman" w:cs="Times New Roman"/>
+          <w:i/>
+          <w:lang w:val="en-GB"/>
+        </w:rPr>
+        <w:t xml:space="preserve"> Line Numbering</w:t>
+      </w:r>
+      <w:r>
+        <w:rPr>
+          <w:rFonts w:ascii="Times New Roman" w:hAnsi="Times New Roman" w:cs="Times New Roman"/>
+          <w:i/>
+          <w:lang w:val="en-GB"/>
+        </w:rPr>
+        <w:t xml:space="preserve"> (Possibly </w:t>
+      </w:r>
+      <w:proofErr w:type="spellStart"/>
+      <w:r>
+        <w:rPr>
+          <w:rFonts w:ascii="Times New Roman" w:hAnsi="Times New Roman" w:cs="Times New Roman"/>
+          <w:i/>
+          <w:lang w:val="en-GB"/>
+        </w:rPr>
+        <w:t>GeSHi</w:t>
+      </w:r>
+      <w:proofErr w:type="spellEnd"/>
+      <w:r>
+        <w:rPr>
+          <w:rFonts w:ascii="Times New Roman" w:hAnsi="Times New Roman" w:cs="Times New Roman"/>
+          <w:i/>
+          <w:lang w:val="en-GB"/>
+        </w:rPr>
+        <w:t>?)</w:t>
       </w:r>
     </w:p>
     <w:p>
@@ -1851,31 +2676,15 @@
           <w:i/>
           <w:lang w:val="en-GB"/>
         </w:rPr>
-        <w:t>Syntax Highlighting</w:t>
-      </w:r>
-      <w:r>
-        <w:rPr>
-          <w:rFonts w:ascii="Times New Roman" w:hAnsi="Times New Roman" w:cs="Times New Roman"/>
-          <w:i/>
-          <w:lang w:val="en-GB"/>
-        </w:rPr>
-        <w:t>;</w:t>
-      </w:r>
-      <w:r>
-        <w:rPr>
-          <w:rFonts w:ascii="Times New Roman" w:hAnsi="Times New Roman" w:cs="Times New Roman"/>
-          <w:i/>
-          <w:lang w:val="en-GB"/>
-        </w:rPr>
-        <w:t xml:space="preserve"> Line Numbering</w:t>
-      </w:r>
-      <w:r>
-        <w:rPr>
-          <w:rFonts w:ascii="Times New Roman" w:hAnsi="Times New Roman" w:cs="Times New Roman"/>
-          <w:i/>
-          <w:lang w:val="en-GB"/>
-        </w:rPr>
-        <w:t xml:space="preserve"> (Possibly GeSHi?)</w:t>
+        <w:t>Rate, Pin/Favourite, Comment</w:t>
+      </w:r>
+      <w:r>
+        <w:rPr>
+          <w:rFonts w:ascii="Times New Roman" w:hAnsi="Times New Roman" w:cs="Times New Roman"/>
+          <w:i/>
+          <w:lang w:val="en-GB"/>
+        </w:rPr>
+        <w:t>, Share</w:t>
       </w:r>
     </w:p>
     <w:p>
@@ -1897,15 +2706,7 @@
           <w:i/>
           <w:lang w:val="en-GB"/>
         </w:rPr>
-        <w:t>Rate, Pin/Favourite, Comment</w:t>
-      </w:r>
-      <w:r>
-        <w:rPr>
-          <w:rFonts w:ascii="Times New Roman" w:hAnsi="Times New Roman" w:cs="Times New Roman"/>
-          <w:i/>
-          <w:lang w:val="en-GB"/>
-        </w:rPr>
-        <w:t>, Share</w:t>
+        <w:t>Searching/Sorting, Tagging, Indexing</w:t>
       </w:r>
     </w:p>
     <w:p>
@@ -1927,7 +2728,7 @@
           <w:i/>
           <w:lang w:val="en-GB"/>
         </w:rPr>
-        <w:t>Searching/Sorting, Tagging, Indexing</w:t>
+        <w:t>Public/Private snippets/groups</w:t>
       </w:r>
     </w:p>
     <w:p>
@@ -1949,7 +2750,7 @@
           <w:i/>
           <w:lang w:val="en-GB"/>
         </w:rPr>
-        <w:t>Public/Private snippets/groups</w:t>
+        <w:t>User groups/companies/institutions</w:t>
       </w:r>
     </w:p>
     <w:p>
@@ -1971,7 +2772,7 @@
           <w:i/>
           <w:lang w:val="en-GB"/>
         </w:rPr>
-        <w:t>User groups/companies/institutions</w:t>
+        <w:t>Forks/Change Requests/Branches</w:t>
       </w:r>
     </w:p>
     <w:p>
@@ -1993,7 +2794,25 @@
           <w:i/>
           <w:lang w:val="en-GB"/>
         </w:rPr>
-        <w:t>Forks/Change Requests/Branches</w:t>
+        <w:t xml:space="preserve">Quick code dump sharing (like </w:t>
+      </w:r>
+      <w:proofErr w:type="spellStart"/>
+      <w:r>
+        <w:rPr>
+          <w:rFonts w:ascii="Times New Roman" w:hAnsi="Times New Roman" w:cs="Times New Roman"/>
+          <w:i/>
+          <w:lang w:val="en-GB"/>
+        </w:rPr>
+        <w:t>pastebin</w:t>
+      </w:r>
+      <w:proofErr w:type="spellEnd"/>
+      <w:r>
+        <w:rPr>
+          <w:rFonts w:ascii="Times New Roman" w:hAnsi="Times New Roman" w:cs="Times New Roman"/>
+          <w:i/>
+          <w:lang w:val="en-GB"/>
+        </w:rPr>
+        <w:t>)</w:t>
       </w:r>
     </w:p>
     <w:p>
@@ -2015,7 +2834,7 @@
           <w:i/>
           <w:lang w:val="en-GB"/>
         </w:rPr>
-        <w:t>Quick code dump sharing (like pastebin)</w:t>
+        <w:t>Cloud storage/online editing (like google docs)</w:t>
       </w:r>
     </w:p>
     <w:p>
@@ -2037,7 +2856,7 @@
           <w:i/>
           <w:lang w:val="en-GB"/>
         </w:rPr>
-        <w:t>Cloud storage/online editing (like google docs)</w:t>
+        <w:t>Related code</w:t>
       </w:r>
     </w:p>
     <w:p>
@@ -2059,7 +2878,23 @@
           <w:i/>
           <w:lang w:val="en-GB"/>
         </w:rPr>
-        <w:t>Related code</w:t>
+        <w:t>Collecting</w:t>
+      </w:r>
+      <w:r>
+        <w:rPr>
+          <w:rFonts w:ascii="Times New Roman" w:hAnsi="Times New Roman" w:cs="Times New Roman"/>
+          <w:i/>
+          <w:lang w:val="en-GB"/>
+        </w:rPr>
+        <w:t xml:space="preserve"> </w:t>
+      </w:r>
+      <w:r>
+        <w:rPr>
+          <w:rFonts w:ascii="Times New Roman" w:hAnsi="Times New Roman" w:cs="Times New Roman"/>
+          <w:i/>
+          <w:lang w:val="en-GB"/>
+        </w:rPr>
+        <w:t>multiple snippets together</w:t>
       </w:r>
     </w:p>
     <w:p>
@@ -2081,23 +2916,15 @@
           <w:i/>
           <w:lang w:val="en-GB"/>
         </w:rPr>
-        <w:t>Collecting</w:t>
-      </w:r>
-      <w:r>
-        <w:rPr>
-          <w:rFonts w:ascii="Times New Roman" w:hAnsi="Times New Roman" w:cs="Times New Roman"/>
-          <w:i/>
-          <w:lang w:val="en-GB"/>
-        </w:rPr>
-        <w:t xml:space="preserve"> </w:t>
-      </w:r>
-      <w:r>
-        <w:rPr>
-          <w:rFonts w:ascii="Times New Roman" w:hAnsi="Times New Roman" w:cs="Times New Roman"/>
-          <w:i/>
-          <w:lang w:val="en-GB"/>
-        </w:rPr>
-        <w:t>multiple snippets together</w:t>
+        <w:t>Facebook</w:t>
+      </w:r>
+      <w:r>
+        <w:rPr>
+          <w:rFonts w:ascii="Times New Roman" w:hAnsi="Times New Roman" w:cs="Times New Roman"/>
+          <w:i/>
+          <w:lang w:val="en-GB"/>
+        </w:rPr>
+        <w:t xml:space="preserve"> Login for easy account creation/future login</w:t>
       </w:r>
     </w:p>
     <w:p>
@@ -2119,7 +2946,25 @@
           <w:i/>
           <w:lang w:val="en-GB"/>
         </w:rPr>
-        <w:t>Facebookt Login for easy account creation/future login</w:t>
+        <w:t xml:space="preserve">Profile – information about the user, their submitted code </w:t>
+      </w:r>
+      <w:proofErr w:type="spellStart"/>
+      <w:r>
+        <w:rPr>
+          <w:rFonts w:ascii="Times New Roman" w:hAnsi="Times New Roman" w:cs="Times New Roman"/>
+          <w:i/>
+          <w:lang w:val="en-GB"/>
+        </w:rPr>
+        <w:t>etc</w:t>
+      </w:r>
+      <w:proofErr w:type="spellEnd"/>
+      <w:r>
+        <w:rPr>
+          <w:rFonts w:ascii="Times New Roman" w:hAnsi="Times New Roman" w:cs="Times New Roman"/>
+          <w:i/>
+          <w:lang w:val="en-GB"/>
+        </w:rPr>
+        <w:t xml:space="preserve"> </w:t>
       </w:r>
     </w:p>
     <w:p>
@@ -2141,15 +2986,25 @@
           <w:i/>
           <w:lang w:val="en-GB"/>
         </w:rPr>
-        <w:t>Profile – information about the user, their submitted code etc</w:t>
-      </w:r>
-      <w:r>
-        <w:rPr>
-          <w:rFonts w:ascii="Times New Roman" w:hAnsi="Times New Roman" w:cs="Times New Roman"/>
-          <w:i/>
-          <w:lang w:val="en-GB"/>
-        </w:rPr>
-        <w:t xml:space="preserve"> </w:t>
+        <w:t xml:space="preserve">Achievements (First submission, Top Rated, </w:t>
+      </w:r>
+      <w:proofErr w:type="spellStart"/>
+      <w:r>
+        <w:rPr>
+          <w:rFonts w:ascii="Times New Roman" w:hAnsi="Times New Roman" w:cs="Times New Roman"/>
+          <w:i/>
+          <w:lang w:val="en-GB"/>
+        </w:rPr>
+        <w:t>etc</w:t>
+      </w:r>
+      <w:proofErr w:type="spellEnd"/>
+      <w:r>
+        <w:rPr>
+          <w:rFonts w:ascii="Times New Roman" w:hAnsi="Times New Roman" w:cs="Times New Roman"/>
+          <w:i/>
+          <w:lang w:val="en-GB"/>
+        </w:rPr>
+        <w:t>)</w:t>
       </w:r>
     </w:p>
     <w:p>
@@ -2171,7 +3026,7 @@
           <w:i/>
           <w:lang w:val="en-GB"/>
         </w:rPr>
-        <w:t>Achievements (First submission, Top Rated, etc)</w:t>
+        <w:t>Social Media integration for sharing code</w:t>
       </w:r>
     </w:p>
     <w:p>
@@ -2187,13 +3042,23 @@
           <w:lang w:val="en-GB"/>
         </w:rPr>
       </w:pPr>
-      <w:r>
-        <w:rPr>
-          <w:rFonts w:ascii="Times New Roman" w:hAnsi="Times New Roman" w:cs="Times New Roman"/>
-          <w:i/>
-          <w:lang w:val="en-GB"/>
-        </w:rPr>
-        <w:t>Social Media integration for sharing code</w:t>
+      <w:proofErr w:type="spellStart"/>
+      <w:r>
+        <w:rPr>
+          <w:rFonts w:ascii="Times New Roman" w:hAnsi="Times New Roman" w:cs="Times New Roman"/>
+          <w:i/>
+          <w:lang w:val="en-GB"/>
+        </w:rPr>
+        <w:t>Wordpress</w:t>
+      </w:r>
+      <w:proofErr w:type="spellEnd"/>
+      <w:r>
+        <w:rPr>
+          <w:rFonts w:ascii="Times New Roman" w:hAnsi="Times New Roman" w:cs="Times New Roman"/>
+          <w:i/>
+          <w:lang w:val="en-GB"/>
+        </w:rPr>
+        <w:t xml:space="preserve"> Plugin</w:t>
       </w:r>
     </w:p>
     <w:p>
@@ -2215,7 +3080,33 @@
           <w:i/>
           <w:lang w:val="en-GB"/>
         </w:rPr>
-        <w:t>Wordpress Plugin</w:t>
+        <w:t>Ability to run code itself</w:t>
+      </w:r>
+      <w:r>
+        <w:rPr>
+          <w:rFonts w:ascii="Times New Roman" w:hAnsi="Times New Roman" w:cs="Times New Roman"/>
+          <w:i/>
+          <w:lang w:val="en-GB"/>
+        </w:rPr>
+        <w:t xml:space="preserve"> (</w:t>
+      </w:r>
+      <w:proofErr w:type="spellStart"/>
+      <w:r>
+        <w:rPr>
+          <w:rFonts w:ascii="Times New Roman" w:hAnsi="Times New Roman" w:cs="Times New Roman"/>
+          <w:i/>
+          <w:lang w:val="en-GB"/>
+        </w:rPr>
+        <w:t>codepad</w:t>
+      </w:r>
+      <w:proofErr w:type="spellEnd"/>
+      <w:r>
+        <w:rPr>
+          <w:rFonts w:ascii="Times New Roman" w:hAnsi="Times New Roman" w:cs="Times New Roman"/>
+          <w:i/>
+          <w:lang w:val="en-GB"/>
+        </w:rPr>
+        <w:t>)</w:t>
       </w:r>
     </w:p>
     <w:p>

</xml_diff>

<commit_message>
added history to technologies
</commit_message>
<xml_diff>
--- a/doc/LitTechSurvey/LitTechSurvey.docx
+++ b/doc/LitTechSurvey/LitTechSurvey.docx
@@ -5211,33 +5211,129 @@
           <w:rFonts w:ascii="Times New Roman" w:hAnsi="Times New Roman" w:cs="Times New Roman"/>
           <w:lang w:val="en-GB"/>
         </w:rPr>
-        <w:t xml:space="preserve"> in 2006 and through 2007 merged their web-based word processor with Google Spreadsheets [18]</w:t>
-      </w:r>
+        <w:t xml:space="preserve"> in 2006 and through 2007 merged their web-based word processor with Google Spreadsheets [18]. The original intentions, stemming from </w:t>
+      </w:r>
+      <w:proofErr w:type="spellStart"/>
+      <w:r>
+        <w:rPr>
+          <w:rFonts w:ascii="Times New Roman" w:hAnsi="Times New Roman" w:cs="Times New Roman"/>
+          <w:lang w:val="en-GB"/>
+        </w:rPr>
+        <w:t>Upstartle</w:t>
+      </w:r>
+      <w:proofErr w:type="spellEnd"/>
+      <w:r>
+        <w:rPr>
+          <w:rFonts w:ascii="Times New Roman" w:hAnsi="Times New Roman" w:cs="Times New Roman"/>
+          <w:lang w:val="en-GB"/>
+        </w:rPr>
+        <w:t xml:space="preserve">, were to allow users to share documents instantly, as well as collaborate in real-time. This continued with the addition of presentations to Google Docs, and was refined over time to include </w:t>
+      </w:r>
+      <w:r>
+        <w:rPr>
+          <w:rFonts w:ascii="Times New Roman" w:hAnsi="Times New Roman" w:cs="Times New Roman"/>
+          <w:lang w:val="en-GB"/>
+        </w:rPr>
+        <w:t xml:space="preserve">extra usability </w:t>
+      </w:r>
+      <w:r>
+        <w:rPr>
+          <w:rFonts w:ascii="Times New Roman" w:hAnsi="Times New Roman" w:cs="Times New Roman"/>
+          <w:lang w:val="en-GB"/>
+        </w:rPr>
+        <w:t>features.</w:t>
+      </w:r>
+    </w:p>
+    <w:p>
+      <w:pPr>
+        <w:rPr>
+          <w:rFonts w:ascii="Times New Roman" w:hAnsi="Times New Roman" w:cs="Times New Roman"/>
+          <w:lang w:val="en-GB"/>
+        </w:rPr>
+      </w:pPr>
+    </w:p>
+    <w:p>
+      <w:pPr>
+        <w:rPr>
+          <w:rFonts w:ascii="Times New Roman" w:hAnsi="Times New Roman" w:cs="Times New Roman"/>
+          <w:lang w:val="en-GB"/>
+        </w:rPr>
+      </w:pPr>
+      <w:r>
+        <w:rPr>
+          <w:rFonts w:ascii="Times New Roman" w:hAnsi="Times New Roman" w:cs="Times New Roman"/>
+          <w:i/>
+          <w:lang w:val="en-GB"/>
+        </w:rPr>
+        <w:t>Stack Overflow</w:t>
+      </w:r>
+      <w:r>
+        <w:rPr>
+          <w:rFonts w:ascii="Times New Roman" w:hAnsi="Times New Roman" w:cs="Times New Roman"/>
+          <w:lang w:val="en-GB"/>
+        </w:rPr>
+        <w:t xml:space="preserve"> </w:t>
+      </w:r>
+      <w:r>
+        <w:rPr>
+          <w:rFonts w:ascii="Times New Roman" w:hAnsi="Times New Roman" w:cs="Times New Roman"/>
+          <w:lang w:val="en-GB"/>
+        </w:rPr>
+        <w:t>began in 2008 a</w:t>
+      </w:r>
+      <w:r>
+        <w:rPr>
+          <w:rFonts w:ascii="Times New Roman" w:hAnsi="Times New Roman" w:cs="Times New Roman"/>
+          <w:lang w:val="en-GB"/>
+        </w:rPr>
+        <w:t xml:space="preserve">s </w:t>
+      </w:r>
+      <w:r>
+        <w:rPr>
+          <w:rFonts w:ascii="Times New Roman" w:hAnsi="Times New Roman" w:cs="Times New Roman"/>
+          <w:lang w:val="en-GB"/>
+        </w:rPr>
+        <w:t xml:space="preserve">a website dedicated to helping users seek assistance on programming related issues. </w:t>
+      </w:r>
+      <w:r>
+        <w:rPr>
+          <w:rFonts w:ascii="Times New Roman" w:hAnsi="Times New Roman" w:cs="Times New Roman"/>
+          <w:lang w:val="en-GB"/>
+        </w:rPr>
+        <w:t xml:space="preserve">Soon after in 2009, additional websites were created </w:t>
+      </w:r>
+      <w:r>
+        <w:rPr>
+          <w:rFonts w:ascii="Times New Roman" w:hAnsi="Times New Roman" w:cs="Times New Roman"/>
+          <w:lang w:val="en-GB"/>
+        </w:rPr>
+        <w:t>along the same premise, under the Stack Exchange umbrella. Stack Overflow itself continues to play a Q&amp;A facilitator for programmers looking for answers to specific, closed loop questions, and is moderated by the community.</w:t>
+      </w:r>
+      <w:r>
+        <w:rPr>
+          <w:rFonts w:ascii="Times New Roman" w:hAnsi="Times New Roman" w:cs="Times New Roman"/>
+          <w:lang w:val="en-GB"/>
+        </w:rPr>
+        <w:t xml:space="preserve"> </w:t>
+      </w:r>
+    </w:p>
+    <w:p>
+      <w:pPr>
+        <w:rPr>
+          <w:rFonts w:ascii="Times New Roman" w:hAnsi="Times New Roman" w:cs="Times New Roman"/>
+          <w:lang w:val="en-GB"/>
+        </w:rPr>
+      </w:pPr>
+    </w:p>
+    <w:p>
+      <w:pPr>
+        <w:rPr>
+          <w:rFonts w:ascii="Times New Roman" w:hAnsi="Times New Roman" w:cs="Times New Roman"/>
+          <w:lang w:val="en-GB"/>
+        </w:rPr>
+      </w:pPr>
       <w:bookmarkStart w:id="0" w:name="_GoBack"/>
       <w:bookmarkEnd w:id="0"/>
-      <w:r>
-        <w:rPr>
-          <w:rFonts w:ascii="Times New Roman" w:hAnsi="Times New Roman" w:cs="Times New Roman"/>
-          <w:lang w:val="en-GB"/>
-        </w:rPr>
-        <w:t xml:space="preserve">. The original intentions, stemming from </w:t>
-      </w:r>
-      <w:proofErr w:type="spellStart"/>
-      <w:r>
-        <w:rPr>
-          <w:rFonts w:ascii="Times New Roman" w:hAnsi="Times New Roman" w:cs="Times New Roman"/>
-          <w:lang w:val="en-GB"/>
-        </w:rPr>
-        <w:t>Upstartle</w:t>
-      </w:r>
-      <w:proofErr w:type="spellEnd"/>
-      <w:r>
-        <w:rPr>
-          <w:rFonts w:ascii="Times New Roman" w:hAnsi="Times New Roman" w:cs="Times New Roman"/>
-          <w:lang w:val="en-GB"/>
-        </w:rPr>
-        <w:t xml:space="preserve">, were to allow users to share documents instantly, as well as collaborate in real-time. This continued with the addition of presentations to Google Docs, and was refined over time to include more features. </w:t>
-      </w:r>
     </w:p>
     <w:p>
       <w:pPr>

</xml_diff>

<commit_message>
updated section 3 and 4 of Chapter 3, plus references
</commit_message>
<xml_diff>
--- a/doc/LitTechSurvey/LitTechSurvey.docx
+++ b/doc/LitTechSurvey/LitTechSurvey.docx
@@ -403,24 +403,29 @@
         </w:numPr>
         <w:jc w:val="both"/>
         <w:rPr>
-          <w:rFonts w:ascii="Times New Roman" w:hAnsi="Times New Roman" w:cs="Times New Roman"/>
-          <w:lang w:val="en-GB"/>
-        </w:rPr>
-      </w:pPr>
-      <w:r>
-        <w:rPr>
-          <w:rFonts w:ascii="Times New Roman" w:hAnsi="Times New Roman" w:cs="Times New Roman"/>
-          <w:lang w:val="en-GB"/>
-        </w:rPr>
-        <w:t>Is there literature to support the idea that code reuse remains sub-optimal</w:t>
-      </w:r>
-      <w:r>
-        <w:rPr>
-          <w:rFonts w:ascii="Times New Roman" w:hAnsi="Times New Roman" w:cs="Times New Roman"/>
-          <w:lang w:val="en-GB"/>
-        </w:rPr>
-        <w:t>?</w:t>
-      </w:r>
+          <w:del w:id="0" w:author="Jamie Warburton" w:date="2015-11-29T22:14:00Z"/>
+          <w:rFonts w:ascii="Times New Roman" w:hAnsi="Times New Roman" w:cs="Times New Roman"/>
+          <w:lang w:val="en-GB"/>
+        </w:rPr>
+      </w:pPr>
+      <w:bookmarkStart w:id="1" w:name="_GoBack"/>
+      <w:bookmarkEnd w:id="1"/>
+      <w:del w:id="2" w:author="Jamie Warburton" w:date="2015-11-29T22:14:00Z">
+        <w:r>
+          <w:rPr>
+            <w:rFonts w:ascii="Times New Roman" w:hAnsi="Times New Roman" w:cs="Times New Roman"/>
+            <w:lang w:val="en-GB"/>
+          </w:rPr>
+          <w:delText>Is there literature to support the idea that code reuse remains sub-optimal</w:delText>
+        </w:r>
+        <w:r>
+          <w:rPr>
+            <w:rFonts w:ascii="Times New Roman" w:hAnsi="Times New Roman" w:cs="Times New Roman"/>
+            <w:lang w:val="en-GB"/>
+          </w:rPr>
+          <w:delText>?</w:delText>
+        </w:r>
+      </w:del>
     </w:p>
     <w:p>
       <w:pPr>
@@ -431,17 +436,20 @@
         </w:numPr>
         <w:jc w:val="both"/>
         <w:rPr>
-          <w:rFonts w:ascii="Times New Roman" w:hAnsi="Times New Roman" w:cs="Times New Roman"/>
-          <w:lang w:val="en-GB"/>
-        </w:rPr>
-      </w:pPr>
-      <w:r>
-        <w:rPr>
-          <w:rFonts w:ascii="Times New Roman" w:hAnsi="Times New Roman" w:cs="Times New Roman"/>
-          <w:lang w:val="en-GB"/>
-        </w:rPr>
-        <w:t>Is there ongoing research in to new methods of code reuse or code sharing, specifically cross project?</w:t>
-      </w:r>
+          <w:del w:id="3" w:author="Jamie Warburton" w:date="2015-11-29T22:14:00Z"/>
+          <w:rFonts w:ascii="Times New Roman" w:hAnsi="Times New Roman" w:cs="Times New Roman"/>
+          <w:lang w:val="en-GB"/>
+        </w:rPr>
+      </w:pPr>
+      <w:del w:id="4" w:author="Jamie Warburton" w:date="2015-11-29T22:14:00Z">
+        <w:r>
+          <w:rPr>
+            <w:rFonts w:ascii="Times New Roman" w:hAnsi="Times New Roman" w:cs="Times New Roman"/>
+            <w:lang w:val="en-GB"/>
+          </w:rPr>
+          <w:delText>Is there ongoing research in to new methods of code reuse or code sharing, specifically cross project?</w:delText>
+        </w:r>
+      </w:del>
     </w:p>
     <w:p>
       <w:pPr>
@@ -452,17 +460,20 @@
         </w:numPr>
         <w:jc w:val="both"/>
         <w:rPr>
-          <w:rFonts w:ascii="Times New Roman" w:hAnsi="Times New Roman" w:cs="Times New Roman"/>
-          <w:lang w:val="en-GB"/>
-        </w:rPr>
-      </w:pPr>
-      <w:r>
-        <w:rPr>
-          <w:rFonts w:ascii="Times New Roman" w:hAnsi="Times New Roman" w:cs="Times New Roman"/>
-          <w:lang w:val="en-GB"/>
-        </w:rPr>
-        <w:t>How do current developers feel about their existing environment in relation to code reuse, and what do they feel works well or poorly?</w:t>
-      </w:r>
+          <w:del w:id="5" w:author="Jamie Warburton" w:date="2015-11-29T22:14:00Z"/>
+          <w:rFonts w:ascii="Times New Roman" w:hAnsi="Times New Roman" w:cs="Times New Roman"/>
+          <w:lang w:val="en-GB"/>
+        </w:rPr>
+      </w:pPr>
+      <w:del w:id="6" w:author="Jamie Warburton" w:date="2015-11-29T22:14:00Z">
+        <w:r>
+          <w:rPr>
+            <w:rFonts w:ascii="Times New Roman" w:hAnsi="Times New Roman" w:cs="Times New Roman"/>
+            <w:lang w:val="en-GB"/>
+          </w:rPr>
+          <w:delText>How do current developers feel about their existing environment in relation to code reuse, and what do they feel works well or poorly?</w:delText>
+        </w:r>
+      </w:del>
     </w:p>
     <w:p>
       <w:pPr>
@@ -790,7 +801,70 @@
           <w:rFonts w:ascii="Times New Roman" w:hAnsi="Times New Roman" w:cs="Times New Roman"/>
           <w:lang w:val="en-GB"/>
         </w:rPr>
-        <w:t xml:space="preserve">modern </w:t>
+        <w:t xml:space="preserve">modern day methodology of </w:t>
+      </w:r>
+      <w:r>
+        <w:rPr>
+          <w:rFonts w:ascii="Times New Roman" w:hAnsi="Times New Roman" w:cs="Times New Roman"/>
+          <w:lang w:val="en-GB"/>
+        </w:rPr>
+        <w:t>c</w:t>
+      </w:r>
+      <w:r>
+        <w:rPr>
+          <w:rFonts w:ascii="Times New Roman" w:hAnsi="Times New Roman" w:cs="Times New Roman"/>
+          <w:lang w:val="en-GB"/>
+        </w:rPr>
+        <w:t>ompo</w:t>
+      </w:r>
+      <w:r>
+        <w:rPr>
+          <w:rFonts w:ascii="Times New Roman" w:hAnsi="Times New Roman" w:cs="Times New Roman"/>
+          <w:lang w:val="en-GB"/>
+        </w:rPr>
+        <w:t>nent-based software engineering:</w:t>
+      </w:r>
+      <w:r>
+        <w:rPr>
+          <w:rFonts w:ascii="Times New Roman" w:hAnsi="Times New Roman" w:cs="Times New Roman"/>
+          <w:lang w:val="en-GB"/>
+        </w:rPr>
+        <w:t xml:space="preserve"> </w:t>
+      </w:r>
+      <w:r>
+        <w:rPr>
+          <w:rFonts w:ascii="Times New Roman" w:hAnsi="Times New Roman" w:cs="Times New Roman"/>
+          <w:lang w:val="en-GB"/>
+        </w:rPr>
+        <w:t xml:space="preserve">the idea that software components can be made interchangeable and reliable, </w:t>
+      </w:r>
+      <w:r>
+        <w:rPr>
+          <w:rFonts w:ascii="Times New Roman" w:hAnsi="Times New Roman" w:cs="Times New Roman"/>
+          <w:lang w:val="en-GB"/>
+        </w:rPr>
+        <w:t>similar to</w:t>
+      </w:r>
+      <w:r>
+        <w:rPr>
+          <w:rFonts w:ascii="Times New Roman" w:hAnsi="Times New Roman" w:cs="Times New Roman"/>
+          <w:lang w:val="en-GB"/>
+        </w:rPr>
+        <w:t xml:space="preserve"> hardware components [9]. </w:t>
+      </w:r>
+      <w:r>
+        <w:rPr>
+          <w:rFonts w:ascii="Times New Roman" w:hAnsi="Times New Roman" w:cs="Times New Roman"/>
+          <w:lang w:val="en-GB"/>
+        </w:rPr>
+        <w:t>Then, t</w:t>
+      </w:r>
+      <w:r>
+        <w:rPr>
+          <w:rFonts w:ascii="Times New Roman" w:hAnsi="Times New Roman" w:cs="Times New Roman"/>
+          <w:lang w:val="en-GB"/>
+        </w:rPr>
+        <w:t xml:space="preserve">his clearly flows from Douglas’ idea of catalogues, but maintains a much more abstract view on how it should be implemented. This principle is what countless software companies </w:t>
       </w:r>
       <w:r>
         <w:rPr>
@@ -798,28 +872,74 @@
           <w:lang w:val="en-GB"/>
         </w:rPr>
         <w:lastRenderedPageBreak/>
-        <w:t xml:space="preserve">day methodology of </w:t>
-      </w:r>
-      <w:r>
-        <w:rPr>
-          <w:rFonts w:ascii="Times New Roman" w:hAnsi="Times New Roman" w:cs="Times New Roman"/>
-          <w:lang w:val="en-GB"/>
-        </w:rPr>
-        <w:t>c</w:t>
-      </w:r>
-      <w:r>
-        <w:rPr>
-          <w:rFonts w:ascii="Times New Roman" w:hAnsi="Times New Roman" w:cs="Times New Roman"/>
-          <w:lang w:val="en-GB"/>
-        </w:rPr>
-        <w:t>ompo</w:t>
-      </w:r>
-      <w:r>
-        <w:rPr>
-          <w:rFonts w:ascii="Times New Roman" w:hAnsi="Times New Roman" w:cs="Times New Roman"/>
-          <w:lang w:val="en-GB"/>
-        </w:rPr>
-        <w:t>nent-based software engineering:</w:t>
+        <w:t>utilise, enabling a product to be developed to perform a specific task, with exposed hooks or APIs</w:t>
+      </w:r>
+      <w:r>
+        <w:rPr>
+          <w:rFonts w:ascii="Times New Roman" w:hAnsi="Times New Roman" w:cs="Times New Roman"/>
+          <w:lang w:val="en-GB"/>
+        </w:rPr>
+        <w:t>, allowing</w:t>
+      </w:r>
+      <w:r>
+        <w:rPr>
+          <w:rFonts w:ascii="Times New Roman" w:hAnsi="Times New Roman" w:cs="Times New Roman"/>
+          <w:lang w:val="en-GB"/>
+        </w:rPr>
+        <w:t xml:space="preserve"> it to be dropped in to a more complex system</w:t>
+      </w:r>
+      <w:r>
+        <w:rPr>
+          <w:rFonts w:ascii="Times New Roman" w:hAnsi="Times New Roman" w:cs="Times New Roman"/>
+          <w:lang w:val="en-GB"/>
+        </w:rPr>
+        <w:t xml:space="preserve"> with relative ease</w:t>
+      </w:r>
+      <w:r>
+        <w:rPr>
+          <w:rFonts w:ascii="Times New Roman" w:hAnsi="Times New Roman" w:cs="Times New Roman"/>
+          <w:lang w:val="en-GB"/>
+        </w:rPr>
+        <w:t>.</w:t>
+      </w:r>
+    </w:p>
+    <w:p>
+      <w:pPr>
+        <w:jc w:val="both"/>
+        <w:rPr>
+          <w:rFonts w:ascii="Times New Roman" w:hAnsi="Times New Roman" w:cs="Times New Roman"/>
+          <w:lang w:val="en-GB"/>
+        </w:rPr>
+      </w:pPr>
+    </w:p>
+    <w:p>
+      <w:pPr>
+        <w:jc w:val="both"/>
+        <w:rPr>
+          <w:rFonts w:ascii="Times New Roman" w:hAnsi="Times New Roman" w:cs="Times New Roman"/>
+          <w:lang w:val="en-GB"/>
+        </w:rPr>
+      </w:pPr>
+      <w:r>
+        <w:rPr>
+          <w:rFonts w:ascii="Times New Roman" w:hAnsi="Times New Roman" w:cs="Times New Roman"/>
+          <w:lang w:val="en-GB"/>
+        </w:rPr>
+        <w:t>A practical</w:t>
+      </w:r>
+      <w:r>
+        <w:rPr>
+          <w:rFonts w:ascii="Times New Roman" w:hAnsi="Times New Roman" w:cs="Times New Roman"/>
+          <w:lang w:val="en-GB"/>
+        </w:rPr>
+        <w:t xml:space="preserve"> example</w:t>
+      </w:r>
+      <w:r>
+        <w:rPr>
+          <w:rFonts w:ascii="Times New Roman" w:hAnsi="Times New Roman" w:cs="Times New Roman"/>
+          <w:lang w:val="en-GB"/>
+        </w:rPr>
+        <w:t>,</w:t>
       </w:r>
       <w:r>
         <w:rPr>
@@ -833,56 +953,44 @@
           <w:rFonts w:ascii="Times New Roman" w:hAnsi="Times New Roman" w:cs="Times New Roman"/>
           <w:lang w:val="en-GB"/>
         </w:rPr>
-        <w:t xml:space="preserve">the idea that software components can be made interchangeable and reliable, </w:t>
-      </w:r>
-      <w:r>
-        <w:rPr>
-          <w:rFonts w:ascii="Times New Roman" w:hAnsi="Times New Roman" w:cs="Times New Roman"/>
-          <w:lang w:val="en-GB"/>
-        </w:rPr>
-        <w:t>similar to</w:t>
-      </w:r>
-      <w:r>
-        <w:rPr>
-          <w:rFonts w:ascii="Times New Roman" w:hAnsi="Times New Roman" w:cs="Times New Roman"/>
-          <w:lang w:val="en-GB"/>
-        </w:rPr>
-        <w:t xml:space="preserve"> hardware components [9]. </w:t>
-      </w:r>
-      <w:r>
-        <w:rPr>
-          <w:rFonts w:ascii="Times New Roman" w:hAnsi="Times New Roman" w:cs="Times New Roman"/>
-          <w:lang w:val="en-GB"/>
-        </w:rPr>
-        <w:t>Then, t</w:t>
-      </w:r>
-      <w:r>
-        <w:rPr>
-          <w:rFonts w:ascii="Times New Roman" w:hAnsi="Times New Roman" w:cs="Times New Roman"/>
-          <w:lang w:val="en-GB"/>
-        </w:rPr>
-        <w:t>his clearly flows from Douglas’ idea of catalogues, but maintains a much more abstract view on how it should be implemented. This principle is what countless software companies utilise, enabling a product to be developed to perform a specific task, with exposed hooks or APIs</w:t>
-      </w:r>
-      <w:r>
-        <w:rPr>
-          <w:rFonts w:ascii="Times New Roman" w:hAnsi="Times New Roman" w:cs="Times New Roman"/>
-          <w:lang w:val="en-GB"/>
-        </w:rPr>
-        <w:t>, allowing</w:t>
-      </w:r>
-      <w:r>
-        <w:rPr>
-          <w:rFonts w:ascii="Times New Roman" w:hAnsi="Times New Roman" w:cs="Times New Roman"/>
-          <w:lang w:val="en-GB"/>
-        </w:rPr>
-        <w:t xml:space="preserve"> it to be dropped in to a more complex system</w:t>
-      </w:r>
-      <w:r>
-        <w:rPr>
-          <w:rFonts w:ascii="Times New Roman" w:hAnsi="Times New Roman" w:cs="Times New Roman"/>
-          <w:lang w:val="en-GB"/>
-        </w:rPr>
-        <w:t xml:space="preserve"> with relative ease</w:t>
+        <w:t xml:space="preserve">to aid understanding, </w:t>
+      </w:r>
+      <w:r>
+        <w:rPr>
+          <w:rFonts w:ascii="Times New Roman" w:hAnsi="Times New Roman" w:cs="Times New Roman"/>
+          <w:lang w:val="en-GB"/>
+        </w:rPr>
+        <w:t xml:space="preserve">would be </w:t>
+      </w:r>
+      <w:r>
+        <w:rPr>
+          <w:rFonts w:ascii="Times New Roman" w:hAnsi="Times New Roman" w:cs="Times New Roman"/>
+          <w:lang w:val="en-GB"/>
+        </w:rPr>
+        <w:t xml:space="preserve">a software called Card.io [10]. The software itself enables the user to take a picture of their debit or credit card, and then reads the card number and expiry date from the picture, filling out card payment fields automatically with no typing. The software exposes a number of APIs to allow for embedding in applications, and as such is used in a plethora of applications that take payments from a customer, for example the PayPal payment </w:t>
+      </w:r>
+      <w:r>
+        <w:rPr>
+          <w:rFonts w:ascii="Times New Roman" w:hAnsi="Times New Roman" w:cs="Times New Roman"/>
+          <w:lang w:val="en-GB"/>
+        </w:rPr>
+        <w:t xml:space="preserve">library </w:t>
+      </w:r>
+      <w:proofErr w:type="gramStart"/>
+      <w:r>
+        <w:rPr>
+          <w:rFonts w:ascii="Times New Roman" w:hAnsi="Times New Roman" w:cs="Times New Roman"/>
+          <w:lang w:val="en-GB"/>
+        </w:rPr>
+        <w:t>v.zero</w:t>
+      </w:r>
+      <w:proofErr w:type="gramEnd"/>
+      <w:r>
+        <w:rPr>
+          <w:rFonts w:ascii="Times New Roman" w:hAnsi="Times New Roman" w:cs="Times New Roman"/>
+          <w:lang w:val="en-GB"/>
+        </w:rPr>
+        <w:t xml:space="preserve"> [11], which itself is a modular component and can be embedded in further systems</w:t>
       </w:r>
       <w:r>
         <w:rPr>
@@ -891,6 +999,13 @@
         </w:rPr>
         <w:t>.</w:t>
       </w:r>
+      <w:r>
+        <w:rPr>
+          <w:rFonts w:ascii="Times New Roman" w:hAnsi="Times New Roman" w:cs="Times New Roman"/>
+          <w:lang w:val="en-GB"/>
+        </w:rPr>
+        <w:t xml:space="preserve"> </w:t>
+      </w:r>
     </w:p>
     <w:p>
       <w:pPr>
@@ -905,95 +1020,188 @@
       <w:pPr>
         <w:jc w:val="both"/>
         <w:rPr>
-          <w:rFonts w:ascii="Times New Roman" w:hAnsi="Times New Roman" w:cs="Times New Roman"/>
-          <w:lang w:val="en-GB"/>
-        </w:rPr>
-      </w:pPr>
-      <w:r>
-        <w:rPr>
-          <w:rFonts w:ascii="Times New Roman" w:hAnsi="Times New Roman" w:cs="Times New Roman"/>
-          <w:lang w:val="en-GB"/>
-        </w:rPr>
-        <w:t>A practical</w:t>
-      </w:r>
-      <w:r>
-        <w:rPr>
-          <w:rFonts w:ascii="Times New Roman" w:hAnsi="Times New Roman" w:cs="Times New Roman"/>
-          <w:lang w:val="en-GB"/>
-        </w:rPr>
-        <w:t xml:space="preserve"> example</w:t>
-      </w:r>
-      <w:r>
-        <w:rPr>
-          <w:rFonts w:ascii="Times New Roman" w:hAnsi="Times New Roman" w:cs="Times New Roman"/>
-          <w:lang w:val="en-GB"/>
+          <w:rFonts w:ascii="Times New Roman" w:eastAsia="Times New Roman" w:hAnsi="Times New Roman" w:cs="Times New Roman"/>
+        </w:rPr>
+      </w:pPr>
+      <w:r>
+        <w:rPr>
+          <w:rFonts w:ascii="Times New Roman" w:hAnsi="Times New Roman" w:cs="Times New Roman"/>
+          <w:lang w:val="en-GB"/>
+        </w:rPr>
+        <w:t>This demonstrates the commercialisation of Douglas’</w:t>
+      </w:r>
+      <w:r>
+        <w:rPr>
+          <w:rFonts w:ascii="Times New Roman" w:hAnsi="Times New Roman" w:cs="Times New Roman"/>
+          <w:lang w:val="en-GB"/>
+        </w:rPr>
+        <w:t xml:space="preserve"> ideas, but this is</w:t>
+      </w:r>
+      <w:r>
+        <w:rPr>
+          <w:rFonts w:ascii="Times New Roman" w:hAnsi="Times New Roman" w:cs="Times New Roman"/>
+          <w:lang w:val="en-GB"/>
+        </w:rPr>
+        <w:t xml:space="preserve"> </w:t>
+      </w:r>
+      <w:r>
+        <w:rPr>
+          <w:rFonts w:ascii="Times New Roman" w:hAnsi="Times New Roman" w:cs="Times New Roman"/>
+          <w:lang w:val="en-GB"/>
+        </w:rPr>
+        <w:t>n</w:t>
+      </w:r>
+      <w:r>
+        <w:rPr>
+          <w:rFonts w:ascii="Times New Roman" w:hAnsi="Times New Roman" w:cs="Times New Roman"/>
+          <w:lang w:val="en-GB"/>
+        </w:rPr>
+        <w:t>o</w:t>
+      </w:r>
+      <w:r>
+        <w:rPr>
+          <w:rFonts w:ascii="Times New Roman" w:hAnsi="Times New Roman" w:cs="Times New Roman"/>
+          <w:lang w:val="en-GB"/>
+        </w:rPr>
+        <w:t>t th</w:t>
+      </w:r>
+      <w:r>
+        <w:rPr>
+          <w:rFonts w:ascii="Times New Roman" w:hAnsi="Times New Roman" w:cs="Times New Roman"/>
+          <w:lang w:val="en-GB"/>
+        </w:rPr>
+        <w:t>e only evolu</w:t>
+      </w:r>
+      <w:r>
+        <w:rPr>
+          <w:rFonts w:ascii="Times New Roman" w:hAnsi="Times New Roman" w:cs="Times New Roman"/>
+          <w:lang w:val="en-GB"/>
+        </w:rPr>
+        <w:t xml:space="preserve">tion of </w:t>
+      </w:r>
+      <w:r>
+        <w:rPr>
+          <w:rFonts w:ascii="Times New Roman" w:hAnsi="Times New Roman" w:cs="Times New Roman"/>
+          <w:lang w:val="en-GB"/>
+        </w:rPr>
+        <w:t xml:space="preserve">reuse, </w:t>
+      </w:r>
+      <w:r>
+        <w:rPr>
+          <w:rFonts w:ascii="Times New Roman" w:hAnsi="Times New Roman" w:cs="Times New Roman"/>
+          <w:lang w:val="en-GB"/>
+        </w:rPr>
+        <w:t>specifically for the personal code reuse of the small-scale developer demographic</w:t>
+      </w:r>
+      <w:r>
+        <w:rPr>
+          <w:rFonts w:ascii="Times New Roman" w:hAnsi="Times New Roman" w:cs="Times New Roman"/>
+          <w:lang w:val="en-GB"/>
+        </w:rPr>
+        <w:t xml:space="preserve">. </w:t>
+      </w:r>
+      <w:r>
+        <w:rPr>
+          <w:rFonts w:ascii="Times New Roman" w:hAnsi="Times New Roman" w:cs="Times New Roman"/>
+          <w:lang w:val="en-GB"/>
+        </w:rPr>
+        <w:t>However, comparatively less literature</w:t>
+      </w:r>
+      <w:r>
+        <w:rPr>
+          <w:rFonts w:ascii="Times New Roman" w:hAnsi="Times New Roman" w:cs="Times New Roman"/>
+          <w:lang w:val="en-GB"/>
+        </w:rPr>
+        <w:t xml:space="preserve"> </w:t>
+      </w:r>
+      <w:r>
+        <w:rPr>
+          <w:rFonts w:ascii="Times New Roman" w:hAnsi="Times New Roman" w:cs="Times New Roman"/>
+          <w:lang w:val="en-GB"/>
+        </w:rPr>
+        <w:t xml:space="preserve">has been published </w:t>
+      </w:r>
+      <w:r>
+        <w:rPr>
+          <w:rFonts w:ascii="Times New Roman" w:hAnsi="Times New Roman" w:cs="Times New Roman"/>
+          <w:lang w:val="en-GB"/>
+        </w:rPr>
+        <w:t xml:space="preserve">and few research efforts made </w:t>
+      </w:r>
+      <w:r>
+        <w:rPr>
+          <w:rFonts w:ascii="Times New Roman" w:hAnsi="Times New Roman" w:cs="Times New Roman"/>
+          <w:lang w:val="en-GB"/>
+        </w:rPr>
+        <w:t xml:space="preserve">regarding such </w:t>
+      </w:r>
+      <w:r>
+        <w:rPr>
+          <w:rFonts w:ascii="Times New Roman" w:hAnsi="Times New Roman" w:cs="Times New Roman"/>
+          <w:lang w:val="en-GB"/>
+        </w:rPr>
+        <w:t xml:space="preserve">a </w:t>
+      </w:r>
+      <w:r>
+        <w:rPr>
+          <w:rFonts w:ascii="Times New Roman" w:hAnsi="Times New Roman" w:cs="Times New Roman"/>
+          <w:lang w:val="en-GB"/>
+        </w:rPr>
+        <w:t xml:space="preserve">demographic, as noted by Norton [12] and </w:t>
+      </w:r>
+      <w:r>
+        <w:rPr>
+          <w:rFonts w:ascii="Times New Roman" w:eastAsia="Times New Roman" w:hAnsi="Times New Roman" w:cs="Times New Roman"/>
+        </w:rPr>
+        <w:t>Min-Sheng</w:t>
+      </w:r>
+      <w:r>
+        <w:rPr>
+          <w:rFonts w:ascii="Times New Roman" w:eastAsia="Times New Roman" w:hAnsi="Times New Roman" w:cs="Times New Roman"/>
+        </w:rPr>
+        <w:t xml:space="preserve"> [13]</w:t>
+      </w:r>
+      <w:r>
+        <w:rPr>
+          <w:rFonts w:ascii="Times New Roman" w:eastAsia="Times New Roman" w:hAnsi="Times New Roman" w:cs="Times New Roman"/>
+        </w:rPr>
+        <w:t>. The majority of literature refers to large software organisations, but there is considerable need for personal code</w:t>
+      </w:r>
+      <w:r>
+        <w:rPr>
+          <w:rFonts w:ascii="Times New Roman" w:eastAsia="Times New Roman" w:hAnsi="Times New Roman" w:cs="Times New Roman"/>
+        </w:rPr>
+        <w:t xml:space="preserve"> reuse as well.</w:t>
+      </w:r>
+      <w:r>
+        <w:rPr>
+          <w:rFonts w:ascii="Times New Roman" w:eastAsia="Times New Roman" w:hAnsi="Times New Roman" w:cs="Times New Roman"/>
+        </w:rPr>
+        <w:t xml:space="preserve"> </w:t>
+      </w:r>
+      <w:r>
+        <w:rPr>
+          <w:rFonts w:ascii="Times New Roman" w:eastAsia="Times New Roman" w:hAnsi="Times New Roman" w:cs="Times New Roman"/>
+        </w:rPr>
+        <w:t>Norton notes that the majority of small-scale reuse is ad hoc and unstructured, whereas structuring such reuse would enable the developer to become much more efficient with their reuse, and so improve the benefits of engaging with it.</w:t>
+      </w:r>
+      <w:r>
+        <w:rPr>
+          <w:rFonts w:ascii="Times New Roman" w:eastAsia="Times New Roman" w:hAnsi="Times New Roman" w:cs="Times New Roman"/>
+        </w:rPr>
+        <w:t xml:space="preserve"> The history of such personal reuse</w:t>
+      </w:r>
+      <w:r>
+        <w:rPr>
+          <w:rFonts w:ascii="Times New Roman" w:eastAsia="Times New Roman" w:hAnsi="Times New Roman" w:cs="Times New Roman"/>
         </w:rPr>
         <w:t>,</w:t>
       </w:r>
       <w:r>
         <w:rPr>
-          <w:rFonts w:ascii="Times New Roman" w:hAnsi="Times New Roman" w:cs="Times New Roman"/>
-          <w:lang w:val="en-GB"/>
-        </w:rPr>
-        <w:t xml:space="preserve"> </w:t>
-      </w:r>
-      <w:r>
-        <w:rPr>
-          <w:rFonts w:ascii="Times New Roman" w:hAnsi="Times New Roman" w:cs="Times New Roman"/>
-          <w:lang w:val="en-GB"/>
-        </w:rPr>
-        <w:t xml:space="preserve">to aid understanding, </w:t>
-      </w:r>
-      <w:r>
-        <w:rPr>
-          <w:rFonts w:ascii="Times New Roman" w:hAnsi="Times New Roman" w:cs="Times New Roman"/>
-          <w:lang w:val="en-GB"/>
-        </w:rPr>
-        <w:t xml:space="preserve">would be </w:t>
-      </w:r>
-      <w:r>
-        <w:rPr>
-          <w:rFonts w:ascii="Times New Roman" w:hAnsi="Times New Roman" w:cs="Times New Roman"/>
-          <w:lang w:val="en-GB"/>
-        </w:rPr>
-        <w:t xml:space="preserve">a software called Card.io [10]. The software itself enables the user to take a picture of their debit or credit card, and then reads the card number and expiry date from the picture, filling out card payment fields automatically with no typing. The software exposes a number of APIs to allow for embedding in applications, and as such is used in a plethora of applications that take payments from a customer, for example the PayPal payment </w:t>
-      </w:r>
-      <w:r>
-        <w:rPr>
-          <w:rFonts w:ascii="Times New Roman" w:hAnsi="Times New Roman" w:cs="Times New Roman"/>
-          <w:lang w:val="en-GB"/>
-        </w:rPr>
-        <w:t xml:space="preserve">library </w:t>
-      </w:r>
-      <w:proofErr w:type="gramStart"/>
-      <w:r>
-        <w:rPr>
-          <w:rFonts w:ascii="Times New Roman" w:hAnsi="Times New Roman" w:cs="Times New Roman"/>
-          <w:lang w:val="en-GB"/>
-        </w:rPr>
-        <w:t>v.zero</w:t>
-      </w:r>
-      <w:proofErr w:type="gramEnd"/>
-      <w:r>
-        <w:rPr>
-          <w:rFonts w:ascii="Times New Roman" w:hAnsi="Times New Roman" w:cs="Times New Roman"/>
-          <w:lang w:val="en-GB"/>
-        </w:rPr>
-        <w:t xml:space="preserve"> [11], which itself is a modular component and can be embedded in further systems</w:t>
-      </w:r>
-      <w:r>
-        <w:rPr>
-          <w:rFonts w:ascii="Times New Roman" w:hAnsi="Times New Roman" w:cs="Times New Roman"/>
-          <w:lang w:val="en-GB"/>
-        </w:rPr>
-        <w:t>.</w:t>
-      </w:r>
-      <w:r>
-        <w:rPr>
-          <w:rFonts w:ascii="Times New Roman" w:hAnsi="Times New Roman" w:cs="Times New Roman"/>
-          <w:lang w:val="en-GB"/>
-        </w:rPr>
-        <w:t xml:space="preserve"> </w:t>
+          <w:rFonts w:ascii="Times New Roman" w:eastAsia="Times New Roman" w:hAnsi="Times New Roman" w:cs="Times New Roman"/>
+        </w:rPr>
+        <w:t xml:space="preserve"> therefore, is difficult to research, but Norton and Min-Sheng both note that there is no obvious practice or standard in place, unlike component-based software engineering.</w:t>
       </w:r>
     </w:p>
     <w:p>
@@ -1007,204 +1215,9 @@
     </w:p>
     <w:p>
       <w:pPr>
-        <w:rPr>
-          <w:rFonts w:ascii="Times New Roman" w:eastAsia="Times New Roman" w:hAnsi="Times New Roman" w:cs="Times New Roman"/>
-        </w:rPr>
-      </w:pPr>
-      <w:r>
-        <w:rPr>
-          <w:rFonts w:ascii="Times New Roman" w:hAnsi="Times New Roman" w:cs="Times New Roman"/>
-          <w:lang w:val="en-GB"/>
-        </w:rPr>
-        <w:t>This demonstrates the commercialisation of Douglas’</w:t>
-      </w:r>
-      <w:r>
-        <w:rPr>
-          <w:rFonts w:ascii="Times New Roman" w:hAnsi="Times New Roman" w:cs="Times New Roman"/>
-          <w:lang w:val="en-GB"/>
-        </w:rPr>
-        <w:t xml:space="preserve"> ideas, but this is</w:t>
-      </w:r>
-      <w:r>
-        <w:rPr>
-          <w:rFonts w:ascii="Times New Roman" w:hAnsi="Times New Roman" w:cs="Times New Roman"/>
-          <w:lang w:val="en-GB"/>
-        </w:rPr>
-        <w:t xml:space="preserve"> </w:t>
-      </w:r>
-      <w:r>
-        <w:rPr>
-          <w:rFonts w:ascii="Times New Roman" w:hAnsi="Times New Roman" w:cs="Times New Roman"/>
-          <w:lang w:val="en-GB"/>
-        </w:rPr>
-        <w:t>n</w:t>
-      </w:r>
-      <w:r>
-        <w:rPr>
-          <w:rFonts w:ascii="Times New Roman" w:hAnsi="Times New Roman" w:cs="Times New Roman"/>
-          <w:lang w:val="en-GB"/>
-        </w:rPr>
-        <w:t>o</w:t>
-      </w:r>
-      <w:r>
-        <w:rPr>
-          <w:rFonts w:ascii="Times New Roman" w:hAnsi="Times New Roman" w:cs="Times New Roman"/>
-          <w:lang w:val="en-GB"/>
-        </w:rPr>
-        <w:t>t th</w:t>
-      </w:r>
-      <w:r>
-        <w:rPr>
-          <w:rFonts w:ascii="Times New Roman" w:hAnsi="Times New Roman" w:cs="Times New Roman"/>
-          <w:lang w:val="en-GB"/>
-        </w:rPr>
-        <w:t>e only evolu</w:t>
-      </w:r>
-      <w:r>
-        <w:rPr>
-          <w:rFonts w:ascii="Times New Roman" w:hAnsi="Times New Roman" w:cs="Times New Roman"/>
-          <w:lang w:val="en-GB"/>
-        </w:rPr>
-        <w:t xml:space="preserve">tion of </w:t>
-      </w:r>
-      <w:r>
-        <w:rPr>
-          <w:rFonts w:ascii="Times New Roman" w:hAnsi="Times New Roman" w:cs="Times New Roman"/>
-          <w:lang w:val="en-GB"/>
-        </w:rPr>
-        <w:t xml:space="preserve">reuse, </w:t>
-      </w:r>
-      <w:r>
-        <w:rPr>
-          <w:rFonts w:ascii="Times New Roman" w:hAnsi="Times New Roman" w:cs="Times New Roman"/>
-          <w:lang w:val="en-GB"/>
-        </w:rPr>
-        <w:t>specifically for the personal code reuse of the small-scale developer demographic</w:t>
-      </w:r>
-      <w:r>
-        <w:rPr>
-          <w:rFonts w:ascii="Times New Roman" w:hAnsi="Times New Roman" w:cs="Times New Roman"/>
-          <w:lang w:val="en-GB"/>
-        </w:rPr>
-        <w:t xml:space="preserve">. </w:t>
-      </w:r>
-      <w:r>
-        <w:rPr>
-          <w:rFonts w:ascii="Times New Roman" w:hAnsi="Times New Roman" w:cs="Times New Roman"/>
-          <w:lang w:val="en-GB"/>
-        </w:rPr>
-        <w:t>However, comparatively less literature</w:t>
-      </w:r>
-      <w:r>
-        <w:rPr>
-          <w:rFonts w:ascii="Times New Roman" w:hAnsi="Times New Roman" w:cs="Times New Roman"/>
-          <w:lang w:val="en-GB"/>
-        </w:rPr>
-        <w:t xml:space="preserve"> </w:t>
-      </w:r>
-      <w:r>
-        <w:rPr>
-          <w:rFonts w:ascii="Times New Roman" w:hAnsi="Times New Roman" w:cs="Times New Roman"/>
-          <w:lang w:val="en-GB"/>
-        </w:rPr>
-        <w:t xml:space="preserve">has been published </w:t>
-      </w:r>
-      <w:r>
-        <w:rPr>
-          <w:rFonts w:ascii="Times New Roman" w:hAnsi="Times New Roman" w:cs="Times New Roman"/>
-          <w:lang w:val="en-GB"/>
-        </w:rPr>
-        <w:t xml:space="preserve">and few research efforts made </w:t>
-      </w:r>
-      <w:r>
-        <w:rPr>
-          <w:rFonts w:ascii="Times New Roman" w:hAnsi="Times New Roman" w:cs="Times New Roman"/>
-          <w:lang w:val="en-GB"/>
-        </w:rPr>
-        <w:t xml:space="preserve">regarding such </w:t>
-      </w:r>
-      <w:r>
-        <w:rPr>
-          <w:rFonts w:ascii="Times New Roman" w:hAnsi="Times New Roman" w:cs="Times New Roman"/>
-          <w:lang w:val="en-GB"/>
-        </w:rPr>
-        <w:t xml:space="preserve">a </w:t>
-      </w:r>
-      <w:r>
-        <w:rPr>
-          <w:rFonts w:ascii="Times New Roman" w:hAnsi="Times New Roman" w:cs="Times New Roman"/>
-          <w:lang w:val="en-GB"/>
-        </w:rPr>
-        <w:t xml:space="preserve">demographic, as noted by Norton [12] and </w:t>
-      </w:r>
-      <w:r>
-        <w:rPr>
-          <w:rFonts w:ascii="Times New Roman" w:eastAsia="Times New Roman" w:hAnsi="Times New Roman" w:cs="Times New Roman"/>
-        </w:rPr>
-        <w:t>Min-Sheng</w:t>
-      </w:r>
-      <w:r>
-        <w:rPr>
-          <w:rFonts w:ascii="Times New Roman" w:eastAsia="Times New Roman" w:hAnsi="Times New Roman" w:cs="Times New Roman"/>
-        </w:rPr>
-        <w:t xml:space="preserve"> [13]</w:t>
-      </w:r>
-      <w:r>
-        <w:rPr>
-          <w:rFonts w:ascii="Times New Roman" w:eastAsia="Times New Roman" w:hAnsi="Times New Roman" w:cs="Times New Roman"/>
-        </w:rPr>
-        <w:t>. The majority of literature refers to large software organisations, but there is considerable need for personal code</w:t>
-      </w:r>
-      <w:r>
-        <w:rPr>
-          <w:rFonts w:ascii="Times New Roman" w:eastAsia="Times New Roman" w:hAnsi="Times New Roman" w:cs="Times New Roman"/>
-        </w:rPr>
-        <w:t xml:space="preserve"> reuse as well.</w:t>
-      </w:r>
-      <w:r>
-        <w:rPr>
-          <w:rFonts w:ascii="Times New Roman" w:eastAsia="Times New Roman" w:hAnsi="Times New Roman" w:cs="Times New Roman"/>
-        </w:rPr>
-        <w:t xml:space="preserve"> </w:t>
-      </w:r>
-      <w:r>
-        <w:rPr>
-          <w:rFonts w:ascii="Times New Roman" w:eastAsia="Times New Roman" w:hAnsi="Times New Roman" w:cs="Times New Roman"/>
-        </w:rPr>
-        <w:t>Norton notes that the majority of small-scale reuse is ad hoc and unstructured, whereas structuring such reuse would enable the developer to become much more efficient with their reuse, and so improve the benefits of engaging with it.</w:t>
-      </w:r>
-      <w:r>
-        <w:rPr>
-          <w:rFonts w:ascii="Times New Roman" w:eastAsia="Times New Roman" w:hAnsi="Times New Roman" w:cs="Times New Roman"/>
-        </w:rPr>
-        <w:t xml:space="preserve"> The history of such personal reuse</w:t>
-      </w:r>
-      <w:r>
-        <w:rPr>
-          <w:rFonts w:ascii="Times New Roman" w:eastAsia="Times New Roman" w:hAnsi="Times New Roman" w:cs="Times New Roman"/>
-        </w:rPr>
-        <w:t>,</w:t>
-      </w:r>
-      <w:r>
-        <w:rPr>
-          <w:rFonts w:ascii="Times New Roman" w:eastAsia="Times New Roman" w:hAnsi="Times New Roman" w:cs="Times New Roman"/>
-        </w:rPr>
-        <w:t xml:space="preserve"> therefore, is difficult to research, but Norton and Min-Sheng both note that there is no obvious practice or standard in place, unlike component-based software engineering.</w:t>
-      </w:r>
-    </w:p>
-    <w:p>
-      <w:pPr>
         <w:jc w:val="both"/>
         <w:rPr>
-          <w:rFonts w:ascii="Times New Roman" w:hAnsi="Times New Roman" w:cs="Times New Roman"/>
-          <w:lang w:val="en-GB"/>
-        </w:rPr>
-      </w:pPr>
-    </w:p>
-    <w:p>
-      <w:pPr>
-        <w:rPr>
-          <w:ins w:id="0" w:author="Jamie Warburton" w:date="2015-11-12T11:51:00Z"/>
+          <w:ins w:id="7" w:author="Jamie Warburton" w:date="2015-11-12T11:51:00Z"/>
           <w:rFonts w:ascii="Times New Roman" w:hAnsi="Times New Roman" w:cs="Times New Roman"/>
           <w:lang w:val="en-GB"/>
         </w:rPr>
@@ -1289,15 +1302,17 @@
     </w:p>
     <w:p>
       <w:pPr>
-        <w:rPr>
-          <w:ins w:id="1" w:author="Jamie Warburton" w:date="2015-11-12T11:51:00Z"/>
-          <w:rFonts w:ascii="Times New Roman" w:hAnsi="Times New Roman" w:cs="Times New Roman"/>
-          <w:lang w:val="en-GB"/>
-        </w:rPr>
-      </w:pPr>
-    </w:p>
-    <w:p>
-      <w:pPr>
+        <w:jc w:val="both"/>
+        <w:rPr>
+          <w:ins w:id="8" w:author="Jamie Warburton" w:date="2015-11-12T11:51:00Z"/>
+          <w:rFonts w:ascii="Times New Roman" w:hAnsi="Times New Roman" w:cs="Times New Roman"/>
+          <w:lang w:val="en-GB"/>
+        </w:rPr>
+      </w:pPr>
+    </w:p>
+    <w:p>
+      <w:pPr>
+        <w:jc w:val="both"/>
         <w:rPr>
           <w:rFonts w:ascii="Times New Roman" w:eastAsia="Times New Roman" w:hAnsi="Times New Roman" w:cs="Times New Roman"/>
         </w:rPr>
@@ -3359,7 +3374,35 @@
           <w:rFonts w:ascii="Times New Roman" w:hAnsi="Times New Roman" w:cs="Times New Roman"/>
           <w:lang w:val="en-GB"/>
         </w:rPr>
-        <w:t xml:space="preserve"> The ability for other users to view and comment on a piece of code. Functionality could be extended to allow for change requests or actual changes.</w:t>
+        <w:t xml:space="preserve"> The ability for other users to view and comment on a piece of code. Functionality could be extended to allow for change requests</w:t>
+      </w:r>
+      <w:r>
+        <w:rPr>
+          <w:rFonts w:ascii="Times New Roman" w:hAnsi="Times New Roman" w:cs="Times New Roman"/>
+          <w:lang w:val="en-GB"/>
+        </w:rPr>
+        <w:t xml:space="preserve"> to be sent,</w:t>
+      </w:r>
+      <w:r>
+        <w:rPr>
+          <w:rFonts w:ascii="Times New Roman" w:hAnsi="Times New Roman" w:cs="Times New Roman"/>
+          <w:lang w:val="en-GB"/>
+        </w:rPr>
+        <w:t xml:space="preserve"> or actual changes</w:t>
+      </w:r>
+      <w:r>
+        <w:rPr>
+          <w:rFonts w:ascii="Times New Roman" w:hAnsi="Times New Roman" w:cs="Times New Roman"/>
+          <w:lang w:val="en-GB"/>
+        </w:rPr>
+        <w:t xml:space="preserve"> to be made by users</w:t>
+      </w:r>
+      <w:r>
+        <w:rPr>
+          <w:rFonts w:ascii="Times New Roman" w:hAnsi="Times New Roman" w:cs="Times New Roman"/>
+          <w:lang w:val="en-GB"/>
+        </w:rPr>
+        <w:t>.</w:t>
       </w:r>
     </w:p>
     <w:p>
@@ -3652,174 +3695,16 @@
     </w:p>
     <w:p>
       <w:pPr>
-        <w:rPr>
-          <w:rFonts w:ascii="Times New Roman" w:hAnsi="Times New Roman" w:cs="Times New Roman"/>
-          <w:lang w:val="en-GB"/>
-        </w:rPr>
-      </w:pPr>
-    </w:p>
-    <w:p>
-      <w:pPr>
-        <w:rPr>
-          <w:rFonts w:ascii="Times New Roman" w:hAnsi="Times New Roman" w:cs="Times New Roman"/>
-          <w:lang w:val="en-GB"/>
-        </w:rPr>
-      </w:pPr>
-    </w:p>
-    <w:p>
-      <w:pPr>
-        <w:rPr>
-          <w:rFonts w:ascii="Times New Roman" w:hAnsi="Times New Roman" w:cs="Times New Roman"/>
-          <w:lang w:val="en-GB"/>
-        </w:rPr>
-      </w:pPr>
-    </w:p>
-    <w:p>
-      <w:pPr>
-        <w:rPr>
-          <w:rFonts w:ascii="Times New Roman" w:hAnsi="Times New Roman" w:cs="Times New Roman"/>
-          <w:lang w:val="en-GB"/>
-        </w:rPr>
-      </w:pPr>
-    </w:p>
-    <w:p>
-      <w:pPr>
-        <w:rPr>
-          <w:rFonts w:ascii="Times New Roman" w:hAnsi="Times New Roman" w:cs="Times New Roman"/>
-          <w:lang w:val="en-GB"/>
-        </w:rPr>
-      </w:pPr>
-    </w:p>
-    <w:p>
-      <w:pPr>
-        <w:rPr>
-          <w:rFonts w:ascii="Times New Roman" w:hAnsi="Times New Roman" w:cs="Times New Roman"/>
-          <w:lang w:val="en-GB"/>
-        </w:rPr>
-      </w:pPr>
-    </w:p>
-    <w:p>
-      <w:pPr>
-        <w:rPr>
-          <w:rFonts w:ascii="Times New Roman" w:hAnsi="Times New Roman" w:cs="Times New Roman"/>
-          <w:lang w:val="en-GB"/>
-        </w:rPr>
-      </w:pPr>
-    </w:p>
-    <w:p>
-      <w:pPr>
-        <w:rPr>
-          <w:rFonts w:ascii="Times New Roman" w:hAnsi="Times New Roman" w:cs="Times New Roman"/>
-          <w:lang w:val="en-GB"/>
-        </w:rPr>
-      </w:pPr>
-    </w:p>
-    <w:p>
-      <w:pPr>
-        <w:rPr>
-          <w:rFonts w:ascii="Times New Roman" w:hAnsi="Times New Roman" w:cs="Times New Roman"/>
-          <w:lang w:val="en-GB"/>
-        </w:rPr>
-      </w:pPr>
-    </w:p>
-    <w:p>
-      <w:pPr>
-        <w:rPr>
-          <w:rFonts w:ascii="Times New Roman" w:hAnsi="Times New Roman" w:cs="Times New Roman"/>
-          <w:lang w:val="en-GB"/>
-        </w:rPr>
-      </w:pPr>
-    </w:p>
-    <w:p>
-      <w:pPr>
-        <w:rPr>
-          <w:rFonts w:ascii="Times New Roman" w:hAnsi="Times New Roman" w:cs="Times New Roman"/>
-          <w:lang w:val="en-GB"/>
-        </w:rPr>
-      </w:pPr>
-    </w:p>
-    <w:p>
-      <w:pPr>
-        <w:rPr>
-          <w:rFonts w:ascii="Times New Roman" w:hAnsi="Times New Roman" w:cs="Times New Roman"/>
-          <w:lang w:val="en-GB"/>
-        </w:rPr>
-      </w:pPr>
-    </w:p>
-    <w:p>
-      <w:pPr>
-        <w:rPr>
-          <w:rFonts w:ascii="Times New Roman" w:hAnsi="Times New Roman" w:cs="Times New Roman"/>
-          <w:lang w:val="en-GB"/>
-        </w:rPr>
-      </w:pPr>
-    </w:p>
-    <w:p>
-      <w:pPr>
-        <w:rPr>
-          <w:rFonts w:ascii="Times New Roman" w:hAnsi="Times New Roman" w:cs="Times New Roman"/>
-          <w:lang w:val="en-GB"/>
-        </w:rPr>
-      </w:pPr>
-    </w:p>
-    <w:p>
-      <w:pPr>
-        <w:rPr>
-          <w:rFonts w:ascii="Times New Roman" w:hAnsi="Times New Roman" w:cs="Times New Roman"/>
-          <w:lang w:val="en-GB"/>
-        </w:rPr>
-      </w:pPr>
-    </w:p>
-    <w:p>
-      <w:pPr>
-        <w:rPr>
-          <w:rFonts w:ascii="Times New Roman" w:hAnsi="Times New Roman" w:cs="Times New Roman"/>
-          <w:lang w:val="en-GB"/>
-        </w:rPr>
-      </w:pPr>
-    </w:p>
-    <w:p>
-      <w:pPr>
-        <w:rPr>
-          <w:rFonts w:ascii="Times New Roman" w:hAnsi="Times New Roman" w:cs="Times New Roman"/>
-          <w:lang w:val="en-GB"/>
-        </w:rPr>
-      </w:pPr>
-    </w:p>
-    <w:p>
-      <w:pPr>
-        <w:rPr>
-          <w:rFonts w:ascii="Times New Roman" w:hAnsi="Times New Roman" w:cs="Times New Roman"/>
-          <w:lang w:val="en-GB"/>
-        </w:rPr>
-      </w:pPr>
-    </w:p>
-    <w:p>
-      <w:pPr>
-        <w:rPr>
-          <w:rFonts w:ascii="Times New Roman" w:hAnsi="Times New Roman" w:cs="Times New Roman"/>
-          <w:lang w:val="en-GB"/>
-        </w:rPr>
-      </w:pPr>
-    </w:p>
-    <w:p>
-      <w:pPr>
-        <w:rPr>
-          <w:rFonts w:ascii="Times New Roman" w:hAnsi="Times New Roman" w:cs="Times New Roman"/>
-          <w:lang w:val="en-GB"/>
-        </w:rPr>
-      </w:pPr>
-    </w:p>
-    <w:p>
-      <w:pPr>
-        <w:rPr>
-          <w:rFonts w:ascii="Times New Roman" w:hAnsi="Times New Roman" w:cs="Times New Roman"/>
-          <w:lang w:val="en-GB"/>
-        </w:rPr>
-      </w:pPr>
-    </w:p>
-    <w:p>
-      <w:pPr>
+        <w:jc w:val="both"/>
+        <w:rPr>
+          <w:rFonts w:ascii="Times New Roman" w:hAnsi="Times New Roman" w:cs="Times New Roman"/>
+          <w:lang w:val="en-GB"/>
+        </w:rPr>
+      </w:pPr>
+    </w:p>
+    <w:p>
+      <w:pPr>
+        <w:jc w:val="both"/>
         <w:rPr>
           <w:rFonts w:ascii="Times New Roman" w:hAnsi="Times New Roman" w:cs="Times New Roman"/>
           <w:lang w:val="en-GB"/>
@@ -3870,6 +3755,142 @@
     </w:p>
     <w:p>
       <w:pPr>
+        <w:jc w:val="both"/>
+        <w:rPr>
+          <w:rFonts w:ascii="Times New Roman" w:hAnsi="Times New Roman" w:cs="Times New Roman"/>
+          <w:lang w:val="en-GB"/>
+        </w:rPr>
+      </w:pPr>
+    </w:p>
+    <w:p>
+      <w:pPr>
+        <w:jc w:val="both"/>
+        <w:rPr>
+          <w:rFonts w:ascii="Times New Roman" w:hAnsi="Times New Roman" w:cs="Times New Roman"/>
+          <w:lang w:val="en-GB"/>
+        </w:rPr>
+      </w:pPr>
+    </w:p>
+    <w:p>
+      <w:pPr>
+        <w:jc w:val="both"/>
+        <w:rPr>
+          <w:rFonts w:ascii="Times New Roman" w:hAnsi="Times New Roman" w:cs="Times New Roman"/>
+          <w:lang w:val="en-GB"/>
+        </w:rPr>
+      </w:pPr>
+    </w:p>
+    <w:p>
+      <w:pPr>
+        <w:jc w:val="both"/>
+        <w:rPr>
+          <w:rFonts w:ascii="Times New Roman" w:hAnsi="Times New Roman" w:cs="Times New Roman"/>
+          <w:lang w:val="en-GB"/>
+        </w:rPr>
+      </w:pPr>
+    </w:p>
+    <w:p>
+      <w:pPr>
+        <w:jc w:val="both"/>
+        <w:rPr>
+          <w:rFonts w:ascii="Times New Roman" w:hAnsi="Times New Roman" w:cs="Times New Roman"/>
+          <w:lang w:val="en-GB"/>
+        </w:rPr>
+      </w:pPr>
+    </w:p>
+    <w:p>
+      <w:pPr>
+        <w:jc w:val="both"/>
+        <w:rPr>
+          <w:rFonts w:ascii="Times New Roman" w:hAnsi="Times New Roman" w:cs="Times New Roman"/>
+          <w:lang w:val="en-GB"/>
+        </w:rPr>
+      </w:pPr>
+    </w:p>
+    <w:p>
+      <w:pPr>
+        <w:jc w:val="both"/>
+        <w:rPr>
+          <w:rFonts w:ascii="Times New Roman" w:hAnsi="Times New Roman" w:cs="Times New Roman"/>
+          <w:lang w:val="en-GB"/>
+        </w:rPr>
+      </w:pPr>
+    </w:p>
+    <w:p>
+      <w:pPr>
+        <w:jc w:val="both"/>
+        <w:rPr>
+          <w:rFonts w:ascii="Times New Roman" w:hAnsi="Times New Roman" w:cs="Times New Roman"/>
+          <w:lang w:val="en-GB"/>
+        </w:rPr>
+      </w:pPr>
+    </w:p>
+    <w:p>
+      <w:pPr>
+        <w:jc w:val="both"/>
+        <w:rPr>
+          <w:rFonts w:ascii="Times New Roman" w:hAnsi="Times New Roman" w:cs="Times New Roman"/>
+          <w:lang w:val="en-GB"/>
+        </w:rPr>
+      </w:pPr>
+    </w:p>
+    <w:p>
+      <w:pPr>
+        <w:jc w:val="both"/>
+        <w:rPr>
+          <w:rFonts w:ascii="Times New Roman" w:hAnsi="Times New Roman" w:cs="Times New Roman"/>
+          <w:lang w:val="en-GB"/>
+        </w:rPr>
+      </w:pPr>
+    </w:p>
+    <w:p>
+      <w:pPr>
+        <w:jc w:val="both"/>
+        <w:rPr>
+          <w:rFonts w:ascii="Times New Roman" w:hAnsi="Times New Roman" w:cs="Times New Roman"/>
+          <w:lang w:val="en-GB"/>
+        </w:rPr>
+      </w:pPr>
+    </w:p>
+    <w:p>
+      <w:pPr>
+        <w:jc w:val="both"/>
+        <w:rPr>
+          <w:rFonts w:ascii="Times New Roman" w:hAnsi="Times New Roman" w:cs="Times New Roman"/>
+          <w:lang w:val="en-GB"/>
+        </w:rPr>
+      </w:pPr>
+    </w:p>
+    <w:p>
+      <w:pPr>
+        <w:jc w:val="both"/>
+        <w:rPr>
+          <w:rFonts w:ascii="Times New Roman" w:hAnsi="Times New Roman" w:cs="Times New Roman"/>
+          <w:lang w:val="en-GB"/>
+        </w:rPr>
+      </w:pPr>
+    </w:p>
+    <w:p>
+      <w:pPr>
+        <w:jc w:val="both"/>
+        <w:rPr>
+          <w:rFonts w:ascii="Times New Roman" w:hAnsi="Times New Roman" w:cs="Times New Roman"/>
+          <w:lang w:val="en-GB"/>
+        </w:rPr>
+      </w:pPr>
+    </w:p>
+    <w:p>
+      <w:pPr>
+        <w:jc w:val="both"/>
+        <w:rPr>
+          <w:rFonts w:ascii="Times New Roman" w:hAnsi="Times New Roman" w:cs="Times New Roman"/>
+          <w:lang w:val="en-GB"/>
+        </w:rPr>
+      </w:pPr>
+    </w:p>
+    <w:p>
+      <w:pPr>
+        <w:jc w:val="both"/>
         <w:rPr>
           <w:rFonts w:ascii="Times New Roman" w:hAnsi="Times New Roman" w:cs="Times New Roman"/>
           <w:lang w:val="en-GB"/>
@@ -3907,7 +3928,6 @@
                 <w:lang w:val="en-GB"/>
               </w:rPr>
             </w:pPr>
-            <w:bookmarkStart w:id="2" w:name="_GoBack" w:colFirst="0" w:colLast="9"/>
           </w:p>
         </w:tc>
         <w:tc>
@@ -7426,7 +7446,6 @@
           </w:p>
         </w:tc>
       </w:tr>
-      <w:bookmarkEnd w:id="2"/>
     </w:tbl>
     <w:p>
       <w:pPr>
@@ -7447,6 +7466,7 @@
     </w:p>
     <w:p>
       <w:pPr>
+        <w:jc w:val="both"/>
         <w:rPr>
           <w:rFonts w:ascii="Times New Roman" w:hAnsi="Times New Roman" w:cs="Times New Roman"/>
           <w:lang w:val="en-GB"/>
@@ -7469,14 +7489,16 @@
     </w:p>
     <w:p>
       <w:pPr>
-        <w:rPr>
-          <w:rFonts w:ascii="Times New Roman" w:hAnsi="Times New Roman" w:cs="Times New Roman"/>
-          <w:lang w:val="en-GB"/>
-        </w:rPr>
-      </w:pPr>
-    </w:p>
-    <w:p>
-      <w:pPr>
+        <w:jc w:val="both"/>
+        <w:rPr>
+          <w:rFonts w:ascii="Times New Roman" w:hAnsi="Times New Roman" w:cs="Times New Roman"/>
+          <w:lang w:val="en-GB"/>
+        </w:rPr>
+      </w:pPr>
+    </w:p>
+    <w:p>
+      <w:pPr>
+        <w:jc w:val="both"/>
         <w:rPr>
           <w:rFonts w:ascii="Times New Roman" w:hAnsi="Times New Roman" w:cs="Times New Roman"/>
           <w:lang w:val="en-GB"/>
@@ -7672,7 +7694,21 @@
           <w:rFonts w:ascii="Times New Roman" w:hAnsi="Times New Roman" w:cs="Times New Roman"/>
           <w:lang w:val="en-GB"/>
         </w:rPr>
-        <w:t xml:space="preserve">lise, though this needs further research </w:t>
+        <w:t xml:space="preserve">lise, though </w:t>
+      </w:r>
+      <w:r>
+        <w:rPr>
+          <w:rFonts w:ascii="Times New Roman" w:hAnsi="Times New Roman" w:cs="Times New Roman"/>
+          <w:lang w:val="en-GB"/>
+        </w:rPr>
+        <w:t xml:space="preserve">this may also be due in part to the research methods utilised and so </w:t>
+      </w:r>
+      <w:r>
+        <w:rPr>
+          <w:rFonts w:ascii="Times New Roman" w:hAnsi="Times New Roman" w:cs="Times New Roman"/>
+          <w:lang w:val="en-GB"/>
+        </w:rPr>
+        <w:t xml:space="preserve">needs further research </w:t>
       </w:r>
       <w:r>
         <w:rPr>
@@ -7698,14 +7734,16 @@
     </w:p>
     <w:p>
       <w:pPr>
-        <w:rPr>
-          <w:rFonts w:ascii="Times New Roman" w:hAnsi="Times New Roman" w:cs="Times New Roman"/>
-          <w:lang w:val="en-GB"/>
-        </w:rPr>
-      </w:pPr>
-    </w:p>
-    <w:p>
-      <w:pPr>
+        <w:jc w:val="both"/>
+        <w:rPr>
+          <w:rFonts w:ascii="Times New Roman" w:hAnsi="Times New Roman" w:cs="Times New Roman"/>
+          <w:lang w:val="en-GB"/>
+        </w:rPr>
+      </w:pPr>
+    </w:p>
+    <w:p>
+      <w:pPr>
+        <w:jc w:val="both"/>
         <w:rPr>
           <w:rFonts w:ascii="Times New Roman" w:hAnsi="Times New Roman" w:cs="Times New Roman"/>
           <w:lang w:val="en-GB"/>
@@ -7856,14 +7894,16 @@
     </w:p>
     <w:p>
       <w:pPr>
-        <w:rPr>
-          <w:rFonts w:ascii="Times New Roman" w:hAnsi="Times New Roman" w:cs="Times New Roman"/>
-          <w:lang w:val="en-GB"/>
-        </w:rPr>
-      </w:pPr>
-    </w:p>
-    <w:p>
-      <w:pPr>
+        <w:jc w:val="both"/>
+        <w:rPr>
+          <w:rFonts w:ascii="Times New Roman" w:hAnsi="Times New Roman" w:cs="Times New Roman"/>
+          <w:lang w:val="en-GB"/>
+        </w:rPr>
+      </w:pPr>
+    </w:p>
+    <w:p>
+      <w:pPr>
+        <w:jc w:val="both"/>
         <w:rPr>
           <w:rFonts w:ascii="Times New Roman" w:hAnsi="Times New Roman" w:cs="Times New Roman"/>
           <w:lang w:val="en-GB"/>
@@ -7882,7 +7922,7 @@
           <w:rFonts w:ascii="Times New Roman" w:hAnsi="Times New Roman" w:cs="Times New Roman"/>
           <w:lang w:val="en-GB"/>
         </w:rPr>
-        <w:t xml:space="preserve">, and </w:t>
+        <w:t xml:space="preserve"> and </w:t>
       </w:r>
       <w:r>
         <w:rPr>
@@ -7906,17 +7946,435 @@
         </w:rPr>
         <w:t>ughout our chosen technologies.</w:t>
       </w:r>
-    </w:p>
-    <w:p>
-      <w:pPr>
-        <w:rPr>
-          <w:rFonts w:ascii="Times New Roman" w:hAnsi="Times New Roman" w:cs="Times New Roman"/>
-          <w:lang w:val="en-GB"/>
-        </w:rPr>
-      </w:pPr>
-    </w:p>
-    <w:p>
-      <w:pPr>
+      <w:r>
+        <w:rPr>
+          <w:rFonts w:ascii="Times New Roman" w:hAnsi="Times New Roman" w:cs="Times New Roman"/>
+          <w:lang w:val="en-GB"/>
+        </w:rPr>
+        <w:t xml:space="preserve"> </w:t>
+      </w:r>
+      <w:r>
+        <w:rPr>
+          <w:rFonts w:ascii="Times New Roman" w:hAnsi="Times New Roman" w:cs="Times New Roman"/>
+          <w:lang w:val="en-GB"/>
+        </w:rPr>
+        <w:t>Each were seen in seven of the nine technologies, suggesting they are also</w:t>
+      </w:r>
+      <w:r>
+        <w:rPr>
+          <w:rFonts w:ascii="Times New Roman" w:hAnsi="Times New Roman" w:cs="Times New Roman"/>
+          <w:lang w:val="en-GB"/>
+        </w:rPr>
+        <w:t xml:space="preserve"> key features of the technology. Publicity settings did not appear in the IDE &amp; Plugins or on Stack Overflow, though this is likely due to the nature of the two technologies – the IDE &amp; Plugins were offline and specifically designed for one person, so would not need publicity settings, and Stack Overflow, being a collaborative Q&amp;A system, </w:t>
+      </w:r>
+      <w:r>
+        <w:rPr>
+          <w:rFonts w:ascii="Times New Roman" w:hAnsi="Times New Roman" w:cs="Times New Roman"/>
+          <w:lang w:val="en-GB"/>
+        </w:rPr>
+        <w:t>would not function with publicity settings. It would, however, be possible for Stack Overflow to implement a group privacy setting to restrict certain questions from only being answered by set groups, though this is not something I witnessed.</w:t>
+      </w:r>
+    </w:p>
+    <w:p>
+      <w:pPr>
+        <w:jc w:val="both"/>
+        <w:rPr>
+          <w:rFonts w:ascii="Times New Roman" w:hAnsi="Times New Roman" w:cs="Times New Roman"/>
+          <w:lang w:val="en-GB"/>
+        </w:rPr>
+      </w:pPr>
+    </w:p>
+    <w:p>
+      <w:pPr>
+        <w:jc w:val="both"/>
+        <w:rPr>
+          <w:rFonts w:ascii="Times New Roman" w:hAnsi="Times New Roman" w:cs="Times New Roman"/>
+          <w:lang w:val="en-GB"/>
+        </w:rPr>
+      </w:pPr>
+      <w:r>
+        <w:rPr>
+          <w:rFonts w:ascii="Times New Roman" w:hAnsi="Times New Roman" w:cs="Times New Roman"/>
+          <w:lang w:val="en-GB"/>
+        </w:rPr>
+        <w:t xml:space="preserve">Group privacy, instead, is implemented by a subset of the technologies which implemented publicity settings, by only Google Docs, git, </w:t>
+      </w:r>
+      <w:proofErr w:type="spellStart"/>
+      <w:r>
+        <w:rPr>
+          <w:rFonts w:ascii="Times New Roman" w:hAnsi="Times New Roman" w:cs="Times New Roman"/>
+          <w:lang w:val="en-GB"/>
+        </w:rPr>
+        <w:t>Gists</w:t>
+      </w:r>
+      <w:proofErr w:type="spellEnd"/>
+      <w:r>
+        <w:rPr>
+          <w:rFonts w:ascii="Times New Roman" w:hAnsi="Times New Roman" w:cs="Times New Roman"/>
+          <w:lang w:val="en-GB"/>
+        </w:rPr>
+        <w:t xml:space="preserve"> and Codebase. The author of this dissertation feels this feature is important when considering functionality of the envisioned system, as it would allo</w:t>
+      </w:r>
+      <w:r>
+        <w:rPr>
+          <w:rFonts w:ascii="Times New Roman" w:hAnsi="Times New Roman" w:cs="Times New Roman"/>
+          <w:lang w:val="en-GB"/>
+        </w:rPr>
+        <w:t xml:space="preserve">w for groups or institutions to utilise the technology and restrict access to </w:t>
+      </w:r>
+      <w:r>
+        <w:rPr>
+          <w:rFonts w:ascii="Times New Roman" w:hAnsi="Times New Roman" w:cs="Times New Roman"/>
+          <w:lang w:val="en-GB"/>
+        </w:rPr>
+        <w:t xml:space="preserve">only </w:t>
+      </w:r>
+      <w:r>
+        <w:rPr>
+          <w:rFonts w:ascii="Times New Roman" w:hAnsi="Times New Roman" w:cs="Times New Roman"/>
+          <w:lang w:val="en-GB"/>
+        </w:rPr>
+        <w:t>its members</w:t>
+      </w:r>
+      <w:r>
+        <w:rPr>
+          <w:rFonts w:ascii="Times New Roman" w:hAnsi="Times New Roman" w:cs="Times New Roman"/>
+          <w:lang w:val="en-GB"/>
+        </w:rPr>
+        <w:t xml:space="preserve">. This feature is one of several which </w:t>
+      </w:r>
+      <w:proofErr w:type="spellStart"/>
+      <w:r>
+        <w:rPr>
+          <w:rFonts w:ascii="Times New Roman" w:hAnsi="Times New Roman" w:cs="Times New Roman"/>
+          <w:lang w:val="en-GB"/>
+        </w:rPr>
+        <w:t>Snipplr</w:t>
+      </w:r>
+      <w:proofErr w:type="spellEnd"/>
+      <w:r>
+        <w:rPr>
+          <w:rFonts w:ascii="Times New Roman" w:hAnsi="Times New Roman" w:cs="Times New Roman"/>
+          <w:lang w:val="en-GB"/>
+        </w:rPr>
+        <w:t xml:space="preserve"> do not impl</w:t>
+      </w:r>
+      <w:r>
+        <w:rPr>
+          <w:rFonts w:ascii="Times New Roman" w:hAnsi="Times New Roman" w:cs="Times New Roman"/>
+          <w:lang w:val="en-GB"/>
+        </w:rPr>
+        <w:t xml:space="preserve">ement, </w:t>
+      </w:r>
+      <w:r>
+        <w:rPr>
+          <w:rFonts w:ascii="Times New Roman" w:hAnsi="Times New Roman" w:cs="Times New Roman"/>
+          <w:lang w:val="en-GB"/>
+        </w:rPr>
+        <w:t xml:space="preserve">along with version control and advanced searching and sorting, which are key reasons why </w:t>
+      </w:r>
+      <w:proofErr w:type="spellStart"/>
+      <w:r>
+        <w:rPr>
+          <w:rFonts w:ascii="Times New Roman" w:hAnsi="Times New Roman" w:cs="Times New Roman"/>
+          <w:lang w:val="en-GB"/>
+        </w:rPr>
+        <w:t>Snipplr</w:t>
+      </w:r>
+      <w:proofErr w:type="spellEnd"/>
+      <w:r>
+        <w:rPr>
+          <w:rFonts w:ascii="Times New Roman" w:hAnsi="Times New Roman" w:cs="Times New Roman"/>
+          <w:lang w:val="en-GB"/>
+        </w:rPr>
+        <w:t xml:space="preserve"> does not fully encompass the expected outcome deliverable of this dissertation.</w:t>
+      </w:r>
+    </w:p>
+    <w:p>
+      <w:pPr>
+        <w:jc w:val="both"/>
+        <w:rPr>
+          <w:rFonts w:ascii="Times New Roman" w:hAnsi="Times New Roman" w:cs="Times New Roman"/>
+          <w:lang w:val="en-GB"/>
+        </w:rPr>
+      </w:pPr>
+    </w:p>
+    <w:p>
+      <w:pPr>
+        <w:jc w:val="both"/>
+        <w:rPr>
+          <w:rFonts w:ascii="Times New Roman" w:hAnsi="Times New Roman" w:cs="Times New Roman"/>
+          <w:lang w:val="en-GB"/>
+        </w:rPr>
+      </w:pPr>
+      <w:r>
+        <w:rPr>
+          <w:rFonts w:ascii="Times New Roman" w:hAnsi="Times New Roman" w:cs="Times New Roman"/>
+          <w:lang w:val="en-GB"/>
+        </w:rPr>
+        <w:t xml:space="preserve">Of these final </w:t>
+      </w:r>
+      <w:r>
+        <w:rPr>
+          <w:rFonts w:ascii="Times New Roman" w:hAnsi="Times New Roman" w:cs="Times New Roman"/>
+          <w:lang w:val="en-GB"/>
+        </w:rPr>
+        <w:t>other</w:t>
+      </w:r>
+      <w:r>
+        <w:rPr>
+          <w:rFonts w:ascii="Times New Roman" w:hAnsi="Times New Roman" w:cs="Times New Roman"/>
+          <w:lang w:val="en-GB"/>
+        </w:rPr>
+        <w:t xml:space="preserve"> features, version control is the more common, being seen in 6 of the technologies, however, advanced searching and sorting can only be found in Stack Overflow. For a repository, being able to search for complex terms and filters efficiently is a key requirement to facilitate </w:t>
+      </w:r>
+      <w:r>
+        <w:rPr>
+          <w:rFonts w:ascii="Times New Roman" w:hAnsi="Times New Roman" w:cs="Times New Roman"/>
+          <w:lang w:val="en-GB"/>
+        </w:rPr>
+        <w:t xml:space="preserve">the reuse of deposited code, and aid the user in finding code they may not know exists within the repository. </w:t>
+      </w:r>
+      <w:r>
+        <w:rPr>
+          <w:rFonts w:ascii="Times New Roman" w:hAnsi="Times New Roman" w:cs="Times New Roman"/>
+          <w:lang w:val="en-GB"/>
+        </w:rPr>
+        <w:t xml:space="preserve">This is because users of the repository must be able to find and reuse components faster and easier than writing the code from scratch [19]. </w:t>
+      </w:r>
+    </w:p>
+    <w:p>
+      <w:pPr>
+        <w:jc w:val="both"/>
+        <w:rPr>
+          <w:rFonts w:ascii="Times New Roman" w:hAnsi="Times New Roman" w:cs="Times New Roman"/>
+          <w:lang w:val="en-GB"/>
+        </w:rPr>
+      </w:pPr>
+    </w:p>
+    <w:p>
+      <w:pPr>
+        <w:jc w:val="both"/>
+        <w:rPr>
+          <w:rFonts w:ascii="Times New Roman" w:hAnsi="Times New Roman" w:cs="Times New Roman"/>
+          <w:lang w:val="en-GB"/>
+        </w:rPr>
+      </w:pPr>
+      <w:r>
+        <w:rPr>
+          <w:rFonts w:ascii="Times New Roman" w:hAnsi="Times New Roman" w:cs="Times New Roman"/>
+          <w:lang w:val="en-GB"/>
+        </w:rPr>
+        <w:t>Human beings are utility-</w:t>
+      </w:r>
+      <w:proofErr w:type="spellStart"/>
+      <w:r>
+        <w:rPr>
+          <w:rFonts w:ascii="Times New Roman" w:hAnsi="Times New Roman" w:cs="Times New Roman"/>
+          <w:lang w:val="en-GB"/>
+        </w:rPr>
+        <w:t>maximizers</w:t>
+      </w:r>
+      <w:proofErr w:type="spellEnd"/>
+      <w:r>
+        <w:rPr>
+          <w:rFonts w:ascii="Times New Roman" w:hAnsi="Times New Roman" w:cs="Times New Roman"/>
+          <w:lang w:val="en-GB"/>
+        </w:rPr>
+        <w:t xml:space="preserve"> [</w:t>
+      </w:r>
+      <w:r>
+        <w:rPr>
+          <w:rFonts w:ascii="Times New Roman" w:hAnsi="Times New Roman" w:cs="Times New Roman"/>
+          <w:lang w:val="en-GB"/>
+        </w:rPr>
+        <w:t>20</w:t>
+      </w:r>
+      <w:r>
+        <w:rPr>
+          <w:rFonts w:ascii="Times New Roman" w:hAnsi="Times New Roman" w:cs="Times New Roman"/>
+          <w:lang w:val="en-GB"/>
+        </w:rPr>
+        <w:t xml:space="preserve">] – that is to say, they seek the approach that yields more value than its cost, meaning code reuse will only be embraced when it is believed that reusing the code is easier than writing it themselves. </w:t>
+      </w:r>
+      <w:r>
+        <w:rPr>
+          <w:rFonts w:ascii="Times New Roman" w:hAnsi="Times New Roman" w:cs="Times New Roman"/>
+          <w:lang w:val="en-GB"/>
+        </w:rPr>
+        <w:t>Users</w:t>
+      </w:r>
+      <w:r>
+        <w:rPr>
+          <w:rFonts w:ascii="Times New Roman" w:hAnsi="Times New Roman" w:cs="Times New Roman"/>
+          <w:lang w:val="en-GB"/>
+        </w:rPr>
+        <w:t xml:space="preserve"> may remember a piece of code, but not when or for what they developed it, which makes finding and reusing the code difficult or more cumbersome. A reuse repository requires that finding and reusing the code be more efficient than simply rewriting it, which in turn requires that searching the repository be fast and efficient.</w:t>
+      </w:r>
+      <w:r>
+        <w:rPr>
+          <w:rFonts w:ascii="Times New Roman" w:hAnsi="Times New Roman" w:cs="Times New Roman"/>
+          <w:lang w:val="en-GB"/>
+        </w:rPr>
+        <w:t xml:space="preserve"> </w:t>
+      </w:r>
+      <w:r>
+        <w:rPr>
+          <w:rFonts w:ascii="Times New Roman" w:hAnsi="Times New Roman" w:cs="Times New Roman"/>
+          <w:lang w:val="en-GB"/>
+        </w:rPr>
+        <w:t xml:space="preserve">If one must spend 10 minutes recalling the code, and another 10 searching for it, when it could have been written in 15 minutes, the repository is not fit for purpose and instead negatively impacts the developer. To this end, advanced searching and sorting is a key component of the ideal solution, and therefore, the technologies that do not implement this feature are far less </w:t>
+      </w:r>
+      <w:r>
+        <w:rPr>
+          <w:rFonts w:ascii="Times New Roman" w:hAnsi="Times New Roman" w:cs="Times New Roman"/>
+          <w:lang w:val="en-GB"/>
+        </w:rPr>
+        <w:t>likely to fully encompass the requirements of our expected deliverable.</w:t>
+      </w:r>
+      <w:r>
+        <w:rPr>
+          <w:rFonts w:ascii="Times New Roman" w:hAnsi="Times New Roman" w:cs="Times New Roman"/>
+          <w:lang w:val="en-GB"/>
+        </w:rPr>
+        <w:t xml:space="preserve"> </w:t>
+      </w:r>
+      <w:r>
+        <w:rPr>
+          <w:rFonts w:ascii="Times New Roman" w:hAnsi="Times New Roman" w:cs="Times New Roman"/>
+          <w:lang w:val="en-GB"/>
+        </w:rPr>
+        <w:t xml:space="preserve">Consequently, </w:t>
+      </w:r>
+      <w:r>
+        <w:rPr>
+          <w:rFonts w:ascii="Times New Roman" w:hAnsi="Times New Roman" w:cs="Times New Roman"/>
+          <w:lang w:val="en-GB"/>
+        </w:rPr>
+        <w:t>w</w:t>
+      </w:r>
+      <w:r>
+        <w:rPr>
+          <w:rFonts w:ascii="Times New Roman" w:hAnsi="Times New Roman" w:cs="Times New Roman"/>
+          <w:lang w:val="en-GB"/>
+        </w:rPr>
+        <w:t>e</w:t>
+      </w:r>
+      <w:r>
+        <w:rPr>
+          <w:rFonts w:ascii="Times New Roman" w:hAnsi="Times New Roman" w:cs="Times New Roman"/>
+          <w:lang w:val="en-GB"/>
+        </w:rPr>
+        <w:t xml:space="preserve"> shall focus on Stack Overflow when we research</w:t>
+      </w:r>
+      <w:r>
+        <w:rPr>
+          <w:rFonts w:ascii="Times New Roman" w:hAnsi="Times New Roman" w:cs="Times New Roman"/>
+          <w:lang w:val="en-GB"/>
+        </w:rPr>
+        <w:t xml:space="preserve"> further into</w:t>
+      </w:r>
+      <w:r>
+        <w:rPr>
+          <w:rFonts w:ascii="Times New Roman" w:hAnsi="Times New Roman" w:cs="Times New Roman"/>
+          <w:lang w:val="en-GB"/>
+        </w:rPr>
+        <w:t xml:space="preserve"> advanced search and sorting, to identify how it should be implemented in the final deliverable.</w:t>
+      </w:r>
+    </w:p>
+    <w:p>
+      <w:pPr>
+        <w:jc w:val="both"/>
+        <w:rPr>
+          <w:rFonts w:ascii="Times New Roman" w:hAnsi="Times New Roman" w:cs="Times New Roman"/>
+          <w:lang w:val="en-GB"/>
+        </w:rPr>
+      </w:pPr>
+    </w:p>
+    <w:p>
+      <w:pPr>
+        <w:jc w:val="both"/>
+        <w:rPr>
+          <w:rFonts w:ascii="Times New Roman" w:hAnsi="Times New Roman" w:cs="Times New Roman"/>
+          <w:lang w:val="en-GB"/>
+        </w:rPr>
+      </w:pPr>
+      <w:r>
+        <w:rPr>
+          <w:rFonts w:ascii="Times New Roman" w:hAnsi="Times New Roman" w:cs="Times New Roman"/>
+          <w:lang w:val="en-GB"/>
+        </w:rPr>
+        <w:t>We have discussed the core features of these technologies</w:t>
+      </w:r>
+      <w:r>
+        <w:rPr>
+          <w:rFonts w:ascii="Times New Roman" w:hAnsi="Times New Roman" w:cs="Times New Roman"/>
+          <w:lang w:val="en-GB"/>
+        </w:rPr>
+        <w:t xml:space="preserve"> and</w:t>
+      </w:r>
+      <w:r>
+        <w:rPr>
+          <w:rFonts w:ascii="Times New Roman" w:hAnsi="Times New Roman" w:cs="Times New Roman"/>
+          <w:lang w:val="en-GB"/>
+        </w:rPr>
+        <w:t xml:space="preserve"> explained</w:t>
+      </w:r>
+      <w:r>
+        <w:rPr>
+          <w:rFonts w:ascii="Times New Roman" w:hAnsi="Times New Roman" w:cs="Times New Roman"/>
+          <w:lang w:val="en-GB"/>
+        </w:rPr>
+        <w:t xml:space="preserve"> the reasons</w:t>
+      </w:r>
+      <w:r>
+        <w:rPr>
+          <w:rFonts w:ascii="Times New Roman" w:hAnsi="Times New Roman" w:cs="Times New Roman"/>
+          <w:lang w:val="en-GB"/>
+        </w:rPr>
+        <w:t xml:space="preserve"> behind</w:t>
+      </w:r>
+      <w:r>
+        <w:rPr>
+          <w:rFonts w:ascii="Times New Roman" w:hAnsi="Times New Roman" w:cs="Times New Roman"/>
+          <w:lang w:val="en-GB"/>
+        </w:rPr>
+        <w:t xml:space="preserve"> why they are important</w:t>
+      </w:r>
+      <w:r>
+        <w:rPr>
+          <w:rFonts w:ascii="Times New Roman" w:hAnsi="Times New Roman" w:cs="Times New Roman"/>
+          <w:lang w:val="en-GB"/>
+        </w:rPr>
+        <w:t>. This has shown that no</w:t>
+      </w:r>
+      <w:r>
+        <w:rPr>
+          <w:rFonts w:ascii="Times New Roman" w:hAnsi="Times New Roman" w:cs="Times New Roman"/>
+          <w:lang w:val="en-GB"/>
+        </w:rPr>
+        <w:t xml:space="preserve"> single technology fully encompasses these requirements</w:t>
+      </w:r>
+      <w:r>
+        <w:rPr>
+          <w:rFonts w:ascii="Times New Roman" w:hAnsi="Times New Roman" w:cs="Times New Roman"/>
+          <w:lang w:val="en-GB"/>
+        </w:rPr>
+        <w:t xml:space="preserve"> despite their relevancy in the final deliverable, and would suggest that the final deliverable itself will be a new technology, built from the core criteria researched above.</w:t>
+      </w:r>
+    </w:p>
+    <w:p>
+      <w:pPr>
+        <w:jc w:val="both"/>
+        <w:rPr>
+          <w:rFonts w:ascii="Times New Roman" w:hAnsi="Times New Roman" w:cs="Times New Roman"/>
+          <w:lang w:val="en-GB"/>
+        </w:rPr>
+      </w:pPr>
+    </w:p>
+    <w:p>
+      <w:pPr>
+        <w:jc w:val="both"/>
         <w:rPr>
           <w:rFonts w:ascii="Times New Roman" w:hAnsi="Times New Roman" w:cs="Times New Roman"/>
           <w:color w:val="000000" w:themeColor="text1"/>
@@ -7935,7 +8393,21 @@
           <w:rFonts w:ascii="Times New Roman" w:hAnsi="Times New Roman" w:cs="Times New Roman"/>
           <w:lang w:val="en-GB"/>
         </w:rPr>
-        <w:t>ore criteria for our system, we can now begin to look at optional features that these technologies implement – usability features that aren’t necessary for full functionality, but that improve the day to day usage of these specific tools. In the next section, we discuss the most prominent usability features pulled from our set of technologies, and evaluate how each tool improves the quality of the software and its use.</w:t>
+        <w:t>ore criteria for our system, we can now begin to look</w:t>
+      </w:r>
+      <w:r>
+        <w:rPr>
+          <w:rFonts w:ascii="Times New Roman" w:hAnsi="Times New Roman" w:cs="Times New Roman"/>
+          <w:lang w:val="en-GB"/>
+        </w:rPr>
+        <w:t xml:space="preserve"> at optional features that the existing</w:t>
+      </w:r>
+      <w:r>
+        <w:rPr>
+          <w:rFonts w:ascii="Times New Roman" w:hAnsi="Times New Roman" w:cs="Times New Roman"/>
+          <w:lang w:val="en-GB"/>
+        </w:rPr>
+        <w:t xml:space="preserve"> technologies implement – usability features that aren’t necessary for full functionality, but that improve the day to day usage of these specific tools. In the next section, we discuss the most prominent usability features pulled from our set of technologies, and evaluate how each tool improves the quality of the software and its use.</w:t>
       </w:r>
     </w:p>
     <w:p>
@@ -7955,170 +8427,7 @@
           <w:lang w:val="en-GB"/>
         </w:rPr>
       </w:pPr>
-    </w:p>
-    <w:p>
-      <w:pPr>
-        <w:jc w:val="both"/>
-        <w:rPr>
-          <w:ins w:id="3" w:author="Jamie Warburton" w:date="2015-11-12T11:46:00Z"/>
-          <w:rFonts w:ascii="Times New Roman" w:hAnsi="Times New Roman" w:cs="Times New Roman"/>
-          <w:lang w:val="en-GB"/>
-        </w:rPr>
-      </w:pPr>
-      <w:ins w:id="4" w:author="Jamie Warburton" w:date="2015-11-12T11:26:00Z">
-        <w:r>
-          <w:rPr>
-            <w:rFonts w:ascii="Times New Roman" w:hAnsi="Times New Roman" w:cs="Times New Roman"/>
-            <w:lang w:val="en-GB"/>
-          </w:rPr>
-          <w:t xml:space="preserve">New section. </w:t>
-        </w:r>
-      </w:ins>
-      <w:ins w:id="5" w:author="Jamie Warburton" w:date="2015-11-12T11:30:00Z">
-        <w:r>
-          <w:rPr>
-            <w:rFonts w:ascii="Times New Roman" w:hAnsi="Times New Roman" w:cs="Times New Roman"/>
-            <w:lang w:val="en-GB"/>
-          </w:rPr>
-          <w:t>“</w:t>
-        </w:r>
-      </w:ins>
-      <w:ins w:id="6" w:author="Jamie Warburton" w:date="2015-11-12T11:26:00Z">
-        <w:r>
-          <w:rPr>
-            <w:rFonts w:ascii="Times New Roman" w:hAnsi="Times New Roman" w:cs="Times New Roman"/>
-            <w:lang w:val="en-GB"/>
-          </w:rPr>
-          <w:t>From above</w:t>
-        </w:r>
-      </w:ins>
-      <w:ins w:id="7" w:author="Jamie Warburton" w:date="2015-11-12T11:30:00Z">
-        <w:r>
-          <w:rPr>
-            <w:rFonts w:ascii="Times New Roman" w:hAnsi="Times New Roman" w:cs="Times New Roman"/>
-            <w:lang w:val="en-GB"/>
-          </w:rPr>
-          <w:t>,</w:t>
-        </w:r>
-      </w:ins>
-      <w:ins w:id="8" w:author="Jamie Warburton" w:date="2015-11-12T11:26:00Z">
-        <w:r>
-          <w:rPr>
-            <w:rFonts w:ascii="Times New Roman" w:hAnsi="Times New Roman" w:cs="Times New Roman"/>
-            <w:lang w:val="en-GB"/>
-          </w:rPr>
-          <w:t xml:space="preserve"> establish criteria for systems</w:t>
-        </w:r>
-      </w:ins>
-      <w:ins w:id="9" w:author="Jamie Warburton" w:date="2015-11-12T11:30:00Z">
-        <w:r>
-          <w:rPr>
-            <w:rFonts w:ascii="Times New Roman" w:hAnsi="Times New Roman" w:cs="Times New Roman"/>
-            <w:lang w:val="en-GB"/>
-          </w:rPr>
-          <w:t>”</w:t>
-        </w:r>
-      </w:ins>
-      <w:ins w:id="10" w:author="Jamie Warburton" w:date="2015-11-12T11:26:00Z">
-        <w:r>
-          <w:rPr>
-            <w:rFonts w:ascii="Times New Roman" w:hAnsi="Times New Roman" w:cs="Times New Roman"/>
-            <w:lang w:val="en-GB"/>
-          </w:rPr>
-          <w:t>. Go through criteria one by one. When is it done well and when it is not. Could break the table in two. Consider having yes/no/sort</w:t>
-        </w:r>
-      </w:ins>
-      <w:ins w:id="11" w:author="Jamie Warburton" w:date="2015-11-12T11:29:00Z">
-        <w:r>
-          <w:rPr>
-            <w:rFonts w:ascii="Times New Roman" w:hAnsi="Times New Roman" w:cs="Times New Roman"/>
-            <w:lang w:val="en-GB"/>
-          </w:rPr>
-          <w:t xml:space="preserve"> </w:t>
-        </w:r>
-      </w:ins>
-      <w:ins w:id="12" w:author="Jamie Warburton" w:date="2015-11-12T11:26:00Z">
-        <w:r>
-          <w:rPr>
-            <w:rFonts w:ascii="Times New Roman" w:hAnsi="Times New Roman" w:cs="Times New Roman"/>
-            <w:lang w:val="en-GB"/>
-          </w:rPr>
-          <w:t>of, instead of just yes.</w:t>
-        </w:r>
-      </w:ins>
-      <w:ins w:id="13" w:author="Jamie Warburton" w:date="2015-11-12T11:30:00Z">
-        <w:r>
-          <w:rPr>
-            <w:rFonts w:ascii="Times New Roman" w:hAnsi="Times New Roman" w:cs="Times New Roman"/>
-            <w:lang w:val="en-GB"/>
-          </w:rPr>
-          <w:t xml:space="preserve"> Explain criteria. Name the tables </w:t>
-        </w:r>
-      </w:ins>
-      <w:ins w:id="14" w:author="Jamie Warburton" w:date="2015-11-12T11:31:00Z">
-        <w:r>
-          <w:rPr>
-            <w:rFonts w:ascii="Times New Roman" w:hAnsi="Times New Roman" w:cs="Times New Roman"/>
-            <w:lang w:val="en-GB"/>
-          </w:rPr>
-          <w:t>‘table x’. Give rank to systems, priority to criteria?</w:t>
-        </w:r>
-      </w:ins>
-      <w:ins w:id="15" w:author="Jamie Warburton" w:date="2015-11-12T11:32:00Z">
-        <w:r>
-          <w:rPr>
-            <w:rFonts w:ascii="Times New Roman" w:hAnsi="Times New Roman" w:cs="Times New Roman"/>
-            <w:lang w:val="en-GB"/>
-          </w:rPr>
-          <w:t xml:space="preserve"> All about the story.</w:t>
-        </w:r>
-      </w:ins>
-      <w:ins w:id="16" w:author="Jamie Warburton" w:date="2015-11-12T11:34:00Z">
-        <w:r>
-          <w:rPr>
-            <w:rFonts w:ascii="Times New Roman" w:hAnsi="Times New Roman" w:cs="Times New Roman"/>
-            <w:lang w:val="en-GB"/>
-          </w:rPr>
-          <w:t xml:space="preserve"> Explain why we need the criteria – eliminate the intuition.</w:t>
-        </w:r>
-      </w:ins>
-      <w:ins w:id="17" w:author="Jamie Warburton" w:date="2015-11-12T11:36:00Z">
-        <w:r>
-          <w:rPr>
-            <w:rFonts w:ascii="Times New Roman" w:hAnsi="Times New Roman" w:cs="Times New Roman"/>
-            <w:lang w:val="en-GB"/>
-          </w:rPr>
-          <w:t xml:space="preserve"> Could use screenshots/or even the same task shown by different systems.</w:t>
-        </w:r>
-      </w:ins>
-      <w:ins w:id="18" w:author="Jamie Warburton" w:date="2015-11-12T11:40:00Z">
-        <w:r>
-          <w:rPr>
-            <w:rFonts w:ascii="Times New Roman" w:hAnsi="Times New Roman" w:cs="Times New Roman"/>
-            <w:lang w:val="en-GB"/>
-          </w:rPr>
-          <w:t xml:space="preserve"> Summarise what the table demonstrates</w:t>
-        </w:r>
-      </w:ins>
-      <w:ins w:id="19" w:author="Jamie Warburton" w:date="2015-11-12T11:46:00Z">
-        <w:r>
-          <w:rPr>
-            <w:rFonts w:ascii="Times New Roman" w:hAnsi="Times New Roman" w:cs="Times New Roman"/>
-            <w:lang w:val="en-GB"/>
-          </w:rPr>
-          <w:t>.</w:t>
-        </w:r>
-      </w:ins>
-    </w:p>
-    <w:p>
-      <w:pPr>
-        <w:jc w:val="both"/>
-        <w:rPr>
-          <w:rFonts w:ascii="Times New Roman" w:hAnsi="Times New Roman" w:cs="Times New Roman"/>
-          <w:lang w:val="en-GB"/>
-        </w:rPr>
-      </w:pPr>
-      <w:ins w:id="20" w:author="Jamie Warburton" w:date="2015-11-12T11:46:00Z">
+      <w:ins w:id="9" w:author="Jamie Warburton" w:date="2015-11-12T11:46:00Z">
         <w:r>
           <w:rPr>
             <w:rFonts w:ascii="Times New Roman" w:hAnsi="Times New Roman" w:cs="Times New Roman"/>
@@ -8143,7 +8452,7 @@
           <w:t xml:space="preserve"> et al., IEEE Software </w:t>
         </w:r>
       </w:ins>
-      <w:ins w:id="21" w:author="Jamie Warburton" w:date="2015-11-12T11:47:00Z">
+      <w:ins w:id="10" w:author="Jamie Warburton" w:date="2015-11-12T11:47:00Z">
         <w:r>
           <w:rPr>
             <w:rFonts w:ascii="Times New Roman" w:hAnsi="Times New Roman" w:cs="Times New Roman"/>
@@ -8159,7 +8468,7 @@
           <w:instrText xml:space="preserve"> HYPERLINK "</w:instrText>
         </w:r>
       </w:ins>
-      <w:ins w:id="22" w:author="Jamie Warburton" w:date="2015-11-12T11:46:00Z">
+      <w:ins w:id="11" w:author="Jamie Warburton" w:date="2015-11-12T11:46:00Z">
         <w:r>
           <w:rPr>
             <w:rFonts w:ascii="Times New Roman" w:hAnsi="Times New Roman" w:cs="Times New Roman"/>
@@ -8168,7 +8477,7 @@
           <w:instrText>http://dx.doi.org//10.1109/MS.2009.86</w:instrText>
         </w:r>
       </w:ins>
-      <w:ins w:id="23" w:author="Jamie Warburton" w:date="2015-11-12T11:47:00Z">
+      <w:ins w:id="12" w:author="Jamie Warburton" w:date="2015-11-12T11:47:00Z">
         <w:r>
           <w:rPr>
             <w:rFonts w:ascii="Times New Roman" w:hAnsi="Times New Roman" w:cs="Times New Roman"/>
@@ -8184,7 +8493,7 @@
           <w:fldChar w:fldCharType="separate"/>
         </w:r>
       </w:ins>
-      <w:ins w:id="24" w:author="Jamie Warburton" w:date="2015-11-12T11:46:00Z">
+      <w:ins w:id="13" w:author="Jamie Warburton" w:date="2015-11-12T11:46:00Z">
         <w:r>
           <w:rPr>
             <w:rStyle w:val="Hyperlink"/>
@@ -8194,7 +8503,7 @@
           <w:t>http://dx.doi.org//10.1109/MS.2009.86</w:t>
         </w:r>
       </w:ins>
-      <w:ins w:id="25" w:author="Jamie Warburton" w:date="2015-11-12T11:47:00Z">
+      <w:ins w:id="14" w:author="Jamie Warburton" w:date="2015-11-12T11:47:00Z">
         <w:r>
           <w:rPr>
             <w:rFonts w:ascii="Times New Roman" w:hAnsi="Times New Roman" w:cs="Times New Roman"/>
@@ -8203,7 +8512,7 @@
           <w:fldChar w:fldCharType="end"/>
         </w:r>
       </w:ins>
-      <w:ins w:id="26" w:author="Jamie Warburton" w:date="2015-11-12T11:46:00Z">
+      <w:ins w:id="15" w:author="Jamie Warburton" w:date="2015-11-12T11:46:00Z">
         <w:r>
           <w:rPr>
             <w:rFonts w:ascii="Times New Roman" w:hAnsi="Times New Roman" w:cs="Times New Roman"/>
@@ -8212,7 +8521,7 @@
           <w:t xml:space="preserve"> </w:t>
         </w:r>
       </w:ins>
-      <w:ins w:id="27" w:author="Jamie Warburton" w:date="2015-11-12T11:47:00Z">
+      <w:ins w:id="16" w:author="Jamie Warburton" w:date="2015-11-12T11:47:00Z">
         <w:r>
           <w:rPr>
             <w:rFonts w:ascii="Times New Roman" w:hAnsi="Times New Roman" w:cs="Times New Roman"/>
@@ -8262,6 +8571,108 @@
     </w:p>
     <w:p>
       <w:pPr>
+        <w:jc w:val="both"/>
+        <w:rPr>
+          <w:rFonts w:ascii="Times New Roman" w:hAnsi="Times New Roman" w:cs="Times New Roman"/>
+          <w:lang w:val="en-GB"/>
+        </w:rPr>
+      </w:pPr>
+      <w:r>
+        <w:rPr>
+          <w:rFonts w:ascii="Times New Roman" w:hAnsi="Times New Roman" w:cs="Times New Roman"/>
+          <w:lang w:val="en-GB"/>
+        </w:rPr>
+        <w:t xml:space="preserve">The discussed technologies implement a large array of usability features, ranging from user interface additions or backend functionality, to user-to-user interaction or organisation tools. For this reason, </w:t>
+      </w:r>
+      <w:r>
+        <w:rPr>
+          <w:rFonts w:ascii="Times New Roman" w:hAnsi="Times New Roman" w:cs="Times New Roman"/>
+          <w:lang w:val="en-GB"/>
+        </w:rPr>
+        <w:t xml:space="preserve">noteworthy </w:t>
+      </w:r>
+      <w:r>
+        <w:rPr>
+          <w:rFonts w:ascii="Times New Roman" w:hAnsi="Times New Roman" w:cs="Times New Roman"/>
+          <w:lang w:val="en-GB"/>
+        </w:rPr>
+        <w:t xml:space="preserve">features have been </w:t>
+      </w:r>
+      <w:r>
+        <w:rPr>
+          <w:rFonts w:ascii="Times New Roman" w:hAnsi="Times New Roman" w:cs="Times New Roman"/>
+          <w:lang w:val="en-GB"/>
+        </w:rPr>
+        <w:t xml:space="preserve">extracted from the technologies and </w:t>
+      </w:r>
+      <w:r>
+        <w:rPr>
+          <w:rFonts w:ascii="Times New Roman" w:hAnsi="Times New Roman" w:cs="Times New Roman"/>
+          <w:lang w:val="en-GB"/>
+        </w:rPr>
+        <w:t xml:space="preserve">grouped in to categories, </w:t>
+      </w:r>
+      <w:r>
+        <w:rPr>
+          <w:rFonts w:ascii="Times New Roman" w:hAnsi="Times New Roman" w:cs="Times New Roman"/>
+          <w:lang w:val="en-GB"/>
+        </w:rPr>
+        <w:t>then</w:t>
+      </w:r>
+      <w:r>
+        <w:rPr>
+          <w:rFonts w:ascii="Times New Roman" w:hAnsi="Times New Roman" w:cs="Times New Roman"/>
+          <w:lang w:val="en-GB"/>
+        </w:rPr>
+        <w:t xml:space="preserve"> </w:t>
+      </w:r>
+      <w:r>
+        <w:rPr>
+          <w:rFonts w:ascii="Times New Roman" w:hAnsi="Times New Roman" w:cs="Times New Roman"/>
+          <w:lang w:val="en-GB"/>
+        </w:rPr>
+        <w:t>given a brief description to aid understanding.</w:t>
+      </w:r>
+      <w:r>
+        <w:rPr>
+          <w:rFonts w:ascii="Times New Roman" w:hAnsi="Times New Roman" w:cs="Times New Roman"/>
+          <w:lang w:val="en-GB"/>
+        </w:rPr>
+        <w:t xml:space="preserve"> The </w:t>
+      </w:r>
+      <w:r>
+        <w:rPr>
+          <w:rFonts w:ascii="Times New Roman" w:hAnsi="Times New Roman" w:cs="Times New Roman"/>
+          <w:lang w:val="en-GB"/>
+        </w:rPr>
+        <w:t xml:space="preserve">categories were chosen by the author </w:t>
+      </w:r>
+      <w:r>
+        <w:rPr>
+          <w:rFonts w:ascii="Times New Roman" w:hAnsi="Times New Roman" w:cs="Times New Roman"/>
+          <w:lang w:val="en-GB"/>
+        </w:rPr>
+        <w:t xml:space="preserve">in an attempt to encompass fully the selected optional features, </w:t>
+      </w:r>
+      <w:r>
+        <w:rPr>
+          <w:rFonts w:ascii="Times New Roman" w:hAnsi="Times New Roman" w:cs="Times New Roman"/>
+          <w:lang w:val="en-GB"/>
+        </w:rPr>
+        <w:t>and provide a logical categorising for analysis.</w:t>
+      </w:r>
+    </w:p>
+    <w:p>
+      <w:pPr>
+        <w:pStyle w:val="ListParagraph"/>
+        <w:rPr>
+          <w:rFonts w:ascii="Times New Roman" w:hAnsi="Times New Roman" w:cs="Times New Roman"/>
+          <w:lang w:val="en-GB"/>
+        </w:rPr>
+      </w:pPr>
+    </w:p>
+    <w:p>
+      <w:pPr>
         <w:pStyle w:val="ListParagraph"/>
         <w:numPr>
           <w:ilvl w:val="0"/>
@@ -8276,34 +8687,9 @@
       <w:r>
         <w:rPr>
           <w:rFonts w:ascii="Times New Roman" w:hAnsi="Times New Roman" w:cs="Times New Roman"/>
-          <w:i/>
-          <w:lang w:val="en-GB"/>
-        </w:rPr>
-        <w:t>Identified</w:t>
-      </w:r>
-      <w:r>
-        <w:rPr>
-          <w:rFonts w:ascii="Times New Roman" w:hAnsi="Times New Roman" w:cs="Times New Roman"/>
-          <w:i/>
-          <w:lang w:val="en-GB"/>
-        </w:rPr>
-        <w:t xml:space="preserve"> the following</w:t>
-      </w:r>
-      <w:r>
-        <w:rPr>
-          <w:rFonts w:ascii="Times New Roman" w:hAnsi="Times New Roman" w:cs="Times New Roman"/>
-          <w:i/>
-          <w:lang w:val="en-GB"/>
-        </w:rPr>
-        <w:t>, talk about each briefly</w:t>
-      </w:r>
-      <w:r>
-        <w:rPr>
-          <w:rFonts w:ascii="Times New Roman" w:hAnsi="Times New Roman" w:cs="Times New Roman"/>
-          <w:i/>
-          <w:lang w:val="en-GB"/>
-        </w:rPr>
-        <w:t>:</w:t>
+          <w:lang w:val="en-GB"/>
+        </w:rPr>
+        <w:t>Third party tools</w:t>
       </w:r>
     </w:p>
     <w:p>
@@ -8315,35 +8701,42 @@
         </w:numPr>
         <w:rPr>
           <w:rFonts w:ascii="Times New Roman" w:hAnsi="Times New Roman" w:cs="Times New Roman"/>
-          <w:i/>
-          <w:lang w:val="en-GB"/>
-        </w:rPr>
-      </w:pPr>
-      <w:r>
-        <w:rPr>
-          <w:rFonts w:ascii="Times New Roman" w:hAnsi="Times New Roman" w:cs="Times New Roman"/>
-          <w:i/>
-          <w:lang w:val="en-GB"/>
-        </w:rPr>
-        <w:t xml:space="preserve">IDE </w:t>
-      </w:r>
-      <w:proofErr w:type="spellStart"/>
-      <w:r>
-        <w:rPr>
-          <w:rFonts w:ascii="Times New Roman" w:hAnsi="Times New Roman" w:cs="Times New Roman"/>
-          <w:i/>
-          <w:lang w:val="en-GB"/>
-        </w:rPr>
-        <w:t>Intergration</w:t>
-      </w:r>
-      <w:proofErr w:type="spellEnd"/>
-      <w:r>
-        <w:rPr>
-          <w:rFonts w:ascii="Times New Roman" w:hAnsi="Times New Roman" w:cs="Times New Roman"/>
-          <w:i/>
-          <w:lang w:val="en-GB"/>
-        </w:rPr>
-        <w:t xml:space="preserve"> via API</w:t>
+          <w:lang w:val="en-GB"/>
+        </w:rPr>
+      </w:pPr>
+      <w:r>
+        <w:rPr>
+          <w:rFonts w:ascii="Times New Roman" w:hAnsi="Times New Roman" w:cs="Times New Roman"/>
+          <w:lang w:val="en-GB"/>
+        </w:rPr>
+        <w:t xml:space="preserve">Integrated Development Environment (IDE) </w:t>
+      </w:r>
+      <w:r>
+        <w:rPr>
+          <w:rFonts w:ascii="Times New Roman" w:hAnsi="Times New Roman" w:cs="Times New Roman"/>
+          <w:lang w:val="en-GB"/>
+        </w:rPr>
+        <w:t>Integration via API</w:t>
+      </w:r>
+    </w:p>
+    <w:p>
+      <w:pPr>
+        <w:pStyle w:val="ListParagraph"/>
+        <w:numPr>
+          <w:ilvl w:val="2"/>
+          <w:numId w:val="5"/>
+        </w:numPr>
+        <w:rPr>
+          <w:rFonts w:ascii="Times New Roman" w:hAnsi="Times New Roman" w:cs="Times New Roman"/>
+          <w:lang w:val="en-GB"/>
+        </w:rPr>
+      </w:pPr>
+      <w:r>
+        <w:rPr>
+          <w:rFonts w:ascii="Times New Roman" w:hAnsi="Times New Roman" w:cs="Times New Roman"/>
+          <w:lang w:val="en-GB"/>
+        </w:rPr>
+        <w:t>Snippets saved to the technology can be accessed from within the IDE via exposed hooks to the technology. Might include user authentication.</w:t>
       </w:r>
     </w:p>
     <w:p>
@@ -8355,17 +8748,67 @@
         </w:numPr>
         <w:rPr>
           <w:rFonts w:ascii="Times New Roman" w:hAnsi="Times New Roman" w:cs="Times New Roman"/>
+          <w:lang w:val="en-GB"/>
+        </w:rPr>
+      </w:pPr>
+      <w:r>
+        <w:rPr>
+          <w:rFonts w:ascii="Times New Roman" w:hAnsi="Times New Roman" w:cs="Times New Roman"/>
           <w:i/>
           <w:lang w:val="en-GB"/>
         </w:rPr>
-      </w:pPr>
+        <w:t xml:space="preserve">Facebook </w:t>
+      </w:r>
       <w:r>
         <w:rPr>
           <w:rFonts w:ascii="Times New Roman" w:hAnsi="Times New Roman" w:cs="Times New Roman"/>
           <w:i/>
           <w:lang w:val="en-GB"/>
         </w:rPr>
-        <w:t>WYSIWYG Editor</w:t>
+        <w:t>Login</w:t>
+      </w:r>
+      <w:r>
+        <w:rPr>
+          <w:rFonts w:ascii="Times New Roman" w:hAnsi="Times New Roman" w:cs="Times New Roman"/>
+          <w:lang w:val="en-GB"/>
+        </w:rPr>
+        <w:t xml:space="preserve"> for easy account creation/future login</w:t>
+      </w:r>
+    </w:p>
+    <w:p>
+      <w:pPr>
+        <w:pStyle w:val="ListParagraph"/>
+        <w:numPr>
+          <w:ilvl w:val="2"/>
+          <w:numId w:val="5"/>
+        </w:numPr>
+        <w:rPr>
+          <w:rFonts w:ascii="Times New Roman" w:hAnsi="Times New Roman" w:cs="Times New Roman"/>
+          <w:lang w:val="en-GB"/>
+        </w:rPr>
+      </w:pPr>
+      <w:r>
+        <w:rPr>
+          <w:rFonts w:ascii="Times New Roman" w:hAnsi="Times New Roman" w:cs="Times New Roman"/>
+          <w:lang w:val="en-GB"/>
+        </w:rPr>
+        <w:t xml:space="preserve">Utilising exposed account APIs via </w:t>
+      </w:r>
+      <w:proofErr w:type="spellStart"/>
+      <w:r>
+        <w:rPr>
+          <w:rFonts w:ascii="Times New Roman" w:hAnsi="Times New Roman" w:cs="Times New Roman"/>
+          <w:lang w:val="en-GB"/>
+        </w:rPr>
+        <w:t>OAuth</w:t>
+      </w:r>
+      <w:proofErr w:type="spellEnd"/>
+      <w:r>
+        <w:rPr>
+          <w:rFonts w:ascii="Times New Roman" w:hAnsi="Times New Roman" w:cs="Times New Roman"/>
+          <w:lang w:val="en-GB"/>
+        </w:rPr>
+        <w:t xml:space="preserve"> protocols, user details can be passed from Facebook to the technology to facilitate account creation and login.</w:t>
       </w:r>
     </w:p>
     <w:p>
@@ -8377,85 +8820,42 @@
         </w:numPr>
         <w:rPr>
           <w:rFonts w:ascii="Times New Roman" w:hAnsi="Times New Roman" w:cs="Times New Roman"/>
-          <w:i/>
-          <w:lang w:val="en-GB"/>
-        </w:rPr>
-      </w:pPr>
-      <w:r>
-        <w:rPr>
-          <w:rFonts w:ascii="Times New Roman" w:hAnsi="Times New Roman" w:cs="Times New Roman"/>
-          <w:i/>
-          <w:lang w:val="en-GB"/>
-        </w:rPr>
-        <w:t>Syntax Highlighting</w:t>
-      </w:r>
-      <w:r>
-        <w:rPr>
-          <w:rFonts w:ascii="Times New Roman" w:hAnsi="Times New Roman" w:cs="Times New Roman"/>
-          <w:i/>
-          <w:lang w:val="en-GB"/>
-        </w:rPr>
-        <w:t>;</w:t>
-      </w:r>
-      <w:r>
-        <w:rPr>
-          <w:rFonts w:ascii="Times New Roman" w:hAnsi="Times New Roman" w:cs="Times New Roman"/>
-          <w:i/>
-          <w:lang w:val="en-GB"/>
-        </w:rPr>
-        <w:t xml:space="preserve"> Line Numbering</w:t>
-      </w:r>
-      <w:r>
-        <w:rPr>
-          <w:rFonts w:ascii="Times New Roman" w:hAnsi="Times New Roman" w:cs="Times New Roman"/>
-          <w:i/>
-          <w:lang w:val="en-GB"/>
-        </w:rPr>
-        <w:t xml:space="preserve"> (Possibly </w:t>
-      </w:r>
-      <w:proofErr w:type="spellStart"/>
-      <w:r>
-        <w:rPr>
-          <w:rFonts w:ascii="Times New Roman" w:hAnsi="Times New Roman" w:cs="Times New Roman"/>
-          <w:i/>
-          <w:lang w:val="en-GB"/>
-        </w:rPr>
-        <w:t>GeSHi</w:t>
-      </w:r>
-      <w:proofErr w:type="spellEnd"/>
-      <w:r>
-        <w:rPr>
-          <w:rFonts w:ascii="Times New Roman" w:hAnsi="Times New Roman" w:cs="Times New Roman"/>
-          <w:i/>
-          <w:lang w:val="en-GB"/>
-        </w:rPr>
-        <w:t>?)</w:t>
-      </w:r>
-      <w:r>
-        <w:rPr>
-          <w:rFonts w:ascii="Times New Roman" w:hAnsi="Times New Roman" w:cs="Times New Roman"/>
-          <w:i/>
-          <w:lang w:val="en-GB"/>
-        </w:rPr>
-        <w:t xml:space="preserve">, </w:t>
-      </w:r>
-      <w:proofErr w:type="spellStart"/>
-      <w:r>
-        <w:rPr>
-          <w:rFonts w:ascii="Times New Roman" w:hAnsi="Times New Roman" w:cs="Times New Roman"/>
-          <w:i/>
-          <w:lang w:val="en-GB"/>
-        </w:rPr>
-        <w:t>PlainText</w:t>
-      </w:r>
-      <w:proofErr w:type="spellEnd"/>
-      <w:r>
-        <w:rPr>
-          <w:rFonts w:ascii="Times New Roman" w:hAnsi="Times New Roman" w:cs="Times New Roman"/>
-          <w:i/>
-          <w:lang w:val="en-GB"/>
-        </w:rPr>
-        <w:t>, Embed</w:t>
+          <w:lang w:val="en-GB"/>
+        </w:rPr>
+      </w:pPr>
+      <w:r>
+        <w:rPr>
+          <w:rFonts w:ascii="Times New Roman" w:hAnsi="Times New Roman" w:cs="Times New Roman"/>
+          <w:lang w:val="en-GB"/>
+        </w:rPr>
+        <w:t>Social Media integration for sharing code</w:t>
+      </w:r>
+    </w:p>
+    <w:p>
+      <w:pPr>
+        <w:pStyle w:val="ListParagraph"/>
+        <w:numPr>
+          <w:ilvl w:val="2"/>
+          <w:numId w:val="5"/>
+        </w:numPr>
+        <w:rPr>
+          <w:rFonts w:ascii="Times New Roman" w:hAnsi="Times New Roman" w:cs="Times New Roman"/>
+          <w:lang w:val="en-GB"/>
+        </w:rPr>
+      </w:pPr>
+      <w:r>
+        <w:rPr>
+          <w:rFonts w:ascii="Times New Roman" w:hAnsi="Times New Roman" w:cs="Times New Roman"/>
+          <w:lang w:val="en-GB"/>
+        </w:rPr>
+        <w:t>Exposed API from social media allows code to be shared on those social media</w:t>
+      </w:r>
+      <w:r>
+        <w:rPr>
+          <w:rFonts w:ascii="Times New Roman" w:hAnsi="Times New Roman" w:cs="Times New Roman"/>
+          <w:lang w:val="en-GB"/>
+        </w:rPr>
+        <w:t>, such as Tweets on Twitter or Facebook messages.</w:t>
       </w:r>
     </w:p>
     <w:p>
@@ -8467,25 +8867,76 @@
         </w:numPr>
         <w:rPr>
           <w:rFonts w:ascii="Times New Roman" w:hAnsi="Times New Roman" w:cs="Times New Roman"/>
-          <w:i/>
-          <w:lang w:val="en-GB"/>
-        </w:rPr>
-      </w:pPr>
-      <w:r>
-        <w:rPr>
-          <w:rFonts w:ascii="Times New Roman" w:hAnsi="Times New Roman" w:cs="Times New Roman"/>
-          <w:i/>
-          <w:lang w:val="en-GB"/>
-        </w:rPr>
-        <w:t>Rate, Pin/Favourite, Comment</w:t>
-      </w:r>
-      <w:r>
-        <w:rPr>
-          <w:rFonts w:ascii="Times New Roman" w:hAnsi="Times New Roman" w:cs="Times New Roman"/>
-          <w:i/>
-          <w:lang w:val="en-GB"/>
-        </w:rPr>
-        <w:t>, Share</w:t>
+          <w:lang w:val="en-GB"/>
+        </w:rPr>
+      </w:pPr>
+      <w:r>
+        <w:rPr>
+          <w:rFonts w:ascii="Times New Roman" w:hAnsi="Times New Roman" w:cs="Times New Roman"/>
+          <w:lang w:val="en-GB"/>
+        </w:rPr>
+        <w:t>Word</w:t>
+      </w:r>
+      <w:r>
+        <w:rPr>
+          <w:rFonts w:ascii="Times New Roman" w:hAnsi="Times New Roman" w:cs="Times New Roman"/>
+          <w:lang w:val="en-GB"/>
+        </w:rPr>
+        <w:t>P</w:t>
+      </w:r>
+      <w:r>
+        <w:rPr>
+          <w:rFonts w:ascii="Times New Roman" w:hAnsi="Times New Roman" w:cs="Times New Roman"/>
+          <w:lang w:val="en-GB"/>
+        </w:rPr>
+        <w:t>ress Plugin</w:t>
+      </w:r>
+    </w:p>
+    <w:p>
+      <w:pPr>
+        <w:pStyle w:val="ListParagraph"/>
+        <w:numPr>
+          <w:ilvl w:val="2"/>
+          <w:numId w:val="5"/>
+        </w:numPr>
+        <w:rPr>
+          <w:rFonts w:ascii="Times New Roman" w:hAnsi="Times New Roman" w:cs="Times New Roman"/>
+          <w:lang w:val="en-GB"/>
+        </w:rPr>
+      </w:pPr>
+      <w:r>
+        <w:rPr>
+          <w:rFonts w:ascii="Times New Roman" w:hAnsi="Times New Roman" w:cs="Times New Roman"/>
+          <w:lang w:val="en-GB"/>
+        </w:rPr>
+        <w:t>Similar to social media integration, a WordPress plugin would allow functionality from the website to be utilised b</w:t>
+      </w:r>
+      <w:r>
+        <w:rPr>
+          <w:rFonts w:ascii="Times New Roman" w:hAnsi="Times New Roman" w:cs="Times New Roman"/>
+          <w:lang w:val="en-GB"/>
+        </w:rPr>
+        <w:t>y the WordPress platform, and as such, by websites running WordPress.</w:t>
+      </w:r>
+    </w:p>
+    <w:p>
+      <w:pPr>
+        <w:pStyle w:val="ListParagraph"/>
+        <w:numPr>
+          <w:ilvl w:val="0"/>
+          <w:numId w:val="5"/>
+        </w:numPr>
+        <w:rPr>
+          <w:rFonts w:ascii="Times New Roman" w:hAnsi="Times New Roman" w:cs="Times New Roman"/>
+          <w:lang w:val="en-GB"/>
+        </w:rPr>
+      </w:pPr>
+      <w:r>
+        <w:rPr>
+          <w:rFonts w:ascii="Times New Roman" w:hAnsi="Times New Roman" w:cs="Times New Roman"/>
+          <w:lang w:val="en-GB"/>
+        </w:rPr>
+        <w:t>User Interface</w:t>
       </w:r>
     </w:p>
     <w:p>
@@ -8504,10 +8955,51 @@
       <w:r>
         <w:rPr>
           <w:rFonts w:ascii="Times New Roman" w:hAnsi="Times New Roman" w:cs="Times New Roman"/>
+          <w:lang w:val="en-GB"/>
+        </w:rPr>
+        <w:t>Markdown for description or comments</w:t>
+      </w:r>
+    </w:p>
+    <w:p>
+      <w:pPr>
+        <w:pStyle w:val="ListParagraph"/>
+        <w:numPr>
+          <w:ilvl w:val="2"/>
+          <w:numId w:val="5"/>
+        </w:numPr>
+        <w:rPr>
+          <w:rFonts w:ascii="Times New Roman" w:hAnsi="Times New Roman" w:cs="Times New Roman"/>
           <w:i/>
           <w:lang w:val="en-GB"/>
         </w:rPr>
-        <w:t>Searching/Sorting, Tagging, Indexing</w:t>
+      </w:pPr>
+      <w:r>
+        <w:rPr>
+          <w:rFonts w:ascii="Times New Roman" w:hAnsi="Times New Roman" w:cs="Times New Roman"/>
+          <w:lang w:val="en-GB"/>
+        </w:rPr>
+        <w:t xml:space="preserve">Utilises plain text formatting syntax to </w:t>
+      </w:r>
+      <w:r>
+        <w:rPr>
+          <w:rFonts w:ascii="Times New Roman" w:hAnsi="Times New Roman" w:cs="Times New Roman"/>
+          <w:lang w:val="en-GB"/>
+        </w:rPr>
+        <w:t>mark-up</w:t>
+      </w:r>
+      <w:r>
+        <w:rPr>
+          <w:rFonts w:ascii="Times New Roman" w:hAnsi="Times New Roman" w:cs="Times New Roman"/>
+          <w:lang w:val="en-GB"/>
+        </w:rPr>
+        <w:t xml:space="preserve"> text, to be easily translated into HTML and other formats for display.</w:t>
+      </w:r>
+      <w:r>
+        <w:rPr>
+          <w:rFonts w:ascii="Times New Roman" w:hAnsi="Times New Roman" w:cs="Times New Roman"/>
+          <w:lang w:val="en-GB"/>
+        </w:rPr>
+        <w:t xml:space="preserve"> [21]</w:t>
       </w:r>
     </w:p>
     <w:p>
@@ -8519,17 +9011,91 @@
         </w:numPr>
         <w:rPr>
           <w:rFonts w:ascii="Times New Roman" w:hAnsi="Times New Roman" w:cs="Times New Roman"/>
-          <w:i/>
-          <w:lang w:val="en-GB"/>
-        </w:rPr>
-      </w:pPr>
-      <w:r>
-        <w:rPr>
-          <w:rFonts w:ascii="Times New Roman" w:hAnsi="Times New Roman" w:cs="Times New Roman"/>
-          <w:i/>
-          <w:lang w:val="en-GB"/>
-        </w:rPr>
-        <w:t>Public/Private snippets/groups</w:t>
+          <w:lang w:val="en-GB"/>
+        </w:rPr>
+      </w:pPr>
+      <w:r>
+        <w:rPr>
+          <w:rFonts w:ascii="Times New Roman" w:hAnsi="Times New Roman" w:cs="Times New Roman"/>
+          <w:lang w:val="en-GB"/>
+        </w:rPr>
+        <w:t xml:space="preserve">WYSIWYG </w:t>
+      </w:r>
+      <w:r>
+        <w:rPr>
+          <w:rFonts w:ascii="Times New Roman" w:hAnsi="Times New Roman" w:cs="Times New Roman"/>
+          <w:lang w:val="en-GB"/>
+        </w:rPr>
+        <w:t xml:space="preserve">Text </w:t>
+      </w:r>
+      <w:r>
+        <w:rPr>
+          <w:rFonts w:ascii="Times New Roman" w:hAnsi="Times New Roman" w:cs="Times New Roman"/>
+          <w:lang w:val="en-GB"/>
+        </w:rPr>
+        <w:t>Editor</w:t>
+      </w:r>
+    </w:p>
+    <w:p>
+      <w:pPr>
+        <w:pStyle w:val="ListParagraph"/>
+        <w:numPr>
+          <w:ilvl w:val="2"/>
+          <w:numId w:val="5"/>
+        </w:numPr>
+        <w:rPr>
+          <w:rFonts w:ascii="Times New Roman" w:hAnsi="Times New Roman" w:cs="Times New Roman"/>
+          <w:lang w:val="en-GB"/>
+        </w:rPr>
+      </w:pPr>
+      <w:r>
+        <w:rPr>
+          <w:rFonts w:ascii="Times New Roman" w:hAnsi="Times New Roman" w:cs="Times New Roman"/>
+          <w:lang w:val="en-GB"/>
+        </w:rPr>
+        <w:t xml:space="preserve">What You See Is What You Get – allows the developer to see </w:t>
+      </w:r>
+      <w:r>
+        <w:rPr>
+          <w:rFonts w:ascii="Times New Roman" w:hAnsi="Times New Roman" w:cs="Times New Roman"/>
+          <w:lang w:val="en-GB"/>
+        </w:rPr>
+        <w:t xml:space="preserve">what </w:t>
+      </w:r>
+      <w:r>
+        <w:rPr>
+          <w:rFonts w:ascii="Times New Roman" w:hAnsi="Times New Roman" w:cs="Times New Roman"/>
+          <w:lang w:val="en-GB"/>
+        </w:rPr>
+        <w:t>the end result</w:t>
+      </w:r>
+      <w:r>
+        <w:rPr>
+          <w:rFonts w:ascii="Times New Roman" w:hAnsi="Times New Roman" w:cs="Times New Roman"/>
+          <w:lang w:val="en-GB"/>
+        </w:rPr>
+        <w:t xml:space="preserve"> </w:t>
+      </w:r>
+      <w:r>
+        <w:rPr>
+          <w:rFonts w:ascii="Times New Roman" w:hAnsi="Times New Roman" w:cs="Times New Roman"/>
+          <w:lang w:val="en-GB"/>
+        </w:rPr>
+        <w:t>will look like while the text is being written</w:t>
+      </w:r>
+      <w:r>
+        <w:rPr>
+          <w:rFonts w:ascii="Times New Roman" w:hAnsi="Times New Roman" w:cs="Times New Roman"/>
+          <w:lang w:val="en-GB"/>
+        </w:rPr>
+        <w:t xml:space="preserve"> [22]</w:t>
+      </w:r>
+      <w:r>
+        <w:rPr>
+          <w:rFonts w:ascii="Times New Roman" w:hAnsi="Times New Roman" w:cs="Times New Roman"/>
+          <w:lang w:val="en-GB"/>
+        </w:rPr>
+        <w:t>, such as when HTML or Markdown is included in the text.</w:t>
       </w:r>
     </w:p>
     <w:p>
@@ -8541,6 +9107,26 @@
         </w:numPr>
         <w:rPr>
           <w:rFonts w:ascii="Times New Roman" w:hAnsi="Times New Roman" w:cs="Times New Roman"/>
+          <w:lang w:val="en-GB"/>
+        </w:rPr>
+      </w:pPr>
+      <w:r>
+        <w:rPr>
+          <w:rFonts w:ascii="Times New Roman" w:hAnsi="Times New Roman" w:cs="Times New Roman"/>
+          <w:lang w:val="en-GB"/>
+        </w:rPr>
+        <w:t>Syntax Highlighting</w:t>
+      </w:r>
+    </w:p>
+    <w:p>
+      <w:pPr>
+        <w:pStyle w:val="ListParagraph"/>
+        <w:numPr>
+          <w:ilvl w:val="2"/>
+          <w:numId w:val="5"/>
+        </w:numPr>
+        <w:rPr>
+          <w:rFonts w:ascii="Times New Roman" w:hAnsi="Times New Roman" w:cs="Times New Roman"/>
           <w:i/>
           <w:lang w:val="en-GB"/>
         </w:rPr>
@@ -8548,10 +9134,58 @@
       <w:r>
         <w:rPr>
           <w:rFonts w:ascii="Times New Roman" w:hAnsi="Times New Roman" w:cs="Times New Roman"/>
+          <w:lang w:val="en-GB"/>
+        </w:rPr>
+        <w:t xml:space="preserve"> </w:t>
+      </w:r>
+      <w:r>
+        <w:rPr>
+          <w:rFonts w:ascii="Times New Roman" w:hAnsi="Times New Roman" w:cs="Times New Roman"/>
+          <w:lang w:val="en-GB"/>
+        </w:rPr>
+        <w:t xml:space="preserve">Changes the colour of text, usually source code, according to a </w:t>
+      </w:r>
+      <w:r>
+        <w:rPr>
+          <w:rFonts w:ascii="Times New Roman" w:hAnsi="Times New Roman" w:cs="Times New Roman"/>
+          <w:lang w:val="en-GB"/>
+        </w:rPr>
+        <w:t>catalogue</w:t>
+      </w:r>
+      <w:r>
+        <w:rPr>
+          <w:rFonts w:ascii="Times New Roman" w:hAnsi="Times New Roman" w:cs="Times New Roman"/>
+          <w:lang w:val="en-GB"/>
+        </w:rPr>
+        <w:t xml:space="preserve"> of terms, such that the readability is improved.</w:t>
+      </w:r>
+      <w:r>
+        <w:rPr>
+          <w:rFonts w:ascii="Times New Roman" w:hAnsi="Times New Roman" w:cs="Times New Roman"/>
+          <w:lang w:val="en-GB"/>
+        </w:rPr>
+        <w:t xml:space="preserve"> </w:t>
+      </w:r>
+    </w:p>
+    <w:p>
+      <w:pPr>
+        <w:pStyle w:val="ListParagraph"/>
+        <w:numPr>
+          <w:ilvl w:val="0"/>
+          <w:numId w:val="5"/>
+        </w:numPr>
+        <w:rPr>
+          <w:rFonts w:ascii="Times New Roman" w:hAnsi="Times New Roman" w:cs="Times New Roman"/>
           <w:i/>
           <w:lang w:val="en-GB"/>
         </w:rPr>
-        <w:t>User groups/companies/institutions</w:t>
+      </w:pPr>
+      <w:r>
+        <w:rPr>
+          <w:rFonts w:ascii="Times New Roman" w:hAnsi="Times New Roman" w:cs="Times New Roman"/>
+          <w:lang w:val="en-GB"/>
+        </w:rPr>
+        <w:t>User-to-User interaction</w:t>
       </w:r>
     </w:p>
     <w:p>
@@ -8570,10 +9204,137 @@
       <w:r>
         <w:rPr>
           <w:rFonts w:ascii="Times New Roman" w:hAnsi="Times New Roman" w:cs="Times New Roman"/>
+          <w:lang w:val="en-GB"/>
+        </w:rPr>
+        <w:t>Rate, Pin/Fav</w:t>
+      </w:r>
+      <w:r>
+        <w:rPr>
+          <w:rFonts w:ascii="Times New Roman" w:hAnsi="Times New Roman" w:cs="Times New Roman"/>
+          <w:lang w:val="en-GB"/>
+        </w:rPr>
+        <w:t>ourite</w:t>
+      </w:r>
+      <w:r>
+        <w:rPr>
+          <w:rFonts w:ascii="Times New Roman" w:hAnsi="Times New Roman" w:cs="Times New Roman"/>
+          <w:lang w:val="en-GB"/>
+        </w:rPr>
+        <w:t>, Comment, Share</w:t>
+      </w:r>
+    </w:p>
+    <w:p>
+      <w:pPr>
+        <w:pStyle w:val="ListParagraph"/>
+        <w:numPr>
+          <w:ilvl w:val="2"/>
+          <w:numId w:val="5"/>
+        </w:numPr>
+        <w:rPr>
+          <w:rFonts w:ascii="Times New Roman" w:hAnsi="Times New Roman" w:cs="Times New Roman"/>
           <w:i/>
           <w:lang w:val="en-GB"/>
         </w:rPr>
-        <w:t>Forks/Change Requests/Branches</w:t>
+      </w:pPr>
+      <w:r>
+        <w:rPr>
+          <w:rFonts w:ascii="Times New Roman" w:hAnsi="Times New Roman" w:cs="Times New Roman"/>
+          <w:lang w:val="en-GB"/>
+        </w:rPr>
+        <w:t>Ratings allow users to express their opinions quickly and show the aggregate opinions of fellow users</w:t>
+      </w:r>
+      <w:r>
+        <w:rPr>
+          <w:rFonts w:ascii="Times New Roman" w:hAnsi="Times New Roman" w:cs="Times New Roman"/>
+          <w:lang w:val="en-GB"/>
+        </w:rPr>
+        <w:t>, for example</w:t>
+      </w:r>
+      <w:r>
+        <w:rPr>
+          <w:rFonts w:ascii="Times New Roman" w:hAnsi="Times New Roman" w:cs="Times New Roman"/>
+          <w:lang w:val="en-GB"/>
+        </w:rPr>
+        <w:t xml:space="preserve"> through a </w:t>
+      </w:r>
+      <w:proofErr w:type="gramStart"/>
+      <w:r>
+        <w:rPr>
+          <w:rFonts w:ascii="Times New Roman" w:hAnsi="Times New Roman" w:cs="Times New Roman"/>
+          <w:lang w:val="en-GB"/>
+        </w:rPr>
+        <w:t>5 star</w:t>
+      </w:r>
+      <w:proofErr w:type="gramEnd"/>
+      <w:r>
+        <w:rPr>
+          <w:rFonts w:ascii="Times New Roman" w:hAnsi="Times New Roman" w:cs="Times New Roman"/>
+          <w:lang w:val="en-GB"/>
+        </w:rPr>
+        <w:t xml:space="preserve"> rating, or by giving users the ability to +1 or -1 the score of a submission.</w:t>
+      </w:r>
+    </w:p>
+    <w:p>
+      <w:pPr>
+        <w:pStyle w:val="ListParagraph"/>
+        <w:numPr>
+          <w:ilvl w:val="2"/>
+          <w:numId w:val="5"/>
+        </w:numPr>
+        <w:rPr>
+          <w:rFonts w:ascii="Times New Roman" w:hAnsi="Times New Roman" w:cs="Times New Roman"/>
+          <w:i/>
+          <w:lang w:val="en-GB"/>
+        </w:rPr>
+      </w:pPr>
+      <w:r>
+        <w:rPr>
+          <w:rFonts w:ascii="Times New Roman" w:hAnsi="Times New Roman" w:cs="Times New Roman"/>
+          <w:lang w:val="en-GB"/>
+        </w:rPr>
+        <w:t>Pining or Favouriting is the act of a user expressing their want to return to the submission for future use by storing it in a special list.</w:t>
+      </w:r>
+    </w:p>
+    <w:p>
+      <w:pPr>
+        <w:pStyle w:val="ListParagraph"/>
+        <w:numPr>
+          <w:ilvl w:val="2"/>
+          <w:numId w:val="5"/>
+        </w:numPr>
+        <w:rPr>
+          <w:rFonts w:ascii="Times New Roman" w:hAnsi="Times New Roman" w:cs="Times New Roman"/>
+          <w:i/>
+          <w:lang w:val="en-GB"/>
+        </w:rPr>
+      </w:pPr>
+      <w:r>
+        <w:rPr>
+          <w:rFonts w:ascii="Times New Roman" w:hAnsi="Times New Roman" w:cs="Times New Roman"/>
+          <w:lang w:val="en-GB"/>
+        </w:rPr>
+        <w:t>Commenting goes further than rating, and gives the user a way to express their opinion verbatim, and culture discussion around a submission.</w:t>
+      </w:r>
+    </w:p>
+    <w:p>
+      <w:pPr>
+        <w:pStyle w:val="ListParagraph"/>
+        <w:numPr>
+          <w:ilvl w:val="2"/>
+          <w:numId w:val="5"/>
+        </w:numPr>
+        <w:rPr>
+          <w:rFonts w:ascii="Times New Roman" w:hAnsi="Times New Roman" w:cs="Times New Roman"/>
+          <w:i/>
+          <w:lang w:val="en-GB"/>
+        </w:rPr>
+      </w:pPr>
+      <w:r>
+        <w:rPr>
+          <w:rFonts w:ascii="Times New Roman" w:hAnsi="Times New Roman" w:cs="Times New Roman"/>
+          <w:lang w:val="en-GB"/>
+        </w:rPr>
+        <w:t>Sharing allows users to bring others into the fold by distributing the submission, through social media or more conventional methods such as email.</w:t>
       </w:r>
     </w:p>
     <w:p>
@@ -8592,28 +9353,72 @@
       <w:r>
         <w:rPr>
           <w:rFonts w:ascii="Times New Roman" w:hAnsi="Times New Roman" w:cs="Times New Roman"/>
+          <w:lang w:val="en-GB"/>
+        </w:rPr>
+        <w:t xml:space="preserve">Profile – information about the user, their submitted code </w:t>
+      </w:r>
+      <w:r>
+        <w:rPr>
+          <w:rFonts w:ascii="Times New Roman" w:hAnsi="Times New Roman" w:cs="Times New Roman"/>
+          <w:lang w:val="en-GB"/>
+        </w:rPr>
+        <w:t>and more</w:t>
+      </w:r>
+    </w:p>
+    <w:p>
+      <w:pPr>
+        <w:pStyle w:val="ListParagraph"/>
+        <w:numPr>
+          <w:ilvl w:val="2"/>
+          <w:numId w:val="5"/>
+        </w:numPr>
+        <w:rPr>
+          <w:rFonts w:ascii="Times New Roman" w:hAnsi="Times New Roman" w:cs="Times New Roman"/>
           <w:i/>
           <w:lang w:val="en-GB"/>
         </w:rPr>
-        <w:t xml:space="preserve">Quick code dump sharing (like </w:t>
-      </w:r>
-      <w:proofErr w:type="spellStart"/>
-      <w:r>
-        <w:rPr>
-          <w:rFonts w:ascii="Times New Roman" w:hAnsi="Times New Roman" w:cs="Times New Roman"/>
-          <w:i/>
-          <w:lang w:val="en-GB"/>
-        </w:rPr>
-        <w:t>pastebin</w:t>
-      </w:r>
-      <w:proofErr w:type="spellEnd"/>
-      <w:r>
-        <w:rPr>
-          <w:rFonts w:ascii="Times New Roman" w:hAnsi="Times New Roman" w:cs="Times New Roman"/>
-          <w:i/>
-          <w:lang w:val="en-GB"/>
-        </w:rPr>
-        <w:t>)</w:t>
+      </w:pPr>
+      <w:r>
+        <w:rPr>
+          <w:rFonts w:ascii="Times New Roman" w:hAnsi="Times New Roman" w:cs="Times New Roman"/>
+          <w:lang w:val="en-GB"/>
+        </w:rPr>
+        <w:t xml:space="preserve">The profile allows a user to find out more about other users, or look at </w:t>
+      </w:r>
+      <w:r>
+        <w:rPr>
+          <w:rFonts w:ascii="Times New Roman" w:hAnsi="Times New Roman" w:cs="Times New Roman"/>
+          <w:lang w:val="en-GB"/>
+        </w:rPr>
+        <w:t>other</w:t>
+      </w:r>
+      <w:r>
+        <w:rPr>
+          <w:rFonts w:ascii="Times New Roman" w:hAnsi="Times New Roman" w:cs="Times New Roman"/>
+          <w:lang w:val="en-GB"/>
+        </w:rPr>
+        <w:t xml:space="preserve"> user</w:t>
+      </w:r>
+      <w:r>
+        <w:rPr>
+          <w:rFonts w:ascii="Times New Roman" w:hAnsi="Times New Roman" w:cs="Times New Roman"/>
+          <w:lang w:val="en-GB"/>
+        </w:rPr>
+        <w:t>’s</w:t>
+      </w:r>
+      <w:r>
+        <w:rPr>
+          <w:rFonts w:ascii="Times New Roman" w:hAnsi="Times New Roman" w:cs="Times New Roman"/>
+          <w:lang w:val="en-GB"/>
+        </w:rPr>
+        <w:t xml:space="preserve"> submissions </w:t>
+      </w:r>
+      <w:r>
+        <w:rPr>
+          <w:rFonts w:ascii="Times New Roman" w:hAnsi="Times New Roman" w:cs="Times New Roman"/>
+          <w:lang w:val="en-GB"/>
+        </w:rPr>
+        <w:t>to the technology.</w:t>
       </w:r>
     </w:p>
     <w:p>
@@ -8632,10 +9437,30 @@
       <w:r>
         <w:rPr>
           <w:rFonts w:ascii="Times New Roman" w:hAnsi="Times New Roman" w:cs="Times New Roman"/>
+          <w:lang w:val="en-GB"/>
+        </w:rPr>
+        <w:t>Achievements</w:t>
+      </w:r>
+    </w:p>
+    <w:p>
+      <w:pPr>
+        <w:pStyle w:val="ListParagraph"/>
+        <w:numPr>
+          <w:ilvl w:val="2"/>
+          <w:numId w:val="5"/>
+        </w:numPr>
+        <w:rPr>
+          <w:rFonts w:ascii="Times New Roman" w:hAnsi="Times New Roman" w:cs="Times New Roman"/>
           <w:i/>
           <w:lang w:val="en-GB"/>
         </w:rPr>
-        <w:t>Cloud storage/online editing (like google docs)</w:t>
+      </w:pPr>
+      <w:r>
+        <w:rPr>
+          <w:rFonts w:ascii="Times New Roman" w:hAnsi="Times New Roman" w:cs="Times New Roman"/>
+          <w:lang w:val="en-GB"/>
+        </w:rPr>
+        <w:t>Achievements are a method of gamification [23] for a technology, and promote user activity through unlocking rewards for completing tasks.</w:t>
       </w:r>
     </w:p>
     <w:p>
@@ -8654,10 +9479,58 @@
       <w:r>
         <w:rPr>
           <w:rFonts w:ascii="Times New Roman" w:hAnsi="Times New Roman" w:cs="Times New Roman"/>
+          <w:lang w:val="en-GB"/>
+        </w:rPr>
+        <w:t xml:space="preserve">Report </w:t>
+      </w:r>
+      <w:r>
+        <w:rPr>
+          <w:rFonts w:ascii="Times New Roman" w:hAnsi="Times New Roman" w:cs="Times New Roman"/>
+          <w:lang w:val="en-GB"/>
+        </w:rPr>
+        <w:t>Submissions</w:t>
+      </w:r>
+    </w:p>
+    <w:p>
+      <w:pPr>
+        <w:pStyle w:val="ListParagraph"/>
+        <w:numPr>
+          <w:ilvl w:val="2"/>
+          <w:numId w:val="5"/>
+        </w:numPr>
+        <w:rPr>
+          <w:rFonts w:ascii="Times New Roman" w:hAnsi="Times New Roman" w:cs="Times New Roman"/>
           <w:i/>
           <w:lang w:val="en-GB"/>
         </w:rPr>
-        <w:t>Related code</w:t>
+      </w:pPr>
+      <w:r>
+        <w:rPr>
+          <w:rFonts w:ascii="Times New Roman" w:hAnsi="Times New Roman" w:cs="Times New Roman"/>
+          <w:lang w:val="en-GB"/>
+        </w:rPr>
+        <w:t xml:space="preserve">This allows for a community to self-police itself, and ensure unwanted or spammy posts are removed with less or minimal effort. </w:t>
+      </w:r>
+    </w:p>
+    <w:p>
+      <w:pPr>
+        <w:pStyle w:val="ListParagraph"/>
+        <w:numPr>
+          <w:ilvl w:val="0"/>
+          <w:numId w:val="5"/>
+        </w:numPr>
+        <w:rPr>
+          <w:rFonts w:ascii="Times New Roman" w:hAnsi="Times New Roman" w:cs="Times New Roman"/>
+          <w:i/>
+          <w:lang w:val="en-GB"/>
+        </w:rPr>
+      </w:pPr>
+      <w:r>
+        <w:rPr>
+          <w:rFonts w:ascii="Times New Roman" w:hAnsi="Times New Roman" w:cs="Times New Roman"/>
+          <w:lang w:val="en-GB"/>
+        </w:rPr>
+        <w:t>Content Navigation</w:t>
       </w:r>
     </w:p>
     <w:p>
@@ -8676,10 +9549,51 @@
       <w:r>
         <w:rPr>
           <w:rFonts w:ascii="Times New Roman" w:hAnsi="Times New Roman" w:cs="Times New Roman"/>
+          <w:lang w:val="en-GB"/>
+        </w:rPr>
+        <w:t>Tagging</w:t>
+      </w:r>
+      <w:r>
+        <w:rPr>
+          <w:rFonts w:ascii="Times New Roman" w:hAnsi="Times New Roman" w:cs="Times New Roman"/>
+          <w:lang w:val="en-GB"/>
+        </w:rPr>
+        <w:t>,</w:t>
+      </w:r>
+      <w:r>
+        <w:rPr>
+          <w:rFonts w:ascii="Times New Roman" w:hAnsi="Times New Roman" w:cs="Times New Roman"/>
+          <w:lang w:val="en-GB"/>
+        </w:rPr>
+        <w:t xml:space="preserve"> Indexing</w:t>
+      </w:r>
+      <w:r>
+        <w:rPr>
+          <w:rFonts w:ascii="Times New Roman" w:hAnsi="Times New Roman" w:cs="Times New Roman"/>
+          <w:lang w:val="en-GB"/>
+        </w:rPr>
+        <w:t>, Searching/Sorting</w:t>
+      </w:r>
+    </w:p>
+    <w:p>
+      <w:pPr>
+        <w:pStyle w:val="ListParagraph"/>
+        <w:numPr>
+          <w:ilvl w:val="2"/>
+          <w:numId w:val="5"/>
+        </w:numPr>
+        <w:rPr>
+          <w:rFonts w:ascii="Times New Roman" w:hAnsi="Times New Roman" w:cs="Times New Roman"/>
           <w:i/>
           <w:lang w:val="en-GB"/>
         </w:rPr>
-        <w:t>Collecting</w:t>
+      </w:pPr>
+      <w:r>
+        <w:rPr>
+          <w:rFonts w:ascii="Times New Roman" w:hAnsi="Times New Roman" w:cs="Times New Roman"/>
+          <w:lang w:val="en-GB"/>
+        </w:rPr>
+        <w:t>Tagging allows users to add specific meta data to submissions to aid future search and sorting. This could involve describing the type of submission, where or when it was written, or what language it’s in, and is commonly seen as a list of key words.</w:t>
       </w:r>
       <w:r>
         <w:rPr>
@@ -8688,14 +9602,6 @@
           <w:lang w:val="en-GB"/>
         </w:rPr>
         <w:t xml:space="preserve"> </w:t>
-      </w:r>
-      <w:r>
-        <w:rPr>
-          <w:rFonts w:ascii="Times New Roman" w:hAnsi="Times New Roman" w:cs="Times New Roman"/>
-          <w:i/>
-          <w:lang w:val="en-GB"/>
-        </w:rPr>
-        <w:t>multiple snippets together</w:t>
       </w:r>
     </w:p>
     <w:p>
@@ -8714,18 +9620,37 @@
       <w:r>
         <w:rPr>
           <w:rFonts w:ascii="Times New Roman" w:hAnsi="Times New Roman" w:cs="Times New Roman"/>
+          <w:lang w:val="en-GB"/>
+        </w:rPr>
+        <w:t>User groups/companies/institutions</w:t>
+      </w:r>
+    </w:p>
+    <w:p>
+      <w:pPr>
+        <w:pStyle w:val="ListParagraph"/>
+        <w:numPr>
+          <w:ilvl w:val="2"/>
+          <w:numId w:val="5"/>
+        </w:numPr>
+        <w:rPr>
+          <w:rFonts w:ascii="Times New Roman" w:hAnsi="Times New Roman" w:cs="Times New Roman"/>
           <w:i/>
           <w:lang w:val="en-GB"/>
         </w:rPr>
-        <w:t>Facebook</w:t>
-      </w:r>
-      <w:r>
-        <w:rPr>
-          <w:rFonts w:ascii="Times New Roman" w:hAnsi="Times New Roman" w:cs="Times New Roman"/>
-          <w:i/>
-          <w:lang w:val="en-GB"/>
-        </w:rPr>
-        <w:t xml:space="preserve"> Login for easy account creation/future login</w:t>
+      </w:pPr>
+      <w:r>
+        <w:rPr>
+          <w:rFonts w:ascii="Times New Roman" w:hAnsi="Times New Roman" w:cs="Times New Roman"/>
+          <w:lang w:val="en-GB"/>
+        </w:rPr>
+        <w:t xml:space="preserve">The technology enables </w:t>
+      </w:r>
+      <w:r>
+        <w:rPr>
+          <w:rFonts w:ascii="Times New Roman" w:hAnsi="Times New Roman" w:cs="Times New Roman"/>
+          <w:lang w:val="en-GB"/>
+        </w:rPr>
+        <w:t>users to create groups and invite other users in to them. They may have admins and members or all be equivalent, and can be used by companies or institutions to distribute submissions to all of its members.</w:t>
       </w:r>
     </w:p>
     <w:p>
@@ -8744,25 +9669,41 @@
       <w:r>
         <w:rPr>
           <w:rFonts w:ascii="Times New Roman" w:hAnsi="Times New Roman" w:cs="Times New Roman"/>
+          <w:lang w:val="en-GB"/>
+        </w:rPr>
+        <w:t>Public/Private snippets/groups</w:t>
+      </w:r>
+    </w:p>
+    <w:p>
+      <w:pPr>
+        <w:pStyle w:val="ListParagraph"/>
+        <w:numPr>
+          <w:ilvl w:val="2"/>
+          <w:numId w:val="5"/>
+        </w:numPr>
+        <w:rPr>
+          <w:rFonts w:ascii="Times New Roman" w:hAnsi="Times New Roman" w:cs="Times New Roman"/>
           <w:i/>
           <w:lang w:val="en-GB"/>
         </w:rPr>
-        <w:t xml:space="preserve">Profile – information about the user, their submitted code </w:t>
-      </w:r>
-      <w:proofErr w:type="spellStart"/>
-      <w:r>
-        <w:rPr>
-          <w:rFonts w:ascii="Times New Roman" w:hAnsi="Times New Roman" w:cs="Times New Roman"/>
-          <w:i/>
-          <w:lang w:val="en-GB"/>
-        </w:rPr>
-        <w:t>etc</w:t>
-      </w:r>
-      <w:proofErr w:type="spellEnd"/>
-      <w:r>
-        <w:rPr>
-          <w:rFonts w:ascii="Times New Roman" w:hAnsi="Times New Roman" w:cs="Times New Roman"/>
-          <w:i/>
+      </w:pPr>
+      <w:r>
+        <w:rPr>
+          <w:rFonts w:ascii="Times New Roman" w:hAnsi="Times New Roman" w:cs="Times New Roman"/>
+          <w:lang w:val="en-GB"/>
+        </w:rPr>
+        <w:t xml:space="preserve">The ability to </w:t>
+      </w:r>
+      <w:r>
+        <w:rPr>
+          <w:rFonts w:ascii="Times New Roman" w:hAnsi="Times New Roman" w:cs="Times New Roman"/>
+          <w:lang w:val="en-GB"/>
+        </w:rPr>
+        <w:t>mark a submissions as public or private, or add a list of users that are able to view the submission, either individually or as a group.</w:t>
+      </w:r>
+      <w:r>
+        <w:rPr>
+          <w:rFonts w:ascii="Times New Roman" w:hAnsi="Times New Roman" w:cs="Times New Roman"/>
           <w:lang w:val="en-GB"/>
         </w:rPr>
         <w:t xml:space="preserve"> </w:t>
@@ -8784,28 +9725,44 @@
       <w:r>
         <w:rPr>
           <w:rFonts w:ascii="Times New Roman" w:hAnsi="Times New Roman" w:cs="Times New Roman"/>
+          <w:lang w:val="en-GB"/>
+        </w:rPr>
+        <w:t>F</w:t>
+      </w:r>
+      <w:r>
+        <w:rPr>
+          <w:rFonts w:ascii="Times New Roman" w:hAnsi="Times New Roman" w:cs="Times New Roman"/>
+          <w:lang w:val="en-GB"/>
+        </w:rPr>
+        <w:t>orks/Change Requests/B</w:t>
+      </w:r>
+      <w:r>
+        <w:rPr>
+          <w:rFonts w:ascii="Times New Roman" w:hAnsi="Times New Roman" w:cs="Times New Roman"/>
+          <w:lang w:val="en-GB"/>
+        </w:rPr>
+        <w:t>ranches</w:t>
+      </w:r>
+    </w:p>
+    <w:p>
+      <w:pPr>
+        <w:pStyle w:val="ListParagraph"/>
+        <w:numPr>
+          <w:ilvl w:val="2"/>
+          <w:numId w:val="5"/>
+        </w:numPr>
+        <w:rPr>
+          <w:rFonts w:ascii="Times New Roman" w:hAnsi="Times New Roman" w:cs="Times New Roman"/>
           <w:i/>
           <w:lang w:val="en-GB"/>
         </w:rPr>
-        <w:t xml:space="preserve">Achievements (First submission, Top Rated, </w:t>
-      </w:r>
-      <w:proofErr w:type="spellStart"/>
-      <w:r>
-        <w:rPr>
-          <w:rFonts w:ascii="Times New Roman" w:hAnsi="Times New Roman" w:cs="Times New Roman"/>
-          <w:i/>
-          <w:lang w:val="en-GB"/>
-        </w:rPr>
-        <w:t>etc</w:t>
-      </w:r>
-      <w:proofErr w:type="spellEnd"/>
-      <w:r>
-        <w:rPr>
-          <w:rFonts w:ascii="Times New Roman" w:hAnsi="Times New Roman" w:cs="Times New Roman"/>
-          <w:i/>
-          <w:lang w:val="en-GB"/>
-        </w:rPr>
-        <w:t>)</w:t>
+      </w:pPr>
+      <w:r>
+        <w:rPr>
+          <w:rFonts w:ascii="Times New Roman" w:hAnsi="Times New Roman" w:cs="Times New Roman"/>
+          <w:lang w:val="en-GB"/>
+        </w:rPr>
+        <w:t>Users are able to take a copy of a submission and change it, potentially submitting their own, or requesting that the original one be merged or replaced with their updated version.</w:t>
       </w:r>
     </w:p>
     <w:p>
@@ -8824,10 +9781,37 @@
       <w:r>
         <w:rPr>
           <w:rFonts w:ascii="Times New Roman" w:hAnsi="Times New Roman" w:cs="Times New Roman"/>
+          <w:lang w:val="en-GB"/>
+        </w:rPr>
+        <w:t xml:space="preserve">Related </w:t>
+      </w:r>
+      <w:r>
+        <w:rPr>
+          <w:rFonts w:ascii="Times New Roman" w:hAnsi="Times New Roman" w:cs="Times New Roman"/>
+          <w:lang w:val="en-GB"/>
+        </w:rPr>
+        <w:t>submission</w:t>
+      </w:r>
+    </w:p>
+    <w:p>
+      <w:pPr>
+        <w:pStyle w:val="ListParagraph"/>
+        <w:numPr>
+          <w:ilvl w:val="2"/>
+          <w:numId w:val="5"/>
+        </w:numPr>
+        <w:rPr>
+          <w:rFonts w:ascii="Times New Roman" w:hAnsi="Times New Roman" w:cs="Times New Roman"/>
           <w:i/>
           <w:lang w:val="en-GB"/>
         </w:rPr>
-        <w:t>Social Media integration for sharing code</w:t>
+      </w:pPr>
+      <w:r>
+        <w:rPr>
+          <w:rFonts w:ascii="Times New Roman" w:hAnsi="Times New Roman" w:cs="Times New Roman"/>
+          <w:lang w:val="en-GB"/>
+        </w:rPr>
+        <w:t>The technology provides quick access to related submissions that the reader may be interested in viewing or using.</w:t>
       </w:r>
     </w:p>
     <w:p>
@@ -8843,23 +9827,98 @@
           <w:lang w:val="en-GB"/>
         </w:rPr>
       </w:pPr>
+      <w:r>
+        <w:rPr>
+          <w:rFonts w:ascii="Times New Roman" w:hAnsi="Times New Roman" w:cs="Times New Roman"/>
+          <w:lang w:val="en-GB"/>
+        </w:rPr>
+        <w:t>Submission</w:t>
+      </w:r>
+      <w:r>
+        <w:rPr>
+          <w:rFonts w:ascii="Times New Roman" w:hAnsi="Times New Roman" w:cs="Times New Roman"/>
+          <w:lang w:val="en-GB"/>
+        </w:rPr>
+        <w:t xml:space="preserve"> grouping (CSS + HTML + JS </w:t>
+      </w:r>
+      <w:r>
+        <w:rPr>
+          <w:rFonts w:ascii="Times New Roman" w:hAnsi="Times New Roman" w:cs="Times New Roman"/>
+          <w:lang w:val="en-GB"/>
+        </w:rPr>
+        <w:t xml:space="preserve">snippet </w:t>
+      </w:r>
+      <w:r>
+        <w:rPr>
+          <w:rFonts w:ascii="Times New Roman" w:hAnsi="Times New Roman" w:cs="Times New Roman"/>
+          <w:lang w:val="en-GB"/>
+        </w:rPr>
+        <w:t>in one)</w:t>
+      </w:r>
+    </w:p>
+    <w:p>
+      <w:pPr>
+        <w:pStyle w:val="ListParagraph"/>
+        <w:numPr>
+          <w:ilvl w:val="2"/>
+          <w:numId w:val="5"/>
+        </w:numPr>
+        <w:rPr>
+          <w:rFonts w:ascii="Times New Roman" w:hAnsi="Times New Roman" w:cs="Times New Roman"/>
+          <w:i/>
+          <w:lang w:val="en-GB"/>
+        </w:rPr>
+      </w:pPr>
+      <w:r>
+        <w:rPr>
+          <w:rFonts w:ascii="Times New Roman" w:hAnsi="Times New Roman" w:cs="Times New Roman"/>
+          <w:lang w:val="en-GB"/>
+        </w:rPr>
+        <w:t>The ability to create submissions that are part of a small collective of submissions, and as such are linked together by some method.</w:t>
+      </w:r>
+    </w:p>
+    <w:p>
+      <w:pPr>
+        <w:pStyle w:val="ListParagraph"/>
+        <w:numPr>
+          <w:ilvl w:val="2"/>
+          <w:numId w:val="5"/>
+        </w:numPr>
+        <w:rPr>
+          <w:rFonts w:ascii="Times New Roman" w:hAnsi="Times New Roman" w:cs="Times New Roman"/>
+          <w:i/>
+          <w:lang w:val="en-GB"/>
+        </w:rPr>
+      </w:pPr>
+      <w:r>
+        <w:rPr>
+          <w:rFonts w:ascii="Times New Roman" w:hAnsi="Times New Roman" w:cs="Times New Roman"/>
+          <w:lang w:val="en-GB"/>
+        </w:rPr>
+        <w:t xml:space="preserve">For example, template code for </w:t>
+      </w:r>
+      <w:r>
+        <w:rPr>
+          <w:rFonts w:ascii="Times New Roman" w:hAnsi="Times New Roman" w:cs="Times New Roman"/>
+          <w:lang w:val="en-GB"/>
+        </w:rPr>
+        <w:t xml:space="preserve">a dynamic button on a website that utilises HTML for </w:t>
+      </w:r>
       <w:proofErr w:type="spellStart"/>
       <w:r>
         <w:rPr>
           <w:rFonts w:ascii="Times New Roman" w:hAnsi="Times New Roman" w:cs="Times New Roman"/>
-          <w:i/>
-          <w:lang w:val="en-GB"/>
-        </w:rPr>
-        <w:t>Wordpress</w:t>
+          <w:lang w:val="en-GB"/>
+        </w:rPr>
+        <w:t>markup</w:t>
       </w:r>
       <w:proofErr w:type="spellEnd"/>
       <w:r>
         <w:rPr>
           <w:rFonts w:ascii="Times New Roman" w:hAnsi="Times New Roman" w:cs="Times New Roman"/>
-          <w:i/>
-          <w:lang w:val="en-GB"/>
-        </w:rPr>
-        <w:t xml:space="preserve"> Plugin</w:t>
+          <w:lang w:val="en-GB"/>
+        </w:rPr>
+        <w:t>, CSS for styling and JavaScript for animation.</w:t>
       </w:r>
     </w:p>
     <w:p>
@@ -8878,36 +9937,57 @@
       <w:r>
         <w:rPr>
           <w:rFonts w:ascii="Times New Roman" w:hAnsi="Times New Roman" w:cs="Times New Roman"/>
-          <w:i/>
-          <w:lang w:val="en-GB"/>
-        </w:rPr>
-        <w:t>Ability to run code itself</w:t>
-      </w:r>
-      <w:r>
-        <w:rPr>
-          <w:rFonts w:ascii="Times New Roman" w:hAnsi="Times New Roman" w:cs="Times New Roman"/>
-          <w:i/>
-          <w:lang w:val="en-GB"/>
-        </w:rPr>
-        <w:t xml:space="preserve"> (</w:t>
-      </w:r>
-      <w:proofErr w:type="spellStart"/>
-      <w:r>
-        <w:rPr>
-          <w:rFonts w:ascii="Times New Roman" w:hAnsi="Times New Roman" w:cs="Times New Roman"/>
-          <w:i/>
-          <w:lang w:val="en-GB"/>
-        </w:rPr>
-        <w:t>codepad</w:t>
-      </w:r>
-      <w:proofErr w:type="spellEnd"/>
-      <w:r>
-        <w:rPr>
-          <w:rFonts w:ascii="Times New Roman" w:hAnsi="Times New Roman" w:cs="Times New Roman"/>
-          <w:i/>
-          <w:lang w:val="en-GB"/>
-        </w:rPr>
-        <w:t>)</w:t>
+          <w:lang w:val="en-GB"/>
+        </w:rPr>
+        <w:t xml:space="preserve">Custom groups for </w:t>
+      </w:r>
+      <w:r>
+        <w:rPr>
+          <w:rFonts w:ascii="Times New Roman" w:hAnsi="Times New Roman" w:cs="Times New Roman"/>
+          <w:lang w:val="en-GB"/>
+        </w:rPr>
+        <w:t>submissions</w:t>
+      </w:r>
+    </w:p>
+    <w:p>
+      <w:pPr>
+        <w:pStyle w:val="ListParagraph"/>
+        <w:numPr>
+          <w:ilvl w:val="2"/>
+          <w:numId w:val="5"/>
+        </w:numPr>
+        <w:rPr>
+          <w:rFonts w:ascii="Times New Roman" w:hAnsi="Times New Roman" w:cs="Times New Roman"/>
+          <w:lang w:val="en-GB"/>
+        </w:rPr>
+      </w:pPr>
+      <w:r>
+        <w:rPr>
+          <w:rFonts w:ascii="Times New Roman" w:hAnsi="Times New Roman" w:cs="Times New Roman"/>
+          <w:lang w:val="en-GB"/>
+        </w:rPr>
+        <w:t>Predefined or User created groups for submissions, such as collecting snippets used in web development, those used in</w:t>
+      </w:r>
+      <w:r>
+        <w:rPr>
+          <w:rFonts w:ascii="Times New Roman" w:hAnsi="Times New Roman" w:cs="Times New Roman"/>
+          <w:lang w:val="en-GB"/>
+        </w:rPr>
+        <w:t xml:space="preserve"> </w:t>
+      </w:r>
+      <w:r>
+        <w:rPr>
+          <w:rFonts w:ascii="Times New Roman" w:hAnsi="Times New Roman" w:cs="Times New Roman"/>
+          <w:lang w:val="en-GB"/>
+        </w:rPr>
+        <w:t>software development and design documents all into different groups for ease of access.</w:t>
+      </w:r>
+      <w:r>
+        <w:rPr>
+          <w:rFonts w:ascii="Times New Roman" w:hAnsi="Times New Roman" w:cs="Times New Roman"/>
+          <w:lang w:val="en-GB"/>
+        </w:rPr>
+        <w:t xml:space="preserve"> </w:t>
       </w:r>
     </w:p>
     <w:p>
@@ -8926,25 +10006,16 @@
       <w:r>
         <w:rPr>
           <w:rFonts w:ascii="Times New Roman" w:hAnsi="Times New Roman" w:cs="Times New Roman"/>
-          <w:i/>
-          <w:lang w:val="en-GB"/>
-        </w:rPr>
-        <w:t>Markdown for description</w:t>
-      </w:r>
-      <w:r>
-        <w:rPr>
-          <w:rFonts w:ascii="Times New Roman" w:hAnsi="Times New Roman" w:cs="Times New Roman"/>
-          <w:i/>
-          <w:lang w:val="en-GB"/>
-        </w:rPr>
-        <w:t xml:space="preserve"> or comments</w:t>
+          <w:lang w:val="en-GB"/>
+        </w:rPr>
+        <w:t>Cloud Storage</w:t>
       </w:r>
     </w:p>
     <w:p>
       <w:pPr>
         <w:pStyle w:val="ListParagraph"/>
         <w:numPr>
-          <w:ilvl w:val="1"/>
+          <w:ilvl w:val="2"/>
           <w:numId w:val="5"/>
         </w:numPr>
         <w:rPr>
@@ -8956,49 +10027,299 @@
       <w:r>
         <w:rPr>
           <w:rFonts w:ascii="Times New Roman" w:hAnsi="Times New Roman" w:cs="Times New Roman"/>
+          <w:lang w:val="en-GB"/>
+        </w:rPr>
+        <w:t xml:space="preserve">Cloud Storage refers to data being stored across multiple servers or locations, with the digital representation of this data exists in a single access point for use, such as on one website. </w:t>
+      </w:r>
+    </w:p>
+    <w:p>
+      <w:pPr>
+        <w:rPr>
+          <w:rFonts w:ascii="Times New Roman" w:hAnsi="Times New Roman" w:cs="Times New Roman"/>
           <w:i/>
           <w:lang w:val="en-GB"/>
         </w:rPr>
-        <w:t>Report snippets</w:t>
-      </w:r>
-    </w:p>
-    <w:p>
-      <w:pPr>
-        <w:pStyle w:val="ListParagraph"/>
-        <w:numPr>
-          <w:ilvl w:val="1"/>
-          <w:numId w:val="5"/>
-        </w:numPr>
+      </w:pPr>
+    </w:p>
+    <w:p>
+      <w:pPr>
+        <w:jc w:val="both"/>
+        <w:rPr>
+          <w:rFonts w:ascii="Times New Roman" w:hAnsi="Times New Roman" w:cs="Times New Roman"/>
+          <w:lang w:val="en-GB"/>
+        </w:rPr>
+      </w:pPr>
+    </w:p>
+    <w:p>
+      <w:pPr>
+        <w:jc w:val="both"/>
+        <w:rPr>
+          <w:rFonts w:ascii="Times New Roman" w:hAnsi="Times New Roman" w:cs="Times New Roman"/>
+          <w:lang w:val="en-GB"/>
+        </w:rPr>
+      </w:pPr>
+      <w:r>
+        <w:rPr>
+          <w:rFonts w:ascii="Times New Roman" w:hAnsi="Times New Roman" w:cs="Times New Roman"/>
+          <w:lang w:val="en-GB"/>
+        </w:rPr>
+        <w:t>These usability features are all optional for a final system, but each one can be useful for specific use cases or by certain user</w:t>
+      </w:r>
+      <w:r>
+        <w:rPr>
+          <w:rFonts w:ascii="Times New Roman" w:hAnsi="Times New Roman" w:cs="Times New Roman"/>
+          <w:lang w:val="en-GB"/>
+        </w:rPr>
+        <w:t xml:space="preserve"> </w:t>
+      </w:r>
+      <w:r>
+        <w:rPr>
+          <w:rFonts w:ascii="Times New Roman" w:hAnsi="Times New Roman" w:cs="Times New Roman"/>
+          <w:lang w:val="en-GB"/>
+        </w:rPr>
+        <w:t xml:space="preserve">bases. For example, third party tools enable the technology to fit more easily in to a user’s workflow, or create a </w:t>
+      </w:r>
+      <w:r>
+        <w:rPr>
+          <w:rFonts w:ascii="Times New Roman" w:hAnsi="Times New Roman" w:cs="Times New Roman"/>
+          <w:lang w:val="en-GB"/>
+        </w:rPr>
+        <w:t>more seamless integration for utilising the tool, including before, during and after development, such as planning, developing and sharing.</w:t>
+      </w:r>
+      <w:r>
+        <w:rPr>
+          <w:rFonts w:ascii="Times New Roman" w:hAnsi="Times New Roman" w:cs="Times New Roman"/>
+          <w:lang w:val="en-GB"/>
+        </w:rPr>
+        <w:t xml:space="preserve"> </w:t>
+      </w:r>
+      <w:r>
+        <w:rPr>
+          <w:rFonts w:ascii="Times New Roman" w:hAnsi="Times New Roman" w:cs="Times New Roman"/>
+          <w:lang w:val="en-GB"/>
+        </w:rPr>
+        <w:t xml:space="preserve">User Interface </w:t>
+      </w:r>
+      <w:r>
+        <w:rPr>
+          <w:rFonts w:ascii="Times New Roman" w:hAnsi="Times New Roman" w:cs="Times New Roman"/>
+          <w:lang w:val="en-GB"/>
+        </w:rPr>
+        <w:t xml:space="preserve">additions help make the technology more accessible, efficient or easier to use, </w:t>
+      </w:r>
+      <w:r>
+        <w:rPr>
+          <w:rFonts w:ascii="Times New Roman" w:hAnsi="Times New Roman" w:cs="Times New Roman"/>
+          <w:lang w:val="en-GB"/>
+        </w:rPr>
+        <w:t>and can help users quickly understand how to use the technology, or make sense of a submission, such as with Syntax Highlighting.</w:t>
+      </w:r>
+    </w:p>
+    <w:p>
+      <w:pPr>
+        <w:jc w:val="both"/>
+        <w:rPr>
+          <w:rFonts w:ascii="Times New Roman" w:hAnsi="Times New Roman" w:cs="Times New Roman"/>
+          <w:lang w:val="en-GB"/>
+        </w:rPr>
+      </w:pPr>
+    </w:p>
+    <w:p>
+      <w:pPr>
+        <w:jc w:val="both"/>
+        <w:rPr>
+          <w:rFonts w:ascii="Times New Roman" w:hAnsi="Times New Roman" w:cs="Times New Roman"/>
+          <w:lang w:val="en-GB"/>
+        </w:rPr>
+      </w:pPr>
+      <w:r>
+        <w:rPr>
+          <w:rFonts w:ascii="Times New Roman" w:hAnsi="Times New Roman" w:cs="Times New Roman"/>
+          <w:lang w:val="en-GB"/>
+        </w:rPr>
+        <w:t xml:space="preserve">User-to-user interaction is important to promote a social environment within the technology, </w:t>
+      </w:r>
+      <w:r>
+        <w:rPr>
+          <w:rFonts w:ascii="Times New Roman" w:hAnsi="Times New Roman" w:cs="Times New Roman"/>
+          <w:lang w:val="en-GB"/>
+        </w:rPr>
+        <w:t xml:space="preserve">while also enabling </w:t>
+      </w:r>
+      <w:r>
+        <w:rPr>
+          <w:rFonts w:ascii="Times New Roman" w:hAnsi="Times New Roman" w:cs="Times New Roman"/>
+          <w:lang w:val="en-GB"/>
+        </w:rPr>
+        <w:t>users to more easily engage in cross-user</w:t>
+      </w:r>
+      <w:r>
+        <w:rPr>
+          <w:rFonts w:ascii="Times New Roman" w:hAnsi="Times New Roman" w:cs="Times New Roman"/>
+          <w:lang w:val="en-GB"/>
+        </w:rPr>
+        <w:t xml:space="preserve"> interaction. User interaction </w:t>
+      </w:r>
+      <w:r>
+        <w:rPr>
+          <w:rFonts w:ascii="Times New Roman" w:hAnsi="Times New Roman" w:cs="Times New Roman"/>
+          <w:lang w:val="en-GB"/>
+        </w:rPr>
+        <w:t xml:space="preserve">facilitates two of the core features, collaboration and peer review, and as such, these optional features play an important role in the final system. Finally, Content Navigation makes up a large bulk of the optional features, </w:t>
+      </w:r>
+      <w:r>
+        <w:rPr>
+          <w:rFonts w:ascii="Times New Roman" w:hAnsi="Times New Roman" w:cs="Times New Roman"/>
+          <w:lang w:val="en-GB"/>
+        </w:rPr>
+        <w:t xml:space="preserve">which </w:t>
+      </w:r>
+      <w:r>
+        <w:rPr>
+          <w:rFonts w:ascii="Times New Roman" w:hAnsi="Times New Roman" w:cs="Times New Roman"/>
+          <w:lang w:val="en-GB"/>
+        </w:rPr>
+        <w:t>is to be expected, as th</w:t>
+      </w:r>
+      <w:r>
+        <w:rPr>
+          <w:rFonts w:ascii="Times New Roman" w:hAnsi="Times New Roman" w:cs="Times New Roman"/>
+          <w:lang w:val="en-GB"/>
+        </w:rPr>
+        <w:t>e technology will be responsible for storing, categorising and retrieving cont</w:t>
+      </w:r>
+      <w:r>
+        <w:rPr>
+          <w:rFonts w:ascii="Times New Roman" w:hAnsi="Times New Roman" w:cs="Times New Roman"/>
+          <w:lang w:val="en-GB"/>
+        </w:rPr>
+        <w:t>ent in the form of submissions and as such, these features will focus heavily throughout the technology.</w:t>
+      </w:r>
+    </w:p>
+    <w:p>
+      <w:pPr>
+        <w:jc w:val="both"/>
+        <w:rPr>
+          <w:rFonts w:ascii="Times New Roman" w:hAnsi="Times New Roman" w:cs="Times New Roman"/>
+          <w:lang w:val="en-GB"/>
+        </w:rPr>
+      </w:pPr>
+    </w:p>
+    <w:p>
+      <w:pPr>
+        <w:jc w:val="both"/>
+        <w:rPr>
+          <w:rFonts w:ascii="Times New Roman" w:hAnsi="Times New Roman" w:cs="Times New Roman"/>
+          <w:lang w:val="en-GB"/>
+        </w:rPr>
+      </w:pPr>
+      <w:r>
+        <w:rPr>
+          <w:rFonts w:ascii="Times New Roman" w:hAnsi="Times New Roman" w:cs="Times New Roman"/>
+          <w:lang w:val="en-GB"/>
+        </w:rPr>
+        <w:t xml:space="preserve">The next step for the optional </w:t>
+      </w:r>
+      <w:r>
+        <w:rPr>
+          <w:rFonts w:ascii="Times New Roman" w:hAnsi="Times New Roman" w:cs="Times New Roman"/>
+          <w:lang w:val="en-GB"/>
+        </w:rPr>
+        <w:t xml:space="preserve">features is to describe </w:t>
+      </w:r>
+      <w:r>
+        <w:rPr>
+          <w:rFonts w:ascii="Times New Roman" w:hAnsi="Times New Roman" w:cs="Times New Roman"/>
+          <w:lang w:val="en-GB"/>
+        </w:rPr>
+        <w:t xml:space="preserve">their priority relative to each other. </w:t>
+      </w:r>
+      <w:r>
+        <w:rPr>
+          <w:rFonts w:ascii="Times New Roman" w:hAnsi="Times New Roman" w:cs="Times New Roman"/>
+          <w:lang w:val="en-GB"/>
+        </w:rPr>
+        <w:t xml:space="preserve">In the next chapter, </w:t>
+      </w:r>
+      <w:r>
+        <w:rPr>
+          <w:rFonts w:ascii="Times New Roman" w:hAnsi="Times New Roman" w:cs="Times New Roman"/>
+          <w:lang w:val="en-GB"/>
+        </w:rPr>
+        <w:t xml:space="preserve">we </w:t>
+      </w:r>
+      <w:r>
+        <w:rPr>
+          <w:rFonts w:ascii="Times New Roman" w:hAnsi="Times New Roman" w:cs="Times New Roman"/>
+          <w:lang w:val="en-GB"/>
+        </w:rPr>
+        <w:t>delve into this task, and</w:t>
+      </w:r>
+      <w:r>
+        <w:rPr>
+          <w:rFonts w:ascii="Times New Roman" w:hAnsi="Times New Roman" w:cs="Times New Roman"/>
+          <w:lang w:val="en-GB"/>
+        </w:rPr>
+        <w:t xml:space="preserve"> present opinions </w:t>
+      </w:r>
+      <w:r>
+        <w:rPr>
+          <w:rFonts w:ascii="Times New Roman" w:hAnsi="Times New Roman" w:cs="Times New Roman"/>
+          <w:lang w:val="en-GB"/>
+        </w:rPr>
+        <w:t>collected from</w:t>
+      </w:r>
+      <w:r>
+        <w:rPr>
+          <w:rFonts w:ascii="Times New Roman" w:hAnsi="Times New Roman" w:cs="Times New Roman"/>
+          <w:lang w:val="en-GB"/>
+        </w:rPr>
+        <w:t xml:space="preserve"> an array </w:t>
+      </w:r>
+      <w:r>
+        <w:rPr>
+          <w:rFonts w:ascii="Times New Roman" w:hAnsi="Times New Roman" w:cs="Times New Roman"/>
+          <w:lang w:val="en-GB"/>
+        </w:rPr>
+        <w:t>of end users, including</w:t>
+      </w:r>
+      <w:r>
+        <w:rPr>
+          <w:rFonts w:ascii="Times New Roman" w:hAnsi="Times New Roman" w:cs="Times New Roman"/>
+          <w:lang w:val="en-GB"/>
+        </w:rPr>
+        <w:t xml:space="preserve"> industry professionals from a range of companies, </w:t>
+      </w:r>
+      <w:r>
+        <w:rPr>
+          <w:rFonts w:ascii="Times New Roman" w:hAnsi="Times New Roman" w:cs="Times New Roman"/>
+          <w:lang w:val="en-GB"/>
+        </w:rPr>
+        <w:t xml:space="preserve">and </w:t>
+      </w:r>
+      <w:r>
+        <w:rPr>
+          <w:rFonts w:ascii="Times New Roman" w:hAnsi="Times New Roman" w:cs="Times New Roman"/>
+          <w:lang w:val="en-GB"/>
+        </w:rPr>
+        <w:t>undergraduate students studying Computer Science.</w:t>
+      </w:r>
+      <w:r>
+        <w:rPr>
+          <w:rFonts w:ascii="Times New Roman" w:hAnsi="Times New Roman" w:cs="Times New Roman"/>
+          <w:lang w:val="en-GB"/>
+        </w:rPr>
+        <w:t xml:space="preserve"> </w:t>
+      </w:r>
+    </w:p>
+    <w:p>
+      <w:pPr>
         <w:rPr>
           <w:rFonts w:ascii="Times New Roman" w:hAnsi="Times New Roman" w:cs="Times New Roman"/>
           <w:i/>
           <w:lang w:val="en-GB"/>
         </w:rPr>
       </w:pPr>
-      <w:r>
-        <w:rPr>
-          <w:rFonts w:ascii="Times New Roman" w:hAnsi="Times New Roman" w:cs="Times New Roman"/>
-          <w:i/>
-          <w:lang w:val="en-GB"/>
-        </w:rPr>
-        <w:t>Custom groups for snippets</w:t>
-      </w:r>
-      <w:r>
-        <w:rPr>
-          <w:rFonts w:ascii="Times New Roman" w:hAnsi="Times New Roman" w:cs="Times New Roman"/>
-          <w:i/>
-          <w:lang w:val="en-GB"/>
-        </w:rPr>
-        <w:t xml:space="preserve"> (e.g. Project: x</w:t>
-      </w:r>
-      <w:r>
-        <w:rPr>
-          <w:rFonts w:ascii="Times New Roman" w:hAnsi="Times New Roman" w:cs="Times New Roman"/>
-          <w:i/>
-          <w:lang w:val="en-GB"/>
-        </w:rPr>
-        <w:t>)</w:t>
-      </w:r>
     </w:p>
     <w:p>
       <w:pPr>
@@ -9018,17 +10339,139 @@
         </w:numPr>
         <w:rPr>
           <w:rFonts w:ascii="Times New Roman" w:hAnsi="Times New Roman" w:cs="Times New Roman"/>
+          <w:lang w:val="en-GB"/>
+        </w:rPr>
+      </w:pPr>
+      <w:r>
+        <w:rPr>
+          <w:rFonts w:ascii="Times New Roman" w:hAnsi="Times New Roman" w:cs="Times New Roman"/>
           <w:sz w:val="32"/>
           <w:szCs w:val="32"/>
           <w:lang w:val="en-GB"/>
         </w:rPr>
-      </w:pPr>
-      <w:r>
-        <w:rPr>
-          <w:rFonts w:ascii="Times New Roman" w:hAnsi="Times New Roman" w:cs="Times New Roman"/>
+        <w:t>Conclusions</w:t>
+      </w:r>
+    </w:p>
+    <w:p>
+      <w:pPr>
+        <w:rPr>
+          <w:rFonts w:ascii="Times New Roman" w:hAnsi="Times New Roman" w:cs="Times New Roman"/>
+          <w:i/>
+          <w:lang w:val="en-GB"/>
+        </w:rPr>
+      </w:pPr>
+    </w:p>
+    <w:p>
+      <w:pPr>
+        <w:pStyle w:val="ListParagraph"/>
+        <w:numPr>
+          <w:ilvl w:val="0"/>
+          <w:numId w:val="15"/>
+        </w:numPr>
+        <w:rPr>
+          <w:rFonts w:ascii="Times New Roman" w:hAnsi="Times New Roman" w:cs="Times New Roman"/>
+          <w:i/>
+          <w:lang w:val="en-GB"/>
+        </w:rPr>
+      </w:pPr>
+      <w:r>
+        <w:rPr>
+          <w:rFonts w:ascii="Times New Roman" w:hAnsi="Times New Roman" w:cs="Times New Roman"/>
+          <w:i/>
+          <w:lang w:val="en-GB"/>
+        </w:rPr>
+        <w:t>Here we will summarise what we ha</w:t>
+      </w:r>
+      <w:r>
+        <w:rPr>
+          <w:rFonts w:ascii="Times New Roman" w:hAnsi="Times New Roman" w:cs="Times New Roman"/>
+          <w:i/>
+          <w:lang w:val="en-GB"/>
+        </w:rPr>
+        <w:t xml:space="preserve">ve learnt from the </w:t>
+      </w:r>
+      <w:r>
+        <w:rPr>
+          <w:rFonts w:ascii="Times New Roman" w:hAnsi="Times New Roman" w:cs="Times New Roman"/>
+          <w:i/>
+          <w:lang w:val="en-GB"/>
+        </w:rPr>
+        <w:t>above headings and apply it to the initial problem to decide how to continue. The idea is that this section proves the need for the deliverable.</w:t>
+      </w:r>
+    </w:p>
+    <w:p>
+      <w:pPr>
+        <w:rPr>
+          <w:rFonts w:ascii="Times New Roman" w:hAnsi="Times New Roman" w:cs="Times New Roman"/>
+          <w:i/>
+          <w:lang w:val="en-GB"/>
+        </w:rPr>
+      </w:pPr>
+    </w:p>
+    <w:p>
+      <w:pPr>
+        <w:rPr>
+          <w:rFonts w:ascii="Times New Roman" w:hAnsi="Times New Roman" w:cs="Times New Roman"/>
+          <w:lang w:val="en-GB"/>
+        </w:rPr>
+      </w:pPr>
+    </w:p>
+    <w:p>
+      <w:pPr>
+        <w:rPr>
+          <w:rFonts w:ascii="Times New Roman" w:hAnsi="Times New Roman" w:cs="Times New Roman"/>
+          <w:i/>
+          <w:lang w:val="en-GB"/>
+        </w:rPr>
+      </w:pPr>
+    </w:p>
+    <w:p>
+      <w:pPr>
+        <w:rPr>
+          <w:rFonts w:ascii="Times New Roman" w:hAnsi="Times New Roman" w:cs="Times New Roman"/>
+          <w:i/>
+          <w:lang w:val="en-GB"/>
+        </w:rPr>
+      </w:pPr>
+    </w:p>
+    <w:p>
+      <w:pPr>
+        <w:pStyle w:val="ListParagraph"/>
+        <w:numPr>
+          <w:ilvl w:val="0"/>
+          <w:numId w:val="13"/>
+        </w:numPr>
+        <w:rPr>
+          <w:rFonts w:ascii="Times New Roman" w:hAnsi="Times New Roman" w:cs="Times New Roman"/>
+          <w:color w:val="FF0000"/>
           <w:sz w:val="32"/>
           <w:szCs w:val="32"/>
           <w:lang w:val="en-GB"/>
+          <w:rPrChange w:id="17" w:author="Jamie Warburton" w:date="2015-11-29T22:11:00Z">
+            <w:rPr>
+              <w:rFonts w:ascii="Times New Roman" w:hAnsi="Times New Roman" w:cs="Times New Roman"/>
+              <w:sz w:val="32"/>
+              <w:szCs w:val="32"/>
+              <w:lang w:val="en-GB"/>
+            </w:rPr>
+          </w:rPrChange>
+        </w:rPr>
+      </w:pPr>
+      <w:r>
+        <w:rPr>
+          <w:rFonts w:ascii="Times New Roman" w:hAnsi="Times New Roman" w:cs="Times New Roman"/>
+          <w:color w:val="FF0000"/>
+          <w:sz w:val="32"/>
+          <w:szCs w:val="32"/>
+          <w:lang w:val="en-GB"/>
+          <w:rPrChange w:id="18" w:author="Jamie Warburton" w:date="2015-11-29T22:11:00Z">
+            <w:rPr>
+              <w:rFonts w:ascii="Times New Roman" w:hAnsi="Times New Roman" w:cs="Times New Roman"/>
+              <w:sz w:val="32"/>
+              <w:szCs w:val="32"/>
+              <w:lang w:val="en-GB"/>
+            </w:rPr>
+          </w:rPrChange>
         </w:rPr>
         <w:t xml:space="preserve">Is there literature to support the idea that code reuse remains sub-optimal? </w:t>
       </w:r>
@@ -9037,7 +10480,14 @@
       <w:pPr>
         <w:rPr>
           <w:rFonts w:ascii="Times New Roman" w:hAnsi="Times New Roman" w:cs="Times New Roman"/>
-          <w:lang w:val="en-GB"/>
+          <w:color w:val="FF0000"/>
+          <w:lang w:val="en-GB"/>
+          <w:rPrChange w:id="19" w:author="Jamie Warburton" w:date="2015-11-29T22:11:00Z">
+            <w:rPr>
+              <w:rFonts w:ascii="Times New Roman" w:hAnsi="Times New Roman" w:cs="Times New Roman"/>
+              <w:lang w:val="en-GB"/>
+            </w:rPr>
+          </w:rPrChange>
         </w:rPr>
       </w:pPr>
     </w:p>
@@ -9051,31 +10501,46 @@
         <w:rPr>
           <w:rFonts w:ascii="Times New Roman" w:hAnsi="Times New Roman" w:cs="Times New Roman"/>
           <w:i/>
-          <w:lang w:val="en-GB"/>
+          <w:color w:val="FF0000"/>
+          <w:lang w:val="en-GB"/>
+          <w:rPrChange w:id="20" w:author="Jamie Warburton" w:date="2015-11-29T22:11:00Z">
+            <w:rPr>
+              <w:rFonts w:ascii="Times New Roman" w:hAnsi="Times New Roman" w:cs="Times New Roman"/>
+              <w:i/>
+              <w:lang w:val="en-GB"/>
+            </w:rPr>
+          </w:rPrChange>
         </w:rPr>
       </w:pPr>
       <w:r>
         <w:rPr>
           <w:rFonts w:ascii="Times New Roman" w:hAnsi="Times New Roman" w:cs="Times New Roman"/>
           <w:i/>
-          <w:lang w:val="en-GB"/>
-        </w:rPr>
-        <w:t xml:space="preserve">Research and review existing literature with key terms ‘code reuse’ amongst others, to identify </w:t>
-      </w:r>
-      <w:r>
-        <w:rPr>
-          <w:rFonts w:ascii="Times New Roman" w:hAnsi="Times New Roman" w:cs="Times New Roman"/>
-          <w:i/>
-          <w:lang w:val="en-GB"/>
-        </w:rPr>
-        <w:t>content for this section</w:t>
-      </w:r>
-    </w:p>
-    <w:p>
-      <w:pPr>
-        <w:rPr>
-          <w:rFonts w:ascii="Times New Roman" w:hAnsi="Times New Roman" w:cs="Times New Roman"/>
-          <w:lang w:val="en-GB"/>
+          <w:color w:val="FF0000"/>
+          <w:lang w:val="en-GB"/>
+          <w:rPrChange w:id="21" w:author="Jamie Warburton" w:date="2015-11-29T22:11:00Z">
+            <w:rPr>
+              <w:rFonts w:ascii="Times New Roman" w:hAnsi="Times New Roman" w:cs="Times New Roman"/>
+              <w:i/>
+              <w:lang w:val="en-GB"/>
+            </w:rPr>
+          </w:rPrChange>
+        </w:rPr>
+        <w:t>Research and review existing literature with key terms ‘code reuse’ amongst others, to identify content for this section</w:t>
+      </w:r>
+    </w:p>
+    <w:p>
+      <w:pPr>
+        <w:rPr>
+          <w:rFonts w:ascii="Times New Roman" w:hAnsi="Times New Roman" w:cs="Times New Roman"/>
+          <w:color w:val="FF0000"/>
+          <w:lang w:val="en-GB"/>
+          <w:rPrChange w:id="22" w:author="Jamie Warburton" w:date="2015-11-29T22:11:00Z">
+            <w:rPr>
+              <w:rFonts w:ascii="Times New Roman" w:hAnsi="Times New Roman" w:cs="Times New Roman"/>
+              <w:lang w:val="en-GB"/>
+            </w:rPr>
+          </w:rPrChange>
         </w:rPr>
       </w:pPr>
     </w:p>
@@ -9088,17 +10553,35 @@
         </w:numPr>
         <w:rPr>
           <w:rFonts w:ascii="Times New Roman" w:hAnsi="Times New Roman" w:cs="Times New Roman"/>
+          <w:color w:val="FF0000"/>
           <w:sz w:val="32"/>
           <w:szCs w:val="32"/>
           <w:lang w:val="en-GB"/>
-        </w:rPr>
-      </w:pPr>
-      <w:r>
-        <w:rPr>
-          <w:rFonts w:ascii="Times New Roman" w:hAnsi="Times New Roman" w:cs="Times New Roman"/>
+          <w:rPrChange w:id="23" w:author="Jamie Warburton" w:date="2015-11-29T22:11:00Z">
+            <w:rPr>
+              <w:rFonts w:ascii="Times New Roman" w:hAnsi="Times New Roman" w:cs="Times New Roman"/>
+              <w:sz w:val="32"/>
+              <w:szCs w:val="32"/>
+              <w:lang w:val="en-GB"/>
+            </w:rPr>
+          </w:rPrChange>
+        </w:rPr>
+      </w:pPr>
+      <w:r>
+        <w:rPr>
+          <w:rFonts w:ascii="Times New Roman" w:hAnsi="Times New Roman" w:cs="Times New Roman"/>
+          <w:color w:val="FF0000"/>
           <w:sz w:val="32"/>
           <w:szCs w:val="32"/>
           <w:lang w:val="en-GB"/>
+          <w:rPrChange w:id="24" w:author="Jamie Warburton" w:date="2015-11-29T22:11:00Z">
+            <w:rPr>
+              <w:rFonts w:ascii="Times New Roman" w:hAnsi="Times New Roman" w:cs="Times New Roman"/>
+              <w:sz w:val="32"/>
+              <w:szCs w:val="32"/>
+              <w:lang w:val="en-GB"/>
+            </w:rPr>
+          </w:rPrChange>
         </w:rPr>
         <w:t>Is there ongoing research in to new methods of code reuse or code sharing, specifically cross project?</w:t>
       </w:r>
@@ -9107,7 +10590,14 @@
       <w:pPr>
         <w:rPr>
           <w:rFonts w:ascii="Times New Roman" w:hAnsi="Times New Roman" w:cs="Times New Roman"/>
-          <w:lang w:val="en-GB"/>
+          <w:color w:val="FF0000"/>
+          <w:lang w:val="en-GB"/>
+          <w:rPrChange w:id="25" w:author="Jamie Warburton" w:date="2015-11-29T22:11:00Z">
+            <w:rPr>
+              <w:rFonts w:ascii="Times New Roman" w:hAnsi="Times New Roman" w:cs="Times New Roman"/>
+              <w:lang w:val="en-GB"/>
+            </w:rPr>
+          </w:rPrChange>
         </w:rPr>
       </w:pPr>
     </w:p>
@@ -9121,14 +10611,30 @@
         <w:rPr>
           <w:rFonts w:ascii="Times New Roman" w:hAnsi="Times New Roman" w:cs="Times New Roman"/>
           <w:i/>
-          <w:lang w:val="en-GB"/>
+          <w:color w:val="FF0000"/>
+          <w:lang w:val="en-GB"/>
+          <w:rPrChange w:id="26" w:author="Jamie Warburton" w:date="2015-11-29T22:11:00Z">
+            <w:rPr>
+              <w:rFonts w:ascii="Times New Roman" w:hAnsi="Times New Roman" w:cs="Times New Roman"/>
+              <w:i/>
+              <w:lang w:val="en-GB"/>
+            </w:rPr>
+          </w:rPrChange>
         </w:rPr>
       </w:pPr>
       <w:r>
         <w:rPr>
           <w:rFonts w:ascii="Times New Roman" w:hAnsi="Times New Roman" w:cs="Times New Roman"/>
           <w:i/>
-          <w:lang w:val="en-GB"/>
+          <w:color w:val="FF0000"/>
+          <w:lang w:val="en-GB"/>
+          <w:rPrChange w:id="27" w:author="Jamie Warburton" w:date="2015-11-29T22:11:00Z">
+            <w:rPr>
+              <w:rFonts w:ascii="Times New Roman" w:hAnsi="Times New Roman" w:cs="Times New Roman"/>
+              <w:i/>
+              <w:lang w:val="en-GB"/>
+            </w:rPr>
+          </w:rPrChange>
         </w:rPr>
         <w:t>Potential recent literature can cover this section. Maybe online research that has yet to be properly published can be found.</w:t>
       </w:r>
@@ -9143,55 +10649,46 @@
         <w:rPr>
           <w:rFonts w:ascii="Times New Roman" w:hAnsi="Times New Roman" w:cs="Times New Roman"/>
           <w:i/>
-          <w:lang w:val="en-GB"/>
+          <w:color w:val="FF0000"/>
+          <w:lang w:val="en-GB"/>
+          <w:rPrChange w:id="28" w:author="Jamie Warburton" w:date="2015-11-29T22:11:00Z">
+            <w:rPr>
+              <w:rFonts w:ascii="Times New Roman" w:hAnsi="Times New Roman" w:cs="Times New Roman"/>
+              <w:i/>
+              <w:lang w:val="en-GB"/>
+            </w:rPr>
+          </w:rPrChange>
         </w:rPr>
       </w:pPr>
       <w:r>
         <w:rPr>
           <w:rFonts w:ascii="Times New Roman" w:hAnsi="Times New Roman" w:cs="Times New Roman"/>
           <w:i/>
-          <w:lang w:val="en-GB"/>
-        </w:rPr>
-        <w:t>[</w:t>
-      </w:r>
-      <w:r>
-        <w:rPr>
-          <w:rFonts w:ascii="Times New Roman" w:hAnsi="Times New Roman" w:cs="Times New Roman"/>
-          <w:i/>
-          <w:lang w:val="en-GB"/>
-        </w:rPr>
-        <w:t>12</w:t>
-      </w:r>
-      <w:r>
-        <w:rPr>
-          <w:rFonts w:ascii="Times New Roman" w:hAnsi="Times New Roman" w:cs="Times New Roman"/>
-          <w:i/>
-          <w:lang w:val="en-GB"/>
-        </w:rPr>
-        <w:t>, 13</w:t>
-      </w:r>
-      <w:r>
-        <w:rPr>
-          <w:rFonts w:ascii="Times New Roman" w:hAnsi="Times New Roman" w:cs="Times New Roman"/>
-          <w:i/>
-          <w:lang w:val="en-GB"/>
-        </w:rPr>
-        <w:t>] – see this reference for information about personal code reuse</w:t>
-      </w:r>
-      <w:r>
-        <w:rPr>
-          <w:rFonts w:ascii="Times New Roman" w:hAnsi="Times New Roman" w:cs="Times New Roman"/>
-          <w:i/>
-          <w:lang w:val="en-GB"/>
-        </w:rPr>
-        <w:t>, namely that not much research has been done on it, except this Norton bloke</w:t>
-      </w:r>
-    </w:p>
-    <w:p>
-      <w:pPr>
-        <w:rPr>
-          <w:rFonts w:ascii="Times New Roman" w:hAnsi="Times New Roman" w:cs="Times New Roman"/>
-          <w:lang w:val="en-GB"/>
+          <w:color w:val="FF0000"/>
+          <w:lang w:val="en-GB"/>
+          <w:rPrChange w:id="29" w:author="Jamie Warburton" w:date="2015-11-29T22:11:00Z">
+            <w:rPr>
+              <w:rFonts w:ascii="Times New Roman" w:hAnsi="Times New Roman" w:cs="Times New Roman"/>
+              <w:i/>
+              <w:lang w:val="en-GB"/>
+            </w:rPr>
+          </w:rPrChange>
+        </w:rPr>
+        <w:t>[12, 13] – see this reference for information about personal code reuse, namely that not much research has been done on it, except this Norton bloke</w:t>
+      </w:r>
+    </w:p>
+    <w:p>
+      <w:pPr>
+        <w:rPr>
+          <w:rFonts w:ascii="Times New Roman" w:hAnsi="Times New Roman" w:cs="Times New Roman"/>
+          <w:color w:val="FF0000"/>
+          <w:lang w:val="en-GB"/>
+          <w:rPrChange w:id="30" w:author="Jamie Warburton" w:date="2015-11-29T22:11:00Z">
+            <w:rPr>
+              <w:rFonts w:ascii="Times New Roman" w:hAnsi="Times New Roman" w:cs="Times New Roman"/>
+              <w:lang w:val="en-GB"/>
+            </w:rPr>
+          </w:rPrChange>
         </w:rPr>
       </w:pPr>
     </w:p>
@@ -9204,27 +10701,58 @@
         </w:numPr>
         <w:rPr>
           <w:rFonts w:ascii="Times New Roman" w:hAnsi="Times New Roman" w:cs="Times New Roman"/>
-          <w:lang w:val="en-GB"/>
-        </w:rPr>
-      </w:pPr>
-      <w:r>
-        <w:rPr>
-          <w:rFonts w:ascii="Times New Roman" w:hAnsi="Times New Roman" w:cs="Times New Roman"/>
+          <w:color w:val="FF0000"/>
+          <w:lang w:val="en-GB"/>
+          <w:rPrChange w:id="31" w:author="Jamie Warburton" w:date="2015-11-29T22:11:00Z">
+            <w:rPr>
+              <w:rFonts w:ascii="Times New Roman" w:hAnsi="Times New Roman" w:cs="Times New Roman"/>
+              <w:lang w:val="en-GB"/>
+            </w:rPr>
+          </w:rPrChange>
+        </w:rPr>
+      </w:pPr>
+      <w:r>
+        <w:rPr>
+          <w:rFonts w:ascii="Times New Roman" w:hAnsi="Times New Roman" w:cs="Times New Roman"/>
+          <w:color w:val="FF0000"/>
           <w:sz w:val="32"/>
           <w:szCs w:val="32"/>
           <w:lang w:val="en-GB"/>
+          <w:rPrChange w:id="32" w:author="Jamie Warburton" w:date="2015-11-29T22:11:00Z">
+            <w:rPr>
+              <w:rFonts w:ascii="Times New Roman" w:hAnsi="Times New Roman" w:cs="Times New Roman"/>
+              <w:sz w:val="32"/>
+              <w:szCs w:val="32"/>
+              <w:lang w:val="en-GB"/>
+            </w:rPr>
+          </w:rPrChange>
         </w:rPr>
         <w:t>How</w:t>
       </w:r>
       <w:r>
+        <w:rPr>
+          <w:color w:val="FF0000"/>
+          <w:rPrChange w:id="33" w:author="Jamie Warburton" w:date="2015-11-29T22:11:00Z">
+            <w:rPr/>
+          </w:rPrChange>
+        </w:rPr>
         <w:t xml:space="preserve"> </w:t>
       </w:r>
       <w:r>
         <w:rPr>
           <w:rFonts w:ascii="Times New Roman" w:hAnsi="Times New Roman" w:cs="Times New Roman"/>
+          <w:color w:val="FF0000"/>
           <w:sz w:val="32"/>
           <w:szCs w:val="32"/>
           <w:lang w:val="en-GB"/>
+          <w:rPrChange w:id="34" w:author="Jamie Warburton" w:date="2015-11-29T22:11:00Z">
+            <w:rPr>
+              <w:rFonts w:ascii="Times New Roman" w:hAnsi="Times New Roman" w:cs="Times New Roman"/>
+              <w:sz w:val="32"/>
+              <w:szCs w:val="32"/>
+              <w:lang w:val="en-GB"/>
+            </w:rPr>
+          </w:rPrChange>
         </w:rPr>
         <w:t>do current developers feel about their existing environment in relation to code reuse, and what do they feel works well or poorly?</w:t>
       </w:r>
@@ -9233,7 +10761,14 @@
       <w:pPr>
         <w:rPr>
           <w:rFonts w:ascii="Times New Roman" w:hAnsi="Times New Roman" w:cs="Times New Roman"/>
-          <w:lang w:val="en-GB"/>
+          <w:color w:val="FF0000"/>
+          <w:lang w:val="en-GB"/>
+          <w:rPrChange w:id="35" w:author="Jamie Warburton" w:date="2015-11-29T22:11:00Z">
+            <w:rPr>
+              <w:rFonts w:ascii="Times New Roman" w:hAnsi="Times New Roman" w:cs="Times New Roman"/>
+              <w:lang w:val="en-GB"/>
+            </w:rPr>
+          </w:rPrChange>
         </w:rPr>
       </w:pPr>
     </w:p>
@@ -9247,14 +10782,30 @@
         <w:rPr>
           <w:rFonts w:ascii="Times New Roman" w:hAnsi="Times New Roman" w:cs="Times New Roman"/>
           <w:i/>
-          <w:lang w:val="en-GB"/>
+          <w:color w:val="FF0000"/>
+          <w:lang w:val="en-GB"/>
+          <w:rPrChange w:id="36" w:author="Jamie Warburton" w:date="2015-11-29T22:11:00Z">
+            <w:rPr>
+              <w:rFonts w:ascii="Times New Roman" w:hAnsi="Times New Roman" w:cs="Times New Roman"/>
+              <w:i/>
+              <w:lang w:val="en-GB"/>
+            </w:rPr>
+          </w:rPrChange>
         </w:rPr>
       </w:pPr>
       <w:r>
         <w:rPr>
           <w:rFonts w:ascii="Times New Roman" w:hAnsi="Times New Roman" w:cs="Times New Roman"/>
           <w:i/>
-          <w:lang w:val="en-GB"/>
+          <w:color w:val="FF0000"/>
+          <w:lang w:val="en-GB"/>
+          <w:rPrChange w:id="37" w:author="Jamie Warburton" w:date="2015-11-29T22:11:00Z">
+            <w:rPr>
+              <w:rFonts w:ascii="Times New Roman" w:hAnsi="Times New Roman" w:cs="Times New Roman"/>
+              <w:i/>
+              <w:lang w:val="en-GB"/>
+            </w:rPr>
+          </w:rPrChange>
         </w:rPr>
         <w:t>Developing survey to send to a number of companies and contacts that have agreed to be surveyed (Hex Digital, PayPal, Students of University of Bath, Freelancers).</w:t>
       </w:r>
@@ -9269,14 +10820,30 @@
         <w:rPr>
           <w:rFonts w:ascii="Times New Roman" w:hAnsi="Times New Roman" w:cs="Times New Roman"/>
           <w:i/>
-          <w:lang w:val="en-GB"/>
+          <w:color w:val="FF0000"/>
+          <w:lang w:val="en-GB"/>
+          <w:rPrChange w:id="38" w:author="Jamie Warburton" w:date="2015-11-29T22:11:00Z">
+            <w:rPr>
+              <w:rFonts w:ascii="Times New Roman" w:hAnsi="Times New Roman" w:cs="Times New Roman"/>
+              <w:i/>
+              <w:lang w:val="en-GB"/>
+            </w:rPr>
+          </w:rPrChange>
         </w:rPr>
       </w:pPr>
       <w:r>
         <w:rPr>
           <w:rFonts w:ascii="Times New Roman" w:hAnsi="Times New Roman" w:cs="Times New Roman"/>
           <w:i/>
-          <w:lang w:val="en-GB"/>
+          <w:color w:val="FF0000"/>
+          <w:lang w:val="en-GB"/>
+          <w:rPrChange w:id="39" w:author="Jamie Warburton" w:date="2015-11-29T22:11:00Z">
+            <w:rPr>
+              <w:rFonts w:ascii="Times New Roman" w:hAnsi="Times New Roman" w:cs="Times New Roman"/>
+              <w:i/>
+              <w:lang w:val="en-GB"/>
+            </w:rPr>
+          </w:rPrChange>
         </w:rPr>
         <w:t>Survey development has started</w:t>
       </w:r>
@@ -9285,88 +10852,9 @@
       <w:pPr>
         <w:rPr>
           <w:rFonts w:ascii="Times New Roman" w:hAnsi="Times New Roman" w:cs="Times New Roman"/>
-          <w:i/>
-          <w:lang w:val="en-GB"/>
-        </w:rPr>
-      </w:pPr>
-    </w:p>
-    <w:p>
-      <w:pPr>
-        <w:rPr>
-          <w:rFonts w:ascii="Times New Roman" w:hAnsi="Times New Roman" w:cs="Times New Roman"/>
-          <w:i/>
-          <w:lang w:val="en-GB"/>
-        </w:rPr>
-      </w:pPr>
-    </w:p>
-    <w:p>
-      <w:pPr>
-        <w:pStyle w:val="ListParagraph"/>
-        <w:numPr>
-          <w:ilvl w:val="0"/>
-          <w:numId w:val="13"/>
-        </w:numPr>
-        <w:rPr>
-          <w:rFonts w:ascii="Times New Roman" w:hAnsi="Times New Roman" w:cs="Times New Roman"/>
-          <w:lang w:val="en-GB"/>
-        </w:rPr>
-      </w:pPr>
-      <w:r>
-        <w:rPr>
-          <w:rFonts w:ascii="Times New Roman" w:hAnsi="Times New Roman" w:cs="Times New Roman"/>
-          <w:sz w:val="32"/>
-          <w:szCs w:val="32"/>
-          <w:lang w:val="en-GB"/>
-        </w:rPr>
-        <w:t>Conclusions</w:t>
-      </w:r>
-    </w:p>
-    <w:p>
-      <w:pPr>
-        <w:rPr>
-          <w:rFonts w:ascii="Times New Roman" w:hAnsi="Times New Roman" w:cs="Times New Roman"/>
-          <w:i/>
-          <w:lang w:val="en-GB"/>
-        </w:rPr>
-      </w:pPr>
-    </w:p>
-    <w:p>
-      <w:pPr>
-        <w:pStyle w:val="ListParagraph"/>
-        <w:numPr>
-          <w:ilvl w:val="0"/>
-          <w:numId w:val="15"/>
-        </w:numPr>
-        <w:rPr>
-          <w:rFonts w:ascii="Times New Roman" w:hAnsi="Times New Roman" w:cs="Times New Roman"/>
-          <w:i/>
-          <w:lang w:val="en-GB"/>
-        </w:rPr>
-      </w:pPr>
-      <w:r>
-        <w:rPr>
-          <w:rFonts w:ascii="Times New Roman" w:hAnsi="Times New Roman" w:cs="Times New Roman"/>
-          <w:i/>
-          <w:lang w:val="en-GB"/>
-        </w:rPr>
-        <w:t>Here we will summarise what we ha</w:t>
-      </w:r>
-      <w:r>
-        <w:rPr>
-          <w:rFonts w:ascii="Times New Roman" w:hAnsi="Times New Roman" w:cs="Times New Roman"/>
-          <w:i/>
-          <w:lang w:val="en-GB"/>
-        </w:rPr>
-        <w:t xml:space="preserve">ve learnt from the </w:t>
-      </w:r>
-      <w:r>
-        <w:rPr>
-          <w:rFonts w:ascii="Times New Roman" w:hAnsi="Times New Roman" w:cs="Times New Roman"/>
-          <w:i/>
-          <w:lang w:val="en-GB"/>
-        </w:rPr>
-        <w:t>above headings and apply it to the initial problem to decide how to continue. The idea is that this section proves the need for the deliverable.</w:t>
-      </w:r>
+          <w:lang w:val="en-GB"/>
+        </w:rPr>
+      </w:pPr>
     </w:p>
     <w:sectPr>
       <w:pgSz w:w="11900" w:h="16840"/>

</xml_diff>

<commit_message>
Beginning deliverable creation - website design
</commit_message>
<xml_diff>
--- a/doc/LitTechSurvey/LitTechSurvey.docx
+++ b/doc/LitTechSurvey/LitTechSurvey.docx
@@ -396,87 +396,6 @@
     </w:p>
     <w:p>
       <w:pPr>
-        <w:pStyle w:val="ListParagraph"/>
-        <w:numPr>
-          <w:ilvl w:val="0"/>
-          <w:numId w:val="1"/>
-        </w:numPr>
-        <w:jc w:val="both"/>
-        <w:rPr>
-          <w:del w:id="0" w:author="Jamie Warburton" w:date="2015-11-29T22:14:00Z"/>
-          <w:rFonts w:ascii="Times New Roman" w:hAnsi="Times New Roman" w:cs="Times New Roman"/>
-          <w:lang w:val="en-GB"/>
-        </w:rPr>
-      </w:pPr>
-      <w:bookmarkStart w:id="1" w:name="_GoBack"/>
-      <w:bookmarkEnd w:id="1"/>
-      <w:del w:id="2" w:author="Jamie Warburton" w:date="2015-11-29T22:14:00Z">
-        <w:r>
-          <w:rPr>
-            <w:rFonts w:ascii="Times New Roman" w:hAnsi="Times New Roman" w:cs="Times New Roman"/>
-            <w:lang w:val="en-GB"/>
-          </w:rPr>
-          <w:delText>Is there literature to support the idea that code reuse remains sub-optimal</w:delText>
-        </w:r>
-        <w:r>
-          <w:rPr>
-            <w:rFonts w:ascii="Times New Roman" w:hAnsi="Times New Roman" w:cs="Times New Roman"/>
-            <w:lang w:val="en-GB"/>
-          </w:rPr>
-          <w:delText>?</w:delText>
-        </w:r>
-      </w:del>
-    </w:p>
-    <w:p>
-      <w:pPr>
-        <w:pStyle w:val="ListParagraph"/>
-        <w:numPr>
-          <w:ilvl w:val="0"/>
-          <w:numId w:val="1"/>
-        </w:numPr>
-        <w:jc w:val="both"/>
-        <w:rPr>
-          <w:del w:id="3" w:author="Jamie Warburton" w:date="2015-11-29T22:14:00Z"/>
-          <w:rFonts w:ascii="Times New Roman" w:hAnsi="Times New Roman" w:cs="Times New Roman"/>
-          <w:lang w:val="en-GB"/>
-        </w:rPr>
-      </w:pPr>
-      <w:del w:id="4" w:author="Jamie Warburton" w:date="2015-11-29T22:14:00Z">
-        <w:r>
-          <w:rPr>
-            <w:rFonts w:ascii="Times New Roman" w:hAnsi="Times New Roman" w:cs="Times New Roman"/>
-            <w:lang w:val="en-GB"/>
-          </w:rPr>
-          <w:delText>Is there ongoing research in to new methods of code reuse or code sharing, specifically cross project?</w:delText>
-        </w:r>
-      </w:del>
-    </w:p>
-    <w:p>
-      <w:pPr>
-        <w:pStyle w:val="ListParagraph"/>
-        <w:numPr>
-          <w:ilvl w:val="0"/>
-          <w:numId w:val="1"/>
-        </w:numPr>
-        <w:jc w:val="both"/>
-        <w:rPr>
-          <w:del w:id="5" w:author="Jamie Warburton" w:date="2015-11-29T22:14:00Z"/>
-          <w:rFonts w:ascii="Times New Roman" w:hAnsi="Times New Roman" w:cs="Times New Roman"/>
-          <w:lang w:val="en-GB"/>
-        </w:rPr>
-      </w:pPr>
-      <w:del w:id="6" w:author="Jamie Warburton" w:date="2015-11-29T22:14:00Z">
-        <w:r>
-          <w:rPr>
-            <w:rFonts w:ascii="Times New Roman" w:hAnsi="Times New Roman" w:cs="Times New Roman"/>
-            <w:lang w:val="en-GB"/>
-          </w:rPr>
-          <w:delText>How do current developers feel about their existing environment in relation to code reuse, and what do they feel works well or poorly?</w:delText>
-        </w:r>
-      </w:del>
-    </w:p>
-    <w:p>
-      <w:pPr>
         <w:jc w:val="both"/>
         <w:rPr>
           <w:rFonts w:ascii="Times New Roman" w:hAnsi="Times New Roman" w:cs="Times New Roman"/>
@@ -519,6 +438,38 @@
           <w:lang w:val="en-GB"/>
         </w:rPr>
         <w:t>ed to by the term ‘code reuse’.</w:t>
+      </w:r>
+      <w:r>
+        <w:rPr>
+          <w:rFonts w:ascii="Times New Roman" w:hAnsi="Times New Roman" w:cs="Times New Roman"/>
+          <w:lang w:val="en-GB"/>
+        </w:rPr>
+        <w:t xml:space="preserve"> </w:t>
+      </w:r>
+    </w:p>
+    <w:p>
+      <w:pPr>
+        <w:jc w:val="both"/>
+        <w:rPr>
+          <w:rFonts w:ascii="Times New Roman" w:hAnsi="Times New Roman" w:cs="Times New Roman"/>
+          <w:lang w:val="en-GB"/>
+        </w:rPr>
+      </w:pPr>
+    </w:p>
+    <w:p>
+      <w:pPr>
+        <w:jc w:val="both"/>
+        <w:rPr>
+          <w:rFonts w:ascii="Times New Roman" w:hAnsi="Times New Roman" w:cs="Times New Roman"/>
+          <w:lang w:val="en-GB"/>
+        </w:rPr>
+      </w:pPr>
+      <w:r>
+        <w:rPr>
+          <w:rFonts w:ascii="Times New Roman" w:hAnsi="Times New Roman" w:cs="Times New Roman"/>
+          <w:lang w:val="en-GB"/>
+        </w:rPr>
+        <w:t>By the end of this chapter, we expect to have sufficiently explored this problem domain, including literature published on it and current technologies available for it, and ultimately conclude whether there are adequate tools to address the problem of small scale code reuse, and if not, why.</w:t>
       </w:r>
     </w:p>
     <w:p>
@@ -627,17 +578,8 @@
           <w:rFonts w:ascii="Times New Roman" w:hAnsi="Times New Roman" w:cs="Times New Roman"/>
           <w:lang w:val="en-GB"/>
         </w:rPr>
-        <w:t xml:space="preserve">Douglas </w:t>
-      </w:r>
-      <w:proofErr w:type="spellStart"/>
-      <w:r>
-        <w:rPr>
-          <w:rFonts w:ascii="Times New Roman" w:hAnsi="Times New Roman" w:cs="Times New Roman"/>
-          <w:lang w:val="en-GB"/>
-        </w:rPr>
-        <w:t>McIlroy</w:t>
-      </w:r>
-      <w:proofErr w:type="spellEnd"/>
+        <w:t>Douglas McIlroy</w:t>
+      </w:r>
       <w:r>
         <w:rPr>
           <w:rFonts w:ascii="Times New Roman" w:hAnsi="Times New Roman" w:cs="Times New Roman"/>
@@ -801,7 +743,15 @@
           <w:rFonts w:ascii="Times New Roman" w:hAnsi="Times New Roman" w:cs="Times New Roman"/>
           <w:lang w:val="en-GB"/>
         </w:rPr>
-        <w:t xml:space="preserve">modern day methodology of </w:t>
+        <w:t xml:space="preserve">modern </w:t>
+      </w:r>
+      <w:r>
+        <w:rPr>
+          <w:rFonts w:ascii="Times New Roman" w:hAnsi="Times New Roman" w:cs="Times New Roman"/>
+          <w:lang w:val="en-GB"/>
+        </w:rPr>
+        <w:lastRenderedPageBreak/>
+        <w:t xml:space="preserve">day methodology of </w:t>
       </w:r>
       <w:r>
         <w:rPr>
@@ -864,15 +814,7 @@
           <w:rFonts w:ascii="Times New Roman" w:hAnsi="Times New Roman" w:cs="Times New Roman"/>
           <w:lang w:val="en-GB"/>
         </w:rPr>
-        <w:t xml:space="preserve">his clearly flows from Douglas’ idea of catalogues, but maintains a much more abstract view on how it should be implemented. This principle is what countless software companies </w:t>
-      </w:r>
-      <w:r>
-        <w:rPr>
-          <w:rFonts w:ascii="Times New Roman" w:hAnsi="Times New Roman" w:cs="Times New Roman"/>
-          <w:lang w:val="en-GB"/>
-        </w:rPr>
-        <w:lastRenderedPageBreak/>
-        <w:t>utilise, enabling a product to be developed to perform a specific task, with exposed hooks or APIs</w:t>
+        <w:t>his clearly flows from Douglas’ idea of catalogues, but maintains a much more abstract view on how it should be implemented. This principle is what countless software companies utilise, enabling a product to be developed to perform a specific task, with exposed hooks or APIs</w:t>
       </w:r>
       <w:r>
         <w:rPr>
@@ -974,23 +916,7 @@
           <w:rFonts w:ascii="Times New Roman" w:hAnsi="Times New Roman" w:cs="Times New Roman"/>
           <w:lang w:val="en-GB"/>
         </w:rPr>
-        <w:t xml:space="preserve">library </w:t>
-      </w:r>
-      <w:proofErr w:type="gramStart"/>
-      <w:r>
-        <w:rPr>
-          <w:rFonts w:ascii="Times New Roman" w:hAnsi="Times New Roman" w:cs="Times New Roman"/>
-          <w:lang w:val="en-GB"/>
-        </w:rPr>
-        <w:t>v.zero</w:t>
-      </w:r>
-      <w:proofErr w:type="gramEnd"/>
-      <w:r>
-        <w:rPr>
-          <w:rFonts w:ascii="Times New Roman" w:hAnsi="Times New Roman" w:cs="Times New Roman"/>
-          <w:lang w:val="en-GB"/>
-        </w:rPr>
-        <w:t xml:space="preserve"> [11], which itself is a modular component and can be embedded in further systems</w:t>
+        <w:t>library v.zero [11], which itself is a modular component and can be embedded in further systems</w:t>
       </w:r>
       <w:r>
         <w:rPr>
@@ -1217,7 +1143,6 @@
       <w:pPr>
         <w:jc w:val="both"/>
         <w:rPr>
-          <w:ins w:id="7" w:author="Jamie Warburton" w:date="2015-11-12T11:51:00Z"/>
           <w:rFonts w:ascii="Times New Roman" w:hAnsi="Times New Roman" w:cs="Times New Roman"/>
           <w:lang w:val="en-GB"/>
         </w:rPr>
@@ -1304,7 +1229,6 @@
       <w:pPr>
         <w:jc w:val="both"/>
         <w:rPr>
-          <w:ins w:id="8" w:author="Jamie Warburton" w:date="2015-11-12T11:51:00Z"/>
           <w:rFonts w:ascii="Times New Roman" w:hAnsi="Times New Roman" w:cs="Times New Roman"/>
           <w:lang w:val="en-GB"/>
         </w:rPr>
@@ -1317,6 +1241,8 @@
           <w:rFonts w:ascii="Times New Roman" w:eastAsia="Times New Roman" w:hAnsi="Times New Roman" w:cs="Times New Roman"/>
         </w:rPr>
       </w:pPr>
+      <w:bookmarkStart w:id="0" w:name="_GoBack"/>
+      <w:bookmarkEnd w:id="0"/>
       <w:r>
         <w:rPr>
           <w:rFonts w:ascii="Times New Roman" w:hAnsi="Times New Roman" w:cs="Times New Roman"/>
@@ -1478,23 +1404,7 @@
           <w:rFonts w:ascii="Times New Roman" w:hAnsi="Times New Roman" w:cs="Times New Roman"/>
           <w:lang w:val="en-GB"/>
         </w:rPr>
-        <w:t xml:space="preserve">The technologies below were chosen for a number of reasons, including the author’s knowledge of the industry and code reuse, google searches for code reuse tools and similar keywords, and popular technologies. For example, git and </w:t>
-      </w:r>
-      <w:proofErr w:type="spellStart"/>
-      <w:r>
-        <w:rPr>
-          <w:rFonts w:ascii="Times New Roman" w:hAnsi="Times New Roman" w:cs="Times New Roman"/>
-          <w:lang w:val="en-GB"/>
-        </w:rPr>
-        <w:t>GitHub</w:t>
-      </w:r>
-      <w:proofErr w:type="spellEnd"/>
-      <w:r>
-        <w:rPr>
-          <w:rFonts w:ascii="Times New Roman" w:hAnsi="Times New Roman" w:cs="Times New Roman"/>
-          <w:lang w:val="en-GB"/>
-        </w:rPr>
-        <w:t xml:space="preserve"> are industry-standard pro</w:t>
+        <w:t>The technologies below were chosen for a number of reasons, including the author’s knowledge of the industry and code reuse, google searches for code reuse tools and similar keywords, and popular technologies. For example, git and GitHub are industry-standard pro</w:t>
       </w:r>
       <w:r>
         <w:rPr>
@@ -1533,348 +1443,868 @@
           <w:rFonts w:ascii="Times New Roman" w:hAnsi="Times New Roman" w:cs="Times New Roman"/>
           <w:lang w:val="en-GB"/>
         </w:rPr>
-        <w:t xml:space="preserve">In contrast, </w:t>
-      </w:r>
-      <w:proofErr w:type="spellStart"/>
-      <w:r>
-        <w:rPr>
-          <w:rFonts w:ascii="Times New Roman" w:hAnsi="Times New Roman" w:cs="Times New Roman"/>
+        <w:t xml:space="preserve">In contrast, Snipplr was found from a search on google using key words “code snippet reuse tool”, and was selected </w:t>
+      </w:r>
+      <w:r>
+        <w:rPr>
+          <w:rFonts w:ascii="Times New Roman" w:hAnsi="Times New Roman" w:cs="Times New Roman"/>
+          <w:lang w:val="en-GB"/>
+        </w:rPr>
+        <w:t>on its immediate similarity to the author’s suspected final solution, however, further analysis would reveal that several key features are missing. Finally, the author of this dissertation has experience with several of the tools listed, such as Stack Overflow, and so these tools were included as potential solutions in need of further analysis.</w:t>
+      </w:r>
+    </w:p>
+    <w:p>
+      <w:pPr>
+        <w:jc w:val="both"/>
+        <w:rPr>
+          <w:rFonts w:ascii="Times New Roman" w:hAnsi="Times New Roman" w:cs="Times New Roman"/>
+          <w:lang w:val="en-GB"/>
+        </w:rPr>
+      </w:pPr>
+    </w:p>
+    <w:p>
+      <w:pPr>
+        <w:jc w:val="both"/>
+        <w:rPr>
+          <w:rFonts w:ascii="Times New Roman" w:hAnsi="Times New Roman" w:cs="Times New Roman"/>
+          <w:lang w:val="en-GB"/>
+        </w:rPr>
+      </w:pPr>
+      <w:r>
+        <w:rPr>
+          <w:rFonts w:ascii="Times New Roman" w:hAnsi="Times New Roman" w:cs="Times New Roman"/>
+          <w:lang w:val="en-GB"/>
+        </w:rPr>
+        <w:t xml:space="preserve">The technologies are presented in ascending order of </w:t>
+      </w:r>
+      <w:r>
+        <w:rPr>
+          <w:rFonts w:ascii="Times New Roman" w:hAnsi="Times New Roman" w:cs="Times New Roman"/>
+          <w:lang w:val="en-GB"/>
+        </w:rPr>
+        <w:t xml:space="preserve">the author’s </w:t>
+      </w:r>
+      <w:r>
+        <w:rPr>
+          <w:rFonts w:ascii="Times New Roman" w:hAnsi="Times New Roman" w:cs="Times New Roman"/>
+          <w:lang w:val="en-GB"/>
+        </w:rPr>
+        <w:t xml:space="preserve">perceived ‘fit for solution’, beginning with those which least fit the author’s imagined ideal solution. </w:t>
+      </w:r>
+      <w:r>
+        <w:rPr>
+          <w:rFonts w:ascii="Times New Roman" w:hAnsi="Times New Roman" w:cs="Times New Roman"/>
+          <w:lang w:val="en-GB"/>
+        </w:rPr>
+        <w:t xml:space="preserve">This ideal solution draws from a number of aspects, including the author’s personal experience with code reuse, the literature discussed earlier within this chapter and in hindsight of the </w:t>
+      </w:r>
+      <w:r>
+        <w:rPr>
+          <w:rFonts w:ascii="Times New Roman" w:hAnsi="Times New Roman" w:cs="Times New Roman"/>
+          <w:lang w:val="en-GB"/>
+        </w:rPr>
+        <w:t>below complete</w:t>
+      </w:r>
+      <w:r>
+        <w:rPr>
+          <w:rFonts w:ascii="Times New Roman" w:hAnsi="Times New Roman" w:cs="Times New Roman"/>
+          <w:lang w:val="en-GB"/>
+        </w:rPr>
+        <w:t xml:space="preserve"> analysis of the listed technologies.</w:t>
+      </w:r>
+      <w:r>
+        <w:rPr>
+          <w:rFonts w:ascii="Times New Roman" w:hAnsi="Times New Roman" w:cs="Times New Roman"/>
+          <w:lang w:val="en-GB"/>
+        </w:rPr>
+        <w:t xml:space="preserve"> We begin with a minimalist code paste tool, Codepad.org.</w:t>
+      </w:r>
+    </w:p>
+    <w:p>
+      <w:pPr>
+        <w:jc w:val="both"/>
+        <w:rPr>
+          <w:rFonts w:ascii="Times New Roman" w:hAnsi="Times New Roman" w:cs="Times New Roman"/>
+          <w:lang w:val="en-GB"/>
+        </w:rPr>
+      </w:pPr>
+    </w:p>
+    <w:p>
+      <w:pPr>
+        <w:jc w:val="both"/>
+        <w:rPr>
+          <w:rFonts w:ascii="Times New Roman" w:hAnsi="Times New Roman" w:cs="Times New Roman"/>
+          <w:lang w:val="en-GB"/>
+        </w:rPr>
+      </w:pPr>
+      <w:r>
+        <w:rPr>
+          <w:rFonts w:ascii="Times New Roman" w:hAnsi="Times New Roman" w:cs="Times New Roman"/>
+          <w:i/>
+          <w:lang w:val="en-GB"/>
+        </w:rPr>
+        <w:t>Codepad</w:t>
+      </w:r>
+      <w:r>
+        <w:rPr>
+          <w:rFonts w:ascii="Times New Roman" w:hAnsi="Times New Roman" w:cs="Times New Roman"/>
+          <w:i/>
+          <w:lang w:val="en-GB"/>
+        </w:rPr>
+        <w:t>.org</w:t>
+      </w:r>
+      <w:r>
+        <w:rPr>
+          <w:rFonts w:ascii="Times New Roman" w:hAnsi="Times New Roman" w:cs="Times New Roman"/>
+          <w:lang w:val="en-GB"/>
+        </w:rPr>
+        <w:t xml:space="preserve"> is an online compiler/interpreter, [14]</w:t>
+      </w:r>
+      <w:r>
+        <w:rPr>
+          <w:rFonts w:ascii="Times New Roman" w:hAnsi="Times New Roman" w:cs="Times New Roman"/>
+          <w:lang w:val="en-GB"/>
+        </w:rPr>
+        <w:t xml:space="preserve"> that has paste dump capabilities. It</w:t>
+      </w:r>
+      <w:r>
+        <w:rPr>
+          <w:rFonts w:ascii="Times New Roman" w:hAnsi="Times New Roman" w:cs="Times New Roman"/>
+          <w:lang w:val="en-GB"/>
+        </w:rPr>
+        <w:t xml:space="preserve"> allows users to type or paste code from one of 12 languages in to a multiline text box</w:t>
+      </w:r>
+      <w:r>
+        <w:rPr>
+          <w:rFonts w:ascii="Times New Roman" w:hAnsi="Times New Roman" w:cs="Times New Roman"/>
+          <w:lang w:val="en-GB"/>
+        </w:rPr>
+        <w:t>, and then it runs that code and outputs a short</w:t>
+      </w:r>
+      <w:r>
+        <w:rPr>
+          <w:rFonts w:ascii="Times New Roman" w:hAnsi="Times New Roman" w:cs="Times New Roman"/>
+          <w:lang w:val="en-GB"/>
+        </w:rPr>
+        <w:t xml:space="preserve"> URL</w:t>
+      </w:r>
+      <w:r>
+        <w:rPr>
+          <w:rFonts w:ascii="Times New Roman" w:hAnsi="Times New Roman" w:cs="Times New Roman"/>
+          <w:lang w:val="en-GB"/>
+        </w:rPr>
+        <w:t xml:space="preserve"> containing both the source code and any runtime output, which can then be s</w:t>
+      </w:r>
+      <w:r>
+        <w:rPr>
+          <w:rFonts w:ascii="Times New Roman" w:hAnsi="Times New Roman" w:cs="Times New Roman"/>
+          <w:lang w:val="en-GB"/>
+        </w:rPr>
+        <w:t xml:space="preserve">hared by the end user. It is a minimalist </w:t>
+      </w:r>
+      <w:r>
+        <w:rPr>
+          <w:rFonts w:ascii="Times New Roman" w:hAnsi="Times New Roman" w:cs="Times New Roman"/>
+          <w:lang w:val="en-GB"/>
+        </w:rPr>
+        <w:t xml:space="preserve">code share tool, where source can be saved as ‘pastes’, and shared via URL. There </w:t>
+      </w:r>
+      <w:r>
+        <w:rPr>
+          <w:rFonts w:ascii="Times New Roman" w:hAnsi="Times New Roman" w:cs="Times New Roman"/>
+          <w:lang w:val="en-GB"/>
+        </w:rPr>
+        <w:t>is little other functionality</w:t>
+      </w:r>
+      <w:r>
+        <w:rPr>
+          <w:rFonts w:ascii="Times New Roman" w:hAnsi="Times New Roman" w:cs="Times New Roman"/>
+          <w:lang w:val="en-GB"/>
+        </w:rPr>
+        <w:t>, other than the ability to make a paste private or save a paste to your account.</w:t>
+      </w:r>
+    </w:p>
+    <w:p>
+      <w:pPr>
+        <w:jc w:val="both"/>
+        <w:rPr>
+          <w:rFonts w:ascii="Times New Roman" w:hAnsi="Times New Roman" w:cs="Times New Roman"/>
+          <w:lang w:val="en-GB"/>
+        </w:rPr>
+      </w:pPr>
+    </w:p>
+    <w:p>
+      <w:pPr>
+        <w:jc w:val="both"/>
+        <w:rPr>
+          <w:rFonts w:ascii="Times New Roman" w:hAnsi="Times New Roman" w:cs="Times New Roman"/>
+          <w:lang w:val="en-GB"/>
+        </w:rPr>
+      </w:pPr>
+      <w:r>
+        <w:rPr>
+          <w:rFonts w:ascii="Times New Roman" w:hAnsi="Times New Roman" w:cs="Times New Roman"/>
+          <w:i/>
+          <w:lang w:val="en-GB"/>
+        </w:rPr>
+        <w:t>Pastebin.com</w:t>
+      </w:r>
+      <w:r>
+        <w:rPr>
+          <w:rFonts w:ascii="Times New Roman" w:hAnsi="Times New Roman" w:cs="Times New Roman"/>
+          <w:lang w:val="en-GB"/>
+        </w:rPr>
+        <w:t xml:space="preserve"> is similar to Codepad, in that it facilitates ‘copy paste’ code sharing via a short URL, but does not run the code. </w:t>
+      </w:r>
+      <w:r>
+        <w:rPr>
+          <w:rFonts w:ascii="Times New Roman" w:hAnsi="Times New Roman" w:cs="Times New Roman"/>
+          <w:lang w:val="en-GB"/>
+        </w:rPr>
+        <w:t xml:space="preserve">It was created in 2002, but was not a popular platform until 2010, when it had achieved 1 million ‘active’ pastes [17]. In June 2015 this number was more than 65 million active pastes. </w:t>
+      </w:r>
+      <w:r>
+        <w:rPr>
+          <w:rFonts w:ascii="Times New Roman" w:hAnsi="Times New Roman" w:cs="Times New Roman"/>
+          <w:i/>
+          <w:lang w:val="en-GB"/>
+        </w:rPr>
+        <w:t>Pastebin</w:t>
+      </w:r>
+      <w:r>
+        <w:rPr>
+          <w:rFonts w:ascii="Times New Roman" w:hAnsi="Times New Roman" w:cs="Times New Roman"/>
+          <w:lang w:val="en-GB"/>
+        </w:rPr>
+        <w:t xml:space="preserve"> contains more options</w:t>
+      </w:r>
+      <w:r>
+        <w:rPr>
+          <w:rFonts w:ascii="Times New Roman" w:hAnsi="Times New Roman" w:cs="Times New Roman"/>
+          <w:lang w:val="en-GB"/>
+        </w:rPr>
+        <w:t xml:space="preserve"> than </w:t>
+      </w:r>
+      <w:r>
+        <w:rPr>
+          <w:rFonts w:ascii="Times New Roman" w:hAnsi="Times New Roman" w:cs="Times New Roman"/>
+          <w:i/>
+          <w:lang w:val="en-GB"/>
+        </w:rPr>
+        <w:t>Codepad</w:t>
+      </w:r>
+      <w:r>
+        <w:rPr>
+          <w:rFonts w:ascii="Times New Roman" w:hAnsi="Times New Roman" w:cs="Times New Roman"/>
+          <w:lang w:val="en-GB"/>
+        </w:rPr>
+        <w:t xml:space="preserve"> such as language specific syntax highlighting, paste expiration settings, public or private pastes as well as giving it a title, but again does not expand further than simply ‘code paste’ sharing. Pastebin also exposes an API to allow other tools to utilise its method of sharing, </w:t>
+      </w:r>
+      <w:r>
+        <w:rPr>
+          <w:rFonts w:ascii="Times New Roman" w:hAnsi="Times New Roman" w:cs="Times New Roman"/>
+          <w:lang w:val="en-GB"/>
+        </w:rPr>
+        <w:t>though most seem to be browser plugins [15].</w:t>
+      </w:r>
+    </w:p>
+    <w:p>
+      <w:pPr>
+        <w:jc w:val="both"/>
+        <w:rPr>
+          <w:rFonts w:ascii="Times New Roman" w:hAnsi="Times New Roman" w:cs="Times New Roman"/>
+          <w:lang w:val="en-GB"/>
+        </w:rPr>
+      </w:pPr>
+    </w:p>
+    <w:p>
+      <w:pPr>
+        <w:jc w:val="both"/>
+        <w:rPr>
+          <w:rFonts w:ascii="Times New Roman" w:hAnsi="Times New Roman" w:cs="Times New Roman"/>
+          <w:lang w:val="en-GB"/>
+        </w:rPr>
+      </w:pPr>
+      <w:r>
+        <w:rPr>
+          <w:rFonts w:ascii="Times New Roman" w:hAnsi="Times New Roman" w:cs="Times New Roman"/>
+          <w:i/>
+          <w:lang w:val="en-GB"/>
+        </w:rPr>
+        <w:t>Google Docs</w:t>
+      </w:r>
+      <w:r>
+        <w:rPr>
+          <w:rFonts w:ascii="Times New Roman" w:hAnsi="Times New Roman" w:cs="Times New Roman"/>
+          <w:lang w:val="en-GB"/>
+        </w:rPr>
+        <w:t xml:space="preserve"> </w:t>
+      </w:r>
+      <w:r>
+        <w:rPr>
+          <w:rFonts w:ascii="Times New Roman" w:hAnsi="Times New Roman" w:cs="Times New Roman"/>
+          <w:lang w:val="en-GB"/>
+        </w:rPr>
+        <w:t xml:space="preserve">allows users to create and edit documents online, including text documents, spreadsheets, slideshows and forms. </w:t>
+      </w:r>
+      <w:r>
+        <w:rPr>
+          <w:rFonts w:ascii="Times New Roman" w:hAnsi="Times New Roman" w:cs="Times New Roman"/>
+          <w:lang w:val="en-GB"/>
+        </w:rPr>
+        <w:t xml:space="preserve">It originated when Google acquired Upstartle in 2006 and through 2007 merged their web-based word processor with Google Spreadsheets [18]. </w:t>
+      </w:r>
+      <w:r>
+        <w:rPr>
+          <w:rFonts w:ascii="Times New Roman" w:hAnsi="Times New Roman" w:cs="Times New Roman"/>
+          <w:lang w:val="en-GB"/>
+        </w:rPr>
+        <w:t xml:space="preserve">While not specific to code, it boasts good online, collaborative features for editing documents, as well as cloud storage, and the ability to make documents private, public shareable or public editable. </w:t>
+      </w:r>
+      <w:r>
+        <w:rPr>
+          <w:rFonts w:ascii="Times New Roman" w:hAnsi="Times New Roman" w:cs="Times New Roman"/>
+          <w:lang w:val="en-GB"/>
+        </w:rPr>
+        <w:t>It also includes version history and roll backs for version control. Despite these features, it is not designed for code storage or retrieval. Retrieving code from the storage would quickly become cumbersome as no efficient categorisation or search tools are present, and performance is on par with NTFS. Therefore</w:t>
+      </w:r>
+      <w:r>
+        <w:rPr>
+          <w:rFonts w:ascii="Times New Roman" w:hAnsi="Times New Roman" w:cs="Times New Roman"/>
+          <w:lang w:val="en-GB"/>
+        </w:rPr>
+        <w:t>,</w:t>
+      </w:r>
+      <w:r>
+        <w:rPr>
+          <w:rFonts w:ascii="Times New Roman" w:hAnsi="Times New Roman" w:cs="Times New Roman"/>
+          <w:lang w:val="en-GB"/>
+        </w:rPr>
+        <w:t xml:space="preserve"> Google Docs’ main appeal is real time collaboration and version control of documents.</w:t>
+      </w:r>
+    </w:p>
+    <w:p>
+      <w:pPr>
+        <w:jc w:val="both"/>
+        <w:rPr>
+          <w:rFonts w:ascii="Times New Roman" w:hAnsi="Times New Roman" w:cs="Times New Roman"/>
+          <w:lang w:val="en-GB"/>
+        </w:rPr>
+      </w:pPr>
+    </w:p>
+    <w:p>
+      <w:pPr>
+        <w:jc w:val="both"/>
+        <w:rPr>
+          <w:rFonts w:ascii="Times New Roman" w:hAnsi="Times New Roman" w:cs="Times New Roman"/>
+          <w:lang w:val="en-GB"/>
+        </w:rPr>
+      </w:pPr>
+      <w:r>
+        <w:rPr>
+          <w:rFonts w:ascii="Times New Roman" w:hAnsi="Times New Roman" w:cs="Times New Roman"/>
+          <w:i/>
+          <w:lang w:val="en-GB"/>
+        </w:rPr>
+        <w:t>Stack Overflow</w:t>
+      </w:r>
+      <w:r>
+        <w:rPr>
+          <w:rFonts w:ascii="Times New Roman" w:hAnsi="Times New Roman" w:cs="Times New Roman"/>
+          <w:lang w:val="en-GB"/>
+        </w:rPr>
+        <w:t xml:space="preserve"> is </w:t>
+      </w:r>
+      <w:r>
+        <w:rPr>
+          <w:rFonts w:ascii="Times New Roman" w:hAnsi="Times New Roman" w:cs="Times New Roman"/>
+          <w:lang w:val="en-GB"/>
+        </w:rPr>
+        <w:t>a</w:t>
+      </w:r>
+      <w:r>
+        <w:rPr>
+          <w:rFonts w:ascii="Times New Roman" w:hAnsi="Times New Roman" w:cs="Times New Roman"/>
+          <w:lang w:val="en-GB"/>
+        </w:rPr>
+        <w:t xml:space="preserve"> language-independent</w:t>
+      </w:r>
+      <w:r>
+        <w:rPr>
+          <w:rFonts w:ascii="Times New Roman" w:hAnsi="Times New Roman" w:cs="Times New Roman"/>
+          <w:lang w:val="en-GB"/>
+        </w:rPr>
+        <w:t>,</w:t>
+      </w:r>
+      <w:r>
+        <w:rPr>
+          <w:rFonts w:ascii="Times New Roman" w:hAnsi="Times New Roman" w:cs="Times New Roman"/>
+          <w:lang w:val="en-GB"/>
+        </w:rPr>
+        <w:t xml:space="preserve"> collaboratively edited question and answer </w:t>
+      </w:r>
+      <w:r>
+        <w:rPr>
+          <w:rFonts w:ascii="Times New Roman" w:hAnsi="Times New Roman" w:cs="Times New Roman"/>
+          <w:lang w:val="en-GB"/>
+        </w:rPr>
+        <w:t>website, and contains a vast wealth of knowledge, and often examples too</w:t>
+      </w:r>
+      <w:r>
+        <w:rPr>
+          <w:rFonts w:ascii="Times New Roman" w:hAnsi="Times New Roman" w:cs="Times New Roman"/>
+          <w:lang w:val="en-GB"/>
+        </w:rPr>
+        <w:t xml:space="preserve">. It began in 2008 as a website dedicated to helping users seek assistance on programming related issues. Soon after in 2009, additional websites were created along the same premise, under the Stack Exchange umbrella. Within </w:t>
+      </w:r>
+      <w:r>
+        <w:rPr>
+          <w:rFonts w:ascii="Times New Roman" w:hAnsi="Times New Roman" w:cs="Times New Roman"/>
+          <w:i/>
+          <w:lang w:val="en-GB"/>
+        </w:rPr>
+        <w:t>Stack Overflow, q</w:t>
+      </w:r>
+      <w:r>
+        <w:rPr>
+          <w:rFonts w:ascii="Times New Roman" w:hAnsi="Times New Roman" w:cs="Times New Roman"/>
+          <w:lang w:val="en-GB"/>
+        </w:rPr>
+        <w:t xml:space="preserve">uestions and answers are voted up and down, and edited in the same fashion as a wiki. Reputation is gained or lost from these votes, resulting in self-policing and consistent high quality content. </w:t>
+      </w:r>
+      <w:r>
+        <w:rPr>
+          <w:rFonts w:ascii="Times New Roman" w:hAnsi="Times New Roman" w:cs="Times New Roman"/>
+          <w:lang w:val="en-GB"/>
+        </w:rPr>
+        <w:t>These features relate to the problem domain as they help reduce stale code, and provide peer review for code snippets. They also allow editing of answers as programming languages evolve and standards change, which is something a static repository often fails to achieve. However, a</w:t>
+      </w:r>
+      <w:r>
+        <w:rPr>
+          <w:rFonts w:ascii="Times New Roman" w:hAnsi="Times New Roman" w:cs="Times New Roman"/>
+          <w:lang w:val="en-GB"/>
+        </w:rPr>
+        <w:t xml:space="preserve">s it is a question and answer website, code sharing is reactive, and usually occurs as an example </w:t>
+      </w:r>
+      <w:r>
+        <w:rPr>
+          <w:rFonts w:ascii="Times New Roman" w:hAnsi="Times New Roman" w:cs="Times New Roman"/>
+          <w:lang w:val="en-GB"/>
+        </w:rPr>
+        <w:t>within an answer. It most certainly does not act as a</w:t>
+      </w:r>
+      <w:r>
+        <w:rPr>
+          <w:rFonts w:ascii="Times New Roman" w:hAnsi="Times New Roman" w:cs="Times New Roman"/>
+          <w:lang w:val="en-GB"/>
+        </w:rPr>
+        <w:t>n adequate</w:t>
+      </w:r>
+      <w:r>
+        <w:rPr>
+          <w:rFonts w:ascii="Times New Roman" w:hAnsi="Times New Roman" w:cs="Times New Roman"/>
+          <w:lang w:val="en-GB"/>
+        </w:rPr>
+        <w:t xml:space="preserve"> repository, </w:t>
+      </w:r>
+      <w:r>
+        <w:rPr>
+          <w:rFonts w:ascii="Times New Roman" w:hAnsi="Times New Roman" w:cs="Times New Roman"/>
+          <w:lang w:val="en-GB"/>
+        </w:rPr>
+        <w:t>despite its many usability and collaborative features.</w:t>
+      </w:r>
+      <w:r>
+        <w:rPr>
+          <w:rFonts w:ascii="Times New Roman" w:hAnsi="Times New Roman" w:cs="Times New Roman"/>
+          <w:lang w:val="en-GB"/>
+        </w:rPr>
+        <w:t xml:space="preserve"> Despite this, it is worth noting for its usability features, as discussed.</w:t>
+      </w:r>
+    </w:p>
+    <w:p>
+      <w:pPr>
+        <w:jc w:val="both"/>
+        <w:rPr>
+          <w:rFonts w:ascii="Times New Roman" w:hAnsi="Times New Roman" w:cs="Times New Roman"/>
+          <w:i/>
+          <w:lang w:val="en-GB"/>
+        </w:rPr>
+      </w:pPr>
+    </w:p>
+    <w:p>
+      <w:pPr>
+        <w:jc w:val="both"/>
+        <w:rPr>
+          <w:rFonts w:ascii="Times New Roman" w:hAnsi="Times New Roman" w:cs="Times New Roman"/>
+          <w:lang w:val="en-GB"/>
+        </w:rPr>
+      </w:pPr>
+      <w:r>
+        <w:rPr>
+          <w:rFonts w:ascii="Times New Roman" w:hAnsi="Times New Roman" w:cs="Times New Roman"/>
+          <w:i/>
+          <w:lang w:val="en-GB"/>
+        </w:rPr>
+        <w:t xml:space="preserve">Integrated Development Environments (IDE) </w:t>
+      </w:r>
+      <w:r>
+        <w:rPr>
+          <w:rFonts w:ascii="Times New Roman" w:hAnsi="Times New Roman" w:cs="Times New Roman"/>
+          <w:lang w:val="en-GB"/>
+        </w:rPr>
+        <w:t xml:space="preserve">may come with snippet tools. Sublime and Atom are both text editors for code and markup that include some form of snippet repository within them. </w:t>
+      </w:r>
+      <w:r>
+        <w:rPr>
+          <w:rFonts w:ascii="Times New Roman" w:hAnsi="Times New Roman" w:cs="Times New Roman"/>
+          <w:lang w:val="en-GB"/>
+        </w:rPr>
+        <w:t>These are offline, personal repositories, but the specific files can be zipped and sent to others, albeit with effort from both parties. The snippets are written and stored as files with some form of markup, for example XML. This then allows them to be named, and recalled simply by writing the name of the snippet. For code that is used often, this is a fast and efficient way to reuse code, but requires the developer remember both what snippets are available, and what name they all go by. Search</w:t>
+      </w:r>
+      <w:r>
+        <w:rPr>
+          <w:rFonts w:ascii="Times New Roman" w:hAnsi="Times New Roman" w:cs="Times New Roman"/>
+          <w:lang w:val="en-GB"/>
+        </w:rPr>
+        <w:t>ing the repository is often cumbersome, and redundancy is quite possible, as snippets may go forgotten. As it</w:t>
+      </w:r>
+      <w:r>
+        <w:rPr>
+          <w:rFonts w:ascii="Times New Roman" w:hAnsi="Times New Roman" w:cs="Times New Roman"/>
+          <w:lang w:val="en-GB"/>
+        </w:rPr>
+        <w:t xml:space="preserve"> i</w:t>
+      </w:r>
+      <w:r>
+        <w:rPr>
+          <w:rFonts w:ascii="Times New Roman" w:hAnsi="Times New Roman" w:cs="Times New Roman"/>
+          <w:lang w:val="en-GB"/>
+        </w:rPr>
+        <w:t>s an offline, personal repository, the problems relating to stale code and lack of peer review remain.</w:t>
+      </w:r>
+    </w:p>
+    <w:p>
+      <w:pPr>
+        <w:jc w:val="both"/>
+        <w:rPr>
+          <w:rFonts w:ascii="Times New Roman" w:hAnsi="Times New Roman" w:cs="Times New Roman"/>
+          <w:i/>
+          <w:lang w:val="en-GB"/>
+        </w:rPr>
+      </w:pPr>
+    </w:p>
+    <w:p>
+      <w:pPr>
+        <w:jc w:val="both"/>
+        <w:rPr>
+          <w:rFonts w:ascii="Times New Roman" w:hAnsi="Times New Roman" w:cs="Times New Roman"/>
+          <w:lang w:val="en-GB"/>
+        </w:rPr>
+      </w:pPr>
+      <w:r>
+        <w:rPr>
+          <w:rFonts w:ascii="Times New Roman" w:hAnsi="Times New Roman" w:cs="Times New Roman"/>
+          <w:i/>
+          <w:lang w:val="en-GB"/>
+        </w:rPr>
+        <w:t xml:space="preserve">IDE </w:t>
+      </w:r>
+      <w:r>
+        <w:rPr>
+          <w:rFonts w:ascii="Times New Roman" w:hAnsi="Times New Roman" w:cs="Times New Roman"/>
+          <w:i/>
+          <w:lang w:val="en-GB"/>
+        </w:rPr>
+        <w:t>Plugins</w:t>
+      </w:r>
+      <w:r>
+        <w:rPr>
+          <w:rFonts w:ascii="Times New Roman" w:hAnsi="Times New Roman" w:cs="Times New Roman"/>
+          <w:lang w:val="en-GB"/>
+        </w:rPr>
+        <w:t xml:space="preserve"> </w:t>
+      </w:r>
+      <w:r>
+        <w:rPr>
+          <w:rFonts w:ascii="Times New Roman" w:hAnsi="Times New Roman" w:cs="Times New Roman"/>
+          <w:lang w:val="en-GB"/>
+        </w:rPr>
+        <w:t xml:space="preserve">are also an option, </w:t>
+      </w:r>
+      <w:r>
+        <w:rPr>
+          <w:rFonts w:ascii="Times New Roman" w:hAnsi="Times New Roman" w:cs="Times New Roman"/>
+          <w:lang w:val="en-GB"/>
+        </w:rPr>
+        <w:t xml:space="preserve">such as </w:t>
+      </w:r>
+      <w:r>
+        <w:rPr>
+          <w:rFonts w:ascii="Times New Roman" w:hAnsi="Times New Roman" w:cs="Times New Roman"/>
+          <w:lang w:val="en-GB"/>
+        </w:rPr>
+        <w:t xml:space="preserve">Resharper </w:t>
+      </w:r>
+      <w:r>
+        <w:rPr>
+          <w:rFonts w:ascii="Times New Roman" w:hAnsi="Times New Roman" w:cs="Times New Roman"/>
+          <w:lang w:val="en-GB"/>
+        </w:rPr>
+        <w:t xml:space="preserve">for Visual </w:t>
+      </w:r>
+      <w:r>
+        <w:rPr>
+          <w:rFonts w:ascii="Times New Roman" w:hAnsi="Times New Roman" w:cs="Times New Roman"/>
+          <w:lang w:val="en-GB"/>
+        </w:rPr>
+        <w:t>Studio. Its aim is to improve upon Visual Studio’s snippets, though works in quite the same way as the IDE snippet tools mentioned above. Resharper however, can also predict which snippets you may want from the context of your code, among other things. Despite this functionality, it again is an offline, personal repository and maintains the same problems mentioned above that befall the IDE solutions.</w:t>
+      </w:r>
+    </w:p>
+    <w:p>
+      <w:pPr>
+        <w:jc w:val="both"/>
+        <w:rPr>
+          <w:rFonts w:ascii="Times New Roman" w:hAnsi="Times New Roman" w:cs="Times New Roman"/>
+          <w:lang w:val="en-GB"/>
+        </w:rPr>
+      </w:pPr>
+    </w:p>
+    <w:p>
+      <w:pPr>
+        <w:jc w:val="both"/>
+        <w:rPr>
+          <w:rFonts w:ascii="Times New Roman" w:hAnsi="Times New Roman" w:cs="Times New Roman"/>
+          <w:lang w:val="en-GB"/>
+        </w:rPr>
+      </w:pPr>
+      <w:r>
+        <w:rPr>
+          <w:rFonts w:ascii="Times New Roman" w:hAnsi="Times New Roman" w:cs="Times New Roman"/>
+          <w:i/>
+          <w:lang w:val="en-GB"/>
+        </w:rPr>
+        <w:t>git</w:t>
+      </w:r>
+      <w:r>
+        <w:rPr>
+          <w:rFonts w:ascii="Times New Roman" w:hAnsi="Times New Roman" w:cs="Times New Roman"/>
+          <w:lang w:val="en-GB"/>
+        </w:rPr>
+        <w:t xml:space="preserve"> </w:t>
+      </w:r>
+      <w:r>
+        <w:rPr>
+          <w:rFonts w:ascii="Times New Roman" w:hAnsi="Times New Roman" w:cs="Times New Roman"/>
+          <w:lang w:val="en-GB"/>
+        </w:rPr>
+        <w:t>is a version control software, storing revisions</w:t>
+      </w:r>
+      <w:r>
+        <w:rPr>
+          <w:rFonts w:ascii="Times New Roman" w:hAnsi="Times New Roman" w:cs="Times New Roman"/>
+          <w:lang w:val="en-GB"/>
+        </w:rPr>
+        <w:t xml:space="preserve"> of software</w:t>
+      </w:r>
+      <w:r>
+        <w:rPr>
+          <w:rFonts w:ascii="Times New Roman" w:hAnsi="Times New Roman" w:cs="Times New Roman"/>
+          <w:lang w:val="en-GB"/>
+        </w:rPr>
+        <w:t xml:space="preserve"> in a distributed revision control system, and is widely used </w:t>
+      </w:r>
+      <w:r>
+        <w:rPr>
+          <w:rFonts w:ascii="Times New Roman" w:hAnsi="Times New Roman" w:cs="Times New Roman"/>
+          <w:lang w:val="en-GB"/>
+        </w:rPr>
+        <w:t>in the software development industry [16]</w:t>
+      </w:r>
+      <w:r>
+        <w:rPr>
+          <w:rFonts w:ascii="Times New Roman" w:hAnsi="Times New Roman" w:cs="Times New Roman"/>
+          <w:lang w:val="en-GB"/>
+        </w:rPr>
+        <w:t xml:space="preserve">. Users </w:t>
+      </w:r>
+      <w:r>
+        <w:rPr>
+          <w:rFonts w:ascii="Times New Roman" w:hAnsi="Times New Roman" w:cs="Times New Roman"/>
+          <w:lang w:val="en-GB"/>
+        </w:rPr>
+        <w:t xml:space="preserve">can </w:t>
+      </w:r>
+      <w:r>
+        <w:rPr>
+          <w:rFonts w:ascii="Times New Roman" w:hAnsi="Times New Roman" w:cs="Times New Roman"/>
+          <w:lang w:val="en-GB"/>
+        </w:rPr>
+        <w:t>create a repository</w:t>
+      </w:r>
+      <w:r>
+        <w:rPr>
+          <w:rFonts w:ascii="Times New Roman" w:hAnsi="Times New Roman" w:cs="Times New Roman"/>
+          <w:lang w:val="en-GB"/>
+        </w:rPr>
+        <w:t xml:space="preserve"> which maintains a complete history and full version-tracking of itself. This repository can then be cloned to another location to be worked on, and this second repository also maintains a complete history and full version-tracking. Commits can then be pushed between repositories, and changes are merged to allow for seamless collaboration even on the same files. </w:t>
+      </w:r>
+      <w:r>
+        <w:rPr>
+          <w:rFonts w:ascii="Times New Roman" w:hAnsi="Times New Roman" w:cs="Times New Roman"/>
+          <w:lang w:val="en-GB"/>
+        </w:rPr>
+        <w:t>However, git repositories mirror that of a file system, and as such have no real search or sort methods to allow for quick navigation through code snippets. Instead they are used to track source code for individual projects. This would make it cumbersome to use, and although it improves on Google Docs, as it is code oriented, it does not satisfy the ease of access nature that a code reuse repository would require.</w:t>
+      </w:r>
+    </w:p>
+    <w:p>
+      <w:pPr>
+        <w:jc w:val="both"/>
+        <w:rPr>
+          <w:rFonts w:ascii="Times New Roman" w:hAnsi="Times New Roman" w:cs="Times New Roman"/>
+          <w:lang w:val="en-GB"/>
+        </w:rPr>
+      </w:pPr>
+    </w:p>
+    <w:p>
+      <w:pPr>
+        <w:jc w:val="both"/>
+        <w:rPr>
+          <w:rFonts w:ascii="Times New Roman" w:hAnsi="Times New Roman" w:cs="Times New Roman"/>
+          <w:lang w:val="en-GB"/>
+        </w:rPr>
+      </w:pPr>
+      <w:r>
+        <w:rPr>
+          <w:rFonts w:ascii="Times New Roman" w:hAnsi="Times New Roman" w:cs="Times New Roman"/>
+          <w:i/>
+          <w:lang w:val="en-GB"/>
+        </w:rPr>
+        <w:t>GitHub’s Gists</w:t>
+      </w:r>
+      <w:r>
+        <w:rPr>
+          <w:rFonts w:ascii="Times New Roman" w:hAnsi="Times New Roman" w:cs="Times New Roman"/>
+          <w:lang w:val="en-GB"/>
+        </w:rPr>
+        <w:t xml:space="preserve"> </w:t>
+      </w:r>
+      <w:r>
+        <w:rPr>
+          <w:rFonts w:ascii="Times New Roman" w:hAnsi="Times New Roman" w:cs="Times New Roman"/>
+          <w:lang w:val="en-GB"/>
+        </w:rPr>
+        <w:t>initially look very similar to pastebin and codepad, in that the user may type or paste a snippet of code into a textarea, giving it a title, description and privacy options, and then share it via a URL with other users. However, once created, they are treated as a git repository, and can be cloned, revised and added to. This means they act as a combined pastebin &amp; git, bringing with it the benefits of both, however this solution does</w:t>
+      </w:r>
+      <w:r>
+        <w:rPr>
+          <w:rFonts w:ascii="Times New Roman" w:hAnsi="Times New Roman" w:cs="Times New Roman"/>
+          <w:lang w:val="en-GB"/>
+        </w:rPr>
+        <w:t xml:space="preserve"> </w:t>
+      </w:r>
+      <w:r>
+        <w:rPr>
+          <w:rFonts w:ascii="Times New Roman" w:hAnsi="Times New Roman" w:cs="Times New Roman"/>
+          <w:lang w:val="en-GB"/>
+        </w:rPr>
+        <w:t>n</w:t>
+      </w:r>
+      <w:r>
+        <w:rPr>
+          <w:rFonts w:ascii="Times New Roman" w:hAnsi="Times New Roman" w:cs="Times New Roman"/>
+          <w:lang w:val="en-GB"/>
+        </w:rPr>
+        <w:t>o</w:t>
+      </w:r>
+      <w:r>
+        <w:rPr>
+          <w:rFonts w:ascii="Times New Roman" w:hAnsi="Times New Roman" w:cs="Times New Roman"/>
+          <w:lang w:val="en-GB"/>
+        </w:rPr>
+        <w:t>t improve on the negative points mentioned above for either, and so again would not be suitable as a solution to the problem at hand.</w:t>
+      </w:r>
+    </w:p>
+    <w:p>
+      <w:pPr>
+        <w:jc w:val="both"/>
+        <w:rPr>
+          <w:rFonts w:ascii="Times New Roman" w:hAnsi="Times New Roman" w:cs="Times New Roman"/>
+          <w:lang w:val="en-GB"/>
+        </w:rPr>
+      </w:pPr>
+    </w:p>
+    <w:p>
+      <w:pPr>
+        <w:jc w:val="both"/>
+        <w:rPr>
+          <w:rFonts w:ascii="Times New Roman" w:hAnsi="Times New Roman" w:cs="Times New Roman"/>
+          <w:lang w:val="en-GB"/>
+        </w:rPr>
+      </w:pPr>
+      <w:r>
+        <w:rPr>
+          <w:rFonts w:ascii="Times New Roman" w:hAnsi="Times New Roman" w:cs="Times New Roman"/>
+          <w:i/>
+          <w:lang w:val="en-GB"/>
+        </w:rPr>
+        <w:t>Codeb</w:t>
+      </w:r>
+      <w:r>
+        <w:rPr>
+          <w:rFonts w:ascii="Times New Roman" w:hAnsi="Times New Roman" w:cs="Times New Roman"/>
+          <w:i/>
+          <w:lang w:val="en-GB"/>
+        </w:rPr>
+        <w:t>ase</w:t>
+      </w:r>
+      <w:r>
+        <w:rPr>
+          <w:rFonts w:ascii="Times New Roman" w:hAnsi="Times New Roman" w:cs="Times New Roman"/>
+          <w:lang w:val="en-GB"/>
+        </w:rPr>
+        <w:t xml:space="preserve"> </w:t>
+      </w:r>
+      <w:r>
+        <w:rPr>
+          <w:rFonts w:ascii="Times New Roman" w:hAnsi="Times New Roman" w:cs="Times New Roman"/>
+          <w:lang w:val="en-GB"/>
+        </w:rPr>
+        <w:t xml:space="preserve">is an online repository hosting service that works with git and other similar repository services, but with project tracking features on top. Similarly, Codebase is used to track source code for individual projects, and also handles a number of other project management </w:t>
+      </w:r>
+      <w:r>
+        <w:rPr>
+          <w:rFonts w:ascii="Times New Roman" w:hAnsi="Times New Roman" w:cs="Times New Roman"/>
+          <w:lang w:val="en-GB"/>
+        </w:rPr>
+        <w:t xml:space="preserve">features, such as tickets, bug tracking, time tracking, customisable permissions, AGILE development and more. A number of these features would be useful in our ideal solution, however again Codebase falls short as it is cumbersome to extract snippets from a repository built in this manner. </w:t>
+      </w:r>
+    </w:p>
+    <w:p>
+      <w:pPr>
+        <w:jc w:val="both"/>
+        <w:rPr>
+          <w:rFonts w:ascii="Times New Roman" w:hAnsi="Times New Roman" w:cs="Times New Roman"/>
+          <w:lang w:val="en-GB"/>
+        </w:rPr>
+      </w:pPr>
+    </w:p>
+    <w:p>
+      <w:pPr>
+        <w:jc w:val="both"/>
+        <w:rPr>
+          <w:rFonts w:ascii="Times New Roman" w:hAnsi="Times New Roman" w:cs="Times New Roman"/>
+          <w:lang w:val="en-GB"/>
+        </w:rPr>
+      </w:pPr>
+      <w:r>
+        <w:rPr>
+          <w:rFonts w:ascii="Times New Roman" w:hAnsi="Times New Roman" w:cs="Times New Roman"/>
+          <w:i/>
           <w:lang w:val="en-GB"/>
         </w:rPr>
         <w:t>Snipplr</w:t>
       </w:r>
-      <w:proofErr w:type="spellEnd"/>
-      <w:r>
-        <w:rPr>
-          <w:rFonts w:ascii="Times New Roman" w:hAnsi="Times New Roman" w:cs="Times New Roman"/>
-          <w:lang w:val="en-GB"/>
-        </w:rPr>
-        <w:t xml:space="preserve"> was found from a search on google using key words “code snippet reuse tool”, and was selected </w:t>
-      </w:r>
-      <w:r>
-        <w:rPr>
-          <w:rFonts w:ascii="Times New Roman" w:hAnsi="Times New Roman" w:cs="Times New Roman"/>
-          <w:lang w:val="en-GB"/>
-        </w:rPr>
-        <w:t>on its immediate similarity to the author’s suspected final solution, however, further analysis would reveal that several key features are missing. Finally, the author of this dissertation has experience with several of the tools listed, such as Stack Overflow, and so these tools were included as potential solutions in need of further analysis.</w:t>
-      </w:r>
-    </w:p>
-    <w:p>
-      <w:pPr>
-        <w:jc w:val="both"/>
-        <w:rPr>
-          <w:rFonts w:ascii="Times New Roman" w:hAnsi="Times New Roman" w:cs="Times New Roman"/>
-          <w:lang w:val="en-GB"/>
-        </w:rPr>
-      </w:pPr>
-    </w:p>
-    <w:p>
-      <w:pPr>
-        <w:jc w:val="both"/>
-        <w:rPr>
-          <w:rFonts w:ascii="Times New Roman" w:hAnsi="Times New Roman" w:cs="Times New Roman"/>
-          <w:lang w:val="en-GB"/>
-        </w:rPr>
-      </w:pPr>
-      <w:r>
-        <w:rPr>
-          <w:rFonts w:ascii="Times New Roman" w:hAnsi="Times New Roman" w:cs="Times New Roman"/>
-          <w:lang w:val="en-GB"/>
-        </w:rPr>
-        <w:t xml:space="preserve">The technologies are presented in ascending order of </w:t>
-      </w:r>
-      <w:r>
-        <w:rPr>
-          <w:rFonts w:ascii="Times New Roman" w:hAnsi="Times New Roman" w:cs="Times New Roman"/>
-          <w:lang w:val="en-GB"/>
-        </w:rPr>
-        <w:t xml:space="preserve">the author’s </w:t>
-      </w:r>
-      <w:r>
-        <w:rPr>
-          <w:rFonts w:ascii="Times New Roman" w:hAnsi="Times New Roman" w:cs="Times New Roman"/>
-          <w:lang w:val="en-GB"/>
-        </w:rPr>
-        <w:t xml:space="preserve">perceived ‘fit for solution’, beginning with those which least fit the author’s imagined ideal solution. </w:t>
-      </w:r>
-      <w:r>
-        <w:rPr>
-          <w:rFonts w:ascii="Times New Roman" w:hAnsi="Times New Roman" w:cs="Times New Roman"/>
-          <w:lang w:val="en-GB"/>
-        </w:rPr>
-        <w:t xml:space="preserve">This ideal solution draws from a number of aspects, including the author’s personal experience with code reuse, the literature discussed earlier within this chapter and in hindsight of the </w:t>
-      </w:r>
-      <w:r>
-        <w:rPr>
-          <w:rFonts w:ascii="Times New Roman" w:hAnsi="Times New Roman" w:cs="Times New Roman"/>
-          <w:lang w:val="en-GB"/>
-        </w:rPr>
-        <w:t>below complete</w:t>
-      </w:r>
-      <w:r>
-        <w:rPr>
-          <w:rFonts w:ascii="Times New Roman" w:hAnsi="Times New Roman" w:cs="Times New Roman"/>
-          <w:lang w:val="en-GB"/>
-        </w:rPr>
-        <w:t xml:space="preserve"> analysis of the listed technologies.</w:t>
-      </w:r>
-      <w:r>
-        <w:rPr>
-          <w:rFonts w:ascii="Times New Roman" w:hAnsi="Times New Roman" w:cs="Times New Roman"/>
-          <w:lang w:val="en-GB"/>
-        </w:rPr>
-        <w:t xml:space="preserve"> We begin with a minimalist code paste tool, Codepad.org.</w:t>
-      </w:r>
-    </w:p>
-    <w:p>
-      <w:pPr>
-        <w:jc w:val="both"/>
-        <w:rPr>
-          <w:rFonts w:ascii="Times New Roman" w:hAnsi="Times New Roman" w:cs="Times New Roman"/>
-          <w:lang w:val="en-GB"/>
-        </w:rPr>
-      </w:pPr>
-    </w:p>
-    <w:p>
-      <w:pPr>
-        <w:jc w:val="both"/>
-        <w:rPr>
-          <w:rFonts w:ascii="Times New Roman" w:hAnsi="Times New Roman" w:cs="Times New Roman"/>
-          <w:lang w:val="en-GB"/>
-        </w:rPr>
-      </w:pPr>
-      <w:r>
-        <w:rPr>
-          <w:rFonts w:ascii="Times New Roman" w:hAnsi="Times New Roman" w:cs="Times New Roman"/>
-          <w:i/>
-          <w:lang w:val="en-GB"/>
-        </w:rPr>
-        <w:t>Codepad</w:t>
-      </w:r>
-      <w:r>
-        <w:rPr>
-          <w:rFonts w:ascii="Times New Roman" w:hAnsi="Times New Roman" w:cs="Times New Roman"/>
-          <w:i/>
-          <w:lang w:val="en-GB"/>
-        </w:rPr>
-        <w:t>.org</w:t>
-      </w:r>
-      <w:r>
-        <w:rPr>
-          <w:rFonts w:ascii="Times New Roman" w:hAnsi="Times New Roman" w:cs="Times New Roman"/>
-          <w:lang w:val="en-GB"/>
-        </w:rPr>
-        <w:t xml:space="preserve"> is an online compiler/interpreter, [14]</w:t>
-      </w:r>
-      <w:r>
-        <w:rPr>
-          <w:rFonts w:ascii="Times New Roman" w:hAnsi="Times New Roman" w:cs="Times New Roman"/>
-          <w:lang w:val="en-GB"/>
-        </w:rPr>
-        <w:t xml:space="preserve"> that has paste dump capabilities. It</w:t>
-      </w:r>
-      <w:r>
-        <w:rPr>
-          <w:rFonts w:ascii="Times New Roman" w:hAnsi="Times New Roman" w:cs="Times New Roman"/>
-          <w:lang w:val="en-GB"/>
-        </w:rPr>
-        <w:t xml:space="preserve"> allows users to type or paste code from one of 12 languages in to a multiline text box</w:t>
-      </w:r>
-      <w:r>
-        <w:rPr>
-          <w:rFonts w:ascii="Times New Roman" w:hAnsi="Times New Roman" w:cs="Times New Roman"/>
-          <w:lang w:val="en-GB"/>
-        </w:rPr>
-        <w:t>, and then it runs that code and outputs a short</w:t>
-      </w:r>
-      <w:r>
-        <w:rPr>
-          <w:rFonts w:ascii="Times New Roman" w:hAnsi="Times New Roman" w:cs="Times New Roman"/>
-          <w:lang w:val="en-GB"/>
-        </w:rPr>
-        <w:t xml:space="preserve"> URL</w:t>
-      </w:r>
-      <w:r>
-        <w:rPr>
-          <w:rFonts w:ascii="Times New Roman" w:hAnsi="Times New Roman" w:cs="Times New Roman"/>
-          <w:lang w:val="en-GB"/>
-        </w:rPr>
-        <w:t xml:space="preserve"> containing both the source code and any runtime output, which can then be s</w:t>
-      </w:r>
-      <w:r>
-        <w:rPr>
-          <w:rFonts w:ascii="Times New Roman" w:hAnsi="Times New Roman" w:cs="Times New Roman"/>
-          <w:lang w:val="en-GB"/>
-        </w:rPr>
-        <w:t xml:space="preserve">hared by the end user. It is a minimalist </w:t>
-      </w:r>
-      <w:r>
-        <w:rPr>
-          <w:rFonts w:ascii="Times New Roman" w:hAnsi="Times New Roman" w:cs="Times New Roman"/>
-          <w:lang w:val="en-GB"/>
-        </w:rPr>
-        <w:t xml:space="preserve">code share tool, where source can be saved as ‘pastes’, and shared via URL. There </w:t>
-      </w:r>
-      <w:r>
-        <w:rPr>
-          <w:rFonts w:ascii="Times New Roman" w:hAnsi="Times New Roman" w:cs="Times New Roman"/>
-          <w:lang w:val="en-GB"/>
-        </w:rPr>
-        <w:t>is little other functionality</w:t>
-      </w:r>
-      <w:r>
-        <w:rPr>
-          <w:rFonts w:ascii="Times New Roman" w:hAnsi="Times New Roman" w:cs="Times New Roman"/>
-          <w:lang w:val="en-GB"/>
-        </w:rPr>
-        <w:t>, other than the ability to make a paste private or save a paste to your account.</w:t>
-      </w:r>
-    </w:p>
-    <w:p>
-      <w:pPr>
-        <w:jc w:val="both"/>
-        <w:rPr>
-          <w:rFonts w:ascii="Times New Roman" w:hAnsi="Times New Roman" w:cs="Times New Roman"/>
-          <w:lang w:val="en-GB"/>
-        </w:rPr>
-      </w:pPr>
-    </w:p>
-    <w:p>
-      <w:pPr>
-        <w:jc w:val="both"/>
-        <w:rPr>
-          <w:rFonts w:ascii="Times New Roman" w:hAnsi="Times New Roman" w:cs="Times New Roman"/>
-          <w:lang w:val="en-GB"/>
-        </w:rPr>
-      </w:pPr>
-      <w:r>
-        <w:rPr>
-          <w:rFonts w:ascii="Times New Roman" w:hAnsi="Times New Roman" w:cs="Times New Roman"/>
-          <w:i/>
-          <w:lang w:val="en-GB"/>
-        </w:rPr>
-        <w:t>Pastebin.com</w:t>
-      </w:r>
-      <w:r>
-        <w:rPr>
-          <w:rFonts w:ascii="Times New Roman" w:hAnsi="Times New Roman" w:cs="Times New Roman"/>
-          <w:lang w:val="en-GB"/>
-        </w:rPr>
-        <w:t xml:space="preserve"> is similar to </w:t>
-      </w:r>
-      <w:proofErr w:type="spellStart"/>
-      <w:r>
-        <w:rPr>
-          <w:rFonts w:ascii="Times New Roman" w:hAnsi="Times New Roman" w:cs="Times New Roman"/>
-          <w:lang w:val="en-GB"/>
-        </w:rPr>
-        <w:t>Codepad</w:t>
-      </w:r>
-      <w:proofErr w:type="spellEnd"/>
-      <w:r>
-        <w:rPr>
-          <w:rFonts w:ascii="Times New Roman" w:hAnsi="Times New Roman" w:cs="Times New Roman"/>
-          <w:lang w:val="en-GB"/>
-        </w:rPr>
-        <w:t xml:space="preserve">, in that it facilitates ‘copy paste’ code sharing via a short URL, but does not run the code. </w:t>
-      </w:r>
-      <w:r>
-        <w:rPr>
-          <w:rFonts w:ascii="Times New Roman" w:hAnsi="Times New Roman" w:cs="Times New Roman"/>
-          <w:lang w:val="en-GB"/>
-        </w:rPr>
-        <w:t xml:space="preserve">It was created in 2002, but was not a popular platform until 2010, when it had achieved 1 million ‘active’ pastes [17]. In June 2015 this number was more than 65 million active pastes. </w:t>
-      </w:r>
-      <w:proofErr w:type="spellStart"/>
-      <w:r>
-        <w:rPr>
-          <w:rFonts w:ascii="Times New Roman" w:hAnsi="Times New Roman" w:cs="Times New Roman"/>
-          <w:i/>
-          <w:lang w:val="en-GB"/>
-        </w:rPr>
-        <w:t>Pastebin</w:t>
-      </w:r>
-      <w:proofErr w:type="spellEnd"/>
-      <w:r>
-        <w:rPr>
-          <w:rFonts w:ascii="Times New Roman" w:hAnsi="Times New Roman" w:cs="Times New Roman"/>
-          <w:lang w:val="en-GB"/>
-        </w:rPr>
-        <w:t xml:space="preserve"> contains more options</w:t>
-      </w:r>
-      <w:r>
-        <w:rPr>
-          <w:rFonts w:ascii="Times New Roman" w:hAnsi="Times New Roman" w:cs="Times New Roman"/>
-          <w:lang w:val="en-GB"/>
-        </w:rPr>
-        <w:t xml:space="preserve"> than </w:t>
-      </w:r>
-      <w:proofErr w:type="spellStart"/>
-      <w:r>
-        <w:rPr>
-          <w:rFonts w:ascii="Times New Roman" w:hAnsi="Times New Roman" w:cs="Times New Roman"/>
-          <w:i/>
-          <w:lang w:val="en-GB"/>
-        </w:rPr>
-        <w:t>Codepad</w:t>
-      </w:r>
-      <w:proofErr w:type="spellEnd"/>
-      <w:r>
-        <w:rPr>
-          <w:rFonts w:ascii="Times New Roman" w:hAnsi="Times New Roman" w:cs="Times New Roman"/>
-          <w:lang w:val="en-GB"/>
-        </w:rPr>
-        <w:t xml:space="preserve"> such as language specific syntax highlighting, paste expiration settings, public or private pastes as well as giving it a title, but again does not expand further than simply ‘code paste’ sharing. </w:t>
-      </w:r>
-      <w:proofErr w:type="spellStart"/>
-      <w:r>
-        <w:rPr>
-          <w:rFonts w:ascii="Times New Roman" w:hAnsi="Times New Roman" w:cs="Times New Roman"/>
-          <w:lang w:val="en-GB"/>
-        </w:rPr>
-        <w:t>Pastebin</w:t>
-      </w:r>
-      <w:proofErr w:type="spellEnd"/>
-      <w:r>
-        <w:rPr>
-          <w:rFonts w:ascii="Times New Roman" w:hAnsi="Times New Roman" w:cs="Times New Roman"/>
-          <w:lang w:val="en-GB"/>
-        </w:rPr>
-        <w:t xml:space="preserve"> also exposes an API to allow other tools to utilise its method of sharing, </w:t>
-      </w:r>
-      <w:r>
-        <w:rPr>
-          <w:rFonts w:ascii="Times New Roman" w:hAnsi="Times New Roman" w:cs="Times New Roman"/>
-          <w:lang w:val="en-GB"/>
-        </w:rPr>
-        <w:t>though most seem to be browser plugins [15].</w:t>
-      </w:r>
-    </w:p>
-    <w:p>
-      <w:pPr>
-        <w:jc w:val="both"/>
-        <w:rPr>
-          <w:rFonts w:ascii="Times New Roman" w:hAnsi="Times New Roman" w:cs="Times New Roman"/>
-          <w:lang w:val="en-GB"/>
-        </w:rPr>
-      </w:pPr>
-    </w:p>
-    <w:p>
-      <w:pPr>
-        <w:jc w:val="both"/>
-        <w:rPr>
-          <w:rFonts w:ascii="Times New Roman" w:hAnsi="Times New Roman" w:cs="Times New Roman"/>
-          <w:lang w:val="en-GB"/>
-        </w:rPr>
-      </w:pPr>
-      <w:r>
-        <w:rPr>
-          <w:rFonts w:ascii="Times New Roman" w:hAnsi="Times New Roman" w:cs="Times New Roman"/>
-          <w:i/>
-          <w:lang w:val="en-GB"/>
-        </w:rPr>
-        <w:t>Google Docs</w:t>
-      </w:r>
       <w:r>
         <w:rPr>
           <w:rFonts w:ascii="Times New Roman" w:hAnsi="Times New Roman" w:cs="Times New Roman"/>
@@ -1887,44 +2317,125 @@
           <w:rFonts w:ascii="Times New Roman" w:hAnsi="Times New Roman" w:cs="Times New Roman"/>
           <w:lang w:val="en-GB"/>
         </w:rPr>
-        <w:t xml:space="preserve">allows users to create and edit documents online, including text documents, spreadsheets, slideshows and forms. </w:t>
-      </w:r>
-      <w:r>
-        <w:rPr>
-          <w:rFonts w:ascii="Times New Roman" w:hAnsi="Times New Roman" w:cs="Times New Roman"/>
-          <w:lang w:val="en-GB"/>
-        </w:rPr>
-        <w:t xml:space="preserve">It originated when Google acquired </w:t>
-      </w:r>
-      <w:proofErr w:type="spellStart"/>
-      <w:r>
-        <w:rPr>
-          <w:rFonts w:ascii="Times New Roman" w:hAnsi="Times New Roman" w:cs="Times New Roman"/>
-          <w:lang w:val="en-GB"/>
-        </w:rPr>
-        <w:t>Upstartle</w:t>
-      </w:r>
-      <w:proofErr w:type="spellEnd"/>
-      <w:r>
-        <w:rPr>
-          <w:rFonts w:ascii="Times New Roman" w:hAnsi="Times New Roman" w:cs="Times New Roman"/>
-          <w:lang w:val="en-GB"/>
-        </w:rPr>
-        <w:t xml:space="preserve"> in 2006 and through 2007 merged their web-based word processor with Google Spreadsheets [18]. </w:t>
-      </w:r>
-      <w:r>
-        <w:rPr>
-          <w:rFonts w:ascii="Times New Roman" w:hAnsi="Times New Roman" w:cs="Times New Roman"/>
-          <w:lang w:val="en-GB"/>
-        </w:rPr>
-        <w:t xml:space="preserve">While not specific to code, it boasts good online, collaborative features for editing documents, as well as cloud storage, and the ability to make documents private, public shareable or public editable. </w:t>
-      </w:r>
-      <w:r>
-        <w:rPr>
-          <w:rFonts w:ascii="Times New Roman" w:hAnsi="Times New Roman" w:cs="Times New Roman"/>
-          <w:lang w:val="en-GB"/>
-        </w:rPr>
-        <w:t>It also includes version history and roll backs for version control. Despite these features, it is not designed for code storage or retrieval. Retrieving code from the storage would quickly become cumbersome as no efficient categorisation or search tools are present, and performance is on par with NTFS. Therefore</w:t>
+        <w:t>is an online snippet sharing website, and comes close to solving the problem</w:t>
+      </w:r>
+      <w:r>
+        <w:rPr>
+          <w:rFonts w:ascii="Times New Roman" w:hAnsi="Times New Roman" w:cs="Times New Roman"/>
+          <w:lang w:val="en-GB"/>
+        </w:rPr>
+        <w:t>.</w:t>
+      </w:r>
+      <w:r>
+        <w:rPr>
+          <w:rFonts w:ascii="Times New Roman" w:hAnsi="Times New Roman" w:cs="Times New Roman"/>
+          <w:lang w:val="en-GB"/>
+        </w:rPr>
+        <w:t xml:space="preserve"> Users can create public or private (personal) snippets, containing a title, description, source code and other meta data, and save them to their own snippet library. If public, other users can comment on these snippets, favourite them or share them on social media. Snipplr has a number of search filters, including searching all snippets or just personal snippets, searching titles and descriptions, searching source or for specific tags. However, the search functionality is particularly verbose, and only allows for searching one of these filters at any time. Combination search is impossible, so complex filters cannot be created.</w:t>
+      </w:r>
+    </w:p>
+    <w:p>
+      <w:pPr>
+        <w:jc w:val="both"/>
+        <w:rPr>
+          <w:rFonts w:ascii="Times New Roman" w:hAnsi="Times New Roman" w:cs="Times New Roman"/>
+          <w:lang w:val="en-GB"/>
+        </w:rPr>
+      </w:pPr>
+      <w:r>
+        <w:rPr>
+          <w:rFonts w:ascii="Times New Roman" w:hAnsi="Times New Roman" w:cs="Times New Roman"/>
+          <w:lang w:val="en-GB"/>
+        </w:rPr>
+        <w:t>Users have profiles, and can gain points and achievements for their snippets through community recognition, in a similar fashion to StackOverflow, and high scoring snippets are more visible to the community. Users also can edit their own profiles to provide personal information about themselves.</w:t>
+      </w:r>
+    </w:p>
+    <w:p>
+      <w:pPr>
+        <w:jc w:val="both"/>
+        <w:rPr>
+          <w:rFonts w:ascii="Times New Roman" w:hAnsi="Times New Roman" w:cs="Times New Roman"/>
+          <w:lang w:val="en-GB"/>
+        </w:rPr>
+      </w:pPr>
+    </w:p>
+    <w:p>
+      <w:pPr>
+        <w:jc w:val="both"/>
+        <w:rPr>
+          <w:rFonts w:ascii="Times New Roman" w:hAnsi="Times New Roman" w:cs="Times New Roman"/>
+          <w:lang w:val="en-GB"/>
+        </w:rPr>
+      </w:pPr>
+      <w:r>
+        <w:rPr>
+          <w:rFonts w:ascii="Times New Roman" w:hAnsi="Times New Roman" w:cs="Times New Roman"/>
+          <w:lang w:val="en-GB"/>
+        </w:rPr>
+        <w:t xml:space="preserve">At first look Snipplr seems to fit the bill for our problem domain, but a number of features are lacking. There is no version </w:t>
+      </w:r>
+      <w:r>
+        <w:rPr>
+          <w:rFonts w:ascii="Times New Roman" w:hAnsi="Times New Roman" w:cs="Times New Roman"/>
+          <w:lang w:val="en-GB"/>
+        </w:rPr>
+        <w:t xml:space="preserve">control or snapshot history for code snippets, </w:t>
+      </w:r>
+      <w:r>
+        <w:rPr>
+          <w:rFonts w:ascii="Times New Roman" w:hAnsi="Times New Roman" w:cs="Times New Roman"/>
+          <w:lang w:val="en-GB"/>
+        </w:rPr>
+        <w:t>and</w:t>
+      </w:r>
+      <w:r>
+        <w:rPr>
+          <w:rFonts w:ascii="Times New Roman" w:hAnsi="Times New Roman" w:cs="Times New Roman"/>
+          <w:lang w:val="en-GB"/>
+        </w:rPr>
+        <w:t xml:space="preserve"> by extension there is no tracking information other than time and user of last edit. Additionally, </w:t>
+      </w:r>
+      <w:r>
+        <w:rPr>
+          <w:rFonts w:ascii="Times New Roman" w:hAnsi="Times New Roman" w:cs="Times New Roman"/>
+          <w:lang w:val="en-GB"/>
+        </w:rPr>
+        <w:t>Snipplr</w:t>
+      </w:r>
+      <w:r>
+        <w:rPr>
+          <w:rFonts w:ascii="Times New Roman" w:hAnsi="Times New Roman" w:cs="Times New Roman"/>
+          <w:lang w:val="en-GB"/>
+        </w:rPr>
+        <w:t xml:space="preserve"> has no functionality </w:t>
+      </w:r>
+      <w:r>
+        <w:rPr>
+          <w:rFonts w:ascii="Times New Roman" w:hAnsi="Times New Roman" w:cs="Times New Roman"/>
+          <w:lang w:val="en-GB"/>
+        </w:rPr>
+        <w:t>geared towards</w:t>
+      </w:r>
+      <w:r>
+        <w:rPr>
+          <w:rFonts w:ascii="Times New Roman" w:hAnsi="Times New Roman" w:cs="Times New Roman"/>
+          <w:lang w:val="en-GB"/>
+        </w:rPr>
+        <w:t xml:space="preserve"> </w:t>
+      </w:r>
+      <w:r>
+        <w:rPr>
+          <w:rFonts w:ascii="Times New Roman" w:hAnsi="Times New Roman" w:cs="Times New Roman"/>
+          <w:lang w:val="en-GB"/>
+        </w:rPr>
+        <w:t>sharing within a company or institution</w:t>
+      </w:r>
+      <w:r>
+        <w:rPr>
+          <w:rFonts w:ascii="Times New Roman" w:hAnsi="Times New Roman" w:cs="Times New Roman"/>
+          <w:lang w:val="en-GB"/>
+        </w:rPr>
+        <w:t>. If a company, such as a web development agency, wished to track reusable snippets and provide access to a list of employees, there is no process to do this with Snipplr. Similarly</w:t>
       </w:r>
       <w:r>
         <w:rPr>
@@ -1938,901 +2449,7 @@
           <w:rFonts w:ascii="Times New Roman" w:hAnsi="Times New Roman" w:cs="Times New Roman"/>
           <w:lang w:val="en-GB"/>
         </w:rPr>
-        <w:t xml:space="preserve"> Google Docs’ main appeal is real time collaboration and version control of documents.</w:t>
-      </w:r>
-    </w:p>
-    <w:p>
-      <w:pPr>
-        <w:jc w:val="both"/>
-        <w:rPr>
-          <w:rFonts w:ascii="Times New Roman" w:hAnsi="Times New Roman" w:cs="Times New Roman"/>
-          <w:lang w:val="en-GB"/>
-        </w:rPr>
-      </w:pPr>
-    </w:p>
-    <w:p>
-      <w:pPr>
-        <w:jc w:val="both"/>
-        <w:rPr>
-          <w:rFonts w:ascii="Times New Roman" w:hAnsi="Times New Roman" w:cs="Times New Roman"/>
-          <w:lang w:val="en-GB"/>
-        </w:rPr>
-      </w:pPr>
-      <w:r>
-        <w:rPr>
-          <w:rFonts w:ascii="Times New Roman" w:hAnsi="Times New Roman" w:cs="Times New Roman"/>
-          <w:i/>
-          <w:lang w:val="en-GB"/>
-        </w:rPr>
-        <w:t>Stack Overflow</w:t>
-      </w:r>
-      <w:r>
-        <w:rPr>
-          <w:rFonts w:ascii="Times New Roman" w:hAnsi="Times New Roman" w:cs="Times New Roman"/>
-          <w:lang w:val="en-GB"/>
-        </w:rPr>
-        <w:t xml:space="preserve"> is </w:t>
-      </w:r>
-      <w:r>
-        <w:rPr>
-          <w:rFonts w:ascii="Times New Roman" w:hAnsi="Times New Roman" w:cs="Times New Roman"/>
-          <w:lang w:val="en-GB"/>
-        </w:rPr>
-        <w:t>a</w:t>
-      </w:r>
-      <w:r>
-        <w:rPr>
-          <w:rFonts w:ascii="Times New Roman" w:hAnsi="Times New Roman" w:cs="Times New Roman"/>
-          <w:lang w:val="en-GB"/>
-        </w:rPr>
-        <w:t xml:space="preserve"> language-independent</w:t>
-      </w:r>
-      <w:r>
-        <w:rPr>
-          <w:rFonts w:ascii="Times New Roman" w:hAnsi="Times New Roman" w:cs="Times New Roman"/>
-          <w:lang w:val="en-GB"/>
-        </w:rPr>
-        <w:t>,</w:t>
-      </w:r>
-      <w:r>
-        <w:rPr>
-          <w:rFonts w:ascii="Times New Roman" w:hAnsi="Times New Roman" w:cs="Times New Roman"/>
-          <w:lang w:val="en-GB"/>
-        </w:rPr>
-        <w:t xml:space="preserve"> collaboratively edited question and answer </w:t>
-      </w:r>
-      <w:r>
-        <w:rPr>
-          <w:rFonts w:ascii="Times New Roman" w:hAnsi="Times New Roman" w:cs="Times New Roman"/>
-          <w:lang w:val="en-GB"/>
-        </w:rPr>
-        <w:t>website, and contains a vast wealth of knowledge, and often examples too</w:t>
-      </w:r>
-      <w:r>
-        <w:rPr>
-          <w:rFonts w:ascii="Times New Roman" w:hAnsi="Times New Roman" w:cs="Times New Roman"/>
-          <w:lang w:val="en-GB"/>
-        </w:rPr>
-        <w:t xml:space="preserve">. It began in 2008 as a website dedicated to helping users seek assistance on programming related issues. Soon after in 2009, additional websites were created along the same premise, under the Stack Exchange umbrella. Within </w:t>
-      </w:r>
-      <w:r>
-        <w:rPr>
-          <w:rFonts w:ascii="Times New Roman" w:hAnsi="Times New Roman" w:cs="Times New Roman"/>
-          <w:i/>
-          <w:lang w:val="en-GB"/>
-        </w:rPr>
-        <w:t>Stack Overflow, q</w:t>
-      </w:r>
-      <w:r>
-        <w:rPr>
-          <w:rFonts w:ascii="Times New Roman" w:hAnsi="Times New Roman" w:cs="Times New Roman"/>
-          <w:lang w:val="en-GB"/>
-        </w:rPr>
-        <w:t xml:space="preserve">uestions and answers are voted up and down, and edited in the same fashion as a wiki. Reputation is gained or lost from these votes, resulting in self-policing and consistent high quality content. </w:t>
-      </w:r>
-      <w:r>
-        <w:rPr>
-          <w:rFonts w:ascii="Times New Roman" w:hAnsi="Times New Roman" w:cs="Times New Roman"/>
-          <w:lang w:val="en-GB"/>
-        </w:rPr>
-        <w:t>These features relate to the problem domain as they help reduce stale code, and provide peer review for code snippets. They also allow editing of answers as programming languages evolve and standards change, which is something a static repository often fails to achieve. However, a</w:t>
-      </w:r>
-      <w:r>
-        <w:rPr>
-          <w:rFonts w:ascii="Times New Roman" w:hAnsi="Times New Roman" w:cs="Times New Roman"/>
-          <w:lang w:val="en-GB"/>
-        </w:rPr>
-        <w:t xml:space="preserve">s it is a question and answer website, code sharing is reactive, and usually occurs as an example </w:t>
-      </w:r>
-      <w:r>
-        <w:rPr>
-          <w:rFonts w:ascii="Times New Roman" w:hAnsi="Times New Roman" w:cs="Times New Roman"/>
-          <w:lang w:val="en-GB"/>
-        </w:rPr>
-        <w:t>within an answer. It most certainly does not act as a</w:t>
-      </w:r>
-      <w:r>
-        <w:rPr>
-          <w:rFonts w:ascii="Times New Roman" w:hAnsi="Times New Roman" w:cs="Times New Roman"/>
-          <w:lang w:val="en-GB"/>
-        </w:rPr>
-        <w:t>n adequate</w:t>
-      </w:r>
-      <w:r>
-        <w:rPr>
-          <w:rFonts w:ascii="Times New Roman" w:hAnsi="Times New Roman" w:cs="Times New Roman"/>
-          <w:lang w:val="en-GB"/>
-        </w:rPr>
-        <w:t xml:space="preserve"> repository, </w:t>
-      </w:r>
-      <w:r>
-        <w:rPr>
-          <w:rFonts w:ascii="Times New Roman" w:hAnsi="Times New Roman" w:cs="Times New Roman"/>
-          <w:lang w:val="en-GB"/>
-        </w:rPr>
-        <w:t>despite its many usability and collaborative features.</w:t>
-      </w:r>
-      <w:r>
-        <w:rPr>
-          <w:rFonts w:ascii="Times New Roman" w:hAnsi="Times New Roman" w:cs="Times New Roman"/>
-          <w:lang w:val="en-GB"/>
-        </w:rPr>
-        <w:t xml:space="preserve"> Despite this, it is worth noting for its usability features, as discussed.</w:t>
-      </w:r>
-    </w:p>
-    <w:p>
-      <w:pPr>
-        <w:jc w:val="both"/>
-        <w:rPr>
-          <w:rFonts w:ascii="Times New Roman" w:hAnsi="Times New Roman" w:cs="Times New Roman"/>
-          <w:i/>
-          <w:lang w:val="en-GB"/>
-        </w:rPr>
-      </w:pPr>
-    </w:p>
-    <w:p>
-      <w:pPr>
-        <w:jc w:val="both"/>
-        <w:rPr>
-          <w:rFonts w:ascii="Times New Roman" w:hAnsi="Times New Roman" w:cs="Times New Roman"/>
-          <w:lang w:val="en-GB"/>
-        </w:rPr>
-      </w:pPr>
-      <w:r>
-        <w:rPr>
-          <w:rFonts w:ascii="Times New Roman" w:hAnsi="Times New Roman" w:cs="Times New Roman"/>
-          <w:i/>
-          <w:lang w:val="en-GB"/>
-        </w:rPr>
-        <w:t xml:space="preserve">Integrated Development Environments (IDE) </w:t>
-      </w:r>
-      <w:r>
-        <w:rPr>
-          <w:rFonts w:ascii="Times New Roman" w:hAnsi="Times New Roman" w:cs="Times New Roman"/>
-          <w:lang w:val="en-GB"/>
-        </w:rPr>
-        <w:t xml:space="preserve">may come with snippet tools. Sublime and Atom are both text editors for code and </w:t>
-      </w:r>
-      <w:proofErr w:type="spellStart"/>
-      <w:r>
-        <w:rPr>
-          <w:rFonts w:ascii="Times New Roman" w:hAnsi="Times New Roman" w:cs="Times New Roman"/>
-          <w:lang w:val="en-GB"/>
-        </w:rPr>
-        <w:t>markup</w:t>
-      </w:r>
-      <w:proofErr w:type="spellEnd"/>
-      <w:r>
-        <w:rPr>
-          <w:rFonts w:ascii="Times New Roman" w:hAnsi="Times New Roman" w:cs="Times New Roman"/>
-          <w:lang w:val="en-GB"/>
-        </w:rPr>
-        <w:t xml:space="preserve"> that include some form of snippet repository within them. </w:t>
-      </w:r>
-      <w:r>
-        <w:rPr>
-          <w:rFonts w:ascii="Times New Roman" w:hAnsi="Times New Roman" w:cs="Times New Roman"/>
-          <w:lang w:val="en-GB"/>
-        </w:rPr>
-        <w:t xml:space="preserve">These are offline, personal repositories, but the specific files can be zipped and sent to others, albeit with effort from both parties. The snippets are written and stored as files with some form of </w:t>
-      </w:r>
-      <w:proofErr w:type="spellStart"/>
-      <w:r>
-        <w:rPr>
-          <w:rFonts w:ascii="Times New Roman" w:hAnsi="Times New Roman" w:cs="Times New Roman"/>
-          <w:lang w:val="en-GB"/>
-        </w:rPr>
-        <w:t>markup</w:t>
-      </w:r>
-      <w:proofErr w:type="spellEnd"/>
-      <w:r>
-        <w:rPr>
-          <w:rFonts w:ascii="Times New Roman" w:hAnsi="Times New Roman" w:cs="Times New Roman"/>
-          <w:lang w:val="en-GB"/>
-        </w:rPr>
-        <w:t>, for example XML. This then allows them to be named, and recalled simply by writing the name of the snippet. For code that is used often, this is a fast and efficient way to reuse code, but requires the developer remember both what snippets are available, and what name they all go by. Search</w:t>
-      </w:r>
-      <w:r>
-        <w:rPr>
-          <w:rFonts w:ascii="Times New Roman" w:hAnsi="Times New Roman" w:cs="Times New Roman"/>
-          <w:lang w:val="en-GB"/>
-        </w:rPr>
-        <w:t>ing the repository is often cumbersome, and redundancy is quite possible, as snippets may go forgotten. As it</w:t>
-      </w:r>
-      <w:r>
-        <w:rPr>
-          <w:rFonts w:ascii="Times New Roman" w:hAnsi="Times New Roman" w:cs="Times New Roman"/>
-          <w:lang w:val="en-GB"/>
-        </w:rPr>
-        <w:t xml:space="preserve"> i</w:t>
-      </w:r>
-      <w:r>
-        <w:rPr>
-          <w:rFonts w:ascii="Times New Roman" w:hAnsi="Times New Roman" w:cs="Times New Roman"/>
-          <w:lang w:val="en-GB"/>
-        </w:rPr>
-        <w:t>s an offline, personal repository, the problems relating to stale code and lack of peer review remain.</w:t>
-      </w:r>
-    </w:p>
-    <w:p>
-      <w:pPr>
-        <w:jc w:val="both"/>
-        <w:rPr>
-          <w:rFonts w:ascii="Times New Roman" w:hAnsi="Times New Roman" w:cs="Times New Roman"/>
-          <w:i/>
-          <w:lang w:val="en-GB"/>
-        </w:rPr>
-      </w:pPr>
-    </w:p>
-    <w:p>
-      <w:pPr>
-        <w:jc w:val="both"/>
-        <w:rPr>
-          <w:rFonts w:ascii="Times New Roman" w:hAnsi="Times New Roman" w:cs="Times New Roman"/>
-          <w:lang w:val="en-GB"/>
-        </w:rPr>
-      </w:pPr>
-      <w:r>
-        <w:rPr>
-          <w:rFonts w:ascii="Times New Roman" w:hAnsi="Times New Roman" w:cs="Times New Roman"/>
-          <w:i/>
-          <w:lang w:val="en-GB"/>
-        </w:rPr>
-        <w:t xml:space="preserve">IDE </w:t>
-      </w:r>
-      <w:r>
-        <w:rPr>
-          <w:rFonts w:ascii="Times New Roman" w:hAnsi="Times New Roman" w:cs="Times New Roman"/>
-          <w:i/>
-          <w:lang w:val="en-GB"/>
-        </w:rPr>
-        <w:t>Plugins</w:t>
-      </w:r>
-      <w:r>
-        <w:rPr>
-          <w:rFonts w:ascii="Times New Roman" w:hAnsi="Times New Roman" w:cs="Times New Roman"/>
-          <w:lang w:val="en-GB"/>
-        </w:rPr>
-        <w:t xml:space="preserve"> </w:t>
-      </w:r>
-      <w:r>
-        <w:rPr>
-          <w:rFonts w:ascii="Times New Roman" w:hAnsi="Times New Roman" w:cs="Times New Roman"/>
-          <w:lang w:val="en-GB"/>
-        </w:rPr>
-        <w:t xml:space="preserve">are also an option, </w:t>
-      </w:r>
-      <w:r>
-        <w:rPr>
-          <w:rFonts w:ascii="Times New Roman" w:hAnsi="Times New Roman" w:cs="Times New Roman"/>
-          <w:lang w:val="en-GB"/>
-        </w:rPr>
-        <w:t xml:space="preserve">such as </w:t>
-      </w:r>
-      <w:proofErr w:type="spellStart"/>
-      <w:r>
-        <w:rPr>
-          <w:rFonts w:ascii="Times New Roman" w:hAnsi="Times New Roman" w:cs="Times New Roman"/>
-          <w:lang w:val="en-GB"/>
-        </w:rPr>
-        <w:t>Resharper</w:t>
-      </w:r>
-      <w:proofErr w:type="spellEnd"/>
-      <w:r>
-        <w:rPr>
-          <w:rFonts w:ascii="Times New Roman" w:hAnsi="Times New Roman" w:cs="Times New Roman"/>
-          <w:lang w:val="en-GB"/>
-        </w:rPr>
-        <w:t xml:space="preserve"> </w:t>
-      </w:r>
-      <w:r>
-        <w:rPr>
-          <w:rFonts w:ascii="Times New Roman" w:hAnsi="Times New Roman" w:cs="Times New Roman"/>
-          <w:lang w:val="en-GB"/>
-        </w:rPr>
-        <w:t xml:space="preserve">for Visual </w:t>
-      </w:r>
-      <w:r>
-        <w:rPr>
-          <w:rFonts w:ascii="Times New Roman" w:hAnsi="Times New Roman" w:cs="Times New Roman"/>
-          <w:lang w:val="en-GB"/>
-        </w:rPr>
-        <w:t xml:space="preserve">Studio. Its aim is to improve upon Visual Studio’s snippets, though works in quite the same way as the IDE snippet tools mentioned above. </w:t>
-      </w:r>
-      <w:proofErr w:type="spellStart"/>
-      <w:r>
-        <w:rPr>
-          <w:rFonts w:ascii="Times New Roman" w:hAnsi="Times New Roman" w:cs="Times New Roman"/>
-          <w:lang w:val="en-GB"/>
-        </w:rPr>
-        <w:t>Resharper</w:t>
-      </w:r>
-      <w:proofErr w:type="spellEnd"/>
-      <w:r>
-        <w:rPr>
-          <w:rFonts w:ascii="Times New Roman" w:hAnsi="Times New Roman" w:cs="Times New Roman"/>
-          <w:lang w:val="en-GB"/>
-        </w:rPr>
-        <w:t xml:space="preserve"> however, can also predict which snippets you may want from the context of your code, among other things. Despite this functionality, it again is an offline, personal repository and maintains the same problems mentioned above that befall the IDE solutions.</w:t>
-      </w:r>
-    </w:p>
-    <w:p>
-      <w:pPr>
-        <w:jc w:val="both"/>
-        <w:rPr>
-          <w:rFonts w:ascii="Times New Roman" w:hAnsi="Times New Roman" w:cs="Times New Roman"/>
-          <w:lang w:val="en-GB"/>
-        </w:rPr>
-      </w:pPr>
-    </w:p>
-    <w:p>
-      <w:pPr>
-        <w:jc w:val="both"/>
-        <w:rPr>
-          <w:rFonts w:ascii="Times New Roman" w:hAnsi="Times New Roman" w:cs="Times New Roman"/>
-          <w:lang w:val="en-GB"/>
-        </w:rPr>
-      </w:pPr>
-      <w:r>
-        <w:rPr>
-          <w:rFonts w:ascii="Times New Roman" w:hAnsi="Times New Roman" w:cs="Times New Roman"/>
-          <w:i/>
-          <w:lang w:val="en-GB"/>
-        </w:rPr>
-        <w:t>git</w:t>
-      </w:r>
-      <w:r>
-        <w:rPr>
-          <w:rFonts w:ascii="Times New Roman" w:hAnsi="Times New Roman" w:cs="Times New Roman"/>
-          <w:lang w:val="en-GB"/>
-        </w:rPr>
-        <w:t xml:space="preserve"> </w:t>
-      </w:r>
-      <w:r>
-        <w:rPr>
-          <w:rFonts w:ascii="Times New Roman" w:hAnsi="Times New Roman" w:cs="Times New Roman"/>
-          <w:lang w:val="en-GB"/>
-        </w:rPr>
-        <w:t>is a version control software, storing revisions</w:t>
-      </w:r>
-      <w:r>
-        <w:rPr>
-          <w:rFonts w:ascii="Times New Roman" w:hAnsi="Times New Roman" w:cs="Times New Roman"/>
-          <w:lang w:val="en-GB"/>
-        </w:rPr>
-        <w:t xml:space="preserve"> of software</w:t>
-      </w:r>
-      <w:r>
-        <w:rPr>
-          <w:rFonts w:ascii="Times New Roman" w:hAnsi="Times New Roman" w:cs="Times New Roman"/>
-          <w:lang w:val="en-GB"/>
-        </w:rPr>
-        <w:t xml:space="preserve"> in a distributed revision control system, and is widely used </w:t>
-      </w:r>
-      <w:r>
-        <w:rPr>
-          <w:rFonts w:ascii="Times New Roman" w:hAnsi="Times New Roman" w:cs="Times New Roman"/>
-          <w:lang w:val="en-GB"/>
-        </w:rPr>
-        <w:t>in the software development industry [16]</w:t>
-      </w:r>
-      <w:r>
-        <w:rPr>
-          <w:rFonts w:ascii="Times New Roman" w:hAnsi="Times New Roman" w:cs="Times New Roman"/>
-          <w:lang w:val="en-GB"/>
-        </w:rPr>
-        <w:t xml:space="preserve">. Users </w:t>
-      </w:r>
-      <w:r>
-        <w:rPr>
-          <w:rFonts w:ascii="Times New Roman" w:hAnsi="Times New Roman" w:cs="Times New Roman"/>
-          <w:lang w:val="en-GB"/>
-        </w:rPr>
-        <w:t xml:space="preserve">can </w:t>
-      </w:r>
-      <w:r>
-        <w:rPr>
-          <w:rFonts w:ascii="Times New Roman" w:hAnsi="Times New Roman" w:cs="Times New Roman"/>
-          <w:lang w:val="en-GB"/>
-        </w:rPr>
-        <w:t>create a repository</w:t>
-      </w:r>
-      <w:r>
-        <w:rPr>
-          <w:rFonts w:ascii="Times New Roman" w:hAnsi="Times New Roman" w:cs="Times New Roman"/>
-          <w:lang w:val="en-GB"/>
-        </w:rPr>
-        <w:t xml:space="preserve"> which maintains a complete history and full version-tracking of itself. This repository can then be cloned to another location to be worked on, and this second repository also maintains a complete history and full version-tracking. Commits can then be pushed between repositories, and changes are merged to allow for seamless collaboration even on the same files. </w:t>
-      </w:r>
-      <w:r>
-        <w:rPr>
-          <w:rFonts w:ascii="Times New Roman" w:hAnsi="Times New Roman" w:cs="Times New Roman"/>
-          <w:lang w:val="en-GB"/>
-        </w:rPr>
-        <w:t>However, git repositories mirror that of a file system, and as such have no real search or sort methods to allow for quick navigation through code snippets. Instead they are used to track source code for individual projects. This would make it cumbersome to use, and although it improves on Google Docs, as it is code oriented, it does not satisfy the ease of access nature that a code reuse repository would require.</w:t>
-      </w:r>
-    </w:p>
-    <w:p>
-      <w:pPr>
-        <w:jc w:val="both"/>
-        <w:rPr>
-          <w:rFonts w:ascii="Times New Roman" w:hAnsi="Times New Roman" w:cs="Times New Roman"/>
-          <w:lang w:val="en-GB"/>
-        </w:rPr>
-      </w:pPr>
-    </w:p>
-    <w:p>
-      <w:pPr>
-        <w:jc w:val="both"/>
-        <w:rPr>
-          <w:rFonts w:ascii="Times New Roman" w:hAnsi="Times New Roman" w:cs="Times New Roman"/>
-          <w:lang w:val="en-GB"/>
-        </w:rPr>
-      </w:pPr>
-      <w:proofErr w:type="spellStart"/>
-      <w:r>
-        <w:rPr>
-          <w:rFonts w:ascii="Times New Roman" w:hAnsi="Times New Roman" w:cs="Times New Roman"/>
-          <w:i/>
-          <w:lang w:val="en-GB"/>
-        </w:rPr>
-        <w:t>GitHub’s</w:t>
-      </w:r>
-      <w:proofErr w:type="spellEnd"/>
-      <w:r>
-        <w:rPr>
-          <w:rFonts w:ascii="Times New Roman" w:hAnsi="Times New Roman" w:cs="Times New Roman"/>
-          <w:i/>
-          <w:lang w:val="en-GB"/>
-        </w:rPr>
-        <w:t xml:space="preserve"> </w:t>
-      </w:r>
-      <w:proofErr w:type="spellStart"/>
-      <w:r>
-        <w:rPr>
-          <w:rFonts w:ascii="Times New Roman" w:hAnsi="Times New Roman" w:cs="Times New Roman"/>
-          <w:i/>
-          <w:lang w:val="en-GB"/>
-        </w:rPr>
-        <w:t>Gists</w:t>
-      </w:r>
-      <w:proofErr w:type="spellEnd"/>
-      <w:r>
-        <w:rPr>
-          <w:rFonts w:ascii="Times New Roman" w:hAnsi="Times New Roman" w:cs="Times New Roman"/>
-          <w:lang w:val="en-GB"/>
-        </w:rPr>
-        <w:t xml:space="preserve"> </w:t>
-      </w:r>
-      <w:r>
-        <w:rPr>
-          <w:rFonts w:ascii="Times New Roman" w:hAnsi="Times New Roman" w:cs="Times New Roman"/>
-          <w:lang w:val="en-GB"/>
-        </w:rPr>
-        <w:t xml:space="preserve">initially look very similar to </w:t>
-      </w:r>
-      <w:proofErr w:type="spellStart"/>
-      <w:r>
-        <w:rPr>
-          <w:rFonts w:ascii="Times New Roman" w:hAnsi="Times New Roman" w:cs="Times New Roman"/>
-          <w:lang w:val="en-GB"/>
-        </w:rPr>
-        <w:t>pastebin</w:t>
-      </w:r>
-      <w:proofErr w:type="spellEnd"/>
-      <w:r>
-        <w:rPr>
-          <w:rFonts w:ascii="Times New Roman" w:hAnsi="Times New Roman" w:cs="Times New Roman"/>
-          <w:lang w:val="en-GB"/>
-        </w:rPr>
-        <w:t xml:space="preserve"> and </w:t>
-      </w:r>
-      <w:proofErr w:type="spellStart"/>
-      <w:r>
-        <w:rPr>
-          <w:rFonts w:ascii="Times New Roman" w:hAnsi="Times New Roman" w:cs="Times New Roman"/>
-          <w:lang w:val="en-GB"/>
-        </w:rPr>
-        <w:t>codepad</w:t>
-      </w:r>
-      <w:proofErr w:type="spellEnd"/>
-      <w:r>
-        <w:rPr>
-          <w:rFonts w:ascii="Times New Roman" w:hAnsi="Times New Roman" w:cs="Times New Roman"/>
-          <w:lang w:val="en-GB"/>
-        </w:rPr>
-        <w:t xml:space="preserve">, in that the user may type or paste a snippet of code into a </w:t>
-      </w:r>
-      <w:proofErr w:type="spellStart"/>
-      <w:r>
-        <w:rPr>
-          <w:rFonts w:ascii="Times New Roman" w:hAnsi="Times New Roman" w:cs="Times New Roman"/>
-          <w:lang w:val="en-GB"/>
-        </w:rPr>
-        <w:t>textarea</w:t>
-      </w:r>
-      <w:proofErr w:type="spellEnd"/>
-      <w:r>
-        <w:rPr>
-          <w:rFonts w:ascii="Times New Roman" w:hAnsi="Times New Roman" w:cs="Times New Roman"/>
-          <w:lang w:val="en-GB"/>
-        </w:rPr>
-        <w:t xml:space="preserve">, giving it a title, description and privacy options, and then share it via a URL with other users. However, once created, they are treated as a git repository, and can be cloned, revised and added to. This means they act as a combined </w:t>
-      </w:r>
-      <w:proofErr w:type="spellStart"/>
-      <w:r>
-        <w:rPr>
-          <w:rFonts w:ascii="Times New Roman" w:hAnsi="Times New Roman" w:cs="Times New Roman"/>
-          <w:lang w:val="en-GB"/>
-        </w:rPr>
-        <w:t>pastebin</w:t>
-      </w:r>
-      <w:proofErr w:type="spellEnd"/>
-      <w:r>
-        <w:rPr>
-          <w:rFonts w:ascii="Times New Roman" w:hAnsi="Times New Roman" w:cs="Times New Roman"/>
-          <w:lang w:val="en-GB"/>
-        </w:rPr>
-        <w:t xml:space="preserve"> &amp; git, bringing with it the benefits of both, however this solution does</w:t>
-      </w:r>
-      <w:r>
-        <w:rPr>
-          <w:rFonts w:ascii="Times New Roman" w:hAnsi="Times New Roman" w:cs="Times New Roman"/>
-          <w:lang w:val="en-GB"/>
-        </w:rPr>
-        <w:t xml:space="preserve"> </w:t>
-      </w:r>
-      <w:r>
-        <w:rPr>
-          <w:rFonts w:ascii="Times New Roman" w:hAnsi="Times New Roman" w:cs="Times New Roman"/>
-          <w:lang w:val="en-GB"/>
-        </w:rPr>
-        <w:t>n</w:t>
-      </w:r>
-      <w:r>
-        <w:rPr>
-          <w:rFonts w:ascii="Times New Roman" w:hAnsi="Times New Roman" w:cs="Times New Roman"/>
-          <w:lang w:val="en-GB"/>
-        </w:rPr>
-        <w:t>o</w:t>
-      </w:r>
-      <w:r>
-        <w:rPr>
-          <w:rFonts w:ascii="Times New Roman" w:hAnsi="Times New Roman" w:cs="Times New Roman"/>
-          <w:lang w:val="en-GB"/>
-        </w:rPr>
-        <w:t>t improve on the negative points mentioned above for either, and so again would not be suitable as a solution to the problem at hand.</w:t>
-      </w:r>
-    </w:p>
-    <w:p>
-      <w:pPr>
-        <w:jc w:val="both"/>
-        <w:rPr>
-          <w:rFonts w:ascii="Times New Roman" w:hAnsi="Times New Roman" w:cs="Times New Roman"/>
-          <w:lang w:val="en-GB"/>
-        </w:rPr>
-      </w:pPr>
-    </w:p>
-    <w:p>
-      <w:pPr>
-        <w:jc w:val="both"/>
-        <w:rPr>
-          <w:rFonts w:ascii="Times New Roman" w:hAnsi="Times New Roman" w:cs="Times New Roman"/>
-          <w:lang w:val="en-GB"/>
-        </w:rPr>
-      </w:pPr>
-      <w:r>
-        <w:rPr>
-          <w:rFonts w:ascii="Times New Roman" w:hAnsi="Times New Roman" w:cs="Times New Roman"/>
-          <w:i/>
-          <w:lang w:val="en-GB"/>
-        </w:rPr>
-        <w:t>Codeb</w:t>
-      </w:r>
-      <w:r>
-        <w:rPr>
-          <w:rFonts w:ascii="Times New Roman" w:hAnsi="Times New Roman" w:cs="Times New Roman"/>
-          <w:i/>
-          <w:lang w:val="en-GB"/>
-        </w:rPr>
-        <w:t>ase</w:t>
-      </w:r>
-      <w:r>
-        <w:rPr>
-          <w:rFonts w:ascii="Times New Roman" w:hAnsi="Times New Roman" w:cs="Times New Roman"/>
-          <w:lang w:val="en-GB"/>
-        </w:rPr>
-        <w:t xml:space="preserve"> </w:t>
-      </w:r>
-      <w:r>
-        <w:rPr>
-          <w:rFonts w:ascii="Times New Roman" w:hAnsi="Times New Roman" w:cs="Times New Roman"/>
-          <w:lang w:val="en-GB"/>
-        </w:rPr>
-        <w:t xml:space="preserve">is an online repository hosting service that works with git and other similar repository services, but with project tracking features on top. Similarly, Codebase is used to track source code for individual projects, and also handles a number of other project management </w:t>
-      </w:r>
-      <w:r>
-        <w:rPr>
-          <w:rFonts w:ascii="Times New Roman" w:hAnsi="Times New Roman" w:cs="Times New Roman"/>
-          <w:lang w:val="en-GB"/>
-        </w:rPr>
-        <w:t xml:space="preserve">features, such as tickets, bug tracking, time tracking, customisable permissions, AGILE development and more. A number of these features would be useful in our ideal solution, however again Codebase falls short as it is cumbersome to extract snippets from a repository built in this manner. </w:t>
-      </w:r>
-    </w:p>
-    <w:p>
-      <w:pPr>
-        <w:jc w:val="both"/>
-        <w:rPr>
-          <w:rFonts w:ascii="Times New Roman" w:hAnsi="Times New Roman" w:cs="Times New Roman"/>
-          <w:lang w:val="en-GB"/>
-        </w:rPr>
-      </w:pPr>
-    </w:p>
-    <w:p>
-      <w:pPr>
-        <w:jc w:val="both"/>
-        <w:rPr>
-          <w:rFonts w:ascii="Times New Roman" w:hAnsi="Times New Roman" w:cs="Times New Roman"/>
-          <w:lang w:val="en-GB"/>
-        </w:rPr>
-      </w:pPr>
-      <w:proofErr w:type="spellStart"/>
-      <w:r>
-        <w:rPr>
-          <w:rFonts w:ascii="Times New Roman" w:hAnsi="Times New Roman" w:cs="Times New Roman"/>
-          <w:i/>
-          <w:lang w:val="en-GB"/>
-        </w:rPr>
-        <w:t>Snipplr</w:t>
-      </w:r>
-      <w:proofErr w:type="spellEnd"/>
-      <w:r>
-        <w:rPr>
-          <w:rFonts w:ascii="Times New Roman" w:hAnsi="Times New Roman" w:cs="Times New Roman"/>
-          <w:lang w:val="en-GB"/>
-        </w:rPr>
-        <w:t xml:space="preserve"> </w:t>
-      </w:r>
-      <w:r>
-        <w:rPr>
-          <w:rFonts w:ascii="Times New Roman" w:hAnsi="Times New Roman" w:cs="Times New Roman"/>
-          <w:lang w:val="en-GB"/>
-        </w:rPr>
-        <w:t>is an online snippet sharing website, and comes close to solving the problem</w:t>
-      </w:r>
-      <w:r>
-        <w:rPr>
-          <w:rFonts w:ascii="Times New Roman" w:hAnsi="Times New Roman" w:cs="Times New Roman"/>
-          <w:lang w:val="en-GB"/>
-        </w:rPr>
-        <w:t>.</w:t>
-      </w:r>
-      <w:r>
-        <w:rPr>
-          <w:rFonts w:ascii="Times New Roman" w:hAnsi="Times New Roman" w:cs="Times New Roman"/>
-          <w:lang w:val="en-GB"/>
-        </w:rPr>
-        <w:t xml:space="preserve"> Users can create public or private (personal) snippets, containing a title, description, source code and other meta data, and save them to their own snippet library. If public, other users can comment on these snippets, favourite them or share them on social media. </w:t>
-      </w:r>
-      <w:proofErr w:type="spellStart"/>
-      <w:r>
-        <w:rPr>
-          <w:rFonts w:ascii="Times New Roman" w:hAnsi="Times New Roman" w:cs="Times New Roman"/>
-          <w:lang w:val="en-GB"/>
-        </w:rPr>
-        <w:t>Snipplr</w:t>
-      </w:r>
-      <w:proofErr w:type="spellEnd"/>
-      <w:r>
-        <w:rPr>
-          <w:rFonts w:ascii="Times New Roman" w:hAnsi="Times New Roman" w:cs="Times New Roman"/>
-          <w:lang w:val="en-GB"/>
-        </w:rPr>
-        <w:t xml:space="preserve"> has a number of search filters, including searching all snippets or just personal snippets, searching titles and descriptions, searching source or for specific tags. However, the search functionality is particularly verbose, and only allows for searching one of these filters at any time. Combination search is impossible, so complex filters cannot be created.</w:t>
-      </w:r>
-    </w:p>
-    <w:p>
-      <w:pPr>
-        <w:jc w:val="both"/>
-        <w:rPr>
-          <w:rFonts w:ascii="Times New Roman" w:hAnsi="Times New Roman" w:cs="Times New Roman"/>
-          <w:lang w:val="en-GB"/>
-        </w:rPr>
-      </w:pPr>
-      <w:r>
-        <w:rPr>
-          <w:rFonts w:ascii="Times New Roman" w:hAnsi="Times New Roman" w:cs="Times New Roman"/>
-          <w:lang w:val="en-GB"/>
-        </w:rPr>
-        <w:t xml:space="preserve">Users have profiles, and can gain points and achievements for their snippets through community recognition, in a similar fashion to </w:t>
-      </w:r>
-      <w:proofErr w:type="spellStart"/>
-      <w:r>
-        <w:rPr>
-          <w:rFonts w:ascii="Times New Roman" w:hAnsi="Times New Roman" w:cs="Times New Roman"/>
-          <w:lang w:val="en-GB"/>
-        </w:rPr>
-        <w:t>StackOverflow</w:t>
-      </w:r>
-      <w:proofErr w:type="spellEnd"/>
-      <w:r>
-        <w:rPr>
-          <w:rFonts w:ascii="Times New Roman" w:hAnsi="Times New Roman" w:cs="Times New Roman"/>
-          <w:lang w:val="en-GB"/>
-        </w:rPr>
-        <w:t>, and high scoring snippets are more visible to the community. Users also can edit their own profiles to provide personal information about themselves.</w:t>
-      </w:r>
-    </w:p>
-    <w:p>
-      <w:pPr>
-        <w:jc w:val="both"/>
-        <w:rPr>
-          <w:rFonts w:ascii="Times New Roman" w:hAnsi="Times New Roman" w:cs="Times New Roman"/>
-          <w:lang w:val="en-GB"/>
-        </w:rPr>
-      </w:pPr>
-    </w:p>
-    <w:p>
-      <w:pPr>
-        <w:jc w:val="both"/>
-        <w:rPr>
-          <w:rFonts w:ascii="Times New Roman" w:hAnsi="Times New Roman" w:cs="Times New Roman"/>
-          <w:lang w:val="en-GB"/>
-        </w:rPr>
-      </w:pPr>
-      <w:r>
-        <w:rPr>
-          <w:rFonts w:ascii="Times New Roman" w:hAnsi="Times New Roman" w:cs="Times New Roman"/>
-          <w:lang w:val="en-GB"/>
-        </w:rPr>
-        <w:t xml:space="preserve">At first look </w:t>
-      </w:r>
-      <w:proofErr w:type="spellStart"/>
-      <w:r>
-        <w:rPr>
-          <w:rFonts w:ascii="Times New Roman" w:hAnsi="Times New Roman" w:cs="Times New Roman"/>
-          <w:lang w:val="en-GB"/>
-        </w:rPr>
-        <w:t>Snipplr</w:t>
-      </w:r>
-      <w:proofErr w:type="spellEnd"/>
-      <w:r>
-        <w:rPr>
-          <w:rFonts w:ascii="Times New Roman" w:hAnsi="Times New Roman" w:cs="Times New Roman"/>
-          <w:lang w:val="en-GB"/>
-        </w:rPr>
-        <w:t xml:space="preserve"> seems to fit the bill for our problem domain, but a number of features are lacking. There is no version </w:t>
-      </w:r>
-      <w:r>
-        <w:rPr>
-          <w:rFonts w:ascii="Times New Roman" w:hAnsi="Times New Roman" w:cs="Times New Roman"/>
-          <w:lang w:val="en-GB"/>
-        </w:rPr>
-        <w:t xml:space="preserve">control or snapshot history for code snippets, </w:t>
-      </w:r>
-      <w:r>
-        <w:rPr>
-          <w:rFonts w:ascii="Times New Roman" w:hAnsi="Times New Roman" w:cs="Times New Roman"/>
-          <w:lang w:val="en-GB"/>
-        </w:rPr>
-        <w:t>and</w:t>
-      </w:r>
-      <w:r>
-        <w:rPr>
-          <w:rFonts w:ascii="Times New Roman" w:hAnsi="Times New Roman" w:cs="Times New Roman"/>
-          <w:lang w:val="en-GB"/>
-        </w:rPr>
-        <w:t xml:space="preserve"> by extension there is no tracking information other than time and user of last edit. Additionally, </w:t>
-      </w:r>
-      <w:proofErr w:type="spellStart"/>
-      <w:r>
-        <w:rPr>
-          <w:rFonts w:ascii="Times New Roman" w:hAnsi="Times New Roman" w:cs="Times New Roman"/>
-          <w:lang w:val="en-GB"/>
-        </w:rPr>
-        <w:t>Snipplr</w:t>
-      </w:r>
-      <w:proofErr w:type="spellEnd"/>
-      <w:r>
-        <w:rPr>
-          <w:rFonts w:ascii="Times New Roman" w:hAnsi="Times New Roman" w:cs="Times New Roman"/>
-          <w:lang w:val="en-GB"/>
-        </w:rPr>
-        <w:t xml:space="preserve"> has no functionality </w:t>
-      </w:r>
-      <w:r>
-        <w:rPr>
-          <w:rFonts w:ascii="Times New Roman" w:hAnsi="Times New Roman" w:cs="Times New Roman"/>
-          <w:lang w:val="en-GB"/>
-        </w:rPr>
-        <w:t>geared towards</w:t>
-      </w:r>
-      <w:r>
-        <w:rPr>
-          <w:rFonts w:ascii="Times New Roman" w:hAnsi="Times New Roman" w:cs="Times New Roman"/>
-          <w:lang w:val="en-GB"/>
-        </w:rPr>
-        <w:t xml:space="preserve"> </w:t>
-      </w:r>
-      <w:r>
-        <w:rPr>
-          <w:rFonts w:ascii="Times New Roman" w:hAnsi="Times New Roman" w:cs="Times New Roman"/>
-          <w:lang w:val="en-GB"/>
-        </w:rPr>
-        <w:t>sharing within a company or institution</w:t>
-      </w:r>
-      <w:r>
-        <w:rPr>
-          <w:rFonts w:ascii="Times New Roman" w:hAnsi="Times New Roman" w:cs="Times New Roman"/>
-          <w:lang w:val="en-GB"/>
-        </w:rPr>
-        <w:t xml:space="preserve">. If a company, such as a web development agency, wished to track reusable snippets and provide access to a list of employees, there is no process to do this with </w:t>
-      </w:r>
-      <w:proofErr w:type="spellStart"/>
-      <w:r>
-        <w:rPr>
-          <w:rFonts w:ascii="Times New Roman" w:hAnsi="Times New Roman" w:cs="Times New Roman"/>
-          <w:lang w:val="en-GB"/>
-        </w:rPr>
-        <w:t>Snipplr</w:t>
-      </w:r>
-      <w:proofErr w:type="spellEnd"/>
-      <w:r>
-        <w:rPr>
-          <w:rFonts w:ascii="Times New Roman" w:hAnsi="Times New Roman" w:cs="Times New Roman"/>
-          <w:lang w:val="en-GB"/>
-        </w:rPr>
-        <w:t>. Similarly</w:t>
-      </w:r>
-      <w:r>
-        <w:rPr>
-          <w:rFonts w:ascii="Times New Roman" w:hAnsi="Times New Roman" w:cs="Times New Roman"/>
-          <w:lang w:val="en-GB"/>
-        </w:rPr>
-        <w:t>,</w:t>
-      </w:r>
-      <w:r>
-        <w:rPr>
-          <w:rFonts w:ascii="Times New Roman" w:hAnsi="Times New Roman" w:cs="Times New Roman"/>
-          <w:lang w:val="en-GB"/>
-        </w:rPr>
-        <w:t xml:space="preserve"> if an educational institution wished to share code snippets with a specific subset of students, </w:t>
-      </w:r>
-      <w:proofErr w:type="spellStart"/>
-      <w:r>
-        <w:rPr>
-          <w:rFonts w:ascii="Times New Roman" w:hAnsi="Times New Roman" w:cs="Times New Roman"/>
-          <w:lang w:val="en-GB"/>
-        </w:rPr>
-        <w:t>Snipplr</w:t>
-      </w:r>
-      <w:proofErr w:type="spellEnd"/>
-      <w:r>
-        <w:rPr>
-          <w:rFonts w:ascii="Times New Roman" w:hAnsi="Times New Roman" w:cs="Times New Roman"/>
-          <w:lang w:val="en-GB"/>
-        </w:rPr>
-        <w:t xml:space="preserve"> would be unable to handle this request.</w:t>
+        <w:t xml:space="preserve"> if an educational institution wished to share code snippets with a specific subset of students, Snipplr would be unable to handle this request.</w:t>
       </w:r>
       <w:r>
         <w:rPr>
@@ -3188,39 +2805,7 @@
           <w:rFonts w:ascii="Times New Roman" w:hAnsi="Times New Roman" w:cs="Times New Roman"/>
           <w:lang w:val="en-GB"/>
         </w:rPr>
-        <w:t xml:space="preserve"> An API that enables some or all of the technology to function through third party code, such as calling </w:t>
-      </w:r>
-      <w:proofErr w:type="spellStart"/>
-      <w:r>
-        <w:rPr>
-          <w:rFonts w:ascii="Times New Roman" w:hAnsi="Times New Roman" w:cs="Times New Roman"/>
-          <w:lang w:val="en-GB"/>
-        </w:rPr>
-        <w:t>savePaste</w:t>
-      </w:r>
-      <w:proofErr w:type="spellEnd"/>
-      <w:r>
-        <w:rPr>
-          <w:rFonts w:ascii="Times New Roman" w:hAnsi="Times New Roman" w:cs="Times New Roman"/>
-          <w:lang w:val="en-GB"/>
-        </w:rPr>
-        <w:t xml:space="preserve">(string) or </w:t>
-      </w:r>
-      <w:proofErr w:type="spellStart"/>
-      <w:r>
-        <w:rPr>
-          <w:rFonts w:ascii="Times New Roman" w:hAnsi="Times New Roman" w:cs="Times New Roman"/>
-          <w:lang w:val="en-GB"/>
-        </w:rPr>
-        <w:t>getPaste</w:t>
-      </w:r>
-      <w:proofErr w:type="spellEnd"/>
-      <w:r>
-        <w:rPr>
-          <w:rFonts w:ascii="Times New Roman" w:hAnsi="Times New Roman" w:cs="Times New Roman"/>
-          <w:lang w:val="en-GB"/>
-        </w:rPr>
-        <w:t>(id) for a paste dump.</w:t>
+        <w:t xml:space="preserve"> An API that enables some or all of the technology to function through third party code, such as calling savePaste(string) or getPaste(id) for a paste dump.</w:t>
       </w:r>
     </w:p>
     <w:p>
@@ -3943,7 +3528,6 @@
                 <w:lang w:val="en-GB"/>
               </w:rPr>
             </w:pPr>
-            <w:proofErr w:type="spellStart"/>
             <w:r>
               <w:rPr>
                 <w:rFonts w:ascii="Times New Roman" w:hAnsi="Times New Roman" w:cs="Times New Roman"/>
@@ -3952,7 +3536,6 @@
               </w:rPr>
               <w:t>Codepad</w:t>
             </w:r>
-            <w:proofErr w:type="spellEnd"/>
           </w:p>
         </w:tc>
         <w:tc>
@@ -3968,7 +3551,6 @@
                 <w:lang w:val="en-GB"/>
               </w:rPr>
             </w:pPr>
-            <w:proofErr w:type="spellStart"/>
             <w:r>
               <w:rPr>
                 <w:rFonts w:ascii="Times New Roman" w:hAnsi="Times New Roman" w:cs="Times New Roman"/>
@@ -3977,7 +3559,6 @@
               </w:rPr>
               <w:t>Pastebin</w:t>
             </w:r>
-            <w:proofErr w:type="spellEnd"/>
           </w:p>
         </w:tc>
         <w:tc>
@@ -4085,34 +3666,14 @@
                 <w:lang w:val="en-GB"/>
               </w:rPr>
             </w:pPr>
-            <w:proofErr w:type="spellStart"/>
             <w:r>
               <w:rPr>
                 <w:rFonts w:ascii="Times New Roman" w:hAnsi="Times New Roman" w:cs="Times New Roman"/>
                 <w:sz w:val="20"/>
                 <w:lang w:val="en-GB"/>
               </w:rPr>
-              <w:t>GitHub</w:t>
+              <w:t>GitHub Gists</w:t>
             </w:r>
-            <w:proofErr w:type="spellEnd"/>
-            <w:r>
-              <w:rPr>
-                <w:rFonts w:ascii="Times New Roman" w:hAnsi="Times New Roman" w:cs="Times New Roman"/>
-                <w:sz w:val="20"/>
-                <w:lang w:val="en-GB"/>
-              </w:rPr>
-              <w:t xml:space="preserve"> </w:t>
-            </w:r>
-            <w:proofErr w:type="spellStart"/>
-            <w:r>
-              <w:rPr>
-                <w:rFonts w:ascii="Times New Roman" w:hAnsi="Times New Roman" w:cs="Times New Roman"/>
-                <w:sz w:val="20"/>
-                <w:lang w:val="en-GB"/>
-              </w:rPr>
-              <w:t>Gists</w:t>
-            </w:r>
-            <w:proofErr w:type="spellEnd"/>
           </w:p>
         </w:tc>
         <w:tc>
@@ -4151,7 +3712,6 @@
                 <w:lang w:val="en-GB"/>
               </w:rPr>
             </w:pPr>
-            <w:proofErr w:type="spellStart"/>
             <w:r>
               <w:rPr>
                 <w:rFonts w:ascii="Times New Roman" w:hAnsi="Times New Roman" w:cs="Times New Roman"/>
@@ -4160,7 +3720,6 @@
               </w:rPr>
               <w:t>Snipplr</w:t>
             </w:r>
-            <w:proofErr w:type="spellEnd"/>
           </w:p>
         </w:tc>
       </w:tr>
@@ -7516,17 +7075,52 @@
           <w:rFonts w:ascii="Times New Roman" w:hAnsi="Times New Roman" w:cs="Times New Roman"/>
           <w:lang w:val="en-GB"/>
         </w:rPr>
-        <w:t xml:space="preserve">We can see that </w:t>
-      </w:r>
-      <w:proofErr w:type="spellStart"/>
-      <w:r>
-        <w:rPr>
-          <w:rFonts w:ascii="Times New Roman" w:hAnsi="Times New Roman" w:cs="Times New Roman"/>
-          <w:lang w:val="en-GB"/>
-        </w:rPr>
-        <w:t>codepad</w:t>
-      </w:r>
-      <w:proofErr w:type="spellEnd"/>
+        <w:t xml:space="preserve">We can see that codepad and pastebin are part of only three technologies that incorporate a paste dump, </w:t>
+      </w:r>
+      <w:r>
+        <w:rPr>
+          <w:rFonts w:ascii="Times New Roman" w:hAnsi="Times New Roman" w:cs="Times New Roman"/>
+          <w:lang w:val="en-GB"/>
+        </w:rPr>
+        <w:t>and that Gists is the only tool that acts</w:t>
+      </w:r>
+      <w:r>
+        <w:rPr>
+          <w:rFonts w:ascii="Times New Roman" w:hAnsi="Times New Roman" w:cs="Times New Roman"/>
+          <w:lang w:val="en-GB"/>
+        </w:rPr>
+        <w:t xml:space="preserve"> further</w:t>
+      </w:r>
+      <w:r>
+        <w:rPr>
+          <w:rFonts w:ascii="Times New Roman" w:hAnsi="Times New Roman" w:cs="Times New Roman"/>
+          <w:lang w:val="en-GB"/>
+        </w:rPr>
+        <w:t xml:space="preserve"> upon these paste dumps, turning them into repositories of their own to be worked on further. </w:t>
+      </w:r>
+      <w:r>
+        <w:rPr>
+          <w:rFonts w:ascii="Times New Roman" w:hAnsi="Times New Roman" w:cs="Times New Roman"/>
+          <w:lang w:val="en-GB"/>
+        </w:rPr>
+        <w:t xml:space="preserve">We also see that being </w:t>
+      </w:r>
+      <w:r>
+        <w:rPr>
+          <w:rFonts w:ascii="Times New Roman" w:hAnsi="Times New Roman" w:cs="Times New Roman"/>
+          <w:i/>
+          <w:lang w:val="en-GB"/>
+        </w:rPr>
+        <w:t>Onl</w:t>
+      </w:r>
+      <w:r>
+        <w:rPr>
+          <w:rFonts w:ascii="Times New Roman" w:hAnsi="Times New Roman" w:cs="Times New Roman"/>
+          <w:i/>
+          <w:lang w:val="en-GB"/>
+        </w:rPr>
+        <w:t>ine</w:t>
+      </w:r>
       <w:r>
         <w:rPr>
           <w:rFonts w:ascii="Times New Roman" w:hAnsi="Times New Roman" w:cs="Times New Roman"/>
@@ -7534,65 +7128,12 @@
         </w:rPr>
         <w:t xml:space="preserve"> and </w:t>
       </w:r>
-      <w:proofErr w:type="spellStart"/>
-      <w:r>
-        <w:rPr>
-          <w:rFonts w:ascii="Times New Roman" w:hAnsi="Times New Roman" w:cs="Times New Roman"/>
-          <w:lang w:val="en-GB"/>
-        </w:rPr>
-        <w:t>pastebin</w:t>
-      </w:r>
-      <w:proofErr w:type="spellEnd"/>
-      <w:r>
-        <w:rPr>
-          <w:rFonts w:ascii="Times New Roman" w:hAnsi="Times New Roman" w:cs="Times New Roman"/>
-          <w:lang w:val="en-GB"/>
-        </w:rPr>
-        <w:t xml:space="preserve"> are part of only three technologies that incorporate a paste dump, </w:t>
-      </w:r>
-      <w:r>
-        <w:rPr>
-          <w:rFonts w:ascii="Times New Roman" w:hAnsi="Times New Roman" w:cs="Times New Roman"/>
-          <w:lang w:val="en-GB"/>
-        </w:rPr>
-        <w:t xml:space="preserve">and that </w:t>
-      </w:r>
-      <w:proofErr w:type="spellStart"/>
-      <w:r>
-        <w:rPr>
-          <w:rFonts w:ascii="Times New Roman" w:hAnsi="Times New Roman" w:cs="Times New Roman"/>
-          <w:lang w:val="en-GB"/>
-        </w:rPr>
-        <w:t>Gists</w:t>
-      </w:r>
-      <w:proofErr w:type="spellEnd"/>
-      <w:r>
-        <w:rPr>
-          <w:rFonts w:ascii="Times New Roman" w:hAnsi="Times New Roman" w:cs="Times New Roman"/>
-          <w:lang w:val="en-GB"/>
-        </w:rPr>
-        <w:t xml:space="preserve"> is the only tool that acts</w:t>
-      </w:r>
-      <w:r>
-        <w:rPr>
-          <w:rFonts w:ascii="Times New Roman" w:hAnsi="Times New Roman" w:cs="Times New Roman"/>
-          <w:lang w:val="en-GB"/>
-        </w:rPr>
-        <w:t xml:space="preserve"> further</w:t>
-      </w:r>
-      <w:r>
-        <w:rPr>
-          <w:rFonts w:ascii="Times New Roman" w:hAnsi="Times New Roman" w:cs="Times New Roman"/>
-          <w:lang w:val="en-GB"/>
-        </w:rPr>
-        <w:t xml:space="preserve"> upon these paste dumps, turning them into repositories of their own to be worked on further. </w:t>
-      </w:r>
-      <w:r>
-        <w:rPr>
-          <w:rFonts w:ascii="Times New Roman" w:hAnsi="Times New Roman" w:cs="Times New Roman"/>
-          <w:lang w:val="en-GB"/>
-        </w:rPr>
-        <w:t xml:space="preserve">We also see that being </w:t>
+      <w:r>
+        <w:rPr>
+          <w:rFonts w:ascii="Times New Roman" w:hAnsi="Times New Roman" w:cs="Times New Roman"/>
+          <w:lang w:val="en-GB"/>
+        </w:rPr>
+        <w:t xml:space="preserve">having an </w:t>
       </w:r>
       <w:r>
         <w:rPr>
@@ -7600,7 +7141,14 @@
           <w:i/>
           <w:lang w:val="en-GB"/>
         </w:rPr>
-        <w:t>Onl</w:t>
+        <w:t>Exposed</w:t>
+      </w:r>
+      <w:r>
+        <w:rPr>
+          <w:rFonts w:ascii="Times New Roman" w:hAnsi="Times New Roman" w:cs="Times New Roman"/>
+          <w:lang w:val="en-GB"/>
+        </w:rPr>
+        <w:t xml:space="preserve"> </w:t>
       </w:r>
       <w:r>
         <w:rPr>
@@ -7608,7 +7156,275 @@
           <w:i/>
           <w:lang w:val="en-GB"/>
         </w:rPr>
-        <w:t>ine</w:t>
+        <w:t>API</w:t>
+      </w:r>
+      <w:r>
+        <w:rPr>
+          <w:rFonts w:ascii="Times New Roman" w:hAnsi="Times New Roman" w:cs="Times New Roman"/>
+          <w:lang w:val="en-GB"/>
+        </w:rPr>
+        <w:t xml:space="preserve"> </w:t>
+      </w:r>
+      <w:r>
+        <w:rPr>
+          <w:rFonts w:ascii="Times New Roman" w:hAnsi="Times New Roman" w:cs="Times New Roman"/>
+          <w:lang w:val="en-GB"/>
+        </w:rPr>
+        <w:t xml:space="preserve">are common attributes, </w:t>
+      </w:r>
+      <w:r>
+        <w:rPr>
+          <w:rFonts w:ascii="Times New Roman" w:hAnsi="Times New Roman" w:cs="Times New Roman"/>
+          <w:lang w:val="en-GB"/>
+        </w:rPr>
+        <w:t>appearing in all</w:t>
+      </w:r>
+      <w:r>
+        <w:rPr>
+          <w:rFonts w:ascii="Times New Roman" w:hAnsi="Times New Roman" w:cs="Times New Roman"/>
+          <w:lang w:val="en-GB"/>
+        </w:rPr>
+        <w:t xml:space="preserve"> but one</w:t>
+      </w:r>
+      <w:r>
+        <w:rPr>
+          <w:rFonts w:ascii="Times New Roman" w:hAnsi="Times New Roman" w:cs="Times New Roman"/>
+          <w:lang w:val="en-GB"/>
+        </w:rPr>
+        <w:t xml:space="preserve"> of the technologies. This would suggest </w:t>
+      </w:r>
+      <w:r>
+        <w:rPr>
+          <w:rFonts w:ascii="Times New Roman" w:hAnsi="Times New Roman" w:cs="Times New Roman"/>
+          <w:lang w:val="en-GB"/>
+        </w:rPr>
+        <w:t>that online tools are preferred, either by the developers to build or the users to uti</w:t>
+      </w:r>
+      <w:r>
+        <w:rPr>
+          <w:rFonts w:ascii="Times New Roman" w:hAnsi="Times New Roman" w:cs="Times New Roman"/>
+          <w:lang w:val="en-GB"/>
+        </w:rPr>
+        <w:t xml:space="preserve">lise, though </w:t>
+      </w:r>
+      <w:r>
+        <w:rPr>
+          <w:rFonts w:ascii="Times New Roman" w:hAnsi="Times New Roman" w:cs="Times New Roman"/>
+          <w:lang w:val="en-GB"/>
+        </w:rPr>
+        <w:t xml:space="preserve">this may also be due in part to the research methods utilised and so </w:t>
+      </w:r>
+      <w:r>
+        <w:rPr>
+          <w:rFonts w:ascii="Times New Roman" w:hAnsi="Times New Roman" w:cs="Times New Roman"/>
+          <w:lang w:val="en-GB"/>
+        </w:rPr>
+        <w:t xml:space="preserve">needs further research </w:t>
+      </w:r>
+      <w:r>
+        <w:rPr>
+          <w:rFonts w:ascii="Times New Roman" w:hAnsi="Times New Roman" w:cs="Times New Roman"/>
+          <w:lang w:val="en-GB"/>
+        </w:rPr>
+        <w:t>to fully justify the reason</w:t>
+      </w:r>
+      <w:r>
+        <w:rPr>
+          <w:rFonts w:ascii="Times New Roman" w:hAnsi="Times New Roman" w:cs="Times New Roman"/>
+          <w:lang w:val="en-GB"/>
+        </w:rPr>
+        <w:t>ing</w:t>
+      </w:r>
+      <w:r>
+        <w:rPr>
+          <w:rFonts w:ascii="Times New Roman" w:hAnsi="Times New Roman" w:cs="Times New Roman"/>
+          <w:lang w:val="en-GB"/>
+        </w:rPr>
+        <w:t>.</w:t>
+      </w:r>
+    </w:p>
+    <w:p>
+      <w:pPr>
+        <w:jc w:val="both"/>
+        <w:rPr>
+          <w:rFonts w:ascii="Times New Roman" w:hAnsi="Times New Roman" w:cs="Times New Roman"/>
+          <w:lang w:val="en-GB"/>
+        </w:rPr>
+      </w:pPr>
+    </w:p>
+    <w:p>
+      <w:pPr>
+        <w:jc w:val="both"/>
+        <w:rPr>
+          <w:rFonts w:ascii="Times New Roman" w:hAnsi="Times New Roman" w:cs="Times New Roman"/>
+          <w:lang w:val="en-GB"/>
+        </w:rPr>
+      </w:pPr>
+      <w:r>
+        <w:rPr>
+          <w:rFonts w:ascii="Times New Roman" w:hAnsi="Times New Roman" w:cs="Times New Roman"/>
+          <w:lang w:val="en-GB"/>
+        </w:rPr>
+        <w:t xml:space="preserve">It is clear that the paste dump services and the IDE &amp; Plugins do not facilitate the role of a code reuse repository akin to the likes we are looking for. They each meet half or less of the criteria, and </w:t>
+      </w:r>
+      <w:r>
+        <w:rPr>
+          <w:rFonts w:ascii="Times New Roman" w:hAnsi="Times New Roman" w:cs="Times New Roman"/>
+          <w:lang w:val="en-GB"/>
+        </w:rPr>
+        <w:t>implement no advanced features (such as version control or advan</w:t>
+      </w:r>
+      <w:r>
+        <w:rPr>
+          <w:rFonts w:ascii="Times New Roman" w:hAnsi="Times New Roman" w:cs="Times New Roman"/>
+          <w:lang w:val="en-GB"/>
+        </w:rPr>
+        <w:t>ced search/sort).</w:t>
+      </w:r>
+      <w:r>
+        <w:rPr>
+          <w:rFonts w:ascii="Times New Roman" w:hAnsi="Times New Roman" w:cs="Times New Roman"/>
+          <w:lang w:val="en-GB"/>
+        </w:rPr>
+        <w:t xml:space="preserve"> </w:t>
+      </w:r>
+      <w:r>
+        <w:rPr>
+          <w:rFonts w:ascii="Times New Roman" w:hAnsi="Times New Roman" w:cs="Times New Roman"/>
+          <w:lang w:val="en-GB"/>
+        </w:rPr>
+        <w:t xml:space="preserve">However, </w:t>
+      </w:r>
+      <w:r>
+        <w:rPr>
+          <w:rFonts w:ascii="Times New Roman" w:hAnsi="Times New Roman" w:cs="Times New Roman"/>
+          <w:lang w:val="en-GB"/>
+        </w:rPr>
+        <w:t xml:space="preserve">their functionality is not implemented by </w:t>
+      </w:r>
+      <w:r>
+        <w:rPr>
+          <w:rFonts w:ascii="Times New Roman" w:hAnsi="Times New Roman" w:cs="Times New Roman"/>
+          <w:lang w:val="en-GB"/>
+        </w:rPr>
+        <w:t xml:space="preserve">the majority of the other technologies. This makes them worth reviewing as we will need to analyse whether </w:t>
+      </w:r>
+      <w:r>
+        <w:rPr>
+          <w:rFonts w:ascii="Times New Roman" w:hAnsi="Times New Roman" w:cs="Times New Roman"/>
+          <w:lang w:val="en-GB"/>
+        </w:rPr>
+        <w:t>that functionality is necessary in our final application, why other technologies haven’t replicated the functionality, and whether the</w:t>
+      </w:r>
+      <w:r>
+        <w:rPr>
+          <w:rFonts w:ascii="Times New Roman" w:hAnsi="Times New Roman" w:cs="Times New Roman"/>
+          <w:lang w:val="en-GB"/>
+        </w:rPr>
+        <w:t>ir</w:t>
+      </w:r>
+      <w:r>
+        <w:rPr>
+          <w:rFonts w:ascii="Times New Roman" w:hAnsi="Times New Roman" w:cs="Times New Roman"/>
+          <w:lang w:val="en-GB"/>
+        </w:rPr>
+        <w:t xml:space="preserve"> API is worth using instead if that functionality is required. We can see that </w:t>
+      </w:r>
+      <w:r>
+        <w:rPr>
+          <w:rFonts w:ascii="Times New Roman" w:hAnsi="Times New Roman" w:cs="Times New Roman"/>
+          <w:lang w:val="en-GB"/>
+        </w:rPr>
+        <w:t>GitHub</w:t>
+      </w:r>
+      <w:r>
+        <w:rPr>
+          <w:rFonts w:ascii="Times New Roman" w:hAnsi="Times New Roman" w:cs="Times New Roman"/>
+          <w:lang w:val="en-GB"/>
+        </w:rPr>
+        <w:t>’s</w:t>
+      </w:r>
+      <w:r>
+        <w:rPr>
+          <w:rFonts w:ascii="Times New Roman" w:hAnsi="Times New Roman" w:cs="Times New Roman"/>
+          <w:lang w:val="en-GB"/>
+        </w:rPr>
+        <w:t xml:space="preserve"> </w:t>
+      </w:r>
+      <w:r>
+        <w:rPr>
+          <w:rFonts w:ascii="Times New Roman" w:hAnsi="Times New Roman" w:cs="Times New Roman"/>
+          <w:lang w:val="en-GB"/>
+        </w:rPr>
+        <w:t>Gist</w:t>
+      </w:r>
+      <w:r>
+        <w:rPr>
+          <w:rFonts w:ascii="Times New Roman" w:hAnsi="Times New Roman" w:cs="Times New Roman"/>
+          <w:lang w:val="en-GB"/>
+        </w:rPr>
+        <w:t xml:space="preserve"> </w:t>
+      </w:r>
+      <w:r>
+        <w:rPr>
+          <w:rFonts w:ascii="Times New Roman" w:hAnsi="Times New Roman" w:cs="Times New Roman"/>
+          <w:lang w:val="en-GB"/>
+        </w:rPr>
+        <w:t xml:space="preserve">ties in their paste dump service with the other </w:t>
+      </w:r>
+      <w:r>
+        <w:rPr>
+          <w:rFonts w:ascii="Times New Roman" w:hAnsi="Times New Roman" w:cs="Times New Roman"/>
+          <w:lang w:val="en-GB"/>
+        </w:rPr>
+        <w:t xml:space="preserve">features, and so this will be the </w:t>
+      </w:r>
+      <w:r>
+        <w:rPr>
+          <w:rFonts w:ascii="Times New Roman" w:hAnsi="Times New Roman" w:cs="Times New Roman"/>
+          <w:lang w:val="en-GB"/>
+        </w:rPr>
+        <w:t xml:space="preserve">system we analyse further </w:t>
+      </w:r>
+      <w:r>
+        <w:rPr>
+          <w:rFonts w:ascii="Times New Roman" w:hAnsi="Times New Roman" w:cs="Times New Roman"/>
+          <w:lang w:val="en-GB"/>
+        </w:rPr>
+        <w:t>when we look to develop or implement</w:t>
+      </w:r>
+      <w:r>
+        <w:rPr>
+          <w:rFonts w:ascii="Times New Roman" w:hAnsi="Times New Roman" w:cs="Times New Roman"/>
+          <w:lang w:val="en-GB"/>
+        </w:rPr>
+        <w:t xml:space="preserve"> paste dump functionality.</w:t>
+      </w:r>
+    </w:p>
+    <w:p>
+      <w:pPr>
+        <w:jc w:val="both"/>
+        <w:rPr>
+          <w:rFonts w:ascii="Times New Roman" w:hAnsi="Times New Roman" w:cs="Times New Roman"/>
+          <w:lang w:val="en-GB"/>
+        </w:rPr>
+      </w:pPr>
+    </w:p>
+    <w:p>
+      <w:pPr>
+        <w:jc w:val="both"/>
+        <w:rPr>
+          <w:rFonts w:ascii="Times New Roman" w:hAnsi="Times New Roman" w:cs="Times New Roman"/>
+          <w:lang w:val="en-GB"/>
+        </w:rPr>
+      </w:pPr>
+      <w:r>
+        <w:rPr>
+          <w:rFonts w:ascii="Times New Roman" w:hAnsi="Times New Roman" w:cs="Times New Roman"/>
+          <w:i/>
+          <w:lang w:val="en-GB"/>
+        </w:rPr>
+        <w:t>Publicity settings</w:t>
       </w:r>
       <w:r>
         <w:rPr>
@@ -7620,17 +7436,24 @@
       <w:r>
         <w:rPr>
           <w:rFonts w:ascii="Times New Roman" w:hAnsi="Times New Roman" w:cs="Times New Roman"/>
-          <w:lang w:val="en-GB"/>
-        </w:rPr>
-        <w:t xml:space="preserve">having an </w:t>
-      </w:r>
-      <w:r>
-        <w:rPr>
-          <w:rFonts w:ascii="Times New Roman" w:hAnsi="Times New Roman" w:cs="Times New Roman"/>
           <w:i/>
           <w:lang w:val="en-GB"/>
         </w:rPr>
-        <w:t>Exposed</w:t>
+        <w:t>Snippet Meta Data</w:t>
+      </w:r>
+      <w:r>
+        <w:rPr>
+          <w:rFonts w:ascii="Times New Roman" w:hAnsi="Times New Roman" w:cs="Times New Roman"/>
+          <w:lang w:val="en-GB"/>
+        </w:rPr>
+        <w:t xml:space="preserve"> are two more features commonly seen thro</w:t>
+      </w:r>
+      <w:r>
+        <w:rPr>
+          <w:rFonts w:ascii="Times New Roman" w:hAnsi="Times New Roman" w:cs="Times New Roman"/>
+          <w:lang w:val="en-GB"/>
+        </w:rPr>
+        <w:t>ughout our chosen technologies.</w:t>
       </w:r>
       <w:r>
         <w:rPr>
@@ -7642,10 +7465,196 @@
       <w:r>
         <w:rPr>
           <w:rFonts w:ascii="Times New Roman" w:hAnsi="Times New Roman" w:cs="Times New Roman"/>
-          <w:i/>
-          <w:lang w:val="en-GB"/>
-        </w:rPr>
-        <w:t>API</w:t>
+          <w:lang w:val="en-GB"/>
+        </w:rPr>
+        <w:t>Each were seen in seven of the nine technologies, suggesting they are also</w:t>
+      </w:r>
+      <w:r>
+        <w:rPr>
+          <w:rFonts w:ascii="Times New Roman" w:hAnsi="Times New Roman" w:cs="Times New Roman"/>
+          <w:lang w:val="en-GB"/>
+        </w:rPr>
+        <w:t xml:space="preserve"> key features of the technology. Publicity settings did not appear in the IDE &amp; Plugins or on Stack Overflow, though this is likely due to the nature of the two technologies – the IDE &amp; Plugins were offline and specifically designed for one person, so would not need publicity settings, and Stack Overflow, being a collaborative Q&amp;A system, </w:t>
+      </w:r>
+      <w:r>
+        <w:rPr>
+          <w:rFonts w:ascii="Times New Roman" w:hAnsi="Times New Roman" w:cs="Times New Roman"/>
+          <w:lang w:val="en-GB"/>
+        </w:rPr>
+        <w:t>would not function with publicity settings. It would, however, be possible for Stack Overflow to implement a group privacy setting to restrict certain questions from only being answered by set groups, though this is not something I witnessed.</w:t>
+      </w:r>
+    </w:p>
+    <w:p>
+      <w:pPr>
+        <w:jc w:val="both"/>
+        <w:rPr>
+          <w:rFonts w:ascii="Times New Roman" w:hAnsi="Times New Roman" w:cs="Times New Roman"/>
+          <w:lang w:val="en-GB"/>
+        </w:rPr>
+      </w:pPr>
+    </w:p>
+    <w:p>
+      <w:pPr>
+        <w:jc w:val="both"/>
+        <w:rPr>
+          <w:rFonts w:ascii="Times New Roman" w:hAnsi="Times New Roman" w:cs="Times New Roman"/>
+          <w:lang w:val="en-GB"/>
+        </w:rPr>
+      </w:pPr>
+      <w:r>
+        <w:rPr>
+          <w:rFonts w:ascii="Times New Roman" w:hAnsi="Times New Roman" w:cs="Times New Roman"/>
+          <w:lang w:val="en-GB"/>
+        </w:rPr>
+        <w:t>Group privacy, instead, is implemented by a subset of the technologies which implemented publicity settings, by only Google Docs, git, Gists and Codebase. The author of this dissertation feels this feature is important when considering functionality of the envisioned system, as it would allo</w:t>
+      </w:r>
+      <w:r>
+        <w:rPr>
+          <w:rFonts w:ascii="Times New Roman" w:hAnsi="Times New Roman" w:cs="Times New Roman"/>
+          <w:lang w:val="en-GB"/>
+        </w:rPr>
+        <w:t xml:space="preserve">w for groups or institutions to utilise the technology and restrict access to </w:t>
+      </w:r>
+      <w:r>
+        <w:rPr>
+          <w:rFonts w:ascii="Times New Roman" w:hAnsi="Times New Roman" w:cs="Times New Roman"/>
+          <w:lang w:val="en-GB"/>
+        </w:rPr>
+        <w:t xml:space="preserve">only </w:t>
+      </w:r>
+      <w:r>
+        <w:rPr>
+          <w:rFonts w:ascii="Times New Roman" w:hAnsi="Times New Roman" w:cs="Times New Roman"/>
+          <w:lang w:val="en-GB"/>
+        </w:rPr>
+        <w:t>its members</w:t>
+      </w:r>
+      <w:r>
+        <w:rPr>
+          <w:rFonts w:ascii="Times New Roman" w:hAnsi="Times New Roman" w:cs="Times New Roman"/>
+          <w:lang w:val="en-GB"/>
+        </w:rPr>
+        <w:t>. This feature is one of several which Snipplr do not impl</w:t>
+      </w:r>
+      <w:r>
+        <w:rPr>
+          <w:rFonts w:ascii="Times New Roman" w:hAnsi="Times New Roman" w:cs="Times New Roman"/>
+          <w:lang w:val="en-GB"/>
+        </w:rPr>
+        <w:t xml:space="preserve">ement, </w:t>
+      </w:r>
+      <w:r>
+        <w:rPr>
+          <w:rFonts w:ascii="Times New Roman" w:hAnsi="Times New Roman" w:cs="Times New Roman"/>
+          <w:lang w:val="en-GB"/>
+        </w:rPr>
+        <w:t>along with version control and advanced searching and sorting, which are key reasons why Snipplr does not fully encompass the expected outcome deliverable of this dissertation.</w:t>
+      </w:r>
+    </w:p>
+    <w:p>
+      <w:pPr>
+        <w:jc w:val="both"/>
+        <w:rPr>
+          <w:rFonts w:ascii="Times New Roman" w:hAnsi="Times New Roman" w:cs="Times New Roman"/>
+          <w:lang w:val="en-GB"/>
+        </w:rPr>
+      </w:pPr>
+    </w:p>
+    <w:p>
+      <w:pPr>
+        <w:jc w:val="both"/>
+        <w:rPr>
+          <w:rFonts w:ascii="Times New Roman" w:hAnsi="Times New Roman" w:cs="Times New Roman"/>
+          <w:lang w:val="en-GB"/>
+        </w:rPr>
+      </w:pPr>
+      <w:r>
+        <w:rPr>
+          <w:rFonts w:ascii="Times New Roman" w:hAnsi="Times New Roman" w:cs="Times New Roman"/>
+          <w:lang w:val="en-GB"/>
+        </w:rPr>
+        <w:t xml:space="preserve">Of these final </w:t>
+      </w:r>
+      <w:r>
+        <w:rPr>
+          <w:rFonts w:ascii="Times New Roman" w:hAnsi="Times New Roman" w:cs="Times New Roman"/>
+          <w:lang w:val="en-GB"/>
+        </w:rPr>
+        <w:t>other</w:t>
+      </w:r>
+      <w:r>
+        <w:rPr>
+          <w:rFonts w:ascii="Times New Roman" w:hAnsi="Times New Roman" w:cs="Times New Roman"/>
+          <w:lang w:val="en-GB"/>
+        </w:rPr>
+        <w:t xml:space="preserve"> features, version control is the more common, being seen in 6 of the technologies, however, advanced searching and sorting can only be found in Stack Overflow. For a repository, being able to search for complex terms and filters efficiently is a key requirement to facilitate </w:t>
+      </w:r>
+      <w:r>
+        <w:rPr>
+          <w:rFonts w:ascii="Times New Roman" w:hAnsi="Times New Roman" w:cs="Times New Roman"/>
+          <w:lang w:val="en-GB"/>
+        </w:rPr>
+        <w:t xml:space="preserve">the reuse of deposited code, and aid the user in finding code they may not know exists within the repository. </w:t>
+      </w:r>
+      <w:r>
+        <w:rPr>
+          <w:rFonts w:ascii="Times New Roman" w:hAnsi="Times New Roman" w:cs="Times New Roman"/>
+          <w:lang w:val="en-GB"/>
+        </w:rPr>
+        <w:t xml:space="preserve">This is because users of the repository must be able to find and reuse components faster and easier than writing the code from scratch [19]. </w:t>
+      </w:r>
+    </w:p>
+    <w:p>
+      <w:pPr>
+        <w:jc w:val="both"/>
+        <w:rPr>
+          <w:rFonts w:ascii="Times New Roman" w:hAnsi="Times New Roman" w:cs="Times New Roman"/>
+          <w:lang w:val="en-GB"/>
+        </w:rPr>
+      </w:pPr>
+    </w:p>
+    <w:p>
+      <w:pPr>
+        <w:jc w:val="both"/>
+        <w:rPr>
+          <w:rFonts w:ascii="Times New Roman" w:hAnsi="Times New Roman" w:cs="Times New Roman"/>
+          <w:lang w:val="en-GB"/>
+        </w:rPr>
+      </w:pPr>
+      <w:r>
+        <w:rPr>
+          <w:rFonts w:ascii="Times New Roman" w:hAnsi="Times New Roman" w:cs="Times New Roman"/>
+          <w:lang w:val="en-GB"/>
+        </w:rPr>
+        <w:t>Human beings are utility-maximizers [</w:t>
+      </w:r>
+      <w:r>
+        <w:rPr>
+          <w:rFonts w:ascii="Times New Roman" w:hAnsi="Times New Roman" w:cs="Times New Roman"/>
+          <w:lang w:val="en-GB"/>
+        </w:rPr>
+        <w:t>20</w:t>
+      </w:r>
+      <w:r>
+        <w:rPr>
+          <w:rFonts w:ascii="Times New Roman" w:hAnsi="Times New Roman" w:cs="Times New Roman"/>
+          <w:lang w:val="en-GB"/>
+        </w:rPr>
+        <w:t xml:space="preserve">] – that is to say, they seek the approach that yields more value than its cost, meaning code reuse will only be embraced when it is believed that reusing the code is easier than writing it themselves. </w:t>
+      </w:r>
+      <w:r>
+        <w:rPr>
+          <w:rFonts w:ascii="Times New Roman" w:hAnsi="Times New Roman" w:cs="Times New Roman"/>
+          <w:lang w:val="en-GB"/>
+        </w:rPr>
+        <w:t>Users</w:t>
+      </w:r>
+      <w:r>
+        <w:rPr>
+          <w:rFonts w:ascii="Times New Roman" w:hAnsi="Times New Roman" w:cs="Times New Roman"/>
+          <w:lang w:val="en-GB"/>
+        </w:rPr>
+        <w:t xml:space="preserve"> may remember a piece of code, but not when or for what they developed it, which makes finding and reusing the code difficult or more cumbersome. A reuse repository requires that finding and reusing the code be more efficient than simply rewriting it, which in turn requires that searching the repository be fast and efficient.</w:t>
       </w:r>
       <w:r>
         <w:rPr>
@@ -7659,116 +7668,14 @@
           <w:rFonts w:ascii="Times New Roman" w:hAnsi="Times New Roman" w:cs="Times New Roman"/>
           <w:lang w:val="en-GB"/>
         </w:rPr>
-        <w:t xml:space="preserve">are common attributes, </w:t>
-      </w:r>
-      <w:r>
-        <w:rPr>
-          <w:rFonts w:ascii="Times New Roman" w:hAnsi="Times New Roman" w:cs="Times New Roman"/>
-          <w:lang w:val="en-GB"/>
-        </w:rPr>
-        <w:t>appearing in all</w:t>
-      </w:r>
-      <w:r>
-        <w:rPr>
-          <w:rFonts w:ascii="Times New Roman" w:hAnsi="Times New Roman" w:cs="Times New Roman"/>
-          <w:lang w:val="en-GB"/>
-        </w:rPr>
-        <w:t xml:space="preserve"> but one</w:t>
-      </w:r>
-      <w:r>
-        <w:rPr>
-          <w:rFonts w:ascii="Times New Roman" w:hAnsi="Times New Roman" w:cs="Times New Roman"/>
-          <w:lang w:val="en-GB"/>
-        </w:rPr>
-        <w:t xml:space="preserve"> of the technologies. This would suggest </w:t>
-      </w:r>
-      <w:r>
-        <w:rPr>
-          <w:rFonts w:ascii="Times New Roman" w:hAnsi="Times New Roman" w:cs="Times New Roman"/>
-          <w:lang w:val="en-GB"/>
-        </w:rPr>
-        <w:t>that online tools are preferred, either by the developers to build or the users to uti</w:t>
-      </w:r>
-      <w:r>
-        <w:rPr>
-          <w:rFonts w:ascii="Times New Roman" w:hAnsi="Times New Roman" w:cs="Times New Roman"/>
-          <w:lang w:val="en-GB"/>
-        </w:rPr>
-        <w:t xml:space="preserve">lise, though </w:t>
-      </w:r>
-      <w:r>
-        <w:rPr>
-          <w:rFonts w:ascii="Times New Roman" w:hAnsi="Times New Roman" w:cs="Times New Roman"/>
-          <w:lang w:val="en-GB"/>
-        </w:rPr>
-        <w:t xml:space="preserve">this may also be due in part to the research methods utilised and so </w:t>
-      </w:r>
-      <w:r>
-        <w:rPr>
-          <w:rFonts w:ascii="Times New Roman" w:hAnsi="Times New Roman" w:cs="Times New Roman"/>
-          <w:lang w:val="en-GB"/>
-        </w:rPr>
-        <w:t xml:space="preserve">needs further research </w:t>
-      </w:r>
-      <w:r>
-        <w:rPr>
-          <w:rFonts w:ascii="Times New Roman" w:hAnsi="Times New Roman" w:cs="Times New Roman"/>
-          <w:lang w:val="en-GB"/>
-        </w:rPr>
-        <w:t>to fully justify the reason</w:t>
-      </w:r>
-      <w:r>
-        <w:rPr>
-          <w:rFonts w:ascii="Times New Roman" w:hAnsi="Times New Roman" w:cs="Times New Roman"/>
-          <w:lang w:val="en-GB"/>
-        </w:rPr>
-        <w:t>ing</w:t>
-      </w:r>
-      <w:r>
-        <w:rPr>
-          <w:rFonts w:ascii="Times New Roman" w:hAnsi="Times New Roman" w:cs="Times New Roman"/>
-          <w:lang w:val="en-GB"/>
-        </w:rPr>
-        <w:t>.</w:t>
-      </w:r>
-    </w:p>
-    <w:p>
-      <w:pPr>
-        <w:jc w:val="both"/>
-        <w:rPr>
-          <w:rFonts w:ascii="Times New Roman" w:hAnsi="Times New Roman" w:cs="Times New Roman"/>
-          <w:lang w:val="en-GB"/>
-        </w:rPr>
-      </w:pPr>
-    </w:p>
-    <w:p>
-      <w:pPr>
-        <w:jc w:val="both"/>
-        <w:rPr>
-          <w:rFonts w:ascii="Times New Roman" w:hAnsi="Times New Roman" w:cs="Times New Roman"/>
-          <w:lang w:val="en-GB"/>
-        </w:rPr>
-      </w:pPr>
-      <w:r>
-        <w:rPr>
-          <w:rFonts w:ascii="Times New Roman" w:hAnsi="Times New Roman" w:cs="Times New Roman"/>
-          <w:lang w:val="en-GB"/>
-        </w:rPr>
-        <w:t xml:space="preserve">It is clear that the paste dump services and the IDE &amp; Plugins do not facilitate the role of a code reuse repository akin to the likes we are looking for. They each meet half or less of the criteria, and </w:t>
-      </w:r>
-      <w:r>
-        <w:rPr>
-          <w:rFonts w:ascii="Times New Roman" w:hAnsi="Times New Roman" w:cs="Times New Roman"/>
-          <w:lang w:val="en-GB"/>
-        </w:rPr>
-        <w:t>implement no advanced features (such as version control or advan</w:t>
-      </w:r>
-      <w:r>
-        <w:rPr>
-          <w:rFonts w:ascii="Times New Roman" w:hAnsi="Times New Roman" w:cs="Times New Roman"/>
-          <w:lang w:val="en-GB"/>
-        </w:rPr>
-        <w:t>ced search/sort).</w:t>
+        <w:t xml:space="preserve">If one must spend 10 minutes recalling the code, and another 10 searching for it, when it could have been written in 15 minutes, the repository is not fit for purpose and instead negatively impacts the developer. To this end, advanced searching and sorting is a key component of the ideal solution, and therefore, the technologies that do not implement this feature are far less </w:t>
+      </w:r>
+      <w:r>
+        <w:rPr>
+          <w:rFonts w:ascii="Times New Roman" w:hAnsi="Times New Roman" w:cs="Times New Roman"/>
+          <w:lang w:val="en-GB"/>
+        </w:rPr>
+        <w:t>likely to fully encompass the requirements of our expected deliverable.</w:t>
       </w:r>
       <w:r>
         <w:rPr>
@@ -7782,468 +7689,6 @@
           <w:rFonts w:ascii="Times New Roman" w:hAnsi="Times New Roman" w:cs="Times New Roman"/>
           <w:lang w:val="en-GB"/>
         </w:rPr>
-        <w:t xml:space="preserve">However, </w:t>
-      </w:r>
-      <w:r>
-        <w:rPr>
-          <w:rFonts w:ascii="Times New Roman" w:hAnsi="Times New Roman" w:cs="Times New Roman"/>
-          <w:lang w:val="en-GB"/>
-        </w:rPr>
-        <w:t xml:space="preserve">their functionality is not implemented by </w:t>
-      </w:r>
-      <w:r>
-        <w:rPr>
-          <w:rFonts w:ascii="Times New Roman" w:hAnsi="Times New Roman" w:cs="Times New Roman"/>
-          <w:lang w:val="en-GB"/>
-        </w:rPr>
-        <w:t xml:space="preserve">the majority of the other technologies. This makes them worth reviewing as we will need to analyse whether </w:t>
-      </w:r>
-      <w:r>
-        <w:rPr>
-          <w:rFonts w:ascii="Times New Roman" w:hAnsi="Times New Roman" w:cs="Times New Roman"/>
-          <w:lang w:val="en-GB"/>
-        </w:rPr>
-        <w:t>that functionality is necessary in our final application, why other technologies haven’t replicated the functionality, and whether the</w:t>
-      </w:r>
-      <w:r>
-        <w:rPr>
-          <w:rFonts w:ascii="Times New Roman" w:hAnsi="Times New Roman" w:cs="Times New Roman"/>
-          <w:lang w:val="en-GB"/>
-        </w:rPr>
-        <w:t>ir</w:t>
-      </w:r>
-      <w:r>
-        <w:rPr>
-          <w:rFonts w:ascii="Times New Roman" w:hAnsi="Times New Roman" w:cs="Times New Roman"/>
-          <w:lang w:val="en-GB"/>
-        </w:rPr>
-        <w:t xml:space="preserve"> API is worth using instead if that functionality is required. We can see that </w:t>
-      </w:r>
-      <w:proofErr w:type="spellStart"/>
-      <w:r>
-        <w:rPr>
-          <w:rFonts w:ascii="Times New Roman" w:hAnsi="Times New Roman" w:cs="Times New Roman"/>
-          <w:lang w:val="en-GB"/>
-        </w:rPr>
-        <w:t>GitHub</w:t>
-      </w:r>
-      <w:r>
-        <w:rPr>
-          <w:rFonts w:ascii="Times New Roman" w:hAnsi="Times New Roman" w:cs="Times New Roman"/>
-          <w:lang w:val="en-GB"/>
-        </w:rPr>
-        <w:t>’s</w:t>
-      </w:r>
-      <w:proofErr w:type="spellEnd"/>
-      <w:r>
-        <w:rPr>
-          <w:rFonts w:ascii="Times New Roman" w:hAnsi="Times New Roman" w:cs="Times New Roman"/>
-          <w:lang w:val="en-GB"/>
-        </w:rPr>
-        <w:t xml:space="preserve"> </w:t>
-      </w:r>
-      <w:r>
-        <w:rPr>
-          <w:rFonts w:ascii="Times New Roman" w:hAnsi="Times New Roman" w:cs="Times New Roman"/>
-          <w:lang w:val="en-GB"/>
-        </w:rPr>
-        <w:t>Gist</w:t>
-      </w:r>
-      <w:r>
-        <w:rPr>
-          <w:rFonts w:ascii="Times New Roman" w:hAnsi="Times New Roman" w:cs="Times New Roman"/>
-          <w:lang w:val="en-GB"/>
-        </w:rPr>
-        <w:t xml:space="preserve"> </w:t>
-      </w:r>
-      <w:r>
-        <w:rPr>
-          <w:rFonts w:ascii="Times New Roman" w:hAnsi="Times New Roman" w:cs="Times New Roman"/>
-          <w:lang w:val="en-GB"/>
-        </w:rPr>
-        <w:t xml:space="preserve">ties in their paste dump service with the other </w:t>
-      </w:r>
-      <w:r>
-        <w:rPr>
-          <w:rFonts w:ascii="Times New Roman" w:hAnsi="Times New Roman" w:cs="Times New Roman"/>
-          <w:lang w:val="en-GB"/>
-        </w:rPr>
-        <w:t xml:space="preserve">features, and so this will be the </w:t>
-      </w:r>
-      <w:r>
-        <w:rPr>
-          <w:rFonts w:ascii="Times New Roman" w:hAnsi="Times New Roman" w:cs="Times New Roman"/>
-          <w:lang w:val="en-GB"/>
-        </w:rPr>
-        <w:t xml:space="preserve">system we analyse further </w:t>
-      </w:r>
-      <w:r>
-        <w:rPr>
-          <w:rFonts w:ascii="Times New Roman" w:hAnsi="Times New Roman" w:cs="Times New Roman"/>
-          <w:lang w:val="en-GB"/>
-        </w:rPr>
-        <w:t>when we look to develop or implement</w:t>
-      </w:r>
-      <w:r>
-        <w:rPr>
-          <w:rFonts w:ascii="Times New Roman" w:hAnsi="Times New Roman" w:cs="Times New Roman"/>
-          <w:lang w:val="en-GB"/>
-        </w:rPr>
-        <w:t xml:space="preserve"> paste dump functionality.</w:t>
-      </w:r>
-    </w:p>
-    <w:p>
-      <w:pPr>
-        <w:jc w:val="both"/>
-        <w:rPr>
-          <w:rFonts w:ascii="Times New Roman" w:hAnsi="Times New Roman" w:cs="Times New Roman"/>
-          <w:lang w:val="en-GB"/>
-        </w:rPr>
-      </w:pPr>
-    </w:p>
-    <w:p>
-      <w:pPr>
-        <w:jc w:val="both"/>
-        <w:rPr>
-          <w:rFonts w:ascii="Times New Roman" w:hAnsi="Times New Roman" w:cs="Times New Roman"/>
-          <w:lang w:val="en-GB"/>
-        </w:rPr>
-      </w:pPr>
-      <w:r>
-        <w:rPr>
-          <w:rFonts w:ascii="Times New Roman" w:hAnsi="Times New Roman" w:cs="Times New Roman"/>
-          <w:i/>
-          <w:lang w:val="en-GB"/>
-        </w:rPr>
-        <w:t>Publicity settings</w:t>
-      </w:r>
-      <w:r>
-        <w:rPr>
-          <w:rFonts w:ascii="Times New Roman" w:hAnsi="Times New Roman" w:cs="Times New Roman"/>
-          <w:lang w:val="en-GB"/>
-        </w:rPr>
-        <w:t xml:space="preserve"> and </w:t>
-      </w:r>
-      <w:r>
-        <w:rPr>
-          <w:rFonts w:ascii="Times New Roman" w:hAnsi="Times New Roman" w:cs="Times New Roman"/>
-          <w:i/>
-          <w:lang w:val="en-GB"/>
-        </w:rPr>
-        <w:t>Snippet Meta Data</w:t>
-      </w:r>
-      <w:r>
-        <w:rPr>
-          <w:rFonts w:ascii="Times New Roman" w:hAnsi="Times New Roman" w:cs="Times New Roman"/>
-          <w:lang w:val="en-GB"/>
-        </w:rPr>
-        <w:t xml:space="preserve"> are two more features commonly seen thro</w:t>
-      </w:r>
-      <w:r>
-        <w:rPr>
-          <w:rFonts w:ascii="Times New Roman" w:hAnsi="Times New Roman" w:cs="Times New Roman"/>
-          <w:lang w:val="en-GB"/>
-        </w:rPr>
-        <w:t>ughout our chosen technologies.</w:t>
-      </w:r>
-      <w:r>
-        <w:rPr>
-          <w:rFonts w:ascii="Times New Roman" w:hAnsi="Times New Roman" w:cs="Times New Roman"/>
-          <w:lang w:val="en-GB"/>
-        </w:rPr>
-        <w:t xml:space="preserve"> </w:t>
-      </w:r>
-      <w:r>
-        <w:rPr>
-          <w:rFonts w:ascii="Times New Roman" w:hAnsi="Times New Roman" w:cs="Times New Roman"/>
-          <w:lang w:val="en-GB"/>
-        </w:rPr>
-        <w:t>Each were seen in seven of the nine technologies, suggesting they are also</w:t>
-      </w:r>
-      <w:r>
-        <w:rPr>
-          <w:rFonts w:ascii="Times New Roman" w:hAnsi="Times New Roman" w:cs="Times New Roman"/>
-          <w:lang w:val="en-GB"/>
-        </w:rPr>
-        <w:t xml:space="preserve"> key features of the technology. Publicity settings did not appear in the IDE &amp; Plugins or on Stack Overflow, though this is likely due to the nature of the two technologies – the IDE &amp; Plugins were offline and specifically designed for one person, so would not need publicity settings, and Stack Overflow, being a collaborative Q&amp;A system, </w:t>
-      </w:r>
-      <w:r>
-        <w:rPr>
-          <w:rFonts w:ascii="Times New Roman" w:hAnsi="Times New Roman" w:cs="Times New Roman"/>
-          <w:lang w:val="en-GB"/>
-        </w:rPr>
-        <w:t>would not function with publicity settings. It would, however, be possible for Stack Overflow to implement a group privacy setting to restrict certain questions from only being answered by set groups, though this is not something I witnessed.</w:t>
-      </w:r>
-    </w:p>
-    <w:p>
-      <w:pPr>
-        <w:jc w:val="both"/>
-        <w:rPr>
-          <w:rFonts w:ascii="Times New Roman" w:hAnsi="Times New Roman" w:cs="Times New Roman"/>
-          <w:lang w:val="en-GB"/>
-        </w:rPr>
-      </w:pPr>
-    </w:p>
-    <w:p>
-      <w:pPr>
-        <w:jc w:val="both"/>
-        <w:rPr>
-          <w:rFonts w:ascii="Times New Roman" w:hAnsi="Times New Roman" w:cs="Times New Roman"/>
-          <w:lang w:val="en-GB"/>
-        </w:rPr>
-      </w:pPr>
-      <w:r>
-        <w:rPr>
-          <w:rFonts w:ascii="Times New Roman" w:hAnsi="Times New Roman" w:cs="Times New Roman"/>
-          <w:lang w:val="en-GB"/>
-        </w:rPr>
-        <w:t xml:space="preserve">Group privacy, instead, is implemented by a subset of the technologies which implemented publicity settings, by only Google Docs, git, </w:t>
-      </w:r>
-      <w:proofErr w:type="spellStart"/>
-      <w:r>
-        <w:rPr>
-          <w:rFonts w:ascii="Times New Roman" w:hAnsi="Times New Roman" w:cs="Times New Roman"/>
-          <w:lang w:val="en-GB"/>
-        </w:rPr>
-        <w:t>Gists</w:t>
-      </w:r>
-      <w:proofErr w:type="spellEnd"/>
-      <w:r>
-        <w:rPr>
-          <w:rFonts w:ascii="Times New Roman" w:hAnsi="Times New Roman" w:cs="Times New Roman"/>
-          <w:lang w:val="en-GB"/>
-        </w:rPr>
-        <w:t xml:space="preserve"> and Codebase. The author of this dissertation feels this feature is important when considering functionality of the envisioned system, as it would allo</w:t>
-      </w:r>
-      <w:r>
-        <w:rPr>
-          <w:rFonts w:ascii="Times New Roman" w:hAnsi="Times New Roman" w:cs="Times New Roman"/>
-          <w:lang w:val="en-GB"/>
-        </w:rPr>
-        <w:t xml:space="preserve">w for groups or institutions to utilise the technology and restrict access to </w:t>
-      </w:r>
-      <w:r>
-        <w:rPr>
-          <w:rFonts w:ascii="Times New Roman" w:hAnsi="Times New Roman" w:cs="Times New Roman"/>
-          <w:lang w:val="en-GB"/>
-        </w:rPr>
-        <w:t xml:space="preserve">only </w:t>
-      </w:r>
-      <w:r>
-        <w:rPr>
-          <w:rFonts w:ascii="Times New Roman" w:hAnsi="Times New Roman" w:cs="Times New Roman"/>
-          <w:lang w:val="en-GB"/>
-        </w:rPr>
-        <w:t>its members</w:t>
-      </w:r>
-      <w:r>
-        <w:rPr>
-          <w:rFonts w:ascii="Times New Roman" w:hAnsi="Times New Roman" w:cs="Times New Roman"/>
-          <w:lang w:val="en-GB"/>
-        </w:rPr>
-        <w:t xml:space="preserve">. This feature is one of several which </w:t>
-      </w:r>
-      <w:proofErr w:type="spellStart"/>
-      <w:r>
-        <w:rPr>
-          <w:rFonts w:ascii="Times New Roman" w:hAnsi="Times New Roman" w:cs="Times New Roman"/>
-          <w:lang w:val="en-GB"/>
-        </w:rPr>
-        <w:t>Snipplr</w:t>
-      </w:r>
-      <w:proofErr w:type="spellEnd"/>
-      <w:r>
-        <w:rPr>
-          <w:rFonts w:ascii="Times New Roman" w:hAnsi="Times New Roman" w:cs="Times New Roman"/>
-          <w:lang w:val="en-GB"/>
-        </w:rPr>
-        <w:t xml:space="preserve"> do not impl</w:t>
-      </w:r>
-      <w:r>
-        <w:rPr>
-          <w:rFonts w:ascii="Times New Roman" w:hAnsi="Times New Roman" w:cs="Times New Roman"/>
-          <w:lang w:val="en-GB"/>
-        </w:rPr>
-        <w:t xml:space="preserve">ement, </w:t>
-      </w:r>
-      <w:r>
-        <w:rPr>
-          <w:rFonts w:ascii="Times New Roman" w:hAnsi="Times New Roman" w:cs="Times New Roman"/>
-          <w:lang w:val="en-GB"/>
-        </w:rPr>
-        <w:t xml:space="preserve">along with version control and advanced searching and sorting, which are key reasons why </w:t>
-      </w:r>
-      <w:proofErr w:type="spellStart"/>
-      <w:r>
-        <w:rPr>
-          <w:rFonts w:ascii="Times New Roman" w:hAnsi="Times New Roman" w:cs="Times New Roman"/>
-          <w:lang w:val="en-GB"/>
-        </w:rPr>
-        <w:t>Snipplr</w:t>
-      </w:r>
-      <w:proofErr w:type="spellEnd"/>
-      <w:r>
-        <w:rPr>
-          <w:rFonts w:ascii="Times New Roman" w:hAnsi="Times New Roman" w:cs="Times New Roman"/>
-          <w:lang w:val="en-GB"/>
-        </w:rPr>
-        <w:t xml:space="preserve"> does not fully encompass the expected outcome deliverable of this dissertation.</w:t>
-      </w:r>
-    </w:p>
-    <w:p>
-      <w:pPr>
-        <w:jc w:val="both"/>
-        <w:rPr>
-          <w:rFonts w:ascii="Times New Roman" w:hAnsi="Times New Roman" w:cs="Times New Roman"/>
-          <w:lang w:val="en-GB"/>
-        </w:rPr>
-      </w:pPr>
-    </w:p>
-    <w:p>
-      <w:pPr>
-        <w:jc w:val="both"/>
-        <w:rPr>
-          <w:rFonts w:ascii="Times New Roman" w:hAnsi="Times New Roman" w:cs="Times New Roman"/>
-          <w:lang w:val="en-GB"/>
-        </w:rPr>
-      </w:pPr>
-      <w:r>
-        <w:rPr>
-          <w:rFonts w:ascii="Times New Roman" w:hAnsi="Times New Roman" w:cs="Times New Roman"/>
-          <w:lang w:val="en-GB"/>
-        </w:rPr>
-        <w:t xml:space="preserve">Of these final </w:t>
-      </w:r>
-      <w:r>
-        <w:rPr>
-          <w:rFonts w:ascii="Times New Roman" w:hAnsi="Times New Roman" w:cs="Times New Roman"/>
-          <w:lang w:val="en-GB"/>
-        </w:rPr>
-        <w:t>other</w:t>
-      </w:r>
-      <w:r>
-        <w:rPr>
-          <w:rFonts w:ascii="Times New Roman" w:hAnsi="Times New Roman" w:cs="Times New Roman"/>
-          <w:lang w:val="en-GB"/>
-        </w:rPr>
-        <w:t xml:space="preserve"> features, version control is the more common, being seen in 6 of the technologies, however, advanced searching and sorting can only be found in Stack Overflow. For a repository, being able to search for complex terms and filters efficiently is a key requirement to facilitate </w:t>
-      </w:r>
-      <w:r>
-        <w:rPr>
-          <w:rFonts w:ascii="Times New Roman" w:hAnsi="Times New Roman" w:cs="Times New Roman"/>
-          <w:lang w:val="en-GB"/>
-        </w:rPr>
-        <w:t xml:space="preserve">the reuse of deposited code, and aid the user in finding code they may not know exists within the repository. </w:t>
-      </w:r>
-      <w:r>
-        <w:rPr>
-          <w:rFonts w:ascii="Times New Roman" w:hAnsi="Times New Roman" w:cs="Times New Roman"/>
-          <w:lang w:val="en-GB"/>
-        </w:rPr>
-        <w:t xml:space="preserve">This is because users of the repository must be able to find and reuse components faster and easier than writing the code from scratch [19]. </w:t>
-      </w:r>
-    </w:p>
-    <w:p>
-      <w:pPr>
-        <w:jc w:val="both"/>
-        <w:rPr>
-          <w:rFonts w:ascii="Times New Roman" w:hAnsi="Times New Roman" w:cs="Times New Roman"/>
-          <w:lang w:val="en-GB"/>
-        </w:rPr>
-      </w:pPr>
-    </w:p>
-    <w:p>
-      <w:pPr>
-        <w:jc w:val="both"/>
-        <w:rPr>
-          <w:rFonts w:ascii="Times New Roman" w:hAnsi="Times New Roman" w:cs="Times New Roman"/>
-          <w:lang w:val="en-GB"/>
-        </w:rPr>
-      </w:pPr>
-      <w:r>
-        <w:rPr>
-          <w:rFonts w:ascii="Times New Roman" w:hAnsi="Times New Roman" w:cs="Times New Roman"/>
-          <w:lang w:val="en-GB"/>
-        </w:rPr>
-        <w:t>Human beings are utility-</w:t>
-      </w:r>
-      <w:proofErr w:type="spellStart"/>
-      <w:r>
-        <w:rPr>
-          <w:rFonts w:ascii="Times New Roman" w:hAnsi="Times New Roman" w:cs="Times New Roman"/>
-          <w:lang w:val="en-GB"/>
-        </w:rPr>
-        <w:t>maximizers</w:t>
-      </w:r>
-      <w:proofErr w:type="spellEnd"/>
-      <w:r>
-        <w:rPr>
-          <w:rFonts w:ascii="Times New Roman" w:hAnsi="Times New Roman" w:cs="Times New Roman"/>
-          <w:lang w:val="en-GB"/>
-        </w:rPr>
-        <w:t xml:space="preserve"> [</w:t>
-      </w:r>
-      <w:r>
-        <w:rPr>
-          <w:rFonts w:ascii="Times New Roman" w:hAnsi="Times New Roman" w:cs="Times New Roman"/>
-          <w:lang w:val="en-GB"/>
-        </w:rPr>
-        <w:t>20</w:t>
-      </w:r>
-      <w:r>
-        <w:rPr>
-          <w:rFonts w:ascii="Times New Roman" w:hAnsi="Times New Roman" w:cs="Times New Roman"/>
-          <w:lang w:val="en-GB"/>
-        </w:rPr>
-        <w:t xml:space="preserve">] – that is to say, they seek the approach that yields more value than its cost, meaning code reuse will only be embraced when it is believed that reusing the code is easier than writing it themselves. </w:t>
-      </w:r>
-      <w:r>
-        <w:rPr>
-          <w:rFonts w:ascii="Times New Roman" w:hAnsi="Times New Roman" w:cs="Times New Roman"/>
-          <w:lang w:val="en-GB"/>
-        </w:rPr>
-        <w:t>Users</w:t>
-      </w:r>
-      <w:r>
-        <w:rPr>
-          <w:rFonts w:ascii="Times New Roman" w:hAnsi="Times New Roman" w:cs="Times New Roman"/>
-          <w:lang w:val="en-GB"/>
-        </w:rPr>
-        <w:t xml:space="preserve"> may remember a piece of code, but not when or for what they developed it, which makes finding and reusing the code difficult or more cumbersome. A reuse repository requires that finding and reusing the code be more efficient than simply rewriting it, which in turn requires that searching the repository be fast and efficient.</w:t>
-      </w:r>
-      <w:r>
-        <w:rPr>
-          <w:rFonts w:ascii="Times New Roman" w:hAnsi="Times New Roman" w:cs="Times New Roman"/>
-          <w:lang w:val="en-GB"/>
-        </w:rPr>
-        <w:t xml:space="preserve"> </w:t>
-      </w:r>
-      <w:r>
-        <w:rPr>
-          <w:rFonts w:ascii="Times New Roman" w:hAnsi="Times New Roman" w:cs="Times New Roman"/>
-          <w:lang w:val="en-GB"/>
-        </w:rPr>
-        <w:t xml:space="preserve">If one must spend 10 minutes recalling the code, and another 10 searching for it, when it could have been written in 15 minutes, the repository is not fit for purpose and instead negatively impacts the developer. To this end, advanced searching and sorting is a key component of the ideal solution, and therefore, the technologies that do not implement this feature are far less </w:t>
-      </w:r>
-      <w:r>
-        <w:rPr>
-          <w:rFonts w:ascii="Times New Roman" w:hAnsi="Times New Roman" w:cs="Times New Roman"/>
-          <w:lang w:val="en-GB"/>
-        </w:rPr>
-        <w:t>likely to fully encompass the requirements of our expected deliverable.</w:t>
-      </w:r>
-      <w:r>
-        <w:rPr>
-          <w:rFonts w:ascii="Times New Roman" w:hAnsi="Times New Roman" w:cs="Times New Roman"/>
-          <w:lang w:val="en-GB"/>
-        </w:rPr>
-        <w:t xml:space="preserve"> </w:t>
-      </w:r>
-      <w:r>
-        <w:rPr>
-          <w:rFonts w:ascii="Times New Roman" w:hAnsi="Times New Roman" w:cs="Times New Roman"/>
-          <w:lang w:val="en-GB"/>
-        </w:rPr>
         <w:t xml:space="preserve">Consequently, </w:t>
       </w:r>
       <w:r>
@@ -8409,135 +7854,6 @@
         </w:rPr>
         <w:t xml:space="preserve"> technologies implement – usability features that aren’t necessary for full functionality, but that improve the day to day usage of these specific tools. In the next section, we discuss the most prominent usability features pulled from our set of technologies, and evaluate how each tool improves the quality of the software and its use.</w:t>
       </w:r>
-    </w:p>
-    <w:p>
-      <w:pPr>
-        <w:jc w:val="both"/>
-        <w:rPr>
-          <w:rFonts w:ascii="Times New Roman" w:hAnsi="Times New Roman" w:cs="Times New Roman"/>
-          <w:lang w:val="en-GB"/>
-        </w:rPr>
-      </w:pPr>
-    </w:p>
-    <w:p>
-      <w:pPr>
-        <w:jc w:val="both"/>
-        <w:rPr>
-          <w:rFonts w:ascii="Times New Roman" w:hAnsi="Times New Roman" w:cs="Times New Roman"/>
-          <w:lang w:val="en-GB"/>
-        </w:rPr>
-      </w:pPr>
-      <w:ins w:id="9" w:author="Jamie Warburton" w:date="2015-11-12T11:46:00Z">
-        <w:r>
-          <w:rPr>
-            <w:rFonts w:ascii="Times New Roman" w:hAnsi="Times New Roman" w:cs="Times New Roman"/>
-            <w:lang w:val="en-GB"/>
-          </w:rPr>
-          <w:t xml:space="preserve">Read D. </w:t>
-        </w:r>
-        <w:proofErr w:type="spellStart"/>
-        <w:r>
-          <w:rPr>
-            <w:rFonts w:ascii="Times New Roman" w:hAnsi="Times New Roman" w:cs="Times New Roman"/>
-            <w:lang w:val="en-GB"/>
-          </w:rPr>
-          <w:t>Garlan</w:t>
-        </w:r>
-        <w:proofErr w:type="spellEnd"/>
-        <w:r>
-          <w:rPr>
-            <w:rFonts w:ascii="Times New Roman" w:hAnsi="Times New Roman" w:cs="Times New Roman"/>
-            <w:lang w:val="en-GB"/>
-          </w:rPr>
-          <w:t xml:space="preserve"> et al., IEEE Software </w:t>
-        </w:r>
-      </w:ins>
-      <w:ins w:id="10" w:author="Jamie Warburton" w:date="2015-11-12T11:47:00Z">
-        <w:r>
-          <w:rPr>
-            <w:rFonts w:ascii="Times New Roman" w:hAnsi="Times New Roman" w:cs="Times New Roman"/>
-            <w:lang w:val="en-GB"/>
-          </w:rPr>
-          <w:fldChar w:fldCharType="begin"/>
-        </w:r>
-        <w:r>
-          <w:rPr>
-            <w:rFonts w:ascii="Times New Roman" w:hAnsi="Times New Roman" w:cs="Times New Roman"/>
-            <w:lang w:val="en-GB"/>
-          </w:rPr>
-          <w:instrText xml:space="preserve"> HYPERLINK "</w:instrText>
-        </w:r>
-      </w:ins>
-      <w:ins w:id="11" w:author="Jamie Warburton" w:date="2015-11-12T11:46:00Z">
-        <w:r>
-          <w:rPr>
-            <w:rFonts w:ascii="Times New Roman" w:hAnsi="Times New Roman" w:cs="Times New Roman"/>
-            <w:lang w:val="en-GB"/>
-          </w:rPr>
-          <w:instrText>http://dx.doi.org//10.1109/MS.2009.86</w:instrText>
-        </w:r>
-      </w:ins>
-      <w:ins w:id="12" w:author="Jamie Warburton" w:date="2015-11-12T11:47:00Z">
-        <w:r>
-          <w:rPr>
-            <w:rFonts w:ascii="Times New Roman" w:hAnsi="Times New Roman" w:cs="Times New Roman"/>
-            <w:lang w:val="en-GB"/>
-          </w:rPr>
-          <w:instrText xml:space="preserve">" </w:instrText>
-        </w:r>
-        <w:r>
-          <w:rPr>
-            <w:rFonts w:ascii="Times New Roman" w:hAnsi="Times New Roman" w:cs="Times New Roman"/>
-            <w:lang w:val="en-GB"/>
-          </w:rPr>
-          <w:fldChar w:fldCharType="separate"/>
-        </w:r>
-      </w:ins>
-      <w:ins w:id="13" w:author="Jamie Warburton" w:date="2015-11-12T11:46:00Z">
-        <w:r>
-          <w:rPr>
-            <w:rStyle w:val="Hyperlink"/>
-            <w:rFonts w:ascii="Times New Roman" w:hAnsi="Times New Roman" w:cs="Times New Roman"/>
-            <w:lang w:val="en-GB"/>
-          </w:rPr>
-          <w:t>http://dx.doi.org//10.1109/MS.2009.86</w:t>
-        </w:r>
-      </w:ins>
-      <w:ins w:id="14" w:author="Jamie Warburton" w:date="2015-11-12T11:47:00Z">
-        <w:r>
-          <w:rPr>
-            <w:rFonts w:ascii="Times New Roman" w:hAnsi="Times New Roman" w:cs="Times New Roman"/>
-            <w:lang w:val="en-GB"/>
-          </w:rPr>
-          <w:fldChar w:fldCharType="end"/>
-        </w:r>
-      </w:ins>
-      <w:ins w:id="15" w:author="Jamie Warburton" w:date="2015-11-12T11:46:00Z">
-        <w:r>
-          <w:rPr>
-            <w:rFonts w:ascii="Times New Roman" w:hAnsi="Times New Roman" w:cs="Times New Roman"/>
-            <w:lang w:val="en-GB"/>
-          </w:rPr>
-          <w:t xml:space="preserve"> </w:t>
-        </w:r>
-      </w:ins>
-      <w:ins w:id="16" w:author="Jamie Warburton" w:date="2015-11-12T11:47:00Z">
-        <w:r>
-          <w:rPr>
-            <w:rFonts w:ascii="Times New Roman" w:hAnsi="Times New Roman" w:cs="Times New Roman"/>
-            <w:lang w:val="en-GB"/>
-          </w:rPr>
-          <w:t>July-August 2009 (why code reuse is so hard)</w:t>
-        </w:r>
-      </w:ins>
-    </w:p>
-    <w:p>
-      <w:pPr>
-        <w:rPr>
-          <w:rFonts w:ascii="Times New Roman" w:hAnsi="Times New Roman" w:cs="Times New Roman"/>
-          <w:lang w:val="en-GB"/>
-        </w:rPr>
-      </w:pPr>
     </w:p>
     <w:p>
       <w:pPr>
@@ -8792,23 +8108,7 @@
           <w:rFonts w:ascii="Times New Roman" w:hAnsi="Times New Roman" w:cs="Times New Roman"/>
           <w:lang w:val="en-GB"/>
         </w:rPr>
-        <w:t xml:space="preserve">Utilising exposed account APIs via </w:t>
-      </w:r>
-      <w:proofErr w:type="spellStart"/>
-      <w:r>
-        <w:rPr>
-          <w:rFonts w:ascii="Times New Roman" w:hAnsi="Times New Roman" w:cs="Times New Roman"/>
-          <w:lang w:val="en-GB"/>
-        </w:rPr>
-        <w:t>OAuth</w:t>
-      </w:r>
-      <w:proofErr w:type="spellEnd"/>
-      <w:r>
-        <w:rPr>
-          <w:rFonts w:ascii="Times New Roman" w:hAnsi="Times New Roman" w:cs="Times New Roman"/>
-          <w:lang w:val="en-GB"/>
-        </w:rPr>
-        <w:t xml:space="preserve"> protocols, user details can be passed from Facebook to the technology to facilitate account creation and login.</w:t>
+        <w:t>Utilising exposed account APIs via OAuth protocols, user details can be passed from Facebook to the technology to facilitate account creation and login.</w:t>
       </w:r>
     </w:p>
     <w:p>
@@ -9255,23 +8555,7 @@
           <w:rFonts w:ascii="Times New Roman" w:hAnsi="Times New Roman" w:cs="Times New Roman"/>
           <w:lang w:val="en-GB"/>
         </w:rPr>
-        <w:t xml:space="preserve"> through a </w:t>
-      </w:r>
-      <w:proofErr w:type="gramStart"/>
-      <w:r>
-        <w:rPr>
-          <w:rFonts w:ascii="Times New Roman" w:hAnsi="Times New Roman" w:cs="Times New Roman"/>
-          <w:lang w:val="en-GB"/>
-        </w:rPr>
-        <w:t>5 star</w:t>
-      </w:r>
-      <w:proofErr w:type="gramEnd"/>
-      <w:r>
-        <w:rPr>
-          <w:rFonts w:ascii="Times New Roman" w:hAnsi="Times New Roman" w:cs="Times New Roman"/>
-          <w:lang w:val="en-GB"/>
-        </w:rPr>
-        <w:t xml:space="preserve"> rating, or by giving users the ability to +1 or -1 the score of a submission.</w:t>
+        <w:t xml:space="preserve"> through a 5 star rating, or by giving users the ability to +1 or -1 the score of a submission.</w:t>
       </w:r>
     </w:p>
     <w:p>
@@ -9643,14 +8927,7 @@
           <w:rFonts w:ascii="Times New Roman" w:hAnsi="Times New Roman" w:cs="Times New Roman"/>
           <w:lang w:val="en-GB"/>
         </w:rPr>
-        <w:t xml:space="preserve">The technology enables </w:t>
-      </w:r>
-      <w:r>
-        <w:rPr>
-          <w:rFonts w:ascii="Times New Roman" w:hAnsi="Times New Roman" w:cs="Times New Roman"/>
-          <w:lang w:val="en-GB"/>
-        </w:rPr>
-        <w:t>users to create groups and invite other users in to them. They may have admins and members or all be equivalent, and can be used by companies or institutions to distribute submissions to all of its members.</w:t>
+        <w:t>The technology enables users to create groups and invite other users in to them. They may have admins and members or all be equivalent, and can be used by companies or institutions to distribute submissions to all of its members.</w:t>
       </w:r>
     </w:p>
     <w:p>
@@ -9902,23 +9179,7 @@
           <w:rFonts w:ascii="Times New Roman" w:hAnsi="Times New Roman" w:cs="Times New Roman"/>
           <w:lang w:val="en-GB"/>
         </w:rPr>
-        <w:t xml:space="preserve">a dynamic button on a website that utilises HTML for </w:t>
-      </w:r>
-      <w:proofErr w:type="spellStart"/>
-      <w:r>
-        <w:rPr>
-          <w:rFonts w:ascii="Times New Roman" w:hAnsi="Times New Roman" w:cs="Times New Roman"/>
-          <w:lang w:val="en-GB"/>
-        </w:rPr>
-        <w:t>markup</w:t>
-      </w:r>
-      <w:proofErr w:type="spellEnd"/>
-      <w:r>
-        <w:rPr>
-          <w:rFonts w:ascii="Times New Roman" w:hAnsi="Times New Roman" w:cs="Times New Roman"/>
-          <w:lang w:val="en-GB"/>
-        </w:rPr>
-        <w:t>, CSS for styling and JavaScript for animation.</w:t>
+        <w:t>a dynamic button on a website that utilises HTML for markup, CSS for styling and JavaScript for animation.</w:t>
       </w:r>
     </w:p>
     <w:p>
@@ -10354,507 +9615,159 @@
     </w:p>
     <w:p>
       <w:pPr>
-        <w:rPr>
-          <w:rFonts w:ascii="Times New Roman" w:hAnsi="Times New Roman" w:cs="Times New Roman"/>
-          <w:i/>
-          <w:lang w:val="en-GB"/>
-        </w:rPr>
-      </w:pPr>
-    </w:p>
-    <w:p>
-      <w:pPr>
-        <w:pStyle w:val="ListParagraph"/>
-        <w:numPr>
-          <w:ilvl w:val="0"/>
-          <w:numId w:val="15"/>
-        </w:numPr>
-        <w:rPr>
-          <w:rFonts w:ascii="Times New Roman" w:hAnsi="Times New Roman" w:cs="Times New Roman"/>
-          <w:i/>
-          <w:lang w:val="en-GB"/>
-        </w:rPr>
-      </w:pPr>
-      <w:r>
-        <w:rPr>
-          <w:rFonts w:ascii="Times New Roman" w:hAnsi="Times New Roman" w:cs="Times New Roman"/>
-          <w:i/>
-          <w:lang w:val="en-GB"/>
-        </w:rPr>
-        <w:t>Here we will summarise what we ha</w:t>
-      </w:r>
-      <w:r>
-        <w:rPr>
-          <w:rFonts w:ascii="Times New Roman" w:hAnsi="Times New Roman" w:cs="Times New Roman"/>
-          <w:i/>
-          <w:lang w:val="en-GB"/>
-        </w:rPr>
-        <w:t xml:space="preserve">ve learnt from the </w:t>
-      </w:r>
-      <w:r>
-        <w:rPr>
-          <w:rFonts w:ascii="Times New Roman" w:hAnsi="Times New Roman" w:cs="Times New Roman"/>
-          <w:i/>
-          <w:lang w:val="en-GB"/>
-        </w:rPr>
-        <w:t>above headings and apply it to the initial problem to decide how to continue. The idea is that this section proves the need for the deliverable.</w:t>
-      </w:r>
-    </w:p>
-    <w:p>
-      <w:pPr>
-        <w:rPr>
-          <w:rFonts w:ascii="Times New Roman" w:hAnsi="Times New Roman" w:cs="Times New Roman"/>
-          <w:i/>
-          <w:lang w:val="en-GB"/>
-        </w:rPr>
-      </w:pPr>
-    </w:p>
-    <w:p>
-      <w:pPr>
-        <w:rPr>
-          <w:rFonts w:ascii="Times New Roman" w:hAnsi="Times New Roman" w:cs="Times New Roman"/>
-          <w:lang w:val="en-GB"/>
-        </w:rPr>
-      </w:pPr>
-    </w:p>
-    <w:p>
-      <w:pPr>
-        <w:rPr>
-          <w:rFonts w:ascii="Times New Roman" w:hAnsi="Times New Roman" w:cs="Times New Roman"/>
-          <w:i/>
-          <w:lang w:val="en-GB"/>
-        </w:rPr>
-      </w:pPr>
-    </w:p>
-    <w:p>
-      <w:pPr>
-        <w:rPr>
-          <w:rFonts w:ascii="Times New Roman" w:hAnsi="Times New Roman" w:cs="Times New Roman"/>
-          <w:i/>
-          <w:lang w:val="en-GB"/>
-        </w:rPr>
-      </w:pPr>
-    </w:p>
-    <w:p>
-      <w:pPr>
-        <w:pStyle w:val="ListParagraph"/>
-        <w:numPr>
-          <w:ilvl w:val="0"/>
-          <w:numId w:val="13"/>
-        </w:numPr>
-        <w:rPr>
-          <w:rFonts w:ascii="Times New Roman" w:hAnsi="Times New Roman" w:cs="Times New Roman"/>
-          <w:color w:val="FF0000"/>
-          <w:sz w:val="32"/>
-          <w:szCs w:val="32"/>
-          <w:lang w:val="en-GB"/>
-          <w:rPrChange w:id="17" w:author="Jamie Warburton" w:date="2015-11-29T22:11:00Z">
-            <w:rPr>
-              <w:rFonts w:ascii="Times New Roman" w:hAnsi="Times New Roman" w:cs="Times New Roman"/>
-              <w:sz w:val="32"/>
-              <w:szCs w:val="32"/>
-              <w:lang w:val="en-GB"/>
-            </w:rPr>
-          </w:rPrChange>
-        </w:rPr>
-      </w:pPr>
-      <w:r>
-        <w:rPr>
-          <w:rFonts w:ascii="Times New Roman" w:hAnsi="Times New Roman" w:cs="Times New Roman"/>
-          <w:color w:val="FF0000"/>
-          <w:sz w:val="32"/>
-          <w:szCs w:val="32"/>
-          <w:lang w:val="en-GB"/>
-          <w:rPrChange w:id="18" w:author="Jamie Warburton" w:date="2015-11-29T22:11:00Z">
-            <w:rPr>
-              <w:rFonts w:ascii="Times New Roman" w:hAnsi="Times New Roman" w:cs="Times New Roman"/>
-              <w:sz w:val="32"/>
-              <w:szCs w:val="32"/>
-              <w:lang w:val="en-GB"/>
-            </w:rPr>
-          </w:rPrChange>
-        </w:rPr>
-        <w:t xml:space="preserve">Is there literature to support the idea that code reuse remains sub-optimal? </w:t>
-      </w:r>
-    </w:p>
-    <w:p>
-      <w:pPr>
-        <w:rPr>
-          <w:rFonts w:ascii="Times New Roman" w:hAnsi="Times New Roman" w:cs="Times New Roman"/>
-          <w:color w:val="FF0000"/>
-          <w:lang w:val="en-GB"/>
-          <w:rPrChange w:id="19" w:author="Jamie Warburton" w:date="2015-11-29T22:11:00Z">
-            <w:rPr>
-              <w:rFonts w:ascii="Times New Roman" w:hAnsi="Times New Roman" w:cs="Times New Roman"/>
-              <w:lang w:val="en-GB"/>
-            </w:rPr>
-          </w:rPrChange>
-        </w:rPr>
-      </w:pPr>
-    </w:p>
-    <w:p>
-      <w:pPr>
-        <w:pStyle w:val="ListParagraph"/>
-        <w:numPr>
-          <w:ilvl w:val="0"/>
-          <w:numId w:val="4"/>
-        </w:numPr>
-        <w:rPr>
-          <w:rFonts w:ascii="Times New Roman" w:hAnsi="Times New Roman" w:cs="Times New Roman"/>
-          <w:i/>
-          <w:color w:val="FF0000"/>
-          <w:lang w:val="en-GB"/>
-          <w:rPrChange w:id="20" w:author="Jamie Warburton" w:date="2015-11-29T22:11:00Z">
-            <w:rPr>
-              <w:rFonts w:ascii="Times New Roman" w:hAnsi="Times New Roman" w:cs="Times New Roman"/>
-              <w:i/>
-              <w:lang w:val="en-GB"/>
-            </w:rPr>
-          </w:rPrChange>
-        </w:rPr>
-      </w:pPr>
-      <w:r>
-        <w:rPr>
-          <w:rFonts w:ascii="Times New Roman" w:hAnsi="Times New Roman" w:cs="Times New Roman"/>
-          <w:i/>
-          <w:color w:val="FF0000"/>
-          <w:lang w:val="en-GB"/>
-          <w:rPrChange w:id="21" w:author="Jamie Warburton" w:date="2015-11-29T22:11:00Z">
-            <w:rPr>
-              <w:rFonts w:ascii="Times New Roman" w:hAnsi="Times New Roman" w:cs="Times New Roman"/>
-              <w:i/>
-              <w:lang w:val="en-GB"/>
-            </w:rPr>
-          </w:rPrChange>
-        </w:rPr>
-        <w:t>Research and review existing literature with key terms ‘code reuse’ amongst others, to identify content for this section</w:t>
-      </w:r>
-    </w:p>
-    <w:p>
-      <w:pPr>
-        <w:rPr>
-          <w:rFonts w:ascii="Times New Roman" w:hAnsi="Times New Roman" w:cs="Times New Roman"/>
-          <w:color w:val="FF0000"/>
-          <w:lang w:val="en-GB"/>
-          <w:rPrChange w:id="22" w:author="Jamie Warburton" w:date="2015-11-29T22:11:00Z">
-            <w:rPr>
-              <w:rFonts w:ascii="Times New Roman" w:hAnsi="Times New Roman" w:cs="Times New Roman"/>
-              <w:lang w:val="en-GB"/>
-            </w:rPr>
-          </w:rPrChange>
-        </w:rPr>
-      </w:pPr>
-    </w:p>
-    <w:p>
-      <w:pPr>
-        <w:pStyle w:val="ListParagraph"/>
-        <w:numPr>
-          <w:ilvl w:val="0"/>
-          <w:numId w:val="13"/>
-        </w:numPr>
-        <w:rPr>
-          <w:rFonts w:ascii="Times New Roman" w:hAnsi="Times New Roman" w:cs="Times New Roman"/>
-          <w:color w:val="FF0000"/>
-          <w:sz w:val="32"/>
-          <w:szCs w:val="32"/>
-          <w:lang w:val="en-GB"/>
-          <w:rPrChange w:id="23" w:author="Jamie Warburton" w:date="2015-11-29T22:11:00Z">
-            <w:rPr>
-              <w:rFonts w:ascii="Times New Roman" w:hAnsi="Times New Roman" w:cs="Times New Roman"/>
-              <w:sz w:val="32"/>
-              <w:szCs w:val="32"/>
-              <w:lang w:val="en-GB"/>
-            </w:rPr>
-          </w:rPrChange>
-        </w:rPr>
-      </w:pPr>
-      <w:r>
-        <w:rPr>
-          <w:rFonts w:ascii="Times New Roman" w:hAnsi="Times New Roman" w:cs="Times New Roman"/>
-          <w:color w:val="FF0000"/>
-          <w:sz w:val="32"/>
-          <w:szCs w:val="32"/>
-          <w:lang w:val="en-GB"/>
-          <w:rPrChange w:id="24" w:author="Jamie Warburton" w:date="2015-11-29T22:11:00Z">
-            <w:rPr>
-              <w:rFonts w:ascii="Times New Roman" w:hAnsi="Times New Roman" w:cs="Times New Roman"/>
-              <w:sz w:val="32"/>
-              <w:szCs w:val="32"/>
-              <w:lang w:val="en-GB"/>
-            </w:rPr>
-          </w:rPrChange>
-        </w:rPr>
-        <w:t>Is there ongoing research in to new methods of code reuse or code sharing, specifically cross project?</w:t>
-      </w:r>
-    </w:p>
-    <w:p>
-      <w:pPr>
-        <w:rPr>
-          <w:rFonts w:ascii="Times New Roman" w:hAnsi="Times New Roman" w:cs="Times New Roman"/>
-          <w:color w:val="FF0000"/>
-          <w:lang w:val="en-GB"/>
-          <w:rPrChange w:id="25" w:author="Jamie Warburton" w:date="2015-11-29T22:11:00Z">
-            <w:rPr>
-              <w:rFonts w:ascii="Times New Roman" w:hAnsi="Times New Roman" w:cs="Times New Roman"/>
-              <w:lang w:val="en-GB"/>
-            </w:rPr>
-          </w:rPrChange>
-        </w:rPr>
-      </w:pPr>
-    </w:p>
-    <w:p>
-      <w:pPr>
-        <w:pStyle w:val="ListParagraph"/>
-        <w:numPr>
-          <w:ilvl w:val="0"/>
-          <w:numId w:val="3"/>
-        </w:numPr>
-        <w:rPr>
-          <w:rFonts w:ascii="Times New Roman" w:hAnsi="Times New Roman" w:cs="Times New Roman"/>
-          <w:i/>
-          <w:color w:val="FF0000"/>
-          <w:lang w:val="en-GB"/>
-          <w:rPrChange w:id="26" w:author="Jamie Warburton" w:date="2015-11-29T22:11:00Z">
-            <w:rPr>
-              <w:rFonts w:ascii="Times New Roman" w:hAnsi="Times New Roman" w:cs="Times New Roman"/>
-              <w:i/>
-              <w:lang w:val="en-GB"/>
-            </w:rPr>
-          </w:rPrChange>
-        </w:rPr>
-      </w:pPr>
-      <w:r>
-        <w:rPr>
-          <w:rFonts w:ascii="Times New Roman" w:hAnsi="Times New Roman" w:cs="Times New Roman"/>
-          <w:i/>
-          <w:color w:val="FF0000"/>
-          <w:lang w:val="en-GB"/>
-          <w:rPrChange w:id="27" w:author="Jamie Warburton" w:date="2015-11-29T22:11:00Z">
-            <w:rPr>
-              <w:rFonts w:ascii="Times New Roman" w:hAnsi="Times New Roman" w:cs="Times New Roman"/>
-              <w:i/>
-              <w:lang w:val="en-GB"/>
-            </w:rPr>
-          </w:rPrChange>
-        </w:rPr>
-        <w:t>Potential recent literature can cover this section. Maybe online research that has yet to be properly published can be found.</w:t>
-      </w:r>
-    </w:p>
-    <w:p>
-      <w:pPr>
-        <w:pStyle w:val="ListParagraph"/>
-        <w:numPr>
-          <w:ilvl w:val="0"/>
-          <w:numId w:val="3"/>
-        </w:numPr>
-        <w:rPr>
-          <w:rFonts w:ascii="Times New Roman" w:hAnsi="Times New Roman" w:cs="Times New Roman"/>
-          <w:i/>
-          <w:color w:val="FF0000"/>
-          <w:lang w:val="en-GB"/>
-          <w:rPrChange w:id="28" w:author="Jamie Warburton" w:date="2015-11-29T22:11:00Z">
-            <w:rPr>
-              <w:rFonts w:ascii="Times New Roman" w:hAnsi="Times New Roman" w:cs="Times New Roman"/>
-              <w:i/>
-              <w:lang w:val="en-GB"/>
-            </w:rPr>
-          </w:rPrChange>
-        </w:rPr>
-      </w:pPr>
-      <w:r>
-        <w:rPr>
-          <w:rFonts w:ascii="Times New Roman" w:hAnsi="Times New Roman" w:cs="Times New Roman"/>
-          <w:i/>
-          <w:color w:val="FF0000"/>
-          <w:lang w:val="en-GB"/>
-          <w:rPrChange w:id="29" w:author="Jamie Warburton" w:date="2015-11-29T22:11:00Z">
-            <w:rPr>
-              <w:rFonts w:ascii="Times New Roman" w:hAnsi="Times New Roman" w:cs="Times New Roman"/>
-              <w:i/>
-              <w:lang w:val="en-GB"/>
-            </w:rPr>
-          </w:rPrChange>
-        </w:rPr>
-        <w:t>[12, 13] – see this reference for information about personal code reuse, namely that not much research has been done on it, except this Norton bloke</w:t>
-      </w:r>
-    </w:p>
-    <w:p>
-      <w:pPr>
-        <w:rPr>
-          <w:rFonts w:ascii="Times New Roman" w:hAnsi="Times New Roman" w:cs="Times New Roman"/>
-          <w:color w:val="FF0000"/>
-          <w:lang w:val="en-GB"/>
-          <w:rPrChange w:id="30" w:author="Jamie Warburton" w:date="2015-11-29T22:11:00Z">
-            <w:rPr>
-              <w:rFonts w:ascii="Times New Roman" w:hAnsi="Times New Roman" w:cs="Times New Roman"/>
-              <w:lang w:val="en-GB"/>
-            </w:rPr>
-          </w:rPrChange>
-        </w:rPr>
-      </w:pPr>
-    </w:p>
-    <w:p>
-      <w:pPr>
-        <w:pStyle w:val="ListParagraph"/>
-        <w:numPr>
-          <w:ilvl w:val="0"/>
-          <w:numId w:val="13"/>
-        </w:numPr>
-        <w:rPr>
-          <w:rFonts w:ascii="Times New Roman" w:hAnsi="Times New Roman" w:cs="Times New Roman"/>
-          <w:color w:val="FF0000"/>
-          <w:lang w:val="en-GB"/>
-          <w:rPrChange w:id="31" w:author="Jamie Warburton" w:date="2015-11-29T22:11:00Z">
-            <w:rPr>
-              <w:rFonts w:ascii="Times New Roman" w:hAnsi="Times New Roman" w:cs="Times New Roman"/>
-              <w:lang w:val="en-GB"/>
-            </w:rPr>
-          </w:rPrChange>
-        </w:rPr>
-      </w:pPr>
-      <w:r>
-        <w:rPr>
-          <w:rFonts w:ascii="Times New Roman" w:hAnsi="Times New Roman" w:cs="Times New Roman"/>
-          <w:color w:val="FF0000"/>
-          <w:sz w:val="32"/>
-          <w:szCs w:val="32"/>
-          <w:lang w:val="en-GB"/>
-          <w:rPrChange w:id="32" w:author="Jamie Warburton" w:date="2015-11-29T22:11:00Z">
-            <w:rPr>
-              <w:rFonts w:ascii="Times New Roman" w:hAnsi="Times New Roman" w:cs="Times New Roman"/>
-              <w:sz w:val="32"/>
-              <w:szCs w:val="32"/>
-              <w:lang w:val="en-GB"/>
-            </w:rPr>
-          </w:rPrChange>
-        </w:rPr>
-        <w:t>How</w:t>
-      </w:r>
-      <w:r>
-        <w:rPr>
-          <w:color w:val="FF0000"/>
-          <w:rPrChange w:id="33" w:author="Jamie Warburton" w:date="2015-11-29T22:11:00Z">
-            <w:rPr/>
-          </w:rPrChange>
+        <w:jc w:val="both"/>
+        <w:rPr>
+          <w:rFonts w:ascii="Times New Roman" w:hAnsi="Times New Roman" w:cs="Times New Roman"/>
+          <w:lang w:val="en-GB"/>
+        </w:rPr>
+      </w:pPr>
+    </w:p>
+    <w:p>
+      <w:pPr>
+        <w:jc w:val="both"/>
+        <w:rPr>
+          <w:rFonts w:ascii="Times New Roman" w:hAnsi="Times New Roman" w:cs="Times New Roman"/>
+          <w:lang w:val="en-GB"/>
+        </w:rPr>
+      </w:pPr>
+      <w:r>
+        <w:rPr>
+          <w:rFonts w:ascii="Times New Roman" w:hAnsi="Times New Roman" w:cs="Times New Roman"/>
+          <w:lang w:val="en-GB"/>
+        </w:rPr>
+        <w:t xml:space="preserve">As stated at the start of this chapter, our goal </w:t>
+      </w:r>
+      <w:r>
+        <w:rPr>
+          <w:rFonts w:ascii="Times New Roman" w:hAnsi="Times New Roman" w:cs="Times New Roman"/>
+          <w:lang w:val="en-GB"/>
+        </w:rPr>
+        <w:t>throughout this section</w:t>
+      </w:r>
+      <w:r>
+        <w:rPr>
+          <w:rFonts w:ascii="Times New Roman" w:hAnsi="Times New Roman" w:cs="Times New Roman"/>
+          <w:lang w:val="en-GB"/>
+        </w:rPr>
+        <w:t xml:space="preserve"> was to determine whether the problem domain of small scale code reuse has been sufficiently explored, and whether there are adequate technologies currently that address the</w:t>
+      </w:r>
+      <w:r>
+        <w:rPr>
+          <w:rFonts w:ascii="Times New Roman" w:hAnsi="Times New Roman" w:cs="Times New Roman"/>
+          <w:lang w:val="en-GB"/>
+        </w:rPr>
+        <w:t xml:space="preserve"> domain. We explored the history of code reuse, from its roots up to its modern day evolution, and discovered that, although </w:t>
+      </w:r>
+      <w:r>
+        <w:rPr>
+          <w:rFonts w:ascii="Times New Roman" w:hAnsi="Times New Roman" w:cs="Times New Roman"/>
+          <w:lang w:val="en-GB"/>
+        </w:rPr>
+        <w:t>papers on reuse are not uncommon, those focused on individual or small scale reuse are sparse, and this has been noted in several published works.</w:t>
+      </w:r>
+    </w:p>
+    <w:p>
+      <w:pPr>
+        <w:jc w:val="both"/>
+        <w:rPr>
+          <w:rFonts w:ascii="Times New Roman" w:hAnsi="Times New Roman" w:cs="Times New Roman"/>
+          <w:lang w:val="en-GB"/>
+        </w:rPr>
+      </w:pPr>
+    </w:p>
+    <w:p>
+      <w:pPr>
+        <w:jc w:val="both"/>
+        <w:rPr>
+          <w:rFonts w:ascii="Times New Roman" w:hAnsi="Times New Roman" w:cs="Times New Roman"/>
+          <w:lang w:val="en-GB"/>
+        </w:rPr>
+      </w:pPr>
+      <w:r>
+        <w:rPr>
+          <w:rFonts w:ascii="Times New Roman" w:hAnsi="Times New Roman" w:cs="Times New Roman"/>
+          <w:lang w:val="en-GB"/>
+        </w:rPr>
+        <w:t xml:space="preserve">We also described nine potential technologies, and investigated how they work and what they accomplish. From this we identified thirteen core criteria that our desired system should facilitate. Unfortunately, none of the technologies managed to fully encompass all these requirements, which suggested that technology, like the literature, does not provide adequate coverage for users of small scale code reuse. </w:t>
+      </w:r>
+    </w:p>
+    <w:p>
+      <w:pPr>
+        <w:jc w:val="both"/>
+        <w:rPr>
+          <w:rFonts w:ascii="Times New Roman" w:hAnsi="Times New Roman" w:cs="Times New Roman"/>
+          <w:lang w:val="en-GB"/>
+        </w:rPr>
+      </w:pPr>
+    </w:p>
+    <w:p>
+      <w:pPr>
+        <w:jc w:val="both"/>
+        <w:rPr>
+          <w:rFonts w:ascii="Times New Roman" w:hAnsi="Times New Roman" w:cs="Times New Roman"/>
+          <w:lang w:val="en-GB"/>
+        </w:rPr>
+      </w:pPr>
+      <w:r>
+        <w:rPr>
+          <w:rFonts w:ascii="Times New Roman" w:hAnsi="Times New Roman" w:cs="Times New Roman"/>
+          <w:lang w:val="en-GB"/>
+        </w:rPr>
+        <w:t>Further to the core features, we identified many optional features that promote user experience. These were aggregated from the technologies we described, and will be used</w:t>
+      </w:r>
+      <w:r>
+        <w:rPr>
+          <w:rFonts w:ascii="Times New Roman" w:hAnsi="Times New Roman" w:cs="Times New Roman"/>
+          <w:lang w:val="en-GB"/>
         </w:rPr>
         <w:t xml:space="preserve"> </w:t>
       </w:r>
       <w:r>
         <w:rPr>
           <w:rFonts w:ascii="Times New Roman" w:hAnsi="Times New Roman" w:cs="Times New Roman"/>
-          <w:color w:val="FF0000"/>
-          <w:sz w:val="32"/>
-          <w:szCs w:val="32"/>
-          <w:lang w:val="en-GB"/>
-          <w:rPrChange w:id="34" w:author="Jamie Warburton" w:date="2015-11-29T22:11:00Z">
-            <w:rPr>
-              <w:rFonts w:ascii="Times New Roman" w:hAnsi="Times New Roman" w:cs="Times New Roman"/>
-              <w:sz w:val="32"/>
-              <w:szCs w:val="32"/>
-              <w:lang w:val="en-GB"/>
-            </w:rPr>
-          </w:rPrChange>
-        </w:rPr>
-        <w:t>do current developers feel about their existing environment in relation to code reuse, and what do they feel works well or poorly?</w:t>
-      </w:r>
-    </w:p>
-    <w:p>
-      <w:pPr>
-        <w:rPr>
-          <w:rFonts w:ascii="Times New Roman" w:hAnsi="Times New Roman" w:cs="Times New Roman"/>
-          <w:color w:val="FF0000"/>
-          <w:lang w:val="en-GB"/>
-          <w:rPrChange w:id="35" w:author="Jamie Warburton" w:date="2015-11-29T22:11:00Z">
-            <w:rPr>
-              <w:rFonts w:ascii="Times New Roman" w:hAnsi="Times New Roman" w:cs="Times New Roman"/>
-              <w:lang w:val="en-GB"/>
-            </w:rPr>
-          </w:rPrChange>
-        </w:rPr>
-      </w:pPr>
-    </w:p>
-    <w:p>
-      <w:pPr>
-        <w:pStyle w:val="ListParagraph"/>
-        <w:numPr>
-          <w:ilvl w:val="0"/>
-          <w:numId w:val="2"/>
-        </w:numPr>
-        <w:rPr>
-          <w:rFonts w:ascii="Times New Roman" w:hAnsi="Times New Roman" w:cs="Times New Roman"/>
-          <w:i/>
-          <w:color w:val="FF0000"/>
-          <w:lang w:val="en-GB"/>
-          <w:rPrChange w:id="36" w:author="Jamie Warburton" w:date="2015-11-29T22:11:00Z">
-            <w:rPr>
-              <w:rFonts w:ascii="Times New Roman" w:hAnsi="Times New Roman" w:cs="Times New Roman"/>
-              <w:i/>
-              <w:lang w:val="en-GB"/>
-            </w:rPr>
-          </w:rPrChange>
-        </w:rPr>
-      </w:pPr>
-      <w:r>
-        <w:rPr>
-          <w:rFonts w:ascii="Times New Roman" w:hAnsi="Times New Roman" w:cs="Times New Roman"/>
-          <w:i/>
-          <w:color w:val="FF0000"/>
-          <w:lang w:val="en-GB"/>
-          <w:rPrChange w:id="37" w:author="Jamie Warburton" w:date="2015-11-29T22:11:00Z">
-            <w:rPr>
-              <w:rFonts w:ascii="Times New Roman" w:hAnsi="Times New Roman" w:cs="Times New Roman"/>
-              <w:i/>
-              <w:lang w:val="en-GB"/>
-            </w:rPr>
-          </w:rPrChange>
-        </w:rPr>
-        <w:t>Developing survey to send to a number of companies and contacts that have agreed to be surveyed (Hex Digital, PayPal, Students of University of Bath, Freelancers).</w:t>
-      </w:r>
-    </w:p>
-    <w:p>
-      <w:pPr>
-        <w:pStyle w:val="ListParagraph"/>
-        <w:numPr>
-          <w:ilvl w:val="0"/>
-          <w:numId w:val="2"/>
-        </w:numPr>
-        <w:rPr>
-          <w:rFonts w:ascii="Times New Roman" w:hAnsi="Times New Roman" w:cs="Times New Roman"/>
-          <w:i/>
-          <w:color w:val="FF0000"/>
-          <w:lang w:val="en-GB"/>
-          <w:rPrChange w:id="38" w:author="Jamie Warburton" w:date="2015-11-29T22:11:00Z">
-            <w:rPr>
-              <w:rFonts w:ascii="Times New Roman" w:hAnsi="Times New Roman" w:cs="Times New Roman"/>
-              <w:i/>
-              <w:lang w:val="en-GB"/>
-            </w:rPr>
-          </w:rPrChange>
-        </w:rPr>
-      </w:pPr>
-      <w:r>
-        <w:rPr>
-          <w:rFonts w:ascii="Times New Roman" w:hAnsi="Times New Roman" w:cs="Times New Roman"/>
-          <w:i/>
-          <w:color w:val="FF0000"/>
-          <w:lang w:val="en-GB"/>
-          <w:rPrChange w:id="39" w:author="Jamie Warburton" w:date="2015-11-29T22:11:00Z">
-            <w:rPr>
-              <w:rFonts w:ascii="Times New Roman" w:hAnsi="Times New Roman" w:cs="Times New Roman"/>
-              <w:i/>
-              <w:lang w:val="en-GB"/>
-            </w:rPr>
-          </w:rPrChange>
-        </w:rPr>
-        <w:t>Survey development has started</w:t>
-      </w:r>
-    </w:p>
-    <w:p>
-      <w:pPr>
-        <w:rPr>
-          <w:rFonts w:ascii="Times New Roman" w:hAnsi="Times New Roman" w:cs="Times New Roman"/>
-          <w:lang w:val="en-GB"/>
-        </w:rPr>
-      </w:pPr>
+          <w:lang w:val="en-GB"/>
+        </w:rPr>
+        <w:t xml:space="preserve">in practical research to help mould the deliverable we intend to create. This practical research will be conducted </w:t>
+      </w:r>
+      <w:r>
+        <w:rPr>
+          <w:rFonts w:ascii="Times New Roman" w:hAnsi="Times New Roman" w:cs="Times New Roman"/>
+          <w:lang w:val="en-GB"/>
+        </w:rPr>
+        <w:t>with the help of professionals from multiple industries, and students and staff in educational institutions. We will utilise their input and knowledge from their own code reuse experiences, and collaborate their feedback and opinions into the requirements and design phase throughout the next chapter.</w:t>
+      </w:r>
+    </w:p>
+    <w:p>
+      <w:pPr>
+        <w:jc w:val="both"/>
+        <w:rPr>
+          <w:rFonts w:ascii="Times New Roman" w:hAnsi="Times New Roman" w:cs="Times New Roman"/>
+          <w:lang w:val="en-GB"/>
+        </w:rPr>
+      </w:pPr>
+    </w:p>
+    <w:p>
+      <w:pPr>
+        <w:jc w:val="both"/>
+        <w:rPr>
+          <w:rFonts w:ascii="Times New Roman" w:hAnsi="Times New Roman" w:cs="Times New Roman"/>
+          <w:lang w:val="en-GB"/>
+        </w:rPr>
+      </w:pPr>
+      <w:r>
+        <w:rPr>
+          <w:rFonts w:ascii="Times New Roman" w:hAnsi="Times New Roman" w:cs="Times New Roman"/>
+          <w:lang w:val="en-GB"/>
+        </w:rPr>
+        <w:t>To conclude, we feel there has not been adequate research in to small scale code reuse, nor is there a sufficient technology able to fully address the needs of the code reuser. We intend to design, construct and evaluate such a technology in an open source environment, with the desire of improving small scale, cross project code reuse.</w:t>
+      </w:r>
+      <w:r>
+        <w:rPr>
+          <w:rFonts w:ascii="Times New Roman" w:hAnsi="Times New Roman" w:cs="Times New Roman"/>
+          <w:lang w:val="en-GB"/>
+        </w:rPr>
+        <w:t xml:space="preserve"> The first step for this begins in our next chapter: the requirements and design for such a system.</w:t>
+      </w:r>
     </w:p>
     <w:sectPr>
       <w:pgSz w:w="11900" w:h="16840"/>
@@ -12540,14 +11453,6 @@
     <w:abstractNumId w:val="15"/>
   </w:num>
 </w:numbering>
-</file>
-
-<file path=word/people.xml><?xml version="1.0" encoding="utf-8"?>
-<w15:people xmlns:wpc="http://schemas.microsoft.com/office/word/2010/wordprocessingCanvas" xmlns:mo="http://schemas.microsoft.com/office/mac/office/2008/main" xmlns:mc="http://schemas.openxmlformats.org/markup-compatibility/2006" xmlns:mv="urn:schemas-microsoft-com:mac:vml" xmlns:o="urn:schemas-microsoft-com:office:office" xmlns:r="http://schemas.openxmlformats.org/officeDocument/2006/relationships" xmlns:m="http://schemas.openxmlformats.org/officeDocument/2006/math" xmlns:v="urn:schemas-microsoft-com:vml" xmlns:wp14="http://schemas.microsoft.com/office/word/2010/wordprocessingDrawing" xmlns:wp="http://schemas.openxmlformats.org/drawingml/2006/wordprocessingDrawing" xmlns:w10="urn:schemas-microsoft-com:office:word" xmlns:w="http://schemas.openxmlformats.org/wordprocessingml/2006/main" xmlns:w14="http://schemas.microsoft.com/office/word/2010/wordml" xmlns:w15="http://schemas.microsoft.com/office/word/2012/wordml" xmlns:wpg="http://schemas.microsoft.com/office/word/2010/wordprocessingGroup" xmlns:wpi="http://schemas.microsoft.com/office/word/2010/wordprocessingInk" xmlns:wne="http://schemas.microsoft.com/office/word/2006/wordml" xmlns:wps="http://schemas.microsoft.com/office/word/2010/wordprocessingShape" mc:Ignorable="w14 w15 wp14">
-  <w15:person w15:author="Jamie Warburton">
-    <w15:presenceInfo w15:providerId="None" w15:userId="Jamie Warburton"/>
-  </w15:person>
-</w15:people>
 </file>
 
 <file path=word/styles.xml><?xml version="1.0" encoding="utf-8"?>

</xml_diff>